<commit_message>
Book chapter update: NumPy 2.2 updated
</commit_message>
<xml_diff>
--- a/numpy/numpy.docx
+++ b/numpy/numpy.docx
@@ -14,21 +14,22 @@
           <w:sz w:val="32"/>
           <w:szCs w:val="32"/>
         </w:rPr>
-        <w:t>2</w:t>
+        <w:t>2.</w:t>
       </w:r>
       <w:r>
         <w:rPr>
           <w:sz w:val="32"/>
           <w:szCs w:val="32"/>
         </w:rPr>
-        <w:t>.</w:t>
-      </w:r>
-      <w:r>
-        <w:rPr>
+        <w:t xml:space="preserve">1 </w:t>
+      </w:r>
+      <w:r>
+        <w:rPr>
+          <w:rFonts w:hint="eastAsia"/>
           <w:sz w:val="32"/>
           <w:szCs w:val="32"/>
         </w:rPr>
-        <w:t xml:space="preserve">1 </w:t>
+        <w:t>N</w:t>
       </w:r>
       <w:r>
         <w:rPr>
@@ -36,7 +37,7 @@
           <w:sz w:val="32"/>
           <w:szCs w:val="32"/>
         </w:rPr>
-        <w:t>N</w:t>
+        <w:t>um</w:t>
       </w:r>
       <w:r>
         <w:rPr>
@@ -44,7 +45,7 @@
           <w:sz w:val="32"/>
           <w:szCs w:val="32"/>
         </w:rPr>
-        <w:t>um</w:t>
+        <w:t>P</w:t>
       </w:r>
       <w:r>
         <w:rPr>
@@ -52,7 +53,7 @@
           <w:sz w:val="32"/>
           <w:szCs w:val="32"/>
         </w:rPr>
-        <w:t>P</w:t>
+        <w:t>y</w:t>
       </w:r>
       <w:r>
         <w:rPr>
@@ -60,15 +61,585 @@
           <w:sz w:val="32"/>
           <w:szCs w:val="32"/>
         </w:rPr>
-        <w:t>y</w:t>
-      </w:r>
-      <w:r>
-        <w:rPr>
-          <w:rFonts w:hint="eastAsia"/>
+        <w:t>简介</w:t>
+      </w:r>
+    </w:p>
+    <w:p>
+      <w:pPr>
+        <w:ind w:firstLineChars="200" w:firstLine="420"/>
+      </w:pPr>
+      <w:r>
+        <w:t>NumPy</w:t>
+      </w:r>
+      <w:r>
+        <w:rPr>
+          <w:rFonts w:hint="eastAsia"/>
+        </w:rPr>
+        <w:t>是</w:t>
+      </w:r>
+      <w:r>
+        <w:rPr>
+          <w:rFonts w:hint="eastAsia"/>
+        </w:rPr>
+        <w:t>N</w:t>
+      </w:r>
+      <w:r>
+        <w:t>umerical Python</w:t>
+      </w:r>
+      <w:r>
+        <w:rPr>
+          <w:rFonts w:hint="eastAsia"/>
+        </w:rPr>
+        <w:t>的缩写</w:t>
+      </w:r>
+      <w:r>
+        <w:rPr>
+          <w:rFonts w:hint="eastAsia"/>
+        </w:rPr>
+        <w:t>，它是</w:t>
+      </w:r>
+      <w:r>
+        <w:rPr>
+          <w:rFonts w:hint="eastAsia"/>
+        </w:rPr>
+        <w:t>Python</w:t>
+      </w:r>
+      <w:r>
+        <w:rPr>
+          <w:rFonts w:hint="eastAsia"/>
+        </w:rPr>
+        <w:t>中一个</w:t>
+      </w:r>
+      <w:r>
+        <w:rPr>
+          <w:rFonts w:hint="eastAsia"/>
+        </w:rPr>
+        <w:t>用于科学计算的扩展程序库。</w:t>
+      </w:r>
+      <w:r>
+        <w:rPr>
+          <w:rFonts w:hint="eastAsia"/>
+        </w:rPr>
+        <w:t>NumPy</w:t>
+      </w:r>
+      <w:r>
+        <w:rPr>
+          <w:rFonts w:hint="eastAsia"/>
+        </w:rPr>
+        <w:t>因其包含丰富的数学函数、支持高维数组与矩阵且运行速度快等特点而得到了广泛应用</w:t>
+      </w:r>
+      <w:r>
+        <w:rPr>
+          <w:rFonts w:hint="eastAsia"/>
+        </w:rPr>
+        <w:t>。具体而言，</w:t>
+      </w:r>
+      <w:r>
+        <w:rPr>
+          <w:rFonts w:hint="eastAsia"/>
+        </w:rPr>
+        <w:t>NumPy</w:t>
+      </w:r>
+      <w:r>
+        <w:rPr>
+          <w:rFonts w:hint="eastAsia"/>
+        </w:rPr>
+        <w:t>的主要功能有：</w:t>
+      </w:r>
+    </w:p>
+    <w:p>
+      <w:pPr>
+        <w:ind w:firstLineChars="200" w:firstLine="420"/>
+      </w:pPr>
+      <w:proofErr w:type="spellStart"/>
+      <w:r>
+        <w:rPr>
+          <w:rFonts w:hint="eastAsia"/>
+        </w:rPr>
+        <w:t>ndarray</w:t>
+      </w:r>
+      <w:proofErr w:type="spellEnd"/>
+      <w:r>
+        <w:rPr>
+          <w:rFonts w:hint="eastAsia"/>
+        </w:rPr>
+        <w:t>，一种支持矢量计算和广播能力的多维数组，运行速度快且节省空间；</w:t>
+      </w:r>
+    </w:p>
+    <w:p>
+      <w:pPr>
+        <w:ind w:firstLineChars="200" w:firstLine="420"/>
+      </w:pPr>
+      <w:r>
+        <w:rPr>
+          <w:rFonts w:hint="eastAsia"/>
+        </w:rPr>
+        <w:t>能快速处理整组数据的数学函数；</w:t>
+      </w:r>
+    </w:p>
+    <w:p>
+      <w:pPr>
+        <w:ind w:firstLineChars="200" w:firstLine="420"/>
+      </w:pPr>
+      <w:r>
+        <w:rPr>
+          <w:rFonts w:hint="eastAsia"/>
+        </w:rPr>
+        <w:t>整合</w:t>
+      </w:r>
+      <w:r>
+        <w:rPr>
+          <w:rFonts w:hint="eastAsia"/>
+        </w:rPr>
+        <w:t>C/</w:t>
+      </w:r>
+      <w:r>
+        <w:t>C++/</w:t>
+      </w:r>
+      <w:r>
+        <w:rPr>
+          <w:rFonts w:hint="eastAsia"/>
+        </w:rPr>
+        <w:t>Fortran</w:t>
+      </w:r>
+      <w:r>
+        <w:rPr>
+          <w:rFonts w:hint="eastAsia"/>
+        </w:rPr>
+        <w:t>代码的工具；</w:t>
+      </w:r>
+    </w:p>
+    <w:p>
+      <w:pPr>
+        <w:ind w:firstLineChars="200" w:firstLine="420"/>
+      </w:pPr>
+      <w:r>
+        <w:rPr>
+          <w:rFonts w:hint="eastAsia"/>
+        </w:rPr>
+        <w:t>线性代数、傅立叶变换、随机数生成等功能；</w:t>
+      </w:r>
+    </w:p>
+    <w:p>
+      <w:pPr>
+        <w:ind w:firstLineChars="200" w:firstLine="420"/>
+      </w:pPr>
+      <w:r>
+        <w:rPr>
+          <w:rFonts w:hint="eastAsia"/>
+        </w:rPr>
+        <w:t>磁盘数据读写工具；</w:t>
+      </w:r>
+    </w:p>
+    <w:p>
+      <w:pPr>
+        <w:ind w:firstLineChars="200" w:firstLine="420"/>
+      </w:pPr>
+      <w:r>
+        <w:rPr>
+          <w:rFonts w:hint="eastAsia"/>
+        </w:rPr>
+        <w:t>内存映射文件操作工具。</w:t>
+      </w:r>
+    </w:p>
+    <w:p>
+      <w:pPr>
+        <w:rPr>
           <w:sz w:val="32"/>
           <w:szCs w:val="32"/>
         </w:rPr>
-        <w:t>简介</w:t>
+      </w:pPr>
+      <w:r>
+        <w:rPr>
+          <w:sz w:val="32"/>
+          <w:szCs w:val="32"/>
+        </w:rPr>
+        <w:t>2.</w:t>
+      </w:r>
+      <w:r>
+        <w:rPr>
+          <w:sz w:val="32"/>
+          <w:szCs w:val="32"/>
+        </w:rPr>
+        <w:t>2</w:t>
+      </w:r>
+      <w:r>
+        <w:rPr>
+          <w:sz w:val="32"/>
+          <w:szCs w:val="32"/>
+        </w:rPr>
+        <w:t xml:space="preserve"> </w:t>
+      </w:r>
+      <w:r>
+        <w:rPr>
+          <w:rFonts w:hint="eastAsia"/>
+          <w:sz w:val="32"/>
+          <w:szCs w:val="32"/>
+        </w:rPr>
+        <w:t>NumPy</w:t>
+      </w:r>
+      <w:r>
+        <w:rPr>
+          <w:rFonts w:hint="eastAsia"/>
+          <w:sz w:val="32"/>
+          <w:szCs w:val="32"/>
+        </w:rPr>
+        <w:t>的安装</w:t>
+      </w:r>
+    </w:p>
+    <w:p>
+      <w:pPr>
+        <w:pStyle w:val="a7"/>
+        <w:ind w:firstLine="480"/>
+        <w:rPr>
+          <w:sz w:val="24"/>
+          <w:szCs w:val="24"/>
+        </w:rPr>
+      </w:pPr>
+      <w:r>
+        <w:rPr>
+          <w:rFonts w:hint="eastAsia"/>
+          <w:sz w:val="24"/>
+          <w:szCs w:val="24"/>
+        </w:rPr>
+        <w:t>和许多扩展库一样，</w:t>
+      </w:r>
+      <w:proofErr w:type="spellStart"/>
+      <w:r>
+        <w:rPr>
+          <w:sz w:val="24"/>
+          <w:szCs w:val="24"/>
+        </w:rPr>
+        <w:t>numpy</w:t>
+      </w:r>
+      <w:proofErr w:type="spellEnd"/>
+      <w:r>
+        <w:rPr>
+          <w:rFonts w:hint="eastAsia"/>
+          <w:sz w:val="24"/>
+          <w:szCs w:val="24"/>
+        </w:rPr>
+        <w:t>的安装可以通过</w:t>
+      </w:r>
+      <w:r>
+        <w:rPr>
+          <w:rFonts w:hint="eastAsia"/>
+          <w:sz w:val="24"/>
+          <w:szCs w:val="24"/>
+        </w:rPr>
+        <w:t>pip</w:t>
+      </w:r>
+      <w:r>
+        <w:rPr>
+          <w:rFonts w:hint="eastAsia"/>
+          <w:sz w:val="24"/>
+          <w:szCs w:val="24"/>
+        </w:rPr>
+        <w:t>进行。如果你已经安装了</w:t>
+      </w:r>
+      <w:r>
+        <w:rPr>
+          <w:rFonts w:hint="eastAsia"/>
+          <w:sz w:val="24"/>
+          <w:szCs w:val="24"/>
+        </w:rPr>
+        <w:t>P</w:t>
+      </w:r>
+      <w:r>
+        <w:rPr>
+          <w:sz w:val="24"/>
+          <w:szCs w:val="24"/>
+        </w:rPr>
+        <w:t>ython 3.x</w:t>
+      </w:r>
+      <w:r>
+        <w:rPr>
+          <w:rFonts w:hint="eastAsia"/>
+          <w:sz w:val="24"/>
+          <w:szCs w:val="24"/>
+        </w:rPr>
+        <w:t>或以上版本，则安装</w:t>
+      </w:r>
+      <w:r>
+        <w:rPr>
+          <w:rFonts w:hint="eastAsia"/>
+          <w:sz w:val="24"/>
+          <w:szCs w:val="24"/>
+        </w:rPr>
+        <w:t>Python</w:t>
+      </w:r>
+      <w:r>
+        <w:rPr>
+          <w:rFonts w:hint="eastAsia"/>
+          <w:sz w:val="24"/>
+          <w:szCs w:val="24"/>
+        </w:rPr>
+        <w:t>时就已经自带了</w:t>
+      </w:r>
+      <w:r>
+        <w:rPr>
+          <w:rFonts w:hint="eastAsia"/>
+          <w:sz w:val="24"/>
+          <w:szCs w:val="24"/>
+        </w:rPr>
+        <w:t>pip</w:t>
+      </w:r>
+      <w:r>
+        <w:rPr>
+          <w:rFonts w:hint="eastAsia"/>
+          <w:sz w:val="24"/>
+          <w:szCs w:val="24"/>
+        </w:rPr>
+        <w:t>功能。打开命令行窗口，输入</w:t>
+      </w:r>
+      <w:r>
+        <w:rPr>
+          <w:rFonts w:hint="eastAsia"/>
+          <w:sz w:val="24"/>
+          <w:szCs w:val="24"/>
+        </w:rPr>
+        <w:t>p</w:t>
+      </w:r>
+      <w:r>
+        <w:rPr>
+          <w:sz w:val="24"/>
+          <w:szCs w:val="24"/>
+        </w:rPr>
+        <w:t xml:space="preserve">ip install </w:t>
+      </w:r>
+      <w:proofErr w:type="spellStart"/>
+      <w:r>
+        <w:rPr>
+          <w:rFonts w:hint="eastAsia"/>
+          <w:sz w:val="24"/>
+          <w:szCs w:val="24"/>
+        </w:rPr>
+        <w:t>numpy</w:t>
+      </w:r>
+      <w:proofErr w:type="spellEnd"/>
+      <w:r>
+        <w:rPr>
+          <w:rFonts w:hint="eastAsia"/>
+          <w:sz w:val="24"/>
+          <w:szCs w:val="24"/>
+        </w:rPr>
+        <w:t>命令，即可自动下载并安装</w:t>
+      </w:r>
+      <w:proofErr w:type="spellStart"/>
+      <w:r>
+        <w:rPr>
+          <w:rFonts w:hint="eastAsia"/>
+          <w:sz w:val="24"/>
+          <w:szCs w:val="24"/>
+        </w:rPr>
+        <w:t>numpy</w:t>
+      </w:r>
+      <w:proofErr w:type="spellEnd"/>
+      <w:r>
+        <w:rPr>
+          <w:rFonts w:hint="eastAsia"/>
+          <w:sz w:val="24"/>
+          <w:szCs w:val="24"/>
+        </w:rPr>
+        <w:t>。</w:t>
+      </w:r>
+    </w:p>
+    <w:p>
+      <w:pPr>
+        <w:pStyle w:val="a7"/>
+        <w:ind w:firstLine="480"/>
+        <w:rPr>
+          <w:sz w:val="24"/>
+          <w:szCs w:val="24"/>
+        </w:rPr>
+      </w:pPr>
+      <w:r>
+        <w:rPr>
+          <w:rFonts w:hint="eastAsia"/>
+          <w:sz w:val="24"/>
+          <w:szCs w:val="24"/>
+        </w:rPr>
+        <w:t>安装完成后，可以打开一个命令行窗口进入</w:t>
+      </w:r>
+      <w:r>
+        <w:rPr>
+          <w:rFonts w:hint="eastAsia"/>
+          <w:sz w:val="24"/>
+          <w:szCs w:val="24"/>
+        </w:rPr>
+        <w:t>Python</w:t>
+      </w:r>
+      <w:r>
+        <w:rPr>
+          <w:rFonts w:hint="eastAsia"/>
+          <w:sz w:val="24"/>
+          <w:szCs w:val="24"/>
+        </w:rPr>
+        <w:t>终端会话，</w:t>
+      </w:r>
+      <w:proofErr w:type="gramStart"/>
+      <w:r>
+        <w:rPr>
+          <w:rFonts w:hint="eastAsia"/>
+          <w:sz w:val="24"/>
+          <w:szCs w:val="24"/>
+        </w:rPr>
+        <w:t>对之前</w:t>
+      </w:r>
+      <w:proofErr w:type="gramEnd"/>
+      <w:r>
+        <w:rPr>
+          <w:rFonts w:hint="eastAsia"/>
+          <w:sz w:val="24"/>
+          <w:szCs w:val="24"/>
+        </w:rPr>
+        <w:t>的安装进行测试。输入</w:t>
+      </w:r>
+      <w:r>
+        <w:rPr>
+          <w:rFonts w:hint="eastAsia"/>
+          <w:sz w:val="24"/>
+          <w:szCs w:val="24"/>
+        </w:rPr>
+        <w:t>import</w:t>
+      </w:r>
+      <w:r>
+        <w:rPr>
+          <w:sz w:val="24"/>
+          <w:szCs w:val="24"/>
+        </w:rPr>
+        <w:t xml:space="preserve"> </w:t>
+      </w:r>
+      <w:proofErr w:type="spellStart"/>
+      <w:r>
+        <w:rPr>
+          <w:sz w:val="24"/>
+          <w:szCs w:val="24"/>
+        </w:rPr>
+        <w:t>numpy</w:t>
+      </w:r>
+      <w:proofErr w:type="spellEnd"/>
+      <w:r>
+        <w:rPr>
+          <w:sz w:val="24"/>
+          <w:szCs w:val="24"/>
+        </w:rPr>
+        <w:t xml:space="preserve"> as np</w:t>
+      </w:r>
+      <w:bookmarkStart w:id="0" w:name="_GoBack"/>
+      <w:bookmarkEnd w:id="0"/>
+      <w:r>
+        <w:rPr>
+          <w:rFonts w:hint="eastAsia"/>
+          <w:sz w:val="24"/>
+          <w:szCs w:val="24"/>
+        </w:rPr>
+        <w:t>命令，尝试导入</w:t>
+      </w:r>
+      <w:proofErr w:type="spellStart"/>
+      <w:r>
+        <w:rPr>
+          <w:rFonts w:hint="eastAsia"/>
+          <w:sz w:val="24"/>
+          <w:szCs w:val="24"/>
+        </w:rPr>
+        <w:t>numpy</w:t>
+      </w:r>
+      <w:proofErr w:type="spellEnd"/>
+      <w:r>
+        <w:rPr>
+          <w:rFonts w:hint="eastAsia"/>
+          <w:sz w:val="24"/>
+          <w:szCs w:val="24"/>
+        </w:rPr>
+        <w:t>，如果没有出现任何错误信息提示，说明说明</w:t>
+      </w:r>
+      <w:proofErr w:type="spellStart"/>
+      <w:r>
+        <w:rPr>
+          <w:rFonts w:hint="eastAsia"/>
+          <w:sz w:val="24"/>
+          <w:szCs w:val="24"/>
+        </w:rPr>
+        <w:t>numpy</w:t>
+      </w:r>
+      <w:proofErr w:type="spellEnd"/>
+      <w:r>
+        <w:rPr>
+          <w:rFonts w:hint="eastAsia"/>
+          <w:sz w:val="24"/>
+          <w:szCs w:val="24"/>
+        </w:rPr>
+        <w:t>已经成功安装，可以使用。</w:t>
+      </w:r>
+    </w:p>
+    <w:p>
+      <w:pPr>
+        <w:pStyle w:val="a7"/>
+        <w:ind w:firstLine="480"/>
+        <w:rPr>
+          <w:rFonts w:hint="eastAsia"/>
+          <w:sz w:val="32"/>
+          <w:szCs w:val="32"/>
+        </w:rPr>
+      </w:pPr>
+      <w:r>
+        <w:rPr>
+          <w:rFonts w:hint="eastAsia"/>
+          <w:sz w:val="24"/>
+          <w:szCs w:val="24"/>
+        </w:rPr>
+        <w:t>如果你已经安装了</w:t>
+      </w:r>
+      <w:r>
+        <w:rPr>
+          <w:rFonts w:hint="eastAsia"/>
+          <w:sz w:val="24"/>
+          <w:szCs w:val="24"/>
+        </w:rPr>
+        <w:t>Anaconda</w:t>
+      </w:r>
+      <w:r>
+        <w:rPr>
+          <w:rFonts w:hint="eastAsia"/>
+          <w:sz w:val="24"/>
+          <w:szCs w:val="24"/>
+        </w:rPr>
+        <w:t>，则</w:t>
+      </w:r>
+      <w:r>
+        <w:rPr>
+          <w:rFonts w:hint="eastAsia"/>
+          <w:sz w:val="24"/>
+          <w:szCs w:val="24"/>
+        </w:rPr>
+        <w:t>Anaconda</w:t>
+      </w:r>
+      <w:r>
+        <w:rPr>
+          <w:rFonts w:hint="eastAsia"/>
+          <w:sz w:val="24"/>
+          <w:szCs w:val="24"/>
+        </w:rPr>
+        <w:t>中已经集成了</w:t>
+      </w:r>
+      <w:proofErr w:type="spellStart"/>
+      <w:r>
+        <w:rPr>
+          <w:rFonts w:hint="eastAsia"/>
+          <w:sz w:val="24"/>
+          <w:szCs w:val="24"/>
+        </w:rPr>
+        <w:t>numpy</w:t>
+      </w:r>
+      <w:proofErr w:type="spellEnd"/>
+      <w:r>
+        <w:rPr>
+          <w:rFonts w:hint="eastAsia"/>
+          <w:sz w:val="24"/>
+          <w:szCs w:val="24"/>
+        </w:rPr>
+        <w:t>，无需重复安装。</w:t>
       </w:r>
     </w:p>
     <w:p>
@@ -78,68 +649,20 @@
           <w:rFonts w:hint="eastAsia"/>
         </w:rPr>
       </w:pPr>
-      <w:r>
-        <w:t>NumPy</w:t>
-      </w:r>
-      <w:r>
-        <w:rPr>
-          <w:rFonts w:hint="eastAsia"/>
-        </w:rPr>
-        <w:t>是</w:t>
-      </w:r>
-      <w:r>
-        <w:rPr>
-          <w:rFonts w:hint="eastAsia"/>
-        </w:rPr>
-        <w:t>N</w:t>
-      </w:r>
-      <w:r>
-        <w:t>umerical Python</w:t>
-      </w:r>
-      <w:r>
-        <w:rPr>
-          <w:rFonts w:hint="eastAsia"/>
-        </w:rPr>
-        <w:t>的缩写</w:t>
-      </w:r>
-      <w:r>
-        <w:rPr>
-          <w:rFonts w:hint="eastAsia"/>
-        </w:rPr>
-        <w:t>，它是</w:t>
-      </w:r>
-      <w:r>
-        <w:rPr>
-          <w:rFonts w:hint="eastAsia"/>
-        </w:rPr>
-        <w:t>Python</w:t>
-      </w:r>
-      <w:r>
-        <w:rPr>
-          <w:rFonts w:hint="eastAsia"/>
-        </w:rPr>
-        <w:t>中一个</w:t>
-      </w:r>
-      <w:r>
-        <w:rPr>
-          <w:rFonts w:hint="eastAsia"/>
-        </w:rPr>
-        <w:t>用于科学计算的扩展程序库。</w:t>
-      </w:r>
-      <w:r>
-        <w:rPr>
-          <w:rFonts w:hint="eastAsia"/>
-        </w:rPr>
-        <w:t>NumPy</w:t>
-      </w:r>
-      <w:r>
-        <w:rPr>
-          <w:rFonts w:hint="eastAsia"/>
-        </w:rPr>
-        <w:t>因其包含丰富的数学函数、支持高维数组与矩阵且运行速度快等特点而得到了广泛应用</w:t>
-      </w:r>
-      <w:bookmarkStart w:id="0" w:name="_GoBack"/>
-      <w:bookmarkEnd w:id="0"/>
+    </w:p>
+    <w:p>
+      <w:pPr>
+        <w:ind w:firstLineChars="200" w:firstLine="420"/>
+        <w:rPr>
+          <w:rFonts w:hint="eastAsia"/>
+        </w:rPr>
+      </w:pPr>
+      <w:r>
+        <w:rPr>
+          <w:rFonts w:hint="eastAsia"/>
+        </w:rPr>
+        <w:t>#end</w:t>
+      </w:r>
     </w:p>
     <w:sectPr>
       <w:pgSz w:w="11906" w:h="16838"/>
@@ -358,7 +881,7 @@
     <w:lsdException w:name="Table Web 2" w:semiHidden="1" w:unhideWhenUsed="1"/>
     <w:lsdException w:name="Table Web 3" w:semiHidden="1" w:unhideWhenUsed="1"/>
     <w:lsdException w:name="Balloon Text" w:semiHidden="1" w:unhideWhenUsed="1"/>
-    <w:lsdException w:name="Table Grid" w:semiHidden="1" w:uiPriority="59" w:unhideWhenUsed="1"/>
+    <w:lsdException w:name="Table Grid" w:uiPriority="59"/>
     <w:lsdException w:name="Table Theme" w:semiHidden="1" w:unhideWhenUsed="1"/>
     <w:lsdException w:name="Placeholder Text" w:semiHidden="1"/>
     <w:lsdException w:name="No Spacing" w:uiPriority="1" w:qFormat="1"/>
@@ -583,7 +1106,7 @@
   <w:style w:type="paragraph" w:default="1" w:styleId="a">
     <w:name w:val="Normal"/>
     <w:qFormat/>
-    <w:rsid w:val="00791691"/>
+    <w:rsid w:val="001828F9"/>
     <w:pPr>
       <w:widowControl w:val="0"/>
       <w:jc w:val="both"/>
@@ -680,6 +1203,16 @@
       <w:sz w:val="18"/>
       <w:szCs w:val="18"/>
     </w:rPr>
+  </w:style>
+  <w:style w:type="paragraph" w:styleId="a7">
+    <w:name w:val="List Paragraph"/>
+    <w:basedOn w:val="a"/>
+    <w:uiPriority w:val="34"/>
+    <w:qFormat/>
+    <w:rsid w:val="001828F9"/>
+    <w:pPr>
+      <w:ind w:firstLineChars="200" w:firstLine="420"/>
+    </w:pPr>
   </w:style>
 </w:styles>
 </file>

</xml_diff>

<commit_message>
Book chapter: updating numpy chapter 2.3
</commit_message>
<xml_diff>
--- a/numpy/numpy.docx
+++ b/numpy/numpy.docx
@@ -254,14 +254,7 @@
           <w:sz w:val="32"/>
           <w:szCs w:val="32"/>
         </w:rPr>
-        <w:t>2.</w:t>
-      </w:r>
-      <w:r>
-        <w:rPr>
-          <w:sz w:val="32"/>
-          <w:szCs w:val="32"/>
-        </w:rPr>
-        <w:t>2</w:t>
+        <w:t>2.2</w:t>
       </w:r>
       <w:r>
         <w:rPr>
@@ -526,8 +519,6 @@
         </w:rPr>
         <w:t xml:space="preserve"> as np</w:t>
       </w:r>
-      <w:bookmarkStart w:id="0" w:name="_GoBack"/>
-      <w:bookmarkEnd w:id="0"/>
       <w:r>
         <w:rPr>
           <w:rFonts w:hint="eastAsia"/>
@@ -578,9 +569,8 @@
         <w:pStyle w:val="a7"/>
         <w:ind w:firstLine="480"/>
         <w:rPr>
-          <w:rFonts w:hint="eastAsia"/>
-          <w:sz w:val="32"/>
-          <w:szCs w:val="32"/>
+          <w:sz w:val="24"/>
+          <w:szCs w:val="24"/>
         </w:rPr>
       </w:pPr>
       <w:r>
@@ -641,6 +631,267 @@
         </w:rPr>
         <w:t>，无需重复安装。</w:t>
       </w:r>
+    </w:p>
+    <w:p>
+      <w:pPr>
+        <w:rPr>
+          <w:sz w:val="32"/>
+          <w:szCs w:val="32"/>
+        </w:rPr>
+      </w:pPr>
+      <w:r>
+        <w:rPr>
+          <w:sz w:val="32"/>
+          <w:szCs w:val="32"/>
+        </w:rPr>
+        <w:t>2.</w:t>
+      </w:r>
+      <w:r>
+        <w:rPr>
+          <w:sz w:val="32"/>
+          <w:szCs w:val="32"/>
+        </w:rPr>
+        <w:t>3</w:t>
+      </w:r>
+      <w:r>
+        <w:rPr>
+          <w:sz w:val="32"/>
+          <w:szCs w:val="32"/>
+        </w:rPr>
+        <w:t xml:space="preserve"> </w:t>
+      </w:r>
+      <w:r>
+        <w:rPr>
+          <w:rFonts w:hint="eastAsia"/>
+          <w:sz w:val="32"/>
+          <w:szCs w:val="32"/>
+        </w:rPr>
+        <w:t>NumPy</w:t>
+      </w:r>
+      <w:r>
+        <w:rPr>
+          <w:rFonts w:hint="eastAsia"/>
+          <w:sz w:val="32"/>
+          <w:szCs w:val="32"/>
+        </w:rPr>
+        <w:t>数组</w:t>
+      </w:r>
+    </w:p>
+    <w:p>
+      <w:pPr>
+        <w:pStyle w:val="a7"/>
+        <w:ind w:firstLine="480"/>
+        <w:rPr>
+          <w:sz w:val="24"/>
+          <w:szCs w:val="24"/>
+        </w:rPr>
+      </w:pPr>
+      <w:r>
+        <w:rPr>
+          <w:rFonts w:hint="eastAsia"/>
+          <w:sz w:val="24"/>
+          <w:szCs w:val="24"/>
+        </w:rPr>
+        <w:t>2.</w:t>
+      </w:r>
+      <w:r>
+        <w:rPr>
+          <w:sz w:val="24"/>
+          <w:szCs w:val="24"/>
+        </w:rPr>
+        <w:t xml:space="preserve">3.1 </w:t>
+      </w:r>
+      <w:r>
+        <w:rPr>
+          <w:rFonts w:hint="eastAsia"/>
+          <w:sz w:val="24"/>
+          <w:szCs w:val="24"/>
+        </w:rPr>
+        <w:t>NumPy</w:t>
+      </w:r>
+      <w:r>
+        <w:rPr>
+          <w:rFonts w:hint="eastAsia"/>
+          <w:sz w:val="24"/>
+          <w:szCs w:val="24"/>
+        </w:rPr>
+        <w:t>数组的创建和基本属性</w:t>
+      </w:r>
+    </w:p>
+    <w:p>
+      <w:pPr>
+        <w:ind w:firstLineChars="200" w:firstLine="480"/>
+        <w:rPr>
+          <w:sz w:val="24"/>
+          <w:szCs w:val="24"/>
+        </w:rPr>
+      </w:pPr>
+      <w:r>
+        <w:rPr>
+          <w:rFonts w:hint="eastAsia"/>
+          <w:sz w:val="24"/>
+          <w:szCs w:val="24"/>
+        </w:rPr>
+        <w:t>数组</w:t>
+      </w:r>
+      <w:r>
+        <w:rPr>
+          <w:rFonts w:hint="eastAsia"/>
+          <w:sz w:val="24"/>
+          <w:szCs w:val="24"/>
+        </w:rPr>
+        <w:t>NumPy</w:t>
+      </w:r>
+      <w:r>
+        <w:rPr>
+          <w:rFonts w:hint="eastAsia"/>
+          <w:sz w:val="24"/>
+          <w:szCs w:val="24"/>
+        </w:rPr>
+        <w:t>中</w:t>
+      </w:r>
+      <w:r>
+        <w:rPr>
+          <w:rFonts w:hint="eastAsia"/>
+          <w:sz w:val="24"/>
+          <w:szCs w:val="24"/>
+        </w:rPr>
+        <w:t>所提供的最基本，也是最常用的一种数据类型。</w:t>
+      </w:r>
+      <w:r>
+        <w:rPr>
+          <w:rFonts w:hint="eastAsia"/>
+          <w:sz w:val="24"/>
+          <w:szCs w:val="24"/>
+        </w:rPr>
+        <w:t>NumPy</w:t>
+      </w:r>
+      <w:r>
+        <w:rPr>
+          <w:rFonts w:hint="eastAsia"/>
+          <w:sz w:val="24"/>
+          <w:szCs w:val="24"/>
+        </w:rPr>
+        <w:t>数组的维度数量称之为</w:t>
+      </w:r>
+      <w:proofErr w:type="gramStart"/>
+      <w:r>
+        <w:rPr>
+          <w:rFonts w:hint="eastAsia"/>
+          <w:sz w:val="24"/>
+          <w:szCs w:val="24"/>
+        </w:rPr>
+        <w:t>秩</w:t>
+      </w:r>
+      <w:proofErr w:type="gramEnd"/>
+      <w:r>
+        <w:rPr>
+          <w:rFonts w:hint="eastAsia"/>
+          <w:sz w:val="24"/>
+          <w:szCs w:val="24"/>
+        </w:rPr>
+        <w:t>（</w:t>
+      </w:r>
+      <w:r>
+        <w:rPr>
+          <w:rFonts w:hint="eastAsia"/>
+          <w:sz w:val="24"/>
+          <w:szCs w:val="24"/>
+        </w:rPr>
+        <w:t>rank</w:t>
+      </w:r>
+      <w:r>
+        <w:rPr>
+          <w:rFonts w:hint="eastAsia"/>
+          <w:sz w:val="24"/>
+          <w:szCs w:val="24"/>
+        </w:rPr>
+        <w:t>），即</w:t>
+      </w:r>
+      <w:r>
+        <w:rPr>
+          <w:rFonts w:hint="eastAsia"/>
+          <w:sz w:val="24"/>
+          <w:szCs w:val="24"/>
+        </w:rPr>
+        <w:t>n</w:t>
+      </w:r>
+      <w:r>
+        <w:rPr>
+          <w:rFonts w:hint="eastAsia"/>
+          <w:sz w:val="24"/>
+          <w:szCs w:val="24"/>
+        </w:rPr>
+        <w:t>维数组的</w:t>
+      </w:r>
+      <w:proofErr w:type="gramStart"/>
+      <w:r>
+        <w:rPr>
+          <w:rFonts w:hint="eastAsia"/>
+          <w:sz w:val="24"/>
+          <w:szCs w:val="24"/>
+        </w:rPr>
+        <w:t>秩</w:t>
+      </w:r>
+      <w:proofErr w:type="gramEnd"/>
+      <w:r>
+        <w:rPr>
+          <w:rFonts w:hint="eastAsia"/>
+          <w:sz w:val="24"/>
+          <w:szCs w:val="24"/>
+        </w:rPr>
+        <w:t>为</w:t>
+      </w:r>
+      <w:r>
+        <w:rPr>
+          <w:rFonts w:hint="eastAsia"/>
+          <w:sz w:val="24"/>
+          <w:szCs w:val="24"/>
+        </w:rPr>
+        <w:t>n</w:t>
+      </w:r>
+      <w:r>
+        <w:rPr>
+          <w:rFonts w:hint="eastAsia"/>
+          <w:sz w:val="24"/>
+          <w:szCs w:val="24"/>
+        </w:rPr>
+        <w:t>。对于多维数组而言，构成它的每一个单一维度的数组称之为一个轴（</w:t>
+      </w:r>
+      <w:r>
+        <w:rPr>
+          <w:rFonts w:hint="eastAsia"/>
+          <w:sz w:val="24"/>
+          <w:szCs w:val="24"/>
+        </w:rPr>
+        <w:t>axis</w:t>
+      </w:r>
+      <w:r>
+        <w:rPr>
+          <w:rFonts w:hint="eastAsia"/>
+          <w:sz w:val="24"/>
+          <w:szCs w:val="24"/>
+        </w:rPr>
+        <w:t>）或维度（</w:t>
+      </w:r>
+      <w:r>
+        <w:rPr>
+          <w:rFonts w:hint="eastAsia"/>
+          <w:sz w:val="24"/>
+          <w:szCs w:val="24"/>
+        </w:rPr>
+        <w:t>dimension</w:t>
+      </w:r>
+      <w:r>
+        <w:rPr>
+          <w:rFonts w:hint="eastAsia"/>
+          <w:sz w:val="24"/>
+          <w:szCs w:val="24"/>
+        </w:rPr>
+        <w:t>）。例如，一个二维数组可以看作两个一维数组；这两个一维数组中的每个元素又可以看做一个一维数组。</w:t>
+      </w:r>
+      <w:bookmarkStart w:id="0" w:name="_GoBack"/>
+      <w:bookmarkEnd w:id="0"/>
     </w:p>
     <w:p>
       <w:pPr>
@@ -653,9 +904,6 @@
     <w:p>
       <w:pPr>
         <w:ind w:firstLineChars="200" w:firstLine="420"/>
-        <w:rPr>
-          <w:rFonts w:hint="eastAsia"/>
-        </w:rPr>
       </w:pPr>
       <w:r>
         <w:rPr>
@@ -1106,7 +1354,7 @@
   <w:style w:type="paragraph" w:default="1" w:styleId="a">
     <w:name w:val="Normal"/>
     <w:qFormat/>
-    <w:rsid w:val="001828F9"/>
+    <w:rsid w:val="00C61865"/>
     <w:pPr>
       <w:widowControl w:val="0"/>
       <w:jc w:val="both"/>

</xml_diff>

<commit_message>
Book chapter update: updating chapter 2.2
</commit_message>
<xml_diff>
--- a/numpy/numpy.docx
+++ b/numpy/numpy.docx
@@ -644,14 +644,7 @@
           <w:sz w:val="32"/>
           <w:szCs w:val="32"/>
         </w:rPr>
-        <w:t>2.</w:t>
-      </w:r>
-      <w:r>
-        <w:rPr>
-          <w:sz w:val="32"/>
-          <w:szCs w:val="32"/>
-        </w:rPr>
-        <w:t>3</w:t>
+        <w:t>2.3</w:t>
       </w:r>
       <w:r>
         <w:rPr>
@@ -822,7 +815,55 @@
           <w:sz w:val="24"/>
           <w:szCs w:val="24"/>
         </w:rPr>
-        <w:t>维数组的</w:t>
+        <w:t>维数组的秩为</w:t>
+      </w:r>
+      <w:r>
+        <w:rPr>
+          <w:rFonts w:hint="eastAsia"/>
+          <w:sz w:val="24"/>
+          <w:szCs w:val="24"/>
+        </w:rPr>
+        <w:t>n</w:t>
+      </w:r>
+      <w:r>
+        <w:rPr>
+          <w:rFonts w:hint="eastAsia"/>
+          <w:sz w:val="24"/>
+          <w:szCs w:val="24"/>
+        </w:rPr>
+        <w:t>。对于多维数组而言，构成它的每一个单一维度的数组称之为一个轴（</w:t>
+      </w:r>
+      <w:r>
+        <w:rPr>
+          <w:rFonts w:hint="eastAsia"/>
+          <w:sz w:val="24"/>
+          <w:szCs w:val="24"/>
+        </w:rPr>
+        <w:t>axis</w:t>
+      </w:r>
+      <w:r>
+        <w:rPr>
+          <w:rFonts w:hint="eastAsia"/>
+          <w:sz w:val="24"/>
+          <w:szCs w:val="24"/>
+        </w:rPr>
+        <w:t>）或维度（</w:t>
+      </w:r>
+      <w:r>
+        <w:rPr>
+          <w:rFonts w:hint="eastAsia"/>
+          <w:sz w:val="24"/>
+          <w:szCs w:val="24"/>
+        </w:rPr>
+        <w:t>dimension</w:t>
+      </w:r>
+      <w:r>
+        <w:rPr>
+          <w:rFonts w:hint="eastAsia"/>
+          <w:sz w:val="24"/>
+          <w:szCs w:val="24"/>
+        </w:rPr>
+        <w:t>）。例如，一个二维数组可以看作两个一维数组；这两个一维数组中的每个元素又可以</w:t>
       </w:r>
       <w:proofErr w:type="gramStart"/>
       <w:r>
@@ -831,7 +872,7 @@
           <w:sz w:val="24"/>
           <w:szCs w:val="24"/>
         </w:rPr>
-        <w:t>秩</w:t>
+        <w:t>看做</w:t>
       </w:r>
       <w:proofErr w:type="gramEnd"/>
       <w:r>
@@ -840,58 +881,67 @@
           <w:sz w:val="24"/>
           <w:szCs w:val="24"/>
         </w:rPr>
-        <w:t>为</w:t>
-      </w:r>
-      <w:r>
-        <w:rPr>
-          <w:rFonts w:hint="eastAsia"/>
-          <w:sz w:val="24"/>
-          <w:szCs w:val="24"/>
-        </w:rPr>
-        <w:t>n</w:t>
-      </w:r>
-      <w:r>
-        <w:rPr>
-          <w:rFonts w:hint="eastAsia"/>
-          <w:sz w:val="24"/>
-          <w:szCs w:val="24"/>
-        </w:rPr>
-        <w:t>。对于多维数组而言，构成它的每一个单一维度的数组称之为一个轴（</w:t>
-      </w:r>
-      <w:r>
-        <w:rPr>
-          <w:rFonts w:hint="eastAsia"/>
-          <w:sz w:val="24"/>
-          <w:szCs w:val="24"/>
-        </w:rPr>
-        <w:t>axis</w:t>
-      </w:r>
-      <w:r>
-        <w:rPr>
-          <w:rFonts w:hint="eastAsia"/>
-          <w:sz w:val="24"/>
-          <w:szCs w:val="24"/>
-        </w:rPr>
-        <w:t>）或维度（</w:t>
-      </w:r>
-      <w:r>
-        <w:rPr>
-          <w:rFonts w:hint="eastAsia"/>
-          <w:sz w:val="24"/>
-          <w:szCs w:val="24"/>
-        </w:rPr>
-        <w:t>dimension</w:t>
-      </w:r>
-      <w:r>
-        <w:rPr>
-          <w:rFonts w:hint="eastAsia"/>
-          <w:sz w:val="24"/>
-          <w:szCs w:val="24"/>
-        </w:rPr>
-        <w:t>）。例如，一个二维数组可以看作两个一维数组；这两个一维数组中的每个元素又可以看做一个一维数组。</w:t>
+        <w:t>一个一维数组。</w:t>
       </w:r>
       <w:bookmarkStart w:id="0" w:name="_GoBack"/>
       <w:bookmarkEnd w:id="0"/>
+    </w:p>
+    <w:p>
+      <w:pPr>
+        <w:ind w:firstLineChars="200" w:firstLine="480"/>
+        <w:rPr>
+          <w:sz w:val="24"/>
+          <w:szCs w:val="24"/>
+        </w:rPr>
+      </w:pPr>
+      <w:r>
+        <w:rPr>
+          <w:rFonts w:hint="eastAsia"/>
+          <w:sz w:val="24"/>
+          <w:szCs w:val="24"/>
+        </w:rPr>
+        <w:t>首先介绍如何创建一个</w:t>
+      </w:r>
+      <w:r>
+        <w:rPr>
+          <w:rFonts w:hint="eastAsia"/>
+          <w:sz w:val="24"/>
+          <w:szCs w:val="24"/>
+        </w:rPr>
+        <w:t>NumPy</w:t>
+      </w:r>
+      <w:r>
+        <w:rPr>
+          <w:rFonts w:hint="eastAsia"/>
+          <w:sz w:val="24"/>
+          <w:szCs w:val="24"/>
+        </w:rPr>
+        <w:t>数组并查看一些关键属性。可以使用</w:t>
+      </w:r>
+      <w:proofErr w:type="spellStart"/>
+      <w:r>
+        <w:rPr>
+          <w:sz w:val="24"/>
+          <w:szCs w:val="24"/>
+        </w:rPr>
+        <w:t>np.array</w:t>
+      </w:r>
+      <w:proofErr w:type="spellEnd"/>
+      <w:r>
+        <w:rPr>
+          <w:sz w:val="24"/>
+          <w:szCs w:val="24"/>
+        </w:rPr>
+        <w:t>()</w:t>
+      </w:r>
+      <w:r>
+        <w:rPr>
+          <w:rFonts w:hint="eastAsia"/>
+          <w:sz w:val="24"/>
+          <w:szCs w:val="24"/>
+        </w:rPr>
+        <w:t>方法创建数组。下面这条语句便创建了一个简单的一维数组：</w:t>
+      </w:r>
     </w:p>
     <w:p>
       <w:pPr>

</xml_diff>

<commit_message>
(1) Book chapter update: chapter 2.3.1 updated
(2) Document font update: the font all English texts have been updated
to Courier New
</commit_message>
<xml_diff>
--- a/numpy/numpy.docx
+++ b/numpy/numpy.docx
@@ -5,60 +5,55 @@
     <w:p>
       <w:pPr>
         <w:rPr>
-          <w:sz w:val="32"/>
+          <w:rFonts w:ascii="Courier New" w:hAnsi="Courier New"/>
+          <w:sz w:val="22"/>
           <w:szCs w:val="32"/>
         </w:rPr>
       </w:pPr>
       <w:r>
         <w:rPr>
-          <w:sz w:val="32"/>
+          <w:rFonts w:ascii="Courier New" w:hAnsi="Courier New"/>
+          <w:sz w:val="22"/>
           <w:szCs w:val="32"/>
         </w:rPr>
-        <w:t>2.</w:t>
-      </w:r>
-      <w:r>
-        <w:rPr>
-          <w:sz w:val="32"/>
+        <w:t xml:space="preserve">2.1 </w:t>
+      </w:r>
+      <w:r>
+        <w:rPr>
+          <w:rFonts w:ascii="Courier New" w:hAnsi="Courier New" w:hint="eastAsia"/>
+          <w:sz w:val="22"/>
           <w:szCs w:val="32"/>
         </w:rPr>
-        <w:t xml:space="preserve">1 </w:t>
-      </w:r>
-      <w:r>
-        <w:rPr>
-          <w:rFonts w:hint="eastAsia"/>
-          <w:sz w:val="32"/>
+        <w:t>N</w:t>
+      </w:r>
+      <w:r>
+        <w:rPr>
+          <w:rFonts w:ascii="Courier New" w:hAnsi="Courier New" w:hint="eastAsia"/>
+          <w:sz w:val="22"/>
           <w:szCs w:val="32"/>
         </w:rPr>
-        <w:t>N</w:t>
-      </w:r>
-      <w:r>
-        <w:rPr>
-          <w:rFonts w:hint="eastAsia"/>
-          <w:sz w:val="32"/>
+        <w:t>um</w:t>
+      </w:r>
+      <w:r>
+        <w:rPr>
+          <w:rFonts w:ascii="Courier New" w:hAnsi="Courier New" w:hint="eastAsia"/>
+          <w:sz w:val="22"/>
           <w:szCs w:val="32"/>
         </w:rPr>
-        <w:t>um</w:t>
-      </w:r>
-      <w:r>
-        <w:rPr>
-          <w:rFonts w:hint="eastAsia"/>
-          <w:sz w:val="32"/>
+        <w:t>P</w:t>
+      </w:r>
+      <w:r>
+        <w:rPr>
+          <w:rFonts w:ascii="Courier New" w:hAnsi="Courier New" w:hint="eastAsia"/>
+          <w:sz w:val="22"/>
           <w:szCs w:val="32"/>
         </w:rPr>
-        <w:t>P</w:t>
-      </w:r>
-      <w:r>
-        <w:rPr>
-          <w:rFonts w:hint="eastAsia"/>
-          <w:sz w:val="32"/>
-          <w:szCs w:val="32"/>
-        </w:rPr>
         <w:t>y</w:t>
       </w:r>
       <w:r>
         <w:rPr>
-          <w:rFonts w:hint="eastAsia"/>
-          <w:sz w:val="32"/>
+          <w:rFonts w:ascii="Courier New" w:hAnsi="Courier New" w:hint="eastAsia"/>
+          <w:sz w:val="22"/>
           <w:szCs w:val="32"/>
         </w:rPr>
         <w:t>简介</w:t>
@@ -66,178 +61,240 @@
     </w:p>
     <w:p>
       <w:pPr>
-        <w:ind w:firstLineChars="200" w:firstLine="420"/>
+        <w:ind w:firstLineChars="200" w:firstLine="440"/>
+        <w:rPr>
+          <w:rFonts w:ascii="Courier New" w:hAnsi="Courier New"/>
+          <w:sz w:val="22"/>
+        </w:rPr>
       </w:pPr>
       <w:r>
+        <w:rPr>
+          <w:rFonts w:ascii="Courier New" w:hAnsi="Courier New"/>
+          <w:sz w:val="22"/>
+        </w:rPr>
         <w:t>NumPy</w:t>
       </w:r>
       <w:r>
         <w:rPr>
-          <w:rFonts w:hint="eastAsia"/>
+          <w:rFonts w:ascii="Courier New" w:hAnsi="Courier New" w:hint="eastAsia"/>
+          <w:sz w:val="22"/>
         </w:rPr>
         <w:t>是</w:t>
       </w:r>
       <w:r>
         <w:rPr>
-          <w:rFonts w:hint="eastAsia"/>
+          <w:rFonts w:ascii="Courier New" w:hAnsi="Courier New" w:hint="eastAsia"/>
+          <w:sz w:val="22"/>
         </w:rPr>
         <w:t>N</w:t>
       </w:r>
       <w:r>
+        <w:rPr>
+          <w:rFonts w:ascii="Courier New" w:hAnsi="Courier New"/>
+          <w:sz w:val="22"/>
+        </w:rPr>
         <w:t>umerical Python</w:t>
       </w:r>
       <w:r>
         <w:rPr>
-          <w:rFonts w:hint="eastAsia"/>
+          <w:rFonts w:ascii="Courier New" w:hAnsi="Courier New" w:hint="eastAsia"/>
+          <w:sz w:val="22"/>
         </w:rPr>
         <w:t>的缩写</w:t>
       </w:r>
       <w:r>
         <w:rPr>
-          <w:rFonts w:hint="eastAsia"/>
+          <w:rFonts w:ascii="Courier New" w:hAnsi="Courier New" w:hint="eastAsia"/>
+          <w:sz w:val="22"/>
         </w:rPr>
         <w:t>，它是</w:t>
       </w:r>
       <w:r>
         <w:rPr>
-          <w:rFonts w:hint="eastAsia"/>
+          <w:rFonts w:ascii="Courier New" w:hAnsi="Courier New" w:hint="eastAsia"/>
+          <w:sz w:val="22"/>
         </w:rPr>
         <w:t>Python</w:t>
       </w:r>
       <w:r>
         <w:rPr>
-          <w:rFonts w:hint="eastAsia"/>
+          <w:rFonts w:ascii="Courier New" w:hAnsi="Courier New" w:hint="eastAsia"/>
+          <w:sz w:val="22"/>
         </w:rPr>
         <w:t>中一个</w:t>
       </w:r>
       <w:r>
         <w:rPr>
-          <w:rFonts w:hint="eastAsia"/>
+          <w:rFonts w:ascii="Courier New" w:hAnsi="Courier New" w:hint="eastAsia"/>
+          <w:sz w:val="22"/>
         </w:rPr>
         <w:t>用于科学计算的扩展程序库。</w:t>
       </w:r>
       <w:r>
         <w:rPr>
-          <w:rFonts w:hint="eastAsia"/>
+          <w:rFonts w:ascii="Courier New" w:hAnsi="Courier New" w:hint="eastAsia"/>
+          <w:sz w:val="22"/>
         </w:rPr>
         <w:t>NumPy</w:t>
       </w:r>
       <w:r>
         <w:rPr>
-          <w:rFonts w:hint="eastAsia"/>
+          <w:rFonts w:ascii="Courier New" w:hAnsi="Courier New" w:hint="eastAsia"/>
+          <w:sz w:val="22"/>
         </w:rPr>
         <w:t>因其包含丰富的数学函数、支持高维数组与矩阵且运行速度快等特点而得到了广泛应用</w:t>
       </w:r>
       <w:r>
         <w:rPr>
-          <w:rFonts w:hint="eastAsia"/>
+          <w:rFonts w:ascii="Courier New" w:hAnsi="Courier New" w:hint="eastAsia"/>
+          <w:sz w:val="22"/>
         </w:rPr>
         <w:t>。具体而言，</w:t>
       </w:r>
       <w:r>
         <w:rPr>
-          <w:rFonts w:hint="eastAsia"/>
+          <w:rFonts w:ascii="Courier New" w:hAnsi="Courier New" w:hint="eastAsia"/>
+          <w:sz w:val="22"/>
         </w:rPr>
         <w:t>NumPy</w:t>
       </w:r>
       <w:r>
         <w:rPr>
-          <w:rFonts w:hint="eastAsia"/>
+          <w:rFonts w:ascii="Courier New" w:hAnsi="Courier New" w:hint="eastAsia"/>
+          <w:sz w:val="22"/>
         </w:rPr>
         <w:t>的主要功能有：</w:t>
       </w:r>
     </w:p>
     <w:p>
       <w:pPr>
-        <w:ind w:firstLineChars="200" w:firstLine="420"/>
+        <w:ind w:firstLineChars="200" w:firstLine="440"/>
+        <w:rPr>
+          <w:rFonts w:ascii="Courier New" w:hAnsi="Courier New"/>
+          <w:sz w:val="22"/>
+        </w:rPr>
       </w:pPr>
       <w:proofErr w:type="spellStart"/>
       <w:r>
         <w:rPr>
-          <w:rFonts w:hint="eastAsia"/>
+          <w:rFonts w:ascii="Courier New" w:hAnsi="Courier New" w:hint="eastAsia"/>
+          <w:sz w:val="22"/>
         </w:rPr>
         <w:t>ndarray</w:t>
       </w:r>
       <w:proofErr w:type="spellEnd"/>
       <w:r>
         <w:rPr>
-          <w:rFonts w:hint="eastAsia"/>
+          <w:rFonts w:ascii="Courier New" w:hAnsi="Courier New" w:hint="eastAsia"/>
+          <w:sz w:val="22"/>
         </w:rPr>
         <w:t>，一种支持矢量计算和广播能力的多维数组，运行速度快且节省空间；</w:t>
       </w:r>
     </w:p>
     <w:p>
       <w:pPr>
-        <w:ind w:firstLineChars="200" w:firstLine="420"/>
+        <w:ind w:firstLineChars="200" w:firstLine="440"/>
+        <w:rPr>
+          <w:rFonts w:ascii="Courier New" w:hAnsi="Courier New"/>
+          <w:sz w:val="22"/>
+        </w:rPr>
       </w:pPr>
       <w:r>
         <w:rPr>
-          <w:rFonts w:hint="eastAsia"/>
+          <w:rFonts w:ascii="Courier New" w:hAnsi="Courier New" w:hint="eastAsia"/>
+          <w:sz w:val="22"/>
         </w:rPr>
         <w:t>能快速处理整组数据的数学函数；</w:t>
       </w:r>
     </w:p>
     <w:p>
       <w:pPr>
-        <w:ind w:firstLineChars="200" w:firstLine="420"/>
+        <w:ind w:firstLineChars="200" w:firstLine="440"/>
+        <w:rPr>
+          <w:rFonts w:ascii="Courier New" w:hAnsi="Courier New"/>
+          <w:sz w:val="22"/>
+        </w:rPr>
       </w:pPr>
       <w:r>
         <w:rPr>
-          <w:rFonts w:hint="eastAsia"/>
+          <w:rFonts w:ascii="Courier New" w:hAnsi="Courier New" w:hint="eastAsia"/>
+          <w:sz w:val="22"/>
         </w:rPr>
         <w:t>整合</w:t>
       </w:r>
       <w:r>
         <w:rPr>
-          <w:rFonts w:hint="eastAsia"/>
+          <w:rFonts w:ascii="Courier New" w:hAnsi="Courier New" w:hint="eastAsia"/>
+          <w:sz w:val="22"/>
         </w:rPr>
         <w:t>C/</w:t>
       </w:r>
       <w:r>
+        <w:rPr>
+          <w:rFonts w:ascii="Courier New" w:hAnsi="Courier New"/>
+          <w:sz w:val="22"/>
+        </w:rPr>
         <w:t>C++/</w:t>
       </w:r>
       <w:r>
         <w:rPr>
-          <w:rFonts w:hint="eastAsia"/>
+          <w:rFonts w:ascii="Courier New" w:hAnsi="Courier New" w:hint="eastAsia"/>
+          <w:sz w:val="22"/>
         </w:rPr>
         <w:t>Fortran</w:t>
       </w:r>
       <w:r>
         <w:rPr>
-          <w:rFonts w:hint="eastAsia"/>
+          <w:rFonts w:ascii="Courier New" w:hAnsi="Courier New" w:hint="eastAsia"/>
+          <w:sz w:val="22"/>
         </w:rPr>
         <w:t>代码的工具；</w:t>
       </w:r>
     </w:p>
     <w:p>
       <w:pPr>
-        <w:ind w:firstLineChars="200" w:firstLine="420"/>
+        <w:ind w:firstLineChars="200" w:firstLine="440"/>
+        <w:rPr>
+          <w:rFonts w:ascii="Courier New" w:hAnsi="Courier New"/>
+          <w:sz w:val="22"/>
+        </w:rPr>
       </w:pPr>
       <w:r>
         <w:rPr>
-          <w:rFonts w:hint="eastAsia"/>
+          <w:rFonts w:ascii="Courier New" w:hAnsi="Courier New" w:hint="eastAsia"/>
+          <w:sz w:val="22"/>
         </w:rPr>
         <w:t>线性代数、傅立叶变换、随机数生成等功能；</w:t>
       </w:r>
     </w:p>
     <w:p>
       <w:pPr>
-        <w:ind w:firstLineChars="200" w:firstLine="420"/>
+        <w:ind w:firstLineChars="200" w:firstLine="440"/>
+        <w:rPr>
+          <w:rFonts w:ascii="Courier New" w:hAnsi="Courier New"/>
+          <w:sz w:val="22"/>
+        </w:rPr>
       </w:pPr>
       <w:r>
         <w:rPr>
-          <w:rFonts w:hint="eastAsia"/>
+          <w:rFonts w:ascii="Courier New" w:hAnsi="Courier New" w:hint="eastAsia"/>
+          <w:sz w:val="22"/>
         </w:rPr>
         <w:t>磁盘数据读写工具；</w:t>
       </w:r>
     </w:p>
     <w:p>
       <w:pPr>
-        <w:ind w:firstLineChars="200" w:firstLine="420"/>
+        <w:ind w:firstLineChars="200" w:firstLine="440"/>
+        <w:rPr>
+          <w:rFonts w:ascii="Courier New" w:hAnsi="Courier New"/>
+          <w:sz w:val="22"/>
+        </w:rPr>
       </w:pPr>
       <w:r>
         <w:rPr>
-          <w:rFonts w:hint="eastAsia"/>
+          <w:rFonts w:ascii="Courier New" w:hAnsi="Courier New" w:hint="eastAsia"/>
+          <w:sz w:val="22"/>
         </w:rPr>
         <w:t>内存映射文件操作工具。</w:t>
       </w:r>
@@ -245,36 +302,31 @@
     <w:p>
       <w:pPr>
         <w:rPr>
-          <w:sz w:val="32"/>
+          <w:rFonts w:ascii="Courier New" w:hAnsi="Courier New"/>
+          <w:sz w:val="22"/>
           <w:szCs w:val="32"/>
         </w:rPr>
       </w:pPr>
       <w:r>
         <w:rPr>
-          <w:sz w:val="32"/>
+          <w:rFonts w:ascii="Courier New" w:hAnsi="Courier New"/>
+          <w:sz w:val="22"/>
           <w:szCs w:val="32"/>
         </w:rPr>
-        <w:t>2.2</w:t>
-      </w:r>
-      <w:r>
-        <w:rPr>
-          <w:sz w:val="32"/>
+        <w:t xml:space="preserve">2.2 </w:t>
+      </w:r>
+      <w:r>
+        <w:rPr>
+          <w:rFonts w:ascii="Courier New" w:hAnsi="Courier New" w:hint="eastAsia"/>
+          <w:sz w:val="22"/>
           <w:szCs w:val="32"/>
         </w:rPr>
-        <w:t xml:space="preserve"> </w:t>
-      </w:r>
-      <w:r>
-        <w:rPr>
-          <w:rFonts w:hint="eastAsia"/>
-          <w:sz w:val="32"/>
-          <w:szCs w:val="32"/>
-        </w:rPr>
         <w:t>NumPy</w:t>
       </w:r>
       <w:r>
         <w:rPr>
-          <w:rFonts w:hint="eastAsia"/>
-          <w:sz w:val="32"/>
+          <w:rFonts w:ascii="Courier New" w:hAnsi="Courier New" w:hint="eastAsia"/>
+          <w:sz w:val="22"/>
           <w:szCs w:val="32"/>
         </w:rPr>
         <w:t>的安装</w:t>
@@ -283,16 +335,17 @@
     <w:p>
       <w:pPr>
         <w:pStyle w:val="a7"/>
-        <w:ind w:firstLine="480"/>
-        <w:rPr>
-          <w:sz w:val="24"/>
+        <w:ind w:firstLine="440"/>
+        <w:rPr>
+          <w:rFonts w:ascii="Courier New" w:hAnsi="Courier New"/>
+          <w:sz w:val="22"/>
           <w:szCs w:val="24"/>
         </w:rPr>
       </w:pPr>
       <w:r>
         <w:rPr>
-          <w:rFonts w:hint="eastAsia"/>
-          <w:sz w:val="24"/>
+          <w:rFonts w:ascii="Courier New" w:hAnsi="Courier New" w:hint="eastAsia"/>
+          <w:sz w:val="22"/>
           <w:szCs w:val="24"/>
         </w:rPr>
         <w:t>和许多扩展库一样，</w:t>
@@ -300,7 +353,8 @@
       <w:proofErr w:type="spellStart"/>
       <w:r>
         <w:rPr>
-          <w:sz w:val="24"/>
+          <w:rFonts w:ascii="Courier New" w:hAnsi="Courier New"/>
+          <w:sz w:val="22"/>
           <w:szCs w:val="24"/>
         </w:rPr>
         <w:t>numpy</w:t>
@@ -308,94 +362,96 @@
       <w:proofErr w:type="spellEnd"/>
       <w:r>
         <w:rPr>
-          <w:rFonts w:hint="eastAsia"/>
-          <w:sz w:val="24"/>
+          <w:rFonts w:ascii="Courier New" w:hAnsi="Courier New" w:hint="eastAsia"/>
+          <w:sz w:val="22"/>
           <w:szCs w:val="24"/>
         </w:rPr>
         <w:t>的安装可以通过</w:t>
       </w:r>
       <w:r>
         <w:rPr>
-          <w:rFonts w:hint="eastAsia"/>
-          <w:sz w:val="24"/>
+          <w:rFonts w:ascii="Courier New" w:hAnsi="Courier New" w:hint="eastAsia"/>
+          <w:sz w:val="22"/>
           <w:szCs w:val="24"/>
         </w:rPr>
         <w:t>pip</w:t>
       </w:r>
       <w:r>
         <w:rPr>
-          <w:rFonts w:hint="eastAsia"/>
-          <w:sz w:val="24"/>
+          <w:rFonts w:ascii="Courier New" w:hAnsi="Courier New" w:hint="eastAsia"/>
+          <w:sz w:val="22"/>
           <w:szCs w:val="24"/>
         </w:rPr>
         <w:t>进行。如果你已经安装了</w:t>
       </w:r>
       <w:r>
         <w:rPr>
-          <w:rFonts w:hint="eastAsia"/>
-          <w:sz w:val="24"/>
+          <w:rFonts w:ascii="Courier New" w:hAnsi="Courier New" w:hint="eastAsia"/>
+          <w:sz w:val="22"/>
           <w:szCs w:val="24"/>
         </w:rPr>
         <w:t>P</w:t>
       </w:r>
       <w:r>
         <w:rPr>
-          <w:sz w:val="24"/>
+          <w:rFonts w:ascii="Courier New" w:hAnsi="Courier New"/>
+          <w:sz w:val="22"/>
           <w:szCs w:val="24"/>
         </w:rPr>
         <w:t>ython 3.x</w:t>
       </w:r>
       <w:r>
         <w:rPr>
-          <w:rFonts w:hint="eastAsia"/>
-          <w:sz w:val="24"/>
+          <w:rFonts w:ascii="Courier New" w:hAnsi="Courier New" w:hint="eastAsia"/>
+          <w:sz w:val="22"/>
           <w:szCs w:val="24"/>
         </w:rPr>
         <w:t>或以上版本，则安装</w:t>
       </w:r>
       <w:r>
         <w:rPr>
-          <w:rFonts w:hint="eastAsia"/>
-          <w:sz w:val="24"/>
+          <w:rFonts w:ascii="Courier New" w:hAnsi="Courier New" w:hint="eastAsia"/>
+          <w:sz w:val="22"/>
           <w:szCs w:val="24"/>
         </w:rPr>
         <w:t>Python</w:t>
       </w:r>
       <w:r>
         <w:rPr>
-          <w:rFonts w:hint="eastAsia"/>
-          <w:sz w:val="24"/>
+          <w:rFonts w:ascii="Courier New" w:hAnsi="Courier New" w:hint="eastAsia"/>
+          <w:sz w:val="22"/>
           <w:szCs w:val="24"/>
         </w:rPr>
         <w:t>时就已经自带了</w:t>
       </w:r>
       <w:r>
         <w:rPr>
-          <w:rFonts w:hint="eastAsia"/>
-          <w:sz w:val="24"/>
+          <w:rFonts w:ascii="Courier New" w:hAnsi="Courier New" w:hint="eastAsia"/>
+          <w:sz w:val="22"/>
           <w:szCs w:val="24"/>
         </w:rPr>
         <w:t>pip</w:t>
       </w:r>
       <w:r>
         <w:rPr>
-          <w:rFonts w:hint="eastAsia"/>
-          <w:sz w:val="24"/>
+          <w:rFonts w:ascii="Courier New" w:hAnsi="Courier New" w:hint="eastAsia"/>
+          <w:sz w:val="22"/>
           <w:szCs w:val="24"/>
         </w:rPr>
         <w:t>功能。打开命令行窗口，输入</w:t>
       </w:r>
       <w:r>
         <w:rPr>
-          <w:rFonts w:hint="eastAsia"/>
-          <w:sz w:val="24"/>
+          <w:rFonts w:ascii="Courier New" w:hAnsi="Courier New" w:hint="eastAsia"/>
+          <w:sz w:val="22"/>
           <w:szCs w:val="24"/>
         </w:rPr>
         <w:t>p</w:t>
       </w:r>
       <w:r>
         <w:rPr>
-          <w:sz w:val="24"/>
+          <w:rFonts w:ascii="Courier New" w:hAnsi="Courier New"/>
+          <w:sz w:val="22"/>
           <w:szCs w:val="24"/>
         </w:rPr>
         <w:t xml:space="preserve">ip install </w:t>
@@ -403,8 +459,8 @@
       <w:proofErr w:type="spellStart"/>
       <w:r>
         <w:rPr>
-          <w:rFonts w:hint="eastAsia"/>
-          <w:sz w:val="24"/>
+          <w:rFonts w:ascii="Courier New" w:hAnsi="Courier New" w:hint="eastAsia"/>
+          <w:sz w:val="22"/>
           <w:szCs w:val="24"/>
         </w:rPr>
         <w:t>numpy</w:t>
@@ -412,8 +468,8 @@
       <w:proofErr w:type="spellEnd"/>
       <w:r>
         <w:rPr>
-          <w:rFonts w:hint="eastAsia"/>
-          <w:sz w:val="24"/>
+          <w:rFonts w:ascii="Courier New" w:hAnsi="Courier New" w:hint="eastAsia"/>
+          <w:sz w:val="22"/>
           <w:szCs w:val="24"/>
         </w:rPr>
         <w:t>命令，即可自动下载并安装</w:t>
@@ -421,8 +477,8 @@
       <w:proofErr w:type="spellStart"/>
       <w:r>
         <w:rPr>
-          <w:rFonts w:hint="eastAsia"/>
-          <w:sz w:val="24"/>
+          <w:rFonts w:ascii="Courier New" w:hAnsi="Courier New" w:hint="eastAsia"/>
+          <w:sz w:val="22"/>
           <w:szCs w:val="24"/>
         </w:rPr>
         <w:t>numpy</w:t>
@@ -430,8 +486,8 @@
       <w:proofErr w:type="spellEnd"/>
       <w:r>
         <w:rPr>
-          <w:rFonts w:hint="eastAsia"/>
-          <w:sz w:val="24"/>
+          <w:rFonts w:ascii="Courier New" w:hAnsi="Courier New" w:hint="eastAsia"/>
+          <w:sz w:val="22"/>
           <w:szCs w:val="24"/>
         </w:rPr>
         <w:t>。</w:t>
@@ -440,32 +496,33 @@
     <w:p>
       <w:pPr>
         <w:pStyle w:val="a7"/>
-        <w:ind w:firstLine="480"/>
-        <w:rPr>
-          <w:sz w:val="24"/>
+        <w:ind w:firstLine="440"/>
+        <w:rPr>
+          <w:rFonts w:ascii="Courier New" w:hAnsi="Courier New"/>
+          <w:sz w:val="22"/>
           <w:szCs w:val="24"/>
         </w:rPr>
       </w:pPr>
       <w:r>
         <w:rPr>
-          <w:rFonts w:hint="eastAsia"/>
-          <w:sz w:val="24"/>
+          <w:rFonts w:ascii="Courier New" w:hAnsi="Courier New" w:hint="eastAsia"/>
+          <w:sz w:val="22"/>
           <w:szCs w:val="24"/>
         </w:rPr>
         <w:t>安装完成后，可以打开一个命令行窗口进入</w:t>
       </w:r>
       <w:r>
         <w:rPr>
-          <w:rFonts w:hint="eastAsia"/>
-          <w:sz w:val="24"/>
+          <w:rFonts w:ascii="Courier New" w:hAnsi="Courier New" w:hint="eastAsia"/>
+          <w:sz w:val="22"/>
           <w:szCs w:val="24"/>
         </w:rPr>
         <w:t>Python</w:t>
       </w:r>
       <w:r>
         <w:rPr>
-          <w:rFonts w:hint="eastAsia"/>
-          <w:sz w:val="24"/>
+          <w:rFonts w:ascii="Courier New" w:hAnsi="Courier New" w:hint="eastAsia"/>
+          <w:sz w:val="22"/>
           <w:szCs w:val="24"/>
         </w:rPr>
         <w:t>终端会话，</w:t>
@@ -473,8 +530,8 @@
       <w:proofErr w:type="gramStart"/>
       <w:r>
         <w:rPr>
-          <w:rFonts w:hint="eastAsia"/>
-          <w:sz w:val="24"/>
+          <w:rFonts w:ascii="Courier New" w:hAnsi="Courier New" w:hint="eastAsia"/>
+          <w:sz w:val="22"/>
           <w:szCs w:val="24"/>
         </w:rPr>
         <w:t>对之前</w:t>
@@ -482,23 +539,24 @@
       <w:proofErr w:type="gramEnd"/>
       <w:r>
         <w:rPr>
-          <w:rFonts w:hint="eastAsia"/>
-          <w:sz w:val="24"/>
+          <w:rFonts w:ascii="Courier New" w:hAnsi="Courier New" w:hint="eastAsia"/>
+          <w:sz w:val="22"/>
           <w:szCs w:val="24"/>
         </w:rPr>
         <w:t>的安装进行测试。输入</w:t>
       </w:r>
       <w:r>
         <w:rPr>
-          <w:rFonts w:hint="eastAsia"/>
-          <w:sz w:val="24"/>
+          <w:rFonts w:ascii="Courier New" w:hAnsi="Courier New" w:hint="eastAsia"/>
+          <w:sz w:val="22"/>
           <w:szCs w:val="24"/>
         </w:rPr>
         <w:t>import</w:t>
       </w:r>
       <w:r>
         <w:rPr>
-          <w:sz w:val="24"/>
+          <w:rFonts w:ascii="Courier New" w:hAnsi="Courier New"/>
+          <w:sz w:val="22"/>
           <w:szCs w:val="24"/>
         </w:rPr>
         <w:t xml:space="preserve"> </w:t>
@@ -506,7 +564,8 @@
       <w:proofErr w:type="spellStart"/>
       <w:r>
         <w:rPr>
-          <w:sz w:val="24"/>
+          <w:rFonts w:ascii="Courier New" w:hAnsi="Courier New"/>
+          <w:sz w:val="22"/>
           <w:szCs w:val="24"/>
         </w:rPr>
         <w:t>numpy</w:t>
@@ -514,15 +573,16 @@
       <w:proofErr w:type="spellEnd"/>
       <w:r>
         <w:rPr>
-          <w:sz w:val="24"/>
+          <w:rFonts w:ascii="Courier New" w:hAnsi="Courier New"/>
+          <w:sz w:val="22"/>
           <w:szCs w:val="24"/>
         </w:rPr>
         <w:t xml:space="preserve"> as np</w:t>
       </w:r>
       <w:r>
         <w:rPr>
-          <w:rFonts w:hint="eastAsia"/>
-          <w:sz w:val="24"/>
+          <w:rFonts w:ascii="Courier New" w:hAnsi="Courier New" w:hint="eastAsia"/>
+          <w:sz w:val="22"/>
           <w:szCs w:val="24"/>
         </w:rPr>
         <w:t>命令，尝试导入</w:t>
@@ -530,8 +590,8 @@
       <w:proofErr w:type="spellStart"/>
       <w:r>
         <w:rPr>
-          <w:rFonts w:hint="eastAsia"/>
-          <w:sz w:val="24"/>
+          <w:rFonts w:ascii="Courier New" w:hAnsi="Courier New" w:hint="eastAsia"/>
+          <w:sz w:val="22"/>
           <w:szCs w:val="24"/>
         </w:rPr>
         <w:t>numpy</w:t>
@@ -539,8 +599,8 @@
       <w:proofErr w:type="spellEnd"/>
       <w:r>
         <w:rPr>
-          <w:rFonts w:hint="eastAsia"/>
-          <w:sz w:val="24"/>
+          <w:rFonts w:ascii="Courier New" w:hAnsi="Courier New" w:hint="eastAsia"/>
+          <w:sz w:val="22"/>
           <w:szCs w:val="24"/>
         </w:rPr>
         <w:t>，如果没有出现任何错误信息提示，说明说明</w:t>
@@ -548,8 +608,8 @@
       <w:proofErr w:type="spellStart"/>
       <w:r>
         <w:rPr>
-          <w:rFonts w:hint="eastAsia"/>
-          <w:sz w:val="24"/>
+          <w:rFonts w:ascii="Courier New" w:hAnsi="Courier New" w:hint="eastAsia"/>
+          <w:sz w:val="22"/>
           <w:szCs w:val="24"/>
         </w:rPr>
         <w:t>numpy</w:t>
@@ -557,8 +617,8 @@
       <w:proofErr w:type="spellEnd"/>
       <w:r>
         <w:rPr>
-          <w:rFonts w:hint="eastAsia"/>
-          <w:sz w:val="24"/>
+          <w:rFonts w:ascii="Courier New" w:hAnsi="Courier New" w:hint="eastAsia"/>
+          <w:sz w:val="22"/>
           <w:szCs w:val="24"/>
         </w:rPr>
         <w:t>已经成功安装，可以使用。</w:t>
@@ -567,48 +627,49 @@
     <w:p>
       <w:pPr>
         <w:pStyle w:val="a7"/>
-        <w:ind w:firstLine="480"/>
-        <w:rPr>
-          <w:sz w:val="24"/>
+        <w:ind w:firstLine="440"/>
+        <w:rPr>
+          <w:rFonts w:ascii="Courier New" w:hAnsi="Courier New"/>
+          <w:sz w:val="22"/>
           <w:szCs w:val="24"/>
         </w:rPr>
       </w:pPr>
       <w:r>
         <w:rPr>
-          <w:rFonts w:hint="eastAsia"/>
-          <w:sz w:val="24"/>
+          <w:rFonts w:ascii="Courier New" w:hAnsi="Courier New" w:hint="eastAsia"/>
+          <w:sz w:val="22"/>
           <w:szCs w:val="24"/>
         </w:rPr>
         <w:t>如果你已经安装了</w:t>
       </w:r>
       <w:r>
         <w:rPr>
-          <w:rFonts w:hint="eastAsia"/>
-          <w:sz w:val="24"/>
+          <w:rFonts w:ascii="Courier New" w:hAnsi="Courier New" w:hint="eastAsia"/>
+          <w:sz w:val="22"/>
           <w:szCs w:val="24"/>
         </w:rPr>
         <w:t>Anaconda</w:t>
       </w:r>
       <w:r>
         <w:rPr>
-          <w:rFonts w:hint="eastAsia"/>
-          <w:sz w:val="24"/>
+          <w:rFonts w:ascii="Courier New" w:hAnsi="Courier New" w:hint="eastAsia"/>
+          <w:sz w:val="22"/>
           <w:szCs w:val="24"/>
         </w:rPr>
         <w:t>，则</w:t>
       </w:r>
       <w:r>
         <w:rPr>
-          <w:rFonts w:hint="eastAsia"/>
-          <w:sz w:val="24"/>
+          <w:rFonts w:ascii="Courier New" w:hAnsi="Courier New" w:hint="eastAsia"/>
+          <w:sz w:val="22"/>
           <w:szCs w:val="24"/>
         </w:rPr>
         <w:t>Anaconda</w:t>
       </w:r>
       <w:r>
         <w:rPr>
-          <w:rFonts w:hint="eastAsia"/>
-          <w:sz w:val="24"/>
+          <w:rFonts w:ascii="Courier New" w:hAnsi="Courier New" w:hint="eastAsia"/>
+          <w:sz w:val="22"/>
           <w:szCs w:val="24"/>
         </w:rPr>
         <w:t>中已经集成了</w:t>
@@ -616,8 +677,8 @@
       <w:proofErr w:type="spellStart"/>
       <w:r>
         <w:rPr>
-          <w:rFonts w:hint="eastAsia"/>
-          <w:sz w:val="24"/>
+          <w:rFonts w:ascii="Courier New" w:hAnsi="Courier New" w:hint="eastAsia"/>
+          <w:sz w:val="22"/>
           <w:szCs w:val="24"/>
         </w:rPr>
         <w:t>numpy</w:t>
@@ -625,8 +686,8 @@
       <w:proofErr w:type="spellEnd"/>
       <w:r>
         <w:rPr>
-          <w:rFonts w:hint="eastAsia"/>
-          <w:sz w:val="24"/>
+          <w:rFonts w:ascii="Courier New" w:hAnsi="Courier New" w:hint="eastAsia"/>
+          <w:sz w:val="22"/>
           <w:szCs w:val="24"/>
         </w:rPr>
         <w:t>，无需重复安装。</w:t>
@@ -635,77 +696,87 @@
     <w:p>
       <w:pPr>
         <w:rPr>
-          <w:sz w:val="32"/>
+          <w:rFonts w:ascii="Courier New" w:hAnsi="Courier New"/>
+          <w:sz w:val="22"/>
           <w:szCs w:val="32"/>
         </w:rPr>
       </w:pPr>
       <w:r>
         <w:rPr>
-          <w:sz w:val="32"/>
+          <w:rFonts w:ascii="Courier New" w:hAnsi="Courier New"/>
+          <w:sz w:val="22"/>
           <w:szCs w:val="32"/>
         </w:rPr>
-        <w:t>2.3</w:t>
-      </w:r>
-      <w:r>
-        <w:rPr>
-          <w:sz w:val="32"/>
+        <w:t xml:space="preserve">2.3 </w:t>
+      </w:r>
+      <w:r>
+        <w:rPr>
+          <w:rFonts w:ascii="Courier New" w:hAnsi="Courier New" w:hint="eastAsia"/>
+          <w:sz w:val="22"/>
           <w:szCs w:val="32"/>
         </w:rPr>
-        <w:t xml:space="preserve"> </w:t>
-      </w:r>
-      <w:r>
-        <w:rPr>
-          <w:rFonts w:hint="eastAsia"/>
-          <w:sz w:val="32"/>
+        <w:t>NumPy</w:t>
+      </w:r>
+      <w:r>
+        <w:rPr>
+          <w:rFonts w:ascii="Courier New" w:hAnsi="Courier New" w:hint="eastAsia"/>
+          <w:sz w:val="22"/>
           <w:szCs w:val="32"/>
         </w:rPr>
-        <w:t>NumPy</w:t>
-      </w:r>
-      <w:r>
-        <w:rPr>
-          <w:rFonts w:hint="eastAsia"/>
-          <w:sz w:val="32"/>
+        <w:t>数组</w:t>
+      </w:r>
+      <w:r>
+        <w:rPr>
+          <w:rFonts w:ascii="Courier New" w:hAnsi="Courier New" w:hint="eastAsia"/>
+          <w:sz w:val="22"/>
           <w:szCs w:val="32"/>
         </w:rPr>
-        <w:t>数组</w:t>
+        <w:t>简介</w:t>
       </w:r>
     </w:p>
     <w:p>
       <w:pPr>
         <w:pStyle w:val="a7"/>
-        <w:ind w:firstLine="480"/>
-        <w:rPr>
-          <w:sz w:val="24"/>
+        <w:ind w:firstLine="442"/>
+        <w:rPr>
+          <w:rFonts w:ascii="Courier New" w:hAnsi="Courier New"/>
+          <w:b/>
+          <w:sz w:val="22"/>
           <w:szCs w:val="24"/>
         </w:rPr>
       </w:pPr>
       <w:r>
         <w:rPr>
-          <w:rFonts w:hint="eastAsia"/>
-          <w:sz w:val="24"/>
+          <w:rFonts w:ascii="Courier New" w:hAnsi="Courier New" w:hint="eastAsia"/>
+          <w:b/>
+          <w:sz w:val="22"/>
           <w:szCs w:val="24"/>
         </w:rPr>
         <w:t>2.</w:t>
       </w:r>
       <w:r>
         <w:rPr>
-          <w:sz w:val="24"/>
+          <w:rFonts w:ascii="Courier New" w:hAnsi="Courier New"/>
+          <w:b/>
+          <w:sz w:val="22"/>
           <w:szCs w:val="24"/>
         </w:rPr>
         <w:t xml:space="preserve">3.1 </w:t>
       </w:r>
       <w:r>
         <w:rPr>
-          <w:rFonts w:hint="eastAsia"/>
-          <w:sz w:val="24"/>
+          <w:rFonts w:ascii="Courier New" w:hAnsi="Courier New" w:hint="eastAsia"/>
+          <w:b/>
+          <w:sz w:val="22"/>
           <w:szCs w:val="24"/>
         </w:rPr>
         <w:t>NumPy</w:t>
       </w:r>
       <w:r>
         <w:rPr>
-          <w:rFonts w:hint="eastAsia"/>
-          <w:sz w:val="24"/>
+          <w:rFonts w:ascii="Courier New" w:hAnsi="Courier New" w:hint="eastAsia"/>
+          <w:b/>
+          <w:sz w:val="22"/>
           <w:szCs w:val="24"/>
         </w:rPr>
         <w:t>数组的创建和基本属性</w:t>
@@ -713,56 +784,57 @@
     </w:p>
     <w:p>
       <w:pPr>
-        <w:ind w:firstLineChars="200" w:firstLine="480"/>
-        <w:rPr>
-          <w:sz w:val="24"/>
+        <w:ind w:firstLineChars="200" w:firstLine="440"/>
+        <w:rPr>
+          <w:rFonts w:ascii="Courier New" w:hAnsi="Courier New"/>
+          <w:sz w:val="22"/>
           <w:szCs w:val="24"/>
         </w:rPr>
       </w:pPr>
       <w:r>
         <w:rPr>
-          <w:rFonts w:hint="eastAsia"/>
-          <w:sz w:val="24"/>
+          <w:rFonts w:ascii="Courier New" w:hAnsi="Courier New" w:hint="eastAsia"/>
+          <w:sz w:val="22"/>
           <w:szCs w:val="24"/>
         </w:rPr>
         <w:t>数组</w:t>
       </w:r>
       <w:r>
         <w:rPr>
-          <w:rFonts w:hint="eastAsia"/>
-          <w:sz w:val="24"/>
+          <w:rFonts w:ascii="Courier New" w:hAnsi="Courier New" w:hint="eastAsia"/>
+          <w:sz w:val="22"/>
           <w:szCs w:val="24"/>
         </w:rPr>
         <w:t>NumPy</w:t>
       </w:r>
       <w:r>
         <w:rPr>
-          <w:rFonts w:hint="eastAsia"/>
-          <w:sz w:val="24"/>
+          <w:rFonts w:ascii="Courier New" w:hAnsi="Courier New" w:hint="eastAsia"/>
+          <w:sz w:val="22"/>
           <w:szCs w:val="24"/>
         </w:rPr>
         <w:t>中</w:t>
       </w:r>
       <w:r>
         <w:rPr>
-          <w:rFonts w:hint="eastAsia"/>
-          <w:sz w:val="24"/>
+          <w:rFonts w:ascii="Courier New" w:hAnsi="Courier New" w:hint="eastAsia"/>
+          <w:sz w:val="22"/>
           <w:szCs w:val="24"/>
         </w:rPr>
         <w:t>所提供的最基本，也是最常用的一种数据类型。</w:t>
       </w:r>
       <w:r>
         <w:rPr>
-          <w:rFonts w:hint="eastAsia"/>
-          <w:sz w:val="24"/>
+          <w:rFonts w:ascii="Courier New" w:hAnsi="Courier New" w:hint="eastAsia"/>
+          <w:sz w:val="22"/>
           <w:szCs w:val="24"/>
         </w:rPr>
         <w:t>NumPy</w:t>
       </w:r>
       <w:r>
         <w:rPr>
-          <w:rFonts w:hint="eastAsia"/>
-          <w:sz w:val="24"/>
+          <w:rFonts w:ascii="Courier New" w:hAnsi="Courier New" w:hint="eastAsia"/>
+          <w:sz w:val="22"/>
           <w:szCs w:val="24"/>
         </w:rPr>
         <w:t>数组的维度数量称之为</w:t>
@@ -770,8 +842,8 @@
       <w:proofErr w:type="gramStart"/>
       <w:r>
         <w:rPr>
-          <w:rFonts w:hint="eastAsia"/>
-          <w:sz w:val="24"/>
+          <w:rFonts w:ascii="Courier New" w:hAnsi="Courier New" w:hint="eastAsia"/>
+          <w:sz w:val="22"/>
           <w:szCs w:val="24"/>
         </w:rPr>
         <w:t>秩</w:t>
@@ -779,88 +851,106 @@
       <w:proofErr w:type="gramEnd"/>
       <w:r>
         <w:rPr>
-          <w:rFonts w:hint="eastAsia"/>
-          <w:sz w:val="24"/>
+          <w:rFonts w:ascii="Courier New" w:hAnsi="Courier New" w:hint="eastAsia"/>
+          <w:sz w:val="22"/>
           <w:szCs w:val="24"/>
         </w:rPr>
         <w:t>（</w:t>
       </w:r>
       <w:r>
         <w:rPr>
-          <w:rFonts w:hint="eastAsia"/>
-          <w:sz w:val="24"/>
+          <w:rFonts w:ascii="Courier New" w:hAnsi="Courier New" w:hint="eastAsia"/>
+          <w:sz w:val="22"/>
           <w:szCs w:val="24"/>
         </w:rPr>
         <w:t>rank</w:t>
       </w:r>
       <w:r>
         <w:rPr>
-          <w:rFonts w:hint="eastAsia"/>
-          <w:sz w:val="24"/>
+          <w:rFonts w:ascii="Courier New" w:hAnsi="Courier New" w:hint="eastAsia"/>
+          <w:sz w:val="22"/>
           <w:szCs w:val="24"/>
         </w:rPr>
         <w:t>），即</w:t>
       </w:r>
       <w:r>
         <w:rPr>
-          <w:rFonts w:hint="eastAsia"/>
-          <w:sz w:val="24"/>
+          <w:rFonts w:ascii="Courier New" w:hAnsi="Courier New" w:hint="eastAsia"/>
+          <w:sz w:val="22"/>
           <w:szCs w:val="24"/>
         </w:rPr>
         <w:t>n</w:t>
       </w:r>
       <w:r>
         <w:rPr>
-          <w:rFonts w:hint="eastAsia"/>
-          <w:sz w:val="24"/>
-          <w:szCs w:val="24"/>
-        </w:rPr>
-        <w:t>维数组的秩为</w:t>
-      </w:r>
-      <w:r>
-        <w:rPr>
-          <w:rFonts w:hint="eastAsia"/>
-          <w:sz w:val="24"/>
+          <w:rFonts w:ascii="Courier New" w:hAnsi="Courier New" w:hint="eastAsia"/>
+          <w:sz w:val="22"/>
+          <w:szCs w:val="24"/>
+        </w:rPr>
+        <w:t>维数组的</w:t>
+      </w:r>
+      <w:proofErr w:type="gramStart"/>
+      <w:r>
+        <w:rPr>
+          <w:rFonts w:ascii="Courier New" w:hAnsi="Courier New" w:hint="eastAsia"/>
+          <w:sz w:val="22"/>
+          <w:szCs w:val="24"/>
+        </w:rPr>
+        <w:t>秩</w:t>
+      </w:r>
+      <w:proofErr w:type="gramEnd"/>
+      <w:r>
+        <w:rPr>
+          <w:rFonts w:ascii="Courier New" w:hAnsi="Courier New" w:hint="eastAsia"/>
+          <w:sz w:val="22"/>
+          <w:szCs w:val="24"/>
+        </w:rPr>
+        <w:t>为</w:t>
+      </w:r>
+      <w:r>
+        <w:rPr>
+          <w:rFonts w:ascii="Courier New" w:hAnsi="Courier New" w:hint="eastAsia"/>
+          <w:sz w:val="22"/>
           <w:szCs w:val="24"/>
         </w:rPr>
         <w:t>n</w:t>
       </w:r>
       <w:r>
         <w:rPr>
-          <w:rFonts w:hint="eastAsia"/>
-          <w:sz w:val="24"/>
+          <w:rFonts w:ascii="Courier New" w:hAnsi="Courier New" w:hint="eastAsia"/>
+          <w:sz w:val="22"/>
           <w:szCs w:val="24"/>
         </w:rPr>
         <w:t>。对于多维数组而言，构成它的每一个单一维度的数组称之为一个轴（</w:t>
       </w:r>
       <w:r>
         <w:rPr>
-          <w:rFonts w:hint="eastAsia"/>
-          <w:sz w:val="24"/>
+          <w:rFonts w:ascii="Courier New" w:hAnsi="Courier New" w:hint="eastAsia"/>
+          <w:sz w:val="22"/>
           <w:szCs w:val="24"/>
         </w:rPr>
         <w:t>axis</w:t>
       </w:r>
       <w:r>
         <w:rPr>
-          <w:rFonts w:hint="eastAsia"/>
-          <w:sz w:val="24"/>
+          <w:rFonts w:ascii="Courier New" w:hAnsi="Courier New" w:hint="eastAsia"/>
+          <w:sz w:val="22"/>
           <w:szCs w:val="24"/>
         </w:rPr>
         <w:t>）或维度（</w:t>
       </w:r>
       <w:r>
         <w:rPr>
-          <w:rFonts w:hint="eastAsia"/>
-          <w:sz w:val="24"/>
+          <w:rFonts w:ascii="Courier New" w:hAnsi="Courier New" w:hint="eastAsia"/>
+          <w:sz w:val="22"/>
           <w:szCs w:val="24"/>
         </w:rPr>
         <w:t>dimension</w:t>
       </w:r>
       <w:r>
         <w:rPr>
-          <w:rFonts w:hint="eastAsia"/>
-          <w:sz w:val="24"/>
+          <w:rFonts w:ascii="Courier New" w:hAnsi="Courier New" w:hint="eastAsia"/>
+          <w:sz w:val="22"/>
           <w:szCs w:val="24"/>
         </w:rPr>
         <w:t>）。例如，一个二维数组可以看作两个一维数组；这两个一维数组中的每个元素又可以</w:t>
@@ -868,8 +958,8 @@
       <w:proofErr w:type="gramStart"/>
       <w:r>
         <w:rPr>
-          <w:rFonts w:hint="eastAsia"/>
-          <w:sz w:val="24"/>
+          <w:rFonts w:ascii="Courier New" w:hAnsi="Courier New" w:hint="eastAsia"/>
+          <w:sz w:val="22"/>
           <w:szCs w:val="24"/>
         </w:rPr>
         <w:t>看做</w:t>
@@ -877,8 +967,8 @@
       <w:proofErr w:type="gramEnd"/>
       <w:r>
         <w:rPr>
-          <w:rFonts w:hint="eastAsia"/>
-          <w:sz w:val="24"/>
+          <w:rFonts w:ascii="Courier New" w:hAnsi="Courier New" w:hint="eastAsia"/>
+          <w:sz w:val="22"/>
           <w:szCs w:val="24"/>
         </w:rPr>
         <w:t>一个一维数组。</w:t>
@@ -886,32 +976,33 @@
     </w:p>
     <w:p>
       <w:pPr>
-        <w:ind w:firstLineChars="200" w:firstLine="480"/>
-        <w:rPr>
-          <w:sz w:val="24"/>
+        <w:ind w:firstLineChars="200" w:firstLine="440"/>
+        <w:rPr>
+          <w:rFonts w:ascii="Courier New" w:hAnsi="Courier New"/>
+          <w:sz w:val="22"/>
           <w:szCs w:val="24"/>
         </w:rPr>
       </w:pPr>
       <w:r>
         <w:rPr>
-          <w:rFonts w:hint="eastAsia"/>
-          <w:sz w:val="24"/>
+          <w:rFonts w:ascii="Courier New" w:hAnsi="Courier New" w:hint="eastAsia"/>
+          <w:sz w:val="22"/>
           <w:szCs w:val="24"/>
         </w:rPr>
         <w:t>首先介绍如何创建一个</w:t>
       </w:r>
       <w:r>
         <w:rPr>
-          <w:rFonts w:hint="eastAsia"/>
-          <w:sz w:val="24"/>
+          <w:rFonts w:ascii="Courier New" w:hAnsi="Courier New" w:hint="eastAsia"/>
+          <w:sz w:val="22"/>
           <w:szCs w:val="24"/>
         </w:rPr>
         <w:t>NumPy</w:t>
       </w:r>
       <w:r>
         <w:rPr>
-          <w:rFonts w:hint="eastAsia"/>
-          <w:sz w:val="24"/>
+          <w:rFonts w:ascii="Courier New" w:hAnsi="Courier New" w:hint="eastAsia"/>
+          <w:sz w:val="22"/>
           <w:szCs w:val="24"/>
         </w:rPr>
         <w:t>数组并查看一些关键属性。可以使用</w:t>
@@ -919,7 +1010,8 @@
       <w:proofErr w:type="spellStart"/>
       <w:r>
         <w:rPr>
-          <w:sz w:val="24"/>
+          <w:rFonts w:ascii="Courier New" w:hAnsi="Courier New"/>
+          <w:sz w:val="22"/>
           <w:szCs w:val="24"/>
         </w:rPr>
         <w:t>np.array</w:t>
@@ -927,15 +1019,16 @@
       <w:proofErr w:type="spellEnd"/>
       <w:r>
         <w:rPr>
-          <w:sz w:val="24"/>
+          <w:rFonts w:ascii="Courier New" w:hAnsi="Courier New"/>
+          <w:sz w:val="22"/>
           <w:szCs w:val="24"/>
         </w:rPr>
         <w:t>()</w:t>
       </w:r>
       <w:r>
         <w:rPr>
-          <w:rFonts w:hint="eastAsia"/>
-          <w:sz w:val="24"/>
+          <w:rFonts w:ascii="Courier New" w:hAnsi="Courier New" w:hint="eastAsia"/>
+          <w:sz w:val="22"/>
           <w:szCs w:val="24"/>
         </w:rPr>
         <w:t>方法创建数组。下面这条语句便创建了一个简单的一维数组：</w:t>
@@ -1026,129 +1119,167 @@
     </w:tbl>
     <w:p>
       <w:pPr>
-        <w:ind w:firstLineChars="200" w:firstLine="420"/>
+        <w:ind w:firstLineChars="200" w:firstLine="440"/>
+        <w:rPr>
+          <w:rFonts w:ascii="Courier New" w:hAnsi="Courier New"/>
+          <w:sz w:val="22"/>
+        </w:rPr>
       </w:pPr>
       <w:r>
         <w:rPr>
-          <w:rFonts w:hint="eastAsia"/>
+          <w:rFonts w:ascii="Courier New" w:hAnsi="Courier New" w:hint="eastAsia"/>
+          <w:sz w:val="22"/>
         </w:rPr>
         <w:t>输入这条语句后，再键入数组名</w:t>
       </w:r>
       <w:r>
         <w:rPr>
-          <w:rFonts w:hint="eastAsia"/>
+          <w:rFonts w:ascii="Courier New" w:hAnsi="Courier New" w:hint="eastAsia"/>
+          <w:sz w:val="22"/>
         </w:rPr>
         <w:t>a</w:t>
       </w:r>
       <w:r>
         <w:rPr>
-          <w:rFonts w:hint="eastAsia"/>
+          <w:rFonts w:ascii="Courier New" w:hAnsi="Courier New" w:hint="eastAsia"/>
+          <w:sz w:val="22"/>
         </w:rPr>
         <w:t>并按回车键，就会出现</w:t>
       </w:r>
       <w:r>
         <w:rPr>
-          <w:rFonts w:hint="eastAsia"/>
+          <w:rFonts w:ascii="Courier New" w:hAnsi="Courier New" w:hint="eastAsia"/>
+          <w:sz w:val="22"/>
         </w:rPr>
         <w:t>a</w:t>
       </w:r>
       <w:r>
+        <w:rPr>
+          <w:rFonts w:ascii="Courier New" w:hAnsi="Courier New"/>
+          <w:sz w:val="22"/>
+        </w:rPr>
         <w:t>rray([0, 1, 2, 3])</w:t>
       </w:r>
       <w:r>
         <w:rPr>
-          <w:rFonts w:hint="eastAsia"/>
+          <w:rFonts w:ascii="Courier New" w:hAnsi="Courier New" w:hint="eastAsia"/>
+          <w:sz w:val="22"/>
         </w:rPr>
         <w:t>字样，表明我们已经创建了数组</w:t>
       </w:r>
       <w:r>
         <w:rPr>
-          <w:rFonts w:hint="eastAsia"/>
+          <w:rFonts w:ascii="Courier New" w:hAnsi="Courier New" w:hint="eastAsia"/>
+          <w:sz w:val="22"/>
         </w:rPr>
         <w:t xml:space="preserve"> </w:t>
       </w:r>
       <w:r>
         <w:rPr>
-          <w:rFonts w:hint="eastAsia"/>
+          <w:rFonts w:ascii="Courier New" w:hAnsi="Courier New" w:hint="eastAsia"/>
+          <w:sz w:val="22"/>
         </w:rPr>
         <w:t>[</w:t>
       </w:r>
       <w:r>
+        <w:rPr>
+          <w:rFonts w:ascii="Courier New" w:hAnsi="Courier New"/>
+          <w:sz w:val="22"/>
+        </w:rPr>
         <w:t>0, 1, 2, 3]</w:t>
       </w:r>
       <w:r>
         <w:rPr>
-          <w:rFonts w:hint="eastAsia"/>
+          <w:rFonts w:ascii="Courier New" w:hAnsi="Courier New" w:hint="eastAsia"/>
+          <w:sz w:val="22"/>
         </w:rPr>
         <w:t>。</w:t>
       </w:r>
     </w:p>
     <w:p>
       <w:pPr>
-        <w:ind w:firstLineChars="200" w:firstLine="420"/>
+        <w:ind w:firstLineChars="200" w:firstLine="440"/>
+        <w:rPr>
+          <w:rFonts w:ascii="Courier New" w:hAnsi="Courier New"/>
+          <w:sz w:val="22"/>
+        </w:rPr>
       </w:pPr>
       <w:r>
         <w:rPr>
-          <w:rFonts w:hint="eastAsia"/>
+          <w:rFonts w:ascii="Courier New" w:hAnsi="Courier New" w:hint="eastAsia"/>
+          <w:sz w:val="22"/>
         </w:rPr>
         <w:t>使用</w:t>
       </w:r>
       <w:r>
         <w:rPr>
-          <w:rFonts w:hint="eastAsia"/>
+          <w:rFonts w:ascii="Courier New" w:hAnsi="Courier New" w:hint="eastAsia"/>
+          <w:sz w:val="22"/>
         </w:rPr>
         <w:t>type</w:t>
       </w:r>
       <w:r>
+        <w:rPr>
+          <w:rFonts w:ascii="Courier New" w:hAnsi="Courier New"/>
+          <w:sz w:val="22"/>
+        </w:rPr>
         <w:t>(</w:t>
       </w:r>
       <w:r>
         <w:rPr>
-          <w:rFonts w:hint="eastAsia"/>
+          <w:rFonts w:ascii="Courier New" w:hAnsi="Courier New" w:hint="eastAsia"/>
+          <w:sz w:val="22"/>
         </w:rPr>
         <w:t>a)</w:t>
       </w:r>
       <w:r>
         <w:rPr>
-          <w:rFonts w:hint="eastAsia"/>
+          <w:rFonts w:ascii="Courier New" w:hAnsi="Courier New" w:hint="eastAsia"/>
+          <w:sz w:val="22"/>
         </w:rPr>
         <w:t>函数可以查看</w:t>
       </w:r>
       <w:r>
         <w:rPr>
-          <w:rFonts w:hint="eastAsia"/>
+          <w:rFonts w:ascii="Courier New" w:hAnsi="Courier New" w:hint="eastAsia"/>
+          <w:sz w:val="22"/>
         </w:rPr>
         <w:t>到，</w:t>
       </w:r>
       <w:r>
         <w:rPr>
-          <w:rFonts w:hint="eastAsia"/>
+          <w:rFonts w:ascii="Courier New" w:hAnsi="Courier New" w:hint="eastAsia"/>
+          <w:sz w:val="22"/>
         </w:rPr>
         <w:t>对象</w:t>
       </w:r>
       <w:r>
         <w:rPr>
-          <w:rFonts w:hint="eastAsia"/>
+          <w:rFonts w:ascii="Courier New" w:hAnsi="Courier New" w:hint="eastAsia"/>
+          <w:sz w:val="22"/>
         </w:rPr>
         <w:t>a</w:t>
       </w:r>
       <w:r>
         <w:rPr>
-          <w:rFonts w:hint="eastAsia"/>
+          <w:rFonts w:ascii="Courier New" w:hAnsi="Courier New" w:hint="eastAsia"/>
+          <w:sz w:val="22"/>
         </w:rPr>
         <w:t>的类型为</w:t>
       </w:r>
       <w:proofErr w:type="spellStart"/>
       <w:r>
         <w:rPr>
-          <w:rFonts w:hint="eastAsia"/>
+          <w:rFonts w:ascii="Courier New" w:hAnsi="Courier New" w:hint="eastAsia"/>
+          <w:sz w:val="22"/>
         </w:rPr>
         <w:t>ndarray</w:t>
       </w:r>
       <w:proofErr w:type="spellEnd"/>
       <w:r>
         <w:rPr>
-          <w:rFonts w:hint="eastAsia"/>
+          <w:rFonts w:ascii="Courier New" w:hAnsi="Courier New" w:hint="eastAsia"/>
+          <w:sz w:val="22"/>
         </w:rPr>
         <w:t>：</w:t>
       </w:r>
@@ -1189,6 +1320,12 @@
             </w:r>
           </w:p>
           <w:p>
+            <w:pPr>
+              <w:rPr>
+                <w:rFonts w:ascii="Courier New" w:hAnsi="Courier New"/>
+                <w:sz w:val="22"/>
+              </w:rPr>
+            </w:pPr>
             <w:r>
               <w:rPr>
                 <w:rFonts w:ascii="Courier New" w:eastAsia="宋体" w:hAnsi="Courier New" w:cs="Courier New"/>
@@ -1229,28 +1366,39 @@
     </w:tbl>
     <w:p>
       <w:pPr>
-        <w:ind w:firstLineChars="200" w:firstLine="420"/>
+        <w:ind w:firstLineChars="200" w:firstLine="440"/>
+        <w:rPr>
+          <w:rFonts w:ascii="Courier New" w:hAnsi="Courier New"/>
+          <w:sz w:val="22"/>
+        </w:rPr>
       </w:pPr>
       <w:r>
         <w:rPr>
-          <w:rFonts w:hint="eastAsia"/>
+          <w:rFonts w:ascii="Courier New" w:hAnsi="Courier New" w:hint="eastAsia"/>
+          <w:sz w:val="22"/>
         </w:rPr>
         <w:t>而具体到数组中元素的数值类型，可以用</w:t>
       </w:r>
       <w:proofErr w:type="spellStart"/>
       <w:r>
         <w:rPr>
-          <w:rFonts w:hint="eastAsia"/>
+          <w:rFonts w:ascii="Courier New" w:hAnsi="Courier New" w:hint="eastAsia"/>
+          <w:sz w:val="22"/>
         </w:rPr>
         <w:t>a</w:t>
       </w:r>
       <w:r>
+        <w:rPr>
+          <w:rFonts w:ascii="Courier New" w:hAnsi="Courier New"/>
+          <w:sz w:val="22"/>
+        </w:rPr>
         <w:t>.dtype</w:t>
       </w:r>
       <w:proofErr w:type="spellEnd"/>
       <w:r>
         <w:rPr>
-          <w:rFonts w:hint="eastAsia"/>
+          <w:rFonts w:ascii="Courier New" w:hAnsi="Courier New" w:hint="eastAsia"/>
+          <w:sz w:val="22"/>
         </w:rPr>
         <w:t>查看：</w:t>
       </w:r>
@@ -1342,454 +1490,1324 @@
     </w:tbl>
     <w:p>
       <w:pPr>
-        <w:ind w:firstLineChars="200" w:firstLine="420"/>
+        <w:ind w:firstLineChars="200" w:firstLine="440"/>
+        <w:rPr>
+          <w:rFonts w:ascii="Courier New" w:eastAsia="宋体" w:hAnsi="Courier New" w:cs="Courier New"/>
+          <w:color w:val="000000"/>
+          <w:kern w:val="0"/>
+          <w:sz w:val="22"/>
+          <w:szCs w:val="25"/>
+        </w:rPr>
       </w:pPr>
       <w:r>
         <w:rPr>
-          <w:rFonts w:hint="eastAsia"/>
+          <w:rFonts w:ascii="Courier New" w:eastAsia="宋体" w:hAnsi="Courier New" w:cs="Courier New" w:hint="eastAsia"/>
+          <w:color w:val="000000"/>
+          <w:kern w:val="0"/>
+          <w:sz w:val="22"/>
+          <w:szCs w:val="25"/>
+        </w:rPr>
+        <w:t>使用</w:t>
+      </w:r>
+      <w:proofErr w:type="spellStart"/>
+      <w:r>
+        <w:rPr>
+          <w:rFonts w:ascii="Courier New" w:eastAsia="宋体" w:hAnsi="Courier New" w:cs="Courier New" w:hint="eastAsia"/>
+          <w:color w:val="000000"/>
+          <w:kern w:val="0"/>
+          <w:sz w:val="22"/>
+          <w:szCs w:val="25"/>
+        </w:rPr>
+        <w:t>arange</w:t>
+      </w:r>
+      <w:proofErr w:type="spellEnd"/>
+      <w:r>
+        <w:rPr>
+          <w:rFonts w:ascii="Courier New" w:eastAsia="宋体" w:hAnsi="Courier New" w:cs="Courier New" w:hint="eastAsia"/>
+          <w:color w:val="000000"/>
+          <w:kern w:val="0"/>
+          <w:sz w:val="22"/>
+          <w:szCs w:val="25"/>
+        </w:rPr>
+        <w:t>（</w:t>
+      </w:r>
+      <w:r>
+        <w:rPr>
+          <w:rFonts w:ascii="Courier New" w:eastAsia="宋体" w:hAnsi="Courier New" w:cs="Courier New" w:hint="eastAsia"/>
+          <w:color w:val="000000"/>
+          <w:kern w:val="0"/>
+          <w:sz w:val="22"/>
+          <w:szCs w:val="25"/>
+        </w:rPr>
+        <w:t>m</w:t>
+      </w:r>
+      <w:r>
+        <w:rPr>
+          <w:rFonts w:ascii="Courier New" w:eastAsia="宋体" w:hAnsi="Courier New" w:cs="Courier New"/>
+          <w:color w:val="000000"/>
+          <w:kern w:val="0"/>
+          <w:sz w:val="22"/>
+          <w:szCs w:val="25"/>
+        </w:rPr>
+        <w:t xml:space="preserve">, </w:t>
+      </w:r>
+      <w:r>
+        <w:rPr>
+          <w:rFonts w:ascii="Courier New" w:eastAsia="宋体" w:hAnsi="Courier New" w:cs="Courier New" w:hint="eastAsia"/>
+          <w:color w:val="000000"/>
+          <w:kern w:val="0"/>
+          <w:sz w:val="22"/>
+          <w:szCs w:val="25"/>
+        </w:rPr>
+        <w:t>n</w:t>
+      </w:r>
+      <w:r>
+        <w:rPr>
+          <w:rFonts w:ascii="Courier New" w:eastAsia="宋体" w:hAnsi="Courier New" w:cs="Courier New" w:hint="eastAsia"/>
+          <w:color w:val="000000"/>
+          <w:kern w:val="0"/>
+          <w:sz w:val="22"/>
+          <w:szCs w:val="25"/>
+        </w:rPr>
+        <w:t>）函数可以</w:t>
+      </w:r>
+      <w:r>
+        <w:rPr>
+          <w:rFonts w:ascii="Courier New" w:eastAsia="宋体" w:hAnsi="Courier New" w:cs="Courier New" w:hint="eastAsia"/>
+          <w:color w:val="000000"/>
+          <w:kern w:val="0"/>
+          <w:sz w:val="22"/>
+          <w:szCs w:val="25"/>
+        </w:rPr>
+        <w:t>创建一组包含从</w:t>
+      </w:r>
+      <w:r>
+        <w:rPr>
+          <w:rFonts w:ascii="Courier New" w:eastAsia="宋体" w:hAnsi="Courier New" w:cs="Courier New" w:hint="eastAsia"/>
+          <w:color w:val="000000"/>
+          <w:kern w:val="0"/>
+          <w:sz w:val="22"/>
+          <w:szCs w:val="25"/>
+        </w:rPr>
+        <w:t>m</w:t>
+      </w:r>
+      <w:r>
+        <w:rPr>
+          <w:rFonts w:ascii="Courier New" w:eastAsia="宋体" w:hAnsi="Courier New" w:cs="Courier New" w:hint="eastAsia"/>
+          <w:color w:val="000000"/>
+          <w:kern w:val="0"/>
+          <w:sz w:val="22"/>
+          <w:szCs w:val="25"/>
+        </w:rPr>
+        <w:t>到</w:t>
+      </w:r>
+      <w:r>
+        <w:rPr>
+          <w:rFonts w:ascii="Courier New" w:eastAsia="宋体" w:hAnsi="Courier New" w:cs="Courier New" w:hint="eastAsia"/>
+          <w:color w:val="000000"/>
+          <w:kern w:val="0"/>
+          <w:sz w:val="22"/>
+          <w:szCs w:val="25"/>
+        </w:rPr>
+        <w:t>n-1</w:t>
+      </w:r>
+      <w:r>
+        <w:rPr>
+          <w:rFonts w:ascii="Courier New" w:eastAsia="宋体" w:hAnsi="Courier New" w:cs="Courier New" w:hint="eastAsia"/>
+          <w:color w:val="000000"/>
+          <w:kern w:val="0"/>
+          <w:sz w:val="22"/>
+          <w:szCs w:val="25"/>
+        </w:rPr>
+        <w:t>的整数的数列。如果在输入参数时在整数后额外添加小数点，则数列中元素的数据类型为浮点型，否则默认为整型。</w:t>
+      </w:r>
+    </w:p>
+    <w:tbl>
+      <w:tblPr>
+        <w:tblStyle w:val="a9"/>
+        <w:tblW w:w="0" w:type="auto"/>
+        <w:tblLook w:val="04A0" w:firstRow="1" w:lastRow="0" w:firstColumn="1" w:lastColumn="0" w:noHBand="0" w:noVBand="1"/>
+      </w:tblPr>
+      <w:tblGrid>
+        <w:gridCol w:w="8522"/>
+      </w:tblGrid>
+      <w:tr>
+        <w:tc>
+          <w:tcPr>
+            <w:tcW w:w="8522" w:type="dxa"/>
+          </w:tcPr>
+          <w:p>
+            <w:pPr>
+              <w:rPr>
+                <w:rFonts w:ascii="Courier New" w:hAnsi="Courier New"/>
+                <w:sz w:val="22"/>
+                <w:szCs w:val="24"/>
+              </w:rPr>
+            </w:pPr>
+            <w:r>
+              <w:rPr>
+                <w:rFonts w:ascii="Courier New" w:hAnsi="Courier New"/>
+                <w:sz w:val="22"/>
+                <w:szCs w:val="24"/>
+              </w:rPr>
+              <w:t xml:space="preserve">&gt;&gt;&gt; a = </w:t>
+            </w:r>
+            <w:proofErr w:type="spellStart"/>
+            <w:proofErr w:type="gramStart"/>
+            <w:r>
+              <w:rPr>
+                <w:rFonts w:ascii="Courier New" w:hAnsi="Courier New"/>
+                <w:sz w:val="22"/>
+                <w:szCs w:val="24"/>
+              </w:rPr>
+              <w:t>np.arange</w:t>
+            </w:r>
+            <w:proofErr w:type="spellEnd"/>
+            <w:proofErr w:type="gramEnd"/>
+            <w:r>
+              <w:rPr>
+                <w:rFonts w:ascii="Courier New" w:hAnsi="Courier New"/>
+                <w:sz w:val="22"/>
+                <w:szCs w:val="24"/>
+              </w:rPr>
+              <w:t>(2, 10)</w:t>
+            </w:r>
+          </w:p>
+          <w:p>
+            <w:pPr>
+              <w:rPr>
+                <w:rFonts w:ascii="Courier New" w:hAnsi="Courier New"/>
+                <w:sz w:val="22"/>
+                <w:szCs w:val="24"/>
+              </w:rPr>
+            </w:pPr>
+            <w:r>
+              <w:rPr>
+                <w:rFonts w:ascii="Courier New" w:hAnsi="Courier New"/>
+                <w:sz w:val="22"/>
+                <w:szCs w:val="24"/>
+              </w:rPr>
+              <w:t>&gt;&gt;&gt; a</w:t>
+            </w:r>
+          </w:p>
+          <w:p>
+            <w:pPr>
+              <w:rPr>
+                <w:rFonts w:ascii="Courier New" w:hAnsi="Courier New"/>
+                <w:sz w:val="22"/>
+                <w:szCs w:val="24"/>
+              </w:rPr>
+            </w:pPr>
+            <w:proofErr w:type="gramStart"/>
+            <w:r>
+              <w:rPr>
+                <w:rFonts w:ascii="Courier New" w:hAnsi="Courier New"/>
+                <w:sz w:val="22"/>
+                <w:szCs w:val="24"/>
+              </w:rPr>
+              <w:t>array(</w:t>
+            </w:r>
+            <w:proofErr w:type="gramEnd"/>
+            <w:r>
+              <w:rPr>
+                <w:rFonts w:ascii="Courier New" w:hAnsi="Courier New"/>
+                <w:sz w:val="22"/>
+                <w:szCs w:val="24"/>
+              </w:rPr>
+              <w:t>[2, 3, 4, 5, 6, 7, 8, 9])</w:t>
+            </w:r>
+          </w:p>
+          <w:p>
+            <w:pPr>
+              <w:rPr>
+                <w:rFonts w:ascii="Courier New" w:hAnsi="Courier New"/>
+                <w:sz w:val="22"/>
+                <w:szCs w:val="24"/>
+              </w:rPr>
+            </w:pPr>
+            <w:r>
+              <w:rPr>
+                <w:rFonts w:ascii="Courier New" w:hAnsi="Courier New"/>
+                <w:sz w:val="22"/>
+                <w:szCs w:val="24"/>
+              </w:rPr>
+              <w:t>&gt;&gt;&gt; type(</w:t>
+            </w:r>
+            <w:proofErr w:type="gramStart"/>
+            <w:r>
+              <w:rPr>
+                <w:rFonts w:ascii="Courier New" w:hAnsi="Courier New"/>
+                <w:sz w:val="22"/>
+                <w:szCs w:val="24"/>
+              </w:rPr>
+              <w:t>a[</w:t>
+            </w:r>
+            <w:proofErr w:type="gramEnd"/>
+            <w:r>
+              <w:rPr>
+                <w:rFonts w:ascii="Courier New" w:hAnsi="Courier New"/>
+                <w:sz w:val="22"/>
+                <w:szCs w:val="24"/>
+              </w:rPr>
+              <w:t>0])</w:t>
+            </w:r>
+          </w:p>
+          <w:p>
+            <w:pPr>
+              <w:rPr>
+                <w:rFonts w:ascii="Courier New" w:hAnsi="Courier New"/>
+                <w:sz w:val="22"/>
+                <w:szCs w:val="24"/>
+              </w:rPr>
+            </w:pPr>
+            <w:r>
+              <w:rPr>
+                <w:rFonts w:ascii="Courier New" w:hAnsi="Courier New"/>
+                <w:sz w:val="22"/>
+                <w:szCs w:val="24"/>
+              </w:rPr>
+              <w:t>&lt;class 'numpy.int32'&gt;</w:t>
+            </w:r>
+          </w:p>
+          <w:p>
+            <w:pPr>
+              <w:rPr>
+                <w:rFonts w:ascii="Courier New" w:hAnsi="Courier New"/>
+                <w:sz w:val="22"/>
+                <w:szCs w:val="24"/>
+              </w:rPr>
+            </w:pPr>
+            <w:r>
+              <w:rPr>
+                <w:rFonts w:ascii="Courier New" w:hAnsi="Courier New"/>
+                <w:sz w:val="22"/>
+                <w:szCs w:val="24"/>
+              </w:rPr>
+              <w:lastRenderedPageBreak/>
+              <w:t xml:space="preserve">&gt;&gt;&gt; b = </w:t>
+            </w:r>
+            <w:proofErr w:type="spellStart"/>
+            <w:r>
+              <w:rPr>
+                <w:rFonts w:ascii="Courier New" w:hAnsi="Courier New"/>
+                <w:sz w:val="22"/>
+                <w:szCs w:val="24"/>
+              </w:rPr>
+              <w:t>np.arange</w:t>
+            </w:r>
+            <w:proofErr w:type="spellEnd"/>
+            <w:r>
+              <w:rPr>
+                <w:rFonts w:ascii="Courier New" w:hAnsi="Courier New"/>
+                <w:sz w:val="22"/>
+                <w:szCs w:val="24"/>
+              </w:rPr>
+              <w:t>(2., 10.)</w:t>
+            </w:r>
+            <w:r>
+              <w:rPr>
+                <w:rFonts w:ascii="Courier New" w:hAnsi="Courier New"/>
+                <w:sz w:val="22"/>
+                <w:szCs w:val="24"/>
+              </w:rPr>
+              <w:t xml:space="preserve">    </w:t>
+            </w:r>
+            <w:r>
+              <w:rPr>
+                <w:rFonts w:ascii="Courier New" w:hAnsi="Courier New" w:hint="eastAsia"/>
+                <w:sz w:val="22"/>
+                <w:szCs w:val="24"/>
+              </w:rPr>
+              <w:t>#</w:t>
+            </w:r>
+            <w:r>
+              <w:rPr>
+                <w:rFonts w:ascii="Courier New" w:hAnsi="Courier New"/>
+                <w:sz w:val="22"/>
+                <w:szCs w:val="24"/>
+              </w:rPr>
+              <w:t xml:space="preserve"> </w:t>
+            </w:r>
+            <w:r>
+              <w:rPr>
+                <w:rFonts w:ascii="Courier New" w:hAnsi="Courier New" w:hint="eastAsia"/>
+                <w:sz w:val="22"/>
+                <w:szCs w:val="24"/>
+              </w:rPr>
+              <w:t>创建元素类型为浮点型的数组</w:t>
+            </w:r>
+          </w:p>
+          <w:p>
+            <w:pPr>
+              <w:rPr>
+                <w:rFonts w:ascii="Courier New" w:hAnsi="Courier New"/>
+                <w:sz w:val="22"/>
+                <w:szCs w:val="24"/>
+              </w:rPr>
+            </w:pPr>
+            <w:r>
+              <w:rPr>
+                <w:rFonts w:ascii="Courier New" w:hAnsi="Courier New"/>
+                <w:sz w:val="22"/>
+                <w:szCs w:val="24"/>
+              </w:rPr>
+              <w:t>&gt;&gt;&gt; b</w:t>
+            </w:r>
+          </w:p>
+          <w:p>
+            <w:pPr>
+              <w:rPr>
+                <w:rFonts w:ascii="Courier New" w:hAnsi="Courier New" w:hint="eastAsia"/>
+                <w:sz w:val="22"/>
+                <w:szCs w:val="24"/>
+              </w:rPr>
+            </w:pPr>
+            <w:proofErr w:type="gramStart"/>
+            <w:r>
+              <w:rPr>
+                <w:rFonts w:ascii="Courier New" w:hAnsi="Courier New"/>
+                <w:sz w:val="22"/>
+                <w:szCs w:val="24"/>
+              </w:rPr>
+              <w:t>array(</w:t>
+            </w:r>
+            <w:proofErr w:type="gramEnd"/>
+            <w:r>
+              <w:rPr>
+                <w:rFonts w:ascii="Courier New" w:hAnsi="Courier New"/>
+                <w:sz w:val="22"/>
+                <w:szCs w:val="24"/>
+              </w:rPr>
+              <w:t>[ 2.,  3.,  4.,  5.,  6.,  7.,  8.,  9.])</w:t>
+            </w:r>
+          </w:p>
+        </w:tc>
+      </w:tr>
+    </w:tbl>
+    <w:p>
+      <w:pPr>
+        <w:ind w:firstLineChars="200" w:firstLine="440"/>
+        <w:rPr>
+          <w:rFonts w:ascii="Courier New" w:hAnsi="Courier New"/>
+          <w:sz w:val="22"/>
+        </w:rPr>
+      </w:pPr>
+      <w:r>
+        <w:rPr>
+          <w:rFonts w:ascii="Courier New" w:hAnsi="Courier New" w:hint="eastAsia"/>
+          <w:sz w:val="22"/>
+        </w:rPr>
+        <w:lastRenderedPageBreak/>
+        <w:t>在数组中需要注意数据类型的强制转换问题。例如，若试图向</w:t>
+      </w:r>
+      <w:r>
+        <w:rPr>
+          <w:rFonts w:ascii="Courier New" w:hAnsi="Courier New" w:hint="eastAsia"/>
+          <w:sz w:val="22"/>
+        </w:rPr>
+        <w:t>int</w:t>
+      </w:r>
+      <w:r>
+        <w:rPr>
+          <w:rFonts w:ascii="Courier New" w:hAnsi="Courier New"/>
+          <w:sz w:val="22"/>
+        </w:rPr>
+        <w:t>32</w:t>
+      </w:r>
+      <w:r>
+        <w:rPr>
+          <w:rFonts w:ascii="Courier New" w:hAnsi="Courier New" w:hint="eastAsia"/>
+          <w:sz w:val="22"/>
+        </w:rPr>
+        <w:t>类型的数组中赋一个浮点型数值，则小数部分会被丢弃：</w:t>
+      </w:r>
+    </w:p>
+    <w:tbl>
+      <w:tblPr>
+        <w:tblStyle w:val="a9"/>
+        <w:tblW w:w="0" w:type="auto"/>
+        <w:tblLook w:val="04A0" w:firstRow="1" w:lastRow="0" w:firstColumn="1" w:lastColumn="0" w:noHBand="0" w:noVBand="1"/>
+      </w:tblPr>
+      <w:tblGrid>
+        <w:gridCol w:w="8522"/>
+      </w:tblGrid>
+      <w:tr>
+        <w:tc>
+          <w:tcPr>
+            <w:tcW w:w="8522" w:type="dxa"/>
+          </w:tcPr>
+          <w:p>
+            <w:pPr>
+              <w:rPr>
+                <w:rFonts w:ascii="Courier New" w:hAnsi="Courier New"/>
+                <w:sz w:val="22"/>
+              </w:rPr>
+            </w:pPr>
+            <w:r>
+              <w:rPr>
+                <w:rFonts w:ascii="Courier New" w:hAnsi="Courier New"/>
+                <w:sz w:val="22"/>
+              </w:rPr>
+              <w:t xml:space="preserve">&gt;&gt;&gt; </w:t>
+            </w:r>
+            <w:proofErr w:type="spellStart"/>
+            <w:proofErr w:type="gramStart"/>
+            <w:r>
+              <w:rPr>
+                <w:rFonts w:ascii="Courier New" w:hAnsi="Courier New"/>
+                <w:sz w:val="22"/>
+              </w:rPr>
+              <w:t>a.dtype</w:t>
+            </w:r>
+            <w:proofErr w:type="spellEnd"/>
+            <w:proofErr w:type="gramEnd"/>
+          </w:p>
+          <w:p>
+            <w:pPr>
+              <w:rPr>
+                <w:rFonts w:ascii="Courier New" w:hAnsi="Courier New"/>
+                <w:sz w:val="22"/>
+              </w:rPr>
+            </w:pPr>
+            <w:proofErr w:type="spellStart"/>
+            <w:r>
+              <w:rPr>
+                <w:rFonts w:ascii="Courier New" w:hAnsi="Courier New"/>
+                <w:sz w:val="22"/>
+              </w:rPr>
+              <w:t>dtype</w:t>
+            </w:r>
+            <w:proofErr w:type="spellEnd"/>
+            <w:r>
+              <w:rPr>
+                <w:rFonts w:ascii="Courier New" w:hAnsi="Courier New"/>
+                <w:sz w:val="22"/>
+              </w:rPr>
+              <w:t>('int32')</w:t>
+            </w:r>
+          </w:p>
+          <w:p>
+            <w:pPr>
+              <w:rPr>
+                <w:rFonts w:ascii="Courier New" w:hAnsi="Courier New"/>
+                <w:sz w:val="22"/>
+              </w:rPr>
+            </w:pPr>
+            <w:r>
+              <w:rPr>
+                <w:rFonts w:ascii="Courier New" w:hAnsi="Courier New"/>
+                <w:sz w:val="22"/>
+              </w:rPr>
+              <w:t xml:space="preserve">&gt;&gt;&gt; </w:t>
+            </w:r>
+            <w:proofErr w:type="gramStart"/>
+            <w:r>
+              <w:rPr>
+                <w:rFonts w:ascii="Courier New" w:hAnsi="Courier New"/>
+                <w:sz w:val="22"/>
+              </w:rPr>
+              <w:t>a[</w:t>
+            </w:r>
+            <w:proofErr w:type="gramEnd"/>
+            <w:r>
+              <w:rPr>
+                <w:rFonts w:ascii="Courier New" w:hAnsi="Courier New"/>
+                <w:sz w:val="22"/>
+              </w:rPr>
+              <w:t>0] = 3.14</w:t>
+            </w:r>
+          </w:p>
+          <w:p>
+            <w:pPr>
+              <w:rPr>
+                <w:rFonts w:ascii="Courier New" w:hAnsi="Courier New"/>
+                <w:sz w:val="22"/>
+              </w:rPr>
+            </w:pPr>
+            <w:r>
+              <w:rPr>
+                <w:rFonts w:ascii="Courier New" w:hAnsi="Courier New"/>
+                <w:sz w:val="22"/>
+              </w:rPr>
+              <w:t>&gt;&gt;&gt; a</w:t>
+            </w:r>
+          </w:p>
+          <w:p>
+            <w:pPr>
+              <w:rPr>
+                <w:rFonts w:ascii="Courier New" w:hAnsi="Courier New" w:hint="eastAsia"/>
+                <w:sz w:val="22"/>
+              </w:rPr>
+            </w:pPr>
+            <w:proofErr w:type="gramStart"/>
+            <w:r>
+              <w:rPr>
+                <w:rFonts w:ascii="Courier New" w:hAnsi="Courier New"/>
+                <w:sz w:val="22"/>
+              </w:rPr>
+              <w:t>array(</w:t>
+            </w:r>
+            <w:proofErr w:type="gramEnd"/>
+            <w:r>
+              <w:rPr>
+                <w:rFonts w:ascii="Courier New" w:hAnsi="Courier New"/>
+                <w:sz w:val="22"/>
+              </w:rPr>
+              <w:t>[3, 3, 4, 5, 6, 7, 8, 9])</w:t>
+            </w:r>
+          </w:p>
+        </w:tc>
+      </w:tr>
+    </w:tbl>
+    <w:p>
+      <w:pPr>
+        <w:ind w:firstLineChars="200" w:firstLine="440"/>
+        <w:rPr>
+          <w:rFonts w:ascii="Courier New" w:hAnsi="Courier New"/>
+          <w:sz w:val="22"/>
+        </w:rPr>
+      </w:pPr>
+      <w:r>
+        <w:rPr>
+          <w:rFonts w:ascii="Courier New" w:hAnsi="Courier New" w:hint="eastAsia"/>
+          <w:sz w:val="22"/>
         </w:rPr>
         <w:t>由于</w:t>
       </w:r>
       <w:r>
         <w:rPr>
-          <w:rFonts w:hint="eastAsia"/>
+          <w:rFonts w:ascii="Courier New" w:hAnsi="Courier New" w:hint="eastAsia"/>
+          <w:sz w:val="22"/>
         </w:rPr>
         <w:t>NumPy</w:t>
       </w:r>
       <w:r>
         <w:rPr>
-          <w:rFonts w:hint="eastAsia"/>
+          <w:rFonts w:ascii="Courier New" w:hAnsi="Courier New" w:hint="eastAsia"/>
+          <w:sz w:val="22"/>
         </w:rPr>
         <w:t>的最主要作用之一就是处理矩阵数组，因此了解一个数组的维度就</w:t>
       </w:r>
       <w:proofErr w:type="gramStart"/>
       <w:r>
         <w:rPr>
-          <w:rFonts w:hint="eastAsia"/>
+          <w:rFonts w:ascii="Courier New" w:hAnsi="Courier New" w:hint="eastAsia"/>
+          <w:sz w:val="22"/>
         </w:rPr>
         <w:t>很</w:t>
       </w:r>
       <w:proofErr w:type="gramEnd"/>
       <w:r>
         <w:rPr>
-          <w:rFonts w:hint="eastAsia"/>
+          <w:rFonts w:ascii="Courier New" w:hAnsi="Courier New" w:hint="eastAsia"/>
+          <w:sz w:val="22"/>
         </w:rPr>
         <w:t>关键。在</w:t>
       </w:r>
       <w:r>
         <w:rPr>
-          <w:rFonts w:hint="eastAsia"/>
+          <w:rFonts w:ascii="Courier New" w:hAnsi="Courier New" w:hint="eastAsia"/>
+          <w:sz w:val="22"/>
         </w:rPr>
         <w:t>NumPy</w:t>
       </w:r>
       <w:r>
         <w:rPr>
-          <w:rFonts w:hint="eastAsia"/>
+          <w:rFonts w:ascii="Courier New" w:hAnsi="Courier New" w:hint="eastAsia"/>
+          <w:sz w:val="22"/>
         </w:rPr>
         <w:t>中，我们可以用</w:t>
       </w:r>
       <w:r>
         <w:rPr>
-          <w:rFonts w:hint="eastAsia"/>
+          <w:rFonts w:ascii="Courier New" w:hAnsi="Courier New" w:hint="eastAsia"/>
+          <w:sz w:val="22"/>
         </w:rPr>
         <w:t>shape</w:t>
       </w:r>
       <w:r>
         <w:rPr>
-          <w:rFonts w:hint="eastAsia"/>
+          <w:rFonts w:ascii="Courier New" w:hAnsi="Courier New" w:hint="eastAsia"/>
+          <w:sz w:val="22"/>
         </w:rPr>
         <w:t>方法查看数组的维度，</w:t>
       </w:r>
       <w:r>
         <w:rPr>
-          <w:rFonts w:hint="eastAsia"/>
+          <w:rFonts w:ascii="Courier New" w:hAnsi="Courier New" w:hint="eastAsia"/>
+          <w:sz w:val="22"/>
         </w:rPr>
         <w:t>shape</w:t>
       </w:r>
       <w:r>
         <w:rPr>
-          <w:rFonts w:hint="eastAsia"/>
-        </w:rPr>
-        <w:t>方法返回一个</w:t>
-      </w:r>
-      <w:r>
-        <w:rPr>
-          <w:rFonts w:hint="eastAsia"/>
-        </w:rPr>
-        <w:t>整数元组</w:t>
-      </w:r>
-      <w:r>
-        <w:rPr>
-          <w:rFonts w:hint="eastAsia"/>
-        </w:rPr>
-        <w:t>，元组中每一个元素代表每个维度的大小。举例说来，如果我们对一个数组</w:t>
-      </w:r>
-      <w:r>
-        <w:rPr>
-          <w:rFonts w:hint="eastAsia"/>
+          <w:rFonts w:ascii="Courier New" w:hAnsi="Courier New" w:hint="eastAsia"/>
+          <w:sz w:val="22"/>
+        </w:rPr>
+        <w:t>方法返回一个整数元组，元组中每一个元素代表每个维度的大小。举例说来，如果我们对一个数组</w:t>
+      </w:r>
+      <w:r>
+        <w:rPr>
+          <w:rFonts w:ascii="Courier New" w:hAnsi="Courier New" w:hint="eastAsia"/>
+          <w:sz w:val="22"/>
         </w:rPr>
         <w:t>b</w:t>
       </w:r>
       <w:r>
         <w:rPr>
-          <w:rFonts w:hint="eastAsia"/>
+          <w:rFonts w:ascii="Courier New" w:hAnsi="Courier New" w:hint="eastAsia"/>
+          <w:sz w:val="22"/>
         </w:rPr>
         <w:t>调用</w:t>
       </w:r>
       <w:r>
         <w:rPr>
-          <w:rFonts w:hint="eastAsia"/>
+          <w:rFonts w:ascii="Courier New" w:hAnsi="Courier New" w:hint="eastAsia"/>
+          <w:sz w:val="22"/>
         </w:rPr>
         <w:t>方法</w:t>
       </w:r>
       <w:proofErr w:type="spellStart"/>
       <w:r>
         <w:rPr>
-          <w:rFonts w:hint="eastAsia"/>
+          <w:rFonts w:ascii="Courier New" w:hAnsi="Courier New" w:hint="eastAsia"/>
+          <w:sz w:val="22"/>
         </w:rPr>
         <w:t>b</w:t>
       </w:r>
       <w:r>
+        <w:rPr>
+          <w:rFonts w:ascii="Courier New" w:hAnsi="Courier New"/>
+          <w:sz w:val="22"/>
+        </w:rPr>
         <w:t>.shape</w:t>
       </w:r>
       <w:proofErr w:type="spellEnd"/>
       <w:r>
         <w:rPr>
-          <w:rFonts w:hint="eastAsia"/>
+          <w:rFonts w:ascii="Courier New" w:hAnsi="Courier New" w:hint="eastAsia"/>
+          <w:sz w:val="22"/>
         </w:rPr>
         <w:t>，得到</w:t>
       </w:r>
       <w:proofErr w:type="gramStart"/>
       <w:r>
         <w:rPr>
-          <w:rFonts w:hint="eastAsia"/>
+          <w:rFonts w:ascii="Courier New" w:hAnsi="Courier New" w:hint="eastAsia"/>
+          <w:sz w:val="22"/>
         </w:rPr>
         <w:t>一</w:t>
       </w:r>
       <w:proofErr w:type="gramEnd"/>
       <w:r>
         <w:rPr>
-          <w:rFonts w:hint="eastAsia"/>
+          <w:rFonts w:ascii="Courier New" w:hAnsi="Courier New" w:hint="eastAsia"/>
+          <w:sz w:val="22"/>
         </w:rPr>
         <w:t>元组</w:t>
       </w:r>
       <w:r>
         <w:rPr>
-          <w:rFonts w:hint="eastAsia"/>
+          <w:rFonts w:ascii="Courier New" w:hAnsi="Courier New" w:hint="eastAsia"/>
+          <w:sz w:val="22"/>
         </w:rPr>
         <w:t>(</w:t>
       </w:r>
       <w:r>
+        <w:rPr>
+          <w:rFonts w:ascii="Courier New" w:hAnsi="Courier New"/>
+          <w:sz w:val="22"/>
+        </w:rPr>
         <w:t>3,)</w:t>
       </w:r>
       <w:r>
         <w:rPr>
-          <w:rFonts w:hint="eastAsia"/>
+          <w:rFonts w:ascii="Courier New" w:hAnsi="Courier New" w:hint="eastAsia"/>
+          <w:sz w:val="22"/>
         </w:rPr>
         <w:t>，表示</w:t>
       </w:r>
       <w:r>
         <w:rPr>
-          <w:rFonts w:hint="eastAsia"/>
+          <w:rFonts w:ascii="Courier New" w:hAnsi="Courier New" w:hint="eastAsia"/>
+          <w:sz w:val="22"/>
         </w:rPr>
         <w:t>b</w:t>
       </w:r>
       <w:r>
         <w:rPr>
-          <w:rFonts w:hint="eastAsia"/>
+          <w:rFonts w:ascii="Courier New" w:hAnsi="Courier New" w:hint="eastAsia"/>
+          <w:sz w:val="22"/>
         </w:rPr>
         <w:t>是一个一维数组，包含</w:t>
       </w:r>
       <w:r>
         <w:rPr>
-          <w:rFonts w:hint="eastAsia"/>
+          <w:rFonts w:ascii="Courier New" w:hAnsi="Courier New" w:hint="eastAsia"/>
+          <w:sz w:val="22"/>
         </w:rPr>
         <w:t>3</w:t>
       </w:r>
       <w:r>
         <w:rPr>
-          <w:rFonts w:hint="eastAsia"/>
+          <w:rFonts w:ascii="Courier New" w:hAnsi="Courier New" w:hint="eastAsia"/>
+          <w:sz w:val="22"/>
         </w:rPr>
         <w:t>个元素；如果得到二元组</w:t>
       </w:r>
       <w:r>
         <w:rPr>
-          <w:rFonts w:hint="eastAsia"/>
+          <w:rFonts w:ascii="Courier New" w:hAnsi="Courier New" w:hint="eastAsia"/>
+          <w:sz w:val="22"/>
         </w:rPr>
         <w:t>(</w:t>
       </w:r>
       <w:r>
+        <w:rPr>
+          <w:rFonts w:ascii="Courier New" w:hAnsi="Courier New"/>
+          <w:sz w:val="22"/>
+        </w:rPr>
         <w:t>2, 3)</w:t>
       </w:r>
       <w:r>
         <w:rPr>
-          <w:rFonts w:hint="eastAsia"/>
+          <w:rFonts w:ascii="Courier New" w:hAnsi="Courier New" w:hint="eastAsia"/>
+          <w:sz w:val="22"/>
         </w:rPr>
         <w:t>，表示</w:t>
       </w:r>
       <w:r>
         <w:rPr>
-          <w:rFonts w:hint="eastAsia"/>
+          <w:rFonts w:ascii="Courier New" w:hAnsi="Courier New" w:hint="eastAsia"/>
+          <w:sz w:val="22"/>
         </w:rPr>
         <w:t>b</w:t>
       </w:r>
       <w:r>
         <w:rPr>
-          <w:rFonts w:hint="eastAsia"/>
-        </w:rPr>
-        <w:t>是</w:t>
-      </w:r>
-      <w:r>
-        <w:rPr>
-          <w:rFonts w:hint="eastAsia"/>
-        </w:rPr>
-        <w:lastRenderedPageBreak/>
-        <w:t>一个二维数组，在两个维度上分别含有</w:t>
-      </w:r>
-      <w:r>
+          <w:rFonts w:ascii="Courier New" w:hAnsi="Courier New" w:hint="eastAsia"/>
+          <w:sz w:val="22"/>
+        </w:rPr>
+        <w:t>是一个二维数组，在两个维度上分别含有</w:t>
+      </w:r>
+      <w:r>
+        <w:rPr>
+          <w:rFonts w:ascii="Courier New" w:hAnsi="Courier New"/>
+          <w:sz w:val="22"/>
+        </w:rPr>
         <w:t>2</w:t>
       </w:r>
       <w:r>
         <w:rPr>
-          <w:rFonts w:hint="eastAsia"/>
+          <w:rFonts w:ascii="Courier New" w:hAnsi="Courier New" w:hint="eastAsia"/>
+          <w:sz w:val="22"/>
         </w:rPr>
         <w:t>个元素和</w:t>
       </w:r>
       <w:r>
         <w:rPr>
-          <w:rFonts w:hint="eastAsia"/>
+          <w:rFonts w:ascii="Courier New" w:hAnsi="Courier New" w:hint="eastAsia"/>
+          <w:sz w:val="22"/>
         </w:rPr>
         <w:t>3</w:t>
       </w:r>
       <w:r>
         <w:rPr>
-          <w:rFonts w:hint="eastAsia"/>
+          <w:rFonts w:ascii="Courier New" w:hAnsi="Courier New" w:hint="eastAsia"/>
+          <w:sz w:val="22"/>
         </w:rPr>
         <w:t>个元素，以此类推。</w:t>
       </w:r>
     </w:p>
     <w:p>
       <w:pPr>
-        <w:ind w:firstLineChars="200" w:firstLine="420"/>
+        <w:ind w:firstLineChars="200" w:firstLine="440"/>
+        <w:rPr>
+          <w:rFonts w:ascii="Courier New" w:hAnsi="Courier New"/>
+          <w:sz w:val="22"/>
+        </w:rPr>
       </w:pPr>
       <w:r>
         <w:rPr>
-          <w:rFonts w:hint="eastAsia"/>
+          <w:rFonts w:ascii="Courier New" w:hAnsi="Courier New" w:hint="eastAsia"/>
+          <w:sz w:val="22"/>
         </w:rPr>
         <w:t>NumPy</w:t>
       </w:r>
       <w:r>
         <w:rPr>
-          <w:rFonts w:hint="eastAsia"/>
+          <w:rFonts w:ascii="Courier New" w:hAnsi="Courier New" w:hint="eastAsia"/>
+          <w:sz w:val="22"/>
         </w:rPr>
         <w:t>中的数组对象</w:t>
       </w:r>
       <w:proofErr w:type="spellStart"/>
       <w:r>
         <w:rPr>
-          <w:rFonts w:hint="eastAsia"/>
+          <w:rFonts w:ascii="Courier New" w:hAnsi="Courier New" w:hint="eastAsia"/>
+          <w:sz w:val="22"/>
         </w:rPr>
         <w:t>ndarray</w:t>
       </w:r>
       <w:proofErr w:type="spellEnd"/>
       <w:r>
         <w:rPr>
-          <w:rFonts w:hint="eastAsia"/>
+          <w:rFonts w:ascii="Courier New" w:hAnsi="Courier New" w:hint="eastAsia"/>
+          <w:sz w:val="22"/>
         </w:rPr>
         <w:t>有如下较为常用的属性：</w:t>
+      </w:r>
+    </w:p>
+    <w:tbl>
+      <w:tblPr>
+        <w:tblStyle w:val="a9"/>
+        <w:tblW w:w="0" w:type="auto"/>
+        <w:tblLook w:val="04A0" w:firstRow="1" w:lastRow="0" w:firstColumn="1" w:lastColumn="0" w:noHBand="0" w:noVBand="1"/>
+      </w:tblPr>
+      <w:tblGrid>
+        <w:gridCol w:w="2329"/>
+        <w:gridCol w:w="6193"/>
+      </w:tblGrid>
+      <w:tr>
+        <w:tc>
+          <w:tcPr>
+            <w:tcW w:w="1951" w:type="dxa"/>
+          </w:tcPr>
+          <w:p>
+            <w:pPr>
+              <w:rPr>
+                <w:rFonts w:ascii="Courier New" w:hAnsi="Courier New" w:hint="eastAsia"/>
+                <w:sz w:val="22"/>
+              </w:rPr>
+            </w:pPr>
+            <w:proofErr w:type="spellStart"/>
+            <w:proofErr w:type="gramStart"/>
+            <w:r>
+              <w:rPr>
+                <w:rFonts w:ascii="Courier New" w:hAnsi="Courier New" w:hint="eastAsia"/>
+                <w:sz w:val="22"/>
+              </w:rPr>
+              <w:t>n</w:t>
+            </w:r>
+            <w:r>
+              <w:rPr>
+                <w:rFonts w:ascii="Courier New" w:hAnsi="Courier New"/>
+                <w:sz w:val="22"/>
+              </w:rPr>
+              <w:t>darray.shape</w:t>
+            </w:r>
+            <w:proofErr w:type="spellEnd"/>
+            <w:proofErr w:type="gramEnd"/>
+          </w:p>
+        </w:tc>
+        <w:tc>
+          <w:tcPr>
+            <w:tcW w:w="6571" w:type="dxa"/>
+          </w:tcPr>
+          <w:p>
+            <w:pPr>
+              <w:rPr>
+                <w:rFonts w:ascii="Courier New" w:hAnsi="Courier New" w:hint="eastAsia"/>
+                <w:sz w:val="22"/>
+              </w:rPr>
+            </w:pPr>
+            <w:r>
+              <w:rPr>
+                <w:rFonts w:ascii="Courier New" w:hAnsi="Courier New" w:hint="eastAsia"/>
+                <w:sz w:val="22"/>
+              </w:rPr>
+              <w:t>数组的维度，或矩阵的行列数。它返回一个元组，元组的长度就是维度的数目</w:t>
+            </w:r>
+          </w:p>
+        </w:tc>
+      </w:tr>
+      <w:tr>
+        <w:tc>
+          <w:tcPr>
+            <w:tcW w:w="1951" w:type="dxa"/>
+          </w:tcPr>
+          <w:p>
+            <w:pPr>
+              <w:rPr>
+                <w:rFonts w:ascii="Courier New" w:hAnsi="Courier New" w:hint="eastAsia"/>
+                <w:sz w:val="22"/>
+              </w:rPr>
+            </w:pPr>
+            <w:proofErr w:type="spellStart"/>
+            <w:proofErr w:type="gramStart"/>
+            <w:r>
+              <w:rPr>
+                <w:rFonts w:ascii="Courier New" w:hAnsi="Courier New" w:hint="eastAsia"/>
+                <w:sz w:val="22"/>
+              </w:rPr>
+              <w:t>ndarray</w:t>
+            </w:r>
+            <w:r>
+              <w:rPr>
+                <w:rFonts w:ascii="Courier New" w:hAnsi="Courier New"/>
+                <w:sz w:val="22"/>
+              </w:rPr>
+              <w:t>.size</w:t>
+            </w:r>
+            <w:proofErr w:type="spellEnd"/>
+            <w:proofErr w:type="gramEnd"/>
+          </w:p>
+        </w:tc>
+        <w:tc>
+          <w:tcPr>
+            <w:tcW w:w="6571" w:type="dxa"/>
+          </w:tcPr>
+          <w:p>
+            <w:pPr>
+              <w:rPr>
+                <w:rFonts w:ascii="Courier New" w:hAnsi="Courier New" w:hint="eastAsia"/>
+                <w:sz w:val="22"/>
+              </w:rPr>
+            </w:pPr>
+            <w:r>
+              <w:rPr>
+                <w:rFonts w:ascii="Courier New" w:hAnsi="Courier New" w:hint="eastAsia"/>
+                <w:sz w:val="22"/>
+              </w:rPr>
+              <w:t>数组中元素的总数</w:t>
+            </w:r>
+          </w:p>
+        </w:tc>
+      </w:tr>
+      <w:tr>
+        <w:tc>
+          <w:tcPr>
+            <w:tcW w:w="1951" w:type="dxa"/>
+          </w:tcPr>
+          <w:p>
+            <w:pPr>
+              <w:rPr>
+                <w:rFonts w:ascii="Courier New" w:hAnsi="Courier New" w:hint="eastAsia"/>
+                <w:sz w:val="22"/>
+              </w:rPr>
+            </w:pPr>
+            <w:proofErr w:type="spellStart"/>
+            <w:proofErr w:type="gramStart"/>
+            <w:r>
+              <w:rPr>
+                <w:rFonts w:ascii="Courier New" w:hAnsi="Courier New" w:hint="eastAsia"/>
+                <w:sz w:val="22"/>
+              </w:rPr>
+              <w:t>n</w:t>
+            </w:r>
+            <w:r>
+              <w:rPr>
+                <w:rFonts w:ascii="Courier New" w:hAnsi="Courier New"/>
+                <w:sz w:val="22"/>
+              </w:rPr>
+              <w:t>darray.d</w:t>
+            </w:r>
+            <w:r>
+              <w:rPr>
+                <w:rFonts w:ascii="Courier New" w:hAnsi="Courier New" w:hint="eastAsia"/>
+                <w:sz w:val="22"/>
+              </w:rPr>
+              <w:t>t</w:t>
+            </w:r>
+            <w:r>
+              <w:rPr>
+                <w:rFonts w:ascii="Courier New" w:hAnsi="Courier New"/>
+                <w:sz w:val="22"/>
+              </w:rPr>
+              <w:t>ype</w:t>
+            </w:r>
+            <w:proofErr w:type="spellEnd"/>
+            <w:proofErr w:type="gramEnd"/>
+          </w:p>
+        </w:tc>
+        <w:tc>
+          <w:tcPr>
+            <w:tcW w:w="6571" w:type="dxa"/>
+          </w:tcPr>
+          <w:p>
+            <w:pPr>
+              <w:rPr>
+                <w:rFonts w:ascii="Courier New" w:hAnsi="Courier New" w:hint="eastAsia"/>
+                <w:sz w:val="22"/>
+              </w:rPr>
+            </w:pPr>
+            <w:proofErr w:type="spellStart"/>
+            <w:r>
+              <w:rPr>
+                <w:rFonts w:ascii="Courier New" w:hAnsi="Courier New" w:hint="eastAsia"/>
+                <w:sz w:val="22"/>
+              </w:rPr>
+              <w:t>ndarray</w:t>
+            </w:r>
+            <w:proofErr w:type="spellEnd"/>
+            <w:r>
+              <w:rPr>
+                <w:rFonts w:ascii="Courier New" w:hAnsi="Courier New" w:hint="eastAsia"/>
+                <w:sz w:val="22"/>
+              </w:rPr>
+              <w:t>对象的元素类型</w:t>
+            </w:r>
+          </w:p>
+        </w:tc>
+      </w:tr>
+      <w:tr>
+        <w:tc>
+          <w:tcPr>
+            <w:tcW w:w="1951" w:type="dxa"/>
+          </w:tcPr>
+          <w:p>
+            <w:pPr>
+              <w:rPr>
+                <w:rFonts w:ascii="Courier New" w:hAnsi="Courier New" w:hint="eastAsia"/>
+                <w:sz w:val="22"/>
+              </w:rPr>
+            </w:pPr>
+            <w:proofErr w:type="spellStart"/>
+            <w:proofErr w:type="gramStart"/>
+            <w:r>
+              <w:rPr>
+                <w:rFonts w:ascii="Courier New" w:hAnsi="Courier New" w:hint="eastAsia"/>
+                <w:sz w:val="22"/>
+              </w:rPr>
+              <w:t>ndarray.</w:t>
+            </w:r>
+            <w:r>
+              <w:rPr>
+                <w:rFonts w:ascii="Courier New" w:hAnsi="Courier New"/>
+                <w:sz w:val="22"/>
+              </w:rPr>
+              <w:t>itemsize</w:t>
+            </w:r>
+            <w:proofErr w:type="spellEnd"/>
+            <w:proofErr w:type="gramEnd"/>
+          </w:p>
+        </w:tc>
+        <w:tc>
+          <w:tcPr>
+            <w:tcW w:w="6571" w:type="dxa"/>
+          </w:tcPr>
+          <w:p>
+            <w:pPr>
+              <w:rPr>
+                <w:rFonts w:ascii="Courier New" w:hAnsi="Courier New" w:hint="eastAsia"/>
+                <w:sz w:val="22"/>
+              </w:rPr>
+            </w:pPr>
+            <w:proofErr w:type="spellStart"/>
+            <w:r>
+              <w:rPr>
+                <w:rFonts w:ascii="Courier New" w:hAnsi="Courier New" w:hint="eastAsia"/>
+                <w:sz w:val="22"/>
+              </w:rPr>
+              <w:t>ndarray</w:t>
+            </w:r>
+            <w:proofErr w:type="spellEnd"/>
+            <w:r>
+              <w:rPr>
+                <w:rFonts w:ascii="Courier New" w:hAnsi="Courier New" w:hint="eastAsia"/>
+                <w:sz w:val="22"/>
+              </w:rPr>
+              <w:t>对象中单个元素大小。单位为字节</w:t>
+            </w:r>
+          </w:p>
+        </w:tc>
+      </w:tr>
+      <w:tr>
+        <w:tc>
+          <w:tcPr>
+            <w:tcW w:w="1951" w:type="dxa"/>
+          </w:tcPr>
+          <w:p>
+            <w:pPr>
+              <w:rPr>
+                <w:rFonts w:ascii="Courier New" w:hAnsi="Courier New" w:hint="eastAsia"/>
+                <w:sz w:val="22"/>
+              </w:rPr>
+            </w:pPr>
+            <w:proofErr w:type="spellStart"/>
+            <w:proofErr w:type="gramStart"/>
+            <w:r>
+              <w:rPr>
+                <w:rFonts w:ascii="Courier New" w:hAnsi="Courier New" w:hint="eastAsia"/>
+                <w:sz w:val="22"/>
+              </w:rPr>
+              <w:t>ndarray</w:t>
+            </w:r>
+            <w:r>
+              <w:rPr>
+                <w:rFonts w:ascii="Courier New" w:hAnsi="Courier New"/>
+                <w:sz w:val="22"/>
+              </w:rPr>
+              <w:t>.ndim</w:t>
+            </w:r>
+            <w:proofErr w:type="spellEnd"/>
+            <w:proofErr w:type="gramEnd"/>
+          </w:p>
+        </w:tc>
+        <w:tc>
+          <w:tcPr>
+            <w:tcW w:w="6571" w:type="dxa"/>
+          </w:tcPr>
+          <w:p>
+            <w:pPr>
+              <w:rPr>
+                <w:rFonts w:ascii="Courier New" w:hAnsi="Courier New" w:hint="eastAsia"/>
+                <w:sz w:val="22"/>
+              </w:rPr>
+            </w:pPr>
+            <w:r>
+              <w:rPr>
+                <w:rFonts w:ascii="Courier New" w:hAnsi="Courier New" w:hint="eastAsia"/>
+                <w:sz w:val="22"/>
+              </w:rPr>
+              <w:t>维度数</w:t>
+            </w:r>
+          </w:p>
+        </w:tc>
+      </w:tr>
+    </w:tbl>
+    <w:p>
+      <w:pPr>
+        <w:rPr>
+          <w:rFonts w:ascii="Courier New" w:hAnsi="Courier New"/>
+          <w:sz w:val="22"/>
+          <w:szCs w:val="24"/>
+        </w:rPr>
+      </w:pPr>
+      <w:r>
+        <w:rPr>
+          <w:rFonts w:ascii="Courier New" w:hAnsi="Courier New"/>
+          <w:sz w:val="22"/>
+          <w:szCs w:val="24"/>
+        </w:rPr>
+        <w:tab/>
       </w:r>
     </w:p>
     <w:p>
       <w:pPr>
-        <w:ind w:firstLineChars="200" w:firstLine="420"/>
+        <w:ind w:firstLine="420"/>
+        <w:rPr>
+          <w:rFonts w:ascii="Courier New" w:hAnsi="Courier New"/>
+          <w:b/>
+          <w:sz w:val="22"/>
+          <w:szCs w:val="24"/>
+        </w:rPr>
       </w:pPr>
-      <w:proofErr w:type="spellStart"/>
-      <w:r>
-        <w:rPr>
-          <w:rFonts w:hint="eastAsia"/>
-        </w:rPr>
-        <w:t>n</w:t>
-      </w:r>
-      <w:r>
-        <w:t>darray.shape</w:t>
-      </w:r>
-      <w:proofErr w:type="spellEnd"/>
-      <w:r>
-        <w:rPr>
-          <w:rFonts w:hint="eastAsia"/>
-        </w:rPr>
-        <w:t>：</w:t>
-      </w:r>
-      <w:r>
-        <w:t xml:space="preserve"> </w:t>
-      </w:r>
-      <w:r>
-        <w:rPr>
-          <w:rFonts w:hint="eastAsia"/>
-        </w:rPr>
-        <w:t>数组的维度，或矩阵的行列数。</w:t>
-      </w:r>
-      <w:r>
-        <w:rPr>
-          <w:rFonts w:hint="eastAsia"/>
-        </w:rPr>
-        <w:t>它返回一个元组，元组的长度就是维度的数目。</w:t>
-      </w:r>
+      <w:r>
+        <w:rPr>
+          <w:rFonts w:ascii="Courier New" w:hAnsi="Courier New"/>
+          <w:b/>
+          <w:sz w:val="22"/>
+          <w:szCs w:val="24"/>
+        </w:rPr>
+        <w:t>2</w:t>
+      </w:r>
+      <w:r>
+        <w:rPr>
+          <w:rFonts w:ascii="Courier New" w:hAnsi="Courier New" w:hint="eastAsia"/>
+          <w:b/>
+          <w:sz w:val="22"/>
+          <w:szCs w:val="24"/>
+        </w:rPr>
+        <w:t>.</w:t>
+      </w:r>
+      <w:r>
+        <w:rPr>
+          <w:rFonts w:ascii="Courier New" w:hAnsi="Courier New"/>
+          <w:b/>
+          <w:sz w:val="22"/>
+          <w:szCs w:val="24"/>
+        </w:rPr>
+        <w:t>3</w:t>
+      </w:r>
+      <w:r>
+        <w:rPr>
+          <w:rFonts w:ascii="Courier New" w:hAnsi="Courier New" w:hint="eastAsia"/>
+          <w:b/>
+          <w:sz w:val="22"/>
+          <w:szCs w:val="24"/>
+        </w:rPr>
+        <w:t>.</w:t>
+      </w:r>
+      <w:r>
+        <w:rPr>
+          <w:rFonts w:ascii="Courier New" w:hAnsi="Courier New"/>
+          <w:b/>
+          <w:sz w:val="22"/>
+          <w:szCs w:val="24"/>
+        </w:rPr>
+        <w:t xml:space="preserve">2 </w:t>
+      </w:r>
+      <w:r>
+        <w:rPr>
+          <w:rFonts w:ascii="Courier New" w:hAnsi="Courier New" w:hint="eastAsia"/>
+          <w:b/>
+          <w:sz w:val="22"/>
+          <w:szCs w:val="24"/>
+        </w:rPr>
+        <w:t>多维</w:t>
+      </w:r>
+      <w:r>
+        <w:rPr>
+          <w:rFonts w:ascii="Courier New" w:hAnsi="Courier New" w:hint="eastAsia"/>
+          <w:b/>
+          <w:sz w:val="22"/>
+          <w:szCs w:val="24"/>
+        </w:rPr>
+        <w:t>数组的运算</w:t>
+      </w:r>
+      <w:r>
+        <w:rPr>
+          <w:rFonts w:ascii="Courier New" w:hAnsi="Courier New" w:hint="eastAsia"/>
+          <w:b/>
+          <w:sz w:val="22"/>
+          <w:szCs w:val="24"/>
+        </w:rPr>
+        <w:t>与操作</w:t>
+      </w:r>
+    </w:p>
+    <w:p>
+      <w:pPr>
+        <w:rPr>
+          <w:rFonts w:ascii="Courier New" w:hAnsi="Courier New" w:hint="eastAsia"/>
+          <w:sz w:val="22"/>
+          <w:szCs w:val="24"/>
+        </w:rPr>
+      </w:pPr>
       <w:bookmarkStart w:id="0" w:name="_GoBack"/>
       <w:bookmarkEnd w:id="0"/>
     </w:p>
     <w:p>
       <w:pPr>
-        <w:ind w:firstLineChars="200" w:firstLine="420"/>
+        <w:rPr>
+          <w:rFonts w:ascii="Courier New" w:hAnsi="Courier New"/>
+          <w:sz w:val="22"/>
+        </w:rPr>
       </w:pPr>
-      <w:proofErr w:type="spellStart"/>
-      <w:r>
-        <w:rPr>
-          <w:rFonts w:hint="eastAsia"/>
-        </w:rPr>
-        <w:t>ndarray</w:t>
-      </w:r>
-      <w:r>
-        <w:t>.size</w:t>
-      </w:r>
-      <w:proofErr w:type="spellEnd"/>
-      <w:r>
-        <w:rPr>
-          <w:rFonts w:hint="eastAsia"/>
-        </w:rPr>
-        <w:t>：</w:t>
-      </w:r>
-      <w:r>
-        <w:t xml:space="preserve"> </w:t>
-      </w:r>
-      <w:r>
-        <w:rPr>
-          <w:rFonts w:hint="eastAsia"/>
-        </w:rPr>
-        <w:t>数组中元素的总数</w:t>
+      <w:r>
+        <w:rPr>
+          <w:rFonts w:ascii="Courier New" w:hAnsi="Courier New" w:hint="eastAsia"/>
+          <w:sz w:val="22"/>
+        </w:rPr>
+        <w:t>#end</w:t>
       </w:r>
     </w:p>
     <w:p>
       <w:pPr>
-        <w:ind w:firstLineChars="200" w:firstLine="420"/>
-      </w:pPr>
-      <w:proofErr w:type="spellStart"/>
-      <w:r>
-        <w:rPr>
-          <w:rFonts w:hint="eastAsia"/>
-        </w:rPr>
-        <w:t>n</w:t>
-      </w:r>
-      <w:r>
-        <w:t>darray.drype</w:t>
-      </w:r>
-      <w:proofErr w:type="spellEnd"/>
-      <w:r>
-        <w:rPr>
-          <w:rFonts w:hint="eastAsia"/>
-        </w:rPr>
-        <w:t>：</w:t>
-      </w:r>
-      <w:proofErr w:type="spellStart"/>
-      <w:r>
-        <w:rPr>
-          <w:rFonts w:hint="eastAsia"/>
-        </w:rPr>
-        <w:t>ndarray</w:t>
-      </w:r>
-      <w:proofErr w:type="spellEnd"/>
-      <w:r>
-        <w:rPr>
-          <w:rFonts w:hint="eastAsia"/>
-        </w:rPr>
-        <w:t>对象的元素类型</w:t>
-      </w:r>
-    </w:p>
-    <w:p>
-      <w:pPr>
-        <w:ind w:firstLineChars="200" w:firstLine="420"/>
-      </w:pPr>
-      <w:proofErr w:type="spellStart"/>
-      <w:r>
-        <w:rPr>
-          <w:rFonts w:hint="eastAsia"/>
-        </w:rPr>
-        <w:t>ndarray.</w:t>
-      </w:r>
-      <w:r>
-        <w:t>itemsize</w:t>
-      </w:r>
-      <w:proofErr w:type="spellEnd"/>
-      <w:r>
-        <w:rPr>
-          <w:rFonts w:hint="eastAsia"/>
-        </w:rPr>
-        <w:t>：</w:t>
-      </w:r>
-      <w:proofErr w:type="spellStart"/>
-      <w:r>
-        <w:rPr>
-          <w:rFonts w:hint="eastAsia"/>
-        </w:rPr>
-        <w:t>ndarray</w:t>
-      </w:r>
-      <w:proofErr w:type="spellEnd"/>
-      <w:r>
-        <w:rPr>
-          <w:rFonts w:hint="eastAsia"/>
-        </w:rPr>
-        <w:t>对象中单个元素大小。单位为字节。</w:t>
-      </w:r>
-    </w:p>
-    <w:p>
-      <w:pPr>
-        <w:ind w:firstLineChars="200" w:firstLine="420"/>
-      </w:pPr>
-      <w:proofErr w:type="spellStart"/>
-      <w:r>
-        <w:rPr>
-          <w:rFonts w:hint="eastAsia"/>
-        </w:rPr>
-        <w:t>ndarray</w:t>
-      </w:r>
-      <w:r>
-        <w:t>.ndim</w:t>
-      </w:r>
-      <w:proofErr w:type="spellEnd"/>
-      <w:r>
-        <w:rPr>
-          <w:rFonts w:hint="eastAsia"/>
-        </w:rPr>
-        <w:t>：维度数</w:t>
-      </w:r>
-    </w:p>
-    <w:p>
-      <w:pPr>
-        <w:ind w:firstLineChars="200" w:firstLine="420"/>
-        <w:rPr>
-          <w:rFonts w:hint="eastAsia"/>
+        <w:ind w:firstLineChars="200" w:firstLine="440"/>
+        <w:rPr>
+          <w:rFonts w:ascii="Courier New" w:hAnsi="Courier New"/>
+          <w:sz w:val="22"/>
         </w:rPr>
       </w:pPr>
     </w:p>
     <w:p>
       <w:pPr>
-        <w:ind w:firstLineChars="200" w:firstLine="420"/>
-      </w:pPr>
-      <w:r>
-        <w:rPr>
-          <w:rFonts w:hint="eastAsia"/>
-        </w:rPr>
-        <w:t>#end</w:t>
-      </w:r>
-    </w:p>
-    <w:p>
-      <w:pPr>
-        <w:ind w:firstLineChars="200" w:firstLine="420"/>
-      </w:pPr>
-    </w:p>
-    <w:p>
-      <w:pPr>
-        <w:ind w:firstLineChars="200" w:firstLine="420"/>
+        <w:ind w:firstLineChars="200" w:firstLine="440"/>
+        <w:rPr>
+          <w:rFonts w:ascii="Courier New" w:hAnsi="Courier New"/>
+          <w:sz w:val="22"/>
+        </w:rPr>
       </w:pPr>
     </w:p>
     <w:sectPr>

</xml_diff>

<commit_message>
Book chapter update: chapter 2.3.1 updated
</commit_message>
<xml_diff>
--- a/numpy/numpy.docx
+++ b/numpy/numpy.docx
@@ -779,7 +779,25 @@
           <w:sz w:val="22"/>
           <w:szCs w:val="24"/>
         </w:rPr>
-        <w:t>数组的创建和基本属性</w:t>
+        <w:t>数组的创建</w:t>
+      </w:r>
+      <w:r>
+        <w:rPr>
+          <w:rFonts w:ascii="Courier New" w:hAnsi="Courier New" w:hint="eastAsia"/>
+          <w:b/>
+          <w:sz w:val="22"/>
+          <w:szCs w:val="24"/>
+        </w:rPr>
+        <w:t>、访问与</w:t>
+      </w:r>
+      <w:r>
+        <w:rPr>
+          <w:rFonts w:ascii="Courier New" w:hAnsi="Courier New" w:hint="eastAsia"/>
+          <w:b/>
+          <w:sz w:val="22"/>
+          <w:szCs w:val="24"/>
+        </w:rPr>
+        <w:t>基本属性</w:t>
       </w:r>
     </w:p>
     <w:p>
@@ -887,25 +905,7 @@
           <w:sz w:val="22"/>
           <w:szCs w:val="24"/>
         </w:rPr>
-        <w:t>维数组的</w:t>
-      </w:r>
-      <w:proofErr w:type="gramStart"/>
-      <w:r>
-        <w:rPr>
-          <w:rFonts w:ascii="Courier New" w:hAnsi="Courier New" w:hint="eastAsia"/>
-          <w:sz w:val="22"/>
-          <w:szCs w:val="24"/>
-        </w:rPr>
-        <w:t>秩</w:t>
-      </w:r>
-      <w:proofErr w:type="gramEnd"/>
-      <w:r>
-        <w:rPr>
-          <w:rFonts w:ascii="Courier New" w:hAnsi="Courier New" w:hint="eastAsia"/>
-          <w:sz w:val="22"/>
-          <w:szCs w:val="24"/>
-        </w:rPr>
-        <w:t>为</w:t>
+        <w:t>维数组的秩为</w:t>
       </w:r>
       <w:r>
         <w:rPr>
@@ -1209,79 +1209,56 @@
           <w:rFonts w:ascii="Courier New" w:hAnsi="Courier New" w:hint="eastAsia"/>
           <w:sz w:val="22"/>
         </w:rPr>
-        <w:t>使用</w:t>
-      </w:r>
-      <w:r>
-        <w:rPr>
-          <w:rFonts w:ascii="Courier New" w:hAnsi="Courier New" w:hint="eastAsia"/>
-          <w:sz w:val="22"/>
-        </w:rPr>
-        <w:t>type</w:t>
-      </w:r>
-      <w:r>
-        <w:rPr>
-          <w:rFonts w:ascii="Courier New" w:hAnsi="Courier New"/>
-          <w:sz w:val="22"/>
-        </w:rPr>
-        <w:t>(</w:t>
-      </w:r>
-      <w:r>
-        <w:rPr>
-          <w:rFonts w:ascii="Courier New" w:hAnsi="Courier New" w:hint="eastAsia"/>
-          <w:sz w:val="22"/>
-        </w:rPr>
-        <w:t>a)</w:t>
-      </w:r>
-      <w:r>
-        <w:rPr>
-          <w:rFonts w:ascii="Courier New" w:hAnsi="Courier New" w:hint="eastAsia"/>
-          <w:sz w:val="22"/>
-        </w:rPr>
-        <w:t>函数可以查看</w:t>
-      </w:r>
-      <w:r>
-        <w:rPr>
-          <w:rFonts w:ascii="Courier New" w:hAnsi="Courier New" w:hint="eastAsia"/>
-          <w:sz w:val="22"/>
-        </w:rPr>
-        <w:t>到，</w:t>
-      </w:r>
-      <w:r>
-        <w:rPr>
-          <w:rFonts w:ascii="Courier New" w:hAnsi="Courier New" w:hint="eastAsia"/>
-          <w:sz w:val="22"/>
-        </w:rPr>
-        <w:t>对象</w:t>
-      </w:r>
-      <w:r>
-        <w:rPr>
-          <w:rFonts w:ascii="Courier New" w:hAnsi="Courier New" w:hint="eastAsia"/>
-          <w:sz w:val="22"/>
-        </w:rPr>
-        <w:t>a</w:t>
-      </w:r>
-      <w:r>
-        <w:rPr>
-          <w:rFonts w:ascii="Courier New" w:hAnsi="Courier New" w:hint="eastAsia"/>
-          <w:sz w:val="22"/>
-        </w:rPr>
-        <w:t>的类型为</w:t>
-      </w:r>
-      <w:proofErr w:type="spellStart"/>
-      <w:r>
-        <w:rPr>
-          <w:rFonts w:ascii="Courier New" w:hAnsi="Courier New" w:hint="eastAsia"/>
-          <w:sz w:val="22"/>
-        </w:rPr>
-        <w:t>ndarray</w:t>
-      </w:r>
-      <w:proofErr w:type="spellEnd"/>
-      <w:r>
-        <w:rPr>
-          <w:rFonts w:ascii="Courier New" w:hAnsi="Courier New" w:hint="eastAsia"/>
-          <w:sz w:val="22"/>
-        </w:rPr>
-        <w:t>：</w:t>
+        <w:t>直接创建二维或更高维度的</w:t>
+      </w:r>
+      <w:r>
+        <w:rPr>
+          <w:rFonts w:ascii="Courier New" w:hAnsi="Courier New" w:hint="eastAsia"/>
+          <w:sz w:val="22"/>
+        </w:rPr>
+        <w:t>数组</w:t>
+      </w:r>
+      <w:r>
+        <w:rPr>
+          <w:rFonts w:ascii="Courier New" w:hAnsi="Courier New" w:hint="eastAsia"/>
+          <w:sz w:val="22"/>
+        </w:rPr>
+        <w:t>方法</w:t>
+      </w:r>
+      <w:r>
+        <w:rPr>
+          <w:rFonts w:ascii="Courier New" w:hAnsi="Courier New" w:hint="eastAsia"/>
+          <w:sz w:val="22"/>
+        </w:rPr>
+        <w:t>同样是使用</w:t>
+      </w:r>
+      <w:r>
+        <w:rPr>
+          <w:rFonts w:ascii="Courier New" w:hAnsi="Courier New" w:hint="eastAsia"/>
+          <w:sz w:val="22"/>
+        </w:rPr>
+        <w:t>array</w:t>
+      </w:r>
+      <w:r>
+        <w:rPr>
+          <w:rFonts w:ascii="Courier New" w:hAnsi="Courier New"/>
+          <w:sz w:val="22"/>
+        </w:rPr>
+        <w:t>()</w:t>
+      </w:r>
+      <w:r>
+        <w:rPr>
+          <w:rFonts w:ascii="Courier New" w:hAnsi="Courier New" w:hint="eastAsia"/>
+          <w:sz w:val="22"/>
+        </w:rPr>
+        <w:t>函数</w:t>
+      </w:r>
+      <w:r>
+        <w:rPr>
+          <w:rFonts w:ascii="Courier New" w:hAnsi="Courier New" w:hint="eastAsia"/>
+          <w:sz w:val="22"/>
+        </w:rPr>
+        <w:t>，只是在参数的输入上略有区别：</w:t>
       </w:r>
     </w:p>
     <w:tbl>
@@ -1301,22 +1278,84 @@
           <w:p>
             <w:pPr>
               <w:rPr>
-                <w:rFonts w:ascii="Courier New" w:eastAsia="宋体" w:hAnsi="Courier New" w:cs="Courier New"/>
-                <w:color w:val="000000"/>
-                <w:kern w:val="0"/>
-                <w:sz w:val="22"/>
-                <w:szCs w:val="25"/>
+                <w:rFonts w:ascii="Courier New" w:hAnsi="Courier New" w:hint="eastAsia"/>
+                <w:sz w:val="22"/>
+                <w:szCs w:val="24"/>
               </w:rPr>
             </w:pPr>
             <w:r>
               <w:rPr>
-                <w:rFonts w:ascii="Courier New" w:eastAsia="宋体" w:hAnsi="Courier New" w:cs="Courier New"/>
-                <w:color w:val="000000"/>
-                <w:kern w:val="0"/>
-                <w:sz w:val="22"/>
-                <w:szCs w:val="25"/>
-              </w:rPr>
-              <w:t>&gt;&gt;&gt; type(a)</w:t>
+                <w:rFonts w:ascii="Courier New" w:hAnsi="Courier New"/>
+                <w:sz w:val="22"/>
+                <w:szCs w:val="24"/>
+              </w:rPr>
+              <w:t xml:space="preserve">&gt;&gt;&gt; </w:t>
+            </w:r>
+            <w:r>
+              <w:rPr>
+                <w:rFonts w:ascii="Courier New" w:hAnsi="Courier New"/>
+                <w:sz w:val="22"/>
+                <w:szCs w:val="24"/>
+              </w:rPr>
+              <w:t>b</w:t>
+            </w:r>
+            <w:r>
+              <w:rPr>
+                <w:rFonts w:ascii="Courier New" w:hAnsi="Courier New"/>
+                <w:sz w:val="22"/>
+                <w:szCs w:val="24"/>
+              </w:rPr>
+              <w:t xml:space="preserve"> = </w:t>
+            </w:r>
+            <w:proofErr w:type="spellStart"/>
+            <w:r>
+              <w:rPr>
+                <w:rFonts w:ascii="Courier New" w:hAnsi="Courier New"/>
+                <w:sz w:val="22"/>
+                <w:szCs w:val="24"/>
+              </w:rPr>
+              <w:t>np.array</w:t>
+            </w:r>
+            <w:proofErr w:type="spellEnd"/>
+            <w:r>
+              <w:rPr>
+                <w:rFonts w:ascii="Courier New" w:hAnsi="Courier New"/>
+                <w:sz w:val="22"/>
+                <w:szCs w:val="24"/>
+              </w:rPr>
+              <w:t>([[1, 2, 3, 4],[11, 12, 13, 14]])</w:t>
+            </w:r>
+            <w:r>
+              <w:rPr>
+                <w:rFonts w:ascii="Courier New" w:hAnsi="Courier New"/>
+                <w:sz w:val="22"/>
+                <w:szCs w:val="24"/>
+              </w:rPr>
+              <w:t xml:space="preserve">  </w:t>
+            </w:r>
+            <w:r>
+              <w:rPr>
+                <w:rFonts w:ascii="Courier New" w:hAnsi="Courier New" w:hint="eastAsia"/>
+                <w:sz w:val="22"/>
+                <w:szCs w:val="24"/>
+              </w:rPr>
+              <w:t>#</w:t>
+            </w:r>
+            <w:r>
+              <w:rPr>
+                <w:rFonts w:ascii="Courier New" w:hAnsi="Courier New"/>
+                <w:sz w:val="22"/>
+                <w:szCs w:val="24"/>
+              </w:rPr>
+              <w:t xml:space="preserve"> </w:t>
+            </w:r>
+            <w:r>
+              <w:rPr>
+                <w:rFonts w:ascii="Courier New" w:hAnsi="Courier New" w:hint="eastAsia"/>
+                <w:sz w:val="22"/>
+                <w:szCs w:val="24"/>
+              </w:rPr>
+              <w:t>创建二维数组</w:t>
             </w:r>
           </w:p>
           <w:p>
@@ -1324,41 +1363,68 @@
               <w:rPr>
                 <w:rFonts w:ascii="Courier New" w:hAnsi="Courier New"/>
                 <w:sz w:val="22"/>
+                <w:szCs w:val="24"/>
               </w:rPr>
             </w:pPr>
             <w:r>
               <w:rPr>
-                <w:rFonts w:ascii="Courier New" w:eastAsia="宋体" w:hAnsi="Courier New" w:cs="Courier New"/>
-                <w:color w:val="000000"/>
-                <w:kern w:val="0"/>
-                <w:sz w:val="22"/>
-                <w:szCs w:val="25"/>
-              </w:rPr>
-              <w:t>&lt;class '</w:t>
-            </w:r>
-            <w:proofErr w:type="spellStart"/>
+                <w:rFonts w:ascii="Courier New" w:hAnsi="Courier New"/>
+                <w:sz w:val="22"/>
+                <w:szCs w:val="24"/>
+              </w:rPr>
+              <w:t xml:space="preserve">&gt;&gt;&gt; </w:t>
+            </w:r>
+            <w:r>
+              <w:rPr>
+                <w:rFonts w:ascii="Courier New" w:hAnsi="Courier New"/>
+                <w:sz w:val="22"/>
+                <w:szCs w:val="24"/>
+              </w:rPr>
+              <w:t>b</w:t>
+            </w:r>
+          </w:p>
+          <w:p>
+            <w:pPr>
+              <w:rPr>
+                <w:rFonts w:ascii="Courier New" w:hAnsi="Courier New"/>
+                <w:sz w:val="22"/>
+                <w:szCs w:val="24"/>
+              </w:rPr>
+            </w:pPr>
             <w:proofErr w:type="gramStart"/>
             <w:r>
               <w:rPr>
-                <w:rFonts w:ascii="Courier New" w:eastAsia="宋体" w:hAnsi="Courier New" w:cs="Courier New"/>
-                <w:color w:val="000000"/>
-                <w:kern w:val="0"/>
-                <w:sz w:val="22"/>
-                <w:szCs w:val="25"/>
-              </w:rPr>
-              <w:t>numpy.ndarray</w:t>
-            </w:r>
-            <w:proofErr w:type="spellEnd"/>
+                <w:rFonts w:ascii="Courier New" w:hAnsi="Courier New"/>
+                <w:sz w:val="22"/>
+                <w:szCs w:val="24"/>
+              </w:rPr>
+              <w:t>array(</w:t>
+            </w:r>
             <w:proofErr w:type="gramEnd"/>
             <w:r>
               <w:rPr>
-                <w:rFonts w:ascii="Courier New" w:eastAsia="宋体" w:hAnsi="Courier New" w:cs="Courier New"/>
-                <w:color w:val="000000"/>
-                <w:kern w:val="0"/>
-                <w:sz w:val="22"/>
-                <w:szCs w:val="25"/>
-              </w:rPr>
-              <w:t>'&gt;</w:t>
+                <w:rFonts w:ascii="Courier New" w:hAnsi="Courier New"/>
+                <w:sz w:val="22"/>
+                <w:szCs w:val="24"/>
+              </w:rPr>
+              <w:t>[[ 1,  2,  3,  4],</w:t>
+            </w:r>
+          </w:p>
+          <w:p>
+            <w:pPr>
+              <w:ind w:firstLineChars="200" w:firstLine="440"/>
+              <w:rPr>
+                <w:rFonts w:ascii="Courier New" w:hAnsi="Courier New" w:hint="eastAsia"/>
+                <w:sz w:val="22"/>
+              </w:rPr>
+            </w:pPr>
+            <w:r>
+              <w:rPr>
+                <w:rFonts w:ascii="Courier New" w:hAnsi="Courier New"/>
+                <w:sz w:val="22"/>
+                <w:szCs w:val="24"/>
+              </w:rPr>
+              <w:t xml:space="preserve">       [11, 12, 13, 14]])</w:t>
             </w:r>
           </w:p>
         </w:tc>
@@ -1377,30 +1443,63 @@
           <w:rFonts w:ascii="Courier New" w:hAnsi="Courier New" w:hint="eastAsia"/>
           <w:sz w:val="22"/>
         </w:rPr>
-        <w:t>而具体到数组中元素的数值类型，可以用</w:t>
-      </w:r>
-      <w:proofErr w:type="spellStart"/>
-      <w:r>
-        <w:rPr>
-          <w:rFonts w:ascii="Courier New" w:hAnsi="Courier New" w:hint="eastAsia"/>
-          <w:sz w:val="22"/>
-        </w:rPr>
-        <w:t>a</w:t>
-      </w:r>
-      <w:r>
-        <w:rPr>
-          <w:rFonts w:ascii="Courier New" w:hAnsi="Courier New"/>
-          <w:sz w:val="22"/>
-        </w:rPr>
-        <w:t>.dtype</w:t>
-      </w:r>
-      <w:proofErr w:type="spellEnd"/>
-      <w:r>
-        <w:rPr>
-          <w:rFonts w:ascii="Courier New" w:hAnsi="Courier New" w:hint="eastAsia"/>
-          <w:sz w:val="22"/>
-        </w:rPr>
-        <w:t>查看：</w:t>
+        <w:t>访问数组元素的方法与许多其他语言中对数组的访问类似，是通过指定数组元素的</w:t>
+      </w:r>
+      <w:r>
+        <w:rPr>
+          <w:rFonts w:ascii="Courier New" w:hAnsi="Courier New" w:hint="eastAsia"/>
+          <w:sz w:val="22"/>
+        </w:rPr>
+        <w:t>索引（下标）</w:t>
+      </w:r>
+      <w:r>
+        <w:rPr>
+          <w:rFonts w:ascii="Courier New" w:hAnsi="Courier New" w:hint="eastAsia"/>
+          <w:sz w:val="22"/>
+        </w:rPr>
+        <w:t>来访问某个位置的元素。</w:t>
+      </w:r>
+      <w:r>
+        <w:rPr>
+          <w:rFonts w:ascii="Courier New" w:hAnsi="Courier New" w:hint="eastAsia"/>
+          <w:sz w:val="22"/>
+        </w:rPr>
+        <w:t>对于一维数组而言，其访问方式几乎与</w:t>
+      </w:r>
+      <w:r>
+        <w:rPr>
+          <w:rFonts w:ascii="Courier New" w:hAnsi="Courier New" w:hint="eastAsia"/>
+          <w:sz w:val="22"/>
+        </w:rPr>
+        <w:t>Python</w:t>
+      </w:r>
+      <w:r>
+        <w:rPr>
+          <w:rFonts w:ascii="Courier New" w:hAnsi="Courier New" w:hint="eastAsia"/>
+          <w:sz w:val="22"/>
+        </w:rPr>
+        <w:t>中对列表元素的访问相同</w:t>
+      </w:r>
+      <w:r>
+        <w:rPr>
+          <w:rFonts w:ascii="Courier New" w:hAnsi="Courier New" w:hint="eastAsia"/>
+          <w:sz w:val="22"/>
+        </w:rPr>
+        <w:t>，</w:t>
+      </w:r>
+      <w:r>
+        <w:rPr>
+          <w:rFonts w:ascii="Courier New" w:hAnsi="Courier New" w:hint="eastAsia"/>
+          <w:sz w:val="22"/>
+        </w:rPr>
+        <w:t>而对于高维数组，则略有区别</w:t>
+      </w:r>
+      <w:r>
+        <w:rPr>
+          <w:rFonts w:ascii="Courier New" w:hAnsi="Courier New" w:hint="eastAsia"/>
+          <w:sz w:val="22"/>
+        </w:rPr>
+        <w:t>：</w:t>
       </w:r>
     </w:p>
     <w:tbl>
@@ -1420,69 +1519,223 @@
           <w:p>
             <w:pPr>
               <w:rPr>
-                <w:rFonts w:ascii="Courier New" w:eastAsia="宋体" w:hAnsi="Courier New" w:cs="Courier New"/>
-                <w:color w:val="000000"/>
-                <w:kern w:val="0"/>
-                <w:sz w:val="22"/>
-                <w:szCs w:val="25"/>
+                <w:rFonts w:ascii="Courier New" w:hAnsi="Courier New"/>
+                <w:sz w:val="22"/>
               </w:rPr>
             </w:pPr>
             <w:r>
               <w:rPr>
-                <w:rFonts w:ascii="Courier New" w:eastAsia="宋体" w:hAnsi="Courier New" w:cs="Courier New"/>
-                <w:color w:val="000000"/>
-                <w:kern w:val="0"/>
-                <w:sz w:val="22"/>
-                <w:szCs w:val="25"/>
-              </w:rPr>
-              <w:t xml:space="preserve">&gt;&gt;&gt; </w:t>
+                <w:rFonts w:ascii="Courier New" w:hAnsi="Courier New"/>
+                <w:sz w:val="22"/>
+              </w:rPr>
+              <w:t xml:space="preserve">&gt;&gt;&gt; a = </w:t>
             </w:r>
             <w:proofErr w:type="spellStart"/>
             <w:proofErr w:type="gramStart"/>
             <w:r>
               <w:rPr>
-                <w:rFonts w:ascii="Courier New" w:eastAsia="宋体" w:hAnsi="Courier New" w:cs="Courier New"/>
-                <w:color w:val="000000"/>
-                <w:kern w:val="0"/>
-                <w:sz w:val="22"/>
-                <w:szCs w:val="25"/>
-              </w:rPr>
-              <w:t>a.dtype</w:t>
+                <w:rFonts w:ascii="Courier New" w:hAnsi="Courier New"/>
+                <w:sz w:val="22"/>
+              </w:rPr>
+              <w:t>np.array</w:t>
             </w:r>
             <w:proofErr w:type="spellEnd"/>
             <w:proofErr w:type="gramEnd"/>
+            <w:r>
+              <w:rPr>
+                <w:rFonts w:ascii="Courier New" w:hAnsi="Courier New"/>
+                <w:sz w:val="22"/>
+              </w:rPr>
+              <w:t>([1, 2, 4, 8, 16])</w:t>
+            </w:r>
           </w:p>
           <w:p>
             <w:pPr>
               <w:rPr>
-                <w:rFonts w:ascii="Courier New" w:eastAsia="宋体" w:hAnsi="Courier New" w:cs="Courier New"/>
-                <w:color w:val="000000"/>
-                <w:kern w:val="0"/>
-                <w:sz w:val="22"/>
-                <w:szCs w:val="25"/>
+                <w:rFonts w:ascii="Courier New" w:hAnsi="Courier New"/>
+                <w:sz w:val="22"/>
               </w:rPr>
             </w:pPr>
+            <w:r>
+              <w:rPr>
+                <w:rFonts w:ascii="Courier New" w:hAnsi="Courier New"/>
+                <w:sz w:val="22"/>
+              </w:rPr>
+              <w:t xml:space="preserve">&gt;&gt;&gt; b = </w:t>
+            </w:r>
             <w:proofErr w:type="spellStart"/>
-            <w:r>
-              <w:rPr>
-                <w:rFonts w:ascii="Courier New" w:eastAsia="宋体" w:hAnsi="Courier New" w:cs="Courier New"/>
-                <w:color w:val="000000"/>
-                <w:kern w:val="0"/>
-                <w:sz w:val="22"/>
-                <w:szCs w:val="25"/>
-              </w:rPr>
-              <w:t>dtype</w:t>
+            <w:proofErr w:type="gramStart"/>
+            <w:r>
+              <w:rPr>
+                <w:rFonts w:ascii="Courier New" w:hAnsi="Courier New"/>
+                <w:sz w:val="22"/>
+              </w:rPr>
+              <w:t>np.array</w:t>
             </w:r>
             <w:proofErr w:type="spellEnd"/>
-            <w:r>
-              <w:rPr>
-                <w:rFonts w:ascii="Courier New" w:eastAsia="宋体" w:hAnsi="Courier New" w:cs="Courier New"/>
-                <w:color w:val="000000"/>
-                <w:kern w:val="0"/>
-                <w:sz w:val="22"/>
-                <w:szCs w:val="25"/>
-              </w:rPr>
-              <w:t>('int32')</w:t>
+            <w:proofErr w:type="gramEnd"/>
+            <w:r>
+              <w:rPr>
+                <w:rFonts w:ascii="Courier New" w:hAnsi="Courier New"/>
+                <w:sz w:val="22"/>
+              </w:rPr>
+              <w:t>([[1, 2, 3, 4],[11, 12, 13, 14]])</w:t>
+            </w:r>
+          </w:p>
+          <w:p>
+            <w:pPr>
+              <w:rPr>
+                <w:rFonts w:ascii="Courier New" w:hAnsi="Courier New" w:hint="eastAsia"/>
+                <w:sz w:val="22"/>
+              </w:rPr>
+            </w:pPr>
+            <w:r>
+              <w:rPr>
+                <w:rFonts w:ascii="Courier New" w:hAnsi="Courier New"/>
+                <w:sz w:val="22"/>
+              </w:rPr>
+              <w:t>&gt;&gt;&gt; a[1]</w:t>
+            </w:r>
+            <w:r>
+              <w:rPr>
+                <w:rFonts w:ascii="Courier New" w:hAnsi="Courier New"/>
+                <w:sz w:val="22"/>
+              </w:rPr>
+              <w:t xml:space="preserve">         # </w:t>
+            </w:r>
+            <w:r>
+              <w:rPr>
+                <w:rFonts w:ascii="Courier New" w:hAnsi="Courier New" w:hint="eastAsia"/>
+                <w:sz w:val="22"/>
+              </w:rPr>
+              <w:t>访问一维数组中的元素</w:t>
+            </w:r>
+          </w:p>
+          <w:p>
+            <w:pPr>
+              <w:rPr>
+                <w:rFonts w:ascii="Courier New" w:hAnsi="Courier New"/>
+                <w:sz w:val="22"/>
+              </w:rPr>
+            </w:pPr>
+            <w:r>
+              <w:rPr>
+                <w:rFonts w:ascii="Courier New" w:hAnsi="Courier New"/>
+                <w:sz w:val="22"/>
+              </w:rPr>
+              <w:t>2</w:t>
+            </w:r>
+          </w:p>
+          <w:p>
+            <w:pPr>
+              <w:rPr>
+                <w:rFonts w:ascii="Courier New" w:hAnsi="Courier New"/>
+                <w:sz w:val="22"/>
+              </w:rPr>
+            </w:pPr>
+            <w:r>
+              <w:rPr>
+                <w:rFonts w:ascii="Courier New" w:hAnsi="Courier New"/>
+                <w:sz w:val="22"/>
+              </w:rPr>
+              <w:t>&gt;&gt;&gt; b[1, 3]</w:t>
+            </w:r>
+            <w:r>
+              <w:rPr>
+                <w:rFonts w:ascii="Courier New" w:hAnsi="Courier New"/>
+                <w:sz w:val="22"/>
+              </w:rPr>
+              <w:t xml:space="preserve">      </w:t>
+            </w:r>
+            <w:r>
+              <w:rPr>
+                <w:rFonts w:ascii="Courier New" w:hAnsi="Courier New" w:hint="eastAsia"/>
+                <w:sz w:val="22"/>
+              </w:rPr>
+              <w:t>#</w:t>
+            </w:r>
+            <w:r>
+              <w:rPr>
+                <w:rFonts w:ascii="Courier New" w:hAnsi="Courier New"/>
+                <w:sz w:val="22"/>
+              </w:rPr>
+              <w:t xml:space="preserve"> </w:t>
+            </w:r>
+            <w:r>
+              <w:rPr>
+                <w:rFonts w:ascii="Courier New" w:hAnsi="Courier New" w:hint="eastAsia"/>
+                <w:sz w:val="22"/>
+              </w:rPr>
+              <w:t>访问二维数组中的元素</w:t>
+            </w:r>
+          </w:p>
+          <w:p>
+            <w:pPr>
+              <w:rPr>
+                <w:rFonts w:ascii="Courier New" w:hAnsi="Courier New"/>
+                <w:sz w:val="22"/>
+              </w:rPr>
+            </w:pPr>
+            <w:r>
+              <w:rPr>
+                <w:rFonts w:ascii="Courier New" w:hAnsi="Courier New"/>
+                <w:sz w:val="22"/>
+              </w:rPr>
+              <w:lastRenderedPageBreak/>
+              <w:t>14</w:t>
+            </w:r>
+          </w:p>
+          <w:p>
+            <w:pPr>
+              <w:rPr>
+                <w:rFonts w:ascii="Courier New" w:hAnsi="Courier New"/>
+                <w:sz w:val="22"/>
+              </w:rPr>
+            </w:pPr>
+            <w:r>
+              <w:rPr>
+                <w:rFonts w:ascii="Courier New" w:hAnsi="Courier New"/>
+                <w:sz w:val="22"/>
+              </w:rPr>
+              <w:t>&gt;&gt;&gt; b[1]</w:t>
+            </w:r>
+            <w:r>
+              <w:rPr>
+                <w:rFonts w:ascii="Courier New" w:hAnsi="Courier New"/>
+                <w:sz w:val="22"/>
+              </w:rPr>
+              <w:t xml:space="preserve">        # </w:t>
+            </w:r>
+            <w:r>
+              <w:rPr>
+                <w:rFonts w:ascii="Courier New" w:hAnsi="Courier New" w:hint="eastAsia"/>
+                <w:sz w:val="22"/>
+              </w:rPr>
+              <w:t>获取二维数组中某一行元素</w:t>
+            </w:r>
+          </w:p>
+          <w:p>
+            <w:pPr>
+              <w:rPr>
+                <w:rFonts w:ascii="Courier New" w:hAnsi="Courier New" w:hint="eastAsia"/>
+                <w:sz w:val="22"/>
+              </w:rPr>
+            </w:pPr>
+            <w:proofErr w:type="gramStart"/>
+            <w:r>
+              <w:rPr>
+                <w:rFonts w:ascii="Courier New" w:hAnsi="Courier New"/>
+                <w:sz w:val="22"/>
+              </w:rPr>
+              <w:t>array(</w:t>
+            </w:r>
+            <w:proofErr w:type="gramEnd"/>
+            <w:r>
+              <w:rPr>
+                <w:rFonts w:ascii="Courier New" w:hAnsi="Courier New"/>
+                <w:sz w:val="22"/>
+              </w:rPr>
+              <w:t>[11, 12, 13, 14])</w:t>
             </w:r>
           </w:p>
         </w:tc>
@@ -1492,134 +1745,226 @@
       <w:pPr>
         <w:ind w:firstLineChars="200" w:firstLine="440"/>
         <w:rPr>
-          <w:rFonts w:ascii="Courier New" w:eastAsia="宋体" w:hAnsi="Courier New" w:cs="Courier New"/>
-          <w:color w:val="000000"/>
-          <w:kern w:val="0"/>
-          <w:sz w:val="22"/>
-          <w:szCs w:val="25"/>
+          <w:rFonts w:ascii="Courier New" w:hAnsi="Courier New"/>
+          <w:sz w:val="22"/>
         </w:rPr>
       </w:pPr>
       <w:r>
         <w:rPr>
-          <w:rFonts w:ascii="Courier New" w:eastAsia="宋体" w:hAnsi="Courier New" w:cs="Courier New" w:hint="eastAsia"/>
-          <w:color w:val="000000"/>
-          <w:kern w:val="0"/>
-          <w:sz w:val="22"/>
-          <w:szCs w:val="25"/>
+          <w:rFonts w:ascii="Courier New" w:hAnsi="Courier New" w:hint="eastAsia"/>
+          <w:sz w:val="22"/>
+        </w:rPr>
+        <w:lastRenderedPageBreak/>
+        <w:t>以如上的对二维数组</w:t>
+      </w:r>
+      <w:r>
+        <w:rPr>
+          <w:rFonts w:ascii="Courier New" w:hAnsi="Courier New" w:hint="eastAsia"/>
+          <w:sz w:val="22"/>
+        </w:rPr>
+        <w:t>b</w:t>
+      </w:r>
+      <w:r>
+        <w:rPr>
+          <w:rFonts w:ascii="Courier New" w:hAnsi="Courier New" w:hint="eastAsia"/>
+          <w:sz w:val="22"/>
+        </w:rPr>
+        <w:t>的访问为例，</w:t>
+      </w:r>
+      <w:r>
+        <w:rPr>
+          <w:rFonts w:ascii="Courier New" w:hAnsi="Courier New" w:hint="eastAsia"/>
+          <w:sz w:val="22"/>
+        </w:rPr>
+        <w:t>若要访问某个具体元素（如第</w:t>
+      </w:r>
+      <w:r>
+        <w:rPr>
+          <w:rFonts w:ascii="Courier New" w:hAnsi="Courier New" w:hint="eastAsia"/>
+          <w:sz w:val="22"/>
+        </w:rPr>
+        <w:t>1</w:t>
+      </w:r>
+      <w:r>
+        <w:rPr>
+          <w:rFonts w:ascii="Courier New" w:hAnsi="Courier New" w:hint="eastAsia"/>
+          <w:sz w:val="22"/>
+        </w:rPr>
+        <w:t>行第</w:t>
+      </w:r>
+      <w:r>
+        <w:rPr>
+          <w:rFonts w:ascii="Courier New" w:hAnsi="Courier New" w:hint="eastAsia"/>
+          <w:sz w:val="22"/>
+        </w:rPr>
+        <w:t>3</w:t>
+      </w:r>
+      <w:r>
+        <w:rPr>
+          <w:rFonts w:ascii="Courier New" w:hAnsi="Courier New" w:hint="eastAsia"/>
+          <w:sz w:val="22"/>
+        </w:rPr>
+        <w:t>列的元素），则通过形如</w:t>
+      </w:r>
+      <w:r>
+        <w:rPr>
+          <w:rFonts w:ascii="Courier New" w:hAnsi="Courier New" w:hint="eastAsia"/>
+          <w:sz w:val="22"/>
+        </w:rPr>
+        <w:t>a</w:t>
+      </w:r>
+      <w:r>
+        <w:rPr>
+          <w:rFonts w:ascii="Courier New" w:hAnsi="Courier New"/>
+          <w:sz w:val="22"/>
+        </w:rPr>
+        <w:t>[1, 3]</w:t>
+      </w:r>
+      <w:r>
+        <w:rPr>
+          <w:rFonts w:ascii="Courier New" w:hAnsi="Courier New" w:hint="eastAsia"/>
+          <w:sz w:val="22"/>
+        </w:rPr>
+        <w:t>的方式指定其索引；而如果直接访问</w:t>
+      </w:r>
+      <w:r>
+        <w:rPr>
+          <w:rFonts w:ascii="Courier New" w:hAnsi="Courier New" w:hint="eastAsia"/>
+          <w:sz w:val="22"/>
+        </w:rPr>
+        <w:t>b</w:t>
+      </w:r>
+      <w:r>
+        <w:rPr>
+          <w:rFonts w:ascii="Courier New" w:hAnsi="Courier New"/>
+          <w:sz w:val="22"/>
+        </w:rPr>
+        <w:t>[1]</w:t>
+      </w:r>
+      <w:r>
+        <w:rPr>
+          <w:rFonts w:ascii="Courier New" w:hAnsi="Courier New" w:hint="eastAsia"/>
+          <w:sz w:val="22"/>
+        </w:rPr>
+        <w:t>，则</w:t>
+      </w:r>
+      <w:r>
+        <w:rPr>
+          <w:rFonts w:ascii="Courier New" w:hAnsi="Courier New" w:hint="eastAsia"/>
+          <w:sz w:val="22"/>
+        </w:rPr>
+        <w:t>将取得该二维数组中的整行元素。</w:t>
+      </w:r>
+    </w:p>
+    <w:p>
+      <w:pPr>
+        <w:ind w:firstLineChars="200" w:firstLine="440"/>
+        <w:rPr>
+          <w:rFonts w:ascii="Courier New" w:hAnsi="Courier New" w:hint="eastAsia"/>
+          <w:sz w:val="22"/>
+        </w:rPr>
+      </w:pPr>
+      <w:r>
+        <w:rPr>
+          <w:rFonts w:ascii="Courier New" w:hAnsi="Courier New" w:hint="eastAsia"/>
+          <w:sz w:val="22"/>
+        </w:rPr>
+        <w:t>NumPy</w:t>
+      </w:r>
+      <w:r>
+        <w:rPr>
+          <w:rFonts w:ascii="Courier New" w:hAnsi="Courier New" w:hint="eastAsia"/>
+          <w:sz w:val="22"/>
+        </w:rPr>
+        <w:t>数组对象的属性非常丰富，接下来介绍一些常用的属性及其查看方式。</w:t>
+      </w:r>
+    </w:p>
+    <w:p>
+      <w:pPr>
+        <w:ind w:firstLineChars="200" w:firstLine="440"/>
+        <w:rPr>
+          <w:rFonts w:ascii="Courier New" w:hAnsi="Courier New"/>
+          <w:sz w:val="22"/>
+        </w:rPr>
+      </w:pPr>
+      <w:r>
+        <w:rPr>
+          <w:rFonts w:ascii="Courier New" w:hAnsi="Courier New" w:hint="eastAsia"/>
+          <w:sz w:val="22"/>
         </w:rPr>
         <w:t>使用</w:t>
       </w:r>
+      <w:r>
+        <w:rPr>
+          <w:rFonts w:ascii="Courier New" w:hAnsi="Courier New" w:hint="eastAsia"/>
+          <w:sz w:val="22"/>
+        </w:rPr>
+        <w:t>type</w:t>
+      </w:r>
+      <w:r>
+        <w:rPr>
+          <w:rFonts w:ascii="Courier New" w:hAnsi="Courier New"/>
+          <w:sz w:val="22"/>
+        </w:rPr>
+        <w:t>(</w:t>
+      </w:r>
+      <w:r>
+        <w:rPr>
+          <w:rFonts w:ascii="Courier New" w:hAnsi="Courier New" w:hint="eastAsia"/>
+          <w:sz w:val="22"/>
+        </w:rPr>
+        <w:t>a)</w:t>
+      </w:r>
+      <w:r>
+        <w:rPr>
+          <w:rFonts w:ascii="Courier New" w:hAnsi="Courier New" w:hint="eastAsia"/>
+          <w:sz w:val="22"/>
+        </w:rPr>
+        <w:t>函数可以查看</w:t>
+      </w:r>
+      <w:r>
+        <w:rPr>
+          <w:rFonts w:ascii="Courier New" w:hAnsi="Courier New" w:hint="eastAsia"/>
+          <w:sz w:val="22"/>
+        </w:rPr>
+        <w:t>到，</w:t>
+      </w:r>
+      <w:r>
+        <w:rPr>
+          <w:rFonts w:ascii="Courier New" w:hAnsi="Courier New" w:hint="eastAsia"/>
+          <w:sz w:val="22"/>
+        </w:rPr>
+        <w:t>对象</w:t>
+      </w:r>
+      <w:r>
+        <w:rPr>
+          <w:rFonts w:ascii="Courier New" w:hAnsi="Courier New" w:hint="eastAsia"/>
+          <w:sz w:val="22"/>
+        </w:rPr>
+        <w:t>a</w:t>
+      </w:r>
+      <w:r>
+        <w:rPr>
+          <w:rFonts w:ascii="Courier New" w:hAnsi="Courier New" w:hint="eastAsia"/>
+          <w:sz w:val="22"/>
+        </w:rPr>
+        <w:t>的类型为</w:t>
+      </w:r>
       <w:proofErr w:type="spellStart"/>
       <w:r>
         <w:rPr>
-          <w:rFonts w:ascii="Courier New" w:eastAsia="宋体" w:hAnsi="Courier New" w:cs="Courier New" w:hint="eastAsia"/>
-          <w:color w:val="000000"/>
-          <w:kern w:val="0"/>
-          <w:sz w:val="22"/>
-          <w:szCs w:val="25"/>
-        </w:rPr>
-        <w:t>arange</w:t>
+          <w:rFonts w:ascii="Courier New" w:hAnsi="Courier New" w:hint="eastAsia"/>
+          <w:sz w:val="22"/>
+        </w:rPr>
+        <w:t>ndarray</w:t>
       </w:r>
       <w:proofErr w:type="spellEnd"/>
       <w:r>
         <w:rPr>
-          <w:rFonts w:ascii="Courier New" w:eastAsia="宋体" w:hAnsi="Courier New" w:cs="Courier New" w:hint="eastAsia"/>
-          <w:color w:val="000000"/>
-          <w:kern w:val="0"/>
-          <w:sz w:val="22"/>
-          <w:szCs w:val="25"/>
-        </w:rPr>
-        <w:t>（</w:t>
-      </w:r>
-      <w:r>
-        <w:rPr>
-          <w:rFonts w:ascii="Courier New" w:eastAsia="宋体" w:hAnsi="Courier New" w:cs="Courier New" w:hint="eastAsia"/>
-          <w:color w:val="000000"/>
-          <w:kern w:val="0"/>
-          <w:sz w:val="22"/>
-          <w:szCs w:val="25"/>
-        </w:rPr>
-        <w:t>m</w:t>
-      </w:r>
-      <w:r>
-        <w:rPr>
-          <w:rFonts w:ascii="Courier New" w:eastAsia="宋体" w:hAnsi="Courier New" w:cs="Courier New"/>
-          <w:color w:val="000000"/>
-          <w:kern w:val="0"/>
-          <w:sz w:val="22"/>
-          <w:szCs w:val="25"/>
-        </w:rPr>
-        <w:t xml:space="preserve">, </w:t>
-      </w:r>
-      <w:r>
-        <w:rPr>
-          <w:rFonts w:ascii="Courier New" w:eastAsia="宋体" w:hAnsi="Courier New" w:cs="Courier New" w:hint="eastAsia"/>
-          <w:color w:val="000000"/>
-          <w:kern w:val="0"/>
-          <w:sz w:val="22"/>
-          <w:szCs w:val="25"/>
-        </w:rPr>
-        <w:t>n</w:t>
-      </w:r>
-      <w:r>
-        <w:rPr>
-          <w:rFonts w:ascii="Courier New" w:eastAsia="宋体" w:hAnsi="Courier New" w:cs="Courier New" w:hint="eastAsia"/>
-          <w:color w:val="000000"/>
-          <w:kern w:val="0"/>
-          <w:sz w:val="22"/>
-          <w:szCs w:val="25"/>
-        </w:rPr>
-        <w:t>）函数可以</w:t>
-      </w:r>
-      <w:r>
-        <w:rPr>
-          <w:rFonts w:ascii="Courier New" w:eastAsia="宋体" w:hAnsi="Courier New" w:cs="Courier New" w:hint="eastAsia"/>
-          <w:color w:val="000000"/>
-          <w:kern w:val="0"/>
-          <w:sz w:val="22"/>
-          <w:szCs w:val="25"/>
-        </w:rPr>
-        <w:t>创建一组包含从</w:t>
-      </w:r>
-      <w:r>
-        <w:rPr>
-          <w:rFonts w:ascii="Courier New" w:eastAsia="宋体" w:hAnsi="Courier New" w:cs="Courier New" w:hint="eastAsia"/>
-          <w:color w:val="000000"/>
-          <w:kern w:val="0"/>
-          <w:sz w:val="22"/>
-          <w:szCs w:val="25"/>
-        </w:rPr>
-        <w:t>m</w:t>
-      </w:r>
-      <w:r>
-        <w:rPr>
-          <w:rFonts w:ascii="Courier New" w:eastAsia="宋体" w:hAnsi="Courier New" w:cs="Courier New" w:hint="eastAsia"/>
-          <w:color w:val="000000"/>
-          <w:kern w:val="0"/>
-          <w:sz w:val="22"/>
-          <w:szCs w:val="25"/>
-        </w:rPr>
-        <w:t>到</w:t>
-      </w:r>
-      <w:r>
-        <w:rPr>
-          <w:rFonts w:ascii="Courier New" w:eastAsia="宋体" w:hAnsi="Courier New" w:cs="Courier New" w:hint="eastAsia"/>
-          <w:color w:val="000000"/>
-          <w:kern w:val="0"/>
-          <w:sz w:val="22"/>
-          <w:szCs w:val="25"/>
-        </w:rPr>
-        <w:t>n-1</w:t>
-      </w:r>
-      <w:r>
-        <w:rPr>
-          <w:rFonts w:ascii="Courier New" w:eastAsia="宋体" w:hAnsi="Courier New" w:cs="Courier New" w:hint="eastAsia"/>
-          <w:color w:val="000000"/>
-          <w:kern w:val="0"/>
-          <w:sz w:val="22"/>
-          <w:szCs w:val="25"/>
-        </w:rPr>
-        <w:t>的整数的数列。如果在输入参数时在整数后额外添加小数点，则数列中元素的数据类型为浮点型，否则默认为整型。</w:t>
+          <w:rFonts w:ascii="Courier New" w:hAnsi="Courier New" w:hint="eastAsia"/>
+          <w:sz w:val="22"/>
+        </w:rPr>
+        <w:t>：</w:t>
       </w:r>
     </w:p>
     <w:tbl>
@@ -1639,38 +1984,22 @@
           <w:p>
             <w:pPr>
               <w:rPr>
-                <w:rFonts w:ascii="Courier New" w:hAnsi="Courier New"/>
-                <w:sz w:val="22"/>
-                <w:szCs w:val="24"/>
+                <w:rFonts w:ascii="Courier New" w:eastAsia="宋体" w:hAnsi="Courier New" w:cs="Courier New"/>
+                <w:color w:val="000000"/>
+                <w:kern w:val="0"/>
+                <w:sz w:val="22"/>
+                <w:szCs w:val="25"/>
               </w:rPr>
             </w:pPr>
             <w:r>
               <w:rPr>
-                <w:rFonts w:ascii="Courier New" w:hAnsi="Courier New"/>
-                <w:sz w:val="22"/>
-                <w:szCs w:val="24"/>
-              </w:rPr>
-              <w:t xml:space="preserve">&gt;&gt;&gt; a = </w:t>
-            </w:r>
-            <w:proofErr w:type="spellStart"/>
-            <w:proofErr w:type="gramStart"/>
-            <w:r>
-              <w:rPr>
-                <w:rFonts w:ascii="Courier New" w:hAnsi="Courier New"/>
-                <w:sz w:val="22"/>
-                <w:szCs w:val="24"/>
-              </w:rPr>
-              <w:t>np.arange</w:t>
-            </w:r>
-            <w:proofErr w:type="spellEnd"/>
-            <w:proofErr w:type="gramEnd"/>
-            <w:r>
-              <w:rPr>
-                <w:rFonts w:ascii="Courier New" w:hAnsi="Courier New"/>
-                <w:sz w:val="22"/>
-                <w:szCs w:val="24"/>
-              </w:rPr>
-              <w:t>(2, 10)</w:t>
+                <w:rFonts w:ascii="Courier New" w:eastAsia="宋体" w:hAnsi="Courier New" w:cs="Courier New"/>
+                <w:color w:val="000000"/>
+                <w:kern w:val="0"/>
+                <w:sz w:val="22"/>
+                <w:szCs w:val="25"/>
+              </w:rPr>
+              <w:t>&gt;&gt;&gt; type(a)</w:t>
             </w:r>
           </w:p>
           <w:p>
@@ -1678,207 +2007,41 @@
               <w:rPr>
                 <w:rFonts w:ascii="Courier New" w:hAnsi="Courier New"/>
                 <w:sz w:val="22"/>
-                <w:szCs w:val="24"/>
               </w:rPr>
             </w:pPr>
             <w:r>
               <w:rPr>
-                <w:rFonts w:ascii="Courier New" w:hAnsi="Courier New"/>
-                <w:sz w:val="22"/>
-                <w:szCs w:val="24"/>
-              </w:rPr>
-              <w:t>&gt;&gt;&gt; a</w:t>
-            </w:r>
-          </w:p>
-          <w:p>
-            <w:pPr>
-              <w:rPr>
-                <w:rFonts w:ascii="Courier New" w:hAnsi="Courier New"/>
-                <w:sz w:val="22"/>
-                <w:szCs w:val="24"/>
-              </w:rPr>
-            </w:pPr>
+                <w:rFonts w:ascii="Courier New" w:eastAsia="宋体" w:hAnsi="Courier New" w:cs="Courier New"/>
+                <w:color w:val="000000"/>
+                <w:kern w:val="0"/>
+                <w:sz w:val="22"/>
+                <w:szCs w:val="25"/>
+              </w:rPr>
+              <w:t>&lt;class '</w:t>
+            </w:r>
+            <w:proofErr w:type="spellStart"/>
             <w:proofErr w:type="gramStart"/>
             <w:r>
               <w:rPr>
-                <w:rFonts w:ascii="Courier New" w:hAnsi="Courier New"/>
-                <w:sz w:val="22"/>
-                <w:szCs w:val="24"/>
-              </w:rPr>
-              <w:t>array(</w:t>
-            </w:r>
+                <w:rFonts w:ascii="Courier New" w:eastAsia="宋体" w:hAnsi="Courier New" w:cs="Courier New"/>
+                <w:color w:val="000000"/>
+                <w:kern w:val="0"/>
+                <w:sz w:val="22"/>
+                <w:szCs w:val="25"/>
+              </w:rPr>
+              <w:t>numpy.ndarray</w:t>
+            </w:r>
+            <w:proofErr w:type="spellEnd"/>
             <w:proofErr w:type="gramEnd"/>
             <w:r>
               <w:rPr>
-                <w:rFonts w:ascii="Courier New" w:hAnsi="Courier New"/>
-                <w:sz w:val="22"/>
-                <w:szCs w:val="24"/>
-              </w:rPr>
-              <w:t>[2, 3, 4, 5, 6, 7, 8, 9])</w:t>
-            </w:r>
-          </w:p>
-          <w:p>
-            <w:pPr>
-              <w:rPr>
-                <w:rFonts w:ascii="Courier New" w:hAnsi="Courier New"/>
-                <w:sz w:val="22"/>
-                <w:szCs w:val="24"/>
-              </w:rPr>
-            </w:pPr>
-            <w:r>
-              <w:rPr>
-                <w:rFonts w:ascii="Courier New" w:hAnsi="Courier New"/>
-                <w:sz w:val="22"/>
-                <w:szCs w:val="24"/>
-              </w:rPr>
-              <w:t>&gt;&gt;&gt; type(</w:t>
-            </w:r>
-            <w:proofErr w:type="gramStart"/>
-            <w:r>
-              <w:rPr>
-                <w:rFonts w:ascii="Courier New" w:hAnsi="Courier New"/>
-                <w:sz w:val="22"/>
-                <w:szCs w:val="24"/>
-              </w:rPr>
-              <w:t>a[</w:t>
-            </w:r>
-            <w:proofErr w:type="gramEnd"/>
-            <w:r>
-              <w:rPr>
-                <w:rFonts w:ascii="Courier New" w:hAnsi="Courier New"/>
-                <w:sz w:val="22"/>
-                <w:szCs w:val="24"/>
-              </w:rPr>
-              <w:t>0])</w:t>
-            </w:r>
-          </w:p>
-          <w:p>
-            <w:pPr>
-              <w:rPr>
-                <w:rFonts w:ascii="Courier New" w:hAnsi="Courier New"/>
-                <w:sz w:val="22"/>
-                <w:szCs w:val="24"/>
-              </w:rPr>
-            </w:pPr>
-            <w:r>
-              <w:rPr>
-                <w:rFonts w:ascii="Courier New" w:hAnsi="Courier New"/>
-                <w:sz w:val="22"/>
-                <w:szCs w:val="24"/>
-              </w:rPr>
-              <w:t>&lt;class 'numpy.int32'&gt;</w:t>
-            </w:r>
-          </w:p>
-          <w:p>
-            <w:pPr>
-              <w:rPr>
-                <w:rFonts w:ascii="Courier New" w:hAnsi="Courier New"/>
-                <w:sz w:val="22"/>
-                <w:szCs w:val="24"/>
-              </w:rPr>
-            </w:pPr>
-            <w:r>
-              <w:rPr>
-                <w:rFonts w:ascii="Courier New" w:hAnsi="Courier New"/>
-                <w:sz w:val="22"/>
-                <w:szCs w:val="24"/>
-              </w:rPr>
-              <w:lastRenderedPageBreak/>
-              <w:t xml:space="preserve">&gt;&gt;&gt; b = </w:t>
-            </w:r>
-            <w:proofErr w:type="spellStart"/>
-            <w:r>
-              <w:rPr>
-                <w:rFonts w:ascii="Courier New" w:hAnsi="Courier New"/>
-                <w:sz w:val="22"/>
-                <w:szCs w:val="24"/>
-              </w:rPr>
-              <w:t>np.arange</w:t>
-            </w:r>
-            <w:proofErr w:type="spellEnd"/>
-            <w:r>
-              <w:rPr>
-                <w:rFonts w:ascii="Courier New" w:hAnsi="Courier New"/>
-                <w:sz w:val="22"/>
-                <w:szCs w:val="24"/>
-              </w:rPr>
-              <w:t>(2., 10.)</w:t>
-            </w:r>
-            <w:r>
-              <w:rPr>
-                <w:rFonts w:ascii="Courier New" w:hAnsi="Courier New"/>
-                <w:sz w:val="22"/>
-                <w:szCs w:val="24"/>
-              </w:rPr>
-              <w:t xml:space="preserve">    </w:t>
-            </w:r>
-            <w:r>
-              <w:rPr>
-                <w:rFonts w:ascii="Courier New" w:hAnsi="Courier New" w:hint="eastAsia"/>
-                <w:sz w:val="22"/>
-                <w:szCs w:val="24"/>
-              </w:rPr>
-              <w:t>#</w:t>
-            </w:r>
-            <w:r>
-              <w:rPr>
-                <w:rFonts w:ascii="Courier New" w:hAnsi="Courier New"/>
-                <w:sz w:val="22"/>
-                <w:szCs w:val="24"/>
-              </w:rPr>
-              <w:t xml:space="preserve"> </w:t>
-            </w:r>
-            <w:r>
-              <w:rPr>
-                <w:rFonts w:ascii="Courier New" w:hAnsi="Courier New" w:hint="eastAsia"/>
-                <w:sz w:val="22"/>
-                <w:szCs w:val="24"/>
-              </w:rPr>
-              <w:t>创建元素类型为浮点型的数组</w:t>
-            </w:r>
-          </w:p>
-          <w:p>
-            <w:pPr>
-              <w:rPr>
-                <w:rFonts w:ascii="Courier New" w:hAnsi="Courier New"/>
-                <w:sz w:val="22"/>
-                <w:szCs w:val="24"/>
-              </w:rPr>
-            </w:pPr>
-            <w:r>
-              <w:rPr>
-                <w:rFonts w:ascii="Courier New" w:hAnsi="Courier New"/>
-                <w:sz w:val="22"/>
-                <w:szCs w:val="24"/>
-              </w:rPr>
-              <w:t>&gt;&gt;&gt; b</w:t>
-            </w:r>
-          </w:p>
-          <w:p>
-            <w:pPr>
-              <w:rPr>
-                <w:rFonts w:ascii="Courier New" w:hAnsi="Courier New" w:hint="eastAsia"/>
-                <w:sz w:val="22"/>
-                <w:szCs w:val="24"/>
-              </w:rPr>
-            </w:pPr>
-            <w:proofErr w:type="gramStart"/>
-            <w:r>
-              <w:rPr>
-                <w:rFonts w:ascii="Courier New" w:hAnsi="Courier New"/>
-                <w:sz w:val="22"/>
-                <w:szCs w:val="24"/>
-              </w:rPr>
-              <w:t>array(</w:t>
-            </w:r>
-            <w:proofErr w:type="gramEnd"/>
-            <w:r>
-              <w:rPr>
-                <w:rFonts w:ascii="Courier New" w:hAnsi="Courier New"/>
-                <w:sz w:val="22"/>
-                <w:szCs w:val="24"/>
-              </w:rPr>
-              <w:t>[ 2.,  3.,  4.,  5.,  6.,  7.,  8.,  9.])</w:t>
+                <w:rFonts w:ascii="Courier New" w:eastAsia="宋体" w:hAnsi="Courier New" w:cs="Courier New"/>
+                <w:color w:val="000000"/>
+                <w:kern w:val="0"/>
+                <w:sz w:val="22"/>
+                <w:szCs w:val="25"/>
+              </w:rPr>
+              <w:t>'&gt;</w:t>
             </w:r>
           </w:p>
         </w:tc>
@@ -1897,29 +2060,30 @@
           <w:rFonts w:ascii="Courier New" w:hAnsi="Courier New" w:hint="eastAsia"/>
           <w:sz w:val="22"/>
         </w:rPr>
-        <w:lastRenderedPageBreak/>
-        <w:t>在数组中需要注意数据类型的强制转换问题。例如，若试图向</w:t>
-      </w:r>
-      <w:r>
-        <w:rPr>
-          <w:rFonts w:ascii="Courier New" w:hAnsi="Courier New" w:hint="eastAsia"/>
-          <w:sz w:val="22"/>
-        </w:rPr>
-        <w:t>int</w:t>
-      </w:r>
-      <w:r>
-        <w:rPr>
-          <w:rFonts w:ascii="Courier New" w:hAnsi="Courier New"/>
-          <w:sz w:val="22"/>
-        </w:rPr>
-        <w:t>32</w:t>
-      </w:r>
-      <w:r>
-        <w:rPr>
-          <w:rFonts w:ascii="Courier New" w:hAnsi="Courier New" w:hint="eastAsia"/>
-          <w:sz w:val="22"/>
-        </w:rPr>
-        <w:t>类型的数组中赋一个浮点型数值，则小数部分会被丢弃：</w:t>
+        <w:t>而具体到数组中元素的数值类型，可以用</w:t>
+      </w:r>
+      <w:proofErr w:type="spellStart"/>
+      <w:r>
+        <w:rPr>
+          <w:rFonts w:ascii="Courier New" w:hAnsi="Courier New" w:hint="eastAsia"/>
+          <w:sz w:val="22"/>
+        </w:rPr>
+        <w:t>a</w:t>
+      </w:r>
+      <w:r>
+        <w:rPr>
+          <w:rFonts w:ascii="Courier New" w:hAnsi="Courier New"/>
+          <w:sz w:val="22"/>
+        </w:rPr>
+        <w:t>.dtype</w:t>
+      </w:r>
+      <w:proofErr w:type="spellEnd"/>
+      <w:r>
+        <w:rPr>
+          <w:rFonts w:ascii="Courier New" w:hAnsi="Courier New" w:hint="eastAsia"/>
+          <w:sz w:val="22"/>
+        </w:rPr>
+        <w:t>查看：</w:t>
       </w:r>
     </w:p>
     <w:tbl>
@@ -1939,14 +2103,20 @@
           <w:p>
             <w:pPr>
               <w:rPr>
-                <w:rFonts w:ascii="Courier New" w:hAnsi="Courier New"/>
-                <w:sz w:val="22"/>
+                <w:rFonts w:ascii="Courier New" w:eastAsia="宋体" w:hAnsi="Courier New" w:cs="Courier New"/>
+                <w:color w:val="000000"/>
+                <w:kern w:val="0"/>
+                <w:sz w:val="22"/>
+                <w:szCs w:val="25"/>
               </w:rPr>
             </w:pPr>
             <w:r>
               <w:rPr>
-                <w:rFonts w:ascii="Courier New" w:hAnsi="Courier New"/>
-                <w:sz w:val="22"/>
+                <w:rFonts w:ascii="Courier New" w:eastAsia="宋体" w:hAnsi="Courier New" w:cs="Courier New"/>
+                <w:color w:val="000000"/>
+                <w:kern w:val="0"/>
+                <w:sz w:val="22"/>
+                <w:szCs w:val="25"/>
               </w:rPr>
               <w:t xml:space="preserve">&gt;&gt;&gt; </w:t>
             </w:r>
@@ -1954,8 +2124,11 @@
             <w:proofErr w:type="gramStart"/>
             <w:r>
               <w:rPr>
-                <w:rFonts w:ascii="Courier New" w:hAnsi="Courier New"/>
-                <w:sz w:val="22"/>
+                <w:rFonts w:ascii="Courier New" w:eastAsia="宋体" w:hAnsi="Courier New" w:cs="Courier New"/>
+                <w:color w:val="000000"/>
+                <w:kern w:val="0"/>
+                <w:sz w:val="22"/>
+                <w:szCs w:val="25"/>
               </w:rPr>
               <w:t>a.dtype</w:t>
             </w:r>
@@ -1965,95 +2138,34 @@
           <w:p>
             <w:pPr>
               <w:rPr>
-                <w:rFonts w:ascii="Courier New" w:hAnsi="Courier New"/>
-                <w:sz w:val="22"/>
+                <w:rFonts w:ascii="Courier New" w:eastAsia="宋体" w:hAnsi="Courier New" w:cs="Courier New"/>
+                <w:color w:val="000000"/>
+                <w:kern w:val="0"/>
+                <w:sz w:val="22"/>
+                <w:szCs w:val="25"/>
               </w:rPr>
             </w:pPr>
             <w:proofErr w:type="spellStart"/>
             <w:r>
               <w:rPr>
-                <w:rFonts w:ascii="Courier New" w:hAnsi="Courier New"/>
-                <w:sz w:val="22"/>
+                <w:rFonts w:ascii="Courier New" w:eastAsia="宋体" w:hAnsi="Courier New" w:cs="Courier New"/>
+                <w:color w:val="000000"/>
+                <w:kern w:val="0"/>
+                <w:sz w:val="22"/>
+                <w:szCs w:val="25"/>
               </w:rPr>
               <w:t>dtype</w:t>
             </w:r>
             <w:proofErr w:type="spellEnd"/>
             <w:r>
               <w:rPr>
-                <w:rFonts w:ascii="Courier New" w:hAnsi="Courier New"/>
-                <w:sz w:val="22"/>
+                <w:rFonts w:ascii="Courier New" w:eastAsia="宋体" w:hAnsi="Courier New" w:cs="Courier New"/>
+                <w:color w:val="000000"/>
+                <w:kern w:val="0"/>
+                <w:sz w:val="22"/>
+                <w:szCs w:val="25"/>
               </w:rPr>
               <w:t>('int32')</w:t>
-            </w:r>
-          </w:p>
-          <w:p>
-            <w:pPr>
-              <w:rPr>
-                <w:rFonts w:ascii="Courier New" w:hAnsi="Courier New"/>
-                <w:sz w:val="22"/>
-              </w:rPr>
-            </w:pPr>
-            <w:r>
-              <w:rPr>
-                <w:rFonts w:ascii="Courier New" w:hAnsi="Courier New"/>
-                <w:sz w:val="22"/>
-              </w:rPr>
-              <w:t xml:space="preserve">&gt;&gt;&gt; </w:t>
-            </w:r>
-            <w:proofErr w:type="gramStart"/>
-            <w:r>
-              <w:rPr>
-                <w:rFonts w:ascii="Courier New" w:hAnsi="Courier New"/>
-                <w:sz w:val="22"/>
-              </w:rPr>
-              <w:t>a[</w:t>
-            </w:r>
-            <w:proofErr w:type="gramEnd"/>
-            <w:r>
-              <w:rPr>
-                <w:rFonts w:ascii="Courier New" w:hAnsi="Courier New"/>
-                <w:sz w:val="22"/>
-              </w:rPr>
-              <w:t>0] = 3.14</w:t>
-            </w:r>
-          </w:p>
-          <w:p>
-            <w:pPr>
-              <w:rPr>
-                <w:rFonts w:ascii="Courier New" w:hAnsi="Courier New"/>
-                <w:sz w:val="22"/>
-              </w:rPr>
-            </w:pPr>
-            <w:r>
-              <w:rPr>
-                <w:rFonts w:ascii="Courier New" w:hAnsi="Courier New"/>
-                <w:sz w:val="22"/>
-              </w:rPr>
-              <w:t>&gt;&gt;&gt; a</w:t>
-            </w:r>
-          </w:p>
-          <w:p>
-            <w:pPr>
-              <w:rPr>
-                <w:rFonts w:ascii="Courier New" w:hAnsi="Courier New" w:hint="eastAsia"/>
-                <w:sz w:val="22"/>
-              </w:rPr>
-            </w:pPr>
-            <w:proofErr w:type="gramStart"/>
-            <w:r>
-              <w:rPr>
-                <w:rFonts w:ascii="Courier New" w:hAnsi="Courier New"/>
-                <w:sz w:val="22"/>
-              </w:rPr>
-              <w:t>array(</w:t>
-            </w:r>
-            <w:proofErr w:type="gramEnd"/>
-            <w:r>
-              <w:rPr>
-                <w:rFonts w:ascii="Courier New" w:hAnsi="Courier New"/>
-                <w:sz w:val="22"/>
-              </w:rPr>
-              <w:t>[3, 3, 4, 5, 6, 7, 8, 9])</w:t>
             </w:r>
           </w:p>
         </w:tc>
@@ -2063,12 +2175,581 @@
       <w:pPr>
         <w:ind w:firstLineChars="200" w:firstLine="440"/>
         <w:rPr>
-          <w:rFonts w:ascii="Courier New" w:hAnsi="Courier New"/>
-          <w:sz w:val="22"/>
+          <w:rFonts w:ascii="Courier New" w:eastAsia="宋体" w:hAnsi="Courier New" w:cs="Courier New"/>
+          <w:color w:val="000000"/>
+          <w:kern w:val="0"/>
+          <w:sz w:val="22"/>
+          <w:szCs w:val="25"/>
         </w:rPr>
       </w:pPr>
       <w:r>
         <w:rPr>
+          <w:rFonts w:ascii="Courier New" w:eastAsia="宋体" w:hAnsi="Courier New" w:cs="Courier New" w:hint="eastAsia"/>
+          <w:color w:val="000000"/>
+          <w:kern w:val="0"/>
+          <w:sz w:val="22"/>
+          <w:szCs w:val="25"/>
+        </w:rPr>
+        <w:t>使用</w:t>
+      </w:r>
+      <w:proofErr w:type="spellStart"/>
+      <w:r>
+        <w:rPr>
+          <w:rFonts w:ascii="Courier New" w:eastAsia="宋体" w:hAnsi="Courier New" w:cs="Courier New" w:hint="eastAsia"/>
+          <w:color w:val="000000"/>
+          <w:kern w:val="0"/>
+          <w:sz w:val="22"/>
+          <w:szCs w:val="25"/>
+        </w:rPr>
+        <w:t>arange</w:t>
+      </w:r>
+      <w:proofErr w:type="spellEnd"/>
+      <w:r>
+        <w:rPr>
+          <w:rFonts w:ascii="Courier New" w:eastAsia="宋体" w:hAnsi="Courier New" w:cs="Courier New" w:hint="eastAsia"/>
+          <w:color w:val="000000"/>
+          <w:kern w:val="0"/>
+          <w:sz w:val="22"/>
+          <w:szCs w:val="25"/>
+        </w:rPr>
+        <w:t>（</w:t>
+      </w:r>
+      <w:r>
+        <w:rPr>
+          <w:rFonts w:ascii="Courier New" w:eastAsia="宋体" w:hAnsi="Courier New" w:cs="Courier New" w:hint="eastAsia"/>
+          <w:color w:val="000000"/>
+          <w:kern w:val="0"/>
+          <w:sz w:val="22"/>
+          <w:szCs w:val="25"/>
+        </w:rPr>
+        <w:t>m</w:t>
+      </w:r>
+      <w:r>
+        <w:rPr>
+          <w:rFonts w:ascii="Courier New" w:eastAsia="宋体" w:hAnsi="Courier New" w:cs="Courier New"/>
+          <w:color w:val="000000"/>
+          <w:kern w:val="0"/>
+          <w:sz w:val="22"/>
+          <w:szCs w:val="25"/>
+        </w:rPr>
+        <w:t xml:space="preserve">, </w:t>
+      </w:r>
+      <w:r>
+        <w:rPr>
+          <w:rFonts w:ascii="Courier New" w:eastAsia="宋体" w:hAnsi="Courier New" w:cs="Courier New" w:hint="eastAsia"/>
+          <w:color w:val="000000"/>
+          <w:kern w:val="0"/>
+          <w:sz w:val="22"/>
+          <w:szCs w:val="25"/>
+        </w:rPr>
+        <w:t>n</w:t>
+      </w:r>
+      <w:r>
+        <w:rPr>
+          <w:rFonts w:ascii="Courier New" w:eastAsia="宋体" w:hAnsi="Courier New" w:cs="Courier New" w:hint="eastAsia"/>
+          <w:color w:val="000000"/>
+          <w:kern w:val="0"/>
+          <w:sz w:val="22"/>
+          <w:szCs w:val="25"/>
+        </w:rPr>
+        <w:t>）函数可以</w:t>
+      </w:r>
+      <w:r>
+        <w:rPr>
+          <w:rFonts w:ascii="Courier New" w:eastAsia="宋体" w:hAnsi="Courier New" w:cs="Courier New" w:hint="eastAsia"/>
+          <w:color w:val="000000"/>
+          <w:kern w:val="0"/>
+          <w:sz w:val="22"/>
+          <w:szCs w:val="25"/>
+        </w:rPr>
+        <w:t>创建一组包含从</w:t>
+      </w:r>
+      <w:r>
+        <w:rPr>
+          <w:rFonts w:ascii="Courier New" w:eastAsia="宋体" w:hAnsi="Courier New" w:cs="Courier New" w:hint="eastAsia"/>
+          <w:color w:val="000000"/>
+          <w:kern w:val="0"/>
+          <w:sz w:val="22"/>
+          <w:szCs w:val="25"/>
+        </w:rPr>
+        <w:t>m</w:t>
+      </w:r>
+      <w:r>
+        <w:rPr>
+          <w:rFonts w:ascii="Courier New" w:eastAsia="宋体" w:hAnsi="Courier New" w:cs="Courier New" w:hint="eastAsia"/>
+          <w:color w:val="000000"/>
+          <w:kern w:val="0"/>
+          <w:sz w:val="22"/>
+          <w:szCs w:val="25"/>
+        </w:rPr>
+        <w:t>到</w:t>
+      </w:r>
+      <w:r>
+        <w:rPr>
+          <w:rFonts w:ascii="Courier New" w:eastAsia="宋体" w:hAnsi="Courier New" w:cs="Courier New" w:hint="eastAsia"/>
+          <w:color w:val="000000"/>
+          <w:kern w:val="0"/>
+          <w:sz w:val="22"/>
+          <w:szCs w:val="25"/>
+        </w:rPr>
+        <w:t>n-1</w:t>
+      </w:r>
+      <w:r>
+        <w:rPr>
+          <w:rFonts w:ascii="Courier New" w:eastAsia="宋体" w:hAnsi="Courier New" w:cs="Courier New" w:hint="eastAsia"/>
+          <w:color w:val="000000"/>
+          <w:kern w:val="0"/>
+          <w:sz w:val="22"/>
+          <w:szCs w:val="25"/>
+        </w:rPr>
+        <w:t>的整数的数列。如果在输入参数时在整数后额外添加小数点，则数列中元素的数据类型为浮点型，否则默认为整型。</w:t>
+      </w:r>
+    </w:p>
+    <w:tbl>
+      <w:tblPr>
+        <w:tblStyle w:val="a9"/>
+        <w:tblW w:w="0" w:type="auto"/>
+        <w:tblLook w:val="04A0" w:firstRow="1" w:lastRow="0" w:firstColumn="1" w:lastColumn="0" w:noHBand="0" w:noVBand="1"/>
+      </w:tblPr>
+      <w:tblGrid>
+        <w:gridCol w:w="8522"/>
+      </w:tblGrid>
+      <w:tr>
+        <w:tc>
+          <w:tcPr>
+            <w:tcW w:w="8522" w:type="dxa"/>
+          </w:tcPr>
+          <w:p>
+            <w:pPr>
+              <w:rPr>
+                <w:rFonts w:ascii="Courier New" w:hAnsi="Courier New"/>
+                <w:sz w:val="22"/>
+                <w:szCs w:val="24"/>
+              </w:rPr>
+            </w:pPr>
+            <w:r>
+              <w:rPr>
+                <w:rFonts w:ascii="Courier New" w:hAnsi="Courier New"/>
+                <w:sz w:val="22"/>
+                <w:szCs w:val="24"/>
+              </w:rPr>
+              <w:t xml:space="preserve">&gt;&gt;&gt; a = </w:t>
+            </w:r>
+            <w:proofErr w:type="spellStart"/>
+            <w:proofErr w:type="gramStart"/>
+            <w:r>
+              <w:rPr>
+                <w:rFonts w:ascii="Courier New" w:hAnsi="Courier New"/>
+                <w:sz w:val="22"/>
+                <w:szCs w:val="24"/>
+              </w:rPr>
+              <w:t>np.arange</w:t>
+            </w:r>
+            <w:proofErr w:type="spellEnd"/>
+            <w:proofErr w:type="gramEnd"/>
+            <w:r>
+              <w:rPr>
+                <w:rFonts w:ascii="Courier New" w:hAnsi="Courier New"/>
+                <w:sz w:val="22"/>
+                <w:szCs w:val="24"/>
+              </w:rPr>
+              <w:t>(2, 10)</w:t>
+            </w:r>
+          </w:p>
+          <w:p>
+            <w:pPr>
+              <w:rPr>
+                <w:rFonts w:ascii="Courier New" w:hAnsi="Courier New"/>
+                <w:sz w:val="22"/>
+                <w:szCs w:val="24"/>
+              </w:rPr>
+            </w:pPr>
+            <w:r>
+              <w:rPr>
+                <w:rFonts w:ascii="Courier New" w:hAnsi="Courier New"/>
+                <w:sz w:val="22"/>
+                <w:szCs w:val="24"/>
+              </w:rPr>
+              <w:t>&gt;&gt;&gt; a</w:t>
+            </w:r>
+          </w:p>
+          <w:p>
+            <w:pPr>
+              <w:rPr>
+                <w:rFonts w:ascii="Courier New" w:hAnsi="Courier New"/>
+                <w:sz w:val="22"/>
+                <w:szCs w:val="24"/>
+              </w:rPr>
+            </w:pPr>
+            <w:proofErr w:type="gramStart"/>
+            <w:r>
+              <w:rPr>
+                <w:rFonts w:ascii="Courier New" w:hAnsi="Courier New"/>
+                <w:sz w:val="22"/>
+                <w:szCs w:val="24"/>
+              </w:rPr>
+              <w:t>array(</w:t>
+            </w:r>
+            <w:proofErr w:type="gramEnd"/>
+            <w:r>
+              <w:rPr>
+                <w:rFonts w:ascii="Courier New" w:hAnsi="Courier New"/>
+                <w:sz w:val="22"/>
+                <w:szCs w:val="24"/>
+              </w:rPr>
+              <w:t>[2, 3, 4, 5, 6, 7, 8, 9])</w:t>
+            </w:r>
+          </w:p>
+          <w:p>
+            <w:pPr>
+              <w:rPr>
+                <w:rFonts w:ascii="Courier New" w:hAnsi="Courier New"/>
+                <w:sz w:val="22"/>
+                <w:szCs w:val="24"/>
+              </w:rPr>
+            </w:pPr>
+            <w:r>
+              <w:rPr>
+                <w:rFonts w:ascii="Courier New" w:hAnsi="Courier New"/>
+                <w:sz w:val="22"/>
+                <w:szCs w:val="24"/>
+              </w:rPr>
+              <w:t>&gt;&gt;&gt; type(</w:t>
+            </w:r>
+            <w:proofErr w:type="gramStart"/>
+            <w:r>
+              <w:rPr>
+                <w:rFonts w:ascii="Courier New" w:hAnsi="Courier New"/>
+                <w:sz w:val="22"/>
+                <w:szCs w:val="24"/>
+              </w:rPr>
+              <w:t>a[</w:t>
+            </w:r>
+            <w:proofErr w:type="gramEnd"/>
+            <w:r>
+              <w:rPr>
+                <w:rFonts w:ascii="Courier New" w:hAnsi="Courier New"/>
+                <w:sz w:val="22"/>
+                <w:szCs w:val="24"/>
+              </w:rPr>
+              <w:t>0])</w:t>
+            </w:r>
+          </w:p>
+          <w:p>
+            <w:pPr>
+              <w:rPr>
+                <w:rFonts w:ascii="Courier New" w:hAnsi="Courier New"/>
+                <w:sz w:val="22"/>
+                <w:szCs w:val="24"/>
+              </w:rPr>
+            </w:pPr>
+            <w:r>
+              <w:rPr>
+                <w:rFonts w:ascii="Courier New" w:hAnsi="Courier New"/>
+                <w:sz w:val="22"/>
+                <w:szCs w:val="24"/>
+              </w:rPr>
+              <w:t>&lt;class 'numpy.int32'&gt;</w:t>
+            </w:r>
+          </w:p>
+          <w:p>
+            <w:pPr>
+              <w:rPr>
+                <w:rFonts w:ascii="Courier New" w:hAnsi="Courier New"/>
+                <w:sz w:val="22"/>
+                <w:szCs w:val="24"/>
+              </w:rPr>
+            </w:pPr>
+            <w:r>
+              <w:rPr>
+                <w:rFonts w:ascii="Courier New" w:hAnsi="Courier New"/>
+                <w:sz w:val="22"/>
+                <w:szCs w:val="24"/>
+              </w:rPr>
+              <w:t xml:space="preserve">&gt;&gt;&gt; b = </w:t>
+            </w:r>
+            <w:proofErr w:type="spellStart"/>
+            <w:r>
+              <w:rPr>
+                <w:rFonts w:ascii="Courier New" w:hAnsi="Courier New"/>
+                <w:sz w:val="22"/>
+                <w:szCs w:val="24"/>
+              </w:rPr>
+              <w:t>np.arange</w:t>
+            </w:r>
+            <w:proofErr w:type="spellEnd"/>
+            <w:r>
+              <w:rPr>
+                <w:rFonts w:ascii="Courier New" w:hAnsi="Courier New"/>
+                <w:sz w:val="22"/>
+                <w:szCs w:val="24"/>
+              </w:rPr>
+              <w:t>(2., 10.)</w:t>
+            </w:r>
+            <w:r>
+              <w:rPr>
+                <w:rFonts w:ascii="Courier New" w:hAnsi="Courier New"/>
+                <w:sz w:val="22"/>
+                <w:szCs w:val="24"/>
+              </w:rPr>
+              <w:t xml:space="preserve">    </w:t>
+            </w:r>
+            <w:r>
+              <w:rPr>
+                <w:rFonts w:ascii="Courier New" w:hAnsi="Courier New" w:hint="eastAsia"/>
+                <w:sz w:val="22"/>
+                <w:szCs w:val="24"/>
+              </w:rPr>
+              <w:t>#</w:t>
+            </w:r>
+            <w:r>
+              <w:rPr>
+                <w:rFonts w:ascii="Courier New" w:hAnsi="Courier New"/>
+                <w:sz w:val="22"/>
+                <w:szCs w:val="24"/>
+              </w:rPr>
+              <w:t xml:space="preserve"> </w:t>
+            </w:r>
+            <w:r>
+              <w:rPr>
+                <w:rFonts w:ascii="Courier New" w:hAnsi="Courier New" w:hint="eastAsia"/>
+                <w:sz w:val="22"/>
+                <w:szCs w:val="24"/>
+              </w:rPr>
+              <w:t>创建元素类型为浮点型的数组</w:t>
+            </w:r>
+          </w:p>
+          <w:p>
+            <w:pPr>
+              <w:rPr>
+                <w:rFonts w:ascii="Courier New" w:hAnsi="Courier New"/>
+                <w:sz w:val="22"/>
+                <w:szCs w:val="24"/>
+              </w:rPr>
+            </w:pPr>
+            <w:r>
+              <w:rPr>
+                <w:rFonts w:ascii="Courier New" w:hAnsi="Courier New"/>
+                <w:sz w:val="22"/>
+                <w:szCs w:val="24"/>
+              </w:rPr>
+              <w:t>&gt;&gt;&gt; b</w:t>
+            </w:r>
+          </w:p>
+          <w:p>
+            <w:pPr>
+              <w:rPr>
+                <w:rFonts w:ascii="Courier New" w:hAnsi="Courier New"/>
+                <w:sz w:val="22"/>
+                <w:szCs w:val="24"/>
+              </w:rPr>
+            </w:pPr>
+            <w:proofErr w:type="gramStart"/>
+            <w:r>
+              <w:rPr>
+                <w:rFonts w:ascii="Courier New" w:hAnsi="Courier New"/>
+                <w:sz w:val="22"/>
+                <w:szCs w:val="24"/>
+              </w:rPr>
+              <w:t>array(</w:t>
+            </w:r>
+            <w:proofErr w:type="gramEnd"/>
+            <w:r>
+              <w:rPr>
+                <w:rFonts w:ascii="Courier New" w:hAnsi="Courier New"/>
+                <w:sz w:val="22"/>
+                <w:szCs w:val="24"/>
+              </w:rPr>
+              <w:t>[ 2.,  3.,  4.,  5.,  6.,  7.,  8.,  9.])</w:t>
+            </w:r>
+          </w:p>
+        </w:tc>
+      </w:tr>
+    </w:tbl>
+    <w:p>
+      <w:pPr>
+        <w:ind w:firstLineChars="200" w:firstLine="440"/>
+        <w:rPr>
+          <w:rFonts w:ascii="Courier New" w:hAnsi="Courier New"/>
+          <w:sz w:val="22"/>
+        </w:rPr>
+      </w:pPr>
+      <w:r>
+        <w:rPr>
+          <w:rFonts w:ascii="Courier New" w:hAnsi="Courier New" w:hint="eastAsia"/>
+          <w:sz w:val="22"/>
+        </w:rPr>
+        <w:t>在数组中需要注意数据类型的强制转换问题。例如，若试图向</w:t>
+      </w:r>
+      <w:r>
+        <w:rPr>
+          <w:rFonts w:ascii="Courier New" w:hAnsi="Courier New" w:hint="eastAsia"/>
+          <w:sz w:val="22"/>
+        </w:rPr>
+        <w:t>int</w:t>
+      </w:r>
+      <w:r>
+        <w:rPr>
+          <w:rFonts w:ascii="Courier New" w:hAnsi="Courier New"/>
+          <w:sz w:val="22"/>
+        </w:rPr>
+        <w:t>32</w:t>
+      </w:r>
+      <w:r>
+        <w:rPr>
+          <w:rFonts w:ascii="Courier New" w:hAnsi="Courier New" w:hint="eastAsia"/>
+          <w:sz w:val="22"/>
+        </w:rPr>
+        <w:t>类型的数组中赋一个浮点型数值，则小数部分会被丢弃：</w:t>
+      </w:r>
+    </w:p>
+    <w:tbl>
+      <w:tblPr>
+        <w:tblStyle w:val="a9"/>
+        <w:tblW w:w="0" w:type="auto"/>
+        <w:tblLook w:val="04A0" w:firstRow="1" w:lastRow="0" w:firstColumn="1" w:lastColumn="0" w:noHBand="0" w:noVBand="1"/>
+      </w:tblPr>
+      <w:tblGrid>
+        <w:gridCol w:w="8522"/>
+      </w:tblGrid>
+      <w:tr>
+        <w:tc>
+          <w:tcPr>
+            <w:tcW w:w="8522" w:type="dxa"/>
+          </w:tcPr>
+          <w:p>
+            <w:pPr>
+              <w:rPr>
+                <w:rFonts w:ascii="Courier New" w:hAnsi="Courier New"/>
+                <w:sz w:val="22"/>
+              </w:rPr>
+            </w:pPr>
+            <w:r>
+              <w:rPr>
+                <w:rFonts w:ascii="Courier New" w:hAnsi="Courier New"/>
+                <w:sz w:val="22"/>
+              </w:rPr>
+              <w:t xml:space="preserve">&gt;&gt;&gt; </w:t>
+            </w:r>
+            <w:proofErr w:type="spellStart"/>
+            <w:proofErr w:type="gramStart"/>
+            <w:r>
+              <w:rPr>
+                <w:rFonts w:ascii="Courier New" w:hAnsi="Courier New"/>
+                <w:sz w:val="22"/>
+              </w:rPr>
+              <w:t>a.dtype</w:t>
+            </w:r>
+            <w:proofErr w:type="spellEnd"/>
+            <w:proofErr w:type="gramEnd"/>
+          </w:p>
+          <w:p>
+            <w:pPr>
+              <w:rPr>
+                <w:rFonts w:ascii="Courier New" w:hAnsi="Courier New"/>
+                <w:sz w:val="22"/>
+              </w:rPr>
+            </w:pPr>
+            <w:proofErr w:type="spellStart"/>
+            <w:r>
+              <w:rPr>
+                <w:rFonts w:ascii="Courier New" w:hAnsi="Courier New"/>
+                <w:sz w:val="22"/>
+              </w:rPr>
+              <w:t>dtype</w:t>
+            </w:r>
+            <w:proofErr w:type="spellEnd"/>
+            <w:r>
+              <w:rPr>
+                <w:rFonts w:ascii="Courier New" w:hAnsi="Courier New"/>
+                <w:sz w:val="22"/>
+              </w:rPr>
+              <w:t>('int32')</w:t>
+            </w:r>
+          </w:p>
+          <w:p>
+            <w:pPr>
+              <w:rPr>
+                <w:rFonts w:ascii="Courier New" w:hAnsi="Courier New"/>
+                <w:sz w:val="22"/>
+              </w:rPr>
+            </w:pPr>
+            <w:r>
+              <w:rPr>
+                <w:rFonts w:ascii="Courier New" w:hAnsi="Courier New"/>
+                <w:sz w:val="22"/>
+              </w:rPr>
+              <w:t xml:space="preserve">&gt;&gt;&gt; </w:t>
+            </w:r>
+            <w:proofErr w:type="gramStart"/>
+            <w:r>
+              <w:rPr>
+                <w:rFonts w:ascii="Courier New" w:hAnsi="Courier New"/>
+                <w:sz w:val="22"/>
+              </w:rPr>
+              <w:t>a[</w:t>
+            </w:r>
+            <w:proofErr w:type="gramEnd"/>
+            <w:r>
+              <w:rPr>
+                <w:rFonts w:ascii="Courier New" w:hAnsi="Courier New"/>
+                <w:sz w:val="22"/>
+              </w:rPr>
+              <w:t>0] = 3.14</w:t>
+            </w:r>
+          </w:p>
+          <w:p>
+            <w:pPr>
+              <w:rPr>
+                <w:rFonts w:ascii="Courier New" w:hAnsi="Courier New"/>
+                <w:sz w:val="22"/>
+              </w:rPr>
+            </w:pPr>
+            <w:r>
+              <w:rPr>
+                <w:rFonts w:ascii="Courier New" w:hAnsi="Courier New"/>
+                <w:sz w:val="22"/>
+              </w:rPr>
+              <w:t>&gt;&gt;&gt; a</w:t>
+            </w:r>
+          </w:p>
+          <w:p>
+            <w:pPr>
+              <w:rPr>
+                <w:rFonts w:ascii="Courier New" w:hAnsi="Courier New"/>
+                <w:sz w:val="22"/>
+              </w:rPr>
+            </w:pPr>
+            <w:proofErr w:type="gramStart"/>
+            <w:r>
+              <w:rPr>
+                <w:rFonts w:ascii="Courier New" w:hAnsi="Courier New"/>
+                <w:sz w:val="22"/>
+              </w:rPr>
+              <w:t>array(</w:t>
+            </w:r>
+            <w:proofErr w:type="gramEnd"/>
+            <w:r>
+              <w:rPr>
+                <w:rFonts w:ascii="Courier New" w:hAnsi="Courier New"/>
+                <w:sz w:val="22"/>
+              </w:rPr>
+              <w:t>[3, 3, 4, 5, 6, 7, 8, 9])</w:t>
+            </w:r>
+          </w:p>
+        </w:tc>
+      </w:tr>
+    </w:tbl>
+    <w:p>
+      <w:pPr>
+        <w:ind w:firstLineChars="200" w:firstLine="440"/>
+        <w:rPr>
+          <w:rFonts w:ascii="Courier New" w:hAnsi="Courier New"/>
+          <w:sz w:val="22"/>
+        </w:rPr>
+      </w:pPr>
+      <w:r>
+        <w:rPr>
           <w:rFonts w:ascii="Courier New" w:hAnsi="Courier New" w:hint="eastAsia"/>
           <w:sz w:val="22"/>
         </w:rPr>
@@ -2116,7 +2797,14 @@
           <w:rFonts w:ascii="Courier New" w:hAnsi="Courier New" w:hint="eastAsia"/>
           <w:sz w:val="22"/>
         </w:rPr>
-        <w:t>中，我们可以用</w:t>
+        <w:t>中，我们可以</w:t>
+      </w:r>
+      <w:r>
+        <w:rPr>
+          <w:rFonts w:ascii="Courier New" w:hAnsi="Courier New" w:hint="eastAsia"/>
+          <w:sz w:val="22"/>
+        </w:rPr>
+        <w:t>通过</w:t>
       </w:r>
       <w:r>
         <w:rPr>
@@ -2130,7 +2818,14 @@
           <w:rFonts w:ascii="Courier New" w:hAnsi="Courier New" w:hint="eastAsia"/>
           <w:sz w:val="22"/>
         </w:rPr>
-        <w:t>方法查看数组的维度，</w:t>
+        <w:t>属性</w:t>
+      </w:r>
+      <w:r>
+        <w:rPr>
+          <w:rFonts w:ascii="Courier New" w:hAnsi="Courier New" w:hint="eastAsia"/>
+          <w:sz w:val="22"/>
+        </w:rPr>
+        <w:t>查看数组的维度，</w:t>
       </w:r>
       <w:r>
         <w:rPr>
@@ -2144,7 +2839,21 @@
           <w:rFonts w:ascii="Courier New" w:hAnsi="Courier New" w:hint="eastAsia"/>
           <w:sz w:val="22"/>
         </w:rPr>
-        <w:t>方法返回一个整数元组，元组中每一个元素代表每个维度的大小。举例说来，如果我们对一个数组</w:t>
+        <w:t>是一个</w:t>
+      </w:r>
+      <w:r>
+        <w:rPr>
+          <w:rFonts w:ascii="Courier New" w:hAnsi="Courier New" w:hint="eastAsia"/>
+          <w:sz w:val="22"/>
+        </w:rPr>
+        <w:t>整数元组，元组中每一个元素代表每个维度的大小。</w:t>
+      </w:r>
+      <w:r>
+        <w:rPr>
+          <w:rFonts w:ascii="Courier New" w:hAnsi="Courier New" w:hint="eastAsia"/>
+          <w:sz w:val="22"/>
+        </w:rPr>
+        <w:t>例如，假设对某个数组</w:t>
       </w:r>
       <w:r>
         <w:rPr>
@@ -2158,14 +2867,7 @@
           <w:rFonts w:ascii="Courier New" w:hAnsi="Courier New" w:hint="eastAsia"/>
           <w:sz w:val="22"/>
         </w:rPr>
-        <w:t>调用</w:t>
-      </w:r>
-      <w:r>
-        <w:rPr>
-          <w:rFonts w:ascii="Courier New" w:hAnsi="Courier New" w:hint="eastAsia"/>
-          <w:sz w:val="22"/>
-        </w:rPr>
-        <w:t>方法</w:t>
+        <w:t>查看属性</w:t>
       </w:r>
       <w:proofErr w:type="spellStart"/>
       <w:r>
@@ -2376,7 +3078,7 @@
           <w:p>
             <w:pPr>
               <w:rPr>
-                <w:rFonts w:ascii="Courier New" w:hAnsi="Courier New" w:hint="eastAsia"/>
+                <w:rFonts w:ascii="Courier New" w:hAnsi="Courier New"/>
                 <w:sz w:val="22"/>
               </w:rPr>
             </w:pPr>
@@ -2407,7 +3109,7 @@
           <w:p>
             <w:pPr>
               <w:rPr>
-                <w:rFonts w:ascii="Courier New" w:hAnsi="Courier New" w:hint="eastAsia"/>
+                <w:rFonts w:ascii="Courier New" w:hAnsi="Courier New"/>
                 <w:sz w:val="22"/>
               </w:rPr>
             </w:pPr>
@@ -2429,7 +3131,7 @@
           <w:p>
             <w:pPr>
               <w:rPr>
-                <w:rFonts w:ascii="Courier New" w:hAnsi="Courier New" w:hint="eastAsia"/>
+                <w:rFonts w:ascii="Courier New" w:hAnsi="Courier New"/>
                 <w:sz w:val="22"/>
               </w:rPr>
             </w:pPr>
@@ -2460,7 +3162,7 @@
           <w:p>
             <w:pPr>
               <w:rPr>
-                <w:rFonts w:ascii="Courier New" w:hAnsi="Courier New" w:hint="eastAsia"/>
+                <w:rFonts w:ascii="Courier New" w:hAnsi="Courier New"/>
                 <w:sz w:val="22"/>
               </w:rPr>
             </w:pPr>
@@ -2482,7 +3184,7 @@
           <w:p>
             <w:pPr>
               <w:rPr>
-                <w:rFonts w:ascii="Courier New" w:hAnsi="Courier New" w:hint="eastAsia"/>
+                <w:rFonts w:ascii="Courier New" w:hAnsi="Courier New"/>
                 <w:sz w:val="22"/>
               </w:rPr>
             </w:pPr>
@@ -2527,7 +3229,7 @@
           <w:p>
             <w:pPr>
               <w:rPr>
-                <w:rFonts w:ascii="Courier New" w:hAnsi="Courier New" w:hint="eastAsia"/>
+                <w:rFonts w:ascii="Courier New" w:hAnsi="Courier New"/>
                 <w:sz w:val="22"/>
               </w:rPr>
             </w:pPr>
@@ -2558,7 +3260,7 @@
           <w:p>
             <w:pPr>
               <w:rPr>
-                <w:rFonts w:ascii="Courier New" w:hAnsi="Courier New" w:hint="eastAsia"/>
+                <w:rFonts w:ascii="Courier New" w:hAnsi="Courier New"/>
                 <w:sz w:val="22"/>
               </w:rPr>
             </w:pPr>
@@ -2589,7 +3291,7 @@
           <w:p>
             <w:pPr>
               <w:rPr>
-                <w:rFonts w:ascii="Courier New" w:hAnsi="Courier New" w:hint="eastAsia"/>
+                <w:rFonts w:ascii="Courier New" w:hAnsi="Courier New"/>
                 <w:sz w:val="22"/>
               </w:rPr>
             </w:pPr>
@@ -2620,7 +3322,7 @@
           <w:p>
             <w:pPr>
               <w:rPr>
-                <w:rFonts w:ascii="Courier New" w:hAnsi="Courier New" w:hint="eastAsia"/>
+                <w:rFonts w:ascii="Courier New" w:hAnsi="Courier New"/>
                 <w:sz w:val="22"/>
               </w:rPr>
             </w:pPr>
@@ -2651,7 +3353,7 @@
           <w:p>
             <w:pPr>
               <w:rPr>
-                <w:rFonts w:ascii="Courier New" w:hAnsi="Courier New" w:hint="eastAsia"/>
+                <w:rFonts w:ascii="Courier New" w:hAnsi="Courier New"/>
                 <w:sz w:val="22"/>
               </w:rPr>
             </w:pPr>
@@ -2700,6 +3402,7 @@
           <w:sz w:val="22"/>
           <w:szCs w:val="24"/>
         </w:rPr>
+        <w:lastRenderedPageBreak/>
         <w:t>2</w:t>
       </w:r>
       <w:r>
@@ -2745,37 +3448,20 @@
           <w:sz w:val="22"/>
           <w:szCs w:val="24"/>
         </w:rPr>
-        <w:t>多维</w:t>
-      </w:r>
-      <w:r>
-        <w:rPr>
-          <w:rFonts w:ascii="Courier New" w:hAnsi="Courier New" w:hint="eastAsia"/>
-          <w:b/>
-          <w:sz w:val="22"/>
-          <w:szCs w:val="24"/>
-        </w:rPr>
-        <w:t>数组的运算</w:t>
-      </w:r>
-      <w:r>
-        <w:rPr>
-          <w:rFonts w:ascii="Courier New" w:hAnsi="Courier New" w:hint="eastAsia"/>
-          <w:b/>
-          <w:sz w:val="22"/>
-          <w:szCs w:val="24"/>
-        </w:rPr>
-        <w:t>与操作</w:t>
-      </w:r>
+        <w:t>数组切片</w:t>
+      </w:r>
+      <w:bookmarkStart w:id="0" w:name="_GoBack"/>
+      <w:bookmarkEnd w:id="0"/>
     </w:p>
     <w:p>
       <w:pPr>
+        <w:ind w:firstLineChars="200" w:firstLine="440"/>
         <w:rPr>
           <w:rFonts w:ascii="Courier New" w:hAnsi="Courier New" w:hint="eastAsia"/>
           <w:sz w:val="22"/>
           <w:szCs w:val="24"/>
         </w:rPr>
       </w:pPr>
-      <w:bookmarkStart w:id="0" w:name="_GoBack"/>
-      <w:bookmarkEnd w:id="0"/>
     </w:p>
     <w:p>
       <w:pPr>

</xml_diff>

<commit_message>
Book chapter update: updating chapter 2.3.2
</commit_message>
<xml_diff>
--- a/numpy/numpy.docx
+++ b/numpy/numpy.docx
@@ -3450,9 +3450,1236 @@
         </w:rPr>
         <w:t>数组切片</w:t>
       </w:r>
-      <w:bookmarkStart w:id="0" w:name="_GoBack"/>
-      <w:bookmarkEnd w:id="0"/>
     </w:p>
+    <w:p>
+      <w:pPr>
+        <w:ind w:firstLineChars="200" w:firstLine="440"/>
+        <w:rPr>
+          <w:rFonts w:ascii="Courier New" w:hAnsi="Courier New"/>
+          <w:sz w:val="22"/>
+          <w:szCs w:val="24"/>
+        </w:rPr>
+      </w:pPr>
+      <w:r>
+        <w:rPr>
+          <w:rFonts w:ascii="Courier New" w:hAnsi="Courier New" w:hint="eastAsia"/>
+          <w:sz w:val="22"/>
+          <w:szCs w:val="24"/>
+        </w:rPr>
+        <w:t>相信</w:t>
+      </w:r>
+      <w:r>
+        <w:rPr>
+          <w:rFonts w:ascii="Courier New" w:hAnsi="Courier New" w:hint="eastAsia"/>
+          <w:sz w:val="22"/>
+          <w:szCs w:val="24"/>
+        </w:rPr>
+        <w:t>列表的切片操作</w:t>
+      </w:r>
+      <w:r>
+        <w:rPr>
+          <w:rFonts w:ascii="Courier New" w:hAnsi="Courier New" w:hint="eastAsia"/>
+          <w:sz w:val="22"/>
+          <w:szCs w:val="24"/>
+        </w:rPr>
+        <w:t>对于较有经验的</w:t>
+      </w:r>
+      <w:r>
+        <w:rPr>
+          <w:rFonts w:ascii="Courier New" w:hAnsi="Courier New" w:hint="eastAsia"/>
+          <w:sz w:val="22"/>
+          <w:szCs w:val="24"/>
+        </w:rPr>
+        <w:t>Python</w:t>
+      </w:r>
+      <w:r>
+        <w:rPr>
+          <w:rFonts w:ascii="Courier New" w:hAnsi="Courier New" w:hint="eastAsia"/>
+          <w:sz w:val="22"/>
+          <w:szCs w:val="24"/>
+        </w:rPr>
+        <w:t>开发者来说并不陌生。本节将介绍</w:t>
+      </w:r>
+      <w:r>
+        <w:rPr>
+          <w:rFonts w:ascii="Courier New" w:hAnsi="Courier New" w:hint="eastAsia"/>
+          <w:sz w:val="22"/>
+          <w:szCs w:val="24"/>
+        </w:rPr>
+        <w:t>NumPy</w:t>
+      </w:r>
+      <w:r>
+        <w:rPr>
+          <w:rFonts w:ascii="Courier New" w:hAnsi="Courier New" w:hint="eastAsia"/>
+          <w:sz w:val="22"/>
+          <w:szCs w:val="24"/>
+        </w:rPr>
+        <w:t>数组的切片操作，</w:t>
+      </w:r>
+      <w:proofErr w:type="gramStart"/>
+      <w:r>
+        <w:rPr>
+          <w:rFonts w:ascii="Courier New" w:hAnsi="Courier New" w:hint="eastAsia"/>
+          <w:sz w:val="22"/>
+          <w:szCs w:val="24"/>
+        </w:rPr>
+        <w:t>供对</w:t>
+      </w:r>
+      <w:proofErr w:type="gramEnd"/>
+      <w:r>
+        <w:rPr>
+          <w:rFonts w:ascii="Courier New" w:hAnsi="Courier New" w:hint="eastAsia"/>
+          <w:sz w:val="22"/>
+          <w:szCs w:val="24"/>
+        </w:rPr>
+        <w:t>Python</w:t>
+      </w:r>
+      <w:r>
+        <w:rPr>
+          <w:rFonts w:ascii="Courier New" w:hAnsi="Courier New" w:hint="eastAsia"/>
+          <w:sz w:val="22"/>
+          <w:szCs w:val="24"/>
+        </w:rPr>
+        <w:t>列表切片较为生疏</w:t>
+      </w:r>
+      <w:r>
+        <w:rPr>
+          <w:rFonts w:ascii="Courier New" w:hAnsi="Courier New" w:hint="eastAsia"/>
+          <w:sz w:val="22"/>
+          <w:szCs w:val="24"/>
+        </w:rPr>
+        <w:t>的</w:t>
+      </w:r>
+      <w:r>
+        <w:rPr>
+          <w:rFonts w:ascii="Courier New" w:hAnsi="Courier New" w:hint="eastAsia"/>
+          <w:sz w:val="22"/>
+          <w:szCs w:val="24"/>
+        </w:rPr>
+        <w:t>读者了解，而对于较为熟悉列表切片的读者，也可作为一次快捷的复习。</w:t>
+      </w:r>
+    </w:p>
+    <w:p>
+      <w:pPr>
+        <w:ind w:firstLineChars="200" w:firstLine="440"/>
+        <w:rPr>
+          <w:rFonts w:ascii="Courier New" w:hAnsi="Courier New"/>
+          <w:sz w:val="22"/>
+          <w:szCs w:val="24"/>
+        </w:rPr>
+      </w:pPr>
+      <w:r>
+        <w:rPr>
+          <w:rFonts w:ascii="Courier New" w:hAnsi="Courier New" w:hint="eastAsia"/>
+          <w:sz w:val="22"/>
+          <w:szCs w:val="24"/>
+        </w:rPr>
+        <w:t>数组</w:t>
+      </w:r>
+      <w:r>
+        <w:rPr>
+          <w:rFonts w:ascii="Courier New" w:hAnsi="Courier New" w:hint="eastAsia"/>
+          <w:sz w:val="22"/>
+          <w:szCs w:val="24"/>
+        </w:rPr>
+        <w:t>切片访问的基本</w:t>
+      </w:r>
+      <w:r>
+        <w:rPr>
+          <w:rFonts w:ascii="Courier New" w:hAnsi="Courier New" w:hint="eastAsia"/>
+          <w:sz w:val="22"/>
+          <w:szCs w:val="24"/>
+        </w:rPr>
+        <w:t>语法</w:t>
+      </w:r>
+      <w:r>
+        <w:rPr>
+          <w:rFonts w:ascii="Courier New" w:hAnsi="Courier New" w:hint="eastAsia"/>
+          <w:sz w:val="22"/>
+          <w:szCs w:val="24"/>
+        </w:rPr>
+        <w:t>格式如下：</w:t>
+      </w:r>
+    </w:p>
+    <w:p>
+      <w:pPr>
+        <w:ind w:firstLineChars="200" w:firstLine="440"/>
+        <w:rPr>
+          <w:rFonts w:ascii="Courier New" w:hAnsi="Courier New"/>
+          <w:sz w:val="22"/>
+          <w:szCs w:val="24"/>
+        </w:rPr>
+      </w:pPr>
+      <w:r>
+        <w:rPr>
+          <w:rFonts w:ascii="Courier New" w:hAnsi="Courier New" w:hint="eastAsia"/>
+          <w:sz w:val="22"/>
+          <w:szCs w:val="24"/>
+        </w:rPr>
+        <w:t>v</w:t>
+      </w:r>
+      <w:r>
+        <w:rPr>
+          <w:rFonts w:ascii="Courier New" w:hAnsi="Courier New"/>
+          <w:sz w:val="22"/>
+          <w:szCs w:val="24"/>
+        </w:rPr>
+        <w:t>ar[</w:t>
+      </w:r>
+      <w:r>
+        <w:rPr>
+          <w:rFonts w:ascii="Courier New" w:hAnsi="Courier New" w:hint="eastAsia"/>
+          <w:sz w:val="22"/>
+          <w:szCs w:val="24"/>
+        </w:rPr>
+        <w:t>下界</w:t>
+      </w:r>
+      <w:r>
+        <w:rPr>
+          <w:rFonts w:ascii="Courier New" w:hAnsi="Courier New" w:hint="eastAsia"/>
+          <w:sz w:val="22"/>
+          <w:szCs w:val="24"/>
+        </w:rPr>
+        <w:t>:</w:t>
+      </w:r>
+      <w:r>
+        <w:rPr>
+          <w:rFonts w:ascii="Courier New" w:hAnsi="Courier New" w:hint="eastAsia"/>
+          <w:sz w:val="22"/>
+          <w:szCs w:val="24"/>
+        </w:rPr>
+        <w:t>上界</w:t>
+      </w:r>
+      <w:r>
+        <w:rPr>
+          <w:rFonts w:ascii="Courier New" w:hAnsi="Courier New" w:hint="eastAsia"/>
+          <w:sz w:val="22"/>
+          <w:szCs w:val="24"/>
+        </w:rPr>
+        <w:t>:</w:t>
+      </w:r>
+      <w:r>
+        <w:rPr>
+          <w:rFonts w:ascii="Courier New" w:hAnsi="Courier New" w:hint="eastAsia"/>
+          <w:sz w:val="22"/>
+          <w:szCs w:val="24"/>
+        </w:rPr>
+        <w:t>步长</w:t>
+      </w:r>
+      <w:r>
+        <w:rPr>
+          <w:rFonts w:ascii="Courier New" w:hAnsi="Courier New" w:hint="eastAsia"/>
+          <w:sz w:val="22"/>
+          <w:szCs w:val="24"/>
+        </w:rPr>
+        <w:t>]</w:t>
+      </w:r>
+    </w:p>
+    <w:p>
+      <w:pPr>
+        <w:ind w:firstLineChars="200" w:firstLine="440"/>
+        <w:rPr>
+          <w:rFonts w:ascii="Courier New" w:hAnsi="Courier New"/>
+          <w:sz w:val="22"/>
+          <w:szCs w:val="24"/>
+        </w:rPr>
+      </w:pPr>
+      <w:r>
+        <w:rPr>
+          <w:rFonts w:ascii="Courier New" w:hAnsi="Courier New" w:hint="eastAsia"/>
+          <w:sz w:val="22"/>
+          <w:szCs w:val="24"/>
+        </w:rPr>
+        <w:t>数组的切片访问方式允许用户通过指定下界和上界获取数组中指定部分</w:t>
+      </w:r>
+      <w:r>
+        <w:rPr>
+          <w:rFonts w:ascii="Courier New" w:hAnsi="Courier New" w:hint="eastAsia"/>
+          <w:sz w:val="22"/>
+          <w:szCs w:val="24"/>
+        </w:rPr>
+        <w:t>，通过指定步长，则可以进一步确定要获取的数组元素的下标间隔值</w:t>
+      </w:r>
+      <w:r>
+        <w:rPr>
+          <w:rFonts w:ascii="Courier New" w:hAnsi="Courier New" w:hint="eastAsia"/>
+          <w:sz w:val="22"/>
+          <w:szCs w:val="24"/>
+        </w:rPr>
+        <w:t>。</w:t>
+      </w:r>
+      <w:r>
+        <w:rPr>
+          <w:rFonts w:ascii="Courier New" w:hAnsi="Courier New" w:hint="eastAsia"/>
+          <w:sz w:val="22"/>
+          <w:szCs w:val="24"/>
+        </w:rPr>
+        <w:t>需要注意的是，通过切片方式获得的数组遵循“左闭右开”规则，即该数组包括下标恰好为</w:t>
+      </w:r>
+      <w:proofErr w:type="gramStart"/>
+      <w:r>
+        <w:rPr>
+          <w:rFonts w:ascii="Courier New" w:hAnsi="Courier New" w:hint="eastAsia"/>
+          <w:sz w:val="22"/>
+          <w:szCs w:val="24"/>
+        </w:rPr>
+        <w:t>下界值</w:t>
+      </w:r>
+      <w:proofErr w:type="gramEnd"/>
+      <w:r>
+        <w:rPr>
+          <w:rFonts w:ascii="Courier New" w:hAnsi="Courier New" w:hint="eastAsia"/>
+          <w:sz w:val="22"/>
+          <w:szCs w:val="24"/>
+        </w:rPr>
+        <w:t>的元素，但不包括下标恰好为</w:t>
+      </w:r>
+      <w:proofErr w:type="gramStart"/>
+      <w:r>
+        <w:rPr>
+          <w:rFonts w:ascii="Courier New" w:hAnsi="Courier New" w:hint="eastAsia"/>
+          <w:sz w:val="22"/>
+          <w:szCs w:val="24"/>
+        </w:rPr>
+        <w:t>上界值</w:t>
+      </w:r>
+      <w:proofErr w:type="gramEnd"/>
+      <w:r>
+        <w:rPr>
+          <w:rFonts w:ascii="Courier New" w:hAnsi="Courier New" w:hint="eastAsia"/>
+          <w:sz w:val="22"/>
+          <w:szCs w:val="24"/>
+        </w:rPr>
+        <w:t>的元素，或用数学的语言描述，切片数组的范围为</w:t>
+      </w:r>
+      <w:r>
+        <w:rPr>
+          <w:rFonts w:ascii="Courier New" w:hAnsi="Courier New" w:hint="eastAsia"/>
+          <w:sz w:val="22"/>
+          <w:szCs w:val="24"/>
+        </w:rPr>
+        <w:t>[</w:t>
+      </w:r>
+      <w:r>
+        <w:rPr>
+          <w:rFonts w:ascii="Courier New" w:hAnsi="Courier New" w:hint="eastAsia"/>
+          <w:sz w:val="22"/>
+          <w:szCs w:val="24"/>
+        </w:rPr>
+        <w:t>下界，</w:t>
+      </w:r>
+      <w:r>
+        <w:rPr>
+          <w:rFonts w:ascii="Courier New" w:hAnsi="Courier New" w:hint="eastAsia"/>
+          <w:sz w:val="22"/>
+          <w:szCs w:val="24"/>
+        </w:rPr>
+        <w:t xml:space="preserve"> </w:t>
+      </w:r>
+      <w:r>
+        <w:rPr>
+          <w:rFonts w:ascii="Courier New" w:hAnsi="Courier New" w:hint="eastAsia"/>
+          <w:sz w:val="22"/>
+          <w:szCs w:val="24"/>
+        </w:rPr>
+        <w:t>上界</w:t>
+      </w:r>
+      <w:r>
+        <w:rPr>
+          <w:rFonts w:ascii="Courier New" w:hAnsi="Courier New"/>
+          <w:sz w:val="22"/>
+          <w:szCs w:val="24"/>
+        </w:rPr>
+        <w:t>)</w:t>
+      </w:r>
+      <w:r>
+        <w:rPr>
+          <w:rFonts w:ascii="Courier New" w:hAnsi="Courier New" w:hint="eastAsia"/>
+          <w:sz w:val="22"/>
+          <w:szCs w:val="24"/>
+        </w:rPr>
+        <w:t>。</w:t>
+      </w:r>
+    </w:p>
+    <w:p>
+      <w:pPr>
+        <w:ind w:firstLineChars="200" w:firstLine="440"/>
+        <w:rPr>
+          <w:rFonts w:ascii="Courier New" w:hAnsi="Courier New" w:hint="eastAsia"/>
+          <w:sz w:val="22"/>
+          <w:szCs w:val="24"/>
+        </w:rPr>
+      </w:pPr>
+      <w:r>
+        <w:rPr>
+          <w:rFonts w:ascii="Courier New" w:hAnsi="Courier New" w:hint="eastAsia"/>
+          <w:sz w:val="22"/>
+          <w:szCs w:val="24"/>
+        </w:rPr>
+        <w:t>需要注意的是，负数同样可以作为访问数组元素的索引值。数组最后一个元素的索引值为</w:t>
+      </w:r>
+      <w:r>
+        <w:rPr>
+          <w:rFonts w:ascii="Courier New" w:hAnsi="Courier New" w:hint="eastAsia"/>
+          <w:sz w:val="22"/>
+          <w:szCs w:val="24"/>
+        </w:rPr>
+        <w:t>-</w:t>
+      </w:r>
+      <w:r>
+        <w:rPr>
+          <w:rFonts w:ascii="Courier New" w:hAnsi="Courier New"/>
+          <w:sz w:val="22"/>
+          <w:szCs w:val="24"/>
+        </w:rPr>
+        <w:t>1</w:t>
+      </w:r>
+      <w:r>
+        <w:rPr>
+          <w:rFonts w:ascii="Courier New" w:hAnsi="Courier New" w:hint="eastAsia"/>
+          <w:sz w:val="22"/>
+          <w:szCs w:val="24"/>
+        </w:rPr>
+        <w:t>，倒数第二个元素为</w:t>
+      </w:r>
+      <w:r>
+        <w:rPr>
+          <w:rFonts w:ascii="Courier New" w:hAnsi="Courier New" w:hint="eastAsia"/>
+          <w:sz w:val="22"/>
+          <w:szCs w:val="24"/>
+        </w:rPr>
+        <w:t>-</w:t>
+      </w:r>
+      <w:r>
+        <w:rPr>
+          <w:rFonts w:ascii="Courier New" w:hAnsi="Courier New"/>
+          <w:sz w:val="22"/>
+          <w:szCs w:val="24"/>
+        </w:rPr>
+        <w:t>2</w:t>
+      </w:r>
+      <w:r>
+        <w:rPr>
+          <w:rFonts w:ascii="Courier New" w:hAnsi="Courier New" w:hint="eastAsia"/>
+          <w:sz w:val="22"/>
+          <w:szCs w:val="24"/>
+        </w:rPr>
+        <w:t>，以此类推。通过这种方式可以方便地从后向前访问数组。</w:t>
+      </w:r>
+    </w:p>
+    <w:tbl>
+      <w:tblPr>
+        <w:tblStyle w:val="a9"/>
+        <w:tblW w:w="0" w:type="auto"/>
+        <w:tblLook w:val="04A0" w:firstRow="1" w:lastRow="0" w:firstColumn="1" w:lastColumn="0" w:noHBand="0" w:noVBand="1"/>
+      </w:tblPr>
+      <w:tblGrid>
+        <w:gridCol w:w="8522"/>
+      </w:tblGrid>
+      <w:tr>
+        <w:tc>
+          <w:tcPr>
+            <w:tcW w:w="8522" w:type="dxa"/>
+          </w:tcPr>
+          <w:p>
+            <w:pPr>
+              <w:rPr>
+                <w:rFonts w:ascii="Courier New" w:hAnsi="Courier New"/>
+                <w:sz w:val="22"/>
+                <w:szCs w:val="24"/>
+              </w:rPr>
+            </w:pPr>
+            <w:r>
+              <w:rPr>
+                <w:rFonts w:ascii="Courier New" w:hAnsi="Courier New"/>
+                <w:sz w:val="22"/>
+                <w:szCs w:val="24"/>
+              </w:rPr>
+              <w:t xml:space="preserve">&gt;&gt;&gt; # </w:t>
+            </w:r>
+            <w:r>
+              <w:rPr>
+                <w:rFonts w:ascii="Courier New" w:hAnsi="Courier New" w:hint="eastAsia"/>
+                <w:sz w:val="22"/>
+                <w:szCs w:val="24"/>
+              </w:rPr>
+              <w:t>负数索引</w:t>
+            </w:r>
+            <w:r>
+              <w:rPr>
+                <w:rFonts w:ascii="Courier New" w:hAnsi="Courier New"/>
+                <w:sz w:val="22"/>
+                <w:szCs w:val="24"/>
+              </w:rPr>
+              <w:t xml:space="preserve">        </w:t>
+            </w:r>
+            <w:r>
+              <w:rPr>
+                <w:rFonts w:ascii="Courier New" w:hAnsi="Courier New"/>
+                <w:sz w:val="22"/>
+                <w:szCs w:val="24"/>
+              </w:rPr>
+              <w:t xml:space="preserve">  </w:t>
+            </w:r>
+            <w:r>
+              <w:rPr>
+                <w:rFonts w:ascii="Courier New" w:hAnsi="Courier New"/>
+                <w:sz w:val="22"/>
+                <w:szCs w:val="24"/>
+              </w:rPr>
+              <w:t>-5 -4 -3 -2 -1</w:t>
+            </w:r>
+          </w:p>
+          <w:p>
+            <w:pPr>
+              <w:rPr>
+                <w:rFonts w:ascii="Courier New" w:hAnsi="Courier New" w:hint="eastAsia"/>
+                <w:sz w:val="22"/>
+                <w:szCs w:val="24"/>
+              </w:rPr>
+            </w:pPr>
+            <w:r>
+              <w:rPr>
+                <w:rFonts w:ascii="Courier New" w:hAnsi="Courier New" w:hint="eastAsia"/>
+                <w:sz w:val="22"/>
+                <w:szCs w:val="24"/>
+              </w:rPr>
+              <w:t xml:space="preserve">... # </w:t>
+            </w:r>
+            <w:r>
+              <w:rPr>
+                <w:rFonts w:ascii="Courier New" w:hAnsi="Courier New" w:hint="eastAsia"/>
+                <w:sz w:val="22"/>
+                <w:szCs w:val="24"/>
+              </w:rPr>
+              <w:t>对应正数</w:t>
+            </w:r>
+            <w:r>
+              <w:rPr>
+                <w:rFonts w:ascii="Courier New" w:hAnsi="Courier New" w:hint="eastAsia"/>
+                <w:sz w:val="22"/>
+                <w:szCs w:val="24"/>
+              </w:rPr>
+              <w:t>索引：</w:t>
+            </w:r>
+            <w:r>
+              <w:rPr>
+                <w:rFonts w:ascii="Courier New" w:hAnsi="Courier New" w:hint="eastAsia"/>
+                <w:sz w:val="22"/>
+                <w:szCs w:val="24"/>
+              </w:rPr>
+              <w:t xml:space="preserve">     </w:t>
+            </w:r>
+            <w:proofErr w:type="gramStart"/>
+            <w:r>
+              <w:rPr>
+                <w:rFonts w:ascii="Courier New" w:hAnsi="Courier New"/>
+                <w:sz w:val="22"/>
+                <w:szCs w:val="24"/>
+              </w:rPr>
+              <w:t>0</w:t>
+            </w:r>
+            <w:r>
+              <w:rPr>
+                <w:rFonts w:ascii="Courier New" w:hAnsi="Courier New" w:hint="eastAsia"/>
+                <w:sz w:val="22"/>
+                <w:szCs w:val="24"/>
+              </w:rPr>
+              <w:t xml:space="preserve">  1</w:t>
+            </w:r>
+            <w:proofErr w:type="gramEnd"/>
+            <w:r>
+              <w:rPr>
+                <w:rFonts w:ascii="Courier New" w:hAnsi="Courier New" w:hint="eastAsia"/>
+                <w:sz w:val="22"/>
+                <w:szCs w:val="24"/>
+              </w:rPr>
+              <w:t xml:space="preserve">  2  3  4</w:t>
+            </w:r>
+          </w:p>
+          <w:p>
+            <w:pPr>
+              <w:rPr>
+                <w:rFonts w:ascii="Courier New" w:hAnsi="Courier New"/>
+                <w:sz w:val="22"/>
+                <w:szCs w:val="24"/>
+              </w:rPr>
+            </w:pPr>
+            <w:r>
+              <w:rPr>
+                <w:rFonts w:ascii="Courier New" w:hAnsi="Courier New"/>
+                <w:sz w:val="22"/>
+                <w:szCs w:val="24"/>
+              </w:rPr>
+              <w:t xml:space="preserve">... a = </w:t>
+            </w:r>
+            <w:proofErr w:type="spellStart"/>
+            <w:proofErr w:type="gramStart"/>
+            <w:r>
+              <w:rPr>
+                <w:rFonts w:ascii="Courier New" w:hAnsi="Courier New"/>
+                <w:sz w:val="22"/>
+                <w:szCs w:val="24"/>
+              </w:rPr>
+              <w:t>np.array</w:t>
+            </w:r>
+            <w:proofErr w:type="spellEnd"/>
+            <w:proofErr w:type="gramEnd"/>
+            <w:r>
+              <w:rPr>
+                <w:rFonts w:ascii="Courier New" w:hAnsi="Courier New"/>
+                <w:sz w:val="22"/>
+                <w:szCs w:val="24"/>
+              </w:rPr>
+              <w:t>([10, 11, 12, 13, 14])</w:t>
+            </w:r>
+          </w:p>
+          <w:p>
+            <w:pPr>
+              <w:rPr>
+                <w:rFonts w:ascii="Courier New" w:hAnsi="Courier New"/>
+                <w:sz w:val="22"/>
+                <w:szCs w:val="24"/>
+              </w:rPr>
+            </w:pPr>
+            <w:r>
+              <w:rPr>
+                <w:rFonts w:ascii="Courier New" w:hAnsi="Courier New"/>
+                <w:sz w:val="22"/>
+                <w:szCs w:val="24"/>
+              </w:rPr>
+              <w:t>&gt;&gt;&gt; # [10, 11, 12, 13, 14]</w:t>
+            </w:r>
+          </w:p>
+          <w:p>
+            <w:pPr>
+              <w:rPr>
+                <w:rFonts w:ascii="Courier New" w:hAnsi="Courier New"/>
+                <w:sz w:val="22"/>
+                <w:szCs w:val="24"/>
+              </w:rPr>
+            </w:pPr>
+            <w:r>
+              <w:rPr>
+                <w:rFonts w:ascii="Courier New" w:hAnsi="Courier New"/>
+                <w:sz w:val="22"/>
+                <w:szCs w:val="24"/>
+              </w:rPr>
+              <w:t xml:space="preserve">... </w:t>
+            </w:r>
+            <w:proofErr w:type="gramStart"/>
+            <w:r>
+              <w:rPr>
+                <w:rFonts w:ascii="Courier New" w:hAnsi="Courier New"/>
+                <w:sz w:val="22"/>
+                <w:szCs w:val="24"/>
+              </w:rPr>
+              <w:t>a[</w:t>
+            </w:r>
+            <w:proofErr w:type="gramEnd"/>
+            <w:r>
+              <w:rPr>
+                <w:rFonts w:ascii="Courier New" w:hAnsi="Courier New"/>
+                <w:sz w:val="22"/>
+                <w:szCs w:val="24"/>
+              </w:rPr>
+              <w:t>1:3]</w:t>
+            </w:r>
+          </w:p>
+          <w:p>
+            <w:pPr>
+              <w:rPr>
+                <w:rFonts w:ascii="Courier New" w:hAnsi="Courier New"/>
+                <w:sz w:val="22"/>
+                <w:szCs w:val="24"/>
+              </w:rPr>
+            </w:pPr>
+            <w:proofErr w:type="gramStart"/>
+            <w:r>
+              <w:rPr>
+                <w:rFonts w:ascii="Courier New" w:hAnsi="Courier New"/>
+                <w:sz w:val="22"/>
+                <w:szCs w:val="24"/>
+              </w:rPr>
+              <w:t>array(</w:t>
+            </w:r>
+            <w:proofErr w:type="gramEnd"/>
+            <w:r>
+              <w:rPr>
+                <w:rFonts w:ascii="Courier New" w:hAnsi="Courier New"/>
+                <w:sz w:val="22"/>
+                <w:szCs w:val="24"/>
+              </w:rPr>
+              <w:t>[11, 12])</w:t>
+            </w:r>
+          </w:p>
+          <w:p>
+            <w:pPr>
+              <w:rPr>
+                <w:rFonts w:ascii="Courier New" w:hAnsi="Courier New" w:hint="eastAsia"/>
+                <w:sz w:val="22"/>
+                <w:szCs w:val="24"/>
+              </w:rPr>
+            </w:pPr>
+            <w:r>
+              <w:rPr>
+                <w:rFonts w:ascii="Courier New" w:hAnsi="Courier New" w:hint="eastAsia"/>
+                <w:sz w:val="22"/>
+                <w:szCs w:val="24"/>
+              </w:rPr>
+              <w:t xml:space="preserve">&gt;&gt;&gt; # </w:t>
+            </w:r>
+            <w:r>
+              <w:rPr>
+                <w:rFonts w:ascii="Courier New" w:hAnsi="Courier New" w:hint="eastAsia"/>
+                <w:sz w:val="22"/>
+                <w:szCs w:val="24"/>
+              </w:rPr>
+              <w:t>指定步长的切片访问</w:t>
+            </w:r>
+          </w:p>
+          <w:p>
+            <w:pPr>
+              <w:rPr>
+                <w:rFonts w:ascii="Courier New" w:hAnsi="Courier New"/>
+                <w:sz w:val="22"/>
+                <w:szCs w:val="24"/>
+              </w:rPr>
+            </w:pPr>
+            <w:r>
+              <w:rPr>
+                <w:rFonts w:ascii="Courier New" w:hAnsi="Courier New"/>
+                <w:sz w:val="22"/>
+                <w:szCs w:val="24"/>
+              </w:rPr>
+              <w:t xml:space="preserve">... </w:t>
+            </w:r>
+            <w:proofErr w:type="gramStart"/>
+            <w:r>
+              <w:rPr>
+                <w:rFonts w:ascii="Courier New" w:hAnsi="Courier New"/>
+                <w:sz w:val="22"/>
+                <w:szCs w:val="24"/>
+              </w:rPr>
+              <w:t>a[</w:t>
+            </w:r>
+            <w:proofErr w:type="gramEnd"/>
+            <w:r>
+              <w:rPr>
+                <w:rFonts w:ascii="Courier New" w:hAnsi="Courier New"/>
+                <w:sz w:val="22"/>
+                <w:szCs w:val="24"/>
+              </w:rPr>
+              <w:t>1:4:2]</w:t>
+            </w:r>
+          </w:p>
+          <w:p>
+            <w:pPr>
+              <w:rPr>
+                <w:rFonts w:ascii="Courier New" w:hAnsi="Courier New"/>
+                <w:sz w:val="22"/>
+                <w:szCs w:val="24"/>
+              </w:rPr>
+            </w:pPr>
+            <w:proofErr w:type="gramStart"/>
+            <w:r>
+              <w:rPr>
+                <w:rFonts w:ascii="Courier New" w:hAnsi="Courier New"/>
+                <w:sz w:val="22"/>
+                <w:szCs w:val="24"/>
+              </w:rPr>
+              <w:t>array(</w:t>
+            </w:r>
+            <w:proofErr w:type="gramEnd"/>
+            <w:r>
+              <w:rPr>
+                <w:rFonts w:ascii="Courier New" w:hAnsi="Courier New"/>
+                <w:sz w:val="22"/>
+                <w:szCs w:val="24"/>
+              </w:rPr>
+              <w:t>[11, 13])</w:t>
+            </w:r>
+          </w:p>
+          <w:p>
+            <w:pPr>
+              <w:rPr>
+                <w:rFonts w:ascii="Courier New" w:hAnsi="Courier New" w:hint="eastAsia"/>
+                <w:sz w:val="22"/>
+                <w:szCs w:val="24"/>
+              </w:rPr>
+            </w:pPr>
+            <w:r>
+              <w:rPr>
+                <w:rFonts w:ascii="Courier New" w:hAnsi="Courier New" w:hint="eastAsia"/>
+                <w:sz w:val="22"/>
+                <w:szCs w:val="24"/>
+              </w:rPr>
+              <w:t xml:space="preserve">&gt;&gt;&gt; # </w:t>
+            </w:r>
+            <w:r>
+              <w:rPr>
+                <w:rFonts w:ascii="Courier New" w:hAnsi="Courier New" w:hint="eastAsia"/>
+                <w:sz w:val="22"/>
+                <w:szCs w:val="24"/>
+              </w:rPr>
+              <w:t>也可通过</w:t>
+            </w:r>
+            <w:r>
+              <w:rPr>
+                <w:rFonts w:ascii="Courier New" w:hAnsi="Courier New" w:hint="eastAsia"/>
+                <w:sz w:val="22"/>
+                <w:szCs w:val="24"/>
+              </w:rPr>
+              <w:t>负数索引访问数组</w:t>
+            </w:r>
+          </w:p>
+          <w:p>
+            <w:pPr>
+              <w:rPr>
+                <w:rFonts w:ascii="Courier New" w:hAnsi="Courier New"/>
+                <w:sz w:val="22"/>
+                <w:szCs w:val="24"/>
+              </w:rPr>
+            </w:pPr>
+            <w:r>
+              <w:rPr>
+                <w:rFonts w:ascii="Courier New" w:hAnsi="Courier New"/>
+                <w:sz w:val="22"/>
+                <w:szCs w:val="24"/>
+              </w:rPr>
+              <w:t xml:space="preserve">... </w:t>
+            </w:r>
+            <w:proofErr w:type="gramStart"/>
+            <w:r>
+              <w:rPr>
+                <w:rFonts w:ascii="Courier New" w:hAnsi="Courier New"/>
+                <w:sz w:val="22"/>
+                <w:szCs w:val="24"/>
+              </w:rPr>
+              <w:t>a[</w:t>
+            </w:r>
+            <w:proofErr w:type="gramEnd"/>
+            <w:r>
+              <w:rPr>
+                <w:rFonts w:ascii="Courier New" w:hAnsi="Courier New"/>
+                <w:sz w:val="22"/>
+                <w:szCs w:val="24"/>
+              </w:rPr>
+              <w:t>1:-2]</w:t>
+            </w:r>
+          </w:p>
+          <w:p>
+            <w:pPr>
+              <w:rPr>
+                <w:rFonts w:ascii="Courier New" w:hAnsi="Courier New"/>
+                <w:sz w:val="22"/>
+                <w:szCs w:val="24"/>
+              </w:rPr>
+            </w:pPr>
+            <w:proofErr w:type="gramStart"/>
+            <w:r>
+              <w:rPr>
+                <w:rFonts w:ascii="Courier New" w:hAnsi="Courier New"/>
+                <w:sz w:val="22"/>
+                <w:szCs w:val="24"/>
+              </w:rPr>
+              <w:t>array(</w:t>
+            </w:r>
+            <w:proofErr w:type="gramEnd"/>
+            <w:r>
+              <w:rPr>
+                <w:rFonts w:ascii="Courier New" w:hAnsi="Courier New"/>
+                <w:sz w:val="22"/>
+                <w:szCs w:val="24"/>
+              </w:rPr>
+              <w:t>[11, 12])</w:t>
+            </w:r>
+          </w:p>
+          <w:p>
+            <w:pPr>
+              <w:rPr>
+                <w:rFonts w:ascii="Courier New" w:hAnsi="Courier New"/>
+                <w:sz w:val="22"/>
+                <w:szCs w:val="24"/>
+              </w:rPr>
+            </w:pPr>
+            <w:r>
+              <w:rPr>
+                <w:rFonts w:ascii="Courier New" w:hAnsi="Courier New"/>
+                <w:sz w:val="22"/>
+                <w:szCs w:val="24"/>
+              </w:rPr>
+              <w:t xml:space="preserve">&gt;&gt;&gt; </w:t>
+            </w:r>
+            <w:proofErr w:type="gramStart"/>
+            <w:r>
+              <w:rPr>
+                <w:rFonts w:ascii="Courier New" w:hAnsi="Courier New"/>
+                <w:sz w:val="22"/>
+                <w:szCs w:val="24"/>
+              </w:rPr>
+              <w:t>a[</w:t>
+            </w:r>
+            <w:proofErr w:type="gramEnd"/>
+            <w:r>
+              <w:rPr>
+                <w:rFonts w:ascii="Courier New" w:hAnsi="Courier New"/>
+                <w:sz w:val="22"/>
+                <w:szCs w:val="24"/>
+              </w:rPr>
+              <w:t>-4:3]</w:t>
+            </w:r>
+          </w:p>
+          <w:p>
+            <w:pPr>
+              <w:rPr>
+                <w:rFonts w:ascii="Courier New" w:hAnsi="Courier New" w:hint="eastAsia"/>
+                <w:sz w:val="22"/>
+                <w:szCs w:val="24"/>
+              </w:rPr>
+            </w:pPr>
+            <w:proofErr w:type="gramStart"/>
+            <w:r>
+              <w:rPr>
+                <w:rFonts w:ascii="Courier New" w:hAnsi="Courier New"/>
+                <w:sz w:val="22"/>
+                <w:szCs w:val="24"/>
+              </w:rPr>
+              <w:t>array(</w:t>
+            </w:r>
+            <w:proofErr w:type="gramEnd"/>
+            <w:r>
+              <w:rPr>
+                <w:rFonts w:ascii="Courier New" w:hAnsi="Courier New"/>
+                <w:sz w:val="22"/>
+                <w:szCs w:val="24"/>
+              </w:rPr>
+              <w:t>[11, 12])</w:t>
+            </w:r>
+          </w:p>
+        </w:tc>
+      </w:tr>
+    </w:tbl>
+    <w:p>
+      <w:pPr>
+        <w:ind w:firstLineChars="200" w:firstLine="440"/>
+        <w:rPr>
+          <w:rFonts w:ascii="Courier New" w:hAnsi="Courier New"/>
+          <w:sz w:val="22"/>
+          <w:szCs w:val="24"/>
+        </w:rPr>
+      </w:pPr>
+      <w:r>
+        <w:rPr>
+          <w:rFonts w:ascii="Courier New" w:hAnsi="Courier New" w:hint="eastAsia"/>
+          <w:sz w:val="22"/>
+          <w:szCs w:val="24"/>
+        </w:rPr>
+        <w:t>在切片访问数组时，可以省略对下界或上界的指定。若省略下界，则</w:t>
+      </w:r>
+      <w:r>
+        <w:rPr>
+          <w:rFonts w:ascii="Courier New" w:hAnsi="Courier New" w:hint="eastAsia"/>
+          <w:sz w:val="22"/>
+          <w:szCs w:val="24"/>
+        </w:rPr>
+        <w:t>在切片时则认为下界为数组起点；若省略上界，则在切片时认为上界为数组终点；步长显然也可以省略，默认的步长为</w:t>
+      </w:r>
+      <w:r>
+        <w:rPr>
+          <w:rFonts w:ascii="Courier New" w:hAnsi="Courier New" w:hint="eastAsia"/>
+          <w:sz w:val="22"/>
+          <w:szCs w:val="24"/>
+        </w:rPr>
+        <w:t>1</w:t>
+      </w:r>
+      <w:r>
+        <w:rPr>
+          <w:rFonts w:ascii="Courier New" w:hAnsi="Courier New" w:hint="eastAsia"/>
+          <w:sz w:val="22"/>
+          <w:szCs w:val="24"/>
+        </w:rPr>
+        <w:t>，即依次访问界限区域内所有元素</w:t>
+      </w:r>
+      <w:r>
+        <w:rPr>
+          <w:rFonts w:ascii="Courier New" w:hAnsi="Courier New" w:hint="eastAsia"/>
+          <w:sz w:val="22"/>
+          <w:szCs w:val="24"/>
+        </w:rPr>
+        <w:t>：</w:t>
+      </w:r>
+    </w:p>
+    <w:tbl>
+      <w:tblPr>
+        <w:tblStyle w:val="a9"/>
+        <w:tblW w:w="0" w:type="auto"/>
+        <w:tblLook w:val="04A0" w:firstRow="1" w:lastRow="0" w:firstColumn="1" w:lastColumn="0" w:noHBand="0" w:noVBand="1"/>
+      </w:tblPr>
+      <w:tblGrid>
+        <w:gridCol w:w="8522"/>
+      </w:tblGrid>
+      <w:tr>
+        <w:tc>
+          <w:tcPr>
+            <w:tcW w:w="8522" w:type="dxa"/>
+          </w:tcPr>
+          <w:p>
+            <w:pPr>
+              <w:rPr>
+                <w:rFonts w:ascii="Courier New" w:hAnsi="Courier New" w:hint="eastAsia"/>
+                <w:sz w:val="22"/>
+                <w:szCs w:val="24"/>
+              </w:rPr>
+            </w:pPr>
+            <w:r>
+              <w:rPr>
+                <w:rFonts w:ascii="Courier New" w:hAnsi="Courier New" w:hint="eastAsia"/>
+                <w:sz w:val="22"/>
+                <w:szCs w:val="24"/>
+              </w:rPr>
+              <w:t xml:space="preserve">&gt;&gt;&gt; # </w:t>
+            </w:r>
+            <w:r>
+              <w:rPr>
+                <w:rFonts w:ascii="Courier New" w:hAnsi="Courier New" w:hint="eastAsia"/>
+                <w:sz w:val="22"/>
+                <w:szCs w:val="24"/>
+              </w:rPr>
+              <w:t>获取前三个元素</w:t>
+            </w:r>
+          </w:p>
+          <w:p>
+            <w:pPr>
+              <w:rPr>
+                <w:rFonts w:ascii="Courier New" w:hAnsi="Courier New"/>
+                <w:sz w:val="22"/>
+                <w:szCs w:val="24"/>
+              </w:rPr>
+            </w:pPr>
+            <w:r>
+              <w:rPr>
+                <w:rFonts w:ascii="Courier New" w:hAnsi="Courier New"/>
+                <w:sz w:val="22"/>
+                <w:szCs w:val="24"/>
+              </w:rPr>
+              <w:t xml:space="preserve">... </w:t>
+            </w:r>
+            <w:proofErr w:type="gramStart"/>
+            <w:r>
+              <w:rPr>
+                <w:rFonts w:ascii="Courier New" w:hAnsi="Courier New"/>
+                <w:sz w:val="22"/>
+                <w:szCs w:val="24"/>
+              </w:rPr>
+              <w:t>a[</w:t>
+            </w:r>
+            <w:proofErr w:type="gramEnd"/>
+            <w:r>
+              <w:rPr>
+                <w:rFonts w:ascii="Courier New" w:hAnsi="Courier New"/>
+                <w:sz w:val="22"/>
+                <w:szCs w:val="24"/>
+              </w:rPr>
+              <w:t>:3]</w:t>
+            </w:r>
+          </w:p>
+          <w:p>
+            <w:pPr>
+              <w:rPr>
+                <w:rFonts w:ascii="Courier New" w:hAnsi="Courier New"/>
+                <w:sz w:val="22"/>
+                <w:szCs w:val="24"/>
+              </w:rPr>
+            </w:pPr>
+            <w:proofErr w:type="gramStart"/>
+            <w:r>
+              <w:rPr>
+                <w:rFonts w:ascii="Courier New" w:hAnsi="Courier New"/>
+                <w:sz w:val="22"/>
+                <w:szCs w:val="24"/>
+              </w:rPr>
+              <w:t>array(</w:t>
+            </w:r>
+            <w:proofErr w:type="gramEnd"/>
+            <w:r>
+              <w:rPr>
+                <w:rFonts w:ascii="Courier New" w:hAnsi="Courier New"/>
+                <w:sz w:val="22"/>
+                <w:szCs w:val="24"/>
+              </w:rPr>
+              <w:t>[10, 11, 12])</w:t>
+            </w:r>
+          </w:p>
+          <w:p>
+            <w:pPr>
+              <w:rPr>
+                <w:rFonts w:ascii="Courier New" w:hAnsi="Courier New" w:hint="eastAsia"/>
+                <w:sz w:val="22"/>
+                <w:szCs w:val="24"/>
+              </w:rPr>
+            </w:pPr>
+            <w:r>
+              <w:rPr>
+                <w:rFonts w:ascii="Courier New" w:hAnsi="Courier New" w:hint="eastAsia"/>
+                <w:sz w:val="22"/>
+                <w:szCs w:val="24"/>
+              </w:rPr>
+              <w:t xml:space="preserve">&gt;&gt;&gt; # </w:t>
+            </w:r>
+            <w:r>
+              <w:rPr>
+                <w:rFonts w:ascii="Courier New" w:hAnsi="Courier New" w:hint="eastAsia"/>
+                <w:sz w:val="22"/>
+                <w:szCs w:val="24"/>
+              </w:rPr>
+              <w:t>获取后两个元素</w:t>
+            </w:r>
+          </w:p>
+          <w:p>
+            <w:pPr>
+              <w:rPr>
+                <w:rFonts w:ascii="Courier New" w:hAnsi="Courier New"/>
+                <w:sz w:val="22"/>
+                <w:szCs w:val="24"/>
+              </w:rPr>
+            </w:pPr>
+            <w:r>
+              <w:rPr>
+                <w:rFonts w:ascii="Courier New" w:hAnsi="Courier New"/>
+                <w:sz w:val="22"/>
+                <w:szCs w:val="24"/>
+              </w:rPr>
+              <w:t xml:space="preserve">... </w:t>
+            </w:r>
+            <w:proofErr w:type="gramStart"/>
+            <w:r>
+              <w:rPr>
+                <w:rFonts w:ascii="Courier New" w:hAnsi="Courier New"/>
+                <w:sz w:val="22"/>
+                <w:szCs w:val="24"/>
+              </w:rPr>
+              <w:t>a[</w:t>
+            </w:r>
+            <w:proofErr w:type="gramEnd"/>
+            <w:r>
+              <w:rPr>
+                <w:rFonts w:ascii="Courier New" w:hAnsi="Courier New"/>
+                <w:sz w:val="22"/>
+                <w:szCs w:val="24"/>
+              </w:rPr>
+              <w:t>-2:]</w:t>
+            </w:r>
+          </w:p>
+          <w:p>
+            <w:pPr>
+              <w:rPr>
+                <w:rFonts w:ascii="Courier New" w:hAnsi="Courier New"/>
+                <w:sz w:val="22"/>
+                <w:szCs w:val="24"/>
+              </w:rPr>
+            </w:pPr>
+            <w:proofErr w:type="gramStart"/>
+            <w:r>
+              <w:rPr>
+                <w:rFonts w:ascii="Courier New" w:hAnsi="Courier New"/>
+                <w:sz w:val="22"/>
+                <w:szCs w:val="24"/>
+              </w:rPr>
+              <w:t>array(</w:t>
+            </w:r>
+            <w:proofErr w:type="gramEnd"/>
+            <w:r>
+              <w:rPr>
+                <w:rFonts w:ascii="Courier New" w:hAnsi="Courier New"/>
+                <w:sz w:val="22"/>
+                <w:szCs w:val="24"/>
+              </w:rPr>
+              <w:t>[13, 14])</w:t>
+            </w:r>
+          </w:p>
+          <w:p>
+            <w:pPr>
+              <w:rPr>
+                <w:rFonts w:ascii="Courier New" w:hAnsi="Courier New" w:hint="eastAsia"/>
+                <w:sz w:val="22"/>
+                <w:szCs w:val="24"/>
+              </w:rPr>
+            </w:pPr>
+            <w:r>
+              <w:rPr>
+                <w:rFonts w:ascii="Courier New" w:hAnsi="Courier New" w:hint="eastAsia"/>
+                <w:sz w:val="22"/>
+                <w:szCs w:val="24"/>
+              </w:rPr>
+              <w:t xml:space="preserve">&gt;&gt;&gt; # </w:t>
+            </w:r>
+            <w:r>
+              <w:rPr>
+                <w:rFonts w:ascii="Courier New" w:hAnsi="Courier New" w:hint="eastAsia"/>
+                <w:sz w:val="22"/>
+                <w:szCs w:val="24"/>
+              </w:rPr>
+              <w:t>从数组中每隔两个元素取一个元素</w:t>
+            </w:r>
+          </w:p>
+          <w:p>
+            <w:pPr>
+              <w:rPr>
+                <w:rFonts w:ascii="Courier New" w:hAnsi="Courier New"/>
+                <w:sz w:val="22"/>
+                <w:szCs w:val="24"/>
+              </w:rPr>
+            </w:pPr>
+            <w:r>
+              <w:rPr>
+                <w:rFonts w:ascii="Courier New" w:hAnsi="Courier New"/>
+                <w:sz w:val="22"/>
+                <w:szCs w:val="24"/>
+              </w:rPr>
+              <w:t>... a</w:t>
+            </w:r>
+            <w:proofErr w:type="gramStart"/>
+            <w:r>
+              <w:rPr>
+                <w:rFonts w:ascii="Courier New" w:hAnsi="Courier New"/>
+                <w:sz w:val="22"/>
+                <w:szCs w:val="24"/>
+              </w:rPr>
+              <w:t>[::</w:t>
+            </w:r>
+            <w:proofErr w:type="gramEnd"/>
+            <w:r>
+              <w:rPr>
+                <w:rFonts w:ascii="Courier New" w:hAnsi="Courier New"/>
+                <w:sz w:val="22"/>
+                <w:szCs w:val="24"/>
+              </w:rPr>
+              <w:t>2]</w:t>
+            </w:r>
+          </w:p>
+          <w:p>
+            <w:pPr>
+              <w:rPr>
+                <w:rFonts w:ascii="Courier New" w:hAnsi="Courier New" w:hint="eastAsia"/>
+                <w:sz w:val="22"/>
+                <w:szCs w:val="24"/>
+              </w:rPr>
+            </w:pPr>
+            <w:r>
+              <w:rPr>
+                <w:rFonts w:ascii="Courier New" w:hAnsi="Courier New"/>
+                <w:sz w:val="22"/>
+                <w:szCs w:val="24"/>
+              </w:rPr>
+              <w:t>array([10, 12, 14])</w:t>
+            </w:r>
+            <w:bookmarkStart w:id="0" w:name="_GoBack"/>
+            <w:bookmarkEnd w:id="0"/>
+          </w:p>
+        </w:tc>
+      </w:tr>
+    </w:tbl>
     <w:p>
       <w:pPr>
         <w:ind w:firstLineChars="200" w:firstLine="440"/>

</xml_diff>

<commit_message>
Book chapter update: chapter 'slices are references' updated
</commit_message>
<xml_diff>
--- a/numpy/numpy.docx
+++ b/numpy/numpy.docx
@@ -724,6 +724,14 @@
           <w:szCs w:val="32"/>
         </w:rPr>
         <w:t>数组</w:t>
+      </w:r>
+      <w:r>
+        <w:rPr>
+          <w:rFonts w:ascii="Courier New" w:hAnsi="Courier New" w:hint="eastAsia"/>
+          <w:sz w:val="22"/>
+          <w:szCs w:val="32"/>
+        </w:rPr>
+        <w:t>简介</w:t>
       </w:r>
     </w:p>
     <w:p>
@@ -1270,10 +1278,93 @@
           <w:p>
             <w:pPr>
               <w:rPr>
+                <w:rFonts w:ascii="Courier New" w:hAnsi="Courier New"/>
+                <w:sz w:val="22"/>
+                <w:szCs w:val="24"/>
+              </w:rPr>
+            </w:pPr>
+            <w:r>
+              <w:rPr>
+                <w:rFonts w:ascii="Courier New" w:hAnsi="Courier New"/>
+                <w:sz w:val="22"/>
+                <w:szCs w:val="24"/>
+              </w:rPr>
+              <w:t xml:space="preserve">&gt;&gt;&gt; </w:t>
+            </w:r>
+            <w:r>
+              <w:rPr>
+                <w:rFonts w:ascii="Courier New" w:hAnsi="Courier New"/>
+                <w:sz w:val="22"/>
+                <w:szCs w:val="24"/>
+              </w:rPr>
+              <w:t>b</w:t>
+            </w:r>
+            <w:r>
+              <w:rPr>
+                <w:rFonts w:ascii="Courier New" w:hAnsi="Courier New"/>
+                <w:sz w:val="22"/>
+                <w:szCs w:val="24"/>
+              </w:rPr>
+              <w:t xml:space="preserve"> = </w:t>
+            </w:r>
+            <w:proofErr w:type="spellStart"/>
+            <w:r>
+              <w:rPr>
+                <w:rFonts w:ascii="Courier New" w:hAnsi="Courier New"/>
+                <w:sz w:val="22"/>
+                <w:szCs w:val="24"/>
+              </w:rPr>
+              <w:t>np.array</w:t>
+            </w:r>
+            <w:proofErr w:type="spellEnd"/>
+            <w:r>
+              <w:rPr>
+                <w:rFonts w:ascii="Courier New" w:hAnsi="Courier New"/>
+                <w:sz w:val="22"/>
+                <w:szCs w:val="24"/>
+              </w:rPr>
+              <w:t>([[1, 2, 3, 4],[11, 12, 13, 14]])</w:t>
+            </w:r>
+            <w:r>
+              <w:rPr>
+                <w:rFonts w:ascii="Courier New" w:hAnsi="Courier New"/>
+                <w:sz w:val="22"/>
+                <w:szCs w:val="24"/>
+              </w:rPr>
+              <w:t xml:space="preserve">  </w:t>
+            </w:r>
+            <w:r>
+              <w:rPr>
                 <w:rFonts w:ascii="Courier New" w:hAnsi="Courier New" w:hint="eastAsia"/>
                 <w:sz w:val="22"/>
                 <w:szCs w:val="24"/>
               </w:rPr>
+              <w:t>#</w:t>
+            </w:r>
+            <w:r>
+              <w:rPr>
+                <w:rFonts w:ascii="Courier New" w:hAnsi="Courier New"/>
+                <w:sz w:val="22"/>
+                <w:szCs w:val="24"/>
+              </w:rPr>
+              <w:t xml:space="preserve"> </w:t>
+            </w:r>
+            <w:r>
+              <w:rPr>
+                <w:rFonts w:ascii="Courier New" w:hAnsi="Courier New" w:hint="eastAsia"/>
+                <w:sz w:val="22"/>
+                <w:szCs w:val="24"/>
+              </w:rPr>
+              <w:t>创建二维数组</w:t>
+            </w:r>
+          </w:p>
+          <w:p>
+            <w:pPr>
+              <w:rPr>
+                <w:rFonts w:ascii="Courier New" w:hAnsi="Courier New"/>
+                <w:sz w:val="22"/>
+                <w:szCs w:val="24"/>
+              </w:rPr>
             </w:pPr>
             <w:r>
               <w:rPr>
@@ -1291,89 +1382,6 @@
               </w:rPr>
               <w:t>b</w:t>
             </w:r>
-            <w:r>
-              <w:rPr>
-                <w:rFonts w:ascii="Courier New" w:hAnsi="Courier New"/>
-                <w:sz w:val="22"/>
-                <w:szCs w:val="24"/>
-              </w:rPr>
-              <w:t xml:space="preserve"> = </w:t>
-            </w:r>
-            <w:proofErr w:type="spellStart"/>
-            <w:r>
-              <w:rPr>
-                <w:rFonts w:ascii="Courier New" w:hAnsi="Courier New"/>
-                <w:sz w:val="22"/>
-                <w:szCs w:val="24"/>
-              </w:rPr>
-              <w:t>np.array</w:t>
-            </w:r>
-            <w:proofErr w:type="spellEnd"/>
-            <w:r>
-              <w:rPr>
-                <w:rFonts w:ascii="Courier New" w:hAnsi="Courier New"/>
-                <w:sz w:val="22"/>
-                <w:szCs w:val="24"/>
-              </w:rPr>
-              <w:t>([[1, 2, 3, 4],[11, 12, 13, 14]])</w:t>
-            </w:r>
-            <w:r>
-              <w:rPr>
-                <w:rFonts w:ascii="Courier New" w:hAnsi="Courier New"/>
-                <w:sz w:val="22"/>
-                <w:szCs w:val="24"/>
-              </w:rPr>
-              <w:t xml:space="preserve">  </w:t>
-            </w:r>
-            <w:r>
-              <w:rPr>
-                <w:rFonts w:ascii="Courier New" w:hAnsi="Courier New" w:hint="eastAsia"/>
-                <w:sz w:val="22"/>
-                <w:szCs w:val="24"/>
-              </w:rPr>
-              <w:t>#</w:t>
-            </w:r>
-            <w:r>
-              <w:rPr>
-                <w:rFonts w:ascii="Courier New" w:hAnsi="Courier New"/>
-                <w:sz w:val="22"/>
-                <w:szCs w:val="24"/>
-              </w:rPr>
-              <w:t xml:space="preserve"> </w:t>
-            </w:r>
-            <w:r>
-              <w:rPr>
-                <w:rFonts w:ascii="Courier New" w:hAnsi="Courier New" w:hint="eastAsia"/>
-                <w:sz w:val="22"/>
-                <w:szCs w:val="24"/>
-              </w:rPr>
-              <w:t>创建二维数组</w:t>
-            </w:r>
-          </w:p>
-          <w:p>
-            <w:pPr>
-              <w:rPr>
-                <w:rFonts w:ascii="Courier New" w:hAnsi="Courier New"/>
-                <w:sz w:val="22"/>
-                <w:szCs w:val="24"/>
-              </w:rPr>
-            </w:pPr>
-            <w:r>
-              <w:rPr>
-                <w:rFonts w:ascii="Courier New" w:hAnsi="Courier New"/>
-                <w:sz w:val="22"/>
-                <w:szCs w:val="24"/>
-              </w:rPr>
-              <w:t xml:space="preserve">&gt;&gt;&gt; </w:t>
-            </w:r>
-            <w:r>
-              <w:rPr>
-                <w:rFonts w:ascii="Courier New" w:hAnsi="Courier New"/>
-                <w:sz w:val="22"/>
-                <w:szCs w:val="24"/>
-              </w:rPr>
-              <w:t>b</w:t>
-            </w:r>
           </w:p>
           <w:p>
             <w:pPr>
@@ -1406,7 +1414,7 @@
             <w:pPr>
               <w:ind w:firstLineChars="200" w:firstLine="440"/>
               <w:rPr>
-                <w:rFonts w:ascii="Courier New" w:hAnsi="Courier New" w:hint="eastAsia"/>
+                <w:rFonts w:ascii="Courier New" w:hAnsi="Courier New"/>
                 <w:sz w:val="22"/>
               </w:rPr>
             </w:pPr>
@@ -1577,7 +1585,7 @@
           <w:p>
             <w:pPr>
               <w:rPr>
-                <w:rFonts w:ascii="Courier New" w:hAnsi="Courier New" w:hint="eastAsia"/>
+                <w:rFonts w:ascii="Courier New" w:hAnsi="Courier New"/>
                 <w:sz w:val="22"/>
               </w:rPr>
             </w:pPr>
@@ -1709,7 +1717,7 @@
           <w:p>
             <w:pPr>
               <w:rPr>
-                <w:rFonts w:ascii="Courier New" w:hAnsi="Courier New" w:hint="eastAsia"/>
+                <w:rFonts w:ascii="Courier New" w:hAnsi="Courier New"/>
                 <w:sz w:val="22"/>
               </w:rPr>
             </w:pPr>
@@ -1737,7 +1745,7 @@
       <w:pPr>
         <w:ind w:firstLineChars="200" w:firstLine="440"/>
         <w:rPr>
-          <w:rFonts w:ascii="Courier New" w:hAnsi="Courier New"/>
+          <w:rFonts w:ascii="Courier New" w:hAnsi="Courier New" w:hint="eastAsia"/>
           <w:sz w:val="22"/>
         </w:rPr>
       </w:pPr>
@@ -1852,7 +1860,7 @@
       <w:pPr>
         <w:ind w:firstLineChars="200" w:firstLine="440"/>
         <w:rPr>
-          <w:rFonts w:ascii="Courier New" w:hAnsi="Courier New" w:hint="eastAsia"/>
+          <w:rFonts w:ascii="Courier New" w:hAnsi="Courier New"/>
           <w:sz w:val="22"/>
         </w:rPr>
       </w:pPr>
@@ -3458,23 +3466,7 @@
           <w:sz w:val="22"/>
           <w:szCs w:val="24"/>
         </w:rPr>
-        <w:t>相信</w:t>
-      </w:r>
-      <w:r>
-        <w:rPr>
-          <w:rFonts w:ascii="Courier New" w:hAnsi="Courier New" w:hint="eastAsia"/>
-          <w:sz w:val="22"/>
-          <w:szCs w:val="24"/>
-        </w:rPr>
-        <w:t>列表的切片操作</w:t>
-      </w:r>
-      <w:r>
-        <w:rPr>
-          <w:rFonts w:ascii="Courier New" w:hAnsi="Courier New" w:hint="eastAsia"/>
-          <w:sz w:val="22"/>
-          <w:szCs w:val="24"/>
-        </w:rPr>
-        <w:t>对于较有经验的</w:t>
+        <w:t>相信列表的切片操作对于较有经验的</w:t>
       </w:r>
       <w:r>
         <w:rPr>
@@ -3733,7 +3725,7 @@
           <w:sz w:val="22"/>
           <w:szCs w:val="24"/>
         </w:rPr>
-        <w:t>上界值</w:t>
+        <w:t>上界</w:t>
       </w:r>
       <w:proofErr w:type="gramEnd"/>
       <w:r>
@@ -3742,7 +3734,7 @@
           <w:sz w:val="22"/>
           <w:szCs w:val="24"/>
         </w:rPr>
-        <w:t>的元素，或用数学的语言描述，切片数组的范围为</w:t>
+        <w:t>值的元素，或用数学的语言描述，切片数组的范围为</w:t>
       </w:r>
       <w:r>
         <w:rPr>
@@ -3797,7 +3789,7 @@
       <w:pPr>
         <w:ind w:firstLineChars="200" w:firstLine="440"/>
         <w:rPr>
-          <w:rFonts w:ascii="Courier New" w:hAnsi="Courier New" w:hint="eastAsia"/>
+          <w:rFonts w:ascii="Courier New" w:hAnsi="Courier New"/>
           <w:sz w:val="22"/>
           <w:szCs w:val="24"/>
         </w:rPr>
@@ -3925,7 +3917,7 @@
           <w:p>
             <w:pPr>
               <w:rPr>
-                <w:rFonts w:ascii="Courier New" w:hAnsi="Courier New" w:hint="eastAsia"/>
+                <w:rFonts w:ascii="Courier New" w:hAnsi="Courier New"/>
                 <w:sz w:val="22"/>
                 <w:szCs w:val="24"/>
               </w:rPr>
@@ -4108,17 +4100,104 @@
           <w:p>
             <w:pPr>
               <w:rPr>
+                <w:rFonts w:ascii="Courier New" w:hAnsi="Courier New"/>
+                <w:sz w:val="22"/>
+                <w:szCs w:val="24"/>
+              </w:rPr>
+            </w:pPr>
+            <w:r>
+              <w:rPr>
                 <w:rFonts w:ascii="Courier New" w:hAnsi="Courier New" w:hint="eastAsia"/>
                 <w:sz w:val="22"/>
                 <w:szCs w:val="24"/>
               </w:rPr>
-            </w:pPr>
+              <w:t xml:space="preserve">&gt;&gt;&gt; # </w:t>
+            </w:r>
             <w:r>
               <w:rPr>
                 <w:rFonts w:ascii="Courier New" w:hAnsi="Courier New" w:hint="eastAsia"/>
                 <w:sz w:val="22"/>
                 <w:szCs w:val="24"/>
               </w:rPr>
+              <w:t>指定步长的切片访问</w:t>
+            </w:r>
+          </w:p>
+          <w:p>
+            <w:pPr>
+              <w:rPr>
+                <w:rFonts w:ascii="Courier New" w:hAnsi="Courier New"/>
+                <w:sz w:val="22"/>
+                <w:szCs w:val="24"/>
+              </w:rPr>
+            </w:pPr>
+            <w:r>
+              <w:rPr>
+                <w:rFonts w:ascii="Courier New" w:hAnsi="Courier New"/>
+                <w:sz w:val="22"/>
+                <w:szCs w:val="24"/>
+              </w:rPr>
+              <w:t xml:space="preserve">... </w:t>
+            </w:r>
+            <w:proofErr w:type="gramStart"/>
+            <w:r>
+              <w:rPr>
+                <w:rFonts w:ascii="Courier New" w:hAnsi="Courier New"/>
+                <w:sz w:val="22"/>
+                <w:szCs w:val="24"/>
+              </w:rPr>
+              <w:t>a[</w:t>
+            </w:r>
+            <w:proofErr w:type="gramEnd"/>
+            <w:r>
+              <w:rPr>
+                <w:rFonts w:ascii="Courier New" w:hAnsi="Courier New"/>
+                <w:sz w:val="22"/>
+                <w:szCs w:val="24"/>
+              </w:rPr>
+              <w:t>1:4:2]</w:t>
+            </w:r>
+          </w:p>
+          <w:p>
+            <w:pPr>
+              <w:rPr>
+                <w:rFonts w:ascii="Courier New" w:hAnsi="Courier New"/>
+                <w:sz w:val="22"/>
+                <w:szCs w:val="24"/>
+              </w:rPr>
+            </w:pPr>
+            <w:proofErr w:type="gramStart"/>
+            <w:r>
+              <w:rPr>
+                <w:rFonts w:ascii="Courier New" w:hAnsi="Courier New"/>
+                <w:sz w:val="22"/>
+                <w:szCs w:val="24"/>
+              </w:rPr>
+              <w:t>array(</w:t>
+            </w:r>
+            <w:proofErr w:type="gramEnd"/>
+            <w:r>
+              <w:rPr>
+                <w:rFonts w:ascii="Courier New" w:hAnsi="Courier New"/>
+                <w:sz w:val="22"/>
+                <w:szCs w:val="24"/>
+              </w:rPr>
+              <w:t>[11, 13])</w:t>
+            </w:r>
+          </w:p>
+          <w:p>
+            <w:pPr>
+              <w:rPr>
+                <w:rFonts w:ascii="Courier New" w:hAnsi="Courier New"/>
+                <w:sz w:val="22"/>
+                <w:szCs w:val="24"/>
+              </w:rPr>
+            </w:pPr>
+            <w:r>
+              <w:rPr>
+                <w:rFonts w:ascii="Courier New" w:hAnsi="Courier New" w:hint="eastAsia"/>
+                <w:sz w:val="22"/>
+                <w:szCs w:val="24"/>
+              </w:rPr>
               <w:t xml:space="preserve">&gt;&gt;&gt; # </w:t>
             </w:r>
             <w:r>
@@ -4127,7 +4206,15 @@
                 <w:sz w:val="22"/>
                 <w:szCs w:val="24"/>
               </w:rPr>
-              <w:t>指定步长的切片访问</w:t>
+              <w:t>也可通过</w:t>
+            </w:r>
+            <w:r>
+              <w:rPr>
+                <w:rFonts w:ascii="Courier New" w:hAnsi="Courier New" w:hint="eastAsia"/>
+                <w:sz w:val="22"/>
+                <w:szCs w:val="24"/>
+              </w:rPr>
+              <w:t>负数索引访问数组</w:t>
             </w:r>
           </w:p>
           <w:p>
@@ -4162,7 +4249,7 @@
                 <w:sz w:val="22"/>
                 <w:szCs w:val="24"/>
               </w:rPr>
-              <w:t>1:4:2]</w:t>
+              <w:t>1:-2]</w:t>
             </w:r>
           </w:p>
           <w:p>
@@ -4189,57 +4276,24 @@
                 <w:sz w:val="22"/>
                 <w:szCs w:val="24"/>
               </w:rPr>
-              <w:t>[11, 13])</w:t>
-            </w:r>
-          </w:p>
-          <w:p>
-            <w:pPr>
-              <w:rPr>
-                <w:rFonts w:ascii="Courier New" w:hAnsi="Courier New" w:hint="eastAsia"/>
-                <w:sz w:val="22"/>
-                <w:szCs w:val="24"/>
-              </w:rPr>
-            </w:pPr>
-            <w:r>
-              <w:rPr>
-                <w:rFonts w:ascii="Courier New" w:hAnsi="Courier New" w:hint="eastAsia"/>
-                <w:sz w:val="22"/>
-                <w:szCs w:val="24"/>
-              </w:rPr>
-              <w:t xml:space="preserve">&gt;&gt;&gt; # </w:t>
-            </w:r>
-            <w:r>
-              <w:rPr>
-                <w:rFonts w:ascii="Courier New" w:hAnsi="Courier New" w:hint="eastAsia"/>
-                <w:sz w:val="22"/>
-                <w:szCs w:val="24"/>
-              </w:rPr>
-              <w:t>也可通过</w:t>
-            </w:r>
-            <w:r>
-              <w:rPr>
-                <w:rFonts w:ascii="Courier New" w:hAnsi="Courier New" w:hint="eastAsia"/>
-                <w:sz w:val="22"/>
-                <w:szCs w:val="24"/>
-              </w:rPr>
-              <w:t>负数索引访问数组</w:t>
-            </w:r>
-          </w:p>
-          <w:p>
-            <w:pPr>
-              <w:rPr>
-                <w:rFonts w:ascii="Courier New" w:hAnsi="Courier New"/>
-                <w:sz w:val="22"/>
-                <w:szCs w:val="24"/>
-              </w:rPr>
-            </w:pPr>
-            <w:r>
-              <w:rPr>
-                <w:rFonts w:ascii="Courier New" w:hAnsi="Courier New"/>
-                <w:sz w:val="22"/>
-                <w:szCs w:val="24"/>
-              </w:rPr>
-              <w:t xml:space="preserve">... </w:t>
+              <w:t>[11, 12])</w:t>
+            </w:r>
+          </w:p>
+          <w:p>
+            <w:pPr>
+              <w:rPr>
+                <w:rFonts w:ascii="Courier New" w:hAnsi="Courier New"/>
+                <w:sz w:val="22"/>
+                <w:szCs w:val="24"/>
+              </w:rPr>
+            </w:pPr>
+            <w:r>
+              <w:rPr>
+                <w:rFonts w:ascii="Courier New" w:hAnsi="Courier New"/>
+                <w:sz w:val="22"/>
+                <w:szCs w:val="24"/>
+              </w:rPr>
+              <w:t xml:space="preserve">&gt;&gt;&gt; </w:t>
             </w:r>
             <w:proofErr w:type="gramStart"/>
             <w:r>
@@ -4257,75 +4311,13 @@
                 <w:sz w:val="22"/>
                 <w:szCs w:val="24"/>
               </w:rPr>
-              <w:t>1:-2]</w:t>
-            </w:r>
-          </w:p>
-          <w:p>
-            <w:pPr>
-              <w:rPr>
-                <w:rFonts w:ascii="Courier New" w:hAnsi="Courier New"/>
-                <w:sz w:val="22"/>
-                <w:szCs w:val="24"/>
-              </w:rPr>
-            </w:pPr>
-            <w:proofErr w:type="gramStart"/>
-            <w:r>
-              <w:rPr>
-                <w:rFonts w:ascii="Courier New" w:hAnsi="Courier New"/>
-                <w:sz w:val="22"/>
-                <w:szCs w:val="24"/>
-              </w:rPr>
-              <w:t>array(</w:t>
-            </w:r>
-            <w:proofErr w:type="gramEnd"/>
-            <w:r>
-              <w:rPr>
-                <w:rFonts w:ascii="Courier New" w:hAnsi="Courier New"/>
-                <w:sz w:val="22"/>
-                <w:szCs w:val="24"/>
-              </w:rPr>
-              <w:t>[11, 12])</w:t>
-            </w:r>
-          </w:p>
-          <w:p>
-            <w:pPr>
-              <w:rPr>
-                <w:rFonts w:ascii="Courier New" w:hAnsi="Courier New"/>
-                <w:sz w:val="22"/>
-                <w:szCs w:val="24"/>
-              </w:rPr>
-            </w:pPr>
-            <w:r>
-              <w:rPr>
-                <w:rFonts w:ascii="Courier New" w:hAnsi="Courier New"/>
-                <w:sz w:val="22"/>
-                <w:szCs w:val="24"/>
-              </w:rPr>
-              <w:t xml:space="preserve">&gt;&gt;&gt; </w:t>
-            </w:r>
-            <w:proofErr w:type="gramStart"/>
-            <w:r>
-              <w:rPr>
-                <w:rFonts w:ascii="Courier New" w:hAnsi="Courier New"/>
-                <w:sz w:val="22"/>
-                <w:szCs w:val="24"/>
-              </w:rPr>
-              <w:t>a[</w:t>
-            </w:r>
-            <w:proofErr w:type="gramEnd"/>
-            <w:r>
-              <w:rPr>
-                <w:rFonts w:ascii="Courier New" w:hAnsi="Courier New"/>
-                <w:sz w:val="22"/>
-                <w:szCs w:val="24"/>
-              </w:rPr>
               <w:t>-4:3]</w:t>
             </w:r>
           </w:p>
           <w:p>
             <w:pPr>
               <w:rPr>
-                <w:rFonts w:ascii="Courier New" w:hAnsi="Courier New" w:hint="eastAsia"/>
+                <w:rFonts w:ascii="Courier New" w:hAnsi="Courier New"/>
                 <w:sz w:val="22"/>
                 <w:szCs w:val="24"/>
               </w:rPr>
@@ -4419,17 +4411,104 @@
           <w:p>
             <w:pPr>
               <w:rPr>
+                <w:rFonts w:ascii="Courier New" w:hAnsi="Courier New"/>
+                <w:sz w:val="22"/>
+                <w:szCs w:val="24"/>
+              </w:rPr>
+            </w:pPr>
+            <w:r>
+              <w:rPr>
                 <w:rFonts w:ascii="Courier New" w:hAnsi="Courier New" w:hint="eastAsia"/>
                 <w:sz w:val="22"/>
                 <w:szCs w:val="24"/>
               </w:rPr>
-            </w:pPr>
+              <w:t xml:space="preserve">&gt;&gt;&gt; # </w:t>
+            </w:r>
             <w:r>
               <w:rPr>
                 <w:rFonts w:ascii="Courier New" w:hAnsi="Courier New" w:hint="eastAsia"/>
                 <w:sz w:val="22"/>
                 <w:szCs w:val="24"/>
               </w:rPr>
+              <w:t>获取前三个元素</w:t>
+            </w:r>
+          </w:p>
+          <w:p>
+            <w:pPr>
+              <w:rPr>
+                <w:rFonts w:ascii="Courier New" w:hAnsi="Courier New"/>
+                <w:sz w:val="22"/>
+                <w:szCs w:val="24"/>
+              </w:rPr>
+            </w:pPr>
+            <w:r>
+              <w:rPr>
+                <w:rFonts w:ascii="Courier New" w:hAnsi="Courier New"/>
+                <w:sz w:val="22"/>
+                <w:szCs w:val="24"/>
+              </w:rPr>
+              <w:t xml:space="preserve">... </w:t>
+            </w:r>
+            <w:proofErr w:type="gramStart"/>
+            <w:r>
+              <w:rPr>
+                <w:rFonts w:ascii="Courier New" w:hAnsi="Courier New"/>
+                <w:sz w:val="22"/>
+                <w:szCs w:val="24"/>
+              </w:rPr>
+              <w:t>a[</w:t>
+            </w:r>
+            <w:proofErr w:type="gramEnd"/>
+            <w:r>
+              <w:rPr>
+                <w:rFonts w:ascii="Courier New" w:hAnsi="Courier New"/>
+                <w:sz w:val="22"/>
+                <w:szCs w:val="24"/>
+              </w:rPr>
+              <w:t>:3]</w:t>
+            </w:r>
+          </w:p>
+          <w:p>
+            <w:pPr>
+              <w:rPr>
+                <w:rFonts w:ascii="Courier New" w:hAnsi="Courier New"/>
+                <w:sz w:val="22"/>
+                <w:szCs w:val="24"/>
+              </w:rPr>
+            </w:pPr>
+            <w:proofErr w:type="gramStart"/>
+            <w:r>
+              <w:rPr>
+                <w:rFonts w:ascii="Courier New" w:hAnsi="Courier New"/>
+                <w:sz w:val="22"/>
+                <w:szCs w:val="24"/>
+              </w:rPr>
+              <w:t>array(</w:t>
+            </w:r>
+            <w:proofErr w:type="gramEnd"/>
+            <w:r>
+              <w:rPr>
+                <w:rFonts w:ascii="Courier New" w:hAnsi="Courier New"/>
+                <w:sz w:val="22"/>
+                <w:szCs w:val="24"/>
+              </w:rPr>
+              <w:t>[10, 11, 12])</w:t>
+            </w:r>
+          </w:p>
+          <w:p>
+            <w:pPr>
+              <w:rPr>
+                <w:rFonts w:ascii="Courier New" w:hAnsi="Courier New"/>
+                <w:sz w:val="22"/>
+                <w:szCs w:val="24"/>
+              </w:rPr>
+            </w:pPr>
+            <w:r>
+              <w:rPr>
+                <w:rFonts w:ascii="Courier New" w:hAnsi="Courier New" w:hint="eastAsia"/>
+                <w:sz w:val="22"/>
+                <w:szCs w:val="24"/>
+              </w:rPr>
               <w:t xml:space="preserve">&gt;&gt;&gt; # </w:t>
             </w:r>
             <w:r>
@@ -4438,7 +4517,7 @@
                 <w:sz w:val="22"/>
                 <w:szCs w:val="24"/>
               </w:rPr>
-              <w:t>获取前三个元素</w:t>
+              <w:t>获取后两个元素</w:t>
             </w:r>
           </w:p>
           <w:p>
@@ -4473,7 +4552,7 @@
                 <w:sz w:val="22"/>
                 <w:szCs w:val="24"/>
               </w:rPr>
-              <w:t>:3]</w:t>
+              <w:t>-2:]</w:t>
             </w:r>
           </w:p>
           <w:p>
@@ -4500,49 +4579,49 @@
                 <w:sz w:val="22"/>
                 <w:szCs w:val="24"/>
               </w:rPr>
-              <w:t>[10, 11, 12])</w:t>
-            </w:r>
-          </w:p>
-          <w:p>
-            <w:pPr>
+              <w:t>[13, 14])</w:t>
+            </w:r>
+          </w:p>
+          <w:p>
+            <w:pPr>
+              <w:rPr>
+                <w:rFonts w:ascii="Courier New" w:hAnsi="Courier New"/>
+                <w:sz w:val="22"/>
+                <w:szCs w:val="24"/>
+              </w:rPr>
+            </w:pPr>
+            <w:r>
               <w:rPr>
                 <w:rFonts w:ascii="Courier New" w:hAnsi="Courier New" w:hint="eastAsia"/>
                 <w:sz w:val="22"/>
                 <w:szCs w:val="24"/>
               </w:rPr>
-            </w:pPr>
+              <w:t xml:space="preserve">&gt;&gt;&gt; # </w:t>
+            </w:r>
             <w:r>
               <w:rPr>
                 <w:rFonts w:ascii="Courier New" w:hAnsi="Courier New" w:hint="eastAsia"/>
                 <w:sz w:val="22"/>
                 <w:szCs w:val="24"/>
               </w:rPr>
-              <w:t xml:space="preserve">&gt;&gt;&gt; # </w:t>
-            </w:r>
-            <w:r>
-              <w:rPr>
-                <w:rFonts w:ascii="Courier New" w:hAnsi="Courier New" w:hint="eastAsia"/>
-                <w:sz w:val="22"/>
-                <w:szCs w:val="24"/>
-              </w:rPr>
-              <w:t>获取后两个元素</w:t>
-            </w:r>
-          </w:p>
-          <w:p>
-            <w:pPr>
-              <w:rPr>
-                <w:rFonts w:ascii="Courier New" w:hAnsi="Courier New"/>
-                <w:sz w:val="22"/>
-                <w:szCs w:val="24"/>
-              </w:rPr>
-            </w:pPr>
-            <w:r>
-              <w:rPr>
-                <w:rFonts w:ascii="Courier New" w:hAnsi="Courier New"/>
-                <w:sz w:val="22"/>
-                <w:szCs w:val="24"/>
-              </w:rPr>
-              <w:t xml:space="preserve">... </w:t>
+              <w:t>从数组中每隔两个元素取一个元素</w:t>
+            </w:r>
+          </w:p>
+          <w:p>
+            <w:pPr>
+              <w:rPr>
+                <w:rFonts w:ascii="Courier New" w:hAnsi="Courier New"/>
+                <w:sz w:val="22"/>
+                <w:szCs w:val="24"/>
+              </w:rPr>
+            </w:pPr>
+            <w:r>
+              <w:rPr>
+                <w:rFonts w:ascii="Courier New" w:hAnsi="Courier New"/>
+                <w:sz w:val="22"/>
+                <w:szCs w:val="24"/>
+              </w:rPr>
+              <w:t>... a</w:t>
             </w:r>
             <w:proofErr w:type="gramStart"/>
             <w:r>
@@ -4551,7 +4630,7 @@
                 <w:sz w:val="22"/>
                 <w:szCs w:val="24"/>
               </w:rPr>
-              <w:t>a[</w:t>
+              <w:t>[::</w:t>
             </w:r>
             <w:proofErr w:type="gramEnd"/>
             <w:r>
@@ -4560,7 +4639,7 @@
                 <w:sz w:val="22"/>
                 <w:szCs w:val="24"/>
               </w:rPr>
-              <w:t>-2:]</w:t>
+              <w:t>2]</w:t>
             </w:r>
           </w:p>
           <w:p>
@@ -4587,100 +4666,13 @@
                 <w:sz w:val="22"/>
                 <w:szCs w:val="24"/>
               </w:rPr>
-              <w:t>[13, 14])</w:t>
-            </w:r>
-          </w:p>
-          <w:p>
-            <w:pPr>
-              <w:rPr>
-                <w:rFonts w:ascii="Courier New" w:hAnsi="Courier New" w:hint="eastAsia"/>
-                <w:sz w:val="22"/>
-                <w:szCs w:val="24"/>
-              </w:rPr>
-            </w:pPr>
-            <w:r>
-              <w:rPr>
-                <w:rFonts w:ascii="Courier New" w:hAnsi="Courier New" w:hint="eastAsia"/>
-                <w:sz w:val="22"/>
-                <w:szCs w:val="24"/>
-              </w:rPr>
-              <w:t xml:space="preserve">&gt;&gt;&gt; # </w:t>
-            </w:r>
-            <w:r>
-              <w:rPr>
-                <w:rFonts w:ascii="Courier New" w:hAnsi="Courier New" w:hint="eastAsia"/>
-                <w:sz w:val="22"/>
-                <w:szCs w:val="24"/>
-              </w:rPr>
-              <w:t>从数组中每隔两个元素取一个元素</w:t>
-            </w:r>
-          </w:p>
-          <w:p>
-            <w:pPr>
-              <w:rPr>
-                <w:rFonts w:ascii="Courier New" w:hAnsi="Courier New"/>
-                <w:sz w:val="22"/>
-                <w:szCs w:val="24"/>
-              </w:rPr>
-            </w:pPr>
-            <w:r>
-              <w:rPr>
-                <w:rFonts w:ascii="Courier New" w:hAnsi="Courier New"/>
-                <w:sz w:val="22"/>
-                <w:szCs w:val="24"/>
-              </w:rPr>
-              <w:t>... a</w:t>
-            </w:r>
-            <w:proofErr w:type="gramStart"/>
-            <w:r>
-              <w:rPr>
-                <w:rFonts w:ascii="Courier New" w:hAnsi="Courier New"/>
-                <w:sz w:val="22"/>
-                <w:szCs w:val="24"/>
-              </w:rPr>
-              <w:t>[::</w:t>
-            </w:r>
-            <w:proofErr w:type="gramEnd"/>
-            <w:r>
-              <w:rPr>
-                <w:rFonts w:ascii="Courier New" w:hAnsi="Courier New"/>
-                <w:sz w:val="22"/>
-                <w:szCs w:val="24"/>
-              </w:rPr>
-              <w:t>2]</w:t>
-            </w:r>
-          </w:p>
-          <w:p>
-            <w:pPr>
-              <w:rPr>
-                <w:rFonts w:ascii="Courier New" w:hAnsi="Courier New"/>
-                <w:sz w:val="22"/>
-                <w:szCs w:val="24"/>
-              </w:rPr>
-            </w:pPr>
-            <w:proofErr w:type="gramStart"/>
-            <w:r>
-              <w:rPr>
-                <w:rFonts w:ascii="Courier New" w:hAnsi="Courier New"/>
-                <w:sz w:val="22"/>
-                <w:szCs w:val="24"/>
-              </w:rPr>
-              <w:t>array(</w:t>
-            </w:r>
-            <w:proofErr w:type="gramEnd"/>
-            <w:r>
-              <w:rPr>
-                <w:rFonts w:ascii="Courier New" w:hAnsi="Courier New"/>
-                <w:sz w:val="22"/>
-                <w:szCs w:val="24"/>
-              </w:rPr>
               <w:t>[10, 12, 14])</w:t>
             </w:r>
           </w:p>
           <w:p>
             <w:pPr>
               <w:rPr>
-                <w:rFonts w:ascii="Courier New" w:hAnsi="Courier New" w:hint="eastAsia"/>
+                <w:rFonts w:ascii="Courier New" w:hAnsi="Courier New"/>
                 <w:sz w:val="22"/>
                 <w:szCs w:val="24"/>
               </w:rPr>
@@ -4704,39 +4696,7 @@
           <w:sz w:val="22"/>
           <w:szCs w:val="24"/>
         </w:rPr>
-        <w:t>对高维数组的切片访问</w:t>
-      </w:r>
-      <w:r>
-        <w:rPr>
-          <w:rFonts w:ascii="Courier New" w:hAnsi="Courier New" w:hint="eastAsia"/>
-          <w:sz w:val="22"/>
-          <w:szCs w:val="24"/>
-        </w:rPr>
-        <w:t>相比于列表切片访问，在格式上</w:t>
-      </w:r>
-      <w:r>
-        <w:rPr>
-          <w:rFonts w:ascii="Courier New" w:hAnsi="Courier New" w:hint="eastAsia"/>
-          <w:sz w:val="22"/>
-          <w:szCs w:val="24"/>
-        </w:rPr>
-        <w:t>略有区别</w:t>
-      </w:r>
-      <w:r>
-        <w:rPr>
-          <w:rFonts w:ascii="Courier New" w:hAnsi="Courier New" w:hint="eastAsia"/>
-          <w:sz w:val="22"/>
-          <w:szCs w:val="24"/>
-        </w:rPr>
-        <w:t>。用户可</w:t>
-      </w:r>
-      <w:r>
-        <w:rPr>
-          <w:rFonts w:ascii="Courier New" w:hAnsi="Courier New" w:hint="eastAsia"/>
-          <w:sz w:val="22"/>
-          <w:szCs w:val="24"/>
-        </w:rPr>
-        <w:t>对每个维度指定具体的切片方式。</w:t>
+        <w:t>对高维数组的切片访问相比于列表切片访问，在格式上略有区别。用户可对每个维度指定具体的切片方式。</w:t>
       </w:r>
       <w:r>
         <w:rPr>
@@ -5238,54 +5198,331 @@
           <w:p>
             <w:pPr>
               <w:rPr>
+                <w:rFonts w:ascii="Courier New" w:hAnsi="Courier New"/>
+                <w:sz w:val="22"/>
+                <w:szCs w:val="24"/>
+              </w:rPr>
+            </w:pPr>
+            <w:r>
+              <w:rPr>
                 <w:rFonts w:ascii="Courier New" w:hAnsi="Courier New" w:hint="eastAsia"/>
                 <w:sz w:val="22"/>
                 <w:szCs w:val="24"/>
               </w:rPr>
-            </w:pPr>
+              <w:t xml:space="preserve">&gt;&gt;&gt; a[2::2, ::2]        </w:t>
+            </w:r>
+            <w:r>
+              <w:rPr>
+                <w:rFonts w:ascii="Courier New" w:hAnsi="Courier New"/>
+                <w:sz w:val="22"/>
+                <w:szCs w:val="24"/>
+              </w:rPr>
+              <w:t xml:space="preserve">                       </w:t>
+            </w:r>
             <w:r>
               <w:rPr>
                 <w:rFonts w:ascii="Courier New" w:hAnsi="Courier New" w:hint="eastAsia"/>
                 <w:sz w:val="22"/>
                 <w:szCs w:val="24"/>
               </w:rPr>
-              <w:t xml:space="preserve">&gt;&gt;&gt; a[2::2, ::2]        </w:t>
-            </w:r>
-            <w:r>
-              <w:rPr>
-                <w:rFonts w:ascii="Courier New" w:hAnsi="Courier New"/>
-                <w:sz w:val="22"/>
-                <w:szCs w:val="24"/>
-              </w:rPr>
-              <w:t xml:space="preserve">                       </w:t>
-            </w:r>
-            <w:bookmarkStart w:id="0" w:name="_GoBack"/>
-            <w:bookmarkEnd w:id="0"/>
+              <w:t xml:space="preserve"># </w:t>
+            </w:r>
             <w:r>
               <w:rPr>
                 <w:rFonts w:ascii="Courier New" w:hAnsi="Courier New" w:hint="eastAsia"/>
                 <w:sz w:val="22"/>
                 <w:szCs w:val="24"/>
               </w:rPr>
-              <w:t xml:space="preserve"># </w:t>
-            </w:r>
-            <w:r>
+              <w:t>指定步长的切片</w:t>
+            </w:r>
+          </w:p>
+          <w:p>
+            <w:pPr>
+              <w:rPr>
+                <w:rFonts w:ascii="Courier New" w:hAnsi="Courier New"/>
+                <w:sz w:val="22"/>
+                <w:szCs w:val="24"/>
+              </w:rPr>
+            </w:pPr>
+            <w:proofErr w:type="gramStart"/>
+            <w:r>
+              <w:rPr>
+                <w:rFonts w:ascii="Courier New" w:hAnsi="Courier New"/>
+                <w:sz w:val="22"/>
+                <w:szCs w:val="24"/>
+              </w:rPr>
+              <w:t>array(</w:t>
+            </w:r>
+            <w:proofErr w:type="gramEnd"/>
+            <w:r>
+              <w:rPr>
+                <w:rFonts w:ascii="Courier New" w:hAnsi="Courier New"/>
+                <w:sz w:val="22"/>
+                <w:szCs w:val="24"/>
+              </w:rPr>
+              <w:t>[[10, 12, 14],</w:t>
+            </w:r>
+          </w:p>
+          <w:p>
+            <w:pPr>
+              <w:rPr>
+                <w:rFonts w:ascii="Courier New" w:hAnsi="Courier New"/>
+                <w:sz w:val="22"/>
+                <w:szCs w:val="24"/>
+              </w:rPr>
+            </w:pPr>
+            <w:r>
+              <w:rPr>
+                <w:rFonts w:ascii="Courier New" w:hAnsi="Courier New"/>
+                <w:sz w:val="22"/>
+                <w:szCs w:val="24"/>
+              </w:rPr>
+              <w:t xml:space="preserve">       [20, 22, 24]])</w:t>
+            </w:r>
+          </w:p>
+        </w:tc>
+      </w:tr>
+    </w:tbl>
+    <w:p>
+      <w:pPr>
+        <w:ind w:firstLineChars="200" w:firstLine="442"/>
+        <w:rPr>
+          <w:rFonts w:ascii="Courier New" w:hAnsi="Courier New"/>
+          <w:b/>
+          <w:sz w:val="22"/>
+          <w:szCs w:val="24"/>
+        </w:rPr>
+      </w:pPr>
+      <w:r>
+        <w:rPr>
+          <w:rFonts w:ascii="Courier New" w:hAnsi="Courier New" w:hint="eastAsia"/>
+          <w:b/>
+          <w:sz w:val="22"/>
+          <w:szCs w:val="24"/>
+        </w:rPr>
+        <w:t>2.</w:t>
+      </w:r>
+      <w:r>
+        <w:rPr>
+          <w:rFonts w:ascii="Courier New" w:hAnsi="Courier New"/>
+          <w:b/>
+          <w:sz w:val="22"/>
+          <w:szCs w:val="24"/>
+        </w:rPr>
+        <w:t>2</w:t>
+      </w:r>
+      <w:r>
+        <w:rPr>
+          <w:rFonts w:ascii="Courier New" w:hAnsi="Courier New" w:hint="eastAsia"/>
+          <w:b/>
+          <w:sz w:val="22"/>
+          <w:szCs w:val="24"/>
+        </w:rPr>
+        <w:t>.</w:t>
+      </w:r>
+      <w:r>
+        <w:rPr>
+          <w:rFonts w:ascii="Courier New" w:hAnsi="Courier New"/>
+          <w:b/>
+          <w:sz w:val="22"/>
+          <w:szCs w:val="24"/>
+        </w:rPr>
+        <w:t xml:space="preserve">3 </w:t>
+      </w:r>
+      <w:r>
+        <w:rPr>
+          <w:rFonts w:ascii="Courier New" w:hAnsi="Courier New" w:hint="eastAsia"/>
+          <w:b/>
+          <w:sz w:val="22"/>
+          <w:szCs w:val="24"/>
+        </w:rPr>
+        <w:t>切片</w:t>
+      </w:r>
+      <w:r>
+        <w:rPr>
+          <w:rFonts w:ascii="Courier New" w:hAnsi="Courier New" w:hint="eastAsia"/>
+          <w:b/>
+          <w:sz w:val="22"/>
+          <w:szCs w:val="24"/>
+        </w:rPr>
+        <w:t>的本质是</w:t>
+      </w:r>
+      <w:r>
+        <w:rPr>
+          <w:rFonts w:ascii="Courier New" w:hAnsi="Courier New" w:hint="eastAsia"/>
+          <w:b/>
+          <w:sz w:val="22"/>
+          <w:szCs w:val="24"/>
+        </w:rPr>
+        <w:t>引用</w:t>
+      </w:r>
+    </w:p>
+    <w:p>
+      <w:pPr>
+        <w:ind w:firstLineChars="200" w:firstLine="440"/>
+        <w:rPr>
+          <w:rFonts w:ascii="Courier New" w:hAnsi="Courier New"/>
+          <w:sz w:val="22"/>
+          <w:szCs w:val="24"/>
+        </w:rPr>
+      </w:pPr>
+      <w:r>
+        <w:rPr>
+          <w:rFonts w:ascii="Courier New" w:hAnsi="Courier New" w:hint="eastAsia"/>
+          <w:sz w:val="22"/>
+          <w:szCs w:val="24"/>
+        </w:rPr>
+        <w:t>切片的本质是对内存中</w:t>
+      </w:r>
+      <w:r>
+        <w:rPr>
+          <w:rFonts w:ascii="Courier New" w:hAnsi="Courier New" w:hint="eastAsia"/>
+          <w:sz w:val="22"/>
+          <w:szCs w:val="24"/>
+        </w:rPr>
+        <w:t>原始</w:t>
+      </w:r>
+      <w:r>
+        <w:rPr>
+          <w:rFonts w:ascii="Courier New" w:hAnsi="Courier New" w:hint="eastAsia"/>
+          <w:sz w:val="22"/>
+          <w:szCs w:val="24"/>
+        </w:rPr>
+        <w:t>数组的引用。对数组切片进行的修改最终都会影响到原</w:t>
+      </w:r>
+      <w:r>
+        <w:rPr>
+          <w:rFonts w:ascii="Courier New" w:hAnsi="Courier New" w:hint="eastAsia"/>
+          <w:sz w:val="22"/>
+          <w:szCs w:val="24"/>
+        </w:rPr>
+        <w:t>始</w:t>
+      </w:r>
+      <w:r>
+        <w:rPr>
+          <w:rFonts w:ascii="Courier New" w:hAnsi="Courier New" w:hint="eastAsia"/>
+          <w:sz w:val="22"/>
+          <w:szCs w:val="24"/>
+        </w:rPr>
+        <w:t>数组。我们来看下面一个例子</w:t>
+      </w:r>
+      <w:r>
+        <w:rPr>
+          <w:rFonts w:ascii="Courier New" w:hAnsi="Courier New" w:hint="eastAsia"/>
+          <w:sz w:val="22"/>
+          <w:szCs w:val="24"/>
+        </w:rPr>
+        <w:t>：</w:t>
+      </w:r>
+    </w:p>
+    <w:tbl>
+      <w:tblPr>
+        <w:tblStyle w:val="a9"/>
+        <w:tblW w:w="0" w:type="auto"/>
+        <w:tblLook w:val="04A0" w:firstRow="1" w:lastRow="0" w:firstColumn="1" w:lastColumn="0" w:noHBand="0" w:noVBand="1"/>
+      </w:tblPr>
+      <w:tblGrid>
+        <w:gridCol w:w="8522"/>
+      </w:tblGrid>
+      <w:tr>
+        <w:tc>
+          <w:tcPr>
+            <w:tcW w:w="8522" w:type="dxa"/>
+          </w:tcPr>
+          <w:p>
+            <w:pPr>
+              <w:rPr>
+                <w:rFonts w:ascii="Courier New" w:hAnsi="Courier New"/>
+                <w:sz w:val="22"/>
+                <w:szCs w:val="24"/>
+              </w:rPr>
+            </w:pPr>
+            <w:r>
+              <w:rPr>
+                <w:rFonts w:ascii="Courier New" w:hAnsi="Courier New"/>
+                <w:sz w:val="22"/>
+                <w:szCs w:val="24"/>
+              </w:rPr>
+              <w:t xml:space="preserve">&gt;&gt;&gt; a = </w:t>
+            </w:r>
+            <w:proofErr w:type="spellStart"/>
+            <w:proofErr w:type="gramStart"/>
+            <w:r>
+              <w:rPr>
+                <w:rFonts w:ascii="Courier New" w:hAnsi="Courier New"/>
+                <w:sz w:val="22"/>
+                <w:szCs w:val="24"/>
+              </w:rPr>
+              <w:t>np.array</w:t>
+            </w:r>
+            <w:proofErr w:type="spellEnd"/>
+            <w:proofErr w:type="gramEnd"/>
+            <w:r>
+              <w:rPr>
+                <w:rFonts w:ascii="Courier New" w:hAnsi="Courier New"/>
+                <w:sz w:val="22"/>
+                <w:szCs w:val="24"/>
+              </w:rPr>
+              <w:t>([0, 1, 2, 3, 4])</w:t>
+            </w:r>
+          </w:p>
+          <w:p>
+            <w:pPr>
               <w:rPr>
                 <w:rFonts w:ascii="Courier New" w:hAnsi="Courier New" w:hint="eastAsia"/>
                 <w:sz w:val="22"/>
                 <w:szCs w:val="24"/>
               </w:rPr>
-              <w:t>指定步长的切片</w:t>
-            </w:r>
-          </w:p>
-          <w:p>
-            <w:pPr>
-              <w:rPr>
-                <w:rFonts w:ascii="Courier New" w:hAnsi="Courier New"/>
-                <w:sz w:val="22"/>
-                <w:szCs w:val="24"/>
-              </w:rPr>
-            </w:pPr>
+            </w:pPr>
+            <w:r>
+              <w:rPr>
+                <w:rFonts w:ascii="Courier New" w:hAnsi="Courier New" w:hint="eastAsia"/>
+                <w:sz w:val="22"/>
+                <w:szCs w:val="24"/>
+              </w:rPr>
+              <w:t xml:space="preserve">&gt;&gt;&gt; # </w:t>
+            </w:r>
+            <w:r>
+              <w:rPr>
+                <w:rFonts w:ascii="Courier New" w:hAnsi="Courier New" w:hint="eastAsia"/>
+                <w:sz w:val="22"/>
+                <w:szCs w:val="24"/>
+              </w:rPr>
+              <w:t>创建一个包含两个</w:t>
+            </w:r>
+            <w:r>
+              <w:rPr>
+                <w:rFonts w:ascii="Courier New" w:hAnsi="Courier New" w:hint="eastAsia"/>
+                <w:sz w:val="22"/>
+                <w:szCs w:val="24"/>
+              </w:rPr>
+              <w:t>a</w:t>
+            </w:r>
+            <w:r>
+              <w:rPr>
+                <w:rFonts w:ascii="Courier New" w:hAnsi="Courier New" w:hint="eastAsia"/>
+                <w:sz w:val="22"/>
+                <w:szCs w:val="24"/>
+              </w:rPr>
+              <w:t>中元素的数组切片</w:t>
+            </w:r>
+          </w:p>
+          <w:p>
+            <w:pPr>
+              <w:rPr>
+                <w:rFonts w:ascii="Courier New" w:hAnsi="Courier New"/>
+                <w:sz w:val="22"/>
+                <w:szCs w:val="24"/>
+              </w:rPr>
+            </w:pPr>
+            <w:r>
+              <w:rPr>
+                <w:rFonts w:ascii="Courier New" w:hAnsi="Courier New"/>
+                <w:sz w:val="22"/>
+                <w:szCs w:val="24"/>
+              </w:rPr>
+              <w:t xml:space="preserve">... b = </w:t>
+            </w:r>
             <w:proofErr w:type="gramStart"/>
             <w:r>
               <w:rPr>
@@ -5293,6 +5530,50 @@
                 <w:sz w:val="22"/>
                 <w:szCs w:val="24"/>
               </w:rPr>
+              <w:t>a[</w:t>
+            </w:r>
+            <w:proofErr w:type="gramEnd"/>
+            <w:r>
+              <w:rPr>
+                <w:rFonts w:ascii="Courier New" w:hAnsi="Courier New"/>
+                <w:sz w:val="22"/>
+                <w:szCs w:val="24"/>
+              </w:rPr>
+              <w:t>2:4]</w:t>
+            </w:r>
+          </w:p>
+          <w:p>
+            <w:pPr>
+              <w:rPr>
+                <w:rFonts w:ascii="Courier New" w:hAnsi="Courier New"/>
+                <w:sz w:val="22"/>
+                <w:szCs w:val="24"/>
+              </w:rPr>
+            </w:pPr>
+            <w:r>
+              <w:rPr>
+                <w:rFonts w:ascii="Courier New" w:hAnsi="Courier New"/>
+                <w:sz w:val="22"/>
+                <w:szCs w:val="24"/>
+              </w:rPr>
+              <w:t>&gt;&gt;&gt; b</w:t>
+            </w:r>
+          </w:p>
+          <w:p>
+            <w:pPr>
+              <w:rPr>
+                <w:rFonts w:ascii="Courier New" w:hAnsi="Courier New"/>
+                <w:sz w:val="22"/>
+                <w:szCs w:val="24"/>
+              </w:rPr>
+            </w:pPr>
+            <w:proofErr w:type="gramStart"/>
+            <w:r>
+              <w:rPr>
+                <w:rFonts w:ascii="Courier New" w:hAnsi="Courier New"/>
+                <w:sz w:val="22"/>
+                <w:szCs w:val="24"/>
+              </w:rPr>
               <w:t>array(</w:t>
             </w:r>
             <w:proofErr w:type="gramEnd"/>
@@ -5302,7 +5583,42 @@
                 <w:sz w:val="22"/>
                 <w:szCs w:val="24"/>
               </w:rPr>
-              <w:t>[[10, 12, 14],</w:t>
+              <w:t>[2, 3])</w:t>
+            </w:r>
+          </w:p>
+          <w:p>
+            <w:pPr>
+              <w:rPr>
+                <w:rFonts w:ascii="Courier New" w:hAnsi="Courier New"/>
+                <w:sz w:val="22"/>
+                <w:szCs w:val="24"/>
+              </w:rPr>
+            </w:pPr>
+            <w:r>
+              <w:rPr>
+                <w:rFonts w:ascii="Courier New" w:hAnsi="Courier New"/>
+                <w:sz w:val="22"/>
+                <w:szCs w:val="24"/>
+              </w:rPr>
+              <w:t xml:space="preserve">&gt;&gt;&gt; </w:t>
+            </w:r>
+            <w:proofErr w:type="gramStart"/>
+            <w:r>
+              <w:rPr>
+                <w:rFonts w:ascii="Courier New" w:hAnsi="Courier New"/>
+                <w:sz w:val="22"/>
+                <w:szCs w:val="24"/>
+              </w:rPr>
+              <w:t>b[</w:t>
+            </w:r>
+            <w:proofErr w:type="gramEnd"/>
+            <w:r>
+              <w:rPr>
+                <w:rFonts w:ascii="Courier New" w:hAnsi="Courier New"/>
+                <w:sz w:val="22"/>
+                <w:szCs w:val="24"/>
+              </w:rPr>
+              <w:t>0] = 10</w:t>
             </w:r>
           </w:p>
           <w:p>
@@ -5315,11 +5631,87 @@
             </w:pPr>
             <w:r>
               <w:rPr>
-                <w:rFonts w:ascii="Courier New" w:hAnsi="Courier New"/>
-                <w:sz w:val="22"/>
-                <w:szCs w:val="24"/>
-              </w:rPr>
-              <w:t xml:space="preserve">       [20, 22, 24]])</w:t>
+                <w:rFonts w:ascii="Courier New" w:hAnsi="Courier New" w:hint="eastAsia"/>
+                <w:sz w:val="22"/>
+                <w:szCs w:val="24"/>
+              </w:rPr>
+              <w:t xml:space="preserve">&gt;&gt;&gt; # </w:t>
+            </w:r>
+            <w:r>
+              <w:rPr>
+                <w:rFonts w:ascii="Courier New" w:hAnsi="Courier New" w:hint="eastAsia"/>
+                <w:sz w:val="22"/>
+                <w:szCs w:val="24"/>
+              </w:rPr>
+              <w:t>对</w:t>
+            </w:r>
+            <w:r>
+              <w:rPr>
+                <w:rFonts w:ascii="Courier New" w:hAnsi="Courier New" w:hint="eastAsia"/>
+                <w:sz w:val="22"/>
+                <w:szCs w:val="24"/>
+              </w:rPr>
+              <w:t>b</w:t>
+            </w:r>
+            <w:r>
+              <w:rPr>
+                <w:rFonts w:ascii="Courier New" w:hAnsi="Courier New" w:hint="eastAsia"/>
+                <w:sz w:val="22"/>
+                <w:szCs w:val="24"/>
+              </w:rPr>
+              <w:t>的修改也会修改</w:t>
+            </w:r>
+            <w:r>
+              <w:rPr>
+                <w:rFonts w:ascii="Courier New" w:hAnsi="Courier New" w:hint="eastAsia"/>
+                <w:sz w:val="22"/>
+                <w:szCs w:val="24"/>
+              </w:rPr>
+              <w:t>a</w:t>
+            </w:r>
+          </w:p>
+          <w:p>
+            <w:pPr>
+              <w:rPr>
+                <w:rFonts w:ascii="Courier New" w:hAnsi="Courier New"/>
+                <w:sz w:val="22"/>
+                <w:szCs w:val="24"/>
+              </w:rPr>
+            </w:pPr>
+            <w:r>
+              <w:rPr>
+                <w:rFonts w:ascii="Courier New" w:hAnsi="Courier New"/>
+                <w:sz w:val="22"/>
+                <w:szCs w:val="24"/>
+              </w:rPr>
+              <w:t>... a</w:t>
+            </w:r>
+          </w:p>
+          <w:p>
+            <w:pPr>
+              <w:rPr>
+                <w:rFonts w:ascii="Courier New" w:hAnsi="Courier New" w:hint="eastAsia"/>
+                <w:sz w:val="22"/>
+                <w:szCs w:val="24"/>
+              </w:rPr>
+            </w:pPr>
+            <w:proofErr w:type="gramStart"/>
+            <w:r>
+              <w:rPr>
+                <w:rFonts w:ascii="Courier New" w:hAnsi="Courier New"/>
+                <w:sz w:val="22"/>
+                <w:szCs w:val="24"/>
+              </w:rPr>
+              <w:t>array(</w:t>
+            </w:r>
+            <w:proofErr w:type="gramEnd"/>
+            <w:r>
+              <w:rPr>
+                <w:rFonts w:ascii="Courier New" w:hAnsi="Courier New"/>
+                <w:sz w:val="22"/>
+                <w:szCs w:val="24"/>
+              </w:rPr>
+              <w:t>[ 0,  1, 10,  3,  4])</w:t>
             </w:r>
           </w:p>
         </w:tc>
@@ -5334,6 +5726,112 @@
           <w:szCs w:val="24"/>
         </w:rPr>
       </w:pPr>
+      <w:r>
+        <w:rPr>
+          <w:rFonts w:ascii="Courier New" w:hAnsi="Courier New" w:hint="eastAsia"/>
+          <w:sz w:val="22"/>
+          <w:szCs w:val="24"/>
+        </w:rPr>
+        <w:t>在上例中可以看到，将</w:t>
+      </w:r>
+      <w:r>
+        <w:rPr>
+          <w:rFonts w:ascii="Courier New" w:hAnsi="Courier New" w:hint="eastAsia"/>
+          <w:sz w:val="22"/>
+          <w:szCs w:val="24"/>
+        </w:rPr>
+        <w:t>a</w:t>
+      </w:r>
+      <w:r>
+        <w:rPr>
+          <w:rFonts w:ascii="Courier New" w:hAnsi="Courier New" w:hint="eastAsia"/>
+          <w:sz w:val="22"/>
+          <w:szCs w:val="24"/>
+        </w:rPr>
+        <w:t>的切片</w:t>
+      </w:r>
+      <w:r>
+        <w:rPr>
+          <w:rFonts w:ascii="Courier New" w:hAnsi="Courier New" w:hint="eastAsia"/>
+          <w:sz w:val="22"/>
+          <w:szCs w:val="24"/>
+        </w:rPr>
+        <w:t>a</w:t>
+      </w:r>
+      <w:r>
+        <w:rPr>
+          <w:rFonts w:ascii="Courier New" w:hAnsi="Courier New"/>
+          <w:sz w:val="22"/>
+          <w:szCs w:val="24"/>
+        </w:rPr>
+        <w:t>[2:4]</w:t>
+      </w:r>
+      <w:r>
+        <w:rPr>
+          <w:rFonts w:ascii="Courier New" w:hAnsi="Courier New" w:hint="eastAsia"/>
+          <w:sz w:val="22"/>
+          <w:szCs w:val="24"/>
+        </w:rPr>
+        <w:t>赋给</w:t>
+      </w:r>
+      <w:r>
+        <w:rPr>
+          <w:rFonts w:ascii="Courier New" w:hAnsi="Courier New" w:hint="eastAsia"/>
+          <w:sz w:val="22"/>
+          <w:szCs w:val="24"/>
+        </w:rPr>
+        <w:t>b</w:t>
+      </w:r>
+      <w:r>
+        <w:rPr>
+          <w:rFonts w:ascii="Courier New" w:hAnsi="Courier New" w:hint="eastAsia"/>
+          <w:sz w:val="22"/>
+          <w:szCs w:val="24"/>
+        </w:rPr>
+        <w:t>之后，对数组</w:t>
+      </w:r>
+      <w:r>
+        <w:rPr>
+          <w:rFonts w:ascii="Courier New" w:hAnsi="Courier New" w:hint="eastAsia"/>
+          <w:sz w:val="22"/>
+          <w:szCs w:val="24"/>
+        </w:rPr>
+        <w:t>b</w:t>
+      </w:r>
+      <w:r>
+        <w:rPr>
+          <w:rFonts w:ascii="Courier New" w:hAnsi="Courier New" w:hint="eastAsia"/>
+          <w:sz w:val="22"/>
+          <w:szCs w:val="24"/>
+        </w:rPr>
+        <w:t>进行修改的同时，原始数组</w:t>
+      </w:r>
+      <w:r>
+        <w:rPr>
+          <w:rFonts w:ascii="Courier New" w:hAnsi="Courier New" w:hint="eastAsia"/>
+          <w:sz w:val="22"/>
+          <w:szCs w:val="24"/>
+        </w:rPr>
+        <w:t>a</w:t>
+      </w:r>
+      <w:r>
+        <w:rPr>
+          <w:rFonts w:ascii="Courier New" w:hAnsi="Courier New" w:hint="eastAsia"/>
+          <w:sz w:val="22"/>
+          <w:szCs w:val="24"/>
+        </w:rPr>
+        <w:t>对应位置的元素也发生了同样的变化</w:t>
+      </w:r>
+      <w:bookmarkStart w:id="0" w:name="_GoBack"/>
+      <w:bookmarkEnd w:id="0"/>
+      <w:r>
+        <w:rPr>
+          <w:rFonts w:ascii="Courier New" w:hAnsi="Courier New" w:hint="eastAsia"/>
+          <w:sz w:val="22"/>
+          <w:szCs w:val="24"/>
+        </w:rPr>
+        <w:t>。</w:t>
+      </w:r>
     </w:p>
     <w:p>
       <w:pPr>

</xml_diff>

<commit_message>
Book chapter update: sections in chapter 2 has been rearranged
</commit_message>
<xml_diff>
--- a/numpy/numpy.docx
+++ b/numpy/numpy.docx
@@ -301,6 +301,15 @@
     </w:p>
     <w:p>
       <w:pPr>
+        <w:ind w:firstLineChars="200" w:firstLine="440"/>
+        <w:rPr>
+          <w:rFonts w:ascii="Courier New" w:hAnsi="Courier New" w:hint="eastAsia"/>
+          <w:sz w:val="22"/>
+        </w:rPr>
+      </w:pPr>
+    </w:p>
+    <w:p>
+      <w:pPr>
         <w:rPr>
           <w:rFonts w:ascii="Courier New" w:hAnsi="Courier New"/>
           <w:sz w:val="22"/>
@@ -692,6 +701,17 @@
         </w:rPr>
         <w:t>，无需重复安装。</w:t>
       </w:r>
+    </w:p>
+    <w:p>
+      <w:pPr>
+        <w:pStyle w:val="a7"/>
+        <w:ind w:firstLine="440"/>
+        <w:rPr>
+          <w:rFonts w:ascii="Courier New" w:hAnsi="Courier New" w:hint="eastAsia"/>
+          <w:sz w:val="22"/>
+          <w:szCs w:val="24"/>
+        </w:rPr>
+      </w:pPr>
     </w:p>
     <w:p>
       <w:pPr>
@@ -1432,6 +1452,64 @@
     </w:tbl>
     <w:p>
       <w:pPr>
+        <w:ind w:firstLineChars="200" w:firstLine="442"/>
+        <w:rPr>
+          <w:rFonts w:ascii="Courier New" w:hAnsi="Courier New"/>
+          <w:b/>
+          <w:sz w:val="22"/>
+        </w:rPr>
+      </w:pPr>
+      <w:r>
+        <w:rPr>
+          <w:rFonts w:ascii="Courier New" w:hAnsi="Courier New" w:hint="eastAsia"/>
+          <w:b/>
+          <w:sz w:val="22"/>
+        </w:rPr>
+        <w:t>2.</w:t>
+      </w:r>
+      <w:r>
+        <w:rPr>
+          <w:rFonts w:ascii="Courier New" w:hAnsi="Courier New"/>
+          <w:b/>
+          <w:sz w:val="22"/>
+        </w:rPr>
+        <w:t>3</w:t>
+      </w:r>
+      <w:r>
+        <w:rPr>
+          <w:rFonts w:ascii="Courier New" w:hAnsi="Courier New" w:hint="eastAsia"/>
+          <w:b/>
+          <w:sz w:val="22"/>
+        </w:rPr>
+        <w:t>.</w:t>
+      </w:r>
+      <w:r>
+        <w:rPr>
+          <w:rFonts w:ascii="Courier New" w:hAnsi="Courier New"/>
+          <w:b/>
+          <w:sz w:val="22"/>
+        </w:rPr>
+        <w:t xml:space="preserve">2 </w:t>
+      </w:r>
+      <w:r>
+        <w:rPr>
+          <w:rFonts w:ascii="Courier New" w:hAnsi="Courier New" w:hint="eastAsia"/>
+          <w:b/>
+          <w:sz w:val="22"/>
+        </w:rPr>
+        <w:t>NumPy</w:t>
+      </w:r>
+      <w:r>
+        <w:rPr>
+          <w:rFonts w:ascii="Courier New" w:hAnsi="Courier New" w:hint="eastAsia"/>
+          <w:b/>
+          <w:sz w:val="22"/>
+        </w:rPr>
+        <w:t>数组的访问</w:t>
+      </w:r>
+    </w:p>
+    <w:p>
+      <w:pPr>
         <w:ind w:firstLineChars="200" w:firstLine="440"/>
         <w:rPr>
           <w:rFonts w:ascii="Courier New" w:hAnsi="Courier New"/>
@@ -1443,7 +1521,21 @@
           <w:rFonts w:ascii="Courier New" w:hAnsi="Courier New" w:hint="eastAsia"/>
           <w:sz w:val="22"/>
         </w:rPr>
-        <w:t>访问数组元素的方法与许多其他语言中对数组的访问类似，是通过指定数组元素的</w:t>
+        <w:t>访问</w:t>
+      </w:r>
+      <w:r>
+        <w:rPr>
+          <w:rFonts w:ascii="Courier New" w:hAnsi="Courier New" w:hint="eastAsia"/>
+          <w:sz w:val="22"/>
+        </w:rPr>
+        <w:t>NumPy</w:t>
+      </w:r>
+      <w:r>
+        <w:rPr>
+          <w:rFonts w:ascii="Courier New" w:hAnsi="Courier New" w:hint="eastAsia"/>
+          <w:sz w:val="22"/>
+        </w:rPr>
+        <w:t>数组元素的方法与许多其他语言中对数组的访问类似，是通过指定数组元素的</w:t>
       </w:r>
       <w:r>
         <w:rPr>
@@ -1594,6 +1686,7 @@
                 <w:rFonts w:ascii="Courier New" w:hAnsi="Courier New"/>
                 <w:sz w:val="22"/>
               </w:rPr>
+              <w:lastRenderedPageBreak/>
               <w:t>&gt;&gt;&gt; a[1]</w:t>
             </w:r>
             <w:r>
@@ -1681,7 +1774,6 @@
                 <w:rFonts w:ascii="Courier New" w:hAnsi="Courier New"/>
                 <w:sz w:val="22"/>
               </w:rPr>
-              <w:lastRenderedPageBreak/>
               <w:t>14</w:t>
             </w:r>
           </w:p>
@@ -1745,7 +1837,7 @@
       <w:pPr>
         <w:ind w:firstLineChars="200" w:firstLine="440"/>
         <w:rPr>
-          <w:rFonts w:ascii="Courier New" w:hAnsi="Courier New" w:hint="eastAsia"/>
+          <w:rFonts w:ascii="Courier New" w:hAnsi="Courier New"/>
           <w:sz w:val="22"/>
         </w:rPr>
       </w:pPr>
@@ -1854,6 +1946,80 @@
           <w:sz w:val="22"/>
         </w:rPr>
         <w:t>将取得该二维数组中的整行元素。</w:t>
+      </w:r>
+    </w:p>
+    <w:p>
+      <w:pPr>
+        <w:ind w:firstLineChars="200" w:firstLine="442"/>
+        <w:rPr>
+          <w:rFonts w:ascii="Courier New" w:hAnsi="Courier New" w:hint="eastAsia"/>
+          <w:b/>
+          <w:sz w:val="22"/>
+        </w:rPr>
+      </w:pPr>
+      <w:r>
+        <w:rPr>
+          <w:rFonts w:ascii="Courier New" w:hAnsi="Courier New" w:hint="eastAsia"/>
+          <w:b/>
+          <w:sz w:val="22"/>
+        </w:rPr>
+        <w:t>2.</w:t>
+      </w:r>
+      <w:r>
+        <w:rPr>
+          <w:rFonts w:ascii="Courier New" w:hAnsi="Courier New"/>
+          <w:b/>
+          <w:sz w:val="22"/>
+        </w:rPr>
+        <w:t>3</w:t>
+      </w:r>
+      <w:r>
+        <w:rPr>
+          <w:rFonts w:ascii="Courier New" w:hAnsi="Courier New" w:hint="eastAsia"/>
+          <w:b/>
+          <w:sz w:val="22"/>
+        </w:rPr>
+        <w:t>.</w:t>
+      </w:r>
+      <w:r>
+        <w:rPr>
+          <w:rFonts w:ascii="Courier New" w:hAnsi="Courier New"/>
+          <w:b/>
+          <w:sz w:val="22"/>
+        </w:rPr>
+        <w:t xml:space="preserve">3 </w:t>
+      </w:r>
+      <w:r>
+        <w:rPr>
+          <w:rFonts w:ascii="Courier New" w:hAnsi="Courier New" w:hint="eastAsia"/>
+          <w:b/>
+          <w:sz w:val="22"/>
+        </w:rPr>
+        <w:t>NumPy</w:t>
+      </w:r>
+      <w:r>
+        <w:rPr>
+          <w:rFonts w:ascii="Courier New" w:hAnsi="Courier New" w:hint="eastAsia"/>
+          <w:b/>
+          <w:sz w:val="22"/>
+        </w:rPr>
+        <w:t>数组的</w:t>
+      </w:r>
+      <w:r>
+        <w:rPr>
+          <w:rFonts w:ascii="Courier New" w:hAnsi="Courier New" w:hint="eastAsia"/>
+          <w:b/>
+          <w:sz w:val="22"/>
+        </w:rPr>
+        <w:t>常用</w:t>
+      </w:r>
+      <w:r>
+        <w:rPr>
+          <w:rFonts w:ascii="Courier New" w:hAnsi="Courier New" w:hint="eastAsia"/>
+          <w:b/>
+          <w:sz w:val="22"/>
+        </w:rPr>
+        <w:t>属性</w:t>
       </w:r>
     </w:p>
     <w:p>
@@ -3195,6 +3361,7 @@
                 <w:rFonts w:ascii="Courier New" w:hAnsi="Courier New" w:hint="eastAsia"/>
                 <w:sz w:val="22"/>
               </w:rPr>
+              <w:lastRenderedPageBreak/>
               <w:t>n</w:t>
             </w:r>
             <w:r>
@@ -3387,10 +3554,8 @@
     </w:p>
     <w:p>
       <w:pPr>
-        <w:ind w:firstLine="420"/>
-        <w:rPr>
-          <w:rFonts w:ascii="Courier New" w:hAnsi="Courier New"/>
-          <w:b/>
+        <w:rPr>
+          <w:rFonts w:ascii="Courier New" w:hAnsi="Courier New"/>
           <w:sz w:val="22"/>
           <w:szCs w:val="24"/>
         </w:rPr>
@@ -3398,17 +3563,14 @@
       <w:r>
         <w:rPr>
           <w:rFonts w:ascii="Courier New" w:hAnsi="Courier New"/>
-          <w:b/>
-          <w:sz w:val="22"/>
-          <w:szCs w:val="24"/>
-        </w:rPr>
-        <w:lastRenderedPageBreak/>
+          <w:sz w:val="22"/>
+          <w:szCs w:val="24"/>
+        </w:rPr>
         <w:t>2</w:t>
       </w:r>
       <w:r>
         <w:rPr>
           <w:rFonts w:ascii="Courier New" w:hAnsi="Courier New" w:hint="eastAsia"/>
-          <w:b/>
           <w:sz w:val="22"/>
           <w:szCs w:val="24"/>
         </w:rPr>
@@ -3417,34 +3579,22 @@
       <w:r>
         <w:rPr>
           <w:rFonts w:ascii="Courier New" w:hAnsi="Courier New"/>
-          <w:b/>
-          <w:sz w:val="22"/>
-          <w:szCs w:val="24"/>
-        </w:rPr>
-        <w:t>3</w:t>
-      </w:r>
-      <w:r>
-        <w:rPr>
-          <w:rFonts w:ascii="Courier New" w:hAnsi="Courier New" w:hint="eastAsia"/>
-          <w:b/>
-          <w:sz w:val="22"/>
-          <w:szCs w:val="24"/>
-        </w:rPr>
-        <w:t>.</w:t>
-      </w:r>
-      <w:r>
-        <w:rPr>
-          <w:rFonts w:ascii="Courier New" w:hAnsi="Courier New"/>
-          <w:b/>
-          <w:sz w:val="22"/>
-          <w:szCs w:val="24"/>
-        </w:rPr>
-        <w:t xml:space="preserve">2 </w:t>
-      </w:r>
-      <w:r>
-        <w:rPr>
-          <w:rFonts w:ascii="Courier New" w:hAnsi="Courier New" w:hint="eastAsia"/>
-          <w:b/>
+          <w:sz w:val="22"/>
+          <w:szCs w:val="24"/>
+        </w:rPr>
+        <w:t>4</w:t>
+      </w:r>
+      <w:r>
+        <w:rPr>
+          <w:rFonts w:ascii="Courier New" w:hAnsi="Courier New"/>
+          <w:sz w:val="22"/>
+          <w:szCs w:val="24"/>
+        </w:rPr>
+        <w:t xml:space="preserve"> </w:t>
+      </w:r>
+      <w:r>
+        <w:rPr>
+          <w:rFonts w:ascii="Courier New" w:hAnsi="Courier New" w:hint="eastAsia"/>
           <w:sz w:val="22"/>
           <w:szCs w:val="24"/>
         </w:rPr>
@@ -3541,6 +3691,62 @@
           <w:szCs w:val="24"/>
         </w:rPr>
         <w:t>读者了解，而对于较为熟悉列表切片的读者，也可作为一次快捷的复习。</w:t>
+      </w:r>
+    </w:p>
+    <w:p>
+      <w:pPr>
+        <w:ind w:firstLineChars="200" w:firstLine="442"/>
+        <w:rPr>
+          <w:rFonts w:ascii="Courier New" w:hAnsi="Courier New" w:hint="eastAsia"/>
+          <w:b/>
+          <w:sz w:val="22"/>
+          <w:szCs w:val="24"/>
+        </w:rPr>
+      </w:pPr>
+      <w:r>
+        <w:rPr>
+          <w:rFonts w:ascii="Courier New" w:hAnsi="Courier New" w:hint="eastAsia"/>
+          <w:b/>
+          <w:sz w:val="22"/>
+          <w:szCs w:val="24"/>
+        </w:rPr>
+        <w:t>2.</w:t>
+      </w:r>
+      <w:r>
+        <w:rPr>
+          <w:rFonts w:ascii="Courier New" w:hAnsi="Courier New"/>
+          <w:b/>
+          <w:sz w:val="22"/>
+          <w:szCs w:val="24"/>
+        </w:rPr>
+        <w:t>4</w:t>
+      </w:r>
+      <w:r>
+        <w:rPr>
+          <w:rFonts w:ascii="Courier New" w:hAnsi="Courier New" w:hint="eastAsia"/>
+          <w:b/>
+          <w:sz w:val="22"/>
+          <w:szCs w:val="24"/>
+        </w:rPr>
+        <w:t>.</w:t>
+      </w:r>
+      <w:r>
+        <w:rPr>
+          <w:rFonts w:ascii="Courier New" w:hAnsi="Courier New"/>
+          <w:b/>
+          <w:sz w:val="22"/>
+          <w:szCs w:val="24"/>
+        </w:rPr>
+        <w:t xml:space="preserve">1 </w:t>
+      </w:r>
+      <w:r>
+        <w:rPr>
+          <w:rFonts w:ascii="Courier New" w:hAnsi="Courier New" w:hint="eastAsia"/>
+          <w:b/>
+          <w:sz w:val="22"/>
+          <w:szCs w:val="24"/>
+        </w:rPr>
+        <w:t>切片的基本方法</w:t>
       </w:r>
     </w:p>
     <w:p>
@@ -4683,6 +4889,63 @@
     </w:tbl>
     <w:p>
       <w:pPr>
+        <w:ind w:firstLineChars="200" w:firstLine="442"/>
+        <w:rPr>
+          <w:rFonts w:ascii="Courier New" w:hAnsi="Courier New"/>
+          <w:b/>
+          <w:sz w:val="22"/>
+          <w:szCs w:val="24"/>
+        </w:rPr>
+      </w:pPr>
+      <w:r>
+        <w:rPr>
+          <w:rFonts w:ascii="Courier New" w:hAnsi="Courier New" w:hint="eastAsia"/>
+          <w:b/>
+          <w:sz w:val="22"/>
+          <w:szCs w:val="24"/>
+        </w:rPr>
+        <w:lastRenderedPageBreak/>
+        <w:t>2.</w:t>
+      </w:r>
+      <w:r>
+        <w:rPr>
+          <w:rFonts w:ascii="Courier New" w:hAnsi="Courier New"/>
+          <w:b/>
+          <w:sz w:val="22"/>
+          <w:szCs w:val="24"/>
+        </w:rPr>
+        <w:t>4</w:t>
+      </w:r>
+      <w:r>
+        <w:rPr>
+          <w:rFonts w:ascii="Courier New" w:hAnsi="Courier New" w:hint="eastAsia"/>
+          <w:b/>
+          <w:sz w:val="22"/>
+          <w:szCs w:val="24"/>
+        </w:rPr>
+        <w:t>.</w:t>
+      </w:r>
+      <w:r>
+        <w:rPr>
+          <w:rFonts w:ascii="Courier New" w:hAnsi="Courier New"/>
+          <w:b/>
+          <w:sz w:val="22"/>
+          <w:szCs w:val="24"/>
+        </w:rPr>
+        <w:t xml:space="preserve">2 </w:t>
+      </w:r>
+      <w:r>
+        <w:rPr>
+          <w:rFonts w:ascii="Courier New" w:hAnsi="Courier New" w:hint="eastAsia"/>
+          <w:b/>
+          <w:sz w:val="22"/>
+          <w:szCs w:val="24"/>
+        </w:rPr>
+        <w:t>高维数组的切片</w:t>
+      </w:r>
+    </w:p>
+    <w:p>
+      <w:pPr>
         <w:ind w:firstLineChars="200" w:firstLine="440"/>
         <w:rPr>
           <w:rFonts w:ascii="Courier New" w:hAnsi="Courier New"/>
@@ -4841,7 +5104,6 @@
                 <w:sz w:val="22"/>
                 <w:szCs w:val="24"/>
               </w:rPr>
-              <w:lastRenderedPageBreak/>
               <w:t xml:space="preserve">&gt;&gt;&gt; a = </w:t>
             </w:r>
             <w:proofErr w:type="spellStart"/>
@@ -5309,7 +5571,7 @@
           <w:sz w:val="22"/>
           <w:szCs w:val="24"/>
         </w:rPr>
-        <w:t>2</w:t>
+        <w:t>4</w:t>
       </w:r>
       <w:r>
         <w:rPr>
@@ -5327,7 +5589,18 @@
           <w:sz w:val="22"/>
           <w:szCs w:val="24"/>
         </w:rPr>
-        <w:t xml:space="preserve">3 </w:t>
+        <w:t>3</w:t>
+      </w:r>
+      <w:bookmarkStart w:id="0" w:name="_GoBack"/>
+      <w:bookmarkEnd w:id="0"/>
+      <w:r>
+        <w:rPr>
+          <w:rFonts w:ascii="Courier New" w:hAnsi="Courier New"/>
+          <w:b/>
+          <w:sz w:val="22"/>
+          <w:szCs w:val="24"/>
+        </w:rPr>
+        <w:t xml:space="preserve"> </w:t>
       </w:r>
       <w:r>
         <w:rPr>
@@ -5820,17 +6093,7 @@
           <w:sz w:val="22"/>
           <w:szCs w:val="24"/>
         </w:rPr>
-        <w:t>对应位置的元素也发生了同样的变化</w:t>
-      </w:r>
-      <w:bookmarkStart w:id="0" w:name="_GoBack"/>
-      <w:bookmarkEnd w:id="0"/>
-      <w:r>
-        <w:rPr>
-          <w:rFonts w:ascii="Courier New" w:hAnsi="Courier New" w:hint="eastAsia"/>
-          <w:sz w:val="22"/>
-          <w:szCs w:val="24"/>
-        </w:rPr>
-        <w:t>。</w:t>
+        <w:t>对应位置的元素也发生了同样的变化。</w:t>
       </w:r>
     </w:p>
     <w:p>

</xml_diff>

<commit_message>
Book chapter update: chapter 2.4.4 "Fancy Indexing" updated
</commit_message>
<xml_diff>
--- a/numpy/numpy.docx
+++ b/numpy/numpy.docx
@@ -3778,7 +3778,23 @@
           <w:sz w:val="22"/>
           <w:szCs w:val="24"/>
         </w:rPr>
-        <w:t>；之后我们将介绍花式索引，这是一种利用整数数组进行索引访问数组的技巧。</w:t>
+        <w:t>；之后我们将介绍花式索引，这是一种利用整数</w:t>
+      </w:r>
+      <w:r>
+        <w:rPr>
+          <w:rFonts w:ascii="Courier New" w:hAnsi="Courier New" w:hint="eastAsia"/>
+          <w:sz w:val="22"/>
+          <w:szCs w:val="24"/>
+        </w:rPr>
+        <w:t>列表</w:t>
+      </w:r>
+      <w:r>
+        <w:rPr>
+          <w:rFonts w:ascii="Courier New" w:hAnsi="Courier New" w:hint="eastAsia"/>
+          <w:sz w:val="22"/>
+          <w:szCs w:val="24"/>
+        </w:rPr>
+        <w:t>进行索引访问数组的技巧。</w:t>
       </w:r>
     </w:p>
     <w:p>
@@ -4485,8 +4501,6 @@
               </w:rPr>
               <w:t>[11, 13])</w:t>
             </w:r>
-            <w:bookmarkStart w:id="0" w:name="_GoBack"/>
-            <w:bookmarkEnd w:id="0"/>
           </w:p>
           <w:p>
             <w:pPr>
@@ -6377,7 +6391,23 @@
           <w:sz w:val="22"/>
           <w:szCs w:val="24"/>
         </w:rPr>
-        <w:t>，实质上就是利用整数数组作为索引。</w:t>
+        <w:t>，实质上就是利用整数</w:t>
+      </w:r>
+      <w:r>
+        <w:rPr>
+          <w:rFonts w:ascii="Courier New" w:hAnsi="Courier New" w:hint="eastAsia"/>
+          <w:sz w:val="22"/>
+          <w:szCs w:val="24"/>
+        </w:rPr>
+        <w:t>列表</w:t>
+      </w:r>
+      <w:r>
+        <w:rPr>
+          <w:rFonts w:ascii="Courier New" w:hAnsi="Courier New" w:hint="eastAsia"/>
+          <w:sz w:val="22"/>
+          <w:szCs w:val="24"/>
+        </w:rPr>
+        <w:t>作为索引。</w:t>
       </w:r>
       <w:r>
         <w:rPr>
@@ -6630,11 +6660,1256 @@
       <w:pPr>
         <w:ind w:firstLineChars="200" w:firstLine="440"/>
         <w:rPr>
-          <w:rFonts w:ascii="Courier New" w:hAnsi="Courier New" w:hint="eastAsia"/>
+          <w:rFonts w:ascii="Courier New" w:hAnsi="Courier New"/>
           <w:sz w:val="22"/>
           <w:szCs w:val="24"/>
         </w:rPr>
       </w:pPr>
+      <w:r>
+        <w:rPr>
+          <w:rFonts w:ascii="Courier New" w:hAnsi="Courier New" w:hint="eastAsia"/>
+          <w:sz w:val="22"/>
+          <w:szCs w:val="24"/>
+        </w:rPr>
+        <w:t>我们创建了一个</w:t>
+      </w:r>
+      <w:r>
+        <w:rPr>
+          <w:rFonts w:ascii="Courier New" w:hAnsi="Courier New" w:hint="eastAsia"/>
+          <w:sz w:val="22"/>
+          <w:szCs w:val="24"/>
+        </w:rPr>
+        <w:t>整数</w:t>
+      </w:r>
+      <w:r>
+        <w:rPr>
+          <w:rFonts w:ascii="Courier New" w:hAnsi="Courier New" w:hint="eastAsia"/>
+          <w:sz w:val="22"/>
+          <w:szCs w:val="24"/>
+        </w:rPr>
+        <w:t>列表</w:t>
+      </w:r>
+      <w:r>
+        <w:rPr>
+          <w:rFonts w:ascii="Courier New" w:hAnsi="Courier New" w:hint="eastAsia"/>
+          <w:sz w:val="22"/>
+          <w:szCs w:val="24"/>
+        </w:rPr>
+        <w:t>i</w:t>
+      </w:r>
+      <w:r>
+        <w:rPr>
+          <w:rFonts w:ascii="Courier New" w:hAnsi="Courier New"/>
+          <w:sz w:val="22"/>
+          <w:szCs w:val="24"/>
+        </w:rPr>
+        <w:t>ndices</w:t>
+      </w:r>
+      <w:r>
+        <w:rPr>
+          <w:rFonts w:ascii="Courier New" w:hAnsi="Courier New" w:hint="eastAsia"/>
+          <w:sz w:val="22"/>
+          <w:szCs w:val="24"/>
+        </w:rPr>
+        <w:t>，其中包含三个元素</w:t>
+      </w:r>
+      <w:r>
+        <w:rPr>
+          <w:rFonts w:ascii="Courier New" w:hAnsi="Courier New" w:hint="eastAsia"/>
+          <w:sz w:val="22"/>
+          <w:szCs w:val="24"/>
+        </w:rPr>
+        <w:t>1</w:t>
+      </w:r>
+      <w:r>
+        <w:rPr>
+          <w:rFonts w:ascii="Courier New" w:hAnsi="Courier New" w:hint="eastAsia"/>
+          <w:sz w:val="22"/>
+          <w:szCs w:val="24"/>
+        </w:rPr>
+        <w:t>，</w:t>
+      </w:r>
+      <w:r>
+        <w:rPr>
+          <w:rFonts w:ascii="Courier New" w:hAnsi="Courier New"/>
+          <w:sz w:val="22"/>
+          <w:szCs w:val="24"/>
+        </w:rPr>
+        <w:t>2</w:t>
+      </w:r>
+      <w:r>
+        <w:rPr>
+          <w:rFonts w:ascii="Courier New" w:hAnsi="Courier New" w:hint="eastAsia"/>
+          <w:sz w:val="22"/>
+          <w:szCs w:val="24"/>
+        </w:rPr>
+        <w:t>和</w:t>
+      </w:r>
+      <w:r>
+        <w:rPr>
+          <w:rFonts w:ascii="Courier New" w:hAnsi="Courier New" w:hint="eastAsia"/>
+          <w:sz w:val="22"/>
+          <w:szCs w:val="24"/>
+        </w:rPr>
+        <w:t>-</w:t>
+      </w:r>
+      <w:r>
+        <w:rPr>
+          <w:rFonts w:ascii="Courier New" w:hAnsi="Courier New"/>
+          <w:sz w:val="22"/>
+          <w:szCs w:val="24"/>
+        </w:rPr>
+        <w:t>3</w:t>
+      </w:r>
+      <w:r>
+        <w:rPr>
+          <w:rFonts w:ascii="Courier New" w:hAnsi="Courier New" w:hint="eastAsia"/>
+          <w:sz w:val="22"/>
+          <w:szCs w:val="24"/>
+        </w:rPr>
+        <w:t>。并直接将列表名</w:t>
+      </w:r>
+      <w:r>
+        <w:rPr>
+          <w:rFonts w:ascii="Courier New" w:hAnsi="Courier New" w:hint="eastAsia"/>
+          <w:sz w:val="22"/>
+          <w:szCs w:val="24"/>
+        </w:rPr>
+        <w:t>indices</w:t>
+      </w:r>
+      <w:r>
+        <w:rPr>
+          <w:rFonts w:ascii="Courier New" w:hAnsi="Courier New" w:hint="eastAsia"/>
+          <w:sz w:val="22"/>
+          <w:szCs w:val="24"/>
+        </w:rPr>
+        <w:t>作为数组</w:t>
+      </w:r>
+      <w:r>
+        <w:rPr>
+          <w:rFonts w:ascii="Courier New" w:hAnsi="Courier New" w:hint="eastAsia"/>
+          <w:sz w:val="22"/>
+          <w:szCs w:val="24"/>
+        </w:rPr>
+        <w:t>a</w:t>
+      </w:r>
+      <w:r>
+        <w:rPr>
+          <w:rFonts w:ascii="Courier New" w:hAnsi="Courier New" w:hint="eastAsia"/>
+          <w:sz w:val="22"/>
+          <w:szCs w:val="24"/>
+        </w:rPr>
+        <w:t>的索引，将</w:t>
+      </w:r>
+      <w:r>
+        <w:rPr>
+          <w:rFonts w:ascii="Courier New" w:hAnsi="Courier New" w:hint="eastAsia"/>
+          <w:sz w:val="22"/>
+          <w:szCs w:val="24"/>
+        </w:rPr>
+        <w:t>a</w:t>
+      </w:r>
+      <w:r>
+        <w:rPr>
+          <w:rFonts w:ascii="Courier New" w:hAnsi="Courier New"/>
+          <w:sz w:val="22"/>
+          <w:szCs w:val="24"/>
+        </w:rPr>
+        <w:t>[indices]</w:t>
+      </w:r>
+      <w:r>
+        <w:rPr>
+          <w:rFonts w:ascii="Courier New" w:hAnsi="Courier New" w:hint="eastAsia"/>
+          <w:sz w:val="22"/>
+          <w:szCs w:val="24"/>
+        </w:rPr>
+        <w:t>赋值给</w:t>
+      </w:r>
+      <w:r>
+        <w:rPr>
+          <w:rFonts w:ascii="Courier New" w:hAnsi="Courier New" w:hint="eastAsia"/>
+          <w:sz w:val="22"/>
+          <w:szCs w:val="24"/>
+        </w:rPr>
+        <w:t>y</w:t>
+      </w:r>
+      <w:r>
+        <w:rPr>
+          <w:rFonts w:ascii="Courier New" w:hAnsi="Courier New" w:hint="eastAsia"/>
+          <w:sz w:val="22"/>
+          <w:szCs w:val="24"/>
+        </w:rPr>
+        <w:t>。可以看到，最终</w:t>
+      </w:r>
+      <w:r>
+        <w:rPr>
+          <w:rFonts w:ascii="Courier New" w:hAnsi="Courier New" w:hint="eastAsia"/>
+          <w:sz w:val="22"/>
+          <w:szCs w:val="24"/>
+        </w:rPr>
+        <w:t>y</w:t>
+      </w:r>
+      <w:r>
+        <w:rPr>
+          <w:rFonts w:ascii="Courier New" w:hAnsi="Courier New" w:hint="eastAsia"/>
+          <w:sz w:val="22"/>
+          <w:szCs w:val="24"/>
+        </w:rPr>
+        <w:t>是一个包含了</w:t>
+      </w:r>
+      <w:r>
+        <w:rPr>
+          <w:rFonts w:ascii="Courier New" w:hAnsi="Courier New" w:hint="eastAsia"/>
+          <w:sz w:val="22"/>
+          <w:szCs w:val="24"/>
+        </w:rPr>
+        <w:t>1</w:t>
+      </w:r>
+      <w:r>
+        <w:rPr>
+          <w:rFonts w:ascii="Courier New" w:hAnsi="Courier New"/>
+          <w:sz w:val="22"/>
+          <w:szCs w:val="24"/>
+        </w:rPr>
+        <w:t>0</w:t>
+      </w:r>
+      <w:r>
+        <w:rPr>
+          <w:rFonts w:ascii="Courier New" w:hAnsi="Courier New" w:hint="eastAsia"/>
+          <w:sz w:val="22"/>
+          <w:szCs w:val="24"/>
+        </w:rPr>
+        <w:t>（即</w:t>
+      </w:r>
+      <w:r>
+        <w:rPr>
+          <w:rFonts w:ascii="Courier New" w:hAnsi="Courier New" w:hint="eastAsia"/>
+          <w:sz w:val="22"/>
+          <w:szCs w:val="24"/>
+        </w:rPr>
+        <w:t>a</w:t>
+      </w:r>
+      <w:r>
+        <w:rPr>
+          <w:rFonts w:ascii="Courier New" w:hAnsi="Courier New"/>
+          <w:sz w:val="22"/>
+          <w:szCs w:val="24"/>
+        </w:rPr>
+        <w:t>[1]</w:t>
+      </w:r>
+      <w:r>
+        <w:rPr>
+          <w:rFonts w:ascii="Courier New" w:hAnsi="Courier New" w:hint="eastAsia"/>
+          <w:sz w:val="22"/>
+          <w:szCs w:val="24"/>
+        </w:rPr>
+        <w:t>），</w:t>
+      </w:r>
+      <w:r>
+        <w:rPr>
+          <w:rFonts w:ascii="Courier New" w:hAnsi="Courier New" w:hint="eastAsia"/>
+          <w:sz w:val="22"/>
+          <w:szCs w:val="24"/>
+        </w:rPr>
+        <w:t>2</w:t>
+      </w:r>
+      <w:r>
+        <w:rPr>
+          <w:rFonts w:ascii="Courier New" w:hAnsi="Courier New"/>
+          <w:sz w:val="22"/>
+          <w:szCs w:val="24"/>
+        </w:rPr>
+        <w:t>0</w:t>
+      </w:r>
+      <w:r>
+        <w:rPr>
+          <w:rFonts w:ascii="Courier New" w:hAnsi="Courier New" w:hint="eastAsia"/>
+          <w:sz w:val="22"/>
+          <w:szCs w:val="24"/>
+        </w:rPr>
+        <w:t>（即</w:t>
+      </w:r>
+      <w:r>
+        <w:rPr>
+          <w:rFonts w:ascii="Courier New" w:hAnsi="Courier New" w:hint="eastAsia"/>
+          <w:sz w:val="22"/>
+          <w:szCs w:val="24"/>
+        </w:rPr>
+        <w:t>a</w:t>
+      </w:r>
+      <w:r>
+        <w:rPr>
+          <w:rFonts w:ascii="Courier New" w:hAnsi="Courier New"/>
+          <w:sz w:val="22"/>
+          <w:szCs w:val="24"/>
+        </w:rPr>
+        <w:t>[2]</w:t>
+      </w:r>
+      <w:r>
+        <w:rPr>
+          <w:rFonts w:ascii="Courier New" w:hAnsi="Courier New" w:hint="eastAsia"/>
+          <w:sz w:val="22"/>
+          <w:szCs w:val="24"/>
+        </w:rPr>
+        <w:t>）和</w:t>
+      </w:r>
+      <w:r>
+        <w:rPr>
+          <w:rFonts w:ascii="Courier New" w:hAnsi="Courier New" w:hint="eastAsia"/>
+          <w:sz w:val="22"/>
+          <w:szCs w:val="24"/>
+        </w:rPr>
+        <w:t>5</w:t>
+      </w:r>
+      <w:r>
+        <w:rPr>
+          <w:rFonts w:ascii="Courier New" w:hAnsi="Courier New"/>
+          <w:sz w:val="22"/>
+          <w:szCs w:val="24"/>
+        </w:rPr>
+        <w:t>0</w:t>
+      </w:r>
+      <w:r>
+        <w:rPr>
+          <w:rFonts w:ascii="Courier New" w:hAnsi="Courier New" w:hint="eastAsia"/>
+          <w:sz w:val="22"/>
+          <w:szCs w:val="24"/>
+        </w:rPr>
+        <w:t>（即</w:t>
+      </w:r>
+      <w:r>
+        <w:rPr>
+          <w:rFonts w:ascii="Courier New" w:hAnsi="Courier New" w:hint="eastAsia"/>
+          <w:sz w:val="22"/>
+          <w:szCs w:val="24"/>
+        </w:rPr>
+        <w:t>a</w:t>
+      </w:r>
+      <w:r>
+        <w:rPr>
+          <w:rFonts w:ascii="Courier New" w:hAnsi="Courier New"/>
+          <w:sz w:val="22"/>
+          <w:szCs w:val="24"/>
+        </w:rPr>
+        <w:t>[-3]</w:t>
+      </w:r>
+      <w:r>
+        <w:rPr>
+          <w:rFonts w:ascii="Courier New" w:hAnsi="Courier New" w:hint="eastAsia"/>
+          <w:sz w:val="22"/>
+          <w:szCs w:val="24"/>
+        </w:rPr>
+        <w:t>）的</w:t>
+      </w:r>
+      <w:r>
+        <w:rPr>
+          <w:rFonts w:ascii="Courier New" w:hAnsi="Courier New" w:hint="eastAsia"/>
+          <w:sz w:val="22"/>
+          <w:szCs w:val="24"/>
+        </w:rPr>
+        <w:t>数组</w:t>
+      </w:r>
+      <w:r>
+        <w:rPr>
+          <w:rFonts w:ascii="Courier New" w:hAnsi="Courier New" w:hint="eastAsia"/>
+          <w:sz w:val="22"/>
+          <w:szCs w:val="24"/>
+        </w:rPr>
+        <w:t>，也就是说我们根据列表</w:t>
+      </w:r>
+      <w:r>
+        <w:rPr>
+          <w:rFonts w:ascii="Courier New" w:hAnsi="Courier New" w:hint="eastAsia"/>
+          <w:sz w:val="22"/>
+          <w:szCs w:val="24"/>
+        </w:rPr>
+        <w:t>indices</w:t>
+      </w:r>
+      <w:r>
+        <w:rPr>
+          <w:rFonts w:ascii="Courier New" w:hAnsi="Courier New" w:hint="eastAsia"/>
+          <w:sz w:val="22"/>
+          <w:szCs w:val="24"/>
+        </w:rPr>
+        <w:t>所储存的整数获取了对应索引的数组元素。</w:t>
+      </w:r>
+    </w:p>
+    <w:p>
+      <w:pPr>
+        <w:ind w:firstLineChars="200" w:firstLine="440"/>
+        <w:rPr>
+          <w:rFonts w:ascii="Courier New" w:hAnsi="Courier New"/>
+          <w:sz w:val="22"/>
+          <w:szCs w:val="24"/>
+        </w:rPr>
+      </w:pPr>
+      <w:r>
+        <w:rPr>
+          <w:rFonts w:ascii="Courier New" w:hAnsi="Courier New" w:hint="eastAsia"/>
+          <w:sz w:val="22"/>
+          <w:szCs w:val="24"/>
+        </w:rPr>
+        <w:t>除了使用整数列表作为索引外，还可以用布尔值列表作为索引。在这种使用方式下，</w:t>
+      </w:r>
+      <w:r>
+        <w:rPr>
+          <w:rFonts w:ascii="Courier New" w:hAnsi="Courier New" w:hint="eastAsia"/>
+          <w:sz w:val="22"/>
+          <w:szCs w:val="24"/>
+        </w:rPr>
+        <w:t>布尔值数组起到了类似掩码的作用，</w:t>
+      </w:r>
+      <w:r>
+        <w:rPr>
+          <w:rFonts w:ascii="Courier New" w:hAnsi="Courier New" w:hint="eastAsia"/>
+          <w:sz w:val="22"/>
+          <w:szCs w:val="24"/>
+        </w:rPr>
+        <w:t>布尔值为真的</w:t>
+      </w:r>
+      <w:proofErr w:type="gramStart"/>
+      <w:r>
+        <w:rPr>
+          <w:rFonts w:ascii="Courier New" w:hAnsi="Courier New" w:hint="eastAsia"/>
+          <w:sz w:val="22"/>
+          <w:szCs w:val="24"/>
+        </w:rPr>
+        <w:t>对应位</w:t>
+      </w:r>
+      <w:proofErr w:type="gramEnd"/>
+      <w:r>
+        <w:rPr>
+          <w:rFonts w:ascii="Courier New" w:hAnsi="Courier New" w:hint="eastAsia"/>
+          <w:sz w:val="22"/>
+          <w:szCs w:val="24"/>
+        </w:rPr>
+        <w:t>将被传递，而布尔值为假的</w:t>
+      </w:r>
+      <w:proofErr w:type="gramStart"/>
+      <w:r>
+        <w:rPr>
+          <w:rFonts w:ascii="Courier New" w:hAnsi="Courier New" w:hint="eastAsia"/>
+          <w:sz w:val="22"/>
+          <w:szCs w:val="24"/>
+        </w:rPr>
+        <w:t>对应位</w:t>
+      </w:r>
+      <w:proofErr w:type="gramEnd"/>
+      <w:r>
+        <w:rPr>
+          <w:rFonts w:ascii="Courier New" w:hAnsi="Courier New" w:hint="eastAsia"/>
+          <w:sz w:val="22"/>
+          <w:szCs w:val="24"/>
+        </w:rPr>
+        <w:t>将被“掩盖”，不会传递：</w:t>
+      </w:r>
+    </w:p>
+    <w:tbl>
+      <w:tblPr>
+        <w:tblStyle w:val="a9"/>
+        <w:tblW w:w="0" w:type="auto"/>
+        <w:tblLook w:val="04A0" w:firstRow="1" w:lastRow="0" w:firstColumn="1" w:lastColumn="0" w:noHBand="0" w:noVBand="1"/>
+      </w:tblPr>
+      <w:tblGrid>
+        <w:gridCol w:w="8522"/>
+      </w:tblGrid>
+      <w:tr>
+        <w:tc>
+          <w:tcPr>
+            <w:tcW w:w="8522" w:type="dxa"/>
+          </w:tcPr>
+          <w:p>
+            <w:pPr>
+              <w:rPr>
+                <w:rFonts w:ascii="Courier New" w:hAnsi="Courier New" w:hint="eastAsia"/>
+                <w:sz w:val="22"/>
+                <w:szCs w:val="24"/>
+              </w:rPr>
+            </w:pPr>
+            <w:r>
+              <w:rPr>
+                <w:rFonts w:ascii="Courier New" w:hAnsi="Courier New" w:hint="eastAsia"/>
+                <w:sz w:val="22"/>
+                <w:szCs w:val="24"/>
+              </w:rPr>
+              <w:t>#</w:t>
+            </w:r>
+            <w:r>
+              <w:rPr>
+                <w:rFonts w:ascii="Courier New" w:hAnsi="Courier New"/>
+                <w:sz w:val="22"/>
+                <w:szCs w:val="24"/>
+              </w:rPr>
+              <w:t xml:space="preserve"> </w:t>
+            </w:r>
+            <w:r>
+              <w:rPr>
+                <w:rFonts w:ascii="Courier New" w:hAnsi="Courier New" w:hint="eastAsia"/>
+                <w:sz w:val="22"/>
+                <w:szCs w:val="24"/>
+              </w:rPr>
+              <w:t>创建一个掩码数组，</w:t>
+            </w:r>
+            <w:proofErr w:type="spellStart"/>
+            <w:r>
+              <w:rPr>
+                <w:rFonts w:ascii="Courier New" w:hAnsi="Courier New" w:hint="eastAsia"/>
+                <w:sz w:val="22"/>
+                <w:szCs w:val="24"/>
+              </w:rPr>
+              <w:t>dtype</w:t>
+            </w:r>
+            <w:proofErr w:type="spellEnd"/>
+            <w:r>
+              <w:rPr>
+                <w:rFonts w:ascii="Courier New" w:hAnsi="Courier New" w:hint="eastAsia"/>
+                <w:sz w:val="22"/>
+                <w:szCs w:val="24"/>
+              </w:rPr>
+              <w:t>参数设为</w:t>
+            </w:r>
+            <w:r>
+              <w:rPr>
+                <w:rFonts w:ascii="Courier New" w:hAnsi="Courier New" w:hint="eastAsia"/>
+                <w:sz w:val="22"/>
+                <w:szCs w:val="24"/>
+              </w:rPr>
+              <w:t>bool</w:t>
+            </w:r>
+            <w:r>
+              <w:rPr>
+                <w:rFonts w:ascii="Courier New" w:hAnsi="Courier New" w:hint="eastAsia"/>
+                <w:sz w:val="22"/>
+                <w:szCs w:val="24"/>
+              </w:rPr>
+              <w:t>表示该数组数据类型为布尔型</w:t>
+            </w:r>
+          </w:p>
+          <w:p>
+            <w:pPr>
+              <w:rPr>
+                <w:rFonts w:ascii="Courier New" w:hAnsi="Courier New"/>
+                <w:sz w:val="22"/>
+                <w:szCs w:val="24"/>
+              </w:rPr>
+            </w:pPr>
+            <w:r>
+              <w:rPr>
+                <w:rFonts w:ascii="Courier New" w:hAnsi="Courier New"/>
+                <w:sz w:val="22"/>
+                <w:szCs w:val="24"/>
+              </w:rPr>
+              <w:t xml:space="preserve">&gt;&gt;&gt; mask1 = </w:t>
+            </w:r>
+            <w:proofErr w:type="spellStart"/>
+            <w:proofErr w:type="gramStart"/>
+            <w:r>
+              <w:rPr>
+                <w:rFonts w:ascii="Courier New" w:hAnsi="Courier New"/>
+                <w:sz w:val="22"/>
+                <w:szCs w:val="24"/>
+              </w:rPr>
+              <w:t>np.array</w:t>
+            </w:r>
+            <w:proofErr w:type="spellEnd"/>
+            <w:proofErr w:type="gramEnd"/>
+            <w:r>
+              <w:rPr>
+                <w:rFonts w:ascii="Courier New" w:hAnsi="Courier New"/>
+                <w:sz w:val="22"/>
+                <w:szCs w:val="24"/>
+              </w:rPr>
+              <w:t xml:space="preserve">([0, 1, 1, 0, 0, 1, 0, 0], </w:t>
+            </w:r>
+            <w:proofErr w:type="spellStart"/>
+            <w:r>
+              <w:rPr>
+                <w:rFonts w:ascii="Courier New" w:hAnsi="Courier New"/>
+                <w:sz w:val="22"/>
+                <w:szCs w:val="24"/>
+              </w:rPr>
+              <w:t>dtype</w:t>
+            </w:r>
+            <w:proofErr w:type="spellEnd"/>
+            <w:r>
+              <w:rPr>
+                <w:rFonts w:ascii="Courier New" w:hAnsi="Courier New"/>
+                <w:sz w:val="22"/>
+                <w:szCs w:val="24"/>
+              </w:rPr>
+              <w:t>=bool)</w:t>
+            </w:r>
+          </w:p>
+          <w:p>
+            <w:pPr>
+              <w:rPr>
+                <w:rFonts w:ascii="Courier New" w:hAnsi="Courier New"/>
+                <w:sz w:val="22"/>
+                <w:szCs w:val="24"/>
+              </w:rPr>
+            </w:pPr>
+            <w:r>
+              <w:rPr>
+                <w:rFonts w:ascii="Courier New" w:hAnsi="Courier New"/>
+                <w:sz w:val="22"/>
+                <w:szCs w:val="24"/>
+              </w:rPr>
+              <w:t>&gt;&gt;&gt; y = a[mask1]</w:t>
+            </w:r>
+          </w:p>
+          <w:p>
+            <w:pPr>
+              <w:rPr>
+                <w:rFonts w:ascii="Courier New" w:hAnsi="Courier New"/>
+                <w:sz w:val="22"/>
+                <w:szCs w:val="24"/>
+              </w:rPr>
+            </w:pPr>
+            <w:r>
+              <w:rPr>
+                <w:rFonts w:ascii="Courier New" w:hAnsi="Courier New"/>
+                <w:sz w:val="22"/>
+                <w:szCs w:val="24"/>
+              </w:rPr>
+              <w:t>&gt;&gt;&gt; y</w:t>
+            </w:r>
+          </w:p>
+          <w:p>
+            <w:pPr>
+              <w:rPr>
+                <w:rFonts w:ascii="Courier New" w:hAnsi="Courier New" w:hint="eastAsia"/>
+                <w:sz w:val="22"/>
+                <w:szCs w:val="24"/>
+              </w:rPr>
+            </w:pPr>
+            <w:proofErr w:type="gramStart"/>
+            <w:r>
+              <w:rPr>
+                <w:rFonts w:ascii="Courier New" w:hAnsi="Courier New"/>
+                <w:sz w:val="22"/>
+                <w:szCs w:val="24"/>
+              </w:rPr>
+              <w:t>array(</w:t>
+            </w:r>
+            <w:proofErr w:type="gramEnd"/>
+            <w:r>
+              <w:rPr>
+                <w:rFonts w:ascii="Courier New" w:hAnsi="Courier New"/>
+                <w:sz w:val="22"/>
+                <w:szCs w:val="24"/>
+              </w:rPr>
+              <w:t>[10, 20, 50])</w:t>
+            </w:r>
+          </w:p>
+        </w:tc>
+      </w:tr>
+    </w:tbl>
+    <w:p>
+      <w:pPr>
+        <w:ind w:firstLineChars="200" w:firstLine="440"/>
+        <w:rPr>
+          <w:rFonts w:ascii="Courier New" w:hAnsi="Courier New" w:hint="eastAsia"/>
+          <w:sz w:val="22"/>
+          <w:szCs w:val="24"/>
+        </w:rPr>
+      </w:pPr>
+      <w:r>
+        <w:rPr>
+          <w:rFonts w:ascii="Courier New" w:hAnsi="Courier New" w:hint="eastAsia"/>
+          <w:sz w:val="22"/>
+          <w:szCs w:val="24"/>
+        </w:rPr>
+        <w:t>在上面的例子中，我们创建了一个</w:t>
+      </w:r>
+      <w:r>
+        <w:rPr>
+          <w:rFonts w:ascii="Courier New" w:hAnsi="Courier New" w:hint="eastAsia"/>
+          <w:sz w:val="22"/>
+          <w:szCs w:val="24"/>
+        </w:rPr>
+        <w:t>掩码数组，共包含</w:t>
+      </w:r>
+      <w:r>
+        <w:rPr>
+          <w:rFonts w:ascii="Courier New" w:hAnsi="Courier New" w:hint="eastAsia"/>
+          <w:sz w:val="22"/>
+          <w:szCs w:val="24"/>
+        </w:rPr>
+        <w:t>8</w:t>
+      </w:r>
+      <w:r>
+        <w:rPr>
+          <w:rFonts w:ascii="Courier New" w:hAnsi="Courier New" w:hint="eastAsia"/>
+          <w:sz w:val="22"/>
+          <w:szCs w:val="24"/>
+        </w:rPr>
+        <w:t>个元素，其中第</w:t>
+      </w:r>
+      <w:r>
+        <w:rPr>
+          <w:rFonts w:ascii="Courier New" w:hAnsi="Courier New" w:hint="eastAsia"/>
+          <w:sz w:val="22"/>
+          <w:szCs w:val="24"/>
+        </w:rPr>
+        <w:t>2</w:t>
+      </w:r>
+      <w:r>
+        <w:rPr>
+          <w:rFonts w:ascii="Courier New" w:hAnsi="Courier New" w:hint="eastAsia"/>
+          <w:sz w:val="22"/>
+          <w:szCs w:val="24"/>
+        </w:rPr>
+        <w:t>，</w:t>
+      </w:r>
+      <w:r>
+        <w:rPr>
+          <w:rFonts w:ascii="Courier New" w:hAnsi="Courier New" w:hint="eastAsia"/>
+          <w:sz w:val="22"/>
+          <w:szCs w:val="24"/>
+        </w:rPr>
+        <w:t>3</w:t>
+      </w:r>
+      <w:r>
+        <w:rPr>
+          <w:rFonts w:ascii="Courier New" w:hAnsi="Courier New" w:hint="eastAsia"/>
+          <w:sz w:val="22"/>
+          <w:szCs w:val="24"/>
+        </w:rPr>
+        <w:t>，</w:t>
+      </w:r>
+      <w:r>
+        <w:rPr>
+          <w:rFonts w:ascii="Courier New" w:hAnsi="Courier New" w:hint="eastAsia"/>
+          <w:sz w:val="22"/>
+          <w:szCs w:val="24"/>
+        </w:rPr>
+        <w:t>6</w:t>
+      </w:r>
+      <w:r>
+        <w:rPr>
+          <w:rFonts w:ascii="Courier New" w:hAnsi="Courier New" w:hint="eastAsia"/>
+          <w:sz w:val="22"/>
+          <w:szCs w:val="24"/>
+        </w:rPr>
+        <w:t>个元素为</w:t>
+      </w:r>
+      <w:r>
+        <w:rPr>
+          <w:rFonts w:ascii="Courier New" w:hAnsi="Courier New" w:hint="eastAsia"/>
+          <w:sz w:val="22"/>
+          <w:szCs w:val="24"/>
+        </w:rPr>
+        <w:t>1</w:t>
+      </w:r>
+      <w:r>
+        <w:rPr>
+          <w:rFonts w:ascii="Courier New" w:hAnsi="Courier New" w:hint="eastAsia"/>
+          <w:sz w:val="22"/>
+          <w:szCs w:val="24"/>
+        </w:rPr>
+        <w:t>（</w:t>
+      </w:r>
+      <w:r>
+        <w:rPr>
+          <w:rFonts w:ascii="Courier New" w:hAnsi="Courier New" w:hint="eastAsia"/>
+          <w:sz w:val="22"/>
+          <w:szCs w:val="24"/>
+        </w:rPr>
+        <w:t>True</w:t>
+      </w:r>
+      <w:r>
+        <w:rPr>
+          <w:rFonts w:ascii="Courier New" w:hAnsi="Courier New" w:hint="eastAsia"/>
+          <w:sz w:val="22"/>
+          <w:szCs w:val="24"/>
+        </w:rPr>
+        <w:t>），其余为</w:t>
+      </w:r>
+      <w:r>
+        <w:rPr>
+          <w:rFonts w:ascii="Courier New" w:hAnsi="Courier New" w:hint="eastAsia"/>
+          <w:sz w:val="22"/>
+          <w:szCs w:val="24"/>
+        </w:rPr>
+        <w:t>0</w:t>
+      </w:r>
+      <w:r>
+        <w:rPr>
+          <w:rFonts w:ascii="Courier New" w:hAnsi="Courier New" w:hint="eastAsia"/>
+          <w:sz w:val="22"/>
+          <w:szCs w:val="24"/>
+        </w:rPr>
+        <w:t>（</w:t>
+      </w:r>
+      <w:r>
+        <w:rPr>
+          <w:rFonts w:ascii="Courier New" w:hAnsi="Courier New" w:hint="eastAsia"/>
+          <w:sz w:val="22"/>
+          <w:szCs w:val="24"/>
+        </w:rPr>
+        <w:t>False</w:t>
+      </w:r>
+      <w:r>
+        <w:rPr>
+          <w:rFonts w:ascii="Courier New" w:hAnsi="Courier New" w:hint="eastAsia"/>
+          <w:sz w:val="22"/>
+          <w:szCs w:val="24"/>
+        </w:rPr>
+        <w:t>）。这样，把</w:t>
+      </w:r>
+      <w:r>
+        <w:rPr>
+          <w:rFonts w:ascii="Courier New" w:hAnsi="Courier New" w:hint="eastAsia"/>
+          <w:sz w:val="22"/>
+          <w:szCs w:val="24"/>
+        </w:rPr>
+        <w:t>mask</w:t>
+      </w:r>
+      <w:r>
+        <w:rPr>
+          <w:rFonts w:ascii="Courier New" w:hAnsi="Courier New"/>
+          <w:sz w:val="22"/>
+          <w:szCs w:val="24"/>
+        </w:rPr>
+        <w:t>1</w:t>
+      </w:r>
+      <w:r>
+        <w:rPr>
+          <w:rFonts w:ascii="Courier New" w:hAnsi="Courier New" w:hint="eastAsia"/>
+          <w:sz w:val="22"/>
+          <w:szCs w:val="24"/>
+        </w:rPr>
+        <w:t>作为索引，将</w:t>
+      </w:r>
+      <w:r>
+        <w:rPr>
+          <w:rFonts w:ascii="Courier New" w:hAnsi="Courier New" w:hint="eastAsia"/>
+          <w:sz w:val="22"/>
+          <w:szCs w:val="24"/>
+        </w:rPr>
+        <w:t>a</w:t>
+      </w:r>
+      <w:r>
+        <w:rPr>
+          <w:rFonts w:ascii="Courier New" w:hAnsi="Courier New"/>
+          <w:sz w:val="22"/>
+          <w:szCs w:val="24"/>
+        </w:rPr>
+        <w:t>[mask1]</w:t>
+      </w:r>
+      <w:r>
+        <w:rPr>
+          <w:rFonts w:ascii="Courier New" w:hAnsi="Courier New" w:hint="eastAsia"/>
+          <w:sz w:val="22"/>
+          <w:szCs w:val="24"/>
+        </w:rPr>
+        <w:t>赋值给</w:t>
+      </w:r>
+      <w:r>
+        <w:rPr>
+          <w:rFonts w:ascii="Courier New" w:hAnsi="Courier New" w:hint="eastAsia"/>
+          <w:sz w:val="22"/>
+          <w:szCs w:val="24"/>
+        </w:rPr>
+        <w:t>y</w:t>
+      </w:r>
+      <w:r>
+        <w:rPr>
+          <w:rFonts w:ascii="Courier New" w:hAnsi="Courier New" w:hint="eastAsia"/>
+          <w:sz w:val="22"/>
+          <w:szCs w:val="24"/>
+        </w:rPr>
+        <w:t>时，</w:t>
+      </w:r>
+      <w:r>
+        <w:rPr>
+          <w:rFonts w:ascii="Courier New" w:hAnsi="Courier New" w:hint="eastAsia"/>
+          <w:sz w:val="22"/>
+          <w:szCs w:val="24"/>
+        </w:rPr>
+        <w:t>y</w:t>
+      </w:r>
+      <w:r>
+        <w:rPr>
+          <w:rFonts w:ascii="Courier New" w:hAnsi="Courier New" w:hint="eastAsia"/>
+          <w:sz w:val="22"/>
+          <w:szCs w:val="24"/>
+        </w:rPr>
+        <w:t>将获得</w:t>
+      </w:r>
+      <w:r>
+        <w:rPr>
+          <w:rFonts w:ascii="Courier New" w:hAnsi="Courier New" w:hint="eastAsia"/>
+          <w:sz w:val="22"/>
+          <w:szCs w:val="24"/>
+        </w:rPr>
+        <w:t>数组</w:t>
+      </w:r>
+      <w:r>
+        <w:rPr>
+          <w:rFonts w:ascii="Courier New" w:hAnsi="Courier New" w:hint="eastAsia"/>
+          <w:sz w:val="22"/>
+          <w:szCs w:val="24"/>
+        </w:rPr>
+        <w:t>a</w:t>
+      </w:r>
+      <w:r>
+        <w:rPr>
+          <w:rFonts w:ascii="Courier New" w:hAnsi="Courier New" w:hint="eastAsia"/>
+          <w:sz w:val="22"/>
+          <w:szCs w:val="24"/>
+        </w:rPr>
+        <w:t>中与</w:t>
+      </w:r>
+      <w:r>
+        <w:rPr>
+          <w:rFonts w:ascii="Courier New" w:hAnsi="Courier New" w:hint="eastAsia"/>
+          <w:sz w:val="22"/>
+          <w:szCs w:val="24"/>
+        </w:rPr>
+        <w:t>mask</w:t>
+      </w:r>
+      <w:r>
+        <w:rPr>
+          <w:rFonts w:ascii="Courier New" w:hAnsi="Courier New"/>
+          <w:sz w:val="22"/>
+          <w:szCs w:val="24"/>
+        </w:rPr>
+        <w:t>1</w:t>
+      </w:r>
+      <w:r>
+        <w:rPr>
+          <w:rFonts w:ascii="Courier New" w:hAnsi="Courier New" w:hint="eastAsia"/>
+          <w:sz w:val="22"/>
+          <w:szCs w:val="24"/>
+        </w:rPr>
+        <w:t>里取值为</w:t>
+      </w:r>
+      <w:r>
+        <w:rPr>
+          <w:rFonts w:ascii="Courier New" w:hAnsi="Courier New" w:hint="eastAsia"/>
+          <w:sz w:val="22"/>
+          <w:szCs w:val="24"/>
+        </w:rPr>
+        <w:t>True</w:t>
+      </w:r>
+      <w:r>
+        <w:rPr>
+          <w:rFonts w:ascii="Courier New" w:hAnsi="Courier New" w:hint="eastAsia"/>
+          <w:sz w:val="22"/>
+          <w:szCs w:val="24"/>
+        </w:rPr>
+        <w:t>的位置对应的数组元素构成的数组。</w:t>
+      </w:r>
+    </w:p>
+    <w:p>
+      <w:pPr>
+        <w:ind w:firstLineChars="200" w:firstLine="440"/>
+        <w:rPr>
+          <w:rFonts w:ascii="Courier New" w:hAnsi="Courier New"/>
+          <w:sz w:val="22"/>
+          <w:szCs w:val="24"/>
+        </w:rPr>
+      </w:pPr>
+      <w:r>
+        <w:rPr>
+          <w:rFonts w:ascii="Courier New" w:hAnsi="Courier New" w:hint="eastAsia"/>
+          <w:sz w:val="22"/>
+          <w:szCs w:val="24"/>
+        </w:rPr>
+        <w:t>我们还可以</w:t>
+      </w:r>
+      <w:proofErr w:type="gramStart"/>
+      <w:r>
+        <w:rPr>
+          <w:rFonts w:ascii="Courier New" w:hAnsi="Courier New" w:hint="eastAsia"/>
+          <w:sz w:val="22"/>
+          <w:szCs w:val="24"/>
+        </w:rPr>
+        <w:t>用条件</w:t>
+      </w:r>
+      <w:proofErr w:type="gramEnd"/>
+      <w:r>
+        <w:rPr>
+          <w:rFonts w:ascii="Courier New" w:hAnsi="Courier New" w:hint="eastAsia"/>
+          <w:sz w:val="22"/>
+          <w:szCs w:val="24"/>
+        </w:rPr>
+        <w:t>表达式生成掩码，并将其作为索引</w:t>
+      </w:r>
+      <w:r>
+        <w:rPr>
+          <w:rFonts w:ascii="Courier New" w:hAnsi="Courier New" w:hint="eastAsia"/>
+          <w:sz w:val="22"/>
+          <w:szCs w:val="24"/>
+        </w:rPr>
+        <w:t>：</w:t>
+      </w:r>
+    </w:p>
+    <w:tbl>
+      <w:tblPr>
+        <w:tblStyle w:val="a9"/>
+        <w:tblW w:w="0" w:type="auto"/>
+        <w:tblLook w:val="04A0" w:firstRow="1" w:lastRow="0" w:firstColumn="1" w:lastColumn="0" w:noHBand="0" w:noVBand="1"/>
+      </w:tblPr>
+      <w:tblGrid>
+        <w:gridCol w:w="8522"/>
+      </w:tblGrid>
+      <w:tr>
+        <w:tc>
+          <w:tcPr>
+            <w:tcW w:w="8522" w:type="dxa"/>
+          </w:tcPr>
+          <w:p>
+            <w:pPr>
+              <w:rPr>
+                <w:rFonts w:ascii="Courier New" w:hAnsi="Courier New"/>
+                <w:sz w:val="22"/>
+                <w:szCs w:val="24"/>
+              </w:rPr>
+            </w:pPr>
+            <w:r>
+              <w:rPr>
+                <w:rFonts w:ascii="Courier New" w:hAnsi="Courier New"/>
+                <w:sz w:val="22"/>
+                <w:szCs w:val="24"/>
+              </w:rPr>
+              <w:t>&gt;&gt;&gt; mask2 = a &lt; 40</w:t>
+            </w:r>
+          </w:p>
+          <w:p>
+            <w:pPr>
+              <w:rPr>
+                <w:rFonts w:ascii="Courier New" w:hAnsi="Courier New"/>
+                <w:sz w:val="22"/>
+                <w:szCs w:val="24"/>
+              </w:rPr>
+            </w:pPr>
+            <w:r>
+              <w:rPr>
+                <w:rFonts w:ascii="Courier New" w:hAnsi="Courier New"/>
+                <w:sz w:val="22"/>
+                <w:szCs w:val="24"/>
+              </w:rPr>
+              <w:t>&gt;&gt;&gt; z = a[mask2]</w:t>
+            </w:r>
+          </w:p>
+          <w:p>
+            <w:pPr>
+              <w:rPr>
+                <w:rFonts w:ascii="Courier New" w:hAnsi="Courier New"/>
+                <w:sz w:val="22"/>
+                <w:szCs w:val="24"/>
+              </w:rPr>
+            </w:pPr>
+            <w:r>
+              <w:rPr>
+                <w:rFonts w:ascii="Courier New" w:hAnsi="Courier New"/>
+                <w:sz w:val="22"/>
+                <w:szCs w:val="24"/>
+              </w:rPr>
+              <w:t>&gt;&gt;&gt; z</w:t>
+            </w:r>
+          </w:p>
+          <w:p>
+            <w:pPr>
+              <w:rPr>
+                <w:rFonts w:ascii="Courier New" w:hAnsi="Courier New" w:hint="eastAsia"/>
+                <w:sz w:val="22"/>
+                <w:szCs w:val="24"/>
+              </w:rPr>
+            </w:pPr>
+            <w:proofErr w:type="gramStart"/>
+            <w:r>
+              <w:rPr>
+                <w:rFonts w:ascii="Courier New" w:hAnsi="Courier New"/>
+                <w:sz w:val="22"/>
+                <w:szCs w:val="24"/>
+              </w:rPr>
+              <w:t>array(</w:t>
+            </w:r>
+            <w:proofErr w:type="gramEnd"/>
+            <w:r>
+              <w:rPr>
+                <w:rFonts w:ascii="Courier New" w:hAnsi="Courier New"/>
+                <w:sz w:val="22"/>
+                <w:szCs w:val="24"/>
+              </w:rPr>
+              <w:t>[ 0, 10, 20, 30])</w:t>
+            </w:r>
+          </w:p>
+        </w:tc>
+      </w:tr>
+    </w:tbl>
+    <w:p>
+      <w:pPr>
+        <w:ind w:firstLineChars="200" w:firstLine="440"/>
+        <w:rPr>
+          <w:rFonts w:ascii="Courier New" w:hAnsi="Courier New"/>
+          <w:sz w:val="22"/>
+          <w:szCs w:val="24"/>
+        </w:rPr>
+      </w:pPr>
+      <w:r>
+        <w:rPr>
+          <w:rFonts w:ascii="Courier New" w:hAnsi="Courier New" w:hint="eastAsia"/>
+          <w:sz w:val="22"/>
+          <w:szCs w:val="24"/>
+        </w:rPr>
+        <w:t>通过这种方式，可以方便地将</w:t>
+      </w:r>
+      <w:r>
+        <w:rPr>
+          <w:rFonts w:ascii="Courier New" w:hAnsi="Courier New" w:hint="eastAsia"/>
+          <w:sz w:val="22"/>
+          <w:szCs w:val="24"/>
+        </w:rPr>
+        <w:t>a</w:t>
+      </w:r>
+      <w:r>
+        <w:rPr>
+          <w:rFonts w:ascii="Courier New" w:hAnsi="Courier New" w:hint="eastAsia"/>
+          <w:sz w:val="22"/>
+          <w:szCs w:val="24"/>
+        </w:rPr>
+        <w:t>中所有小于</w:t>
+      </w:r>
+      <w:r>
+        <w:rPr>
+          <w:rFonts w:ascii="Courier New" w:hAnsi="Courier New" w:hint="eastAsia"/>
+          <w:sz w:val="22"/>
+          <w:szCs w:val="24"/>
+        </w:rPr>
+        <w:t>4</w:t>
+      </w:r>
+      <w:r>
+        <w:rPr>
+          <w:rFonts w:ascii="Courier New" w:hAnsi="Courier New"/>
+          <w:sz w:val="22"/>
+          <w:szCs w:val="24"/>
+        </w:rPr>
+        <w:t>0</w:t>
+      </w:r>
+      <w:r>
+        <w:rPr>
+          <w:rFonts w:ascii="Courier New" w:hAnsi="Courier New" w:hint="eastAsia"/>
+          <w:sz w:val="22"/>
+          <w:szCs w:val="24"/>
+        </w:rPr>
+        <w:t>的元素存入数组</w:t>
+      </w:r>
+      <w:r>
+        <w:rPr>
+          <w:rFonts w:ascii="Courier New" w:hAnsi="Courier New" w:hint="eastAsia"/>
+          <w:sz w:val="22"/>
+          <w:szCs w:val="24"/>
+        </w:rPr>
+        <w:t>z</w:t>
+      </w:r>
+      <w:r>
+        <w:rPr>
+          <w:rFonts w:ascii="Courier New" w:hAnsi="Courier New" w:hint="eastAsia"/>
+          <w:sz w:val="22"/>
+          <w:szCs w:val="24"/>
+        </w:rPr>
+        <w:t>中。</w:t>
+      </w:r>
+    </w:p>
+    <w:p>
+      <w:pPr>
+        <w:ind w:firstLineChars="200" w:firstLine="442"/>
+        <w:rPr>
+          <w:rFonts w:ascii="Courier New" w:hAnsi="Courier New"/>
+          <w:b/>
+          <w:sz w:val="22"/>
+          <w:szCs w:val="24"/>
+        </w:rPr>
+      </w:pPr>
+      <w:bookmarkStart w:id="0" w:name="_GoBack"/>
+      <w:r>
+        <w:rPr>
+          <w:rFonts w:ascii="Courier New" w:hAnsi="Courier New" w:hint="eastAsia"/>
+          <w:b/>
+          <w:sz w:val="22"/>
+          <w:szCs w:val="24"/>
+        </w:rPr>
+        <w:t>2.</w:t>
+      </w:r>
+      <w:r>
+        <w:rPr>
+          <w:rFonts w:ascii="Courier New" w:hAnsi="Courier New"/>
+          <w:b/>
+          <w:sz w:val="22"/>
+          <w:szCs w:val="24"/>
+        </w:rPr>
+        <w:t>4</w:t>
+      </w:r>
+      <w:r>
+        <w:rPr>
+          <w:rFonts w:ascii="Courier New" w:hAnsi="Courier New" w:hint="eastAsia"/>
+          <w:b/>
+          <w:sz w:val="22"/>
+          <w:szCs w:val="24"/>
+        </w:rPr>
+        <w:t>.</w:t>
+      </w:r>
+      <w:r>
+        <w:rPr>
+          <w:rFonts w:ascii="Courier New" w:hAnsi="Courier New"/>
+          <w:b/>
+          <w:sz w:val="22"/>
+          <w:szCs w:val="24"/>
+        </w:rPr>
+        <w:t xml:space="preserve">5 </w:t>
+      </w:r>
+      <w:r>
+        <w:rPr>
+          <w:rFonts w:ascii="Courier New" w:hAnsi="Courier New" w:hint="eastAsia"/>
+          <w:b/>
+          <w:sz w:val="22"/>
+          <w:szCs w:val="24"/>
+        </w:rPr>
+        <w:t>对高维数</w:t>
+      </w:r>
+      <w:proofErr w:type="gramStart"/>
+      <w:r>
+        <w:rPr>
+          <w:rFonts w:ascii="Courier New" w:hAnsi="Courier New" w:hint="eastAsia"/>
+          <w:b/>
+          <w:sz w:val="22"/>
+          <w:szCs w:val="24"/>
+        </w:rPr>
+        <w:t>组使用</w:t>
+      </w:r>
+      <w:proofErr w:type="gramEnd"/>
+      <w:r>
+        <w:rPr>
+          <w:rFonts w:ascii="Courier New" w:hAnsi="Courier New" w:hint="eastAsia"/>
+          <w:b/>
+          <w:sz w:val="22"/>
+          <w:szCs w:val="24"/>
+        </w:rPr>
+        <w:t>花式索引</w:t>
+      </w:r>
+    </w:p>
+    <w:bookmarkEnd w:id="0"/>
+    <w:p>
+      <w:pPr>
+        <w:ind w:firstLineChars="200" w:firstLine="440"/>
+        <w:rPr>
+          <w:rFonts w:ascii="Courier New" w:hAnsi="Courier New" w:hint="eastAsia"/>
+          <w:sz w:val="22"/>
+          <w:szCs w:val="24"/>
+        </w:rPr>
+      </w:pPr>
+      <w:r>
+        <w:rPr>
+          <w:rFonts w:ascii="Courier New" w:hAnsi="Courier New" w:hint="eastAsia"/>
+          <w:sz w:val="22"/>
+          <w:szCs w:val="24"/>
+        </w:rPr>
+        <w:t>在高维数组中同样可以使用花式索引</w:t>
+      </w:r>
     </w:p>
     <w:p>
       <w:pPr>

</xml_diff>

<commit_message>
Book chapter update: updating chapter 2.4.5 "Fancy Indexing in 2-D"
</commit_message>
<xml_diff>
--- a/numpy/numpy.docx
+++ b/numpy/numpy.docx
@@ -303,7 +303,7 @@
       <w:pPr>
         <w:ind w:firstLineChars="200" w:firstLine="440"/>
         <w:rPr>
-          <w:rFonts w:ascii="Courier New" w:hAnsi="Courier New" w:hint="eastAsia"/>
+          <w:rFonts w:ascii="Courier New" w:hAnsi="Courier New"/>
           <w:sz w:val="22"/>
         </w:rPr>
       </w:pPr>
@@ -707,7 +707,7 @@
         <w:pStyle w:val="a7"/>
         <w:ind w:firstLine="440"/>
         <w:rPr>
-          <w:rFonts w:ascii="Courier New" w:hAnsi="Courier New" w:hint="eastAsia"/>
+          <w:rFonts w:ascii="Courier New" w:hAnsi="Courier New"/>
           <w:sz w:val="22"/>
           <w:szCs w:val="24"/>
         </w:rPr>
@@ -1952,7 +1952,7 @@
       <w:pPr>
         <w:ind w:firstLineChars="200" w:firstLine="442"/>
         <w:rPr>
-          <w:rFonts w:ascii="Courier New" w:hAnsi="Courier New" w:hint="eastAsia"/>
+          <w:rFonts w:ascii="Courier New" w:hAnsi="Courier New"/>
           <w:b/>
           <w:sz w:val="22"/>
         </w:rPr>
@@ -3801,7 +3801,7 @@
       <w:pPr>
         <w:ind w:firstLineChars="200" w:firstLine="442"/>
         <w:rPr>
-          <w:rFonts w:ascii="Courier New" w:hAnsi="Courier New" w:hint="eastAsia"/>
+          <w:rFonts w:ascii="Courier New" w:hAnsi="Courier New"/>
           <w:b/>
           <w:sz w:val="22"/>
           <w:szCs w:val="24"/>
@@ -5861,7 +5861,7 @@
           <w:p>
             <w:pPr>
               <w:rPr>
-                <w:rFonts w:ascii="Courier New" w:hAnsi="Courier New" w:hint="eastAsia"/>
+                <w:rFonts w:ascii="Courier New" w:hAnsi="Courier New"/>
                 <w:sz w:val="22"/>
                 <w:szCs w:val="24"/>
               </w:rPr>
@@ -6032,7 +6032,7 @@
           <w:p>
             <w:pPr>
               <w:rPr>
-                <w:rFonts w:ascii="Courier New" w:hAnsi="Courier New" w:hint="eastAsia"/>
+                <w:rFonts w:ascii="Courier New" w:hAnsi="Courier New"/>
                 <w:sz w:val="22"/>
                 <w:szCs w:val="24"/>
               </w:rPr>
@@ -6106,7 +6106,7 @@
           <w:p>
             <w:pPr>
               <w:rPr>
-                <w:rFonts w:ascii="Courier New" w:hAnsi="Courier New" w:hint="eastAsia"/>
+                <w:rFonts w:ascii="Courier New" w:hAnsi="Courier New"/>
                 <w:sz w:val="22"/>
                 <w:szCs w:val="24"/>
               </w:rPr>
@@ -6455,7 +6455,7 @@
           <w:p>
             <w:pPr>
               <w:rPr>
-                <w:rFonts w:ascii="Courier New" w:hAnsi="Courier New" w:hint="eastAsia"/>
+                <w:rFonts w:ascii="Courier New" w:hAnsi="Courier New"/>
                 <w:sz w:val="22"/>
                 <w:szCs w:val="24"/>
               </w:rPr>
@@ -6545,7 +6545,7 @@
           <w:p>
             <w:pPr>
               <w:rPr>
-                <w:rFonts w:ascii="Courier New" w:hAnsi="Courier New" w:hint="eastAsia"/>
+                <w:rFonts w:ascii="Courier New" w:hAnsi="Courier New"/>
                 <w:sz w:val="22"/>
                 <w:szCs w:val="24"/>
               </w:rPr>
@@ -6629,7 +6629,7 @@
           <w:p>
             <w:pPr>
               <w:rPr>
-                <w:rFonts w:ascii="Courier New" w:hAnsi="Courier New" w:hint="eastAsia"/>
+                <w:rFonts w:ascii="Courier New" w:hAnsi="Courier New"/>
                 <w:sz w:val="22"/>
                 <w:szCs w:val="24"/>
               </w:rPr>
@@ -7092,7 +7092,7 @@
           <w:sz w:val="22"/>
           <w:szCs w:val="24"/>
         </w:rPr>
-        <w:t>对应位</w:t>
+        <w:t>对应</w:t>
       </w:r>
       <w:proofErr w:type="gramEnd"/>
       <w:r>
@@ -7101,7 +7101,7 @@
           <w:sz w:val="22"/>
           <w:szCs w:val="24"/>
         </w:rPr>
-        <w:t>将被“掩盖”，不会传递：</w:t>
+        <w:t>位将被“掩盖”，不会传递：</w:t>
       </w:r>
     </w:p>
     <w:tbl>
@@ -7121,7 +7121,7 @@
           <w:p>
             <w:pPr>
               <w:rPr>
-                <w:rFonts w:ascii="Courier New" w:hAnsi="Courier New" w:hint="eastAsia"/>
+                <w:rFonts w:ascii="Courier New" w:hAnsi="Courier New"/>
                 <w:sz w:val="22"/>
                 <w:szCs w:val="24"/>
               </w:rPr>
@@ -7277,7 +7277,7 @@
           <w:p>
             <w:pPr>
               <w:rPr>
-                <w:rFonts w:ascii="Courier New" w:hAnsi="Courier New" w:hint="eastAsia"/>
+                <w:rFonts w:ascii="Courier New" w:hAnsi="Courier New"/>
                 <w:sz w:val="22"/>
                 <w:szCs w:val="24"/>
               </w:rPr>
@@ -7308,7 +7308,7 @@
       <w:pPr>
         <w:ind w:firstLineChars="200" w:firstLine="440"/>
         <w:rPr>
-          <w:rFonts w:ascii="Courier New" w:hAnsi="Courier New" w:hint="eastAsia"/>
+          <w:rFonts w:ascii="Courier New" w:hAnsi="Courier New"/>
           <w:sz w:val="22"/>
           <w:szCs w:val="24"/>
         </w:rPr>
@@ -7714,7 +7714,7 @@
           <w:p>
             <w:pPr>
               <w:rPr>
-                <w:rFonts w:ascii="Courier New" w:hAnsi="Courier New" w:hint="eastAsia"/>
+                <w:rFonts w:ascii="Courier New" w:hAnsi="Courier New"/>
                 <w:sz w:val="22"/>
                 <w:szCs w:val="24"/>
               </w:rPr>
@@ -7825,7 +7825,6 @@
           <w:szCs w:val="24"/>
         </w:rPr>
       </w:pPr>
-      <w:bookmarkStart w:id="0" w:name="_GoBack"/>
       <w:r>
         <w:rPr>
           <w:rFonts w:ascii="Courier New" w:hAnsi="Courier New" w:hint="eastAsia"/>
@@ -7869,9 +7868,8 @@
           <w:sz w:val="22"/>
           <w:szCs w:val="24"/>
         </w:rPr>
-        <w:t>对高维数</w:t>
-      </w:r>
-      <w:proofErr w:type="gramStart"/>
+        <w:t>二</w:t>
+      </w:r>
       <w:r>
         <w:rPr>
           <w:rFonts w:ascii="Courier New" w:hAnsi="Courier New" w:hint="eastAsia"/>
@@ -7879,9 +7877,8 @@
           <w:sz w:val="22"/>
           <w:szCs w:val="24"/>
         </w:rPr>
-        <w:t>组使用</w:t>
-      </w:r>
-      <w:proofErr w:type="gramEnd"/>
+        <w:t>维数组</w:t>
+      </w:r>
       <w:r>
         <w:rPr>
           <w:rFonts w:ascii="Courier New" w:hAnsi="Courier New" w:hint="eastAsia"/>
@@ -7889,15 +7886,32 @@
           <w:sz w:val="22"/>
           <w:szCs w:val="24"/>
         </w:rPr>
+        <w:t>中</w:t>
+      </w:r>
+      <w:r>
+        <w:rPr>
+          <w:rFonts w:ascii="Courier New" w:hAnsi="Courier New" w:hint="eastAsia"/>
+          <w:b/>
+          <w:sz w:val="22"/>
+          <w:szCs w:val="24"/>
+        </w:rPr>
+        <w:t>的</w:t>
+      </w:r>
+      <w:r>
+        <w:rPr>
+          <w:rFonts w:ascii="Courier New" w:hAnsi="Courier New" w:hint="eastAsia"/>
+          <w:b/>
+          <w:sz w:val="22"/>
+          <w:szCs w:val="24"/>
+        </w:rPr>
         <w:t>花式索引</w:t>
       </w:r>
     </w:p>
-    <w:bookmarkEnd w:id="0"/>
     <w:p>
       <w:pPr>
         <w:ind w:firstLineChars="200" w:firstLine="440"/>
         <w:rPr>
-          <w:rFonts w:ascii="Courier New" w:hAnsi="Courier New" w:hint="eastAsia"/>
+          <w:rFonts w:ascii="Courier New" w:hAnsi="Courier New"/>
           <w:sz w:val="22"/>
           <w:szCs w:val="24"/>
         </w:rPr>
@@ -7908,7 +7922,1481 @@
           <w:sz w:val="22"/>
           <w:szCs w:val="24"/>
         </w:rPr>
-        <w:t>在高维数组中同样可以使用花式索引</w:t>
+        <w:t>对于二维数组，同样可以使用花式索引</w:t>
+      </w:r>
+      <w:r>
+        <w:rPr>
+          <w:rFonts w:ascii="Courier New" w:hAnsi="Courier New" w:hint="eastAsia"/>
+          <w:sz w:val="22"/>
+          <w:szCs w:val="24"/>
+        </w:rPr>
+        <w:t>访问，具体而言又有若干种不同的访问方式。</w:t>
+      </w:r>
+      <w:r>
+        <w:rPr>
+          <w:rFonts w:ascii="Courier New" w:hAnsi="Courier New" w:hint="eastAsia"/>
+          <w:sz w:val="22"/>
+          <w:szCs w:val="24"/>
+        </w:rPr>
+        <w:t>下面以对如下表所示的二维数组的访问为例，</w:t>
+      </w:r>
+      <w:r>
+        <w:rPr>
+          <w:rFonts w:ascii="Courier New" w:hAnsi="Courier New" w:hint="eastAsia"/>
+          <w:sz w:val="22"/>
+          <w:szCs w:val="24"/>
+        </w:rPr>
+        <w:t>对这些访问方式作逐一说明</w:t>
+      </w:r>
+      <w:r>
+        <w:rPr>
+          <w:rFonts w:ascii="Courier New" w:hAnsi="Courier New" w:hint="eastAsia"/>
+          <w:sz w:val="22"/>
+          <w:szCs w:val="24"/>
+        </w:rPr>
+        <w:t>。</w:t>
+      </w:r>
+    </w:p>
+    <w:tbl>
+      <w:tblPr>
+        <w:tblStyle w:val="a9"/>
+        <w:tblW w:w="0" w:type="auto"/>
+        <w:jc w:val="center"/>
+        <w:tblLook w:val="04A0" w:firstRow="1" w:lastRow="0" w:firstColumn="1" w:lastColumn="0" w:noHBand="0" w:noVBand="1"/>
+      </w:tblPr>
+      <w:tblGrid>
+        <w:gridCol w:w="481"/>
+        <w:gridCol w:w="481"/>
+        <w:gridCol w:w="481"/>
+        <w:gridCol w:w="481"/>
+        <w:gridCol w:w="481"/>
+        <w:gridCol w:w="481"/>
+      </w:tblGrid>
+      <w:tr>
+        <w:trPr>
+          <w:trHeight w:val="454"/>
+          <w:jc w:val="center"/>
+        </w:trPr>
+        <w:tc>
+          <w:tcPr>
+            <w:tcW w:w="454" w:type="dxa"/>
+          </w:tcPr>
+          <w:p>
+            <w:pPr>
+              <w:jc w:val="center"/>
+              <w:rPr>
+                <w:rFonts w:ascii="Courier New" w:hAnsi="Courier New" w:hint="eastAsia"/>
+                <w:sz w:val="22"/>
+                <w:szCs w:val="24"/>
+              </w:rPr>
+            </w:pPr>
+            <w:r>
+              <w:rPr>
+                <w:rFonts w:ascii="Courier New" w:hAnsi="Courier New" w:hint="eastAsia"/>
+                <w:sz w:val="22"/>
+                <w:szCs w:val="24"/>
+              </w:rPr>
+              <w:t>0</w:t>
+            </w:r>
+          </w:p>
+        </w:tc>
+        <w:tc>
+          <w:tcPr>
+            <w:tcW w:w="454" w:type="dxa"/>
+          </w:tcPr>
+          <w:p>
+            <w:pPr>
+              <w:jc w:val="center"/>
+              <w:rPr>
+                <w:rFonts w:ascii="Courier New" w:hAnsi="Courier New" w:hint="eastAsia"/>
+                <w:sz w:val="22"/>
+                <w:szCs w:val="24"/>
+              </w:rPr>
+            </w:pPr>
+            <w:r>
+              <w:rPr>
+                <w:rFonts w:ascii="Courier New" w:hAnsi="Courier New" w:hint="eastAsia"/>
+                <w:sz w:val="22"/>
+                <w:szCs w:val="24"/>
+              </w:rPr>
+              <w:t>1</w:t>
+            </w:r>
+          </w:p>
+        </w:tc>
+        <w:tc>
+          <w:tcPr>
+            <w:tcW w:w="454" w:type="dxa"/>
+          </w:tcPr>
+          <w:p>
+            <w:pPr>
+              <w:jc w:val="center"/>
+              <w:rPr>
+                <w:rFonts w:ascii="Courier New" w:hAnsi="Courier New" w:hint="eastAsia"/>
+                <w:sz w:val="22"/>
+                <w:szCs w:val="24"/>
+              </w:rPr>
+            </w:pPr>
+            <w:r>
+              <w:rPr>
+                <w:rFonts w:ascii="Courier New" w:hAnsi="Courier New" w:hint="eastAsia"/>
+                <w:sz w:val="22"/>
+                <w:szCs w:val="24"/>
+              </w:rPr>
+              <w:t>2</w:t>
+            </w:r>
+          </w:p>
+        </w:tc>
+        <w:tc>
+          <w:tcPr>
+            <w:tcW w:w="454" w:type="dxa"/>
+          </w:tcPr>
+          <w:p>
+            <w:pPr>
+              <w:jc w:val="center"/>
+              <w:rPr>
+                <w:rFonts w:ascii="Courier New" w:hAnsi="Courier New" w:hint="eastAsia"/>
+                <w:sz w:val="22"/>
+                <w:szCs w:val="24"/>
+              </w:rPr>
+            </w:pPr>
+            <w:r>
+              <w:rPr>
+                <w:rFonts w:ascii="Courier New" w:hAnsi="Courier New" w:hint="eastAsia"/>
+                <w:sz w:val="22"/>
+                <w:szCs w:val="24"/>
+              </w:rPr>
+              <w:t>3</w:t>
+            </w:r>
+          </w:p>
+        </w:tc>
+        <w:tc>
+          <w:tcPr>
+            <w:tcW w:w="454" w:type="dxa"/>
+          </w:tcPr>
+          <w:p>
+            <w:pPr>
+              <w:jc w:val="center"/>
+              <w:rPr>
+                <w:rFonts w:ascii="Courier New" w:hAnsi="Courier New" w:hint="eastAsia"/>
+                <w:sz w:val="22"/>
+                <w:szCs w:val="24"/>
+              </w:rPr>
+            </w:pPr>
+            <w:r>
+              <w:rPr>
+                <w:rFonts w:ascii="Courier New" w:hAnsi="Courier New" w:hint="eastAsia"/>
+                <w:sz w:val="22"/>
+                <w:szCs w:val="24"/>
+              </w:rPr>
+              <w:t>4</w:t>
+            </w:r>
+          </w:p>
+        </w:tc>
+        <w:tc>
+          <w:tcPr>
+            <w:tcW w:w="454" w:type="dxa"/>
+          </w:tcPr>
+          <w:p>
+            <w:pPr>
+              <w:jc w:val="center"/>
+              <w:rPr>
+                <w:rFonts w:ascii="Courier New" w:hAnsi="Courier New" w:hint="eastAsia"/>
+                <w:sz w:val="22"/>
+                <w:szCs w:val="24"/>
+              </w:rPr>
+            </w:pPr>
+            <w:r>
+              <w:rPr>
+                <w:rFonts w:ascii="Courier New" w:hAnsi="Courier New" w:hint="eastAsia"/>
+                <w:sz w:val="22"/>
+                <w:szCs w:val="24"/>
+              </w:rPr>
+              <w:t>5</w:t>
+            </w:r>
+          </w:p>
+        </w:tc>
+      </w:tr>
+      <w:tr>
+        <w:trPr>
+          <w:trHeight w:val="454"/>
+          <w:jc w:val="center"/>
+        </w:trPr>
+        <w:tc>
+          <w:tcPr>
+            <w:tcW w:w="454" w:type="dxa"/>
+          </w:tcPr>
+          <w:p>
+            <w:pPr>
+              <w:jc w:val="center"/>
+              <w:rPr>
+                <w:rFonts w:ascii="Courier New" w:hAnsi="Courier New" w:hint="eastAsia"/>
+                <w:sz w:val="22"/>
+                <w:szCs w:val="24"/>
+              </w:rPr>
+            </w:pPr>
+            <w:r>
+              <w:rPr>
+                <w:rFonts w:ascii="Courier New" w:hAnsi="Courier New" w:hint="eastAsia"/>
+                <w:sz w:val="22"/>
+                <w:szCs w:val="24"/>
+              </w:rPr>
+              <w:t>1</w:t>
+            </w:r>
+            <w:r>
+              <w:rPr>
+                <w:rFonts w:ascii="Courier New" w:hAnsi="Courier New"/>
+                <w:sz w:val="22"/>
+                <w:szCs w:val="24"/>
+              </w:rPr>
+              <w:t>0</w:t>
+            </w:r>
+          </w:p>
+        </w:tc>
+        <w:tc>
+          <w:tcPr>
+            <w:tcW w:w="454" w:type="dxa"/>
+          </w:tcPr>
+          <w:p>
+            <w:pPr>
+              <w:jc w:val="center"/>
+              <w:rPr>
+                <w:rFonts w:ascii="Courier New" w:hAnsi="Courier New" w:hint="eastAsia"/>
+                <w:sz w:val="22"/>
+                <w:szCs w:val="24"/>
+              </w:rPr>
+            </w:pPr>
+            <w:r>
+              <w:rPr>
+                <w:rFonts w:ascii="Courier New" w:hAnsi="Courier New" w:hint="eastAsia"/>
+                <w:sz w:val="22"/>
+                <w:szCs w:val="24"/>
+              </w:rPr>
+              <w:t>1</w:t>
+            </w:r>
+            <w:r>
+              <w:rPr>
+                <w:rFonts w:ascii="Courier New" w:hAnsi="Courier New"/>
+                <w:sz w:val="22"/>
+                <w:szCs w:val="24"/>
+              </w:rPr>
+              <w:t>1</w:t>
+            </w:r>
+          </w:p>
+        </w:tc>
+        <w:tc>
+          <w:tcPr>
+            <w:tcW w:w="454" w:type="dxa"/>
+          </w:tcPr>
+          <w:p>
+            <w:pPr>
+              <w:jc w:val="center"/>
+              <w:rPr>
+                <w:rFonts w:ascii="Courier New" w:hAnsi="Courier New" w:hint="eastAsia"/>
+                <w:sz w:val="22"/>
+                <w:szCs w:val="24"/>
+              </w:rPr>
+            </w:pPr>
+            <w:r>
+              <w:rPr>
+                <w:rFonts w:ascii="Courier New" w:hAnsi="Courier New" w:hint="eastAsia"/>
+                <w:sz w:val="22"/>
+                <w:szCs w:val="24"/>
+              </w:rPr>
+              <w:t>1</w:t>
+            </w:r>
+            <w:r>
+              <w:rPr>
+                <w:rFonts w:ascii="Courier New" w:hAnsi="Courier New"/>
+                <w:sz w:val="22"/>
+                <w:szCs w:val="24"/>
+              </w:rPr>
+              <w:t>2</w:t>
+            </w:r>
+          </w:p>
+        </w:tc>
+        <w:tc>
+          <w:tcPr>
+            <w:tcW w:w="454" w:type="dxa"/>
+          </w:tcPr>
+          <w:p>
+            <w:pPr>
+              <w:jc w:val="center"/>
+              <w:rPr>
+                <w:rFonts w:ascii="Courier New" w:hAnsi="Courier New" w:hint="eastAsia"/>
+                <w:sz w:val="22"/>
+                <w:szCs w:val="24"/>
+              </w:rPr>
+            </w:pPr>
+            <w:r>
+              <w:rPr>
+                <w:rFonts w:ascii="Courier New" w:hAnsi="Courier New" w:hint="eastAsia"/>
+                <w:sz w:val="22"/>
+                <w:szCs w:val="24"/>
+              </w:rPr>
+              <w:t>1</w:t>
+            </w:r>
+            <w:r>
+              <w:rPr>
+                <w:rFonts w:ascii="Courier New" w:hAnsi="Courier New"/>
+                <w:sz w:val="22"/>
+                <w:szCs w:val="24"/>
+              </w:rPr>
+              <w:t>3</w:t>
+            </w:r>
+          </w:p>
+        </w:tc>
+        <w:tc>
+          <w:tcPr>
+            <w:tcW w:w="454" w:type="dxa"/>
+          </w:tcPr>
+          <w:p>
+            <w:pPr>
+              <w:jc w:val="center"/>
+              <w:rPr>
+                <w:rFonts w:ascii="Courier New" w:hAnsi="Courier New" w:hint="eastAsia"/>
+                <w:sz w:val="22"/>
+                <w:szCs w:val="24"/>
+              </w:rPr>
+            </w:pPr>
+            <w:r>
+              <w:rPr>
+                <w:rFonts w:ascii="Courier New" w:hAnsi="Courier New" w:hint="eastAsia"/>
+                <w:sz w:val="22"/>
+                <w:szCs w:val="24"/>
+              </w:rPr>
+              <w:t>1</w:t>
+            </w:r>
+            <w:r>
+              <w:rPr>
+                <w:rFonts w:ascii="Courier New" w:hAnsi="Courier New"/>
+                <w:sz w:val="22"/>
+                <w:szCs w:val="24"/>
+              </w:rPr>
+              <w:t>4</w:t>
+            </w:r>
+          </w:p>
+        </w:tc>
+        <w:tc>
+          <w:tcPr>
+            <w:tcW w:w="454" w:type="dxa"/>
+          </w:tcPr>
+          <w:p>
+            <w:pPr>
+              <w:jc w:val="center"/>
+              <w:rPr>
+                <w:rFonts w:ascii="Courier New" w:hAnsi="Courier New" w:hint="eastAsia"/>
+                <w:sz w:val="22"/>
+                <w:szCs w:val="24"/>
+              </w:rPr>
+            </w:pPr>
+            <w:r>
+              <w:rPr>
+                <w:rFonts w:ascii="Courier New" w:hAnsi="Courier New" w:hint="eastAsia"/>
+                <w:sz w:val="22"/>
+                <w:szCs w:val="24"/>
+              </w:rPr>
+              <w:t>1</w:t>
+            </w:r>
+            <w:r>
+              <w:rPr>
+                <w:rFonts w:ascii="Courier New" w:hAnsi="Courier New"/>
+                <w:sz w:val="22"/>
+                <w:szCs w:val="24"/>
+              </w:rPr>
+              <w:t>5</w:t>
+            </w:r>
+          </w:p>
+        </w:tc>
+      </w:tr>
+      <w:tr>
+        <w:trPr>
+          <w:trHeight w:val="454"/>
+          <w:jc w:val="center"/>
+        </w:trPr>
+        <w:tc>
+          <w:tcPr>
+            <w:tcW w:w="454" w:type="dxa"/>
+          </w:tcPr>
+          <w:p>
+            <w:pPr>
+              <w:jc w:val="center"/>
+              <w:rPr>
+                <w:rFonts w:ascii="Courier New" w:hAnsi="Courier New" w:hint="eastAsia"/>
+                <w:sz w:val="22"/>
+                <w:szCs w:val="24"/>
+              </w:rPr>
+            </w:pPr>
+            <w:r>
+              <w:rPr>
+                <w:rFonts w:ascii="Courier New" w:hAnsi="Courier New" w:hint="eastAsia"/>
+                <w:sz w:val="22"/>
+                <w:szCs w:val="24"/>
+              </w:rPr>
+              <w:t>2</w:t>
+            </w:r>
+            <w:r>
+              <w:rPr>
+                <w:rFonts w:ascii="Courier New" w:hAnsi="Courier New"/>
+                <w:sz w:val="22"/>
+                <w:szCs w:val="24"/>
+              </w:rPr>
+              <w:t>0</w:t>
+            </w:r>
+          </w:p>
+        </w:tc>
+        <w:tc>
+          <w:tcPr>
+            <w:tcW w:w="454" w:type="dxa"/>
+          </w:tcPr>
+          <w:p>
+            <w:pPr>
+              <w:jc w:val="center"/>
+              <w:rPr>
+                <w:rFonts w:ascii="Courier New" w:hAnsi="Courier New" w:hint="eastAsia"/>
+                <w:sz w:val="22"/>
+                <w:szCs w:val="24"/>
+              </w:rPr>
+            </w:pPr>
+            <w:r>
+              <w:rPr>
+                <w:rFonts w:ascii="Courier New" w:hAnsi="Courier New" w:hint="eastAsia"/>
+                <w:sz w:val="22"/>
+                <w:szCs w:val="24"/>
+              </w:rPr>
+              <w:t>2</w:t>
+            </w:r>
+            <w:r>
+              <w:rPr>
+                <w:rFonts w:ascii="Courier New" w:hAnsi="Courier New"/>
+                <w:sz w:val="22"/>
+                <w:szCs w:val="24"/>
+              </w:rPr>
+              <w:t>1</w:t>
+            </w:r>
+          </w:p>
+        </w:tc>
+        <w:tc>
+          <w:tcPr>
+            <w:tcW w:w="454" w:type="dxa"/>
+          </w:tcPr>
+          <w:p>
+            <w:pPr>
+              <w:jc w:val="center"/>
+              <w:rPr>
+                <w:rFonts w:ascii="Courier New" w:hAnsi="Courier New" w:hint="eastAsia"/>
+                <w:sz w:val="22"/>
+                <w:szCs w:val="24"/>
+              </w:rPr>
+            </w:pPr>
+            <w:r>
+              <w:rPr>
+                <w:rFonts w:ascii="Courier New" w:hAnsi="Courier New" w:hint="eastAsia"/>
+                <w:sz w:val="22"/>
+                <w:szCs w:val="24"/>
+              </w:rPr>
+              <w:t>2</w:t>
+            </w:r>
+            <w:r>
+              <w:rPr>
+                <w:rFonts w:ascii="Courier New" w:hAnsi="Courier New"/>
+                <w:sz w:val="22"/>
+                <w:szCs w:val="24"/>
+              </w:rPr>
+              <w:t>2</w:t>
+            </w:r>
+          </w:p>
+        </w:tc>
+        <w:tc>
+          <w:tcPr>
+            <w:tcW w:w="454" w:type="dxa"/>
+          </w:tcPr>
+          <w:p>
+            <w:pPr>
+              <w:jc w:val="center"/>
+              <w:rPr>
+                <w:rFonts w:ascii="Courier New" w:hAnsi="Courier New" w:hint="eastAsia"/>
+                <w:sz w:val="22"/>
+                <w:szCs w:val="24"/>
+              </w:rPr>
+            </w:pPr>
+            <w:r>
+              <w:rPr>
+                <w:rFonts w:ascii="Courier New" w:hAnsi="Courier New" w:hint="eastAsia"/>
+                <w:sz w:val="22"/>
+                <w:szCs w:val="24"/>
+              </w:rPr>
+              <w:t>2</w:t>
+            </w:r>
+            <w:r>
+              <w:rPr>
+                <w:rFonts w:ascii="Courier New" w:hAnsi="Courier New"/>
+                <w:sz w:val="22"/>
+                <w:szCs w:val="24"/>
+              </w:rPr>
+              <w:t>3</w:t>
+            </w:r>
+          </w:p>
+        </w:tc>
+        <w:tc>
+          <w:tcPr>
+            <w:tcW w:w="454" w:type="dxa"/>
+          </w:tcPr>
+          <w:p>
+            <w:pPr>
+              <w:jc w:val="center"/>
+              <w:rPr>
+                <w:rFonts w:ascii="Courier New" w:hAnsi="Courier New" w:hint="eastAsia"/>
+                <w:sz w:val="22"/>
+                <w:szCs w:val="24"/>
+              </w:rPr>
+            </w:pPr>
+            <w:r>
+              <w:rPr>
+                <w:rFonts w:ascii="Courier New" w:hAnsi="Courier New" w:hint="eastAsia"/>
+                <w:sz w:val="22"/>
+                <w:szCs w:val="24"/>
+              </w:rPr>
+              <w:t>2</w:t>
+            </w:r>
+            <w:r>
+              <w:rPr>
+                <w:rFonts w:ascii="Courier New" w:hAnsi="Courier New"/>
+                <w:sz w:val="22"/>
+                <w:szCs w:val="24"/>
+              </w:rPr>
+              <w:t>4</w:t>
+            </w:r>
+          </w:p>
+        </w:tc>
+        <w:tc>
+          <w:tcPr>
+            <w:tcW w:w="454" w:type="dxa"/>
+          </w:tcPr>
+          <w:p>
+            <w:pPr>
+              <w:jc w:val="center"/>
+              <w:rPr>
+                <w:rFonts w:ascii="Courier New" w:hAnsi="Courier New" w:hint="eastAsia"/>
+                <w:sz w:val="22"/>
+                <w:szCs w:val="24"/>
+              </w:rPr>
+            </w:pPr>
+            <w:r>
+              <w:rPr>
+                <w:rFonts w:ascii="Courier New" w:hAnsi="Courier New" w:hint="eastAsia"/>
+                <w:sz w:val="22"/>
+                <w:szCs w:val="24"/>
+              </w:rPr>
+              <w:t>2</w:t>
+            </w:r>
+            <w:r>
+              <w:rPr>
+                <w:rFonts w:ascii="Courier New" w:hAnsi="Courier New"/>
+                <w:sz w:val="22"/>
+                <w:szCs w:val="24"/>
+              </w:rPr>
+              <w:t>5</w:t>
+            </w:r>
+          </w:p>
+        </w:tc>
+      </w:tr>
+      <w:tr>
+        <w:trPr>
+          <w:trHeight w:val="454"/>
+          <w:jc w:val="center"/>
+        </w:trPr>
+        <w:tc>
+          <w:tcPr>
+            <w:tcW w:w="454" w:type="dxa"/>
+          </w:tcPr>
+          <w:p>
+            <w:pPr>
+              <w:jc w:val="center"/>
+              <w:rPr>
+                <w:rFonts w:ascii="Courier New" w:hAnsi="Courier New" w:hint="eastAsia"/>
+                <w:sz w:val="22"/>
+                <w:szCs w:val="24"/>
+              </w:rPr>
+            </w:pPr>
+            <w:r>
+              <w:rPr>
+                <w:rFonts w:ascii="Courier New" w:hAnsi="Courier New" w:hint="eastAsia"/>
+                <w:sz w:val="22"/>
+                <w:szCs w:val="24"/>
+              </w:rPr>
+              <w:t>3</w:t>
+            </w:r>
+            <w:r>
+              <w:rPr>
+                <w:rFonts w:ascii="Courier New" w:hAnsi="Courier New"/>
+                <w:sz w:val="22"/>
+                <w:szCs w:val="24"/>
+              </w:rPr>
+              <w:t>0</w:t>
+            </w:r>
+          </w:p>
+        </w:tc>
+        <w:tc>
+          <w:tcPr>
+            <w:tcW w:w="454" w:type="dxa"/>
+          </w:tcPr>
+          <w:p>
+            <w:pPr>
+              <w:jc w:val="center"/>
+              <w:rPr>
+                <w:rFonts w:ascii="Courier New" w:hAnsi="Courier New" w:hint="eastAsia"/>
+                <w:sz w:val="22"/>
+                <w:szCs w:val="24"/>
+              </w:rPr>
+            </w:pPr>
+            <w:r>
+              <w:rPr>
+                <w:rFonts w:ascii="Courier New" w:hAnsi="Courier New" w:hint="eastAsia"/>
+                <w:sz w:val="22"/>
+                <w:szCs w:val="24"/>
+              </w:rPr>
+              <w:t>3</w:t>
+            </w:r>
+            <w:r>
+              <w:rPr>
+                <w:rFonts w:ascii="Courier New" w:hAnsi="Courier New"/>
+                <w:sz w:val="22"/>
+                <w:szCs w:val="24"/>
+              </w:rPr>
+              <w:t>1</w:t>
+            </w:r>
+          </w:p>
+        </w:tc>
+        <w:tc>
+          <w:tcPr>
+            <w:tcW w:w="454" w:type="dxa"/>
+          </w:tcPr>
+          <w:p>
+            <w:pPr>
+              <w:jc w:val="center"/>
+              <w:rPr>
+                <w:rFonts w:ascii="Courier New" w:hAnsi="Courier New" w:hint="eastAsia"/>
+                <w:sz w:val="22"/>
+                <w:szCs w:val="24"/>
+              </w:rPr>
+            </w:pPr>
+            <w:r>
+              <w:rPr>
+                <w:rFonts w:ascii="Courier New" w:hAnsi="Courier New" w:hint="eastAsia"/>
+                <w:sz w:val="22"/>
+                <w:szCs w:val="24"/>
+              </w:rPr>
+              <w:t>3</w:t>
+            </w:r>
+            <w:r>
+              <w:rPr>
+                <w:rFonts w:ascii="Courier New" w:hAnsi="Courier New"/>
+                <w:sz w:val="22"/>
+                <w:szCs w:val="24"/>
+              </w:rPr>
+              <w:t>2</w:t>
+            </w:r>
+          </w:p>
+        </w:tc>
+        <w:tc>
+          <w:tcPr>
+            <w:tcW w:w="454" w:type="dxa"/>
+          </w:tcPr>
+          <w:p>
+            <w:pPr>
+              <w:jc w:val="center"/>
+              <w:rPr>
+                <w:rFonts w:ascii="Courier New" w:hAnsi="Courier New" w:hint="eastAsia"/>
+                <w:sz w:val="22"/>
+                <w:szCs w:val="24"/>
+              </w:rPr>
+            </w:pPr>
+            <w:r>
+              <w:rPr>
+                <w:rFonts w:ascii="Courier New" w:hAnsi="Courier New" w:hint="eastAsia"/>
+                <w:sz w:val="22"/>
+                <w:szCs w:val="24"/>
+              </w:rPr>
+              <w:t>3</w:t>
+            </w:r>
+            <w:r>
+              <w:rPr>
+                <w:rFonts w:ascii="Courier New" w:hAnsi="Courier New"/>
+                <w:sz w:val="22"/>
+                <w:szCs w:val="24"/>
+              </w:rPr>
+              <w:t>3</w:t>
+            </w:r>
+          </w:p>
+        </w:tc>
+        <w:tc>
+          <w:tcPr>
+            <w:tcW w:w="454" w:type="dxa"/>
+          </w:tcPr>
+          <w:p>
+            <w:pPr>
+              <w:jc w:val="center"/>
+              <w:rPr>
+                <w:rFonts w:ascii="Courier New" w:hAnsi="Courier New" w:hint="eastAsia"/>
+                <w:sz w:val="22"/>
+                <w:szCs w:val="24"/>
+              </w:rPr>
+            </w:pPr>
+            <w:r>
+              <w:rPr>
+                <w:rFonts w:ascii="Courier New" w:hAnsi="Courier New" w:hint="eastAsia"/>
+                <w:sz w:val="22"/>
+                <w:szCs w:val="24"/>
+              </w:rPr>
+              <w:t>3</w:t>
+            </w:r>
+            <w:r>
+              <w:rPr>
+                <w:rFonts w:ascii="Courier New" w:hAnsi="Courier New"/>
+                <w:sz w:val="22"/>
+                <w:szCs w:val="24"/>
+              </w:rPr>
+              <w:t>4</w:t>
+            </w:r>
+          </w:p>
+        </w:tc>
+        <w:tc>
+          <w:tcPr>
+            <w:tcW w:w="454" w:type="dxa"/>
+          </w:tcPr>
+          <w:p>
+            <w:pPr>
+              <w:jc w:val="center"/>
+              <w:rPr>
+                <w:rFonts w:ascii="Courier New" w:hAnsi="Courier New" w:hint="eastAsia"/>
+                <w:sz w:val="22"/>
+                <w:szCs w:val="24"/>
+              </w:rPr>
+            </w:pPr>
+            <w:r>
+              <w:rPr>
+                <w:rFonts w:ascii="Courier New" w:hAnsi="Courier New" w:hint="eastAsia"/>
+                <w:sz w:val="22"/>
+                <w:szCs w:val="24"/>
+              </w:rPr>
+              <w:t>3</w:t>
+            </w:r>
+            <w:r>
+              <w:rPr>
+                <w:rFonts w:ascii="Courier New" w:hAnsi="Courier New"/>
+                <w:sz w:val="22"/>
+                <w:szCs w:val="24"/>
+              </w:rPr>
+              <w:t>5</w:t>
+            </w:r>
+          </w:p>
+        </w:tc>
+      </w:tr>
+      <w:tr>
+        <w:trPr>
+          <w:trHeight w:val="454"/>
+          <w:jc w:val="center"/>
+        </w:trPr>
+        <w:tc>
+          <w:tcPr>
+            <w:tcW w:w="454" w:type="dxa"/>
+          </w:tcPr>
+          <w:p>
+            <w:pPr>
+              <w:jc w:val="center"/>
+              <w:rPr>
+                <w:rFonts w:ascii="Courier New" w:hAnsi="Courier New" w:hint="eastAsia"/>
+                <w:sz w:val="22"/>
+                <w:szCs w:val="24"/>
+              </w:rPr>
+            </w:pPr>
+            <w:r>
+              <w:rPr>
+                <w:rFonts w:ascii="Courier New" w:hAnsi="Courier New" w:hint="eastAsia"/>
+                <w:sz w:val="22"/>
+                <w:szCs w:val="24"/>
+              </w:rPr>
+              <w:t>4</w:t>
+            </w:r>
+            <w:r>
+              <w:rPr>
+                <w:rFonts w:ascii="Courier New" w:hAnsi="Courier New"/>
+                <w:sz w:val="22"/>
+                <w:szCs w:val="24"/>
+              </w:rPr>
+              <w:t>0</w:t>
+            </w:r>
+          </w:p>
+        </w:tc>
+        <w:tc>
+          <w:tcPr>
+            <w:tcW w:w="454" w:type="dxa"/>
+          </w:tcPr>
+          <w:p>
+            <w:pPr>
+              <w:jc w:val="center"/>
+              <w:rPr>
+                <w:rFonts w:ascii="Courier New" w:hAnsi="Courier New" w:hint="eastAsia"/>
+                <w:sz w:val="22"/>
+                <w:szCs w:val="24"/>
+              </w:rPr>
+            </w:pPr>
+            <w:r>
+              <w:rPr>
+                <w:rFonts w:ascii="Courier New" w:hAnsi="Courier New" w:hint="eastAsia"/>
+                <w:sz w:val="22"/>
+                <w:szCs w:val="24"/>
+              </w:rPr>
+              <w:t>4</w:t>
+            </w:r>
+            <w:r>
+              <w:rPr>
+                <w:rFonts w:ascii="Courier New" w:hAnsi="Courier New"/>
+                <w:sz w:val="22"/>
+                <w:szCs w:val="24"/>
+              </w:rPr>
+              <w:t>1</w:t>
+            </w:r>
+          </w:p>
+        </w:tc>
+        <w:tc>
+          <w:tcPr>
+            <w:tcW w:w="454" w:type="dxa"/>
+          </w:tcPr>
+          <w:p>
+            <w:pPr>
+              <w:jc w:val="center"/>
+              <w:rPr>
+                <w:rFonts w:ascii="Courier New" w:hAnsi="Courier New" w:hint="eastAsia"/>
+                <w:sz w:val="22"/>
+                <w:szCs w:val="24"/>
+              </w:rPr>
+            </w:pPr>
+            <w:r>
+              <w:rPr>
+                <w:rFonts w:ascii="Courier New" w:hAnsi="Courier New" w:hint="eastAsia"/>
+                <w:sz w:val="22"/>
+                <w:szCs w:val="24"/>
+              </w:rPr>
+              <w:t>4</w:t>
+            </w:r>
+            <w:r>
+              <w:rPr>
+                <w:rFonts w:ascii="Courier New" w:hAnsi="Courier New"/>
+                <w:sz w:val="22"/>
+                <w:szCs w:val="24"/>
+              </w:rPr>
+              <w:t>2</w:t>
+            </w:r>
+          </w:p>
+        </w:tc>
+        <w:tc>
+          <w:tcPr>
+            <w:tcW w:w="454" w:type="dxa"/>
+          </w:tcPr>
+          <w:p>
+            <w:pPr>
+              <w:jc w:val="center"/>
+              <w:rPr>
+                <w:rFonts w:ascii="Courier New" w:hAnsi="Courier New" w:hint="eastAsia"/>
+                <w:sz w:val="22"/>
+                <w:szCs w:val="24"/>
+              </w:rPr>
+            </w:pPr>
+            <w:r>
+              <w:rPr>
+                <w:rFonts w:ascii="Courier New" w:hAnsi="Courier New" w:hint="eastAsia"/>
+                <w:sz w:val="22"/>
+                <w:szCs w:val="24"/>
+              </w:rPr>
+              <w:t>4</w:t>
+            </w:r>
+            <w:r>
+              <w:rPr>
+                <w:rFonts w:ascii="Courier New" w:hAnsi="Courier New"/>
+                <w:sz w:val="22"/>
+                <w:szCs w:val="24"/>
+              </w:rPr>
+              <w:t>3</w:t>
+            </w:r>
+          </w:p>
+        </w:tc>
+        <w:tc>
+          <w:tcPr>
+            <w:tcW w:w="454" w:type="dxa"/>
+          </w:tcPr>
+          <w:p>
+            <w:pPr>
+              <w:jc w:val="center"/>
+              <w:rPr>
+                <w:rFonts w:ascii="Courier New" w:hAnsi="Courier New" w:hint="eastAsia"/>
+                <w:sz w:val="22"/>
+                <w:szCs w:val="24"/>
+              </w:rPr>
+            </w:pPr>
+            <w:r>
+              <w:rPr>
+                <w:rFonts w:ascii="Courier New" w:hAnsi="Courier New" w:hint="eastAsia"/>
+                <w:sz w:val="22"/>
+                <w:szCs w:val="24"/>
+              </w:rPr>
+              <w:t>4</w:t>
+            </w:r>
+            <w:r>
+              <w:rPr>
+                <w:rFonts w:ascii="Courier New" w:hAnsi="Courier New"/>
+                <w:sz w:val="22"/>
+                <w:szCs w:val="24"/>
+              </w:rPr>
+              <w:t>4</w:t>
+            </w:r>
+          </w:p>
+        </w:tc>
+        <w:tc>
+          <w:tcPr>
+            <w:tcW w:w="454" w:type="dxa"/>
+          </w:tcPr>
+          <w:p>
+            <w:pPr>
+              <w:jc w:val="center"/>
+              <w:rPr>
+                <w:rFonts w:ascii="Courier New" w:hAnsi="Courier New" w:hint="eastAsia"/>
+                <w:sz w:val="22"/>
+                <w:szCs w:val="24"/>
+              </w:rPr>
+            </w:pPr>
+            <w:r>
+              <w:rPr>
+                <w:rFonts w:ascii="Courier New" w:hAnsi="Courier New" w:hint="eastAsia"/>
+                <w:sz w:val="22"/>
+                <w:szCs w:val="24"/>
+              </w:rPr>
+              <w:t>4</w:t>
+            </w:r>
+            <w:r>
+              <w:rPr>
+                <w:rFonts w:ascii="Courier New" w:hAnsi="Courier New"/>
+                <w:sz w:val="22"/>
+                <w:szCs w:val="24"/>
+              </w:rPr>
+              <w:t>5</w:t>
+            </w:r>
+          </w:p>
+        </w:tc>
+      </w:tr>
+      <w:tr>
+        <w:trPr>
+          <w:trHeight w:val="454"/>
+          <w:jc w:val="center"/>
+        </w:trPr>
+        <w:tc>
+          <w:tcPr>
+            <w:tcW w:w="454" w:type="dxa"/>
+          </w:tcPr>
+          <w:p>
+            <w:pPr>
+              <w:jc w:val="center"/>
+              <w:rPr>
+                <w:rFonts w:ascii="Courier New" w:hAnsi="Courier New" w:hint="eastAsia"/>
+                <w:sz w:val="22"/>
+                <w:szCs w:val="24"/>
+              </w:rPr>
+            </w:pPr>
+            <w:r>
+              <w:rPr>
+                <w:rFonts w:ascii="Courier New" w:hAnsi="Courier New" w:hint="eastAsia"/>
+                <w:sz w:val="22"/>
+                <w:szCs w:val="24"/>
+              </w:rPr>
+              <w:t>5</w:t>
+            </w:r>
+            <w:r>
+              <w:rPr>
+                <w:rFonts w:ascii="Courier New" w:hAnsi="Courier New"/>
+                <w:sz w:val="22"/>
+                <w:szCs w:val="24"/>
+              </w:rPr>
+              <w:t>0</w:t>
+            </w:r>
+          </w:p>
+        </w:tc>
+        <w:tc>
+          <w:tcPr>
+            <w:tcW w:w="454" w:type="dxa"/>
+          </w:tcPr>
+          <w:p>
+            <w:pPr>
+              <w:jc w:val="center"/>
+              <w:rPr>
+                <w:rFonts w:ascii="Courier New" w:hAnsi="Courier New" w:hint="eastAsia"/>
+                <w:sz w:val="22"/>
+                <w:szCs w:val="24"/>
+              </w:rPr>
+            </w:pPr>
+            <w:r>
+              <w:rPr>
+                <w:rFonts w:ascii="Courier New" w:hAnsi="Courier New" w:hint="eastAsia"/>
+                <w:sz w:val="22"/>
+                <w:szCs w:val="24"/>
+              </w:rPr>
+              <w:t>5</w:t>
+            </w:r>
+            <w:r>
+              <w:rPr>
+                <w:rFonts w:ascii="Courier New" w:hAnsi="Courier New"/>
+                <w:sz w:val="22"/>
+                <w:szCs w:val="24"/>
+              </w:rPr>
+              <w:t>1</w:t>
+            </w:r>
+          </w:p>
+        </w:tc>
+        <w:tc>
+          <w:tcPr>
+            <w:tcW w:w="454" w:type="dxa"/>
+          </w:tcPr>
+          <w:p>
+            <w:pPr>
+              <w:jc w:val="center"/>
+              <w:rPr>
+                <w:rFonts w:ascii="Courier New" w:hAnsi="Courier New" w:hint="eastAsia"/>
+                <w:sz w:val="22"/>
+                <w:szCs w:val="24"/>
+              </w:rPr>
+            </w:pPr>
+            <w:r>
+              <w:rPr>
+                <w:rFonts w:ascii="Courier New" w:hAnsi="Courier New" w:hint="eastAsia"/>
+                <w:sz w:val="22"/>
+                <w:szCs w:val="24"/>
+              </w:rPr>
+              <w:t>5</w:t>
+            </w:r>
+            <w:r>
+              <w:rPr>
+                <w:rFonts w:ascii="Courier New" w:hAnsi="Courier New"/>
+                <w:sz w:val="22"/>
+                <w:szCs w:val="24"/>
+              </w:rPr>
+              <w:t>2</w:t>
+            </w:r>
+          </w:p>
+        </w:tc>
+        <w:tc>
+          <w:tcPr>
+            <w:tcW w:w="454" w:type="dxa"/>
+          </w:tcPr>
+          <w:p>
+            <w:pPr>
+              <w:jc w:val="center"/>
+              <w:rPr>
+                <w:rFonts w:ascii="Courier New" w:hAnsi="Courier New" w:hint="eastAsia"/>
+                <w:sz w:val="22"/>
+                <w:szCs w:val="24"/>
+              </w:rPr>
+            </w:pPr>
+            <w:r>
+              <w:rPr>
+                <w:rFonts w:ascii="Courier New" w:hAnsi="Courier New" w:hint="eastAsia"/>
+                <w:sz w:val="22"/>
+                <w:szCs w:val="24"/>
+              </w:rPr>
+              <w:t>5</w:t>
+            </w:r>
+            <w:r>
+              <w:rPr>
+                <w:rFonts w:ascii="Courier New" w:hAnsi="Courier New"/>
+                <w:sz w:val="22"/>
+                <w:szCs w:val="24"/>
+              </w:rPr>
+              <w:t>3</w:t>
+            </w:r>
+          </w:p>
+        </w:tc>
+        <w:tc>
+          <w:tcPr>
+            <w:tcW w:w="454" w:type="dxa"/>
+          </w:tcPr>
+          <w:p>
+            <w:pPr>
+              <w:jc w:val="center"/>
+              <w:rPr>
+                <w:rFonts w:ascii="Courier New" w:hAnsi="Courier New" w:hint="eastAsia"/>
+                <w:sz w:val="22"/>
+                <w:szCs w:val="24"/>
+              </w:rPr>
+            </w:pPr>
+            <w:r>
+              <w:rPr>
+                <w:rFonts w:ascii="Courier New" w:hAnsi="Courier New" w:hint="eastAsia"/>
+                <w:sz w:val="22"/>
+                <w:szCs w:val="24"/>
+              </w:rPr>
+              <w:t>5</w:t>
+            </w:r>
+            <w:r>
+              <w:rPr>
+                <w:rFonts w:ascii="Courier New" w:hAnsi="Courier New"/>
+                <w:sz w:val="22"/>
+                <w:szCs w:val="24"/>
+              </w:rPr>
+              <w:t>4</w:t>
+            </w:r>
+          </w:p>
+        </w:tc>
+        <w:tc>
+          <w:tcPr>
+            <w:tcW w:w="454" w:type="dxa"/>
+          </w:tcPr>
+          <w:p>
+            <w:pPr>
+              <w:jc w:val="center"/>
+              <w:rPr>
+                <w:rFonts w:ascii="Courier New" w:hAnsi="Courier New" w:hint="eastAsia"/>
+                <w:sz w:val="22"/>
+                <w:szCs w:val="24"/>
+              </w:rPr>
+            </w:pPr>
+            <w:r>
+              <w:rPr>
+                <w:rFonts w:ascii="Courier New" w:hAnsi="Courier New" w:hint="eastAsia"/>
+                <w:sz w:val="22"/>
+                <w:szCs w:val="24"/>
+              </w:rPr>
+              <w:t>5</w:t>
+            </w:r>
+            <w:r>
+              <w:rPr>
+                <w:rFonts w:ascii="Courier New" w:hAnsi="Courier New"/>
+                <w:sz w:val="22"/>
+                <w:szCs w:val="24"/>
+              </w:rPr>
+              <w:t>5</w:t>
+            </w:r>
+          </w:p>
+        </w:tc>
+      </w:tr>
+    </w:tbl>
+    <w:p>
+      <w:pPr>
+        <w:ind w:firstLineChars="200" w:firstLine="440"/>
+        <w:rPr>
+          <w:rFonts w:ascii="Courier New" w:hAnsi="Courier New" w:hint="eastAsia"/>
+          <w:sz w:val="22"/>
+          <w:szCs w:val="24"/>
+        </w:rPr>
+      </w:pPr>
+      <w:r>
+        <w:rPr>
+          <w:rFonts w:ascii="Courier New" w:hAnsi="Courier New" w:hint="eastAsia"/>
+          <w:sz w:val="22"/>
+          <w:szCs w:val="24"/>
+        </w:rPr>
+        <w:lastRenderedPageBreak/>
+        <w:t>第一种方式是</w:t>
+      </w:r>
+      <w:r>
+        <w:rPr>
+          <w:rFonts w:ascii="Courier New" w:hAnsi="Courier New" w:hint="eastAsia"/>
+          <w:sz w:val="22"/>
+          <w:szCs w:val="24"/>
+        </w:rPr>
+        <w:t>在访问时，对于二维数组的行索引和列索引都</w:t>
+      </w:r>
+      <w:r>
+        <w:rPr>
+          <w:rFonts w:ascii="Courier New" w:hAnsi="Courier New" w:hint="eastAsia"/>
+          <w:sz w:val="22"/>
+          <w:szCs w:val="24"/>
+        </w:rPr>
+        <w:t>使用列表表示：</w:t>
+      </w:r>
+    </w:p>
+    <w:tbl>
+      <w:tblPr>
+        <w:tblStyle w:val="a9"/>
+        <w:tblW w:w="0" w:type="auto"/>
+        <w:tblLook w:val="04A0" w:firstRow="1" w:lastRow="0" w:firstColumn="1" w:lastColumn="0" w:noHBand="0" w:noVBand="1"/>
+      </w:tblPr>
+      <w:tblGrid>
+        <w:gridCol w:w="8522"/>
+      </w:tblGrid>
+      <w:tr>
+        <w:tc>
+          <w:tcPr>
+            <w:tcW w:w="8522" w:type="dxa"/>
+          </w:tcPr>
+          <w:p>
+            <w:pPr>
+              <w:rPr>
+                <w:rFonts w:ascii="Courier New" w:hAnsi="Courier New"/>
+                <w:sz w:val="22"/>
+                <w:szCs w:val="24"/>
+              </w:rPr>
+            </w:pPr>
+            <w:r>
+              <w:rPr>
+                <w:rFonts w:ascii="Courier New" w:hAnsi="Courier New" w:hint="eastAsia"/>
+                <w:sz w:val="22"/>
+                <w:szCs w:val="24"/>
+              </w:rPr>
+              <w:t>&gt;</w:t>
+            </w:r>
+            <w:r>
+              <w:rPr>
+                <w:rFonts w:ascii="Courier New" w:hAnsi="Courier New"/>
+                <w:sz w:val="22"/>
+                <w:szCs w:val="24"/>
+              </w:rPr>
+              <w:t xml:space="preserve">&gt;&gt; </w:t>
+            </w:r>
+            <w:proofErr w:type="gramStart"/>
+            <w:r>
+              <w:rPr>
+                <w:rFonts w:ascii="Courier New" w:hAnsi="Courier New"/>
+                <w:sz w:val="22"/>
+                <w:szCs w:val="24"/>
+              </w:rPr>
+              <w:t>a[</w:t>
+            </w:r>
+            <w:proofErr w:type="gramEnd"/>
+            <w:r>
+              <w:rPr>
+                <w:rFonts w:ascii="Courier New" w:hAnsi="Courier New"/>
+                <w:sz w:val="22"/>
+                <w:szCs w:val="24"/>
+              </w:rPr>
+              <w:t>[0, 1, 2, 3, 4],</w:t>
+            </w:r>
+          </w:p>
+          <w:p>
+            <w:pPr>
+              <w:rPr>
+                <w:rFonts w:ascii="Courier New" w:hAnsi="Courier New"/>
+                <w:sz w:val="22"/>
+                <w:szCs w:val="24"/>
+              </w:rPr>
+            </w:pPr>
+            <w:r>
+              <w:rPr>
+                <w:rFonts w:ascii="Courier New" w:hAnsi="Courier New" w:hint="eastAsia"/>
+                <w:sz w:val="22"/>
+                <w:szCs w:val="24"/>
+              </w:rPr>
+              <w:t xml:space="preserve"> </w:t>
+            </w:r>
+            <w:r>
+              <w:rPr>
+                <w:rFonts w:ascii="Courier New" w:hAnsi="Courier New"/>
+                <w:sz w:val="22"/>
+                <w:szCs w:val="24"/>
+              </w:rPr>
+              <w:t xml:space="preserve">      [1, 2, 3, 4, 5]]</w:t>
+            </w:r>
+          </w:p>
+          <w:p>
+            <w:pPr>
+              <w:rPr>
+                <w:rFonts w:ascii="Courier New" w:hAnsi="Courier New" w:hint="eastAsia"/>
+                <w:sz w:val="22"/>
+                <w:szCs w:val="24"/>
+              </w:rPr>
+            </w:pPr>
+            <w:proofErr w:type="gramStart"/>
+            <w:r>
+              <w:rPr>
+                <w:rFonts w:ascii="Courier New" w:hAnsi="Courier New" w:hint="eastAsia"/>
+                <w:sz w:val="22"/>
+                <w:szCs w:val="24"/>
+              </w:rPr>
+              <w:t>a</w:t>
+            </w:r>
+            <w:r>
+              <w:rPr>
+                <w:rFonts w:ascii="Courier New" w:hAnsi="Courier New"/>
+                <w:sz w:val="22"/>
+                <w:szCs w:val="24"/>
+              </w:rPr>
+              <w:t>rray(</w:t>
+            </w:r>
+            <w:proofErr w:type="gramEnd"/>
+            <w:r>
+              <w:rPr>
+                <w:rFonts w:ascii="Courier New" w:hAnsi="Courier New"/>
+                <w:sz w:val="22"/>
+                <w:szCs w:val="24"/>
+              </w:rPr>
+              <w:t>[1, 12, 23, 34, 45])</w:t>
+            </w:r>
+          </w:p>
+        </w:tc>
+      </w:tr>
+    </w:tbl>
+    <w:p>
+      <w:pPr>
+        <w:ind w:firstLineChars="200" w:firstLine="440"/>
+        <w:rPr>
+          <w:rFonts w:ascii="Courier New" w:hAnsi="Courier New"/>
+          <w:sz w:val="22"/>
+          <w:szCs w:val="24"/>
+        </w:rPr>
+      </w:pPr>
+      <w:r>
+        <w:rPr>
+          <w:rFonts w:ascii="Courier New" w:hAnsi="Courier New" w:hint="eastAsia"/>
+          <w:sz w:val="22"/>
+          <w:szCs w:val="24"/>
+        </w:rPr>
+        <w:t>此时，行索引列表</w:t>
+      </w:r>
+      <w:r>
+        <w:rPr>
+          <w:rFonts w:ascii="Courier New" w:hAnsi="Courier New" w:hint="eastAsia"/>
+          <w:sz w:val="22"/>
+          <w:szCs w:val="24"/>
+        </w:rPr>
+        <w:t>为</w:t>
+      </w:r>
+      <w:r>
+        <w:rPr>
+          <w:rFonts w:ascii="Courier New" w:hAnsi="Courier New" w:hint="eastAsia"/>
+          <w:sz w:val="22"/>
+          <w:szCs w:val="24"/>
+        </w:rPr>
+        <w:t>[</w:t>
+      </w:r>
+      <w:r>
+        <w:rPr>
+          <w:rFonts w:ascii="Courier New" w:hAnsi="Courier New"/>
+          <w:sz w:val="22"/>
+          <w:szCs w:val="24"/>
+        </w:rPr>
+        <w:t>0, 1, 2, 3, 4]</w:t>
+      </w:r>
+      <w:r>
+        <w:rPr>
+          <w:rFonts w:ascii="Courier New" w:hAnsi="Courier New" w:hint="eastAsia"/>
+          <w:sz w:val="22"/>
+          <w:szCs w:val="24"/>
+        </w:rPr>
+        <w:t>，</w:t>
+      </w:r>
+      <w:r>
+        <w:rPr>
+          <w:rFonts w:ascii="Courier New" w:hAnsi="Courier New" w:hint="eastAsia"/>
+          <w:sz w:val="22"/>
+          <w:szCs w:val="24"/>
+        </w:rPr>
+        <w:t>列索引列表</w:t>
+      </w:r>
+      <w:r>
+        <w:rPr>
+          <w:rFonts w:ascii="Courier New" w:hAnsi="Courier New" w:hint="eastAsia"/>
+          <w:sz w:val="22"/>
+          <w:szCs w:val="24"/>
+        </w:rPr>
+        <w:t>为</w:t>
+      </w:r>
+      <w:r>
+        <w:rPr>
+          <w:rFonts w:ascii="Courier New" w:hAnsi="Courier New" w:hint="eastAsia"/>
+          <w:sz w:val="22"/>
+          <w:szCs w:val="24"/>
+        </w:rPr>
+        <w:t>[</w:t>
+      </w:r>
+      <w:r>
+        <w:rPr>
+          <w:rFonts w:ascii="Courier New" w:hAnsi="Courier New"/>
+          <w:sz w:val="22"/>
+          <w:szCs w:val="24"/>
+        </w:rPr>
+        <w:t>1, 2, 3, 4, 5]</w:t>
+      </w:r>
+      <w:r>
+        <w:rPr>
+          <w:rFonts w:ascii="Courier New" w:hAnsi="Courier New" w:hint="eastAsia"/>
+          <w:sz w:val="22"/>
+          <w:szCs w:val="24"/>
+        </w:rPr>
+        <w:t>，花式索引取得的元素下标为两个列表对应位置的元素组合，即</w:t>
+      </w:r>
+      <w:r>
+        <w:rPr>
+          <w:rFonts w:ascii="Courier New" w:hAnsi="Courier New" w:hint="eastAsia"/>
+          <w:sz w:val="22"/>
+          <w:szCs w:val="24"/>
+        </w:rPr>
+        <w:t>a</w:t>
+      </w:r>
+      <w:r>
+        <w:rPr>
+          <w:rFonts w:ascii="Courier New" w:hAnsi="Courier New"/>
+          <w:sz w:val="22"/>
+          <w:szCs w:val="24"/>
+        </w:rPr>
+        <w:t>[0, 1], a[1, 2],</w:t>
+      </w:r>
+    </w:p>
+    <w:p>
+      <w:pPr>
+        <w:rPr>
+          <w:rFonts w:ascii="Courier New" w:hAnsi="Courier New"/>
+          <w:sz w:val="22"/>
+          <w:szCs w:val="24"/>
+        </w:rPr>
+      </w:pPr>
+      <w:r>
+        <w:rPr>
+          <w:rFonts w:ascii="Courier New" w:hAnsi="Courier New"/>
+          <w:sz w:val="22"/>
+          <w:szCs w:val="24"/>
+        </w:rPr>
+        <w:t>a[2, 3], a[3, 4], a[4, 5]</w:t>
+      </w:r>
+      <w:r>
+        <w:rPr>
+          <w:rFonts w:ascii="Courier New" w:hAnsi="Courier New" w:hint="eastAsia"/>
+          <w:sz w:val="22"/>
+          <w:szCs w:val="24"/>
+        </w:rPr>
+        <w:t>。</w:t>
+      </w:r>
+    </w:p>
+    <w:p>
+      <w:pPr>
+        <w:ind w:firstLineChars="200" w:firstLine="440"/>
+        <w:rPr>
+          <w:rFonts w:ascii="Courier New" w:hAnsi="Courier New" w:hint="eastAsia"/>
+          <w:sz w:val="22"/>
+          <w:szCs w:val="24"/>
+        </w:rPr>
+      </w:pPr>
+      <w:r>
+        <w:rPr>
+          <w:rFonts w:ascii="Courier New" w:hAnsi="Courier New" w:hint="eastAsia"/>
+          <w:sz w:val="22"/>
+          <w:szCs w:val="24"/>
+        </w:rPr>
+        <w:t>第二种方式是使用</w:t>
+      </w:r>
+      <w:r>
+        <w:rPr>
+          <w:rFonts w:ascii="Courier New" w:hAnsi="Courier New" w:hint="eastAsia"/>
+          <w:sz w:val="22"/>
+          <w:szCs w:val="24"/>
+        </w:rPr>
+        <w:t>列表切片</w:t>
+      </w:r>
+      <w:bookmarkStart w:id="0" w:name="_GoBack"/>
+      <w:bookmarkEnd w:id="0"/>
+      <w:r>
+        <w:rPr>
+          <w:rFonts w:ascii="Courier New" w:hAnsi="Courier New" w:hint="eastAsia"/>
+          <w:sz w:val="22"/>
+          <w:szCs w:val="24"/>
+        </w:rPr>
+        <w:t>进行访问</w:t>
       </w:r>
     </w:p>
     <w:p>

</xml_diff>

<commit_message>
Book chapter update: chapter 2.4.2 "Slicing in High-dimensional Arrays"
</commit_message>
<xml_diff>
--- a/numpy/numpy.docx
+++ b/numpy/numpy.docx
@@ -5166,7 +5166,7 @@
           <w:p>
             <w:pPr>
               <w:rPr>
-                <w:rFonts w:ascii="Courier New" w:hAnsi="Courier New" w:hint="eastAsia"/>
+                <w:rFonts w:ascii="Courier New" w:hAnsi="Courier New"/>
                 <w:sz w:val="22"/>
                 <w:szCs w:val="24"/>
               </w:rPr>
@@ -5188,7 +5188,7 @@
           <w:p>
             <w:pPr>
               <w:rPr>
-                <w:rFonts w:ascii="Courier New" w:hAnsi="Courier New" w:hint="eastAsia"/>
+                <w:rFonts w:ascii="Courier New" w:hAnsi="Courier New"/>
                 <w:sz w:val="22"/>
                 <w:szCs w:val="24"/>
               </w:rPr>
@@ -5210,7 +5210,7 @@
           <w:p>
             <w:pPr>
               <w:rPr>
-                <w:rFonts w:ascii="Courier New" w:hAnsi="Courier New" w:hint="eastAsia"/>
+                <w:rFonts w:ascii="Courier New" w:hAnsi="Courier New"/>
                 <w:sz w:val="22"/>
                 <w:szCs w:val="24"/>
               </w:rPr>
@@ -5232,7 +5232,7 @@
           <w:p>
             <w:pPr>
               <w:rPr>
-                <w:rFonts w:ascii="Courier New" w:hAnsi="Courier New" w:hint="eastAsia"/>
+                <w:rFonts w:ascii="Courier New" w:hAnsi="Courier New"/>
                 <w:sz w:val="22"/>
                 <w:szCs w:val="24"/>
               </w:rPr>
@@ -5254,7 +5254,7 @@
           <w:p>
             <w:pPr>
               <w:rPr>
-                <w:rFonts w:ascii="Courier New" w:hAnsi="Courier New" w:hint="eastAsia"/>
+                <w:rFonts w:ascii="Courier New" w:hAnsi="Courier New"/>
                 <w:sz w:val="22"/>
                 <w:szCs w:val="24"/>
               </w:rPr>
@@ -5282,7 +5282,7 @@
           <w:p>
             <w:pPr>
               <w:rPr>
-                <w:rFonts w:ascii="Courier New" w:hAnsi="Courier New" w:hint="eastAsia"/>
+                <w:rFonts w:ascii="Courier New" w:hAnsi="Courier New"/>
                 <w:sz w:val="22"/>
                 <w:szCs w:val="24"/>
               </w:rPr>
@@ -5304,7 +5304,7 @@
           <w:p>
             <w:pPr>
               <w:rPr>
-                <w:rFonts w:ascii="Courier New" w:hAnsi="Courier New" w:hint="eastAsia"/>
+                <w:rFonts w:ascii="Courier New" w:hAnsi="Courier New"/>
                 <w:sz w:val="22"/>
                 <w:szCs w:val="24"/>
               </w:rPr>
@@ -5326,7 +5326,7 @@
           <w:p>
             <w:pPr>
               <w:rPr>
-                <w:rFonts w:ascii="Courier New" w:hAnsi="Courier New" w:hint="eastAsia"/>
+                <w:rFonts w:ascii="Courier New" w:hAnsi="Courier New"/>
                 <w:sz w:val="22"/>
                 <w:szCs w:val="24"/>
               </w:rPr>
@@ -5348,7 +5348,7 @@
           <w:p>
             <w:pPr>
               <w:rPr>
-                <w:rFonts w:ascii="Courier New" w:hAnsi="Courier New" w:hint="eastAsia"/>
+                <w:rFonts w:ascii="Courier New" w:hAnsi="Courier New"/>
                 <w:sz w:val="22"/>
                 <w:szCs w:val="24"/>
               </w:rPr>
@@ -5370,7 +5370,7 @@
           <w:p>
             <w:pPr>
               <w:rPr>
-                <w:rFonts w:ascii="Courier New" w:hAnsi="Courier New" w:hint="eastAsia"/>
+                <w:rFonts w:ascii="Courier New" w:hAnsi="Courier New"/>
                 <w:sz w:val="22"/>
                 <w:szCs w:val="24"/>
               </w:rPr>
@@ -5398,7 +5398,7 @@
           <w:p>
             <w:pPr>
               <w:rPr>
-                <w:rFonts w:ascii="Courier New" w:hAnsi="Courier New" w:hint="eastAsia"/>
+                <w:rFonts w:ascii="Courier New" w:hAnsi="Courier New"/>
                 <w:sz w:val="22"/>
                 <w:szCs w:val="24"/>
               </w:rPr>
@@ -5428,7 +5428,7 @@
           <w:p>
             <w:pPr>
               <w:rPr>
-                <w:rFonts w:ascii="Courier New" w:hAnsi="Courier New" w:hint="eastAsia"/>
+                <w:rFonts w:ascii="Courier New" w:hAnsi="Courier New"/>
                 <w:sz w:val="22"/>
                 <w:szCs w:val="24"/>
               </w:rPr>
@@ -5458,7 +5458,7 @@
           <w:p>
             <w:pPr>
               <w:rPr>
-                <w:rFonts w:ascii="Courier New" w:hAnsi="Courier New" w:hint="eastAsia"/>
+                <w:rFonts w:ascii="Courier New" w:hAnsi="Courier New"/>
                 <w:sz w:val="22"/>
                 <w:szCs w:val="24"/>
               </w:rPr>
@@ -5488,7 +5488,7 @@
           <w:p>
             <w:pPr>
               <w:rPr>
-                <w:rFonts w:ascii="Courier New" w:hAnsi="Courier New" w:hint="eastAsia"/>
+                <w:rFonts w:ascii="Courier New" w:hAnsi="Courier New"/>
                 <w:sz w:val="22"/>
                 <w:szCs w:val="24"/>
               </w:rPr>
@@ -5518,7 +5518,7 @@
           <w:p>
             <w:pPr>
               <w:rPr>
-                <w:rFonts w:ascii="Courier New" w:hAnsi="Courier New" w:hint="eastAsia"/>
+                <w:rFonts w:ascii="Courier New" w:hAnsi="Courier New"/>
                 <w:sz w:val="22"/>
                 <w:szCs w:val="24"/>
               </w:rPr>
@@ -5554,7 +5554,7 @@
           <w:p>
             <w:pPr>
               <w:rPr>
-                <w:rFonts w:ascii="Courier New" w:hAnsi="Courier New" w:hint="eastAsia"/>
+                <w:rFonts w:ascii="Courier New" w:hAnsi="Courier New"/>
                 <w:sz w:val="22"/>
                 <w:szCs w:val="24"/>
               </w:rPr>
@@ -5584,7 +5584,7 @@
           <w:p>
             <w:pPr>
               <w:rPr>
-                <w:rFonts w:ascii="Courier New" w:hAnsi="Courier New" w:hint="eastAsia"/>
+                <w:rFonts w:ascii="Courier New" w:hAnsi="Courier New"/>
                 <w:sz w:val="22"/>
                 <w:szCs w:val="24"/>
               </w:rPr>
@@ -5614,7 +5614,7 @@
           <w:p>
             <w:pPr>
               <w:rPr>
-                <w:rFonts w:ascii="Courier New" w:hAnsi="Courier New" w:hint="eastAsia"/>
+                <w:rFonts w:ascii="Courier New" w:hAnsi="Courier New"/>
                 <w:sz w:val="22"/>
                 <w:szCs w:val="24"/>
               </w:rPr>
@@ -5644,7 +5644,7 @@
           <w:p>
             <w:pPr>
               <w:rPr>
-                <w:rFonts w:ascii="Courier New" w:hAnsi="Courier New" w:hint="eastAsia"/>
+                <w:rFonts w:ascii="Courier New" w:hAnsi="Courier New"/>
                 <w:sz w:val="22"/>
                 <w:szCs w:val="24"/>
               </w:rPr>
@@ -5674,7 +5674,7 @@
           <w:p>
             <w:pPr>
               <w:rPr>
-                <w:rFonts w:ascii="Courier New" w:hAnsi="Courier New" w:hint="eastAsia"/>
+                <w:rFonts w:ascii="Courier New" w:hAnsi="Courier New"/>
                 <w:sz w:val="22"/>
                 <w:szCs w:val="24"/>
               </w:rPr>
@@ -5710,7 +5710,7 @@
           <w:p>
             <w:pPr>
               <w:rPr>
-                <w:rFonts w:ascii="Courier New" w:hAnsi="Courier New" w:hint="eastAsia"/>
+                <w:rFonts w:ascii="Courier New" w:hAnsi="Courier New"/>
                 <w:sz w:val="22"/>
                 <w:szCs w:val="24"/>
               </w:rPr>
@@ -5740,7 +5740,7 @@
           <w:p>
             <w:pPr>
               <w:rPr>
-                <w:rFonts w:ascii="Courier New" w:hAnsi="Courier New" w:hint="eastAsia"/>
+                <w:rFonts w:ascii="Courier New" w:hAnsi="Courier New"/>
                 <w:sz w:val="22"/>
                 <w:szCs w:val="24"/>
               </w:rPr>
@@ -5770,7 +5770,7 @@
           <w:p>
             <w:pPr>
               <w:rPr>
-                <w:rFonts w:ascii="Courier New" w:hAnsi="Courier New" w:hint="eastAsia"/>
+                <w:rFonts w:ascii="Courier New" w:hAnsi="Courier New"/>
                 <w:sz w:val="22"/>
                 <w:szCs w:val="24"/>
               </w:rPr>
@@ -5800,7 +5800,7 @@
           <w:p>
             <w:pPr>
               <w:rPr>
-                <w:rFonts w:ascii="Courier New" w:hAnsi="Courier New" w:hint="eastAsia"/>
+                <w:rFonts w:ascii="Courier New" w:hAnsi="Courier New"/>
                 <w:sz w:val="22"/>
                 <w:szCs w:val="24"/>
               </w:rPr>
@@ -5830,7 +5830,7 @@
           <w:p>
             <w:pPr>
               <w:rPr>
-                <w:rFonts w:ascii="Courier New" w:hAnsi="Courier New" w:hint="eastAsia"/>
+                <w:rFonts w:ascii="Courier New" w:hAnsi="Courier New"/>
                 <w:sz w:val="22"/>
                 <w:szCs w:val="24"/>
               </w:rPr>
@@ -5859,7 +5859,7 @@
       <w:pPr>
         <w:ind w:firstLineChars="200" w:firstLine="440"/>
         <w:rPr>
-          <w:rFonts w:ascii="Courier New" w:hAnsi="Courier New" w:hint="eastAsia"/>
+          <w:rFonts w:ascii="Courier New" w:hAnsi="Courier New"/>
           <w:sz w:val="22"/>
           <w:szCs w:val="24"/>
         </w:rPr>
@@ -6029,7 +6029,7 @@
           <w:p>
             <w:pPr>
               <w:rPr>
-                <w:rFonts w:ascii="Courier New" w:hAnsi="Courier New" w:hint="eastAsia"/>
+                <w:rFonts w:ascii="Courier New" w:hAnsi="Courier New"/>
                 <w:sz w:val="22"/>
                 <w:szCs w:val="24"/>
               </w:rPr>
@@ -6140,7 +6140,7 @@
           <w:p>
             <w:pPr>
               <w:rPr>
-                <w:rFonts w:ascii="Courier New" w:hAnsi="Courier New" w:hint="eastAsia"/>
+                <w:rFonts w:ascii="Courier New" w:hAnsi="Courier New"/>
                 <w:sz w:val="22"/>
                 <w:szCs w:val="24"/>
               </w:rPr>
@@ -6294,15 +6294,7 @@
                 <w:sz w:val="22"/>
                 <w:szCs w:val="24"/>
               </w:rPr>
-              <w:t>）</w:t>
-            </w:r>
-            <w:r>
-              <w:rPr>
-                <w:rFonts w:ascii="Courier New" w:hAnsi="Courier New" w:hint="eastAsia"/>
-                <w:sz w:val="22"/>
-                <w:szCs w:val="24"/>
-              </w:rPr>
-              <w:t>行索引不指定起止点（即选中所有行），列索引固定</w:t>
+              <w:t>）行索引不指定起止点（即选中所有行），列索引固定</w:t>
             </w:r>
           </w:p>
           <w:p>
@@ -6545,7 +6537,7 @@
           <w:sz w:val="22"/>
           <w:szCs w:val="24"/>
         </w:rPr>
-        <w:t>我们将行索引固定为</w:t>
+        <w:t>行索引固定为</w:t>
       </w:r>
       <w:r>
         <w:rPr>
@@ -6585,7 +6577,7 @@
           <w:sz w:val="22"/>
           <w:szCs w:val="24"/>
         </w:rPr>
-        <w:t>），因此我们取得了</w:t>
+        <w:t>），因此取得了</w:t>
       </w:r>
       <w:r>
         <w:rPr>
@@ -6640,13 +6632,357 @@
       <w:pPr>
         <w:ind w:firstLineChars="200" w:firstLine="440"/>
         <w:rPr>
-          <w:rFonts w:ascii="Courier New" w:hAnsi="Courier New" w:hint="eastAsia"/>
+          <w:rFonts w:ascii="Courier New" w:hAnsi="Courier New"/>
+          <w:sz w:val="22"/>
+          <w:szCs w:val="24"/>
+        </w:rPr>
+      </w:pPr>
+      <w:r>
+        <w:rPr>
+          <w:rFonts w:ascii="Courier New" w:hAnsi="Courier New" w:hint="eastAsia"/>
+          <w:sz w:val="22"/>
+          <w:szCs w:val="24"/>
+        </w:rPr>
+        <w:t>在第二种切片访问方式中，行列索引都仅指定了起点，但因为</w:t>
+      </w:r>
+      <w:r>
+        <w:rPr>
+          <w:rFonts w:ascii="Courier New" w:hAnsi="Courier New" w:hint="eastAsia"/>
+          <w:sz w:val="22"/>
+          <w:szCs w:val="24"/>
+        </w:rPr>
+        <w:t>4</w:t>
+      </w:r>
+      <w:r>
+        <w:rPr>
+          <w:rFonts w:ascii="Courier New" w:hAnsi="Courier New" w:hint="eastAsia"/>
+          <w:sz w:val="22"/>
+          <w:szCs w:val="24"/>
+        </w:rPr>
+        <w:t>已经是</w:t>
+      </w:r>
+      <w:r>
+        <w:rPr>
+          <w:rFonts w:ascii="Courier New" w:hAnsi="Courier New" w:hint="eastAsia"/>
+          <w:sz w:val="22"/>
+          <w:szCs w:val="24"/>
+        </w:rPr>
+        <w:t>行与列的末位，因此仅取得</w:t>
+      </w:r>
+      <w:r>
+        <w:rPr>
+          <w:rFonts w:ascii="Courier New" w:hAnsi="Courier New" w:hint="eastAsia"/>
+          <w:sz w:val="22"/>
+          <w:szCs w:val="24"/>
+        </w:rPr>
+        <w:t>a</w:t>
+      </w:r>
+      <w:r>
+        <w:rPr>
+          <w:rFonts w:ascii="Courier New" w:hAnsi="Courier New"/>
+          <w:sz w:val="22"/>
+          <w:szCs w:val="24"/>
+        </w:rPr>
+        <w:t>[4,</w:t>
+      </w:r>
+      <w:r>
+        <w:rPr>
+          <w:rFonts w:ascii="Courier New" w:hAnsi="Courier New"/>
+          <w:sz w:val="22"/>
+          <w:szCs w:val="24"/>
+        </w:rPr>
+        <w:t xml:space="preserve"> </w:t>
+      </w:r>
+      <w:r>
+        <w:rPr>
+          <w:rFonts w:ascii="Courier New" w:hAnsi="Courier New"/>
+          <w:sz w:val="22"/>
+          <w:szCs w:val="24"/>
+        </w:rPr>
+        <w:t>4]</w:t>
+      </w:r>
+      <w:r>
+        <w:rPr>
+          <w:rFonts w:ascii="Courier New" w:hAnsi="Courier New" w:hint="eastAsia"/>
+          <w:sz w:val="22"/>
+          <w:szCs w:val="24"/>
+        </w:rPr>
+        <w:t>即</w:t>
+      </w:r>
+      <w:r>
+        <w:rPr>
+          <w:rFonts w:ascii="Courier New" w:hAnsi="Courier New" w:hint="eastAsia"/>
+          <w:sz w:val="22"/>
+          <w:szCs w:val="24"/>
+        </w:rPr>
+        <w:t>2</w:t>
+      </w:r>
+      <w:r>
+        <w:rPr>
+          <w:rFonts w:ascii="Courier New" w:hAnsi="Courier New"/>
+          <w:sz w:val="22"/>
+          <w:szCs w:val="24"/>
+        </w:rPr>
+        <w:t>4</w:t>
+      </w:r>
+      <w:r>
+        <w:rPr>
+          <w:rFonts w:ascii="Courier New" w:hAnsi="Courier New" w:hint="eastAsia"/>
+          <w:sz w:val="22"/>
+          <w:szCs w:val="24"/>
+        </w:rPr>
+        <w:t>；</w:t>
+      </w:r>
+    </w:p>
+    <w:p>
+      <w:pPr>
+        <w:ind w:firstLineChars="200" w:firstLine="440"/>
+        <w:rPr>
+          <w:rFonts w:ascii="Courier New" w:hAnsi="Courier New"/>
+          <w:sz w:val="22"/>
+          <w:szCs w:val="24"/>
+        </w:rPr>
+      </w:pPr>
+      <w:r>
+        <w:rPr>
+          <w:rFonts w:ascii="Courier New" w:hAnsi="Courier New" w:hint="eastAsia"/>
+          <w:sz w:val="22"/>
+          <w:szCs w:val="24"/>
+        </w:rPr>
+        <w:t>在第三种切片访问方式中，行索引采用了切片访问，但既没有指定起点，也没有指定终点，此时即选中了所有行，同时列索引固定为</w:t>
+      </w:r>
+      <w:r>
+        <w:rPr>
+          <w:rFonts w:ascii="Courier New" w:hAnsi="Courier New"/>
+          <w:sz w:val="22"/>
+          <w:szCs w:val="24"/>
+        </w:rPr>
+        <w:t>2</w:t>
+      </w:r>
+      <w:r>
+        <w:rPr>
+          <w:rFonts w:ascii="Courier New" w:hAnsi="Courier New" w:hint="eastAsia"/>
+          <w:sz w:val="22"/>
+          <w:szCs w:val="24"/>
+        </w:rPr>
+        <w:t>。因此可以取得</w:t>
+      </w:r>
+      <w:r>
+        <w:rPr>
+          <w:rFonts w:ascii="Courier New" w:hAnsi="Courier New" w:hint="eastAsia"/>
+          <w:sz w:val="22"/>
+          <w:szCs w:val="24"/>
+        </w:rPr>
+        <w:t>a</w:t>
+      </w:r>
+      <w:r>
+        <w:rPr>
+          <w:rFonts w:ascii="Courier New" w:hAnsi="Courier New"/>
+          <w:sz w:val="22"/>
+          <w:szCs w:val="24"/>
+        </w:rPr>
+        <w:t xml:space="preserve">[0, 2], </w:t>
+      </w:r>
+    </w:p>
+    <w:p>
+      <w:pPr>
+        <w:rPr>
+          <w:rFonts w:ascii="Courier New" w:hAnsi="Courier New"/>
           <w:sz w:val="22"/>
           <w:szCs w:val="24"/>
         </w:rPr>
       </w:pPr>
       <w:bookmarkStart w:id="0" w:name="_GoBack"/>
       <w:bookmarkEnd w:id="0"/>
+      <w:r>
+        <w:rPr>
+          <w:rFonts w:ascii="Courier New" w:hAnsi="Courier New"/>
+          <w:sz w:val="22"/>
+          <w:szCs w:val="24"/>
+        </w:rPr>
+        <w:t>a[1, 2], a[2, 2], a[3, 2], a[4, 2]</w:t>
+      </w:r>
+      <w:r>
+        <w:rPr>
+          <w:rFonts w:ascii="Courier New" w:hAnsi="Courier New" w:hint="eastAsia"/>
+          <w:sz w:val="22"/>
+          <w:szCs w:val="24"/>
+        </w:rPr>
+        <w:t>五个元素构成的数组；</w:t>
+      </w:r>
+    </w:p>
+    <w:p>
+      <w:pPr>
+        <w:ind w:firstLineChars="200" w:firstLine="440"/>
+        <w:rPr>
+          <w:rFonts w:ascii="Courier New" w:hAnsi="Courier New"/>
+          <w:sz w:val="22"/>
+          <w:szCs w:val="24"/>
+        </w:rPr>
+      </w:pPr>
+      <w:r>
+        <w:rPr>
+          <w:rFonts w:ascii="Courier New" w:hAnsi="Courier New" w:hint="eastAsia"/>
+          <w:sz w:val="22"/>
+          <w:szCs w:val="24"/>
+        </w:rPr>
+        <w:t>在第四种切片访问方式中，行索引指定了起点为</w:t>
+      </w:r>
+      <w:r>
+        <w:rPr>
+          <w:rFonts w:ascii="Courier New" w:hAnsi="Courier New" w:hint="eastAsia"/>
+          <w:sz w:val="22"/>
+          <w:szCs w:val="24"/>
+        </w:rPr>
+        <w:t>2</w:t>
+      </w:r>
+      <w:r>
+        <w:rPr>
+          <w:rFonts w:ascii="Courier New" w:hAnsi="Courier New" w:hint="eastAsia"/>
+          <w:sz w:val="22"/>
+          <w:szCs w:val="24"/>
+        </w:rPr>
+        <w:t>，未指定终点，步长设定为</w:t>
+      </w:r>
+      <w:r>
+        <w:rPr>
+          <w:rFonts w:ascii="Courier New" w:hAnsi="Courier New" w:hint="eastAsia"/>
+          <w:sz w:val="22"/>
+          <w:szCs w:val="24"/>
+        </w:rPr>
+        <w:t>2</w:t>
+      </w:r>
+      <w:r>
+        <w:rPr>
+          <w:rFonts w:ascii="Courier New" w:hAnsi="Courier New" w:hint="eastAsia"/>
+          <w:sz w:val="22"/>
+          <w:szCs w:val="24"/>
+        </w:rPr>
+        <w:t>，即行索引实际指定范围为</w:t>
+      </w:r>
+      <w:r>
+        <w:rPr>
+          <w:rFonts w:ascii="Courier New" w:hAnsi="Courier New" w:hint="eastAsia"/>
+          <w:sz w:val="22"/>
+          <w:szCs w:val="24"/>
+        </w:rPr>
+        <w:t>[</w:t>
+      </w:r>
+      <w:r>
+        <w:rPr>
+          <w:rFonts w:ascii="Courier New" w:hAnsi="Courier New"/>
+          <w:sz w:val="22"/>
+          <w:szCs w:val="24"/>
+        </w:rPr>
+        <w:t>2, 4]</w:t>
+      </w:r>
+      <w:r>
+        <w:rPr>
+          <w:rFonts w:ascii="Courier New" w:hAnsi="Courier New" w:hint="eastAsia"/>
+          <w:sz w:val="22"/>
+          <w:szCs w:val="24"/>
+        </w:rPr>
+        <w:t>；列索引未指定起点和终点，步长设定为</w:t>
+      </w:r>
+      <w:r>
+        <w:rPr>
+          <w:rFonts w:ascii="Courier New" w:hAnsi="Courier New" w:hint="eastAsia"/>
+          <w:sz w:val="22"/>
+          <w:szCs w:val="24"/>
+        </w:rPr>
+        <w:t>2</w:t>
+      </w:r>
+      <w:r>
+        <w:rPr>
+          <w:rFonts w:ascii="Courier New" w:hAnsi="Courier New" w:hint="eastAsia"/>
+          <w:sz w:val="22"/>
+          <w:szCs w:val="24"/>
+        </w:rPr>
+        <w:t>，即列索引实际指定范围为</w:t>
+      </w:r>
+      <w:r>
+        <w:rPr>
+          <w:rFonts w:ascii="Courier New" w:hAnsi="Courier New" w:hint="eastAsia"/>
+          <w:sz w:val="22"/>
+          <w:szCs w:val="24"/>
+        </w:rPr>
+        <w:t>[</w:t>
+      </w:r>
+      <w:r>
+        <w:rPr>
+          <w:rFonts w:ascii="Courier New" w:hAnsi="Courier New"/>
+          <w:sz w:val="22"/>
+          <w:szCs w:val="24"/>
+        </w:rPr>
+        <w:t>0, 2, 4]</w:t>
+      </w:r>
+      <w:r>
+        <w:rPr>
+          <w:rFonts w:ascii="Courier New" w:hAnsi="Courier New" w:hint="eastAsia"/>
+          <w:sz w:val="22"/>
+          <w:szCs w:val="24"/>
+        </w:rPr>
+        <w:t>。故</w:t>
+      </w:r>
+      <w:r>
+        <w:rPr>
+          <w:rFonts w:ascii="Courier New" w:hAnsi="Courier New" w:hint="eastAsia"/>
+          <w:sz w:val="22"/>
+          <w:szCs w:val="24"/>
+        </w:rPr>
+        <w:t>最终可以取得</w:t>
+      </w:r>
+      <w:r>
+        <w:rPr>
+          <w:rFonts w:ascii="Courier New" w:hAnsi="Courier New" w:hint="eastAsia"/>
+          <w:sz w:val="22"/>
+          <w:szCs w:val="24"/>
+        </w:rPr>
+        <w:t>a</w:t>
+      </w:r>
+      <w:r>
+        <w:rPr>
+          <w:rFonts w:ascii="Courier New" w:hAnsi="Courier New"/>
+          <w:sz w:val="22"/>
+          <w:szCs w:val="24"/>
+        </w:rPr>
+        <w:t xml:space="preserve">[2, 0], a[2, 2], a[2, 4], </w:t>
+      </w:r>
+    </w:p>
+    <w:p>
+      <w:pPr>
+        <w:rPr>
+          <w:rFonts w:ascii="Courier New" w:hAnsi="Courier New" w:hint="eastAsia"/>
+          <w:sz w:val="22"/>
+          <w:szCs w:val="24"/>
+        </w:rPr>
+      </w:pPr>
+      <w:r>
+        <w:rPr>
+          <w:rFonts w:ascii="Courier New" w:hAnsi="Courier New"/>
+          <w:sz w:val="22"/>
+          <w:szCs w:val="24"/>
+        </w:rPr>
+        <w:t>a[4, 0], a[4, 2], a[4, 4]</w:t>
+      </w:r>
+      <w:r>
+        <w:rPr>
+          <w:rFonts w:ascii="Courier New" w:hAnsi="Courier New" w:hint="eastAsia"/>
+          <w:sz w:val="22"/>
+          <w:szCs w:val="24"/>
+        </w:rPr>
+        <w:t>这六个元素构成的二维数组。</w:t>
+      </w:r>
+    </w:p>
+    <w:p>
+      <w:pPr>
+        <w:ind w:firstLineChars="200" w:firstLine="440"/>
+        <w:rPr>
+          <w:rFonts w:ascii="Courier New" w:hAnsi="Courier New"/>
+          <w:sz w:val="22"/>
+          <w:szCs w:val="24"/>
+        </w:rPr>
+      </w:pPr>
     </w:p>
     <w:p>
       <w:pPr>
@@ -6737,6 +7073,7 @@
           <w:sz w:val="22"/>
           <w:szCs w:val="24"/>
         </w:rPr>
+        <w:lastRenderedPageBreak/>
         <w:t>切片的本质是对内存中</w:t>
       </w:r>
       <w:r>
@@ -7065,7 +7402,6 @@
                 <w:sz w:val="22"/>
                 <w:szCs w:val="24"/>
               </w:rPr>
-              <w:lastRenderedPageBreak/>
               <w:t>&gt;&gt;&gt;</w:t>
             </w:r>
             <w:r>
@@ -7122,7 +7458,6 @@
           <w:sz w:val="22"/>
           <w:szCs w:val="24"/>
         </w:rPr>
-        <w:lastRenderedPageBreak/>
         <w:t>在上例中可以看到，将</w:t>
       </w:r>
       <w:r>
@@ -8592,6 +8927,7 @@
           <w:sz w:val="22"/>
           <w:szCs w:val="24"/>
         </w:rPr>
+        <w:lastRenderedPageBreak/>
         <w:t>我们还可以</w:t>
       </w:r>
       <w:proofErr w:type="gramStart"/>
@@ -8971,7 +9307,6 @@
                 <w:sz w:val="22"/>
                 <w:szCs w:val="24"/>
               </w:rPr>
-              <w:lastRenderedPageBreak/>
               <w:t>0</w:t>
             </w:r>
           </w:p>

</xml_diff>

<commit_message>
Book chapter update: updating chapter 2.5.1 "arange()"
</commit_message>
<xml_diff>
--- a/numpy/numpy.docx
+++ b/numpy/numpy.docx
@@ -799,7 +799,7 @@
           <w:sz w:val="22"/>
           <w:szCs w:val="24"/>
         </w:rPr>
-        <w:t>数组的创建</w:t>
+        <w:t>数组的</w:t>
       </w:r>
       <w:r>
         <w:rPr>
@@ -808,6 +808,24 @@
           <w:sz w:val="22"/>
           <w:szCs w:val="24"/>
         </w:rPr>
+        <w:t>基本</w:t>
+      </w:r>
+      <w:r>
+        <w:rPr>
+          <w:rFonts w:ascii="Courier New" w:hAnsi="Courier New" w:hint="eastAsia"/>
+          <w:b/>
+          <w:sz w:val="22"/>
+          <w:szCs w:val="24"/>
+        </w:rPr>
+        <w:t>创建</w:t>
+      </w:r>
+      <w:r>
+        <w:rPr>
+          <w:rFonts w:ascii="Courier New" w:hAnsi="Courier New" w:hint="eastAsia"/>
+          <w:b/>
+          <w:sz w:val="22"/>
+          <w:szCs w:val="24"/>
+        </w:rPr>
         <w:t>、访问与</w:t>
       </w:r>
       <w:r>
@@ -817,7 +835,7 @@
           <w:sz w:val="22"/>
           <w:szCs w:val="24"/>
         </w:rPr>
-        <w:t>基本属性</w:t>
+        <w:t>属性</w:t>
       </w:r>
     </w:p>
     <w:p>
@@ -925,7 +943,25 @@
           <w:sz w:val="22"/>
           <w:szCs w:val="24"/>
         </w:rPr>
-        <w:t>维数组的秩为</w:t>
+        <w:t>维数组的</w:t>
+      </w:r>
+      <w:proofErr w:type="gramStart"/>
+      <w:r>
+        <w:rPr>
+          <w:rFonts w:ascii="Courier New" w:hAnsi="Courier New" w:hint="eastAsia"/>
+          <w:sz w:val="22"/>
+          <w:szCs w:val="24"/>
+        </w:rPr>
+        <w:t>秩</w:t>
+      </w:r>
+      <w:proofErr w:type="gramEnd"/>
+      <w:r>
+        <w:rPr>
+          <w:rFonts w:ascii="Courier New" w:hAnsi="Courier New" w:hint="eastAsia"/>
+          <w:sz w:val="22"/>
+          <w:szCs w:val="24"/>
+        </w:rPr>
+        <w:t>为</w:t>
       </w:r>
       <w:r>
         <w:rPr>
@@ -1009,7 +1045,23 @@
           <w:sz w:val="22"/>
           <w:szCs w:val="24"/>
         </w:rPr>
-        <w:t>首先介绍如何创建一个</w:t>
+        <w:t>首先介绍如何</w:t>
+      </w:r>
+      <w:r>
+        <w:rPr>
+          <w:rFonts w:ascii="Courier New" w:hAnsi="Courier New" w:hint="eastAsia"/>
+          <w:sz w:val="22"/>
+          <w:szCs w:val="24"/>
+        </w:rPr>
+        <w:t>直接创建</w:t>
+      </w:r>
+      <w:r>
+        <w:rPr>
+          <w:rFonts w:ascii="Courier New" w:hAnsi="Courier New" w:hint="eastAsia"/>
+          <w:sz w:val="22"/>
+          <w:szCs w:val="24"/>
+        </w:rPr>
+        <w:t>一个</w:t>
       </w:r>
       <w:r>
         <w:rPr>
@@ -1027,31 +1079,37 @@
         </w:rPr>
         <w:t>数组并查看一些关键属性。可以使用</w:t>
       </w:r>
-      <w:proofErr w:type="spellStart"/>
-      <w:r>
-        <w:rPr>
-          <w:rFonts w:ascii="Courier New" w:hAnsi="Courier New"/>
-          <w:sz w:val="22"/>
-          <w:szCs w:val="24"/>
-        </w:rPr>
-        <w:t>np.array</w:t>
-      </w:r>
-      <w:proofErr w:type="spellEnd"/>
-      <w:r>
-        <w:rPr>
-          <w:rFonts w:ascii="Courier New" w:hAnsi="Courier New"/>
-          <w:sz w:val="22"/>
-          <w:szCs w:val="24"/>
-        </w:rPr>
-        <w:t>()</w:t>
-      </w:r>
-      <w:r>
-        <w:rPr>
-          <w:rFonts w:ascii="Courier New" w:hAnsi="Courier New" w:hint="eastAsia"/>
-          <w:sz w:val="22"/>
-          <w:szCs w:val="24"/>
-        </w:rPr>
-        <w:t>方法创建数组。下面这条语句便创建了一个简单的一维数组：</w:t>
+      <w:r>
+        <w:rPr>
+          <w:rFonts w:ascii="Courier New" w:hAnsi="Courier New" w:hint="eastAsia"/>
+          <w:sz w:val="22"/>
+          <w:szCs w:val="24"/>
+        </w:rPr>
+        <w:t>数组对象的构造函数，即</w:t>
+      </w:r>
+      <w:r>
+        <w:rPr>
+          <w:rFonts w:ascii="Courier New" w:hAnsi="Courier New"/>
+          <w:sz w:val="22"/>
+          <w:szCs w:val="24"/>
+        </w:rPr>
+        <w:t>array()</w:t>
+      </w:r>
+      <w:r>
+        <w:rPr>
+          <w:rFonts w:ascii="Courier New" w:hAnsi="Courier New" w:hint="eastAsia"/>
+          <w:sz w:val="22"/>
+          <w:szCs w:val="24"/>
+        </w:rPr>
+        <w:t>函数</w:t>
+      </w:r>
+      <w:r>
+        <w:rPr>
+          <w:rFonts w:ascii="Courier New" w:hAnsi="Courier New" w:hint="eastAsia"/>
+          <w:sz w:val="22"/>
+          <w:szCs w:val="24"/>
+        </w:rPr>
+        <w:t>创建数组。下面这条语句便创建了一个简单的一维数组：</w:t>
       </w:r>
     </w:p>
     <w:tbl>
@@ -1452,6 +1510,65 @@
     </w:tbl>
     <w:p>
       <w:pPr>
+        <w:ind w:firstLineChars="200" w:firstLine="440"/>
+        <w:rPr>
+          <w:rFonts w:ascii="Courier New" w:hAnsi="Courier New"/>
+          <w:b/>
+          <w:sz w:val="22"/>
+        </w:rPr>
+      </w:pPr>
+      <w:r>
+        <w:rPr>
+          <w:rFonts w:ascii="Courier New" w:hAnsi="Courier New" w:hint="eastAsia"/>
+          <w:sz w:val="22"/>
+        </w:rPr>
+        <w:t>在</w:t>
+      </w:r>
+      <w:r>
+        <w:rPr>
+          <w:rFonts w:ascii="Courier New" w:hAnsi="Courier New" w:hint="eastAsia"/>
+          <w:sz w:val="22"/>
+        </w:rPr>
+        <w:t>2.</w:t>
+      </w:r>
+      <w:r>
+        <w:rPr>
+          <w:rFonts w:ascii="Courier New" w:hAnsi="Courier New"/>
+          <w:sz w:val="22"/>
+        </w:rPr>
+        <w:t>5</w:t>
+      </w:r>
+      <w:r>
+        <w:rPr>
+          <w:rFonts w:ascii="Courier New" w:hAnsi="Courier New" w:hint="eastAsia"/>
+          <w:sz w:val="22"/>
+        </w:rPr>
+        <w:t>节，我们将进一步介绍</w:t>
+      </w:r>
+      <w:r>
+        <w:rPr>
+          <w:rFonts w:ascii="Courier New" w:hAnsi="Courier New" w:hint="eastAsia"/>
+          <w:sz w:val="22"/>
+        </w:rPr>
+        <w:t>array</w:t>
+      </w:r>
+      <w:r>
+        <w:rPr>
+          <w:rFonts w:ascii="Courier New" w:hAnsi="Courier New"/>
+          <w:sz w:val="22"/>
+        </w:rPr>
+        <w:t>()</w:t>
+      </w:r>
+      <w:r>
+        <w:rPr>
+          <w:rFonts w:ascii="Courier New" w:hAnsi="Courier New" w:hint="eastAsia"/>
+          <w:sz w:val="22"/>
+        </w:rPr>
+        <w:t>函数及其他数组创建函数。</w:t>
+      </w:r>
+    </w:p>
+    <w:p>
+      <w:pPr>
         <w:ind w:firstLineChars="200" w:firstLine="442"/>
         <w:rPr>
           <w:rFonts w:ascii="Courier New" w:hAnsi="Courier New"/>
@@ -1653,6 +1770,7 @@
                 <w:rFonts w:ascii="Courier New" w:hAnsi="Courier New"/>
                 <w:sz w:val="22"/>
               </w:rPr>
+              <w:lastRenderedPageBreak/>
               <w:t xml:space="preserve">&gt;&gt;&gt; b = </w:t>
             </w:r>
             <w:proofErr w:type="spellStart"/>
@@ -1686,7 +1804,6 @@
                 <w:rFonts w:ascii="Courier New" w:hAnsi="Courier New"/>
                 <w:sz w:val="22"/>
               </w:rPr>
-              <w:lastRenderedPageBreak/>
               <w:t>&gt;&gt;&gt; a[1]</w:t>
             </w:r>
             <w:r>
@@ -2332,401 +2449,6 @@
                 <w:szCs w:val="25"/>
               </w:rPr>
               <w:t>('int32')</w:t>
-            </w:r>
-          </w:p>
-        </w:tc>
-      </w:tr>
-    </w:tbl>
-    <w:p>
-      <w:pPr>
-        <w:ind w:firstLineChars="200" w:firstLine="440"/>
-        <w:rPr>
-          <w:rFonts w:ascii="Courier New" w:eastAsia="宋体" w:hAnsi="Courier New" w:cs="Courier New"/>
-          <w:color w:val="000000"/>
-          <w:kern w:val="0"/>
-          <w:sz w:val="22"/>
-          <w:szCs w:val="25"/>
-        </w:rPr>
-      </w:pPr>
-      <w:r>
-        <w:rPr>
-          <w:rFonts w:ascii="Courier New" w:eastAsia="宋体" w:hAnsi="Courier New" w:cs="Courier New" w:hint="eastAsia"/>
-          <w:color w:val="000000"/>
-          <w:kern w:val="0"/>
-          <w:sz w:val="22"/>
-          <w:szCs w:val="25"/>
-        </w:rPr>
-        <w:t>使用</w:t>
-      </w:r>
-      <w:proofErr w:type="spellStart"/>
-      <w:r>
-        <w:rPr>
-          <w:rFonts w:ascii="Courier New" w:eastAsia="宋体" w:hAnsi="Courier New" w:cs="Courier New" w:hint="eastAsia"/>
-          <w:color w:val="000000"/>
-          <w:kern w:val="0"/>
-          <w:sz w:val="22"/>
-          <w:szCs w:val="25"/>
-        </w:rPr>
-        <w:t>arange</w:t>
-      </w:r>
-      <w:proofErr w:type="spellEnd"/>
-      <w:r>
-        <w:rPr>
-          <w:rFonts w:ascii="Courier New" w:eastAsia="宋体" w:hAnsi="Courier New" w:cs="Courier New" w:hint="eastAsia"/>
-          <w:color w:val="000000"/>
-          <w:kern w:val="0"/>
-          <w:sz w:val="22"/>
-          <w:szCs w:val="25"/>
-        </w:rPr>
-        <w:t>（</w:t>
-      </w:r>
-      <w:r>
-        <w:rPr>
-          <w:rFonts w:ascii="Courier New" w:eastAsia="宋体" w:hAnsi="Courier New" w:cs="Courier New" w:hint="eastAsia"/>
-          <w:color w:val="000000"/>
-          <w:kern w:val="0"/>
-          <w:sz w:val="22"/>
-          <w:szCs w:val="25"/>
-        </w:rPr>
-        <w:t>m</w:t>
-      </w:r>
-      <w:r>
-        <w:rPr>
-          <w:rFonts w:ascii="Courier New" w:eastAsia="宋体" w:hAnsi="Courier New" w:cs="Courier New"/>
-          <w:color w:val="000000"/>
-          <w:kern w:val="0"/>
-          <w:sz w:val="22"/>
-          <w:szCs w:val="25"/>
-        </w:rPr>
-        <w:t xml:space="preserve">, </w:t>
-      </w:r>
-      <w:r>
-        <w:rPr>
-          <w:rFonts w:ascii="Courier New" w:eastAsia="宋体" w:hAnsi="Courier New" w:cs="Courier New" w:hint="eastAsia"/>
-          <w:color w:val="000000"/>
-          <w:kern w:val="0"/>
-          <w:sz w:val="22"/>
-          <w:szCs w:val="25"/>
-        </w:rPr>
-        <w:t>n</w:t>
-      </w:r>
-      <w:r>
-        <w:rPr>
-          <w:rFonts w:ascii="Courier New" w:eastAsia="宋体" w:hAnsi="Courier New" w:cs="Courier New" w:hint="eastAsia"/>
-          <w:color w:val="000000"/>
-          <w:kern w:val="0"/>
-          <w:sz w:val="22"/>
-          <w:szCs w:val="25"/>
-        </w:rPr>
-        <w:t>）函数可以</w:t>
-      </w:r>
-      <w:r>
-        <w:rPr>
-          <w:rFonts w:ascii="Courier New" w:eastAsia="宋体" w:hAnsi="Courier New" w:cs="Courier New" w:hint="eastAsia"/>
-          <w:color w:val="000000"/>
-          <w:kern w:val="0"/>
-          <w:sz w:val="22"/>
-          <w:szCs w:val="25"/>
-        </w:rPr>
-        <w:t>创建一组包含从</w:t>
-      </w:r>
-      <w:r>
-        <w:rPr>
-          <w:rFonts w:ascii="Courier New" w:eastAsia="宋体" w:hAnsi="Courier New" w:cs="Courier New" w:hint="eastAsia"/>
-          <w:color w:val="000000"/>
-          <w:kern w:val="0"/>
-          <w:sz w:val="22"/>
-          <w:szCs w:val="25"/>
-        </w:rPr>
-        <w:t>m</w:t>
-      </w:r>
-      <w:r>
-        <w:rPr>
-          <w:rFonts w:ascii="Courier New" w:eastAsia="宋体" w:hAnsi="Courier New" w:cs="Courier New" w:hint="eastAsia"/>
-          <w:color w:val="000000"/>
-          <w:kern w:val="0"/>
-          <w:sz w:val="22"/>
-          <w:szCs w:val="25"/>
-        </w:rPr>
-        <w:t>到</w:t>
-      </w:r>
-      <w:r>
-        <w:rPr>
-          <w:rFonts w:ascii="Courier New" w:eastAsia="宋体" w:hAnsi="Courier New" w:cs="Courier New" w:hint="eastAsia"/>
-          <w:color w:val="000000"/>
-          <w:kern w:val="0"/>
-          <w:sz w:val="22"/>
-          <w:szCs w:val="25"/>
-        </w:rPr>
-        <w:t>n-1</w:t>
-      </w:r>
-      <w:r>
-        <w:rPr>
-          <w:rFonts w:ascii="Courier New" w:eastAsia="宋体" w:hAnsi="Courier New" w:cs="Courier New" w:hint="eastAsia"/>
-          <w:color w:val="000000"/>
-          <w:kern w:val="0"/>
-          <w:sz w:val="22"/>
-          <w:szCs w:val="25"/>
-        </w:rPr>
-        <w:t>的整数的数列。如果在输入参数时在整数后额外添加小数点，则数列中元素的数据类型为浮点型，否则默认为整型。</w:t>
-      </w:r>
-    </w:p>
-    <w:tbl>
-      <w:tblPr>
-        <w:tblStyle w:val="a9"/>
-        <w:tblW w:w="0" w:type="auto"/>
-        <w:tblLook w:val="04A0" w:firstRow="1" w:lastRow="0" w:firstColumn="1" w:lastColumn="0" w:noHBand="0" w:noVBand="1"/>
-      </w:tblPr>
-      <w:tblGrid>
-        <w:gridCol w:w="8522"/>
-      </w:tblGrid>
-      <w:tr>
-        <w:tc>
-          <w:tcPr>
-            <w:tcW w:w="8522" w:type="dxa"/>
-          </w:tcPr>
-          <w:p>
-            <w:pPr>
-              <w:rPr>
-                <w:rFonts w:ascii="Courier New" w:hAnsi="Courier New"/>
-                <w:sz w:val="22"/>
-                <w:szCs w:val="24"/>
-              </w:rPr>
-            </w:pPr>
-            <w:r>
-              <w:rPr>
-                <w:rFonts w:ascii="Courier New" w:hAnsi="Courier New"/>
-                <w:sz w:val="22"/>
-                <w:szCs w:val="24"/>
-              </w:rPr>
-              <w:t xml:space="preserve">&gt;&gt;&gt; a = </w:t>
-            </w:r>
-            <w:proofErr w:type="spellStart"/>
-            <w:proofErr w:type="gramStart"/>
-            <w:r>
-              <w:rPr>
-                <w:rFonts w:ascii="Courier New" w:hAnsi="Courier New"/>
-                <w:sz w:val="22"/>
-                <w:szCs w:val="24"/>
-              </w:rPr>
-              <w:t>np.arange</w:t>
-            </w:r>
-            <w:proofErr w:type="spellEnd"/>
-            <w:proofErr w:type="gramEnd"/>
-            <w:r>
-              <w:rPr>
-                <w:rFonts w:ascii="Courier New" w:hAnsi="Courier New"/>
-                <w:sz w:val="22"/>
-                <w:szCs w:val="24"/>
-              </w:rPr>
-              <w:t>(2, 10)</w:t>
-            </w:r>
-          </w:p>
-          <w:p>
-            <w:pPr>
-              <w:rPr>
-                <w:rFonts w:ascii="Courier New" w:hAnsi="Courier New"/>
-                <w:sz w:val="22"/>
-                <w:szCs w:val="24"/>
-              </w:rPr>
-            </w:pPr>
-            <w:r>
-              <w:rPr>
-                <w:rFonts w:ascii="Courier New" w:hAnsi="Courier New"/>
-                <w:sz w:val="22"/>
-                <w:szCs w:val="24"/>
-              </w:rPr>
-              <w:t>&gt;&gt;&gt; a</w:t>
-            </w:r>
-          </w:p>
-          <w:p>
-            <w:pPr>
-              <w:rPr>
-                <w:rFonts w:ascii="Courier New" w:hAnsi="Courier New"/>
-                <w:sz w:val="22"/>
-                <w:szCs w:val="24"/>
-              </w:rPr>
-            </w:pPr>
-            <w:proofErr w:type="gramStart"/>
-            <w:r>
-              <w:rPr>
-                <w:rFonts w:ascii="Courier New" w:hAnsi="Courier New"/>
-                <w:sz w:val="22"/>
-                <w:szCs w:val="24"/>
-              </w:rPr>
-              <w:t>array(</w:t>
-            </w:r>
-            <w:proofErr w:type="gramEnd"/>
-            <w:r>
-              <w:rPr>
-                <w:rFonts w:ascii="Courier New" w:hAnsi="Courier New"/>
-                <w:sz w:val="22"/>
-                <w:szCs w:val="24"/>
-              </w:rPr>
-              <w:t>[2, 3, 4, 5, 6, 7, 8, 9])</w:t>
-            </w:r>
-          </w:p>
-          <w:p>
-            <w:pPr>
-              <w:rPr>
-                <w:rFonts w:ascii="Courier New" w:hAnsi="Courier New"/>
-                <w:sz w:val="22"/>
-                <w:szCs w:val="24"/>
-              </w:rPr>
-            </w:pPr>
-            <w:r>
-              <w:rPr>
-                <w:rFonts w:ascii="Courier New" w:hAnsi="Courier New"/>
-                <w:sz w:val="22"/>
-                <w:szCs w:val="24"/>
-              </w:rPr>
-              <w:t>&gt;&gt;&gt; type(</w:t>
-            </w:r>
-            <w:proofErr w:type="gramStart"/>
-            <w:r>
-              <w:rPr>
-                <w:rFonts w:ascii="Courier New" w:hAnsi="Courier New"/>
-                <w:sz w:val="22"/>
-                <w:szCs w:val="24"/>
-              </w:rPr>
-              <w:t>a[</w:t>
-            </w:r>
-            <w:proofErr w:type="gramEnd"/>
-            <w:r>
-              <w:rPr>
-                <w:rFonts w:ascii="Courier New" w:hAnsi="Courier New"/>
-                <w:sz w:val="22"/>
-                <w:szCs w:val="24"/>
-              </w:rPr>
-              <w:t>0])</w:t>
-            </w:r>
-          </w:p>
-          <w:p>
-            <w:pPr>
-              <w:rPr>
-                <w:rFonts w:ascii="Courier New" w:hAnsi="Courier New"/>
-                <w:sz w:val="22"/>
-                <w:szCs w:val="24"/>
-              </w:rPr>
-            </w:pPr>
-            <w:r>
-              <w:rPr>
-                <w:rFonts w:ascii="Courier New" w:hAnsi="Courier New"/>
-                <w:sz w:val="22"/>
-                <w:szCs w:val="24"/>
-              </w:rPr>
-              <w:t>&lt;class 'numpy.int32'&gt;</w:t>
-            </w:r>
-          </w:p>
-          <w:p>
-            <w:pPr>
-              <w:rPr>
-                <w:rFonts w:ascii="Courier New" w:hAnsi="Courier New"/>
-                <w:sz w:val="22"/>
-                <w:szCs w:val="24"/>
-              </w:rPr>
-            </w:pPr>
-            <w:r>
-              <w:rPr>
-                <w:rFonts w:ascii="Courier New" w:hAnsi="Courier New"/>
-                <w:sz w:val="22"/>
-                <w:szCs w:val="24"/>
-              </w:rPr>
-              <w:t xml:space="preserve">&gt;&gt;&gt; b = </w:t>
-            </w:r>
-            <w:proofErr w:type="spellStart"/>
-            <w:r>
-              <w:rPr>
-                <w:rFonts w:ascii="Courier New" w:hAnsi="Courier New"/>
-                <w:sz w:val="22"/>
-                <w:szCs w:val="24"/>
-              </w:rPr>
-              <w:t>np.arange</w:t>
-            </w:r>
-            <w:proofErr w:type="spellEnd"/>
-            <w:r>
-              <w:rPr>
-                <w:rFonts w:ascii="Courier New" w:hAnsi="Courier New"/>
-                <w:sz w:val="22"/>
-                <w:szCs w:val="24"/>
-              </w:rPr>
-              <w:t>(2., 10.)</w:t>
-            </w:r>
-            <w:r>
-              <w:rPr>
-                <w:rFonts w:ascii="Courier New" w:hAnsi="Courier New"/>
-                <w:sz w:val="22"/>
-                <w:szCs w:val="24"/>
-              </w:rPr>
-              <w:t xml:space="preserve">    </w:t>
-            </w:r>
-            <w:r>
-              <w:rPr>
-                <w:rFonts w:ascii="Courier New" w:hAnsi="Courier New" w:hint="eastAsia"/>
-                <w:sz w:val="22"/>
-                <w:szCs w:val="24"/>
-              </w:rPr>
-              <w:t>#</w:t>
-            </w:r>
-            <w:r>
-              <w:rPr>
-                <w:rFonts w:ascii="Courier New" w:hAnsi="Courier New"/>
-                <w:sz w:val="22"/>
-                <w:szCs w:val="24"/>
-              </w:rPr>
-              <w:t xml:space="preserve"> </w:t>
-            </w:r>
-            <w:r>
-              <w:rPr>
-                <w:rFonts w:ascii="Courier New" w:hAnsi="Courier New" w:hint="eastAsia"/>
-                <w:sz w:val="22"/>
-                <w:szCs w:val="24"/>
-              </w:rPr>
-              <w:t>创建元素类型为浮点型的数组</w:t>
-            </w:r>
-          </w:p>
-          <w:p>
-            <w:pPr>
-              <w:rPr>
-                <w:rFonts w:ascii="Courier New" w:hAnsi="Courier New"/>
-                <w:sz w:val="22"/>
-                <w:szCs w:val="24"/>
-              </w:rPr>
-            </w:pPr>
-            <w:r>
-              <w:rPr>
-                <w:rFonts w:ascii="Courier New" w:hAnsi="Courier New"/>
-                <w:sz w:val="22"/>
-                <w:szCs w:val="24"/>
-              </w:rPr>
-              <w:t>&gt;&gt;&gt; b</w:t>
-            </w:r>
-          </w:p>
-          <w:p>
-            <w:pPr>
-              <w:rPr>
-                <w:rFonts w:ascii="Courier New" w:hAnsi="Courier New"/>
-                <w:sz w:val="22"/>
-                <w:szCs w:val="24"/>
-              </w:rPr>
-            </w:pPr>
-            <w:proofErr w:type="gramStart"/>
-            <w:r>
-              <w:rPr>
-                <w:rFonts w:ascii="Courier New" w:hAnsi="Courier New"/>
-                <w:sz w:val="22"/>
-                <w:szCs w:val="24"/>
-              </w:rPr>
-              <w:t>array(</w:t>
-            </w:r>
-            <w:proofErr w:type="gramEnd"/>
-            <w:r>
-              <w:rPr>
-                <w:rFonts w:ascii="Courier New" w:hAnsi="Courier New"/>
-                <w:sz w:val="22"/>
-                <w:szCs w:val="24"/>
-              </w:rPr>
-              <w:t>[ 2.,  3.,  4.,  5.,  6.,  7.,  8.,  9.])</w:t>
             </w:r>
           </w:p>
         </w:tc>
@@ -3361,7 +3083,6 @@
                 <w:rFonts w:ascii="Courier New" w:hAnsi="Courier New" w:hint="eastAsia"/>
                 <w:sz w:val="22"/>
               </w:rPr>
-              <w:lastRenderedPageBreak/>
               <w:t>n</w:t>
             </w:r>
             <w:r>
@@ -3814,6 +3535,7 @@
           <w:sz w:val="22"/>
           <w:szCs w:val="24"/>
         </w:rPr>
+        <w:lastRenderedPageBreak/>
         <w:t>2.</w:t>
       </w:r>
       <w:r>
@@ -3893,272 +3615,6 @@
           <w:szCs w:val="24"/>
         </w:rPr>
         <w:t>格式如下：</w:t>
-      </w:r>
-    </w:p>
-    <w:p>
-      <w:pPr>
-        <w:ind w:firstLineChars="200" w:firstLine="440"/>
-        <w:rPr>
-          <w:rFonts w:ascii="Courier New" w:hAnsi="Courier New"/>
-          <w:sz w:val="22"/>
-          <w:szCs w:val="24"/>
-        </w:rPr>
-      </w:pPr>
-      <w:r>
-        <w:rPr>
-          <w:rFonts w:ascii="Courier New" w:hAnsi="Courier New" w:hint="eastAsia"/>
-          <w:sz w:val="22"/>
-          <w:szCs w:val="24"/>
-        </w:rPr>
-        <w:t>v</w:t>
-      </w:r>
-      <w:r>
-        <w:rPr>
-          <w:rFonts w:ascii="Courier New" w:hAnsi="Courier New"/>
-          <w:sz w:val="22"/>
-          <w:szCs w:val="24"/>
-        </w:rPr>
-        <w:t>ar[</w:t>
-      </w:r>
-      <w:r>
-        <w:rPr>
-          <w:rFonts w:ascii="Courier New" w:hAnsi="Courier New" w:hint="eastAsia"/>
-          <w:sz w:val="22"/>
-          <w:szCs w:val="24"/>
-        </w:rPr>
-        <w:t>下界</w:t>
-      </w:r>
-      <w:r>
-        <w:rPr>
-          <w:rFonts w:ascii="Courier New" w:hAnsi="Courier New" w:hint="eastAsia"/>
-          <w:sz w:val="22"/>
-          <w:szCs w:val="24"/>
-        </w:rPr>
-        <w:t>:</w:t>
-      </w:r>
-      <w:r>
-        <w:rPr>
-          <w:rFonts w:ascii="Courier New" w:hAnsi="Courier New" w:hint="eastAsia"/>
-          <w:sz w:val="22"/>
-          <w:szCs w:val="24"/>
-        </w:rPr>
-        <w:t>上界</w:t>
-      </w:r>
-      <w:r>
-        <w:rPr>
-          <w:rFonts w:ascii="Courier New" w:hAnsi="Courier New" w:hint="eastAsia"/>
-          <w:sz w:val="22"/>
-          <w:szCs w:val="24"/>
-        </w:rPr>
-        <w:t>:</w:t>
-      </w:r>
-      <w:r>
-        <w:rPr>
-          <w:rFonts w:ascii="Courier New" w:hAnsi="Courier New" w:hint="eastAsia"/>
-          <w:sz w:val="22"/>
-          <w:szCs w:val="24"/>
-        </w:rPr>
-        <w:t>步长</w:t>
-      </w:r>
-      <w:r>
-        <w:rPr>
-          <w:rFonts w:ascii="Courier New" w:hAnsi="Courier New" w:hint="eastAsia"/>
-          <w:sz w:val="22"/>
-          <w:szCs w:val="24"/>
-        </w:rPr>
-        <w:t>]</w:t>
-      </w:r>
-    </w:p>
-    <w:p>
-      <w:pPr>
-        <w:ind w:firstLineChars="200" w:firstLine="440"/>
-        <w:rPr>
-          <w:rFonts w:ascii="Courier New" w:hAnsi="Courier New"/>
-          <w:sz w:val="22"/>
-          <w:szCs w:val="24"/>
-        </w:rPr>
-      </w:pPr>
-      <w:r>
-        <w:rPr>
-          <w:rFonts w:ascii="Courier New" w:hAnsi="Courier New" w:hint="eastAsia"/>
-          <w:sz w:val="22"/>
-          <w:szCs w:val="24"/>
-        </w:rPr>
-        <w:t>数组的切片访问方式允许用户通过指定下界和上界获取数组中指定部分</w:t>
-      </w:r>
-      <w:r>
-        <w:rPr>
-          <w:rFonts w:ascii="Courier New" w:hAnsi="Courier New" w:hint="eastAsia"/>
-          <w:sz w:val="22"/>
-          <w:szCs w:val="24"/>
-        </w:rPr>
-        <w:t>，通过指定步长，则可以进一步确定要获取的数组元素的下标间隔值</w:t>
-      </w:r>
-      <w:r>
-        <w:rPr>
-          <w:rFonts w:ascii="Courier New" w:hAnsi="Courier New" w:hint="eastAsia"/>
-          <w:sz w:val="22"/>
-          <w:szCs w:val="24"/>
-        </w:rPr>
-        <w:t>。</w:t>
-      </w:r>
-      <w:r>
-        <w:rPr>
-          <w:rFonts w:ascii="Courier New" w:hAnsi="Courier New" w:hint="eastAsia"/>
-          <w:sz w:val="22"/>
-          <w:szCs w:val="24"/>
-        </w:rPr>
-        <w:t>需要注意的是，通过切片方式获得的数组遵循“左闭右开”规则，即该数组包括下标恰好为</w:t>
-      </w:r>
-      <w:proofErr w:type="gramStart"/>
-      <w:r>
-        <w:rPr>
-          <w:rFonts w:ascii="Courier New" w:hAnsi="Courier New" w:hint="eastAsia"/>
-          <w:sz w:val="22"/>
-          <w:szCs w:val="24"/>
-        </w:rPr>
-        <w:t>下界值</w:t>
-      </w:r>
-      <w:proofErr w:type="gramEnd"/>
-      <w:r>
-        <w:rPr>
-          <w:rFonts w:ascii="Courier New" w:hAnsi="Courier New" w:hint="eastAsia"/>
-          <w:sz w:val="22"/>
-          <w:szCs w:val="24"/>
-        </w:rPr>
-        <w:t>的元素，但不包括下标恰好为</w:t>
-      </w:r>
-      <w:proofErr w:type="gramStart"/>
-      <w:r>
-        <w:rPr>
-          <w:rFonts w:ascii="Courier New" w:hAnsi="Courier New" w:hint="eastAsia"/>
-          <w:sz w:val="22"/>
-          <w:szCs w:val="24"/>
-        </w:rPr>
-        <w:t>上界</w:t>
-      </w:r>
-      <w:proofErr w:type="gramEnd"/>
-      <w:r>
-        <w:rPr>
-          <w:rFonts w:ascii="Courier New" w:hAnsi="Courier New" w:hint="eastAsia"/>
-          <w:sz w:val="22"/>
-          <w:szCs w:val="24"/>
-        </w:rPr>
-        <w:t>值的元素，或用数学的语言描述，切片数组的范围为</w:t>
-      </w:r>
-      <w:r>
-        <w:rPr>
-          <w:rFonts w:ascii="Courier New" w:hAnsi="Courier New" w:hint="eastAsia"/>
-          <w:sz w:val="22"/>
-          <w:szCs w:val="24"/>
-        </w:rPr>
-        <w:t>[</w:t>
-      </w:r>
-      <w:r>
-        <w:rPr>
-          <w:rFonts w:ascii="Courier New" w:hAnsi="Courier New" w:hint="eastAsia"/>
-          <w:sz w:val="22"/>
-          <w:szCs w:val="24"/>
-        </w:rPr>
-        <w:t>下界，</w:t>
-      </w:r>
-      <w:r>
-        <w:rPr>
-          <w:rFonts w:ascii="Courier New" w:hAnsi="Courier New" w:hint="eastAsia"/>
-          <w:sz w:val="22"/>
-          <w:szCs w:val="24"/>
-        </w:rPr>
-        <w:t xml:space="preserve"> </w:t>
-      </w:r>
-      <w:r>
-        <w:rPr>
-          <w:rFonts w:ascii="Courier New" w:hAnsi="Courier New" w:hint="eastAsia"/>
-          <w:sz w:val="22"/>
-          <w:szCs w:val="24"/>
-        </w:rPr>
-        <w:t>上界</w:t>
-      </w:r>
-      <w:r>
-        <w:rPr>
-          <w:rFonts w:ascii="Courier New" w:hAnsi="Courier New"/>
-          <w:sz w:val="22"/>
-          <w:szCs w:val="24"/>
-        </w:rPr>
-        <w:t>)</w:t>
-      </w:r>
-      <w:r>
-        <w:rPr>
-          <w:rFonts w:ascii="Courier New" w:hAnsi="Courier New" w:hint="eastAsia"/>
-          <w:sz w:val="22"/>
-          <w:szCs w:val="24"/>
-        </w:rPr>
-        <w:t>。</w:t>
-      </w:r>
-    </w:p>
-    <w:p>
-      <w:pPr>
-        <w:ind w:firstLineChars="200" w:firstLine="440"/>
-        <w:rPr>
-          <w:rFonts w:ascii="Courier New" w:hAnsi="Courier New"/>
-          <w:sz w:val="22"/>
-          <w:szCs w:val="24"/>
-        </w:rPr>
-      </w:pPr>
-      <w:r>
-        <w:rPr>
-          <w:rFonts w:ascii="Courier New" w:hAnsi="Courier New" w:hint="eastAsia"/>
-          <w:sz w:val="22"/>
-          <w:szCs w:val="24"/>
-        </w:rPr>
-        <w:t>需要注意的是，负数同样可以作为访问数组元素的索引值。数组最后一个元素的索引值为</w:t>
-      </w:r>
-      <w:r>
-        <w:rPr>
-          <w:rFonts w:ascii="Courier New" w:hAnsi="Courier New" w:hint="eastAsia"/>
-          <w:sz w:val="22"/>
-          <w:szCs w:val="24"/>
-        </w:rPr>
-        <w:t>-</w:t>
-      </w:r>
-      <w:r>
-        <w:rPr>
-          <w:rFonts w:ascii="Courier New" w:hAnsi="Courier New"/>
-          <w:sz w:val="22"/>
-          <w:szCs w:val="24"/>
-        </w:rPr>
-        <w:t>1</w:t>
-      </w:r>
-      <w:r>
-        <w:rPr>
-          <w:rFonts w:ascii="Courier New" w:hAnsi="Courier New" w:hint="eastAsia"/>
-          <w:sz w:val="22"/>
-          <w:szCs w:val="24"/>
-        </w:rPr>
-        <w:t>，倒数第二个元素为</w:t>
-      </w:r>
-      <w:r>
-        <w:rPr>
-          <w:rFonts w:ascii="Courier New" w:hAnsi="Courier New" w:hint="eastAsia"/>
-          <w:sz w:val="22"/>
-          <w:szCs w:val="24"/>
-        </w:rPr>
-        <w:t>-</w:t>
-      </w:r>
-      <w:r>
-        <w:rPr>
-          <w:rFonts w:ascii="Courier New" w:hAnsi="Courier New"/>
-          <w:sz w:val="22"/>
-          <w:szCs w:val="24"/>
-        </w:rPr>
-        <w:t>2</w:t>
-      </w:r>
-      <w:r>
-        <w:rPr>
-          <w:rFonts w:ascii="Courier New" w:hAnsi="Courier New" w:hint="eastAsia"/>
-          <w:sz w:val="22"/>
-          <w:szCs w:val="24"/>
-        </w:rPr>
-        <w:t>，以此类推。通过这种方式可以方便地从后向前访问数组。</w:t>
       </w:r>
     </w:p>
     <w:tbl>
@@ -4177,486 +3633,116 @@
           </w:tcPr>
           <w:p>
             <w:pPr>
-              <w:rPr>
-                <w:rFonts w:ascii="Courier New" w:hAnsi="Courier New"/>
-                <w:sz w:val="22"/>
-                <w:szCs w:val="24"/>
-              </w:rPr>
-            </w:pPr>
-            <w:r>
-              <w:rPr>
-                <w:rFonts w:ascii="Courier New" w:hAnsi="Courier New"/>
-                <w:sz w:val="22"/>
-                <w:szCs w:val="24"/>
-              </w:rPr>
-              <w:t xml:space="preserve"># </w:t>
-            </w:r>
-            <w:r>
-              <w:rPr>
-                <w:rFonts w:ascii="Courier New" w:hAnsi="Courier New" w:hint="eastAsia"/>
-                <w:sz w:val="22"/>
-                <w:szCs w:val="24"/>
-              </w:rPr>
-              <w:t>负数索引</w:t>
-            </w:r>
-            <w:r>
-              <w:rPr>
-                <w:rFonts w:ascii="Courier New" w:hAnsi="Courier New"/>
-                <w:sz w:val="22"/>
-                <w:szCs w:val="24"/>
-              </w:rPr>
-              <w:t xml:space="preserve">        </w:t>
-            </w:r>
-            <w:r>
-              <w:rPr>
-                <w:rFonts w:ascii="Courier New" w:hAnsi="Courier New"/>
-                <w:sz w:val="22"/>
-                <w:szCs w:val="24"/>
-              </w:rPr>
-              <w:t xml:space="preserve">  </w:t>
-            </w:r>
-            <w:r>
-              <w:rPr>
-                <w:rFonts w:ascii="Courier New" w:hAnsi="Courier New"/>
-                <w:sz w:val="22"/>
-                <w:szCs w:val="24"/>
-              </w:rPr>
-              <w:t>-5 -4 -3 -2 -1</w:t>
-            </w:r>
-          </w:p>
-          <w:p>
-            <w:pPr>
-              <w:rPr>
-                <w:rFonts w:ascii="Courier New" w:hAnsi="Courier New"/>
-                <w:sz w:val="22"/>
-                <w:szCs w:val="24"/>
-              </w:rPr>
-            </w:pPr>
-            <w:r>
-              <w:rPr>
-                <w:rFonts w:ascii="Courier New" w:hAnsi="Courier New" w:hint="eastAsia"/>
-                <w:sz w:val="22"/>
-                <w:szCs w:val="24"/>
-              </w:rPr>
-              <w:t xml:space="preserve"># </w:t>
-            </w:r>
-            <w:r>
-              <w:rPr>
-                <w:rFonts w:ascii="Courier New" w:hAnsi="Courier New" w:hint="eastAsia"/>
-                <w:sz w:val="22"/>
-                <w:szCs w:val="24"/>
-              </w:rPr>
-              <w:t>对应正数</w:t>
-            </w:r>
-            <w:r>
-              <w:rPr>
-                <w:rFonts w:ascii="Courier New" w:hAnsi="Courier New" w:hint="eastAsia"/>
-                <w:sz w:val="22"/>
-                <w:szCs w:val="24"/>
-              </w:rPr>
-              <w:t>索引：</w:t>
-            </w:r>
-            <w:r>
-              <w:rPr>
-                <w:rFonts w:ascii="Courier New" w:hAnsi="Courier New" w:hint="eastAsia"/>
-                <w:sz w:val="22"/>
-                <w:szCs w:val="24"/>
-              </w:rPr>
-              <w:t xml:space="preserve">     </w:t>
-            </w:r>
-            <w:proofErr w:type="gramStart"/>
-            <w:r>
-              <w:rPr>
-                <w:rFonts w:ascii="Courier New" w:hAnsi="Courier New"/>
-                <w:sz w:val="22"/>
-                <w:szCs w:val="24"/>
-              </w:rPr>
-              <w:t>0</w:t>
-            </w:r>
-            <w:r>
-              <w:rPr>
-                <w:rFonts w:ascii="Courier New" w:hAnsi="Courier New" w:hint="eastAsia"/>
-                <w:sz w:val="22"/>
-                <w:szCs w:val="24"/>
-              </w:rPr>
-              <w:t xml:space="preserve">  1</w:t>
-            </w:r>
-            <w:proofErr w:type="gramEnd"/>
-            <w:r>
-              <w:rPr>
-                <w:rFonts w:ascii="Courier New" w:hAnsi="Courier New" w:hint="eastAsia"/>
-                <w:sz w:val="22"/>
-                <w:szCs w:val="24"/>
-              </w:rPr>
-              <w:t xml:space="preserve">  2  3  4</w:t>
-            </w:r>
-          </w:p>
-          <w:p>
-            <w:pPr>
-              <w:rPr>
-                <w:rFonts w:ascii="Courier New" w:hAnsi="Courier New"/>
-                <w:sz w:val="22"/>
-                <w:szCs w:val="24"/>
-              </w:rPr>
-            </w:pPr>
-            <w:r>
-              <w:rPr>
-                <w:rFonts w:ascii="Courier New" w:hAnsi="Courier New"/>
-                <w:sz w:val="22"/>
-                <w:szCs w:val="24"/>
-              </w:rPr>
-              <w:t>&gt;&gt;&gt;</w:t>
-            </w:r>
-            <w:r>
-              <w:rPr>
-                <w:rFonts w:ascii="Courier New" w:hAnsi="Courier New"/>
-                <w:sz w:val="22"/>
-                <w:szCs w:val="24"/>
-              </w:rPr>
-              <w:t xml:space="preserve"> a = </w:t>
+              <w:ind w:firstLineChars="200" w:firstLine="442"/>
+              <w:rPr>
+                <w:rFonts w:ascii="Courier New" w:hAnsi="Courier New" w:hint="eastAsia"/>
+                <w:b/>
+                <w:sz w:val="22"/>
+                <w:szCs w:val="24"/>
+              </w:rPr>
+            </w:pPr>
+            <w:r>
+              <w:rPr>
+                <w:rFonts w:ascii="Courier New" w:hAnsi="Courier New" w:hint="eastAsia"/>
+                <w:b/>
+                <w:sz w:val="22"/>
+                <w:szCs w:val="24"/>
+              </w:rPr>
+              <w:t>v</w:t>
+            </w:r>
+            <w:r>
+              <w:rPr>
+                <w:rFonts w:ascii="Courier New" w:hAnsi="Courier New"/>
+                <w:b/>
+                <w:sz w:val="22"/>
+                <w:szCs w:val="24"/>
+              </w:rPr>
+              <w:t>ar[</w:t>
             </w:r>
             <w:proofErr w:type="spellStart"/>
             <w:proofErr w:type="gramStart"/>
             <w:r>
               <w:rPr>
-                <w:rFonts w:ascii="Courier New" w:hAnsi="Courier New"/>
-                <w:sz w:val="22"/>
-                <w:szCs w:val="24"/>
-              </w:rPr>
-              <w:t>np.array</w:t>
+                <w:rFonts w:ascii="Courier New" w:hAnsi="Courier New" w:hint="eastAsia"/>
+                <w:b/>
+                <w:sz w:val="22"/>
+                <w:szCs w:val="24"/>
+              </w:rPr>
+              <w:t>l</w:t>
+            </w:r>
+            <w:r>
+              <w:rPr>
+                <w:rFonts w:ascii="Courier New" w:hAnsi="Courier New"/>
+                <w:b/>
+                <w:sz w:val="22"/>
+                <w:szCs w:val="24"/>
+              </w:rPr>
+              <w:t>ower</w:t>
+            </w:r>
+            <w:r>
+              <w:rPr>
+                <w:rFonts w:ascii="Courier New" w:hAnsi="Courier New" w:hint="eastAsia"/>
+                <w:b/>
+                <w:sz w:val="22"/>
+                <w:szCs w:val="24"/>
+              </w:rPr>
+              <w:t>:</w:t>
+            </w:r>
+            <w:r>
+              <w:rPr>
+                <w:rFonts w:ascii="Courier New" w:hAnsi="Courier New" w:hint="eastAsia"/>
+                <w:b/>
+                <w:sz w:val="22"/>
+                <w:szCs w:val="24"/>
+              </w:rPr>
+              <w:t>u</w:t>
+            </w:r>
+            <w:r>
+              <w:rPr>
+                <w:rFonts w:ascii="Courier New" w:hAnsi="Courier New"/>
+                <w:b/>
+                <w:sz w:val="22"/>
+                <w:szCs w:val="24"/>
+              </w:rPr>
+              <w:t>pper</w:t>
+            </w:r>
+            <w:proofErr w:type="gramEnd"/>
+            <w:r>
+              <w:rPr>
+                <w:rFonts w:ascii="Courier New" w:hAnsi="Courier New" w:hint="eastAsia"/>
+                <w:b/>
+                <w:sz w:val="22"/>
+                <w:szCs w:val="24"/>
+              </w:rPr>
+              <w:t>:</w:t>
+            </w:r>
+            <w:r>
+              <w:rPr>
+                <w:rFonts w:ascii="Courier New" w:hAnsi="Courier New" w:hint="eastAsia"/>
+                <w:b/>
+                <w:sz w:val="22"/>
+                <w:szCs w:val="24"/>
+              </w:rPr>
+              <w:t>s</w:t>
+            </w:r>
+            <w:r>
+              <w:rPr>
+                <w:rFonts w:ascii="Courier New" w:hAnsi="Courier New"/>
+                <w:b/>
+                <w:sz w:val="22"/>
+                <w:szCs w:val="24"/>
+              </w:rPr>
+              <w:t>tep</w:t>
             </w:r>
             <w:proofErr w:type="spellEnd"/>
-            <w:proofErr w:type="gramEnd"/>
-            <w:r>
-              <w:rPr>
-                <w:rFonts w:ascii="Courier New" w:hAnsi="Courier New"/>
-                <w:sz w:val="22"/>
-                <w:szCs w:val="24"/>
-              </w:rPr>
-              <w:t>([10, 11, 12, 13, 14])</w:t>
-            </w:r>
-          </w:p>
-          <w:p>
-            <w:pPr>
-              <w:rPr>
-                <w:rFonts w:ascii="Courier New" w:hAnsi="Courier New"/>
-                <w:sz w:val="22"/>
-                <w:szCs w:val="24"/>
-              </w:rPr>
-            </w:pPr>
-            <w:r>
-              <w:rPr>
-                <w:rFonts w:ascii="Courier New" w:hAnsi="Courier New"/>
-                <w:sz w:val="22"/>
-                <w:szCs w:val="24"/>
-              </w:rPr>
-              <w:t># [10, 11, 12, 13, 14]</w:t>
-            </w:r>
-          </w:p>
-          <w:p>
-            <w:pPr>
-              <w:rPr>
-                <w:rFonts w:ascii="Courier New" w:hAnsi="Courier New"/>
-                <w:sz w:val="22"/>
-                <w:szCs w:val="24"/>
-              </w:rPr>
-            </w:pPr>
-            <w:r>
-              <w:rPr>
-                <w:rFonts w:ascii="Courier New" w:hAnsi="Courier New"/>
-                <w:sz w:val="22"/>
-                <w:szCs w:val="24"/>
-              </w:rPr>
-              <w:t xml:space="preserve">&gt;&gt;&gt; </w:t>
-            </w:r>
-            <w:proofErr w:type="gramStart"/>
-            <w:r>
-              <w:rPr>
-                <w:rFonts w:ascii="Courier New" w:hAnsi="Courier New"/>
-                <w:sz w:val="22"/>
-                <w:szCs w:val="24"/>
-              </w:rPr>
-              <w:t>a[</w:t>
-            </w:r>
-            <w:proofErr w:type="gramEnd"/>
-            <w:r>
-              <w:rPr>
-                <w:rFonts w:ascii="Courier New" w:hAnsi="Courier New"/>
-                <w:sz w:val="22"/>
-                <w:szCs w:val="24"/>
-              </w:rPr>
-              <w:t>1:3]</w:t>
-            </w:r>
-          </w:p>
-          <w:p>
-            <w:pPr>
-              <w:rPr>
-                <w:rFonts w:ascii="Courier New" w:hAnsi="Courier New"/>
-                <w:sz w:val="22"/>
-                <w:szCs w:val="24"/>
-              </w:rPr>
-            </w:pPr>
-            <w:proofErr w:type="gramStart"/>
-            <w:r>
-              <w:rPr>
-                <w:rFonts w:ascii="Courier New" w:hAnsi="Courier New"/>
-                <w:sz w:val="22"/>
-                <w:szCs w:val="24"/>
-              </w:rPr>
-              <w:t>array(</w:t>
-            </w:r>
-            <w:proofErr w:type="gramEnd"/>
-            <w:r>
-              <w:rPr>
-                <w:rFonts w:ascii="Courier New" w:hAnsi="Courier New"/>
-                <w:sz w:val="22"/>
-                <w:szCs w:val="24"/>
-              </w:rPr>
-              <w:t>[11, 12])</w:t>
-            </w:r>
-          </w:p>
-          <w:p>
-            <w:pPr>
-              <w:rPr>
-                <w:rFonts w:ascii="Courier New" w:hAnsi="Courier New"/>
-                <w:sz w:val="22"/>
-                <w:szCs w:val="24"/>
-              </w:rPr>
-            </w:pPr>
-            <w:r>
-              <w:rPr>
-                <w:rFonts w:ascii="Courier New" w:hAnsi="Courier New" w:hint="eastAsia"/>
-                <w:sz w:val="22"/>
-                <w:szCs w:val="24"/>
-              </w:rPr>
-              <w:t xml:space="preserve"># </w:t>
-            </w:r>
-            <w:r>
-              <w:rPr>
-                <w:rFonts w:ascii="Courier New" w:hAnsi="Courier New" w:hint="eastAsia"/>
-                <w:sz w:val="22"/>
-                <w:szCs w:val="24"/>
-              </w:rPr>
-              <w:t>指定步长的切片访问</w:t>
-            </w:r>
-          </w:p>
-          <w:p>
-            <w:pPr>
-              <w:rPr>
-                <w:rFonts w:ascii="Courier New" w:hAnsi="Courier New"/>
-                <w:sz w:val="22"/>
-                <w:szCs w:val="24"/>
-              </w:rPr>
-            </w:pPr>
-            <w:r>
-              <w:rPr>
-                <w:rFonts w:ascii="Courier New" w:hAnsi="Courier New" w:hint="eastAsia"/>
-                <w:sz w:val="22"/>
-                <w:szCs w:val="24"/>
-              </w:rPr>
-              <w:t xml:space="preserve">&gt;&gt;&gt; </w:t>
-            </w:r>
-            <w:proofErr w:type="gramStart"/>
-            <w:r>
-              <w:rPr>
-                <w:rFonts w:ascii="Courier New" w:hAnsi="Courier New"/>
-                <w:sz w:val="22"/>
-                <w:szCs w:val="24"/>
-              </w:rPr>
-              <w:t>a[</w:t>
-            </w:r>
-            <w:proofErr w:type="gramEnd"/>
-            <w:r>
-              <w:rPr>
-                <w:rFonts w:ascii="Courier New" w:hAnsi="Courier New"/>
-                <w:sz w:val="22"/>
-                <w:szCs w:val="24"/>
-              </w:rPr>
-              <w:t>1:4:2]</w:t>
-            </w:r>
-          </w:p>
-          <w:p>
-            <w:pPr>
-              <w:rPr>
-                <w:rFonts w:ascii="Courier New" w:hAnsi="Courier New"/>
-                <w:sz w:val="22"/>
-                <w:szCs w:val="24"/>
-              </w:rPr>
-            </w:pPr>
-            <w:proofErr w:type="gramStart"/>
-            <w:r>
-              <w:rPr>
-                <w:rFonts w:ascii="Courier New" w:hAnsi="Courier New"/>
-                <w:sz w:val="22"/>
-                <w:szCs w:val="24"/>
-              </w:rPr>
-              <w:t>array(</w:t>
-            </w:r>
-            <w:proofErr w:type="gramEnd"/>
-            <w:r>
-              <w:rPr>
-                <w:rFonts w:ascii="Courier New" w:hAnsi="Courier New"/>
-                <w:sz w:val="22"/>
-                <w:szCs w:val="24"/>
-              </w:rPr>
-              <w:t>[11, 13])</w:t>
-            </w:r>
-          </w:p>
-          <w:p>
-            <w:pPr>
-              <w:rPr>
-                <w:rFonts w:ascii="Courier New" w:hAnsi="Courier New"/>
-                <w:sz w:val="22"/>
-                <w:szCs w:val="24"/>
-              </w:rPr>
-            </w:pPr>
-            <w:r>
-              <w:rPr>
-                <w:rFonts w:ascii="Courier New" w:hAnsi="Courier New" w:hint="eastAsia"/>
-                <w:sz w:val="22"/>
-                <w:szCs w:val="24"/>
-              </w:rPr>
-              <w:t xml:space="preserve"># </w:t>
-            </w:r>
-            <w:r>
-              <w:rPr>
-                <w:rFonts w:ascii="Courier New" w:hAnsi="Courier New" w:hint="eastAsia"/>
-                <w:sz w:val="22"/>
-                <w:szCs w:val="24"/>
-              </w:rPr>
-              <w:t>也可通过</w:t>
-            </w:r>
-            <w:r>
-              <w:rPr>
-                <w:rFonts w:ascii="Courier New" w:hAnsi="Courier New" w:hint="eastAsia"/>
-                <w:sz w:val="22"/>
-                <w:szCs w:val="24"/>
-              </w:rPr>
-              <w:t>负数索引访问数组</w:t>
-            </w:r>
-          </w:p>
-          <w:p>
-            <w:pPr>
-              <w:rPr>
-                <w:rFonts w:ascii="Courier New" w:hAnsi="Courier New"/>
-                <w:sz w:val="22"/>
-                <w:szCs w:val="24"/>
-              </w:rPr>
-            </w:pPr>
-            <w:r>
-              <w:rPr>
-                <w:rFonts w:ascii="Courier New" w:hAnsi="Courier New" w:hint="eastAsia"/>
-                <w:sz w:val="22"/>
-                <w:szCs w:val="24"/>
-              </w:rPr>
-              <w:t xml:space="preserve">&gt;&gt;&gt; </w:t>
-            </w:r>
-            <w:proofErr w:type="gramStart"/>
-            <w:r>
-              <w:rPr>
-                <w:rFonts w:ascii="Courier New" w:hAnsi="Courier New"/>
-                <w:sz w:val="22"/>
-                <w:szCs w:val="24"/>
-              </w:rPr>
-              <w:t>a[</w:t>
-            </w:r>
-            <w:proofErr w:type="gramEnd"/>
-            <w:r>
-              <w:rPr>
-                <w:rFonts w:ascii="Courier New" w:hAnsi="Courier New"/>
-                <w:sz w:val="22"/>
-                <w:szCs w:val="24"/>
-              </w:rPr>
-              <w:t>1:-2]</w:t>
-            </w:r>
-          </w:p>
-          <w:p>
-            <w:pPr>
-              <w:rPr>
-                <w:rFonts w:ascii="Courier New" w:hAnsi="Courier New"/>
-                <w:sz w:val="22"/>
-                <w:szCs w:val="24"/>
-              </w:rPr>
-            </w:pPr>
-            <w:proofErr w:type="gramStart"/>
-            <w:r>
-              <w:rPr>
-                <w:rFonts w:ascii="Courier New" w:hAnsi="Courier New"/>
-                <w:sz w:val="22"/>
-                <w:szCs w:val="24"/>
-              </w:rPr>
-              <w:t>array(</w:t>
-            </w:r>
-            <w:proofErr w:type="gramEnd"/>
-            <w:r>
-              <w:rPr>
-                <w:rFonts w:ascii="Courier New" w:hAnsi="Courier New"/>
-                <w:sz w:val="22"/>
-                <w:szCs w:val="24"/>
-              </w:rPr>
-              <w:t>[11, 12])</w:t>
-            </w:r>
-          </w:p>
-          <w:p>
-            <w:pPr>
-              <w:rPr>
-                <w:rFonts w:ascii="Courier New" w:hAnsi="Courier New"/>
-                <w:sz w:val="22"/>
-                <w:szCs w:val="24"/>
-              </w:rPr>
-            </w:pPr>
-            <w:r>
-              <w:rPr>
-                <w:rFonts w:ascii="Courier New" w:hAnsi="Courier New"/>
-                <w:sz w:val="22"/>
-                <w:szCs w:val="24"/>
-              </w:rPr>
-              <w:t xml:space="preserve">&gt;&gt;&gt; </w:t>
-            </w:r>
-            <w:proofErr w:type="gramStart"/>
-            <w:r>
-              <w:rPr>
-                <w:rFonts w:ascii="Courier New" w:hAnsi="Courier New"/>
-                <w:sz w:val="22"/>
-                <w:szCs w:val="24"/>
-              </w:rPr>
-              <w:t>a[</w:t>
-            </w:r>
-            <w:proofErr w:type="gramEnd"/>
-            <w:r>
-              <w:rPr>
-                <w:rFonts w:ascii="Courier New" w:hAnsi="Courier New"/>
-                <w:sz w:val="22"/>
-                <w:szCs w:val="24"/>
-              </w:rPr>
-              <w:t>-4:3]</w:t>
-            </w:r>
-          </w:p>
-          <w:p>
-            <w:pPr>
-              <w:rPr>
-                <w:rFonts w:ascii="Courier New" w:hAnsi="Courier New"/>
-                <w:sz w:val="22"/>
-                <w:szCs w:val="24"/>
-              </w:rPr>
-            </w:pPr>
-            <w:proofErr w:type="gramStart"/>
-            <w:r>
-              <w:rPr>
-                <w:rFonts w:ascii="Courier New" w:hAnsi="Courier New"/>
-                <w:sz w:val="22"/>
-                <w:szCs w:val="24"/>
-              </w:rPr>
-              <w:t>array(</w:t>
-            </w:r>
-            <w:proofErr w:type="gramEnd"/>
-            <w:r>
-              <w:rPr>
-                <w:rFonts w:ascii="Courier New" w:hAnsi="Courier New"/>
-                <w:sz w:val="22"/>
-                <w:szCs w:val="24"/>
-              </w:rPr>
-              <w:t>[11, 12])</w:t>
+            <w:r>
+              <w:rPr>
+                <w:rFonts w:ascii="Courier New" w:hAnsi="Courier New" w:hint="eastAsia"/>
+                <w:b/>
+                <w:sz w:val="22"/>
+                <w:szCs w:val="24"/>
+              </w:rPr>
+              <w:t>]</w:t>
             </w:r>
           </w:p>
         </w:tc>
@@ -4677,19 +3763,145 @@
           <w:sz w:val="22"/>
           <w:szCs w:val="24"/>
         </w:rPr>
-        <w:t>在切片访问数组时，可以省略对下界或上界的指定。若省略下界，则</w:t>
-      </w:r>
-      <w:r>
-        <w:rPr>
-          <w:rFonts w:ascii="Courier New" w:hAnsi="Courier New" w:hint="eastAsia"/>
-          <w:sz w:val="22"/>
-          <w:szCs w:val="24"/>
-        </w:rPr>
-        <w:t>在切片时则认为下界为数组起点；若省略上界，则在切片时认为上界为数组终点；步长显然也可以省略，默认的步长为</w:t>
-      </w:r>
-      <w:r>
-        <w:rPr>
-          <w:rFonts w:ascii="Courier New" w:hAnsi="Courier New" w:hint="eastAsia"/>
+        <w:t>数组的切片访问方式允许用户通过指定下界和上界获取数组中指定部分</w:t>
+      </w:r>
+      <w:r>
+        <w:rPr>
+          <w:rFonts w:ascii="Courier New" w:hAnsi="Courier New" w:hint="eastAsia"/>
+          <w:sz w:val="22"/>
+          <w:szCs w:val="24"/>
+        </w:rPr>
+        <w:t>，通过指定步长，则可以进一步确定要获取的数组元素的下标间隔值</w:t>
+      </w:r>
+      <w:r>
+        <w:rPr>
+          <w:rFonts w:ascii="Courier New" w:hAnsi="Courier New" w:hint="eastAsia"/>
+          <w:sz w:val="22"/>
+          <w:szCs w:val="24"/>
+        </w:rPr>
+        <w:t>。</w:t>
+      </w:r>
+      <w:r>
+        <w:rPr>
+          <w:rFonts w:ascii="Courier New" w:hAnsi="Courier New" w:hint="eastAsia"/>
+          <w:sz w:val="22"/>
+          <w:szCs w:val="24"/>
+        </w:rPr>
+        <w:t>需要注意的是，通过切片方式获得的数组遵循“左闭右开”规则，即该数组包括下标恰好为</w:t>
+      </w:r>
+      <w:proofErr w:type="gramStart"/>
+      <w:r>
+        <w:rPr>
+          <w:rFonts w:ascii="Courier New" w:hAnsi="Courier New" w:hint="eastAsia"/>
+          <w:sz w:val="22"/>
+          <w:szCs w:val="24"/>
+        </w:rPr>
+        <w:t>下界值</w:t>
+      </w:r>
+      <w:proofErr w:type="gramEnd"/>
+      <w:r>
+        <w:rPr>
+          <w:rFonts w:ascii="Courier New" w:hAnsi="Courier New" w:hint="eastAsia"/>
+          <w:sz w:val="22"/>
+          <w:szCs w:val="24"/>
+        </w:rPr>
+        <w:t>的元素，但不包括下标恰好为</w:t>
+      </w:r>
+      <w:proofErr w:type="gramStart"/>
+      <w:r>
+        <w:rPr>
+          <w:rFonts w:ascii="Courier New" w:hAnsi="Courier New" w:hint="eastAsia"/>
+          <w:sz w:val="22"/>
+          <w:szCs w:val="24"/>
+        </w:rPr>
+        <w:t>上界值</w:t>
+      </w:r>
+      <w:proofErr w:type="gramEnd"/>
+      <w:r>
+        <w:rPr>
+          <w:rFonts w:ascii="Courier New" w:hAnsi="Courier New" w:hint="eastAsia"/>
+          <w:sz w:val="22"/>
+          <w:szCs w:val="24"/>
+        </w:rPr>
+        <w:t>的元素，或用数学的语言描述，切片数组的范围为</w:t>
+      </w:r>
+      <w:r>
+        <w:rPr>
+          <w:rFonts w:ascii="Courier New" w:hAnsi="Courier New" w:hint="eastAsia"/>
+          <w:sz w:val="22"/>
+          <w:szCs w:val="24"/>
+        </w:rPr>
+        <w:t>[</w:t>
+      </w:r>
+      <w:r>
+        <w:rPr>
+          <w:rFonts w:ascii="Courier New" w:hAnsi="Courier New" w:hint="eastAsia"/>
+          <w:sz w:val="22"/>
+          <w:szCs w:val="24"/>
+        </w:rPr>
+        <w:t>下界，</w:t>
+      </w:r>
+      <w:r>
+        <w:rPr>
+          <w:rFonts w:ascii="Courier New" w:hAnsi="Courier New" w:hint="eastAsia"/>
+          <w:sz w:val="22"/>
+          <w:szCs w:val="24"/>
+        </w:rPr>
+        <w:t xml:space="preserve"> </w:t>
+      </w:r>
+      <w:r>
+        <w:rPr>
+          <w:rFonts w:ascii="Courier New" w:hAnsi="Courier New" w:hint="eastAsia"/>
+          <w:sz w:val="22"/>
+          <w:szCs w:val="24"/>
+        </w:rPr>
+        <w:t>上界</w:t>
+      </w:r>
+      <w:r>
+        <w:rPr>
+          <w:rFonts w:ascii="Courier New" w:hAnsi="Courier New"/>
+          <w:sz w:val="22"/>
+          <w:szCs w:val="24"/>
+        </w:rPr>
+        <w:t>)</w:t>
+      </w:r>
+      <w:r>
+        <w:rPr>
+          <w:rFonts w:ascii="Courier New" w:hAnsi="Courier New" w:hint="eastAsia"/>
+          <w:sz w:val="22"/>
+          <w:szCs w:val="24"/>
+        </w:rPr>
+        <w:t>。</w:t>
+      </w:r>
+    </w:p>
+    <w:p>
+      <w:pPr>
+        <w:ind w:firstLineChars="200" w:firstLine="440"/>
+        <w:rPr>
+          <w:rFonts w:ascii="Courier New" w:hAnsi="Courier New"/>
+          <w:sz w:val="22"/>
+          <w:szCs w:val="24"/>
+        </w:rPr>
+      </w:pPr>
+      <w:r>
+        <w:rPr>
+          <w:rFonts w:ascii="Courier New" w:hAnsi="Courier New" w:hint="eastAsia"/>
+          <w:sz w:val="22"/>
+          <w:szCs w:val="24"/>
+        </w:rPr>
+        <w:t>需要注意的是，负数同样可以作为访问数组元素的索引值。数组最后一个元素的索引值为</w:t>
+      </w:r>
+      <w:r>
+        <w:rPr>
+          <w:rFonts w:ascii="Courier New" w:hAnsi="Courier New" w:hint="eastAsia"/>
+          <w:sz w:val="22"/>
+          <w:szCs w:val="24"/>
+        </w:rPr>
+        <w:t>-</w:t>
+      </w:r>
+      <w:r>
+        <w:rPr>
+          <w:rFonts w:ascii="Courier New" w:hAnsi="Courier New"/>
           <w:sz w:val="22"/>
           <w:szCs w:val="24"/>
         </w:rPr>
@@ -4701,15 +3913,31 @@
           <w:sz w:val="22"/>
           <w:szCs w:val="24"/>
         </w:rPr>
-        <w:t>，即依次访问界限区域内所有元素</w:t>
-      </w:r>
-      <w:r>
-        <w:rPr>
-          <w:rFonts w:ascii="Courier New" w:hAnsi="Courier New" w:hint="eastAsia"/>
-          <w:sz w:val="22"/>
-          <w:szCs w:val="24"/>
-        </w:rPr>
-        <w:t>。</w:t>
+        <w:t>，倒数第二个元素为</w:t>
+      </w:r>
+      <w:r>
+        <w:rPr>
+          <w:rFonts w:ascii="Courier New" w:hAnsi="Courier New" w:hint="eastAsia"/>
+          <w:sz w:val="22"/>
+          <w:szCs w:val="24"/>
+        </w:rPr>
+        <w:t>-</w:t>
+      </w:r>
+      <w:r>
+        <w:rPr>
+          <w:rFonts w:ascii="Courier New" w:hAnsi="Courier New"/>
+          <w:sz w:val="22"/>
+          <w:szCs w:val="24"/>
+        </w:rPr>
+        <w:t>2</w:t>
+      </w:r>
+      <w:r>
+        <w:rPr>
+          <w:rFonts w:ascii="Courier New" w:hAnsi="Courier New" w:hint="eastAsia"/>
+          <w:sz w:val="22"/>
+          <w:szCs w:val="24"/>
+        </w:rPr>
+        <w:t>，以此类推。通过这种方式可以方便地从后向前访问数组。</w:t>
       </w:r>
     </w:p>
     <w:tbl>
@@ -4736,7 +3964,7 @@
             </w:pPr>
             <w:r>
               <w:rPr>
-                <w:rFonts w:ascii="Courier New" w:hAnsi="Courier New" w:hint="eastAsia"/>
+                <w:rFonts w:ascii="Courier New" w:hAnsi="Courier New"/>
                 <w:sz w:val="22"/>
                 <w:szCs w:val="24"/>
               </w:rPr>
@@ -4748,6 +3976,557 @@
                 <w:sz w:val="22"/>
                 <w:szCs w:val="24"/>
               </w:rPr>
+              <w:t>负数索引</w:t>
+            </w:r>
+            <w:r>
+              <w:rPr>
+                <w:rFonts w:ascii="Courier New" w:hAnsi="Courier New"/>
+                <w:sz w:val="22"/>
+                <w:szCs w:val="24"/>
+              </w:rPr>
+              <w:t xml:space="preserve">        </w:t>
+            </w:r>
+            <w:r>
+              <w:rPr>
+                <w:rFonts w:ascii="Courier New" w:hAnsi="Courier New"/>
+                <w:sz w:val="22"/>
+                <w:szCs w:val="24"/>
+              </w:rPr>
+              <w:t xml:space="preserve">  </w:t>
+            </w:r>
+            <w:r>
+              <w:rPr>
+                <w:rFonts w:ascii="Courier New" w:hAnsi="Courier New"/>
+                <w:sz w:val="22"/>
+                <w:szCs w:val="24"/>
+              </w:rPr>
+              <w:t>-5 -4 -3 -2 -1</w:t>
+            </w:r>
+          </w:p>
+          <w:p>
+            <w:pPr>
+              <w:rPr>
+                <w:rFonts w:ascii="Courier New" w:hAnsi="Courier New"/>
+                <w:sz w:val="22"/>
+                <w:szCs w:val="24"/>
+              </w:rPr>
+            </w:pPr>
+            <w:r>
+              <w:rPr>
+                <w:rFonts w:ascii="Courier New" w:hAnsi="Courier New" w:hint="eastAsia"/>
+                <w:sz w:val="22"/>
+                <w:szCs w:val="24"/>
+              </w:rPr>
+              <w:t xml:space="preserve"># </w:t>
+            </w:r>
+            <w:r>
+              <w:rPr>
+                <w:rFonts w:ascii="Courier New" w:hAnsi="Courier New" w:hint="eastAsia"/>
+                <w:sz w:val="22"/>
+                <w:szCs w:val="24"/>
+              </w:rPr>
+              <w:t>对应正数</w:t>
+            </w:r>
+            <w:r>
+              <w:rPr>
+                <w:rFonts w:ascii="Courier New" w:hAnsi="Courier New" w:hint="eastAsia"/>
+                <w:sz w:val="22"/>
+                <w:szCs w:val="24"/>
+              </w:rPr>
+              <w:t>索引：</w:t>
+            </w:r>
+            <w:r>
+              <w:rPr>
+                <w:rFonts w:ascii="Courier New" w:hAnsi="Courier New" w:hint="eastAsia"/>
+                <w:sz w:val="22"/>
+                <w:szCs w:val="24"/>
+              </w:rPr>
+              <w:t xml:space="preserve">     </w:t>
+            </w:r>
+            <w:proofErr w:type="gramStart"/>
+            <w:r>
+              <w:rPr>
+                <w:rFonts w:ascii="Courier New" w:hAnsi="Courier New"/>
+                <w:sz w:val="22"/>
+                <w:szCs w:val="24"/>
+              </w:rPr>
+              <w:t>0</w:t>
+            </w:r>
+            <w:r>
+              <w:rPr>
+                <w:rFonts w:ascii="Courier New" w:hAnsi="Courier New" w:hint="eastAsia"/>
+                <w:sz w:val="22"/>
+                <w:szCs w:val="24"/>
+              </w:rPr>
+              <w:t xml:space="preserve">  1</w:t>
+            </w:r>
+            <w:proofErr w:type="gramEnd"/>
+            <w:r>
+              <w:rPr>
+                <w:rFonts w:ascii="Courier New" w:hAnsi="Courier New" w:hint="eastAsia"/>
+                <w:sz w:val="22"/>
+                <w:szCs w:val="24"/>
+              </w:rPr>
+              <w:t xml:space="preserve">  2  3  4</w:t>
+            </w:r>
+          </w:p>
+          <w:p>
+            <w:pPr>
+              <w:rPr>
+                <w:rFonts w:ascii="Courier New" w:hAnsi="Courier New"/>
+                <w:sz w:val="22"/>
+                <w:szCs w:val="24"/>
+              </w:rPr>
+            </w:pPr>
+            <w:r>
+              <w:rPr>
+                <w:rFonts w:ascii="Courier New" w:hAnsi="Courier New"/>
+                <w:sz w:val="22"/>
+                <w:szCs w:val="24"/>
+              </w:rPr>
+              <w:t>&gt;&gt;&gt;</w:t>
+            </w:r>
+            <w:r>
+              <w:rPr>
+                <w:rFonts w:ascii="Courier New" w:hAnsi="Courier New"/>
+                <w:sz w:val="22"/>
+                <w:szCs w:val="24"/>
+              </w:rPr>
+              <w:t xml:space="preserve"> a = </w:t>
+            </w:r>
+            <w:proofErr w:type="spellStart"/>
+            <w:proofErr w:type="gramStart"/>
+            <w:r>
+              <w:rPr>
+                <w:rFonts w:ascii="Courier New" w:hAnsi="Courier New"/>
+                <w:sz w:val="22"/>
+                <w:szCs w:val="24"/>
+              </w:rPr>
+              <w:t>np.array</w:t>
+            </w:r>
+            <w:proofErr w:type="spellEnd"/>
+            <w:proofErr w:type="gramEnd"/>
+            <w:r>
+              <w:rPr>
+                <w:rFonts w:ascii="Courier New" w:hAnsi="Courier New"/>
+                <w:sz w:val="22"/>
+                <w:szCs w:val="24"/>
+              </w:rPr>
+              <w:t>([10, 11, 12, 13, 14])</w:t>
+            </w:r>
+          </w:p>
+          <w:p>
+            <w:pPr>
+              <w:rPr>
+                <w:rFonts w:ascii="Courier New" w:hAnsi="Courier New"/>
+                <w:sz w:val="22"/>
+                <w:szCs w:val="24"/>
+              </w:rPr>
+            </w:pPr>
+            <w:r>
+              <w:rPr>
+                <w:rFonts w:ascii="Courier New" w:hAnsi="Courier New"/>
+                <w:sz w:val="22"/>
+                <w:szCs w:val="24"/>
+              </w:rPr>
+              <w:t># [10, 11, 12, 13, 14]</w:t>
+            </w:r>
+          </w:p>
+          <w:p>
+            <w:pPr>
+              <w:rPr>
+                <w:rFonts w:ascii="Courier New" w:hAnsi="Courier New"/>
+                <w:sz w:val="22"/>
+                <w:szCs w:val="24"/>
+              </w:rPr>
+            </w:pPr>
+            <w:r>
+              <w:rPr>
+                <w:rFonts w:ascii="Courier New" w:hAnsi="Courier New"/>
+                <w:sz w:val="22"/>
+                <w:szCs w:val="24"/>
+              </w:rPr>
+              <w:t xml:space="preserve">&gt;&gt;&gt; </w:t>
+            </w:r>
+            <w:proofErr w:type="gramStart"/>
+            <w:r>
+              <w:rPr>
+                <w:rFonts w:ascii="Courier New" w:hAnsi="Courier New"/>
+                <w:sz w:val="22"/>
+                <w:szCs w:val="24"/>
+              </w:rPr>
+              <w:t>a[</w:t>
+            </w:r>
+            <w:proofErr w:type="gramEnd"/>
+            <w:r>
+              <w:rPr>
+                <w:rFonts w:ascii="Courier New" w:hAnsi="Courier New"/>
+                <w:sz w:val="22"/>
+                <w:szCs w:val="24"/>
+              </w:rPr>
+              <w:t>1:3]</w:t>
+            </w:r>
+          </w:p>
+          <w:p>
+            <w:pPr>
+              <w:rPr>
+                <w:rFonts w:ascii="Courier New" w:hAnsi="Courier New"/>
+                <w:sz w:val="22"/>
+                <w:szCs w:val="24"/>
+              </w:rPr>
+            </w:pPr>
+            <w:proofErr w:type="gramStart"/>
+            <w:r>
+              <w:rPr>
+                <w:rFonts w:ascii="Courier New" w:hAnsi="Courier New"/>
+                <w:sz w:val="22"/>
+                <w:szCs w:val="24"/>
+              </w:rPr>
+              <w:t>array(</w:t>
+            </w:r>
+            <w:proofErr w:type="gramEnd"/>
+            <w:r>
+              <w:rPr>
+                <w:rFonts w:ascii="Courier New" w:hAnsi="Courier New"/>
+                <w:sz w:val="22"/>
+                <w:szCs w:val="24"/>
+              </w:rPr>
+              <w:t>[11, 12])</w:t>
+            </w:r>
+          </w:p>
+          <w:p>
+            <w:pPr>
+              <w:rPr>
+                <w:rFonts w:ascii="Courier New" w:hAnsi="Courier New"/>
+                <w:sz w:val="22"/>
+                <w:szCs w:val="24"/>
+              </w:rPr>
+            </w:pPr>
+            <w:r>
+              <w:rPr>
+                <w:rFonts w:ascii="Courier New" w:hAnsi="Courier New" w:hint="eastAsia"/>
+                <w:sz w:val="22"/>
+                <w:szCs w:val="24"/>
+              </w:rPr>
+              <w:t xml:space="preserve"># </w:t>
+            </w:r>
+            <w:r>
+              <w:rPr>
+                <w:rFonts w:ascii="Courier New" w:hAnsi="Courier New" w:hint="eastAsia"/>
+                <w:sz w:val="22"/>
+                <w:szCs w:val="24"/>
+              </w:rPr>
+              <w:t>指定步长的切片访问</w:t>
+            </w:r>
+          </w:p>
+          <w:p>
+            <w:pPr>
+              <w:rPr>
+                <w:rFonts w:ascii="Courier New" w:hAnsi="Courier New"/>
+                <w:sz w:val="22"/>
+                <w:szCs w:val="24"/>
+              </w:rPr>
+            </w:pPr>
+            <w:r>
+              <w:rPr>
+                <w:rFonts w:ascii="Courier New" w:hAnsi="Courier New" w:hint="eastAsia"/>
+                <w:sz w:val="22"/>
+                <w:szCs w:val="24"/>
+              </w:rPr>
+              <w:t xml:space="preserve">&gt;&gt;&gt; </w:t>
+            </w:r>
+            <w:proofErr w:type="gramStart"/>
+            <w:r>
+              <w:rPr>
+                <w:rFonts w:ascii="Courier New" w:hAnsi="Courier New"/>
+                <w:sz w:val="22"/>
+                <w:szCs w:val="24"/>
+              </w:rPr>
+              <w:t>a[</w:t>
+            </w:r>
+            <w:proofErr w:type="gramEnd"/>
+            <w:r>
+              <w:rPr>
+                <w:rFonts w:ascii="Courier New" w:hAnsi="Courier New"/>
+                <w:sz w:val="22"/>
+                <w:szCs w:val="24"/>
+              </w:rPr>
+              <w:t>1:4:2]</w:t>
+            </w:r>
+          </w:p>
+          <w:p>
+            <w:pPr>
+              <w:rPr>
+                <w:rFonts w:ascii="Courier New" w:hAnsi="Courier New"/>
+                <w:sz w:val="22"/>
+                <w:szCs w:val="24"/>
+              </w:rPr>
+            </w:pPr>
+            <w:proofErr w:type="gramStart"/>
+            <w:r>
+              <w:rPr>
+                <w:rFonts w:ascii="Courier New" w:hAnsi="Courier New"/>
+                <w:sz w:val="22"/>
+                <w:szCs w:val="24"/>
+              </w:rPr>
+              <w:t>array(</w:t>
+            </w:r>
+            <w:proofErr w:type="gramEnd"/>
+            <w:r>
+              <w:rPr>
+                <w:rFonts w:ascii="Courier New" w:hAnsi="Courier New"/>
+                <w:sz w:val="22"/>
+                <w:szCs w:val="24"/>
+              </w:rPr>
+              <w:t>[11, 13])</w:t>
+            </w:r>
+          </w:p>
+          <w:p>
+            <w:pPr>
+              <w:rPr>
+                <w:rFonts w:ascii="Courier New" w:hAnsi="Courier New"/>
+                <w:sz w:val="22"/>
+                <w:szCs w:val="24"/>
+              </w:rPr>
+            </w:pPr>
+            <w:r>
+              <w:rPr>
+                <w:rFonts w:ascii="Courier New" w:hAnsi="Courier New" w:hint="eastAsia"/>
+                <w:sz w:val="22"/>
+                <w:szCs w:val="24"/>
+              </w:rPr>
+              <w:t xml:space="preserve"># </w:t>
+            </w:r>
+            <w:r>
+              <w:rPr>
+                <w:rFonts w:ascii="Courier New" w:hAnsi="Courier New" w:hint="eastAsia"/>
+                <w:sz w:val="22"/>
+                <w:szCs w:val="24"/>
+              </w:rPr>
+              <w:t>也可通过</w:t>
+            </w:r>
+            <w:r>
+              <w:rPr>
+                <w:rFonts w:ascii="Courier New" w:hAnsi="Courier New" w:hint="eastAsia"/>
+                <w:sz w:val="22"/>
+                <w:szCs w:val="24"/>
+              </w:rPr>
+              <w:t>负数索引访问数组</w:t>
+            </w:r>
+          </w:p>
+          <w:p>
+            <w:pPr>
+              <w:rPr>
+                <w:rFonts w:ascii="Courier New" w:hAnsi="Courier New"/>
+                <w:sz w:val="22"/>
+                <w:szCs w:val="24"/>
+              </w:rPr>
+            </w:pPr>
+            <w:r>
+              <w:rPr>
+                <w:rFonts w:ascii="Courier New" w:hAnsi="Courier New" w:hint="eastAsia"/>
+                <w:sz w:val="22"/>
+                <w:szCs w:val="24"/>
+              </w:rPr>
+              <w:t xml:space="preserve">&gt;&gt;&gt; </w:t>
+            </w:r>
+            <w:proofErr w:type="gramStart"/>
+            <w:r>
+              <w:rPr>
+                <w:rFonts w:ascii="Courier New" w:hAnsi="Courier New"/>
+                <w:sz w:val="22"/>
+                <w:szCs w:val="24"/>
+              </w:rPr>
+              <w:t>a[</w:t>
+            </w:r>
+            <w:proofErr w:type="gramEnd"/>
+            <w:r>
+              <w:rPr>
+                <w:rFonts w:ascii="Courier New" w:hAnsi="Courier New"/>
+                <w:sz w:val="22"/>
+                <w:szCs w:val="24"/>
+              </w:rPr>
+              <w:t>1:-2]</w:t>
+            </w:r>
+          </w:p>
+          <w:p>
+            <w:pPr>
+              <w:rPr>
+                <w:rFonts w:ascii="Courier New" w:hAnsi="Courier New"/>
+                <w:sz w:val="22"/>
+                <w:szCs w:val="24"/>
+              </w:rPr>
+            </w:pPr>
+            <w:proofErr w:type="gramStart"/>
+            <w:r>
+              <w:rPr>
+                <w:rFonts w:ascii="Courier New" w:hAnsi="Courier New"/>
+                <w:sz w:val="22"/>
+                <w:szCs w:val="24"/>
+              </w:rPr>
+              <w:t>array(</w:t>
+            </w:r>
+            <w:proofErr w:type="gramEnd"/>
+            <w:r>
+              <w:rPr>
+                <w:rFonts w:ascii="Courier New" w:hAnsi="Courier New"/>
+                <w:sz w:val="22"/>
+                <w:szCs w:val="24"/>
+              </w:rPr>
+              <w:t>[11, 12])</w:t>
+            </w:r>
+          </w:p>
+          <w:p>
+            <w:pPr>
+              <w:rPr>
+                <w:rFonts w:ascii="Courier New" w:hAnsi="Courier New"/>
+                <w:sz w:val="22"/>
+                <w:szCs w:val="24"/>
+              </w:rPr>
+            </w:pPr>
+            <w:r>
+              <w:rPr>
+                <w:rFonts w:ascii="Courier New" w:hAnsi="Courier New"/>
+                <w:sz w:val="22"/>
+                <w:szCs w:val="24"/>
+              </w:rPr>
+              <w:t xml:space="preserve">&gt;&gt;&gt; </w:t>
+            </w:r>
+            <w:proofErr w:type="gramStart"/>
+            <w:r>
+              <w:rPr>
+                <w:rFonts w:ascii="Courier New" w:hAnsi="Courier New"/>
+                <w:sz w:val="22"/>
+                <w:szCs w:val="24"/>
+              </w:rPr>
+              <w:t>a[</w:t>
+            </w:r>
+            <w:proofErr w:type="gramEnd"/>
+            <w:r>
+              <w:rPr>
+                <w:rFonts w:ascii="Courier New" w:hAnsi="Courier New"/>
+                <w:sz w:val="22"/>
+                <w:szCs w:val="24"/>
+              </w:rPr>
+              <w:t>-4:3]</w:t>
+            </w:r>
+          </w:p>
+          <w:p>
+            <w:pPr>
+              <w:rPr>
+                <w:rFonts w:ascii="Courier New" w:hAnsi="Courier New"/>
+                <w:sz w:val="22"/>
+                <w:szCs w:val="24"/>
+              </w:rPr>
+            </w:pPr>
+            <w:proofErr w:type="gramStart"/>
+            <w:r>
+              <w:rPr>
+                <w:rFonts w:ascii="Courier New" w:hAnsi="Courier New"/>
+                <w:sz w:val="22"/>
+                <w:szCs w:val="24"/>
+              </w:rPr>
+              <w:t>array(</w:t>
+            </w:r>
+            <w:proofErr w:type="gramEnd"/>
+            <w:r>
+              <w:rPr>
+                <w:rFonts w:ascii="Courier New" w:hAnsi="Courier New"/>
+                <w:sz w:val="22"/>
+                <w:szCs w:val="24"/>
+              </w:rPr>
+              <w:t>[11, 12])</w:t>
+            </w:r>
+          </w:p>
+        </w:tc>
+      </w:tr>
+    </w:tbl>
+    <w:p>
+      <w:pPr>
+        <w:ind w:firstLineChars="200" w:firstLine="440"/>
+        <w:rPr>
+          <w:rFonts w:ascii="Courier New" w:hAnsi="Courier New"/>
+          <w:sz w:val="22"/>
+          <w:szCs w:val="24"/>
+        </w:rPr>
+      </w:pPr>
+      <w:r>
+        <w:rPr>
+          <w:rFonts w:ascii="Courier New" w:hAnsi="Courier New" w:hint="eastAsia"/>
+          <w:sz w:val="22"/>
+          <w:szCs w:val="24"/>
+        </w:rPr>
+        <w:t>在切片访问数组时，可以省略对下界或上界的指定。若省略下界，则</w:t>
+      </w:r>
+      <w:r>
+        <w:rPr>
+          <w:rFonts w:ascii="Courier New" w:hAnsi="Courier New" w:hint="eastAsia"/>
+          <w:sz w:val="22"/>
+          <w:szCs w:val="24"/>
+        </w:rPr>
+        <w:t>在切片时则认为下界为数组起点；若省略上界，则在切片时认为上界为数组终点；步长显然也可以省略，默认的步长为</w:t>
+      </w:r>
+      <w:r>
+        <w:rPr>
+          <w:rFonts w:ascii="Courier New" w:hAnsi="Courier New" w:hint="eastAsia"/>
+          <w:sz w:val="22"/>
+          <w:szCs w:val="24"/>
+        </w:rPr>
+        <w:t>1</w:t>
+      </w:r>
+      <w:r>
+        <w:rPr>
+          <w:rFonts w:ascii="Courier New" w:hAnsi="Courier New" w:hint="eastAsia"/>
+          <w:sz w:val="22"/>
+          <w:szCs w:val="24"/>
+        </w:rPr>
+        <w:t>，即依次访问界限区域内所有元素</w:t>
+      </w:r>
+      <w:r>
+        <w:rPr>
+          <w:rFonts w:ascii="Courier New" w:hAnsi="Courier New" w:hint="eastAsia"/>
+          <w:sz w:val="22"/>
+          <w:szCs w:val="24"/>
+        </w:rPr>
+        <w:t>。</w:t>
+      </w:r>
+    </w:p>
+    <w:tbl>
+      <w:tblPr>
+        <w:tblStyle w:val="a9"/>
+        <w:tblW w:w="0" w:type="auto"/>
+        <w:tblLook w:val="04A0" w:firstRow="1" w:lastRow="0" w:firstColumn="1" w:lastColumn="0" w:noHBand="0" w:noVBand="1"/>
+      </w:tblPr>
+      <w:tblGrid>
+        <w:gridCol w:w="8522"/>
+      </w:tblGrid>
+      <w:tr>
+        <w:tc>
+          <w:tcPr>
+            <w:tcW w:w="8522" w:type="dxa"/>
+          </w:tcPr>
+          <w:p>
+            <w:pPr>
+              <w:rPr>
+                <w:rFonts w:ascii="Courier New" w:hAnsi="Courier New"/>
+                <w:sz w:val="22"/>
+                <w:szCs w:val="24"/>
+              </w:rPr>
+            </w:pPr>
+            <w:r>
+              <w:rPr>
+                <w:rFonts w:ascii="Courier New" w:hAnsi="Courier New" w:hint="eastAsia"/>
+                <w:sz w:val="22"/>
+                <w:szCs w:val="24"/>
+              </w:rPr>
+              <w:t xml:space="preserve"># </w:t>
+            </w:r>
+            <w:r>
+              <w:rPr>
+                <w:rFonts w:ascii="Courier New" w:hAnsi="Courier New" w:hint="eastAsia"/>
+                <w:sz w:val="22"/>
+                <w:szCs w:val="24"/>
+              </w:rPr>
               <w:t>获取前三个元素</w:t>
             </w:r>
           </w:p>
@@ -4923,7 +4702,6 @@
                 <w:sz w:val="22"/>
                 <w:szCs w:val="24"/>
               </w:rPr>
-              <w:lastRenderedPageBreak/>
               <w:t xml:space="preserve"># </w:t>
             </w:r>
             <w:r>
@@ -5034,7 +4812,6 @@
           <w:sz w:val="22"/>
           <w:szCs w:val="24"/>
         </w:rPr>
-        <w:lastRenderedPageBreak/>
         <w:t>2.</w:t>
       </w:r>
       <w:r>
@@ -5565,6 +5342,7 @@
                 <w:sz w:val="22"/>
                 <w:szCs w:val="24"/>
               </w:rPr>
+              <w:lastRenderedPageBreak/>
               <w:t>1</w:t>
             </w:r>
             <w:r>
@@ -6792,8 +6570,6 @@
           <w:szCs w:val="24"/>
         </w:rPr>
       </w:pPr>
-      <w:bookmarkStart w:id="0" w:name="_GoBack"/>
-      <w:bookmarkEnd w:id="0"/>
       <w:r>
         <w:rPr>
           <w:rFonts w:ascii="Courier New" w:hAnsi="Courier New"/>
@@ -6952,7 +6728,7 @@
     <w:p>
       <w:pPr>
         <w:rPr>
-          <w:rFonts w:ascii="Courier New" w:hAnsi="Courier New" w:hint="eastAsia"/>
+          <w:rFonts w:ascii="Courier New" w:hAnsi="Courier New"/>
           <w:sz w:val="22"/>
           <w:szCs w:val="24"/>
         </w:rPr>
@@ -7073,7 +6849,6 @@
           <w:sz w:val="22"/>
           <w:szCs w:val="24"/>
         </w:rPr>
-        <w:lastRenderedPageBreak/>
         <w:t>切片的本质是对内存中</w:t>
       </w:r>
       <w:r>
@@ -7428,6 +7203,7 @@
                 <w:sz w:val="22"/>
                 <w:szCs w:val="24"/>
               </w:rPr>
+              <w:lastRenderedPageBreak/>
               <w:t>array(</w:t>
             </w:r>
             <w:proofErr w:type="gramEnd"/>
@@ -7458,6 +7234,7 @@
           <w:sz w:val="22"/>
           <w:szCs w:val="24"/>
         </w:rPr>
+        <w:lastRenderedPageBreak/>
         <w:t>在上例中可以看到，将</w:t>
       </w:r>
       <w:r>
@@ -7727,26 +7504,6 @@
         </w:rPr>
         <w:t>我们首先来看花式索引在一维数组中的使用情形：</w:t>
       </w:r>
-    </w:p>
-    <w:p>
-      <w:pPr>
-        <w:ind w:firstLineChars="200" w:firstLine="440"/>
-        <w:rPr>
-          <w:rFonts w:ascii="Courier New" w:hAnsi="Courier New"/>
-          <w:sz w:val="22"/>
-          <w:szCs w:val="24"/>
-        </w:rPr>
-      </w:pPr>
-    </w:p>
-    <w:p>
-      <w:pPr>
-        <w:ind w:firstLineChars="200" w:firstLine="440"/>
-        <w:rPr>
-          <w:rFonts w:ascii="Courier New" w:hAnsi="Courier New"/>
-          <w:sz w:val="22"/>
-          <w:szCs w:val="24"/>
-        </w:rPr>
-      </w:pPr>
     </w:p>
     <w:tbl>
       <w:tblPr>
@@ -8402,7 +8159,7 @@
           <w:sz w:val="22"/>
           <w:szCs w:val="24"/>
         </w:rPr>
-        <w:t>对应</w:t>
+        <w:t>对应位</w:t>
       </w:r>
       <w:proofErr w:type="gramEnd"/>
       <w:r>
@@ -8411,7 +8168,7 @@
           <w:sz w:val="22"/>
           <w:szCs w:val="24"/>
         </w:rPr>
-        <w:t>位将被“掩盖”，不会传递：</w:t>
+        <w:t>将被“掩盖”，不会传递：</w:t>
       </w:r>
     </w:p>
     <w:tbl>
@@ -8927,7 +8684,6 @@
           <w:sz w:val="22"/>
           <w:szCs w:val="24"/>
         </w:rPr>
-        <w:lastRenderedPageBreak/>
         <w:t>我们还可以</w:t>
       </w:r>
       <w:proofErr w:type="gramStart"/>
@@ -9835,6 +9591,7 @@
                 <w:sz w:val="22"/>
                 <w:szCs w:val="24"/>
               </w:rPr>
+              <w:lastRenderedPageBreak/>
               <w:t>3</w:t>
             </w:r>
             <w:r>
@@ -11540,6 +11297,1411 @@
           <w:szCs w:val="24"/>
         </w:rPr>
       </w:pPr>
+    </w:p>
+    <w:p>
+      <w:pPr>
+        <w:rPr>
+          <w:rFonts w:ascii="Courier New" w:hAnsi="Courier New" w:hint="eastAsia"/>
+          <w:sz w:val="22"/>
+          <w:szCs w:val="24"/>
+        </w:rPr>
+      </w:pPr>
+      <w:r>
+        <w:rPr>
+          <w:rFonts w:ascii="Courier New" w:hAnsi="Courier New" w:hint="eastAsia"/>
+          <w:sz w:val="22"/>
+          <w:szCs w:val="24"/>
+        </w:rPr>
+        <w:t>2</w:t>
+      </w:r>
+      <w:r>
+        <w:rPr>
+          <w:rFonts w:ascii="Courier New" w:hAnsi="Courier New" w:hint="eastAsia"/>
+          <w:sz w:val="22"/>
+          <w:szCs w:val="24"/>
+        </w:rPr>
+        <w:t>．</w:t>
+      </w:r>
+      <w:r>
+        <w:rPr>
+          <w:rFonts w:ascii="Courier New" w:hAnsi="Courier New" w:hint="eastAsia"/>
+          <w:sz w:val="22"/>
+          <w:szCs w:val="24"/>
+        </w:rPr>
+        <w:t>5</w:t>
+      </w:r>
+      <w:r>
+        <w:rPr>
+          <w:rFonts w:ascii="Courier New" w:hAnsi="Courier New"/>
+          <w:sz w:val="22"/>
+          <w:szCs w:val="24"/>
+        </w:rPr>
+        <w:t xml:space="preserve"> </w:t>
+      </w:r>
+      <w:r>
+        <w:rPr>
+          <w:rFonts w:ascii="Courier New" w:hAnsi="Courier New" w:hint="eastAsia"/>
+          <w:sz w:val="22"/>
+          <w:szCs w:val="24"/>
+        </w:rPr>
+        <w:t>用函数创建</w:t>
+      </w:r>
+      <w:r>
+        <w:rPr>
+          <w:rFonts w:ascii="Courier New" w:hAnsi="Courier New" w:hint="eastAsia"/>
+          <w:sz w:val="22"/>
+          <w:szCs w:val="24"/>
+        </w:rPr>
+        <w:t>NumPy</w:t>
+      </w:r>
+      <w:r>
+        <w:rPr>
+          <w:rFonts w:ascii="Courier New" w:hAnsi="Courier New" w:hint="eastAsia"/>
+          <w:sz w:val="22"/>
+          <w:szCs w:val="24"/>
+        </w:rPr>
+        <w:t>数组</w:t>
+      </w:r>
+    </w:p>
+    <w:p>
+      <w:pPr>
+        <w:ind w:firstLineChars="200" w:firstLine="440"/>
+        <w:rPr>
+          <w:rFonts w:ascii="Courier New" w:hAnsi="Courier New"/>
+          <w:sz w:val="22"/>
+          <w:szCs w:val="24"/>
+        </w:rPr>
+      </w:pPr>
+      <w:r>
+        <w:rPr>
+          <w:rFonts w:ascii="Courier New" w:hAnsi="Courier New" w:hint="eastAsia"/>
+          <w:sz w:val="22"/>
+          <w:szCs w:val="24"/>
+        </w:rPr>
+        <w:t>在</w:t>
+      </w:r>
+      <w:r>
+        <w:rPr>
+          <w:rFonts w:ascii="Courier New" w:hAnsi="Courier New" w:hint="eastAsia"/>
+          <w:sz w:val="22"/>
+          <w:szCs w:val="24"/>
+        </w:rPr>
+        <w:t>2.</w:t>
+      </w:r>
+      <w:r>
+        <w:rPr>
+          <w:rFonts w:ascii="Courier New" w:hAnsi="Courier New"/>
+          <w:sz w:val="22"/>
+          <w:szCs w:val="24"/>
+        </w:rPr>
+        <w:t>3</w:t>
+      </w:r>
+      <w:r>
+        <w:rPr>
+          <w:rFonts w:ascii="Courier New" w:hAnsi="Courier New" w:hint="eastAsia"/>
+          <w:sz w:val="22"/>
+          <w:szCs w:val="24"/>
+        </w:rPr>
+        <w:t>节，我们</w:t>
+      </w:r>
+      <w:r>
+        <w:rPr>
+          <w:rFonts w:ascii="Courier New" w:hAnsi="Courier New" w:hint="eastAsia"/>
+          <w:sz w:val="22"/>
+          <w:szCs w:val="24"/>
+        </w:rPr>
+        <w:t>简单</w:t>
+      </w:r>
+      <w:r>
+        <w:rPr>
+          <w:rFonts w:ascii="Courier New" w:hAnsi="Courier New" w:hint="eastAsia"/>
+          <w:sz w:val="22"/>
+          <w:szCs w:val="24"/>
+        </w:rPr>
+        <w:t>介绍了用</w:t>
+      </w:r>
+      <w:r>
+        <w:rPr>
+          <w:rFonts w:ascii="Courier New" w:hAnsi="Courier New" w:hint="eastAsia"/>
+          <w:sz w:val="22"/>
+          <w:szCs w:val="24"/>
+        </w:rPr>
+        <w:t>构造函数</w:t>
+      </w:r>
+      <w:r>
+        <w:rPr>
+          <w:rFonts w:ascii="Courier New" w:hAnsi="Courier New"/>
+          <w:sz w:val="22"/>
+          <w:szCs w:val="24"/>
+        </w:rPr>
+        <w:t>array()</w:t>
+      </w:r>
+      <w:r>
+        <w:rPr>
+          <w:rFonts w:ascii="Courier New" w:hAnsi="Courier New" w:hint="eastAsia"/>
+          <w:sz w:val="22"/>
+          <w:szCs w:val="24"/>
+        </w:rPr>
+        <w:t>创建</w:t>
+      </w:r>
+      <w:r>
+        <w:rPr>
+          <w:rFonts w:ascii="Courier New" w:hAnsi="Courier New" w:hint="eastAsia"/>
+          <w:sz w:val="22"/>
+          <w:szCs w:val="24"/>
+        </w:rPr>
+        <w:t>NumPy</w:t>
+      </w:r>
+      <w:r>
+        <w:rPr>
+          <w:rFonts w:ascii="Courier New" w:hAnsi="Courier New" w:hint="eastAsia"/>
+          <w:sz w:val="22"/>
+          <w:szCs w:val="24"/>
+        </w:rPr>
+        <w:t>数组的方法。除了这种方式外，</w:t>
+      </w:r>
+      <w:r>
+        <w:rPr>
+          <w:rFonts w:ascii="Courier New" w:hAnsi="Courier New" w:hint="eastAsia"/>
+          <w:sz w:val="22"/>
+          <w:szCs w:val="24"/>
+        </w:rPr>
+        <w:t>NumPy</w:t>
+      </w:r>
+      <w:r>
+        <w:rPr>
+          <w:rFonts w:ascii="Courier New" w:hAnsi="Courier New" w:hint="eastAsia"/>
+          <w:sz w:val="22"/>
+          <w:szCs w:val="24"/>
+        </w:rPr>
+        <w:t>还提供了</w:t>
+      </w:r>
+      <w:r>
+        <w:rPr>
+          <w:rFonts w:ascii="Courier New" w:hAnsi="Courier New" w:hint="eastAsia"/>
+          <w:sz w:val="22"/>
+          <w:szCs w:val="24"/>
+        </w:rPr>
+        <w:t>丰富</w:t>
+      </w:r>
+      <w:r>
+        <w:rPr>
+          <w:rFonts w:ascii="Courier New" w:hAnsi="Courier New" w:hint="eastAsia"/>
+          <w:sz w:val="22"/>
+          <w:szCs w:val="24"/>
+        </w:rPr>
+        <w:t>的</w:t>
+      </w:r>
+      <w:r>
+        <w:rPr>
+          <w:rFonts w:ascii="Courier New" w:hAnsi="Courier New" w:hint="eastAsia"/>
+          <w:sz w:val="22"/>
+          <w:szCs w:val="24"/>
+        </w:rPr>
+        <w:t>数组</w:t>
+      </w:r>
+      <w:r>
+        <w:rPr>
+          <w:rFonts w:ascii="Courier New" w:hAnsi="Courier New" w:hint="eastAsia"/>
+          <w:sz w:val="22"/>
+          <w:szCs w:val="24"/>
+        </w:rPr>
+        <w:t>初始化</w:t>
+      </w:r>
+      <w:r>
+        <w:rPr>
+          <w:rFonts w:ascii="Courier New" w:hAnsi="Courier New" w:hint="eastAsia"/>
+          <w:sz w:val="22"/>
+          <w:szCs w:val="24"/>
+        </w:rPr>
+        <w:t>函数</w:t>
+      </w:r>
+      <w:r>
+        <w:rPr>
+          <w:rFonts w:ascii="Courier New" w:hAnsi="Courier New" w:hint="eastAsia"/>
+          <w:sz w:val="22"/>
+          <w:szCs w:val="24"/>
+        </w:rPr>
+        <w:t>。本节将介绍一些常用的</w:t>
+      </w:r>
+      <w:r>
+        <w:rPr>
+          <w:rFonts w:ascii="Courier New" w:hAnsi="Courier New" w:hint="eastAsia"/>
+          <w:sz w:val="22"/>
+          <w:szCs w:val="24"/>
+        </w:rPr>
+        <w:t>NumPy</w:t>
+      </w:r>
+      <w:r>
+        <w:rPr>
+          <w:rFonts w:ascii="Courier New" w:hAnsi="Courier New" w:hint="eastAsia"/>
+          <w:sz w:val="22"/>
+          <w:szCs w:val="24"/>
+        </w:rPr>
+        <w:t>数组创建函数。</w:t>
+      </w:r>
+    </w:p>
+    <w:p>
+      <w:pPr>
+        <w:ind w:firstLineChars="200" w:firstLine="440"/>
+        <w:rPr>
+          <w:rFonts w:ascii="Courier New" w:hAnsi="Courier New"/>
+          <w:sz w:val="22"/>
+          <w:szCs w:val="24"/>
+        </w:rPr>
+      </w:pPr>
+      <w:r>
+        <w:rPr>
+          <w:rFonts w:ascii="Courier New" w:hAnsi="Courier New" w:hint="eastAsia"/>
+          <w:sz w:val="22"/>
+          <w:szCs w:val="24"/>
+        </w:rPr>
+        <w:t>2.</w:t>
+      </w:r>
+      <w:r>
+        <w:rPr>
+          <w:rFonts w:ascii="Courier New" w:hAnsi="Courier New"/>
+          <w:sz w:val="22"/>
+          <w:szCs w:val="24"/>
+        </w:rPr>
+        <w:t>5</w:t>
+      </w:r>
+      <w:r>
+        <w:rPr>
+          <w:rFonts w:ascii="Courier New" w:hAnsi="Courier New" w:hint="eastAsia"/>
+          <w:sz w:val="22"/>
+          <w:szCs w:val="24"/>
+        </w:rPr>
+        <w:t>.</w:t>
+      </w:r>
+      <w:r>
+        <w:rPr>
+          <w:rFonts w:ascii="Courier New" w:hAnsi="Courier New"/>
+          <w:sz w:val="22"/>
+          <w:szCs w:val="24"/>
+        </w:rPr>
+        <w:t xml:space="preserve">1 </w:t>
+      </w:r>
+      <w:proofErr w:type="spellStart"/>
+      <w:r>
+        <w:rPr>
+          <w:rFonts w:ascii="Courier New" w:hAnsi="Courier New" w:hint="eastAsia"/>
+          <w:sz w:val="22"/>
+          <w:szCs w:val="24"/>
+        </w:rPr>
+        <w:t>a</w:t>
+      </w:r>
+      <w:r>
+        <w:rPr>
+          <w:rFonts w:ascii="Courier New" w:hAnsi="Courier New"/>
+          <w:sz w:val="22"/>
+          <w:szCs w:val="24"/>
+        </w:rPr>
+        <w:t>range</w:t>
+      </w:r>
+      <w:proofErr w:type="spellEnd"/>
+      <w:r>
+        <w:rPr>
+          <w:rFonts w:ascii="Courier New" w:hAnsi="Courier New"/>
+          <w:sz w:val="22"/>
+          <w:szCs w:val="24"/>
+        </w:rPr>
+        <w:t>()</w:t>
+      </w:r>
+      <w:r>
+        <w:rPr>
+          <w:rFonts w:ascii="Courier New" w:hAnsi="Courier New" w:hint="eastAsia"/>
+          <w:sz w:val="22"/>
+          <w:szCs w:val="24"/>
+        </w:rPr>
+        <w:t>函数</w:t>
+      </w:r>
+    </w:p>
+    <w:p>
+      <w:pPr>
+        <w:ind w:firstLineChars="200" w:firstLine="440"/>
+        <w:rPr>
+          <w:rFonts w:ascii="Courier New" w:hAnsi="Courier New"/>
+          <w:sz w:val="22"/>
+          <w:szCs w:val="24"/>
+        </w:rPr>
+      </w:pPr>
+      <w:proofErr w:type="spellStart"/>
+      <w:r>
+        <w:rPr>
+          <w:rFonts w:ascii="Courier New" w:hAnsi="Courier New"/>
+          <w:sz w:val="22"/>
+          <w:szCs w:val="24"/>
+        </w:rPr>
+        <w:t>arange</w:t>
+      </w:r>
+      <w:proofErr w:type="spellEnd"/>
+      <w:r>
+        <w:rPr>
+          <w:rFonts w:ascii="Courier New" w:hAnsi="Courier New"/>
+          <w:sz w:val="22"/>
+          <w:szCs w:val="24"/>
+        </w:rPr>
+        <w:t>()</w:t>
+      </w:r>
+      <w:r>
+        <w:rPr>
+          <w:rFonts w:ascii="Courier New" w:hAnsi="Courier New" w:hint="eastAsia"/>
+          <w:sz w:val="22"/>
+          <w:szCs w:val="24"/>
+        </w:rPr>
+        <w:t>函数的常用语法格式</w:t>
+      </w:r>
+      <w:r>
+        <w:rPr>
+          <w:rFonts w:ascii="Courier New" w:hAnsi="Courier New" w:hint="eastAsia"/>
+          <w:sz w:val="22"/>
+          <w:szCs w:val="24"/>
+        </w:rPr>
+        <w:t>如下</w:t>
+      </w:r>
+      <w:r>
+        <w:rPr>
+          <w:rFonts w:ascii="Courier New" w:hAnsi="Courier New" w:hint="eastAsia"/>
+          <w:sz w:val="22"/>
+          <w:szCs w:val="24"/>
+        </w:rPr>
+        <w:t>：</w:t>
+      </w:r>
+    </w:p>
+    <w:tbl>
+      <w:tblPr>
+        <w:tblStyle w:val="a9"/>
+        <w:tblW w:w="0" w:type="auto"/>
+        <w:tblLook w:val="04A0" w:firstRow="1" w:lastRow="0" w:firstColumn="1" w:lastColumn="0" w:noHBand="0" w:noVBand="1"/>
+      </w:tblPr>
+      <w:tblGrid>
+        <w:gridCol w:w="8522"/>
+      </w:tblGrid>
+      <w:tr>
+        <w:tc>
+          <w:tcPr>
+            <w:tcW w:w="8522" w:type="dxa"/>
+          </w:tcPr>
+          <w:p>
+            <w:pPr>
+              <w:rPr>
+                <w:rFonts w:ascii="Courier New" w:hAnsi="Courier New" w:hint="eastAsia"/>
+                <w:b/>
+                <w:sz w:val="22"/>
+                <w:szCs w:val="24"/>
+              </w:rPr>
+            </w:pPr>
+            <w:proofErr w:type="spellStart"/>
+            <w:r>
+              <w:rPr>
+                <w:rFonts w:ascii="Courier New" w:hAnsi="Courier New"/>
+                <w:b/>
+                <w:sz w:val="22"/>
+                <w:szCs w:val="24"/>
+              </w:rPr>
+              <w:t>arange</w:t>
+            </w:r>
+            <w:proofErr w:type="spellEnd"/>
+            <w:r>
+              <w:rPr>
+                <w:rFonts w:ascii="Courier New" w:hAnsi="Courier New"/>
+                <w:b/>
+                <w:sz w:val="22"/>
+                <w:szCs w:val="24"/>
+              </w:rPr>
+              <w:t>([</w:t>
+            </w:r>
+            <w:r>
+              <w:rPr>
+                <w:rFonts w:ascii="Courier New" w:hAnsi="Courier New" w:hint="eastAsia"/>
+                <w:b/>
+                <w:sz w:val="22"/>
+                <w:szCs w:val="24"/>
+              </w:rPr>
+              <w:t>s</w:t>
+            </w:r>
+            <w:r>
+              <w:rPr>
+                <w:rFonts w:ascii="Courier New" w:hAnsi="Courier New"/>
+                <w:b/>
+                <w:sz w:val="22"/>
+                <w:szCs w:val="24"/>
+              </w:rPr>
+              <w:t>tart</w:t>
+            </w:r>
+            <w:r>
+              <w:rPr>
+                <w:rFonts w:ascii="Courier New" w:hAnsi="Courier New" w:hint="eastAsia"/>
+                <w:b/>
+                <w:sz w:val="22"/>
+                <w:szCs w:val="24"/>
+              </w:rPr>
+              <w:t>,</w:t>
+            </w:r>
+            <w:r>
+              <w:rPr>
+                <w:rFonts w:ascii="Courier New" w:hAnsi="Courier New"/>
+                <w:b/>
+                <w:sz w:val="22"/>
+                <w:szCs w:val="24"/>
+              </w:rPr>
+              <w:t>]</w:t>
+            </w:r>
+            <w:r>
+              <w:rPr>
+                <w:rFonts w:ascii="Courier New" w:hAnsi="Courier New"/>
+                <w:b/>
+                <w:sz w:val="22"/>
+                <w:szCs w:val="24"/>
+              </w:rPr>
+              <w:t xml:space="preserve"> </w:t>
+            </w:r>
+            <w:proofErr w:type="gramStart"/>
+            <w:r>
+              <w:rPr>
+                <w:rFonts w:ascii="Courier New" w:hAnsi="Courier New"/>
+                <w:b/>
+                <w:sz w:val="22"/>
+                <w:szCs w:val="24"/>
+              </w:rPr>
+              <w:t>stop[</w:t>
+            </w:r>
+            <w:proofErr w:type="gramEnd"/>
+            <w:r>
+              <w:rPr>
+                <w:rFonts w:ascii="Courier New" w:hAnsi="Courier New"/>
+                <w:b/>
+                <w:sz w:val="22"/>
+                <w:szCs w:val="24"/>
+              </w:rPr>
+              <w:t>, step],</w:t>
+            </w:r>
+            <w:r>
+              <w:rPr>
+                <w:rFonts w:ascii="Courier New" w:hAnsi="Courier New" w:hint="eastAsia"/>
+                <w:b/>
+                <w:sz w:val="22"/>
+                <w:szCs w:val="24"/>
+              </w:rPr>
+              <w:t xml:space="preserve"> </w:t>
+            </w:r>
+            <w:proofErr w:type="spellStart"/>
+            <w:r>
+              <w:rPr>
+                <w:rFonts w:ascii="Courier New" w:hAnsi="Courier New"/>
+                <w:b/>
+                <w:sz w:val="22"/>
+                <w:szCs w:val="24"/>
+              </w:rPr>
+              <w:t>dtype</w:t>
+            </w:r>
+            <w:proofErr w:type="spellEnd"/>
+            <w:r>
+              <w:rPr>
+                <w:rFonts w:ascii="Courier New" w:hAnsi="Courier New"/>
+                <w:b/>
+                <w:sz w:val="22"/>
+                <w:szCs w:val="24"/>
+              </w:rPr>
+              <w:t>=None)</w:t>
+            </w:r>
+          </w:p>
+        </w:tc>
+      </w:tr>
+    </w:tbl>
+    <w:p>
+      <w:pPr>
+        <w:ind w:firstLineChars="200" w:firstLine="440"/>
+        <w:rPr>
+          <w:rFonts w:ascii="Courier New" w:eastAsia="宋体" w:hAnsi="Courier New" w:cs="Courier New"/>
+          <w:color w:val="000000"/>
+          <w:kern w:val="0"/>
+          <w:sz w:val="22"/>
+          <w:szCs w:val="25"/>
+        </w:rPr>
+      </w:pPr>
+      <w:r>
+        <w:rPr>
+          <w:rFonts w:ascii="Courier New" w:eastAsia="宋体" w:hAnsi="Courier New" w:cs="Courier New" w:hint="eastAsia"/>
+          <w:color w:val="000000"/>
+          <w:kern w:val="0"/>
+          <w:sz w:val="22"/>
+          <w:szCs w:val="25"/>
+        </w:rPr>
+        <w:t>其用法与</w:t>
+      </w:r>
+      <w:r>
+        <w:rPr>
+          <w:rFonts w:ascii="Courier New" w:eastAsia="宋体" w:hAnsi="Courier New" w:cs="Courier New" w:hint="eastAsia"/>
+          <w:color w:val="000000"/>
+          <w:kern w:val="0"/>
+          <w:sz w:val="22"/>
+          <w:szCs w:val="25"/>
+        </w:rPr>
+        <w:t>Python</w:t>
+      </w:r>
+      <w:r>
+        <w:rPr>
+          <w:rFonts w:ascii="Courier New" w:eastAsia="宋体" w:hAnsi="Courier New" w:cs="Courier New" w:hint="eastAsia"/>
+          <w:color w:val="000000"/>
+          <w:kern w:val="0"/>
+          <w:sz w:val="22"/>
+          <w:szCs w:val="25"/>
+        </w:rPr>
+        <w:t>中的</w:t>
+      </w:r>
+      <w:r>
+        <w:rPr>
+          <w:rFonts w:ascii="Courier New" w:eastAsia="宋体" w:hAnsi="Courier New" w:cs="Courier New" w:hint="eastAsia"/>
+          <w:color w:val="000000"/>
+          <w:kern w:val="0"/>
+          <w:sz w:val="22"/>
+          <w:szCs w:val="25"/>
+        </w:rPr>
+        <w:t>range</w:t>
+      </w:r>
+      <w:r>
+        <w:rPr>
+          <w:rFonts w:ascii="Courier New" w:eastAsia="宋体" w:hAnsi="Courier New" w:cs="Courier New"/>
+          <w:color w:val="000000"/>
+          <w:kern w:val="0"/>
+          <w:sz w:val="22"/>
+          <w:szCs w:val="25"/>
+        </w:rPr>
+        <w:t>()</w:t>
+      </w:r>
+      <w:r>
+        <w:rPr>
+          <w:rFonts w:ascii="Courier New" w:eastAsia="宋体" w:hAnsi="Courier New" w:cs="Courier New" w:hint="eastAsia"/>
+          <w:color w:val="000000"/>
+          <w:kern w:val="0"/>
+          <w:sz w:val="22"/>
+          <w:szCs w:val="25"/>
+        </w:rPr>
+        <w:t>函数非常相似。它能创建一个数值范围为</w:t>
+      </w:r>
+      <w:r>
+        <w:rPr>
+          <w:rFonts w:ascii="Courier New" w:eastAsia="宋体" w:hAnsi="Courier New" w:cs="Courier New" w:hint="eastAsia"/>
+          <w:color w:val="000000"/>
+          <w:kern w:val="0"/>
+          <w:sz w:val="22"/>
+          <w:szCs w:val="25"/>
+        </w:rPr>
+        <w:t>[</w:t>
+      </w:r>
+      <w:r>
+        <w:rPr>
+          <w:rFonts w:ascii="Courier New" w:eastAsia="宋体" w:hAnsi="Courier New" w:cs="Courier New"/>
+          <w:color w:val="000000"/>
+          <w:kern w:val="0"/>
+          <w:sz w:val="22"/>
+          <w:szCs w:val="25"/>
+        </w:rPr>
+        <w:t>start, stop)</w:t>
+      </w:r>
+      <w:r>
+        <w:rPr>
+          <w:rFonts w:ascii="Courier New" w:eastAsia="宋体" w:hAnsi="Courier New" w:cs="Courier New" w:hint="eastAsia"/>
+          <w:color w:val="000000"/>
+          <w:kern w:val="0"/>
+          <w:sz w:val="22"/>
+          <w:szCs w:val="25"/>
+        </w:rPr>
+        <w:t>的，步长为</w:t>
+      </w:r>
+      <w:r>
+        <w:rPr>
+          <w:rFonts w:ascii="Courier New" w:eastAsia="宋体" w:hAnsi="Courier New" w:cs="Courier New" w:hint="eastAsia"/>
+          <w:color w:val="000000"/>
+          <w:kern w:val="0"/>
+          <w:sz w:val="22"/>
+          <w:szCs w:val="25"/>
+        </w:rPr>
+        <w:t>step</w:t>
+      </w:r>
+      <w:r>
+        <w:rPr>
+          <w:rFonts w:ascii="Courier New" w:eastAsia="宋体" w:hAnsi="Courier New" w:cs="Courier New" w:hint="eastAsia"/>
+          <w:color w:val="000000"/>
+          <w:kern w:val="0"/>
+          <w:sz w:val="22"/>
+          <w:szCs w:val="25"/>
+        </w:rPr>
+        <w:t>的数组。其中，起点</w:t>
+      </w:r>
+      <w:r>
+        <w:rPr>
+          <w:rFonts w:ascii="Courier New" w:eastAsia="宋体" w:hAnsi="Courier New" w:cs="Courier New" w:hint="eastAsia"/>
+          <w:color w:val="000000"/>
+          <w:kern w:val="0"/>
+          <w:sz w:val="22"/>
+          <w:szCs w:val="25"/>
+        </w:rPr>
+        <w:t>start</w:t>
+      </w:r>
+      <w:r>
+        <w:rPr>
+          <w:rFonts w:ascii="Courier New" w:eastAsia="宋体" w:hAnsi="Courier New" w:cs="Courier New" w:hint="eastAsia"/>
+          <w:color w:val="000000"/>
+          <w:kern w:val="0"/>
+          <w:sz w:val="22"/>
+          <w:szCs w:val="25"/>
+        </w:rPr>
+        <w:t>，终点</w:t>
+      </w:r>
+      <w:r>
+        <w:rPr>
+          <w:rFonts w:ascii="Courier New" w:eastAsia="宋体" w:hAnsi="Courier New" w:cs="Courier New" w:hint="eastAsia"/>
+          <w:color w:val="000000"/>
+          <w:kern w:val="0"/>
+          <w:sz w:val="22"/>
+          <w:szCs w:val="25"/>
+        </w:rPr>
+        <w:t>stop</w:t>
+      </w:r>
+      <w:r>
+        <w:rPr>
+          <w:rFonts w:ascii="Courier New" w:eastAsia="宋体" w:hAnsi="Courier New" w:cs="Courier New" w:hint="eastAsia"/>
+          <w:color w:val="000000"/>
+          <w:kern w:val="0"/>
+          <w:sz w:val="22"/>
+          <w:szCs w:val="25"/>
+        </w:rPr>
+        <w:t>，步长</w:t>
+      </w:r>
+      <w:r>
+        <w:rPr>
+          <w:rFonts w:ascii="Courier New" w:eastAsia="宋体" w:hAnsi="Courier New" w:cs="Courier New" w:hint="eastAsia"/>
+          <w:color w:val="000000"/>
+          <w:kern w:val="0"/>
+          <w:sz w:val="22"/>
+          <w:szCs w:val="25"/>
+        </w:rPr>
+        <w:t>step</w:t>
+      </w:r>
+      <w:r>
+        <w:rPr>
+          <w:rFonts w:ascii="Courier New" w:eastAsia="宋体" w:hAnsi="Courier New" w:cs="Courier New" w:hint="eastAsia"/>
+          <w:color w:val="000000"/>
+          <w:kern w:val="0"/>
+          <w:sz w:val="22"/>
+          <w:szCs w:val="25"/>
+        </w:rPr>
+        <w:t>均允许非整型数值</w:t>
+      </w:r>
+      <w:r>
+        <w:rPr>
+          <w:rFonts w:ascii="Courier New" w:eastAsia="宋体" w:hAnsi="Courier New" w:cs="Courier New" w:hint="eastAsia"/>
+          <w:color w:val="000000"/>
+          <w:kern w:val="0"/>
+          <w:sz w:val="22"/>
+          <w:szCs w:val="25"/>
+        </w:rPr>
+        <w:t>。参数</w:t>
+      </w:r>
+      <w:proofErr w:type="spellStart"/>
+      <w:r>
+        <w:rPr>
+          <w:rFonts w:ascii="Courier New" w:eastAsia="宋体" w:hAnsi="Courier New" w:cs="Courier New" w:hint="eastAsia"/>
+          <w:color w:val="000000"/>
+          <w:kern w:val="0"/>
+          <w:sz w:val="22"/>
+          <w:szCs w:val="25"/>
+        </w:rPr>
+        <w:t>dtype</w:t>
+      </w:r>
+      <w:proofErr w:type="spellEnd"/>
+      <w:r>
+        <w:rPr>
+          <w:rFonts w:ascii="Courier New" w:eastAsia="宋体" w:hAnsi="Courier New" w:cs="Courier New" w:hint="eastAsia"/>
+          <w:color w:val="000000"/>
+          <w:kern w:val="0"/>
+          <w:sz w:val="22"/>
+          <w:szCs w:val="25"/>
+        </w:rPr>
+        <w:t>的取值</w:t>
+      </w:r>
+      <w:r>
+        <w:rPr>
+          <w:rFonts w:ascii="Courier New" w:eastAsia="宋体" w:hAnsi="Courier New" w:cs="Courier New" w:hint="eastAsia"/>
+          <w:color w:val="000000"/>
+          <w:kern w:val="0"/>
+          <w:sz w:val="22"/>
+          <w:szCs w:val="25"/>
+        </w:rPr>
+        <w:t>来源于</w:t>
+      </w:r>
+      <w:r>
+        <w:rPr>
+          <w:rFonts w:ascii="Courier New" w:eastAsia="宋体" w:hAnsi="Courier New" w:cs="Courier New" w:hint="eastAsia"/>
+          <w:color w:val="000000"/>
+          <w:kern w:val="0"/>
+          <w:sz w:val="22"/>
+          <w:szCs w:val="25"/>
+        </w:rPr>
+        <w:t>起点、终点和步长的数据类型。</w:t>
+      </w:r>
+    </w:p>
+    <w:tbl>
+      <w:tblPr>
+        <w:tblStyle w:val="a9"/>
+        <w:tblW w:w="0" w:type="auto"/>
+        <w:tblLook w:val="04A0" w:firstRow="1" w:lastRow="0" w:firstColumn="1" w:lastColumn="0" w:noHBand="0" w:noVBand="1"/>
+      </w:tblPr>
+      <w:tblGrid>
+        <w:gridCol w:w="8522"/>
+      </w:tblGrid>
+      <w:tr>
+        <w:tc>
+          <w:tcPr>
+            <w:tcW w:w="8522" w:type="dxa"/>
+          </w:tcPr>
+          <w:p>
+            <w:pPr>
+              <w:rPr>
+                <w:rFonts w:ascii="Courier New" w:hAnsi="Courier New"/>
+                <w:sz w:val="22"/>
+                <w:szCs w:val="24"/>
+              </w:rPr>
+            </w:pPr>
+            <w:r>
+              <w:rPr>
+                <w:rFonts w:ascii="Courier New" w:hAnsi="Courier New" w:hint="eastAsia"/>
+                <w:sz w:val="22"/>
+                <w:szCs w:val="24"/>
+              </w:rPr>
+              <w:t>#</w:t>
+            </w:r>
+            <w:r>
+              <w:rPr>
+                <w:rFonts w:ascii="Courier New" w:hAnsi="Courier New"/>
+                <w:sz w:val="22"/>
+                <w:szCs w:val="24"/>
+              </w:rPr>
+              <w:t xml:space="preserve"> </w:t>
+            </w:r>
+            <w:r>
+              <w:rPr>
+                <w:rFonts w:ascii="Courier New" w:hAnsi="Courier New" w:hint="eastAsia"/>
+                <w:sz w:val="22"/>
+                <w:szCs w:val="24"/>
+              </w:rPr>
+              <w:t>（</w:t>
+            </w:r>
+            <w:r>
+              <w:rPr>
+                <w:rFonts w:ascii="Courier New" w:hAnsi="Courier New" w:hint="eastAsia"/>
+                <w:sz w:val="22"/>
+                <w:szCs w:val="24"/>
+              </w:rPr>
+              <w:t>1</w:t>
+            </w:r>
+            <w:r>
+              <w:rPr>
+                <w:rFonts w:ascii="Courier New" w:hAnsi="Courier New" w:hint="eastAsia"/>
+                <w:sz w:val="22"/>
+                <w:szCs w:val="24"/>
+              </w:rPr>
+              <w:t>）仅有一个参数，则起点默认为</w:t>
+            </w:r>
+            <w:r>
+              <w:rPr>
+                <w:rFonts w:ascii="Courier New" w:hAnsi="Courier New" w:hint="eastAsia"/>
+                <w:sz w:val="22"/>
+                <w:szCs w:val="24"/>
+              </w:rPr>
+              <w:t>0</w:t>
+            </w:r>
+          </w:p>
+          <w:p>
+            <w:pPr>
+              <w:rPr>
+                <w:rFonts w:ascii="Courier New" w:hAnsi="Courier New"/>
+                <w:sz w:val="22"/>
+                <w:szCs w:val="24"/>
+              </w:rPr>
+            </w:pPr>
+            <w:r>
+              <w:rPr>
+                <w:rFonts w:ascii="Courier New" w:hAnsi="Courier New" w:hint="eastAsia"/>
+                <w:sz w:val="22"/>
+                <w:szCs w:val="24"/>
+              </w:rPr>
+              <w:t>&gt;</w:t>
+            </w:r>
+            <w:r>
+              <w:rPr>
+                <w:rFonts w:ascii="Courier New" w:hAnsi="Courier New"/>
+                <w:sz w:val="22"/>
+                <w:szCs w:val="24"/>
+              </w:rPr>
+              <w:t xml:space="preserve">&gt;&gt; </w:t>
+            </w:r>
+            <w:proofErr w:type="spellStart"/>
+            <w:proofErr w:type="gramStart"/>
+            <w:r>
+              <w:rPr>
+                <w:rFonts w:ascii="Courier New" w:hAnsi="Courier New"/>
+                <w:sz w:val="22"/>
+                <w:szCs w:val="24"/>
+              </w:rPr>
+              <w:t>np.arange</w:t>
+            </w:r>
+            <w:proofErr w:type="spellEnd"/>
+            <w:proofErr w:type="gramEnd"/>
+            <w:r>
+              <w:rPr>
+                <w:rFonts w:ascii="Courier New" w:hAnsi="Courier New"/>
+                <w:sz w:val="22"/>
+                <w:szCs w:val="24"/>
+              </w:rPr>
+              <w:t>(4)</w:t>
+            </w:r>
+          </w:p>
+          <w:p>
+            <w:pPr>
+              <w:rPr>
+                <w:rFonts w:ascii="Courier New" w:hAnsi="Courier New"/>
+                <w:sz w:val="22"/>
+                <w:szCs w:val="24"/>
+              </w:rPr>
+            </w:pPr>
+            <w:proofErr w:type="gramStart"/>
+            <w:r>
+              <w:rPr>
+                <w:rFonts w:ascii="Courier New" w:hAnsi="Courier New" w:hint="eastAsia"/>
+                <w:sz w:val="22"/>
+                <w:szCs w:val="24"/>
+              </w:rPr>
+              <w:t>a</w:t>
+            </w:r>
+            <w:r>
+              <w:rPr>
+                <w:rFonts w:ascii="Courier New" w:hAnsi="Courier New"/>
+                <w:sz w:val="22"/>
+                <w:szCs w:val="24"/>
+              </w:rPr>
+              <w:t>rray(</w:t>
+            </w:r>
+            <w:proofErr w:type="gramEnd"/>
+            <w:r>
+              <w:rPr>
+                <w:rFonts w:ascii="Courier New" w:hAnsi="Courier New"/>
+                <w:sz w:val="22"/>
+                <w:szCs w:val="24"/>
+              </w:rPr>
+              <w:t>[0, 1, 2, 3])</w:t>
+            </w:r>
+          </w:p>
+          <w:p>
+            <w:pPr>
+              <w:rPr>
+                <w:rFonts w:ascii="Courier New" w:hAnsi="Courier New"/>
+                <w:sz w:val="22"/>
+                <w:szCs w:val="24"/>
+              </w:rPr>
+            </w:pPr>
+            <w:r>
+              <w:rPr>
+                <w:rFonts w:ascii="Courier New" w:hAnsi="Courier New" w:hint="eastAsia"/>
+                <w:sz w:val="22"/>
+                <w:szCs w:val="24"/>
+              </w:rPr>
+              <w:t>#</w:t>
+            </w:r>
+            <w:r>
+              <w:rPr>
+                <w:rFonts w:ascii="Courier New" w:hAnsi="Courier New"/>
+                <w:sz w:val="22"/>
+                <w:szCs w:val="24"/>
+              </w:rPr>
+              <w:t xml:space="preserve"> </w:t>
+            </w:r>
+            <w:r>
+              <w:rPr>
+                <w:rFonts w:ascii="Courier New" w:hAnsi="Courier New" w:hint="eastAsia"/>
+                <w:sz w:val="22"/>
+                <w:szCs w:val="24"/>
+              </w:rPr>
+              <w:t>（</w:t>
+            </w:r>
+            <w:r>
+              <w:rPr>
+                <w:rFonts w:ascii="Courier New" w:hAnsi="Courier New" w:hint="eastAsia"/>
+                <w:sz w:val="22"/>
+                <w:szCs w:val="24"/>
+              </w:rPr>
+              <w:t>2</w:t>
+            </w:r>
+            <w:r>
+              <w:rPr>
+                <w:rFonts w:ascii="Courier New" w:hAnsi="Courier New" w:hint="eastAsia"/>
+                <w:sz w:val="22"/>
+                <w:szCs w:val="24"/>
+              </w:rPr>
+              <w:t>）</w:t>
+            </w:r>
+            <w:r>
+              <w:rPr>
+                <w:rFonts w:ascii="Courier New" w:hAnsi="Courier New" w:hint="eastAsia"/>
+                <w:sz w:val="22"/>
+                <w:szCs w:val="24"/>
+              </w:rPr>
+              <w:t>起点、终点、步长非整数</w:t>
+            </w:r>
+          </w:p>
+          <w:p>
+            <w:pPr>
+              <w:rPr>
+                <w:rFonts w:ascii="Courier New" w:hAnsi="Courier New"/>
+                <w:sz w:val="22"/>
+                <w:szCs w:val="24"/>
+              </w:rPr>
+            </w:pPr>
+            <w:r>
+              <w:rPr>
+                <w:rFonts w:ascii="Courier New" w:hAnsi="Courier New" w:hint="eastAsia"/>
+                <w:sz w:val="22"/>
+                <w:szCs w:val="24"/>
+              </w:rPr>
+              <w:t>&gt;</w:t>
+            </w:r>
+            <w:r>
+              <w:rPr>
+                <w:rFonts w:ascii="Courier New" w:hAnsi="Courier New"/>
+                <w:sz w:val="22"/>
+                <w:szCs w:val="24"/>
+              </w:rPr>
+              <w:t xml:space="preserve">&gt;&gt; </w:t>
+            </w:r>
+            <w:proofErr w:type="spellStart"/>
+            <w:proofErr w:type="gramStart"/>
+            <w:r>
+              <w:rPr>
+                <w:rFonts w:ascii="Courier New" w:hAnsi="Courier New"/>
+                <w:sz w:val="22"/>
+                <w:szCs w:val="24"/>
+              </w:rPr>
+              <w:t>np.arange</w:t>
+            </w:r>
+            <w:proofErr w:type="spellEnd"/>
+            <w:proofErr w:type="gramEnd"/>
+            <w:r>
+              <w:rPr>
+                <w:rFonts w:ascii="Courier New" w:hAnsi="Courier New"/>
+                <w:sz w:val="22"/>
+                <w:szCs w:val="24"/>
+              </w:rPr>
+              <w:t>(0, 2*pi, pi/4)</w:t>
+            </w:r>
+            <w:r>
+              <w:rPr>
+                <w:rFonts w:ascii="Courier New" w:hAnsi="Courier New"/>
+                <w:sz w:val="22"/>
+                <w:szCs w:val="24"/>
+              </w:rPr>
+              <w:t xml:space="preserve"> </w:t>
+            </w:r>
+          </w:p>
+          <w:p>
+            <w:pPr>
+              <w:rPr>
+                <w:rFonts w:ascii="Courier New" w:hAnsi="Courier New"/>
+                <w:sz w:val="22"/>
+                <w:szCs w:val="24"/>
+              </w:rPr>
+            </w:pPr>
+            <w:proofErr w:type="gramStart"/>
+            <w:r>
+              <w:rPr>
+                <w:rFonts w:ascii="Courier New" w:hAnsi="Courier New" w:hint="eastAsia"/>
+                <w:sz w:val="22"/>
+                <w:szCs w:val="24"/>
+              </w:rPr>
+              <w:lastRenderedPageBreak/>
+              <w:t>a</w:t>
+            </w:r>
+            <w:r>
+              <w:rPr>
+                <w:rFonts w:ascii="Courier New" w:hAnsi="Courier New"/>
+                <w:sz w:val="22"/>
+                <w:szCs w:val="24"/>
+              </w:rPr>
+              <w:t>rray(</w:t>
+            </w:r>
+            <w:proofErr w:type="gramEnd"/>
+            <w:r>
+              <w:rPr>
+                <w:rFonts w:ascii="Courier New" w:hAnsi="Courier New"/>
+                <w:sz w:val="22"/>
+                <w:szCs w:val="24"/>
+              </w:rPr>
+              <w:t>[0.000, 0.785, 1.571, 2.356, 3.142, 3.927, 4,712, 5.497])</w:t>
+            </w:r>
+          </w:p>
+          <w:p>
+            <w:pPr>
+              <w:rPr>
+                <w:rFonts w:ascii="Courier New" w:hAnsi="Courier New" w:hint="eastAsia"/>
+                <w:sz w:val="22"/>
+                <w:szCs w:val="24"/>
+              </w:rPr>
+            </w:pPr>
+            <w:r>
+              <w:rPr>
+                <w:rFonts w:ascii="Courier New" w:hAnsi="Courier New" w:hint="eastAsia"/>
+                <w:sz w:val="22"/>
+                <w:szCs w:val="24"/>
+              </w:rPr>
+              <w:t>#</w:t>
+            </w:r>
+            <w:r>
+              <w:rPr>
+                <w:rFonts w:ascii="Courier New" w:hAnsi="Courier New"/>
+                <w:sz w:val="22"/>
+                <w:szCs w:val="24"/>
+              </w:rPr>
+              <w:t xml:space="preserve"> </w:t>
+            </w:r>
+            <w:r>
+              <w:rPr>
+                <w:rFonts w:ascii="Courier New" w:hAnsi="Courier New" w:hint="eastAsia"/>
+                <w:sz w:val="22"/>
+                <w:szCs w:val="24"/>
+              </w:rPr>
+              <w:t>（</w:t>
+            </w:r>
+            <w:r>
+              <w:rPr>
+                <w:rFonts w:ascii="Courier New" w:hAnsi="Courier New" w:hint="eastAsia"/>
+                <w:sz w:val="22"/>
+                <w:szCs w:val="24"/>
+              </w:rPr>
+              <w:t>3</w:t>
+            </w:r>
+            <w:r>
+              <w:rPr>
+                <w:rFonts w:ascii="Courier New" w:hAnsi="Courier New" w:hint="eastAsia"/>
+                <w:sz w:val="22"/>
+                <w:szCs w:val="24"/>
+              </w:rPr>
+              <w:t>）指定起点和终点，步长默认值为</w:t>
+            </w:r>
+            <w:r>
+              <w:rPr>
+                <w:rFonts w:ascii="Courier New" w:hAnsi="Courier New" w:hint="eastAsia"/>
+                <w:sz w:val="22"/>
+                <w:szCs w:val="24"/>
+              </w:rPr>
+              <w:t>1</w:t>
+            </w:r>
+          </w:p>
+          <w:p>
+            <w:pPr>
+              <w:rPr>
+                <w:rFonts w:ascii="Courier New" w:hAnsi="Courier New"/>
+                <w:sz w:val="22"/>
+                <w:szCs w:val="24"/>
+              </w:rPr>
+            </w:pPr>
+            <w:r>
+              <w:rPr>
+                <w:rFonts w:ascii="Courier New" w:hAnsi="Courier New"/>
+                <w:sz w:val="22"/>
+                <w:szCs w:val="24"/>
+              </w:rPr>
+              <w:t xml:space="preserve">&gt;&gt;&gt; a = </w:t>
+            </w:r>
+            <w:proofErr w:type="spellStart"/>
+            <w:proofErr w:type="gramStart"/>
+            <w:r>
+              <w:rPr>
+                <w:rFonts w:ascii="Courier New" w:hAnsi="Courier New"/>
+                <w:sz w:val="22"/>
+                <w:szCs w:val="24"/>
+              </w:rPr>
+              <w:t>np.arange</w:t>
+            </w:r>
+            <w:proofErr w:type="spellEnd"/>
+            <w:proofErr w:type="gramEnd"/>
+            <w:r>
+              <w:rPr>
+                <w:rFonts w:ascii="Courier New" w:hAnsi="Courier New"/>
+                <w:sz w:val="22"/>
+                <w:szCs w:val="24"/>
+              </w:rPr>
+              <w:t>(2, 10)</w:t>
+            </w:r>
+          </w:p>
+          <w:p>
+            <w:pPr>
+              <w:rPr>
+                <w:rFonts w:ascii="Courier New" w:hAnsi="Courier New"/>
+                <w:sz w:val="22"/>
+                <w:szCs w:val="24"/>
+              </w:rPr>
+            </w:pPr>
+            <w:r>
+              <w:rPr>
+                <w:rFonts w:ascii="Courier New" w:hAnsi="Courier New"/>
+                <w:sz w:val="22"/>
+                <w:szCs w:val="24"/>
+              </w:rPr>
+              <w:t>&gt;&gt;&gt; a</w:t>
+            </w:r>
+          </w:p>
+          <w:p>
+            <w:pPr>
+              <w:rPr>
+                <w:rFonts w:ascii="Courier New" w:hAnsi="Courier New"/>
+                <w:sz w:val="22"/>
+                <w:szCs w:val="24"/>
+              </w:rPr>
+            </w:pPr>
+            <w:proofErr w:type="gramStart"/>
+            <w:r>
+              <w:rPr>
+                <w:rFonts w:ascii="Courier New" w:hAnsi="Courier New"/>
+                <w:sz w:val="22"/>
+                <w:szCs w:val="24"/>
+              </w:rPr>
+              <w:t>array(</w:t>
+            </w:r>
+            <w:proofErr w:type="gramEnd"/>
+            <w:r>
+              <w:rPr>
+                <w:rFonts w:ascii="Courier New" w:hAnsi="Courier New"/>
+                <w:sz w:val="22"/>
+                <w:szCs w:val="24"/>
+              </w:rPr>
+              <w:t>[2, 3, 4, 5, 6, 7, 8, 9])</w:t>
+            </w:r>
+          </w:p>
+          <w:p>
+            <w:pPr>
+              <w:rPr>
+                <w:rFonts w:ascii="Courier New" w:hAnsi="Courier New"/>
+                <w:sz w:val="22"/>
+                <w:szCs w:val="24"/>
+              </w:rPr>
+            </w:pPr>
+            <w:r>
+              <w:rPr>
+                <w:rFonts w:ascii="Courier New" w:hAnsi="Courier New"/>
+                <w:sz w:val="22"/>
+                <w:szCs w:val="24"/>
+              </w:rPr>
+              <w:t>&gt;&gt;&gt; type(</w:t>
+            </w:r>
+            <w:proofErr w:type="gramStart"/>
+            <w:r>
+              <w:rPr>
+                <w:rFonts w:ascii="Courier New" w:hAnsi="Courier New"/>
+                <w:sz w:val="22"/>
+                <w:szCs w:val="24"/>
+              </w:rPr>
+              <w:t>a[</w:t>
+            </w:r>
+            <w:proofErr w:type="gramEnd"/>
+            <w:r>
+              <w:rPr>
+                <w:rFonts w:ascii="Courier New" w:hAnsi="Courier New"/>
+                <w:sz w:val="22"/>
+                <w:szCs w:val="24"/>
+              </w:rPr>
+              <w:t>0])</w:t>
+            </w:r>
+          </w:p>
+          <w:p>
+            <w:pPr>
+              <w:rPr>
+                <w:rFonts w:ascii="Courier New" w:hAnsi="Courier New"/>
+                <w:sz w:val="22"/>
+                <w:szCs w:val="24"/>
+              </w:rPr>
+            </w:pPr>
+            <w:r>
+              <w:rPr>
+                <w:rFonts w:ascii="Courier New" w:hAnsi="Courier New"/>
+                <w:sz w:val="22"/>
+                <w:szCs w:val="24"/>
+              </w:rPr>
+              <w:t>&lt;class 'numpy.int32'&gt;</w:t>
+            </w:r>
+          </w:p>
+          <w:p>
+            <w:pPr>
+              <w:rPr>
+                <w:rFonts w:ascii="Courier New" w:hAnsi="Courier New"/>
+                <w:sz w:val="22"/>
+                <w:szCs w:val="24"/>
+              </w:rPr>
+            </w:pPr>
+            <w:r>
+              <w:rPr>
+                <w:rFonts w:ascii="Courier New" w:hAnsi="Courier New" w:hint="eastAsia"/>
+                <w:sz w:val="22"/>
+                <w:szCs w:val="24"/>
+              </w:rPr>
+              <w:t>#</w:t>
+            </w:r>
+            <w:r>
+              <w:rPr>
+                <w:rFonts w:ascii="Courier New" w:hAnsi="Courier New"/>
+                <w:sz w:val="22"/>
+                <w:szCs w:val="24"/>
+              </w:rPr>
+              <w:t xml:space="preserve"> </w:t>
+            </w:r>
+            <w:r>
+              <w:rPr>
+                <w:rFonts w:ascii="Courier New" w:hAnsi="Courier New" w:hint="eastAsia"/>
+                <w:sz w:val="22"/>
+                <w:szCs w:val="24"/>
+              </w:rPr>
+              <w:t>（</w:t>
+            </w:r>
+            <w:r>
+              <w:rPr>
+                <w:rFonts w:ascii="Courier New" w:hAnsi="Courier New" w:hint="eastAsia"/>
+                <w:sz w:val="22"/>
+                <w:szCs w:val="24"/>
+              </w:rPr>
+              <w:t>4</w:t>
+            </w:r>
+            <w:r>
+              <w:rPr>
+                <w:rFonts w:ascii="Courier New" w:hAnsi="Courier New" w:hint="eastAsia"/>
+                <w:sz w:val="22"/>
+                <w:szCs w:val="24"/>
+              </w:rPr>
+              <w:t>）</w:t>
+            </w:r>
+            <w:r>
+              <w:rPr>
+                <w:rFonts w:ascii="Courier New" w:hAnsi="Courier New" w:hint="eastAsia"/>
+                <w:sz w:val="22"/>
+                <w:szCs w:val="24"/>
+              </w:rPr>
+              <w:t>创建元素类型为浮点型的数组</w:t>
+            </w:r>
+          </w:p>
+          <w:p>
+            <w:pPr>
+              <w:rPr>
+                <w:rFonts w:ascii="Courier New" w:hAnsi="Courier New"/>
+                <w:sz w:val="22"/>
+                <w:szCs w:val="24"/>
+              </w:rPr>
+            </w:pPr>
+            <w:r>
+              <w:rPr>
+                <w:rFonts w:ascii="Courier New" w:hAnsi="Courier New"/>
+                <w:sz w:val="22"/>
+                <w:szCs w:val="24"/>
+              </w:rPr>
+              <w:t xml:space="preserve">&gt;&gt;&gt; b = </w:t>
+            </w:r>
+            <w:proofErr w:type="spellStart"/>
+            <w:proofErr w:type="gramStart"/>
+            <w:r>
+              <w:rPr>
+                <w:rFonts w:ascii="Courier New" w:hAnsi="Courier New"/>
+                <w:sz w:val="22"/>
+                <w:szCs w:val="24"/>
+              </w:rPr>
+              <w:t>np.arange</w:t>
+            </w:r>
+            <w:proofErr w:type="spellEnd"/>
+            <w:proofErr w:type="gramEnd"/>
+            <w:r>
+              <w:rPr>
+                <w:rFonts w:ascii="Courier New" w:hAnsi="Courier New"/>
+                <w:sz w:val="22"/>
+                <w:szCs w:val="24"/>
+              </w:rPr>
+              <w:t>(2., 10.)</w:t>
+            </w:r>
+            <w:r>
+              <w:rPr>
+                <w:rFonts w:ascii="Courier New" w:hAnsi="Courier New"/>
+                <w:sz w:val="22"/>
+                <w:szCs w:val="24"/>
+              </w:rPr>
+              <w:t xml:space="preserve">    </w:t>
+            </w:r>
+          </w:p>
+          <w:p>
+            <w:pPr>
+              <w:rPr>
+                <w:rFonts w:ascii="Courier New" w:hAnsi="Courier New"/>
+                <w:sz w:val="22"/>
+                <w:szCs w:val="24"/>
+              </w:rPr>
+            </w:pPr>
+            <w:r>
+              <w:rPr>
+                <w:rFonts w:ascii="Courier New" w:hAnsi="Courier New"/>
+                <w:sz w:val="22"/>
+                <w:szCs w:val="24"/>
+              </w:rPr>
+              <w:t>&gt;&gt;&gt; b</w:t>
+            </w:r>
+          </w:p>
+          <w:p>
+            <w:pPr>
+              <w:rPr>
+                <w:rFonts w:ascii="Courier New" w:hAnsi="Courier New"/>
+                <w:sz w:val="22"/>
+                <w:szCs w:val="24"/>
+              </w:rPr>
+            </w:pPr>
+            <w:proofErr w:type="gramStart"/>
+            <w:r>
+              <w:rPr>
+                <w:rFonts w:ascii="Courier New" w:hAnsi="Courier New"/>
+                <w:sz w:val="22"/>
+                <w:szCs w:val="24"/>
+              </w:rPr>
+              <w:t>array(</w:t>
+            </w:r>
+            <w:proofErr w:type="gramEnd"/>
+            <w:r>
+              <w:rPr>
+                <w:rFonts w:ascii="Courier New" w:hAnsi="Courier New"/>
+                <w:sz w:val="22"/>
+                <w:szCs w:val="24"/>
+              </w:rPr>
+              <w:t>[ 2.,  3.,  4.,  5.,  6.,  7.,  8.,  9.])</w:t>
+            </w:r>
+          </w:p>
+        </w:tc>
+      </w:tr>
+    </w:tbl>
+    <w:p>
+      <w:pPr>
+        <w:ind w:firstLineChars="200" w:firstLine="440"/>
+        <w:rPr>
+          <w:rFonts w:ascii="Courier New" w:hAnsi="Courier New" w:hint="eastAsia"/>
+          <w:sz w:val="22"/>
+          <w:szCs w:val="24"/>
+        </w:rPr>
+      </w:pPr>
+      <w:r>
+        <w:rPr>
+          <w:rFonts w:ascii="Courier New" w:eastAsia="宋体" w:hAnsi="Courier New" w:cs="Courier New" w:hint="eastAsia"/>
+          <w:color w:val="000000"/>
+          <w:kern w:val="0"/>
+          <w:sz w:val="22"/>
+          <w:szCs w:val="25"/>
+        </w:rPr>
+        <w:lastRenderedPageBreak/>
+        <w:t>例如，若在输入参数时在整数后额外添加小数点，则数列中元素的数据类型为浮点型，否则默认为整型。</w:t>
+      </w:r>
+      <w:bookmarkStart w:id="0" w:name="_GoBack"/>
+      <w:bookmarkEnd w:id="0"/>
     </w:p>
     <w:p>
       <w:pPr>
@@ -11636,7 +12798,7 @@
     </w:rPrDefault>
     <w:pPrDefault/>
   </w:docDefaults>
-  <w:latentStyles w:defLockedState="0" w:defUIPriority="99" w:defSemiHidden="0" w:defUnhideWhenUsed="0" w:defQFormat="0" w:count="375">
+  <w:latentStyles w:defLockedState="0" w:defUIPriority="99" w:defSemiHidden="0" w:defUnhideWhenUsed="0" w:defQFormat="0" w:count="376">
     <w:lsdException w:name="Normal" w:uiPriority="0" w:qFormat="1"/>
     <w:lsdException w:name="heading 1" w:uiPriority="9" w:qFormat="1"/>
     <w:lsdException w:name="heading 2" w:semiHidden="1" w:uiPriority="9" w:unhideWhenUsed="1" w:qFormat="1"/>
@@ -11742,7 +12904,6 @@
     <w:lsdException w:name="HTML Sample" w:semiHidden="1" w:unhideWhenUsed="1"/>
     <w:lsdException w:name="HTML Typewriter" w:semiHidden="1" w:unhideWhenUsed="1"/>
     <w:lsdException w:name="HTML Variable" w:semiHidden="1" w:unhideWhenUsed="1"/>
-    <w:lsdException w:name="Normal Table" w:semiHidden="1" w:unhideWhenUsed="1"/>
     <w:lsdException w:name="annotation subject" w:semiHidden="1" w:unhideWhenUsed="1"/>
     <w:lsdException w:name="No List" w:semiHidden="1" w:unhideWhenUsed="1"/>
     <w:lsdException w:name="Outline List 1" w:semiHidden="1" w:unhideWhenUsed="1"/>
@@ -11789,10 +12950,8 @@
     <w:lsdException w:name="Table Subtle 2" w:semiHidden="1" w:unhideWhenUsed="1"/>
     <w:lsdException w:name="Table Web 1" w:semiHidden="1" w:unhideWhenUsed="1"/>
     <w:lsdException w:name="Table Web 2" w:semiHidden="1" w:unhideWhenUsed="1"/>
-    <w:lsdException w:name="Table Web 3" w:semiHidden="1" w:unhideWhenUsed="1"/>
     <w:lsdException w:name="Balloon Text" w:semiHidden="1" w:unhideWhenUsed="1"/>
     <w:lsdException w:name="Table Grid" w:uiPriority="59"/>
-    <w:lsdException w:name="Table Theme" w:semiHidden="1" w:unhideWhenUsed="1"/>
     <w:lsdException w:name="Placeholder Text" w:semiHidden="1"/>
     <w:lsdException w:name="No Spacing" w:uiPriority="1" w:qFormat="1"/>
     <w:lsdException w:name="Light Shading" w:uiPriority="60"/>
@@ -12012,6 +13171,7 @@
     <w:lsdException w:name="Smart Hyperlink" w:semiHidden="1" w:unhideWhenUsed="1"/>
     <w:lsdException w:name="Hashtag" w:semiHidden="1" w:unhideWhenUsed="1"/>
     <w:lsdException w:name="Unresolved Mention" w:semiHidden="1" w:unhideWhenUsed="1"/>
+    <w:lsdException w:name="Smart Link" w:semiHidden="1" w:unhideWhenUsed="1"/>
   </w:latentStyles>
   <w:style w:type="paragraph" w:default="1" w:styleId="a">
     <w:name w:val="Normal"/>

</xml_diff>

<commit_message>
Book chapter update: updating chapter 2.5.2 "ones and zeros"
</commit_message>
<xml_diff>
--- a/numpy/numpy.docx
+++ b/numpy/numpy.docx
@@ -304,6 +304,15 @@
         <w:ind w:firstLineChars="200" w:firstLine="440"/>
         <w:rPr>
           <w:rFonts w:ascii="Courier New" w:hAnsi="Courier New"/>
+          <w:sz w:val="22"/>
+        </w:rPr>
+      </w:pPr>
+    </w:p>
+    <w:p>
+      <w:pPr>
+        <w:ind w:firstLineChars="200" w:firstLine="440"/>
+        <w:rPr>
+          <w:rFonts w:ascii="Courier New" w:hAnsi="Courier New" w:hint="eastAsia"/>
           <w:sz w:val="22"/>
         </w:rPr>
       </w:pPr>
@@ -1576,6 +1585,16 @@
           <w:sz w:val="22"/>
         </w:rPr>
       </w:pPr>
+    </w:p>
+    <w:p>
+      <w:pPr>
+        <w:ind w:firstLineChars="200" w:firstLine="442"/>
+        <w:rPr>
+          <w:rFonts w:ascii="Courier New" w:hAnsi="Courier New"/>
+          <w:b/>
+          <w:sz w:val="22"/>
+        </w:rPr>
+      </w:pPr>
       <w:r>
         <w:rPr>
           <w:rFonts w:ascii="Courier New" w:hAnsi="Courier New" w:hint="eastAsia"/>
@@ -1680,6 +1699,7 @@
           <w:rFonts w:ascii="Courier New" w:hAnsi="Courier New" w:hint="eastAsia"/>
           <w:sz w:val="22"/>
         </w:rPr>
+        <w:lastRenderedPageBreak/>
         <w:t>Python</w:t>
       </w:r>
       <w:r>
@@ -1770,7 +1790,6 @@
                 <w:rFonts w:ascii="Courier New" w:hAnsi="Courier New"/>
                 <w:sz w:val="22"/>
               </w:rPr>
-              <w:lastRenderedPageBreak/>
               <w:t xml:space="preserve">&gt;&gt;&gt; b = </w:t>
             </w:r>
             <w:proofErr w:type="spellStart"/>
@@ -1963,7 +1982,6 @@
           <w:rFonts w:ascii="Courier New" w:hAnsi="Courier New" w:hint="eastAsia"/>
           <w:sz w:val="22"/>
         </w:rPr>
-        <w:lastRenderedPageBreak/>
         <w:t>以如上的对二维数组</w:t>
       </w:r>
       <w:r>
@@ -2064,6 +2082,16 @@
         </w:rPr>
         <w:t>将取得该二维数组中的整行元素。</w:t>
       </w:r>
+    </w:p>
+    <w:p>
+      <w:pPr>
+        <w:ind w:firstLineChars="200" w:firstLine="442"/>
+        <w:rPr>
+          <w:rFonts w:ascii="Courier New" w:hAnsi="Courier New"/>
+          <w:b/>
+          <w:sz w:val="22"/>
+        </w:rPr>
+      </w:pPr>
     </w:p>
     <w:p>
       <w:pPr>
@@ -3281,6 +3309,15 @@
           <w:szCs w:val="24"/>
         </w:rPr>
       </w:pPr>
+    </w:p>
+    <w:p>
+      <w:pPr>
+        <w:rPr>
+          <w:rFonts w:ascii="Courier New" w:hAnsi="Courier New"/>
+          <w:sz w:val="22"/>
+          <w:szCs w:val="24"/>
+        </w:rPr>
+      </w:pPr>
       <w:r>
         <w:rPr>
           <w:rFonts w:ascii="Courier New" w:hAnsi="Courier New"/>
@@ -3385,7 +3422,16 @@
           <w:sz w:val="22"/>
           <w:szCs w:val="24"/>
         </w:rPr>
-        <w:t>相信列表的切片操作对于较有经验的</w:t>
+        <w:t>相信列</w:t>
+      </w:r>
+      <w:r>
+        <w:rPr>
+          <w:rFonts w:ascii="Courier New" w:hAnsi="Courier New" w:hint="eastAsia"/>
+          <w:sz w:val="22"/>
+          <w:szCs w:val="24"/>
+        </w:rPr>
+        <w:lastRenderedPageBreak/>
+        <w:t>表的切片操作对于较有经验的</w:t>
       </w:r>
       <w:r>
         <w:rPr>
@@ -3535,7 +3581,6 @@
           <w:sz w:val="22"/>
           <w:szCs w:val="24"/>
         </w:rPr>
-        <w:lastRenderedPageBreak/>
         <w:t>2.</w:t>
       </w:r>
       <w:r>
@@ -4805,6 +4850,17 @@
           <w:szCs w:val="24"/>
         </w:rPr>
       </w:pPr>
+    </w:p>
+    <w:p>
+      <w:pPr>
+        <w:ind w:firstLineChars="200" w:firstLine="442"/>
+        <w:rPr>
+          <w:rFonts w:ascii="Courier New" w:hAnsi="Courier New"/>
+          <w:b/>
+          <w:sz w:val="22"/>
+          <w:szCs w:val="24"/>
+        </w:rPr>
+      </w:pPr>
       <w:r>
         <w:rPr>
           <w:rFonts w:ascii="Courier New" w:hAnsi="Courier New" w:hint="eastAsia"/>
@@ -4866,6 +4922,7 @@
           <w:sz w:val="22"/>
           <w:szCs w:val="24"/>
         </w:rPr>
+        <w:lastRenderedPageBreak/>
         <w:t>对高维数组的切片访问相比于列表切片访问，在格式上略有区别。用户可对每个维度指定具体的切片方式。</w:t>
       </w:r>
       <w:r>
@@ -5342,7 +5399,6 @@
                 <w:sz w:val="22"/>
                 <w:szCs w:val="24"/>
               </w:rPr>
-              <w:lastRenderedPageBreak/>
               <w:t>1</w:t>
             </w:r>
             <w:r>
@@ -7049,6 +7105,7 @@
                 <w:sz w:val="22"/>
                 <w:szCs w:val="24"/>
               </w:rPr>
+              <w:lastRenderedPageBreak/>
               <w:t>&gt;&gt;&gt; b</w:t>
             </w:r>
           </w:p>
@@ -7203,7 +7260,6 @@
                 <w:sz w:val="22"/>
                 <w:szCs w:val="24"/>
               </w:rPr>
-              <w:lastRenderedPageBreak/>
               <w:t>array(</w:t>
             </w:r>
             <w:proofErr w:type="gramEnd"/>
@@ -7325,6 +7381,17 @@
         </w:rPr>
         <w:t>对应位置的元素也发生了同样的变化。</w:t>
       </w:r>
+    </w:p>
+    <w:p>
+      <w:pPr>
+        <w:ind w:firstLineChars="200" w:firstLine="442"/>
+        <w:rPr>
+          <w:rFonts w:ascii="Courier New" w:hAnsi="Courier New"/>
+          <w:b/>
+          <w:sz w:val="22"/>
+          <w:szCs w:val="24"/>
+        </w:rPr>
+      </w:pPr>
     </w:p>
     <w:p>
       <w:pPr>
@@ -8881,6 +8948,17 @@
         </w:rPr>
         <w:t>中。</w:t>
       </w:r>
+    </w:p>
+    <w:p>
+      <w:pPr>
+        <w:ind w:firstLineChars="200" w:firstLine="442"/>
+        <w:rPr>
+          <w:rFonts w:ascii="Courier New" w:hAnsi="Courier New"/>
+          <w:b/>
+          <w:sz w:val="22"/>
+          <w:szCs w:val="24"/>
+        </w:rPr>
+      </w:pPr>
     </w:p>
     <w:p>
       <w:pPr>
@@ -9591,7 +9669,6 @@
                 <w:sz w:val="22"/>
                 <w:szCs w:val="24"/>
               </w:rPr>
-              <w:lastRenderedPageBreak/>
               <w:t>3</w:t>
             </w:r>
             <w:r>
@@ -11300,6 +11377,16 @@
     </w:p>
     <w:p>
       <w:pPr>
+        <w:ind w:firstLineChars="200" w:firstLine="440"/>
+        <w:rPr>
+          <w:rFonts w:ascii="Courier New" w:hAnsi="Courier New" w:hint="eastAsia"/>
+          <w:sz w:val="22"/>
+          <w:szCs w:val="24"/>
+        </w:rPr>
+      </w:pPr>
+    </w:p>
+    <w:p>
+      <w:pPr>
         <w:rPr>
           <w:rFonts w:ascii="Courier New" w:hAnsi="Courier New" w:hint="eastAsia"/>
           <w:sz w:val="22"/>
@@ -11543,16 +11630,29 @@
     </w:p>
     <w:p>
       <w:pPr>
-        <w:ind w:firstLineChars="200" w:firstLine="440"/>
-        <w:rPr>
-          <w:rFonts w:ascii="Courier New" w:hAnsi="Courier New"/>
+        <w:ind w:firstLineChars="200" w:firstLine="442"/>
+        <w:rPr>
+          <w:rFonts w:ascii="Courier New" w:hAnsi="Courier New"/>
+          <w:b/>
           <w:sz w:val="22"/>
           <w:szCs w:val="24"/>
         </w:rPr>
       </w:pPr>
-      <w:r>
-        <w:rPr>
-          <w:rFonts w:ascii="Courier New" w:hAnsi="Courier New" w:hint="eastAsia"/>
+    </w:p>
+    <w:p>
+      <w:pPr>
+        <w:ind w:firstLineChars="200" w:firstLine="442"/>
+        <w:rPr>
+          <w:rFonts w:ascii="Courier New" w:hAnsi="Courier New"/>
+          <w:b/>
+          <w:sz w:val="22"/>
+          <w:szCs w:val="24"/>
+        </w:rPr>
+      </w:pPr>
+      <w:r>
+        <w:rPr>
+          <w:rFonts w:ascii="Courier New" w:hAnsi="Courier New" w:hint="eastAsia"/>
+          <w:b/>
           <w:sz w:val="22"/>
           <w:szCs w:val="24"/>
         </w:rPr>
@@ -11561,6 +11661,7 @@
       <w:r>
         <w:rPr>
           <w:rFonts w:ascii="Courier New" w:hAnsi="Courier New"/>
+          <w:b/>
           <w:sz w:val="22"/>
           <w:szCs w:val="24"/>
         </w:rPr>
@@ -11569,6 +11670,7 @@
       <w:r>
         <w:rPr>
           <w:rFonts w:ascii="Courier New" w:hAnsi="Courier New" w:hint="eastAsia"/>
+          <w:b/>
           <w:sz w:val="22"/>
           <w:szCs w:val="24"/>
         </w:rPr>
@@ -11577,6 +11679,7 @@
       <w:r>
         <w:rPr>
           <w:rFonts w:ascii="Courier New" w:hAnsi="Courier New"/>
+          <w:b/>
           <w:sz w:val="22"/>
           <w:szCs w:val="24"/>
         </w:rPr>
@@ -11586,6 +11689,7 @@
       <w:r>
         <w:rPr>
           <w:rFonts w:ascii="Courier New" w:hAnsi="Courier New" w:hint="eastAsia"/>
+          <w:b/>
           <w:sz w:val="22"/>
           <w:szCs w:val="24"/>
         </w:rPr>
@@ -11594,6 +11698,7 @@
       <w:r>
         <w:rPr>
           <w:rFonts w:ascii="Courier New" w:hAnsi="Courier New"/>
+          <w:b/>
           <w:sz w:val="22"/>
           <w:szCs w:val="24"/>
         </w:rPr>
@@ -11603,6 +11708,7 @@
       <w:r>
         <w:rPr>
           <w:rFonts w:ascii="Courier New" w:hAnsi="Courier New"/>
+          <w:b/>
           <w:sz w:val="22"/>
           <w:szCs w:val="24"/>
         </w:rPr>
@@ -11611,6 +11717,7 @@
       <w:r>
         <w:rPr>
           <w:rFonts w:ascii="Courier New" w:hAnsi="Courier New" w:hint="eastAsia"/>
+          <w:b/>
           <w:sz w:val="22"/>
           <w:szCs w:val="24"/>
         </w:rPr>
@@ -11700,6 +11807,7 @@
                 <w:sz w:val="22"/>
                 <w:szCs w:val="24"/>
               </w:rPr>
+              <w:lastRenderedPageBreak/>
               <w:t>arange</w:t>
             </w:r>
             <w:proofErr w:type="spellEnd"/>
@@ -12339,7 +12447,6 @@
                 <w:sz w:val="22"/>
                 <w:szCs w:val="24"/>
               </w:rPr>
-              <w:lastRenderedPageBreak/>
               <w:t>#</w:t>
             </w:r>
             <w:r>
@@ -12750,8 +12857,661 @@
           <w:sz w:val="22"/>
         </w:rPr>
       </w:pPr>
-      <w:bookmarkStart w:id="0" w:name="_GoBack"/>
-      <w:bookmarkEnd w:id="0"/>
+    </w:p>
+    <w:p>
+      <w:pPr>
+        <w:ind w:firstLineChars="200" w:firstLine="440"/>
+        <w:rPr>
+          <w:rFonts w:ascii="Courier New" w:hAnsi="Courier New"/>
+          <w:sz w:val="22"/>
+        </w:rPr>
+      </w:pPr>
+      <w:r>
+        <w:rPr>
+          <w:rFonts w:ascii="Courier New" w:hAnsi="Courier New" w:hint="eastAsia"/>
+          <w:sz w:val="22"/>
+        </w:rPr>
+        <w:t>2.</w:t>
+      </w:r>
+      <w:r>
+        <w:rPr>
+          <w:rFonts w:ascii="Courier New" w:hAnsi="Courier New"/>
+          <w:sz w:val="22"/>
+        </w:rPr>
+        <w:t>5</w:t>
+      </w:r>
+      <w:r>
+        <w:rPr>
+          <w:rFonts w:ascii="Courier New" w:hAnsi="Courier New" w:hint="eastAsia"/>
+          <w:sz w:val="22"/>
+        </w:rPr>
+        <w:t>.</w:t>
+      </w:r>
+      <w:r>
+        <w:rPr>
+          <w:rFonts w:ascii="Courier New" w:hAnsi="Courier New"/>
+          <w:sz w:val="22"/>
+        </w:rPr>
+        <w:t xml:space="preserve">2 </w:t>
+      </w:r>
+      <w:r>
+        <w:rPr>
+          <w:rFonts w:ascii="Courier New" w:hAnsi="Courier New" w:hint="eastAsia"/>
+          <w:sz w:val="22"/>
+        </w:rPr>
+        <w:t>ones(</w:t>
+      </w:r>
+      <w:r>
+        <w:rPr>
+          <w:rFonts w:ascii="Courier New" w:hAnsi="Courier New"/>
+          <w:sz w:val="22"/>
+        </w:rPr>
+        <w:t>)</w:t>
+      </w:r>
+      <w:r>
+        <w:rPr>
+          <w:rFonts w:ascii="Courier New" w:hAnsi="Courier New" w:hint="eastAsia"/>
+          <w:sz w:val="22"/>
+        </w:rPr>
+        <w:t>与</w:t>
+      </w:r>
+      <w:r>
+        <w:rPr>
+          <w:rFonts w:ascii="Courier New" w:hAnsi="Courier New"/>
+          <w:sz w:val="22"/>
+        </w:rPr>
+        <w:t>zeros()</w:t>
+      </w:r>
+      <w:r>
+        <w:rPr>
+          <w:rFonts w:ascii="Courier New" w:hAnsi="Courier New" w:hint="eastAsia"/>
+          <w:sz w:val="22"/>
+        </w:rPr>
+        <w:t>函数</w:t>
+      </w:r>
+    </w:p>
+    <w:p>
+      <w:pPr>
+        <w:ind w:firstLineChars="200" w:firstLine="440"/>
+        <w:rPr>
+          <w:rFonts w:ascii="Courier New" w:hAnsi="Courier New"/>
+          <w:sz w:val="22"/>
+        </w:rPr>
+      </w:pPr>
+      <w:r>
+        <w:rPr>
+          <w:rFonts w:ascii="Courier New" w:hAnsi="Courier New" w:hint="eastAsia"/>
+          <w:sz w:val="22"/>
+        </w:rPr>
+        <w:t>o</w:t>
+      </w:r>
+      <w:r>
+        <w:rPr>
+          <w:rFonts w:ascii="Courier New" w:hAnsi="Courier New"/>
+          <w:sz w:val="22"/>
+        </w:rPr>
+        <w:t>nes()</w:t>
+      </w:r>
+      <w:r>
+        <w:rPr>
+          <w:rFonts w:ascii="Courier New" w:hAnsi="Courier New" w:hint="eastAsia"/>
+          <w:sz w:val="22"/>
+        </w:rPr>
+        <w:t>和</w:t>
+      </w:r>
+      <w:r>
+        <w:rPr>
+          <w:rFonts w:ascii="Courier New" w:hAnsi="Courier New" w:hint="eastAsia"/>
+          <w:sz w:val="22"/>
+        </w:rPr>
+        <w:t>zeros</w:t>
+      </w:r>
+      <w:r>
+        <w:rPr>
+          <w:rFonts w:ascii="Courier New" w:hAnsi="Courier New"/>
+          <w:sz w:val="22"/>
+        </w:rPr>
+        <w:t>()</w:t>
+      </w:r>
+      <w:r>
+        <w:rPr>
+          <w:rFonts w:ascii="Courier New" w:hAnsi="Courier New" w:hint="eastAsia"/>
+          <w:sz w:val="22"/>
+        </w:rPr>
+        <w:t>函数能够分别将数组初始化为全</w:t>
+      </w:r>
+      <w:r>
+        <w:rPr>
+          <w:rFonts w:ascii="Courier New" w:hAnsi="Courier New" w:hint="eastAsia"/>
+          <w:sz w:val="22"/>
+        </w:rPr>
+        <w:t>1</w:t>
+      </w:r>
+      <w:r>
+        <w:rPr>
+          <w:rFonts w:ascii="Courier New" w:hAnsi="Courier New" w:hint="eastAsia"/>
+          <w:sz w:val="22"/>
+        </w:rPr>
+        <w:t>或全</w:t>
+      </w:r>
+      <w:r>
+        <w:rPr>
+          <w:rFonts w:ascii="Courier New" w:hAnsi="Courier New" w:hint="eastAsia"/>
+          <w:sz w:val="22"/>
+        </w:rPr>
+        <w:t>0</w:t>
+      </w:r>
+      <w:r>
+        <w:rPr>
+          <w:rFonts w:ascii="Courier New" w:hAnsi="Courier New" w:hint="eastAsia"/>
+          <w:sz w:val="22"/>
+        </w:rPr>
+        <w:t>数组。其基本语法格式为：</w:t>
+      </w:r>
+    </w:p>
+    <w:tbl>
+      <w:tblPr>
+        <w:tblStyle w:val="a9"/>
+        <w:tblW w:w="0" w:type="auto"/>
+        <w:tblLook w:val="04A0" w:firstRow="1" w:lastRow="0" w:firstColumn="1" w:lastColumn="0" w:noHBand="0" w:noVBand="1"/>
+      </w:tblPr>
+      <w:tblGrid>
+        <w:gridCol w:w="8522"/>
+      </w:tblGrid>
+      <w:tr>
+        <w:tc>
+          <w:tcPr>
+            <w:tcW w:w="8522" w:type="dxa"/>
+          </w:tcPr>
+          <w:p>
+            <w:pPr>
+              <w:rPr>
+                <w:rFonts w:ascii="Courier New" w:hAnsi="Courier New" w:hint="eastAsia"/>
+                <w:b/>
+                <w:sz w:val="22"/>
+              </w:rPr>
+            </w:pPr>
+            <w:proofErr w:type="gramStart"/>
+            <w:r>
+              <w:rPr>
+                <w:rFonts w:ascii="Courier New" w:hAnsi="Courier New"/>
+                <w:b/>
+                <w:sz w:val="22"/>
+              </w:rPr>
+              <w:t>ones(</w:t>
+            </w:r>
+            <w:proofErr w:type="gramEnd"/>
+            <w:r>
+              <w:rPr>
+                <w:rFonts w:ascii="Courier New" w:hAnsi="Courier New"/>
+                <w:b/>
+                <w:sz w:val="22"/>
+              </w:rPr>
+              <w:t xml:space="preserve">shape, </w:t>
+            </w:r>
+            <w:proofErr w:type="spellStart"/>
+            <w:r>
+              <w:rPr>
+                <w:rFonts w:ascii="Courier New" w:hAnsi="Courier New"/>
+                <w:b/>
+                <w:sz w:val="22"/>
+              </w:rPr>
+              <w:t>dtype</w:t>
+            </w:r>
+            <w:proofErr w:type="spellEnd"/>
+            <w:r>
+              <w:rPr>
+                <w:rFonts w:ascii="Courier New" w:hAnsi="Courier New"/>
+                <w:b/>
+                <w:sz w:val="22"/>
+              </w:rPr>
+              <w:t>='float64')</w:t>
+            </w:r>
+          </w:p>
+        </w:tc>
+      </w:tr>
+      <w:tr>
+        <w:tc>
+          <w:tcPr>
+            <w:tcW w:w="8522" w:type="dxa"/>
+          </w:tcPr>
+          <w:p>
+            <w:pPr>
+              <w:rPr>
+                <w:rFonts w:ascii="Courier New" w:hAnsi="Courier New"/>
+                <w:b/>
+                <w:sz w:val="22"/>
+              </w:rPr>
+            </w:pPr>
+            <w:proofErr w:type="gramStart"/>
+            <w:r>
+              <w:rPr>
+                <w:rFonts w:ascii="Courier New" w:hAnsi="Courier New"/>
+                <w:b/>
+                <w:sz w:val="22"/>
+              </w:rPr>
+              <w:t>zeros(</w:t>
+            </w:r>
+            <w:proofErr w:type="gramEnd"/>
+            <w:r>
+              <w:rPr>
+                <w:rFonts w:ascii="Courier New" w:hAnsi="Courier New"/>
+                <w:b/>
+                <w:sz w:val="22"/>
+              </w:rPr>
+              <w:t xml:space="preserve">shape, </w:t>
+            </w:r>
+            <w:proofErr w:type="spellStart"/>
+            <w:r>
+              <w:rPr>
+                <w:rFonts w:ascii="Courier New" w:hAnsi="Courier New"/>
+                <w:b/>
+                <w:sz w:val="22"/>
+              </w:rPr>
+              <w:t>dtype</w:t>
+            </w:r>
+            <w:proofErr w:type="spellEnd"/>
+            <w:r>
+              <w:rPr>
+                <w:rFonts w:ascii="Courier New" w:hAnsi="Courier New"/>
+                <w:b/>
+                <w:sz w:val="22"/>
+              </w:rPr>
+              <w:t>='float64')</w:t>
+            </w:r>
+          </w:p>
+        </w:tc>
+      </w:tr>
+    </w:tbl>
+    <w:p>
+      <w:pPr>
+        <w:ind w:firstLineChars="200" w:firstLine="440"/>
+        <w:rPr>
+          <w:rFonts w:ascii="Courier New" w:hAnsi="Courier New"/>
+          <w:sz w:val="22"/>
+        </w:rPr>
+      </w:pPr>
+      <w:r>
+        <w:rPr>
+          <w:rFonts w:ascii="Courier New" w:hAnsi="Courier New" w:hint="eastAsia"/>
+          <w:sz w:val="22"/>
+        </w:rPr>
+        <w:t>其中，</w:t>
+      </w:r>
+      <w:r>
+        <w:rPr>
+          <w:rFonts w:ascii="Courier New" w:hAnsi="Courier New" w:hint="eastAsia"/>
+          <w:sz w:val="22"/>
+        </w:rPr>
+        <w:t>shape</w:t>
+      </w:r>
+      <w:r>
+        <w:rPr>
+          <w:rFonts w:ascii="Courier New" w:hAnsi="Courier New" w:hint="eastAsia"/>
+          <w:sz w:val="22"/>
+        </w:rPr>
+        <w:t>是一个规定了数组维度的整数序列</w:t>
+      </w:r>
+      <w:r>
+        <w:rPr>
+          <w:rFonts w:ascii="Courier New" w:hAnsi="Courier New" w:hint="eastAsia"/>
+          <w:sz w:val="22"/>
+        </w:rPr>
+        <w:t>。若数据类型参数</w:t>
+      </w:r>
+      <w:proofErr w:type="spellStart"/>
+      <w:r>
+        <w:rPr>
+          <w:rFonts w:ascii="Courier New" w:hAnsi="Courier New" w:hint="eastAsia"/>
+          <w:sz w:val="22"/>
+        </w:rPr>
+        <w:t>dtype</w:t>
+      </w:r>
+      <w:proofErr w:type="spellEnd"/>
+      <w:r>
+        <w:rPr>
+          <w:rFonts w:ascii="Courier New" w:hAnsi="Courier New" w:hint="eastAsia"/>
+          <w:sz w:val="22"/>
+        </w:rPr>
+        <w:t>未被指定，则其默认值为</w:t>
+      </w:r>
+      <w:r>
+        <w:rPr>
+          <w:rFonts w:ascii="Courier New" w:hAnsi="Courier New" w:hint="eastAsia"/>
+          <w:sz w:val="22"/>
+        </w:rPr>
+        <w:t>f</w:t>
+      </w:r>
+      <w:r>
+        <w:rPr>
+          <w:rFonts w:ascii="Courier New" w:hAnsi="Courier New"/>
+          <w:sz w:val="22"/>
+        </w:rPr>
+        <w:t>loat64</w:t>
+      </w:r>
+      <w:r>
+        <w:rPr>
+          <w:rFonts w:ascii="Courier New" w:hAnsi="Courier New" w:hint="eastAsia"/>
+          <w:sz w:val="22"/>
+        </w:rPr>
+        <w:t>。</w:t>
+      </w:r>
+    </w:p>
+    <w:tbl>
+      <w:tblPr>
+        <w:tblStyle w:val="a9"/>
+        <w:tblW w:w="0" w:type="auto"/>
+        <w:tblLook w:val="04A0" w:firstRow="1" w:lastRow="0" w:firstColumn="1" w:lastColumn="0" w:noHBand="0" w:noVBand="1"/>
+      </w:tblPr>
+      <w:tblGrid>
+        <w:gridCol w:w="8522"/>
+      </w:tblGrid>
+      <w:tr>
+        <w:tc>
+          <w:tcPr>
+            <w:tcW w:w="8522" w:type="dxa"/>
+          </w:tcPr>
+          <w:p>
+            <w:pPr>
+              <w:rPr>
+                <w:rFonts w:ascii="Courier New" w:hAnsi="Courier New"/>
+                <w:sz w:val="22"/>
+              </w:rPr>
+            </w:pPr>
+            <w:r>
+              <w:rPr>
+                <w:rFonts w:ascii="Courier New" w:hAnsi="Courier New" w:hint="eastAsia"/>
+                <w:sz w:val="22"/>
+              </w:rPr>
+              <w:t>#</w:t>
+            </w:r>
+            <w:r>
+              <w:rPr>
+                <w:rFonts w:ascii="Courier New" w:hAnsi="Courier New"/>
+                <w:sz w:val="22"/>
+              </w:rPr>
+              <w:t xml:space="preserve"> </w:t>
+            </w:r>
+            <w:r>
+              <w:rPr>
+                <w:rFonts w:ascii="Courier New" w:hAnsi="Courier New" w:hint="eastAsia"/>
+                <w:sz w:val="22"/>
+              </w:rPr>
+              <w:t>用</w:t>
+            </w:r>
+            <w:r>
+              <w:rPr>
+                <w:rFonts w:ascii="Courier New" w:hAnsi="Courier New" w:hint="eastAsia"/>
+                <w:sz w:val="22"/>
+              </w:rPr>
+              <w:t>ones</w:t>
+            </w:r>
+            <w:r>
+              <w:rPr>
+                <w:rFonts w:ascii="Courier New" w:hAnsi="Courier New"/>
+                <w:sz w:val="22"/>
+              </w:rPr>
+              <w:t>()</w:t>
+            </w:r>
+            <w:r>
+              <w:rPr>
+                <w:rFonts w:ascii="Courier New" w:hAnsi="Courier New" w:hint="eastAsia"/>
+                <w:sz w:val="22"/>
+              </w:rPr>
+              <w:t>初始化一个两行三列的全</w:t>
+            </w:r>
+            <w:r>
+              <w:rPr>
+                <w:rFonts w:ascii="Courier New" w:hAnsi="Courier New" w:hint="eastAsia"/>
+                <w:sz w:val="22"/>
+              </w:rPr>
+              <w:t>1</w:t>
+            </w:r>
+            <w:r>
+              <w:rPr>
+                <w:rFonts w:ascii="Courier New" w:hAnsi="Courier New" w:hint="eastAsia"/>
+                <w:sz w:val="22"/>
+              </w:rPr>
+              <w:t>二维</w:t>
+            </w:r>
+            <w:bookmarkStart w:id="0" w:name="_GoBack"/>
+            <w:bookmarkEnd w:id="0"/>
+            <w:r>
+              <w:rPr>
+                <w:rFonts w:ascii="Courier New" w:hAnsi="Courier New" w:hint="eastAsia"/>
+                <w:sz w:val="22"/>
+              </w:rPr>
+              <w:t>数组</w:t>
+            </w:r>
+          </w:p>
+          <w:p>
+            <w:pPr>
+              <w:rPr>
+                <w:rFonts w:ascii="Courier New" w:hAnsi="Courier New"/>
+                <w:sz w:val="22"/>
+              </w:rPr>
+            </w:pPr>
+            <w:r>
+              <w:rPr>
+                <w:rFonts w:ascii="Courier New" w:hAnsi="Courier New" w:hint="eastAsia"/>
+                <w:sz w:val="22"/>
+              </w:rPr>
+              <w:t>&gt;</w:t>
+            </w:r>
+            <w:r>
+              <w:rPr>
+                <w:rFonts w:ascii="Courier New" w:hAnsi="Courier New"/>
+                <w:sz w:val="22"/>
+              </w:rPr>
+              <w:t xml:space="preserve">&gt;&gt; </w:t>
+            </w:r>
+            <w:proofErr w:type="spellStart"/>
+            <w:proofErr w:type="gramStart"/>
+            <w:r>
+              <w:rPr>
+                <w:rFonts w:ascii="Courier New" w:hAnsi="Courier New"/>
+                <w:sz w:val="22"/>
+              </w:rPr>
+              <w:t>np.ones</w:t>
+            </w:r>
+            <w:proofErr w:type="spellEnd"/>
+            <w:proofErr w:type="gramEnd"/>
+            <w:r>
+              <w:rPr>
+                <w:rFonts w:ascii="Courier New" w:hAnsi="Courier New"/>
+                <w:sz w:val="22"/>
+              </w:rPr>
+              <w:t xml:space="preserve">((2, 3), </w:t>
+            </w:r>
+            <w:proofErr w:type="spellStart"/>
+            <w:r>
+              <w:rPr>
+                <w:rFonts w:ascii="Courier New" w:hAnsi="Courier New"/>
+                <w:sz w:val="22"/>
+              </w:rPr>
+              <w:t>dtype</w:t>
+            </w:r>
+            <w:proofErr w:type="spellEnd"/>
+            <w:r>
+              <w:rPr>
+                <w:rFonts w:ascii="Courier New" w:hAnsi="Courier New"/>
+                <w:sz w:val="22"/>
+              </w:rPr>
+              <w:t>=’float32’)</w:t>
+            </w:r>
+          </w:p>
+          <w:p>
+            <w:pPr>
+              <w:rPr>
+                <w:rFonts w:ascii="Courier New" w:hAnsi="Courier New"/>
+                <w:sz w:val="22"/>
+              </w:rPr>
+            </w:pPr>
+            <w:proofErr w:type="gramStart"/>
+            <w:r>
+              <w:rPr>
+                <w:rFonts w:ascii="Courier New" w:hAnsi="Courier New" w:hint="eastAsia"/>
+                <w:sz w:val="22"/>
+              </w:rPr>
+              <w:t>a</w:t>
+            </w:r>
+            <w:r>
+              <w:rPr>
+                <w:rFonts w:ascii="Courier New" w:hAnsi="Courier New"/>
+                <w:sz w:val="22"/>
+              </w:rPr>
+              <w:t>rray(</w:t>
+            </w:r>
+            <w:proofErr w:type="gramEnd"/>
+            <w:r>
+              <w:rPr>
+                <w:rFonts w:ascii="Courier New" w:hAnsi="Courier New"/>
+                <w:sz w:val="22"/>
+              </w:rPr>
+              <w:t xml:space="preserve">[[1., 1., 1.], [1., 1., 1.]], </w:t>
+            </w:r>
+            <w:proofErr w:type="spellStart"/>
+            <w:r>
+              <w:rPr>
+                <w:rFonts w:ascii="Courier New" w:hAnsi="Courier New"/>
+                <w:sz w:val="22"/>
+              </w:rPr>
+              <w:t>dtype</w:t>
+            </w:r>
+            <w:proofErr w:type="spellEnd"/>
+            <w:r>
+              <w:rPr>
+                <w:rFonts w:ascii="Courier New" w:hAnsi="Courier New"/>
+                <w:sz w:val="22"/>
+              </w:rPr>
+              <w:t>=float32)</w:t>
+            </w:r>
+          </w:p>
+          <w:p>
+            <w:pPr>
+              <w:rPr>
+                <w:rFonts w:ascii="Courier New" w:hAnsi="Courier New" w:hint="eastAsia"/>
+                <w:sz w:val="22"/>
+              </w:rPr>
+            </w:pPr>
+            <w:r>
+              <w:rPr>
+                <w:rFonts w:ascii="Courier New" w:hAnsi="Courier New" w:hint="eastAsia"/>
+                <w:sz w:val="22"/>
+              </w:rPr>
+              <w:t>#</w:t>
+            </w:r>
+            <w:r>
+              <w:rPr>
+                <w:rFonts w:ascii="Courier New" w:hAnsi="Courier New"/>
+                <w:sz w:val="22"/>
+              </w:rPr>
+              <w:t xml:space="preserve"> </w:t>
+            </w:r>
+            <w:r>
+              <w:rPr>
+                <w:rFonts w:ascii="Courier New" w:hAnsi="Courier New" w:hint="eastAsia"/>
+                <w:sz w:val="22"/>
+              </w:rPr>
+              <w:t>用</w:t>
+            </w:r>
+            <w:r>
+              <w:rPr>
+                <w:rFonts w:ascii="Courier New" w:hAnsi="Courier New" w:hint="eastAsia"/>
+                <w:sz w:val="22"/>
+              </w:rPr>
+              <w:t>zeros</w:t>
+            </w:r>
+            <w:r>
+              <w:rPr>
+                <w:rFonts w:ascii="Courier New" w:hAnsi="Courier New" w:hint="eastAsia"/>
+                <w:sz w:val="22"/>
+              </w:rPr>
+              <w:t>初始化一个三列的一维数组</w:t>
+            </w:r>
+          </w:p>
+          <w:p>
+            <w:pPr>
+              <w:rPr>
+                <w:rFonts w:ascii="Courier New" w:hAnsi="Courier New"/>
+                <w:sz w:val="22"/>
+              </w:rPr>
+            </w:pPr>
+            <w:r>
+              <w:rPr>
+                <w:rFonts w:ascii="Courier New" w:hAnsi="Courier New" w:hint="eastAsia"/>
+                <w:sz w:val="22"/>
+              </w:rPr>
+              <w:t>&gt;</w:t>
+            </w:r>
+            <w:r>
+              <w:rPr>
+                <w:rFonts w:ascii="Courier New" w:hAnsi="Courier New"/>
+                <w:sz w:val="22"/>
+              </w:rPr>
+              <w:t xml:space="preserve">&gt;&gt; </w:t>
+            </w:r>
+            <w:proofErr w:type="spellStart"/>
+            <w:proofErr w:type="gramStart"/>
+            <w:r>
+              <w:rPr>
+                <w:rFonts w:ascii="Courier New" w:hAnsi="Courier New"/>
+                <w:sz w:val="22"/>
+              </w:rPr>
+              <w:t>np.zeros</w:t>
+            </w:r>
+            <w:proofErr w:type="spellEnd"/>
+            <w:proofErr w:type="gramEnd"/>
+            <w:r>
+              <w:rPr>
+                <w:rFonts w:ascii="Courier New" w:hAnsi="Courier New"/>
+                <w:sz w:val="22"/>
+              </w:rPr>
+              <w:t>(3)</w:t>
+            </w:r>
+          </w:p>
+          <w:p>
+            <w:pPr>
+              <w:rPr>
+                <w:rFonts w:ascii="Courier New" w:hAnsi="Courier New" w:hint="eastAsia"/>
+                <w:sz w:val="22"/>
+              </w:rPr>
+            </w:pPr>
+            <w:proofErr w:type="gramStart"/>
+            <w:r>
+              <w:rPr>
+                <w:rFonts w:ascii="Courier New" w:hAnsi="Courier New" w:hint="eastAsia"/>
+                <w:sz w:val="22"/>
+              </w:rPr>
+              <w:t>a</w:t>
+            </w:r>
+            <w:r>
+              <w:rPr>
+                <w:rFonts w:ascii="Courier New" w:hAnsi="Courier New"/>
+                <w:sz w:val="22"/>
+              </w:rPr>
+              <w:t>rray(</w:t>
+            </w:r>
+            <w:proofErr w:type="gramEnd"/>
+            <w:r>
+              <w:rPr>
+                <w:rFonts w:ascii="Courier New" w:hAnsi="Courier New"/>
+                <w:sz w:val="22"/>
+              </w:rPr>
+              <w:t>[0., 0., 0.])</w:t>
+            </w:r>
+          </w:p>
+        </w:tc>
+      </w:tr>
+    </w:tbl>
+    <w:p>
+      <w:pPr>
+        <w:ind w:firstLineChars="200" w:firstLine="440"/>
+        <w:rPr>
+          <w:rFonts w:ascii="Courier New" w:hAnsi="Courier New" w:hint="eastAsia"/>
+          <w:sz w:val="22"/>
+        </w:rPr>
+      </w:pPr>
     </w:p>
     <w:p>
       <w:pPr>

</xml_diff>

<commit_message>
Book chapter update: updating chapter 2.5.3 "identity(), empty() and fill() function"
</commit_message>
<xml_diff>
--- a/numpy/numpy.docx
+++ b/numpy/numpy.docx
@@ -312,7 +312,7 @@
       <w:pPr>
         <w:ind w:firstLineChars="200" w:firstLine="440"/>
         <w:rPr>
-          <w:rFonts w:ascii="Courier New" w:hAnsi="Courier New" w:hint="eastAsia"/>
+          <w:rFonts w:ascii="Courier New" w:hAnsi="Courier New"/>
           <w:sz w:val="22"/>
         </w:rPr>
       </w:pPr>
@@ -3680,7 +3680,7 @@
             <w:pPr>
               <w:ind w:firstLineChars="200" w:firstLine="442"/>
               <w:rPr>
-                <w:rFonts w:ascii="Courier New" w:hAnsi="Courier New" w:hint="eastAsia"/>
+                <w:rFonts w:ascii="Courier New" w:hAnsi="Courier New"/>
                 <w:b/>
                 <w:sz w:val="22"/>
                 <w:szCs w:val="24"/>
@@ -11379,7 +11379,7 @@
       <w:pPr>
         <w:ind w:firstLineChars="200" w:firstLine="440"/>
         <w:rPr>
-          <w:rFonts w:ascii="Courier New" w:hAnsi="Courier New" w:hint="eastAsia"/>
+          <w:rFonts w:ascii="Courier New" w:hAnsi="Courier New"/>
           <w:sz w:val="22"/>
           <w:szCs w:val="24"/>
         </w:rPr>
@@ -11388,7 +11388,7 @@
     <w:p>
       <w:pPr>
         <w:rPr>
-          <w:rFonts w:ascii="Courier New" w:hAnsi="Courier New" w:hint="eastAsia"/>
+          <w:rFonts w:ascii="Courier New" w:hAnsi="Courier New"/>
           <w:sz w:val="22"/>
           <w:szCs w:val="24"/>
         </w:rPr>
@@ -11793,7 +11793,7 @@
           <w:p>
             <w:pPr>
               <w:rPr>
-                <w:rFonts w:ascii="Courier New" w:hAnsi="Courier New" w:hint="eastAsia"/>
+                <w:rFonts w:ascii="Courier New" w:hAnsi="Courier New"/>
                 <w:b/>
                 <w:sz w:val="22"/>
                 <w:szCs w:val="24"/>
@@ -12189,67 +12189,7 @@
           <w:sz w:val="22"/>
           <w:szCs w:val="25"/>
         </w:rPr>
-        <w:t>，因此</w:t>
-      </w:r>
-      <w:r>
-        <w:rPr>
-          <w:rFonts w:ascii="Courier New" w:eastAsia="宋体" w:hAnsi="Courier New" w:cs="Courier New" w:hint="eastAsia"/>
-          <w:color w:val="000000"/>
-          <w:kern w:val="0"/>
-          <w:sz w:val="22"/>
-          <w:szCs w:val="25"/>
-        </w:rPr>
-        <w:t>若在输入参数时在整数后额外添加小数点，则</w:t>
-      </w:r>
-      <w:r>
-        <w:rPr>
-          <w:rFonts w:ascii="Courier New" w:eastAsia="宋体" w:hAnsi="Courier New" w:cs="Courier New" w:hint="eastAsia"/>
-          <w:color w:val="000000"/>
-          <w:kern w:val="0"/>
-          <w:sz w:val="22"/>
-          <w:szCs w:val="25"/>
-        </w:rPr>
-        <w:t>起点和终点的数据类型变为浮点型，数组</w:t>
-      </w:r>
-      <w:r>
-        <w:rPr>
-          <w:rFonts w:ascii="Courier New" w:eastAsia="宋体" w:hAnsi="Courier New" w:cs="Courier New" w:hint="eastAsia"/>
-          <w:color w:val="000000"/>
-          <w:kern w:val="0"/>
-          <w:sz w:val="22"/>
-          <w:szCs w:val="25"/>
-        </w:rPr>
-        <w:t>中元素的数据类型</w:t>
-      </w:r>
-      <w:r>
-        <w:rPr>
-          <w:rFonts w:ascii="Courier New" w:eastAsia="宋体" w:hAnsi="Courier New" w:cs="Courier New" w:hint="eastAsia"/>
-          <w:color w:val="000000"/>
-          <w:kern w:val="0"/>
-          <w:sz w:val="22"/>
-          <w:szCs w:val="25"/>
-        </w:rPr>
-        <w:t>也</w:t>
-      </w:r>
-      <w:r>
-        <w:rPr>
-          <w:rFonts w:ascii="Courier New" w:eastAsia="宋体" w:hAnsi="Courier New" w:cs="Courier New" w:hint="eastAsia"/>
-          <w:color w:val="000000"/>
-          <w:kern w:val="0"/>
-          <w:sz w:val="22"/>
-          <w:szCs w:val="25"/>
-        </w:rPr>
-        <w:t>为浮点型</w:t>
-      </w:r>
-      <w:r>
-        <w:rPr>
-          <w:rFonts w:ascii="Courier New" w:eastAsia="宋体" w:hAnsi="Courier New" w:cs="Courier New" w:hint="eastAsia"/>
-          <w:color w:val="000000"/>
-          <w:kern w:val="0"/>
-          <w:sz w:val="22"/>
-          <w:szCs w:val="25"/>
-        </w:rPr>
-        <w:t>（如下例</w:t>
+        <w:t>，因此若在输入参数时在整数后额外添加小数点，则起点和终点的数据类型变为浮点型，数组中元素的数据类型也为浮点型（如下例</w:t>
       </w:r>
       <w:r>
         <w:rPr>
@@ -12436,7 +12376,7 @@
           <w:p>
             <w:pPr>
               <w:rPr>
-                <w:rFonts w:ascii="Courier New" w:hAnsi="Courier New" w:hint="eastAsia"/>
+                <w:rFonts w:ascii="Courier New" w:hAnsi="Courier New"/>
                 <w:sz w:val="22"/>
                 <w:szCs w:val="24"/>
               </w:rPr>
@@ -12746,15 +12686,7 @@
                 <w:sz w:val="22"/>
                 <w:szCs w:val="24"/>
               </w:rPr>
-              <w:t>）</w:t>
-            </w:r>
-            <w:r>
-              <w:rPr>
-                <w:rFonts w:ascii="Courier New" w:hAnsi="Courier New" w:hint="eastAsia"/>
-                <w:sz w:val="22"/>
-                <w:szCs w:val="24"/>
-              </w:rPr>
-              <w:t>创建元素类型为浮点型的数组</w:t>
+              <w:t>）创建元素类型为浮点型的数组</w:t>
             </w:r>
           </w:p>
           <w:p>
@@ -12860,15 +12792,17 @@
     </w:p>
     <w:p>
       <w:pPr>
-        <w:ind w:firstLineChars="200" w:firstLine="440"/>
-        <w:rPr>
-          <w:rFonts w:ascii="Courier New" w:hAnsi="Courier New"/>
+        <w:ind w:firstLineChars="200" w:firstLine="442"/>
+        <w:rPr>
+          <w:rFonts w:ascii="Courier New" w:hAnsi="Courier New"/>
+          <w:b/>
           <w:sz w:val="22"/>
         </w:rPr>
       </w:pPr>
       <w:r>
         <w:rPr>
           <w:rFonts w:ascii="Courier New" w:hAnsi="Courier New" w:hint="eastAsia"/>
+          <w:b/>
           <w:sz w:val="22"/>
         </w:rPr>
         <w:t>2.</w:t>
@@ -12876,6 +12810,7 @@
       <w:r>
         <w:rPr>
           <w:rFonts w:ascii="Courier New" w:hAnsi="Courier New"/>
+          <w:b/>
           <w:sz w:val="22"/>
         </w:rPr>
         <w:t>5</w:t>
@@ -12883,6 +12818,7 @@
       <w:r>
         <w:rPr>
           <w:rFonts w:ascii="Courier New" w:hAnsi="Courier New" w:hint="eastAsia"/>
+          <w:b/>
           <w:sz w:val="22"/>
         </w:rPr>
         <w:t>.</w:t>
@@ -12890,6 +12826,7 @@
       <w:r>
         <w:rPr>
           <w:rFonts w:ascii="Courier New" w:hAnsi="Courier New"/>
+          <w:b/>
           <w:sz w:val="22"/>
         </w:rPr>
         <w:t xml:space="preserve">2 </w:t>
@@ -12897,6 +12834,7 @@
       <w:r>
         <w:rPr>
           <w:rFonts w:ascii="Courier New" w:hAnsi="Courier New" w:hint="eastAsia"/>
+          <w:b/>
           <w:sz w:val="22"/>
         </w:rPr>
         <w:t>ones(</w:t>
@@ -12904,6 +12842,7 @@
       <w:r>
         <w:rPr>
           <w:rFonts w:ascii="Courier New" w:hAnsi="Courier New"/>
+          <w:b/>
           <w:sz w:val="22"/>
         </w:rPr>
         <w:t>)</w:t>
@@ -12911,6 +12850,7 @@
       <w:r>
         <w:rPr>
           <w:rFonts w:ascii="Courier New" w:hAnsi="Courier New" w:hint="eastAsia"/>
+          <w:b/>
           <w:sz w:val="22"/>
         </w:rPr>
         <w:t>与</w:t>
@@ -12918,6 +12858,7 @@
       <w:r>
         <w:rPr>
           <w:rFonts w:ascii="Courier New" w:hAnsi="Courier New"/>
+          <w:b/>
           <w:sz w:val="22"/>
         </w:rPr>
         <w:t>zeros()</w:t>
@@ -12925,6 +12866,7 @@
       <w:r>
         <w:rPr>
           <w:rFonts w:ascii="Courier New" w:hAnsi="Courier New" w:hint="eastAsia"/>
+          <w:b/>
           <w:sz w:val="22"/>
         </w:rPr>
         <w:t>函数</w:t>
@@ -13006,7 +12948,7 @@
           <w:rFonts w:ascii="Courier New" w:hAnsi="Courier New" w:hint="eastAsia"/>
           <w:sz w:val="22"/>
         </w:rPr>
-        <w:t>数组。其基本语法格式为：</w:t>
+        <w:t>数组。</w:t>
       </w:r>
     </w:p>
     <w:tbl>
@@ -13026,7 +12968,7 @@
           <w:p>
             <w:pPr>
               <w:rPr>
-                <w:rFonts w:ascii="Courier New" w:hAnsi="Courier New" w:hint="eastAsia"/>
+                <w:rFonts w:ascii="Courier New" w:hAnsi="Courier New"/>
                 <w:b/>
                 <w:sz w:val="22"/>
               </w:rPr>
@@ -13272,16 +13214,7 @@
                 <w:rFonts w:ascii="Courier New" w:hAnsi="Courier New" w:hint="eastAsia"/>
                 <w:sz w:val="22"/>
               </w:rPr>
-              <w:t>二维</w:t>
-            </w:r>
-            <w:bookmarkStart w:id="0" w:name="_GoBack"/>
-            <w:bookmarkEnd w:id="0"/>
-            <w:r>
-              <w:rPr>
-                <w:rFonts w:ascii="Courier New" w:hAnsi="Courier New" w:hint="eastAsia"/>
-                <w:sz w:val="22"/>
-              </w:rPr>
-              <w:t>数组</w:t>
+              <w:t>二维数组</w:t>
             </w:r>
           </w:p>
           <w:p>
@@ -13390,7 +13323,7 @@
           <w:p>
             <w:pPr>
               <w:rPr>
-                <w:rFonts w:ascii="Courier New" w:hAnsi="Courier New" w:hint="eastAsia"/>
+                <w:rFonts w:ascii="Courier New" w:hAnsi="Courier New"/>
                 <w:sz w:val="22"/>
               </w:rPr>
             </w:pPr>
@@ -13473,7 +13406,7 @@
           <w:p>
             <w:pPr>
               <w:rPr>
-                <w:rFonts w:ascii="Courier New" w:hAnsi="Courier New" w:hint="eastAsia"/>
+                <w:rFonts w:ascii="Courier New" w:hAnsi="Courier New"/>
                 <w:sz w:val="22"/>
               </w:rPr>
             </w:pPr>
@@ -13504,6 +13437,647 @@
         </w:tc>
       </w:tr>
     </w:tbl>
+    <w:p>
+      <w:pPr>
+        <w:ind w:firstLineChars="200" w:firstLine="440"/>
+        <w:rPr>
+          <w:rFonts w:ascii="Courier New" w:hAnsi="Courier New"/>
+          <w:sz w:val="22"/>
+        </w:rPr>
+      </w:pPr>
+    </w:p>
+    <w:p>
+      <w:pPr>
+        <w:ind w:firstLineChars="200" w:firstLine="442"/>
+        <w:rPr>
+          <w:rFonts w:ascii="Courier New" w:hAnsi="Courier New"/>
+          <w:b/>
+          <w:sz w:val="22"/>
+        </w:rPr>
+      </w:pPr>
+      <w:r>
+        <w:rPr>
+          <w:rFonts w:ascii="Courier New" w:hAnsi="Courier New" w:hint="eastAsia"/>
+          <w:b/>
+          <w:sz w:val="22"/>
+        </w:rPr>
+        <w:t>2</w:t>
+      </w:r>
+      <w:r>
+        <w:rPr>
+          <w:rFonts w:ascii="Courier New" w:hAnsi="Courier New"/>
+          <w:b/>
+          <w:sz w:val="22"/>
+        </w:rPr>
+        <w:t>.5.3 identity()</w:t>
+      </w:r>
+      <w:r>
+        <w:rPr>
+          <w:rFonts w:ascii="Courier New" w:hAnsi="Courier New"/>
+          <w:b/>
+          <w:sz w:val="22"/>
+        </w:rPr>
+        <w:t>, empty()</w:t>
+      </w:r>
+      <w:r>
+        <w:rPr>
+          <w:rFonts w:ascii="Courier New" w:hAnsi="Courier New" w:hint="eastAsia"/>
+          <w:b/>
+          <w:sz w:val="22"/>
+        </w:rPr>
+        <w:t>和</w:t>
+      </w:r>
+      <w:r>
+        <w:rPr>
+          <w:rFonts w:ascii="Courier New" w:hAnsi="Courier New" w:hint="eastAsia"/>
+          <w:b/>
+          <w:sz w:val="22"/>
+        </w:rPr>
+        <w:t>f</w:t>
+      </w:r>
+      <w:r>
+        <w:rPr>
+          <w:rFonts w:ascii="Courier New" w:hAnsi="Courier New"/>
+          <w:b/>
+          <w:sz w:val="22"/>
+        </w:rPr>
+        <w:t>ill()</w:t>
+      </w:r>
+      <w:bookmarkStart w:id="0" w:name="_GoBack"/>
+      <w:bookmarkEnd w:id="0"/>
+      <w:r>
+        <w:rPr>
+          <w:rFonts w:ascii="Courier New" w:hAnsi="Courier New" w:hint="eastAsia"/>
+          <w:b/>
+          <w:sz w:val="22"/>
+        </w:rPr>
+        <w:t>函数</w:t>
+      </w:r>
+    </w:p>
+    <w:p>
+      <w:pPr>
+        <w:ind w:firstLineChars="200" w:firstLine="440"/>
+        <w:rPr>
+          <w:rFonts w:ascii="Courier New" w:hAnsi="Courier New"/>
+          <w:sz w:val="22"/>
+        </w:rPr>
+      </w:pPr>
+      <w:r>
+        <w:rPr>
+          <w:rFonts w:ascii="Courier New" w:hAnsi="Courier New" w:hint="eastAsia"/>
+          <w:sz w:val="22"/>
+        </w:rPr>
+        <w:t>identity</w:t>
+      </w:r>
+      <w:r>
+        <w:rPr>
+          <w:rFonts w:ascii="Courier New" w:hAnsi="Courier New"/>
+          <w:sz w:val="22"/>
+        </w:rPr>
+        <w:t>()</w:t>
+      </w:r>
+      <w:r>
+        <w:rPr>
+          <w:rFonts w:ascii="Courier New" w:hAnsi="Courier New" w:hint="eastAsia"/>
+          <w:sz w:val="22"/>
+        </w:rPr>
+        <w:t>函数可以</w:t>
+      </w:r>
+      <w:r>
+        <w:rPr>
+          <w:rFonts w:ascii="Courier New" w:hAnsi="Courier New" w:hint="eastAsia"/>
+          <w:sz w:val="22"/>
+        </w:rPr>
+        <w:t>创建一个</w:t>
+      </w:r>
+      <w:r>
+        <w:rPr>
+          <w:rFonts w:ascii="Courier New" w:hAnsi="Courier New" w:hint="eastAsia"/>
+          <w:sz w:val="22"/>
+        </w:rPr>
+        <w:t>n</w:t>
+      </w:r>
+      <w:r>
+        <w:rPr>
+          <w:rFonts w:ascii="Courier New" w:hAnsi="Courier New" w:hint="eastAsia"/>
+          <w:sz w:val="22"/>
+        </w:rPr>
+        <w:t>阶单位矩阵</w:t>
+      </w:r>
+      <w:r>
+        <w:rPr>
+          <w:rFonts w:ascii="Courier New" w:hAnsi="Courier New" w:hint="eastAsia"/>
+          <w:sz w:val="22"/>
+        </w:rPr>
+        <w:t>数组</w:t>
+      </w:r>
+      <w:r>
+        <w:rPr>
+          <w:rFonts w:ascii="Courier New" w:hAnsi="Courier New" w:hint="eastAsia"/>
+          <w:sz w:val="22"/>
+        </w:rPr>
+        <w:t>，其中</w:t>
+      </w:r>
+      <w:r>
+        <w:rPr>
+          <w:rFonts w:ascii="Courier New" w:hAnsi="Courier New" w:hint="eastAsia"/>
+          <w:sz w:val="22"/>
+        </w:rPr>
+        <w:t>n</w:t>
+      </w:r>
+      <w:r>
+        <w:rPr>
+          <w:rFonts w:ascii="Courier New" w:hAnsi="Courier New" w:hint="eastAsia"/>
+          <w:sz w:val="22"/>
+        </w:rPr>
+        <w:t>由参数指定</w:t>
+      </w:r>
+      <w:r>
+        <w:rPr>
+          <w:rFonts w:ascii="Courier New" w:hAnsi="Courier New" w:hint="eastAsia"/>
+          <w:sz w:val="22"/>
+        </w:rPr>
+        <w:t>。</w:t>
+      </w:r>
+      <w:r>
+        <w:rPr>
+          <w:rFonts w:ascii="Courier New" w:hAnsi="Courier New" w:hint="eastAsia"/>
+          <w:sz w:val="22"/>
+        </w:rPr>
+        <w:t>数组元素的数据类型也可以通过参数</w:t>
+      </w:r>
+      <w:proofErr w:type="spellStart"/>
+      <w:r>
+        <w:rPr>
+          <w:rFonts w:ascii="Courier New" w:hAnsi="Courier New" w:hint="eastAsia"/>
+          <w:sz w:val="22"/>
+        </w:rPr>
+        <w:t>d</w:t>
+      </w:r>
+      <w:r>
+        <w:rPr>
+          <w:rFonts w:ascii="Courier New" w:hAnsi="Courier New"/>
+          <w:sz w:val="22"/>
+        </w:rPr>
+        <w:t>type</w:t>
+      </w:r>
+      <w:proofErr w:type="spellEnd"/>
+      <w:r>
+        <w:rPr>
+          <w:rFonts w:ascii="Courier New" w:hAnsi="Courier New" w:hint="eastAsia"/>
+          <w:sz w:val="22"/>
+        </w:rPr>
+        <w:t>设置，</w:t>
+      </w:r>
+      <w:proofErr w:type="spellStart"/>
+      <w:r>
+        <w:rPr>
+          <w:rFonts w:ascii="Courier New" w:hAnsi="Courier New" w:hint="eastAsia"/>
+          <w:sz w:val="22"/>
+        </w:rPr>
+        <w:t>dtype</w:t>
+      </w:r>
+      <w:proofErr w:type="spellEnd"/>
+      <w:r>
+        <w:rPr>
+          <w:rFonts w:ascii="Courier New" w:hAnsi="Courier New" w:hint="eastAsia"/>
+          <w:sz w:val="22"/>
+        </w:rPr>
+        <w:t>的默认值是</w:t>
+      </w:r>
+      <w:r>
+        <w:rPr>
+          <w:rFonts w:ascii="Courier New" w:hAnsi="Courier New" w:hint="eastAsia"/>
+          <w:sz w:val="22"/>
+        </w:rPr>
+        <w:t>float</w:t>
+      </w:r>
+      <w:r>
+        <w:rPr>
+          <w:rFonts w:ascii="Courier New" w:hAnsi="Courier New"/>
+          <w:sz w:val="22"/>
+        </w:rPr>
+        <w:t>64</w:t>
+      </w:r>
+      <w:r>
+        <w:rPr>
+          <w:rFonts w:ascii="Courier New" w:hAnsi="Courier New" w:hint="eastAsia"/>
+          <w:sz w:val="22"/>
+        </w:rPr>
+        <w:t>。</w:t>
+      </w:r>
+    </w:p>
+    <w:tbl>
+      <w:tblPr>
+        <w:tblStyle w:val="a9"/>
+        <w:tblW w:w="0" w:type="auto"/>
+        <w:tblLook w:val="04A0" w:firstRow="1" w:lastRow="0" w:firstColumn="1" w:lastColumn="0" w:noHBand="0" w:noVBand="1"/>
+      </w:tblPr>
+      <w:tblGrid>
+        <w:gridCol w:w="8522"/>
+      </w:tblGrid>
+      <w:tr>
+        <w:tc>
+          <w:tcPr>
+            <w:tcW w:w="8522" w:type="dxa"/>
+          </w:tcPr>
+          <w:p>
+            <w:pPr>
+              <w:rPr>
+                <w:rFonts w:ascii="Courier New" w:hAnsi="Courier New"/>
+                <w:sz w:val="22"/>
+              </w:rPr>
+            </w:pPr>
+            <w:r>
+              <w:rPr>
+                <w:rFonts w:ascii="Courier New" w:hAnsi="Courier New"/>
+                <w:sz w:val="22"/>
+              </w:rPr>
+              <w:t>&gt;&gt;&gt;</w:t>
+            </w:r>
+            <w:r>
+              <w:rPr>
+                <w:rFonts w:ascii="Courier New" w:hAnsi="Courier New"/>
+                <w:sz w:val="22"/>
+              </w:rPr>
+              <w:t xml:space="preserve"> a = </w:t>
+            </w:r>
+            <w:proofErr w:type="spellStart"/>
+            <w:proofErr w:type="gramStart"/>
+            <w:r>
+              <w:rPr>
+                <w:rFonts w:ascii="Courier New" w:hAnsi="Courier New"/>
+                <w:sz w:val="22"/>
+              </w:rPr>
+              <w:t>np.identity</w:t>
+            </w:r>
+            <w:proofErr w:type="spellEnd"/>
+            <w:proofErr w:type="gramEnd"/>
+            <w:r>
+              <w:rPr>
+                <w:rFonts w:ascii="Courier New" w:hAnsi="Courier New"/>
+                <w:sz w:val="22"/>
+              </w:rPr>
+              <w:t>(4)</w:t>
+            </w:r>
+          </w:p>
+          <w:p>
+            <w:pPr>
+              <w:rPr>
+                <w:rFonts w:ascii="Courier New" w:hAnsi="Courier New"/>
+                <w:sz w:val="22"/>
+              </w:rPr>
+            </w:pPr>
+            <w:r>
+              <w:rPr>
+                <w:rFonts w:ascii="Courier New" w:hAnsi="Courier New" w:hint="eastAsia"/>
+                <w:sz w:val="22"/>
+              </w:rPr>
+              <w:t>&gt;</w:t>
+            </w:r>
+            <w:r>
+              <w:rPr>
+                <w:rFonts w:ascii="Courier New" w:hAnsi="Courier New"/>
+                <w:sz w:val="22"/>
+              </w:rPr>
+              <w:t>&gt;&gt; a</w:t>
+            </w:r>
+          </w:p>
+          <w:p>
+            <w:pPr>
+              <w:rPr>
+                <w:rFonts w:ascii="Courier New" w:hAnsi="Courier New"/>
+                <w:sz w:val="22"/>
+              </w:rPr>
+            </w:pPr>
+            <w:proofErr w:type="gramStart"/>
+            <w:r>
+              <w:rPr>
+                <w:rFonts w:ascii="Courier New" w:hAnsi="Courier New"/>
+                <w:sz w:val="22"/>
+              </w:rPr>
+              <w:t>array(</w:t>
+            </w:r>
+            <w:proofErr w:type="gramEnd"/>
+            <w:r>
+              <w:rPr>
+                <w:rFonts w:ascii="Courier New" w:hAnsi="Courier New"/>
+                <w:sz w:val="22"/>
+              </w:rPr>
+              <w:t>[[ 1.,  0.,  0.,  0.],</w:t>
+            </w:r>
+          </w:p>
+          <w:p>
+            <w:pPr>
+              <w:rPr>
+                <w:rFonts w:ascii="Courier New" w:hAnsi="Courier New"/>
+                <w:sz w:val="22"/>
+              </w:rPr>
+            </w:pPr>
+            <w:r>
+              <w:rPr>
+                <w:rFonts w:ascii="Courier New" w:hAnsi="Courier New"/>
+                <w:sz w:val="22"/>
+              </w:rPr>
+              <w:t xml:space="preserve">       [ 0</w:t>
+            </w:r>
+            <w:proofErr w:type="gramStart"/>
+            <w:r>
+              <w:rPr>
+                <w:rFonts w:ascii="Courier New" w:hAnsi="Courier New"/>
+                <w:sz w:val="22"/>
+              </w:rPr>
+              <w:t>.,  1</w:t>
+            </w:r>
+            <w:proofErr w:type="gramEnd"/>
+            <w:r>
+              <w:rPr>
+                <w:rFonts w:ascii="Courier New" w:hAnsi="Courier New"/>
+                <w:sz w:val="22"/>
+              </w:rPr>
+              <w:t>.,  0.,  0.],</w:t>
+            </w:r>
+          </w:p>
+          <w:p>
+            <w:pPr>
+              <w:rPr>
+                <w:rFonts w:ascii="Courier New" w:hAnsi="Courier New"/>
+                <w:sz w:val="22"/>
+              </w:rPr>
+            </w:pPr>
+            <w:r>
+              <w:rPr>
+                <w:rFonts w:ascii="Courier New" w:hAnsi="Courier New"/>
+                <w:sz w:val="22"/>
+              </w:rPr>
+              <w:t xml:space="preserve">       [ 0</w:t>
+            </w:r>
+            <w:proofErr w:type="gramStart"/>
+            <w:r>
+              <w:rPr>
+                <w:rFonts w:ascii="Courier New" w:hAnsi="Courier New"/>
+                <w:sz w:val="22"/>
+              </w:rPr>
+              <w:t>.,  0</w:t>
+            </w:r>
+            <w:proofErr w:type="gramEnd"/>
+            <w:r>
+              <w:rPr>
+                <w:rFonts w:ascii="Courier New" w:hAnsi="Courier New"/>
+                <w:sz w:val="22"/>
+              </w:rPr>
+              <w:t>.,  1.,  0.],</w:t>
+            </w:r>
+          </w:p>
+          <w:p>
+            <w:pPr>
+              <w:rPr>
+                <w:rFonts w:ascii="Courier New" w:hAnsi="Courier New"/>
+                <w:sz w:val="22"/>
+              </w:rPr>
+            </w:pPr>
+            <w:r>
+              <w:rPr>
+                <w:rFonts w:ascii="Courier New" w:hAnsi="Courier New"/>
+                <w:sz w:val="22"/>
+              </w:rPr>
+              <w:t xml:space="preserve">       [ 0</w:t>
+            </w:r>
+            <w:proofErr w:type="gramStart"/>
+            <w:r>
+              <w:rPr>
+                <w:rFonts w:ascii="Courier New" w:hAnsi="Courier New"/>
+                <w:sz w:val="22"/>
+              </w:rPr>
+              <w:t>.,  0</w:t>
+            </w:r>
+            <w:proofErr w:type="gramEnd"/>
+            <w:r>
+              <w:rPr>
+                <w:rFonts w:ascii="Courier New" w:hAnsi="Courier New"/>
+                <w:sz w:val="22"/>
+              </w:rPr>
+              <w:t>.,  0.,  1.]])</w:t>
+            </w:r>
+          </w:p>
+          <w:p>
+            <w:pPr>
+              <w:rPr>
+                <w:rFonts w:ascii="Courier New" w:hAnsi="Courier New"/>
+                <w:sz w:val="22"/>
+              </w:rPr>
+            </w:pPr>
+          </w:p>
+          <w:p>
+            <w:pPr>
+              <w:rPr>
+                <w:rFonts w:ascii="Courier New" w:hAnsi="Courier New"/>
+                <w:sz w:val="22"/>
+              </w:rPr>
+            </w:pPr>
+            <w:r>
+              <w:rPr>
+                <w:rFonts w:ascii="Courier New" w:hAnsi="Courier New" w:hint="eastAsia"/>
+                <w:sz w:val="22"/>
+              </w:rPr>
+              <w:lastRenderedPageBreak/>
+              <w:t>&gt;</w:t>
+            </w:r>
+            <w:r>
+              <w:rPr>
+                <w:rFonts w:ascii="Courier New" w:hAnsi="Courier New"/>
+                <w:sz w:val="22"/>
+              </w:rPr>
+              <w:t xml:space="preserve">&gt;&gt; </w:t>
+            </w:r>
+            <w:proofErr w:type="spellStart"/>
+            <w:proofErr w:type="gramStart"/>
+            <w:r>
+              <w:rPr>
+                <w:rFonts w:ascii="Courier New" w:hAnsi="Courier New"/>
+                <w:sz w:val="22"/>
+              </w:rPr>
+              <w:t>a.dtype</w:t>
+            </w:r>
+            <w:proofErr w:type="spellEnd"/>
+            <w:proofErr w:type="gramEnd"/>
+          </w:p>
+          <w:p>
+            <w:pPr>
+              <w:rPr>
+                <w:rFonts w:ascii="Courier New" w:hAnsi="Courier New"/>
+                <w:sz w:val="22"/>
+              </w:rPr>
+            </w:pPr>
+            <w:proofErr w:type="spellStart"/>
+            <w:r>
+              <w:rPr>
+                <w:rFonts w:ascii="Courier New" w:hAnsi="Courier New" w:hint="eastAsia"/>
+                <w:sz w:val="22"/>
+              </w:rPr>
+              <w:t>d</w:t>
+            </w:r>
+            <w:r>
+              <w:rPr>
+                <w:rFonts w:ascii="Courier New" w:hAnsi="Courier New"/>
+                <w:sz w:val="22"/>
+              </w:rPr>
+              <w:t>type</w:t>
+            </w:r>
+            <w:proofErr w:type="spellEnd"/>
+            <w:r>
+              <w:rPr>
+                <w:rFonts w:ascii="Courier New" w:hAnsi="Courier New"/>
+                <w:sz w:val="22"/>
+              </w:rPr>
+              <w:t>(‘float64’)</w:t>
+            </w:r>
+          </w:p>
+          <w:p>
+            <w:pPr>
+              <w:rPr>
+                <w:rFonts w:ascii="Courier New" w:hAnsi="Courier New"/>
+                <w:sz w:val="22"/>
+              </w:rPr>
+            </w:pPr>
+          </w:p>
+          <w:p>
+            <w:pPr>
+              <w:rPr>
+                <w:rFonts w:ascii="Courier New" w:hAnsi="Courier New" w:hint="eastAsia"/>
+                <w:sz w:val="22"/>
+              </w:rPr>
+            </w:pPr>
+            <w:r>
+              <w:rPr>
+                <w:rFonts w:ascii="Courier New" w:hAnsi="Courier New" w:hint="eastAsia"/>
+                <w:sz w:val="22"/>
+              </w:rPr>
+              <w:t>&gt;</w:t>
+            </w:r>
+            <w:r>
+              <w:rPr>
+                <w:rFonts w:ascii="Courier New" w:hAnsi="Courier New"/>
+                <w:sz w:val="22"/>
+              </w:rPr>
+              <w:t xml:space="preserve">&gt; </w:t>
+            </w:r>
+            <w:proofErr w:type="spellStart"/>
+            <w:proofErr w:type="gramStart"/>
+            <w:r>
+              <w:rPr>
+                <w:rFonts w:ascii="Courier New" w:hAnsi="Courier New"/>
+                <w:sz w:val="22"/>
+              </w:rPr>
+              <w:t>np.identity</w:t>
+            </w:r>
+            <w:proofErr w:type="spellEnd"/>
+            <w:proofErr w:type="gramEnd"/>
+            <w:r>
+              <w:rPr>
+                <w:rFonts w:ascii="Courier New" w:hAnsi="Courier New"/>
+                <w:sz w:val="22"/>
+              </w:rPr>
+              <w:t xml:space="preserve">(4, </w:t>
+            </w:r>
+            <w:proofErr w:type="spellStart"/>
+            <w:r>
+              <w:rPr>
+                <w:rFonts w:ascii="Courier New" w:hAnsi="Courier New"/>
+                <w:sz w:val="22"/>
+              </w:rPr>
+              <w:t>dtype</w:t>
+            </w:r>
+            <w:proofErr w:type="spellEnd"/>
+            <w:r>
+              <w:rPr>
+                <w:rFonts w:ascii="Courier New" w:hAnsi="Courier New"/>
+                <w:sz w:val="22"/>
+              </w:rPr>
+              <w:t>=int)</w:t>
+            </w:r>
+          </w:p>
+          <w:p>
+            <w:pPr>
+              <w:rPr>
+                <w:rFonts w:ascii="Courier New" w:hAnsi="Courier New"/>
+                <w:sz w:val="22"/>
+              </w:rPr>
+            </w:pPr>
+            <w:proofErr w:type="gramStart"/>
+            <w:r>
+              <w:rPr>
+                <w:rFonts w:ascii="Courier New" w:hAnsi="Courier New"/>
+                <w:sz w:val="22"/>
+              </w:rPr>
+              <w:t>array(</w:t>
+            </w:r>
+            <w:proofErr w:type="gramEnd"/>
+            <w:r>
+              <w:rPr>
+                <w:rFonts w:ascii="Courier New" w:hAnsi="Courier New"/>
+                <w:sz w:val="22"/>
+              </w:rPr>
+              <w:t>[[1, 0, 0, 0],</w:t>
+            </w:r>
+          </w:p>
+          <w:p>
+            <w:pPr>
+              <w:rPr>
+                <w:rFonts w:ascii="Courier New" w:hAnsi="Courier New"/>
+                <w:sz w:val="22"/>
+              </w:rPr>
+            </w:pPr>
+            <w:r>
+              <w:rPr>
+                <w:rFonts w:ascii="Courier New" w:hAnsi="Courier New"/>
+                <w:sz w:val="22"/>
+              </w:rPr>
+              <w:t xml:space="preserve">       [0, 1, 0, 0],</w:t>
+            </w:r>
+          </w:p>
+          <w:p>
+            <w:pPr>
+              <w:rPr>
+                <w:rFonts w:ascii="Courier New" w:hAnsi="Courier New"/>
+                <w:sz w:val="22"/>
+              </w:rPr>
+            </w:pPr>
+            <w:r>
+              <w:rPr>
+                <w:rFonts w:ascii="Courier New" w:hAnsi="Courier New"/>
+                <w:sz w:val="22"/>
+              </w:rPr>
+              <w:t xml:space="preserve">       [0, 0, 1, 0],</w:t>
+            </w:r>
+          </w:p>
+          <w:p>
+            <w:pPr>
+              <w:rPr>
+                <w:rFonts w:ascii="Courier New" w:hAnsi="Courier New" w:hint="eastAsia"/>
+                <w:sz w:val="22"/>
+              </w:rPr>
+            </w:pPr>
+            <w:r>
+              <w:rPr>
+                <w:rFonts w:ascii="Courier New" w:hAnsi="Courier New"/>
+                <w:sz w:val="22"/>
+              </w:rPr>
+              <w:t xml:space="preserve">       [0, 0, 0, 1]])</w:t>
+            </w:r>
+          </w:p>
+        </w:tc>
+      </w:tr>
+    </w:tbl>
+    <w:p>
+      <w:pPr>
+        <w:ind w:firstLineChars="200" w:firstLine="440"/>
+        <w:rPr>
+          <w:rFonts w:ascii="Courier New" w:hAnsi="Courier New"/>
+          <w:sz w:val="22"/>
+        </w:rPr>
+      </w:pPr>
+    </w:p>
     <w:p>
       <w:pPr>
         <w:ind w:firstLineChars="200" w:firstLine="440"/>
@@ -13714,6 +14288,7 @@
     <w:lsdException w:name="HTML Sample" w:semiHidden="1" w:unhideWhenUsed="1"/>
     <w:lsdException w:name="HTML Typewriter" w:semiHidden="1" w:unhideWhenUsed="1"/>
     <w:lsdException w:name="HTML Variable" w:semiHidden="1" w:unhideWhenUsed="1"/>
+    <w:lsdException w:name="Normal Table" w:semiHidden="1" w:unhideWhenUsed="1"/>
     <w:lsdException w:name="annotation subject" w:semiHidden="1" w:unhideWhenUsed="1"/>
     <w:lsdException w:name="No List" w:semiHidden="1" w:unhideWhenUsed="1"/>
     <w:lsdException w:name="Outline List 1" w:semiHidden="1" w:unhideWhenUsed="1"/>
@@ -13760,8 +14335,10 @@
     <w:lsdException w:name="Table Subtle 2" w:semiHidden="1" w:unhideWhenUsed="1"/>
     <w:lsdException w:name="Table Web 1" w:semiHidden="1" w:unhideWhenUsed="1"/>
     <w:lsdException w:name="Table Web 2" w:semiHidden="1" w:unhideWhenUsed="1"/>
+    <w:lsdException w:name="Table Web 3" w:semiHidden="1" w:unhideWhenUsed="1"/>
     <w:lsdException w:name="Balloon Text" w:semiHidden="1" w:unhideWhenUsed="1"/>
     <w:lsdException w:name="Table Grid" w:uiPriority="59"/>
+    <w:lsdException w:name="Table Theme" w:semiHidden="1" w:unhideWhenUsed="1"/>
     <w:lsdException w:name="Placeholder Text" w:semiHidden="1"/>
     <w:lsdException w:name="No Spacing" w:uiPriority="1" w:qFormat="1"/>
     <w:lsdException w:name="Light Shading" w:uiPriority="60"/>

</xml_diff>

<commit_message>
Book chapter update: updated chapter 2.5.3 "identity(), empty() and fill() function"
</commit_message>
<xml_diff>
--- a/numpy/numpy.docx
+++ b/numpy/numpy.docx
@@ -13092,7 +13092,42 @@
           <w:rFonts w:ascii="Courier New" w:hAnsi="Courier New" w:hint="eastAsia"/>
           <w:sz w:val="22"/>
         </w:rPr>
-        <w:t>是一个规定了数组维度的整数序列</w:t>
+        <w:t>是一个</w:t>
+      </w:r>
+      <w:r>
+        <w:rPr>
+          <w:rFonts w:ascii="Courier New" w:hAnsi="Courier New" w:hint="eastAsia"/>
+          <w:sz w:val="22"/>
+        </w:rPr>
+        <w:t>用于确定</w:t>
+      </w:r>
+      <w:r>
+        <w:rPr>
+          <w:rFonts w:ascii="Courier New" w:hAnsi="Courier New" w:hint="eastAsia"/>
+          <w:sz w:val="22"/>
+        </w:rPr>
+        <w:t>数组</w:t>
+      </w:r>
+      <w:r>
+        <w:rPr>
+          <w:rFonts w:ascii="Courier New" w:hAnsi="Courier New" w:hint="eastAsia"/>
+          <w:sz w:val="22"/>
+        </w:rPr>
+        <w:t>形状</w:t>
+      </w:r>
+      <w:r>
+        <w:rPr>
+          <w:rFonts w:ascii="Courier New" w:hAnsi="Courier New" w:hint="eastAsia"/>
+          <w:sz w:val="22"/>
+        </w:rPr>
+        <w:t>的整数</w:t>
+      </w:r>
+      <w:r>
+        <w:rPr>
+          <w:rFonts w:ascii="Courier New" w:hAnsi="Courier New" w:hint="eastAsia"/>
+          <w:sz w:val="22"/>
+        </w:rPr>
+        <w:t>序列</w:t>
       </w:r>
       <w:r>
         <w:rPr>
@@ -13503,8 +13538,6 @@
         </w:rPr>
         <w:t>ill()</w:t>
       </w:r>
-      <w:bookmarkStart w:id="0" w:name="_GoBack"/>
-      <w:bookmarkEnd w:id="0"/>
       <w:r>
         <w:rPr>
           <w:rFonts w:ascii="Courier New" w:hAnsi="Courier New" w:hint="eastAsia"/>
@@ -13684,386 +13717,54 @@
           <w:p>
             <w:pPr>
               <w:rPr>
-                <w:rFonts w:ascii="Courier New" w:hAnsi="Courier New"/>
-                <w:sz w:val="22"/>
-              </w:rPr>
-            </w:pPr>
-            <w:r>
-              <w:rPr>
-                <w:rFonts w:ascii="Courier New" w:hAnsi="Courier New"/>
-                <w:sz w:val="22"/>
-              </w:rPr>
-              <w:t>&gt;&gt;&gt;</w:t>
-            </w:r>
-            <w:r>
-              <w:rPr>
-                <w:rFonts w:ascii="Courier New" w:hAnsi="Courier New"/>
-                <w:sz w:val="22"/>
-              </w:rPr>
-              <w:t xml:space="preserve"> a = </w:t>
+                <w:rFonts w:ascii="Courier New" w:hAnsi="Courier New" w:hint="eastAsia"/>
+                <w:b/>
+                <w:sz w:val="22"/>
+              </w:rPr>
+            </w:pPr>
+            <w:proofErr w:type="gramStart"/>
+            <w:r>
+              <w:rPr>
+                <w:rFonts w:ascii="Courier New" w:hAnsi="Courier New" w:hint="eastAsia"/>
+                <w:b/>
+                <w:sz w:val="22"/>
+              </w:rPr>
+              <w:t>i</w:t>
+            </w:r>
+            <w:r>
+              <w:rPr>
+                <w:rFonts w:ascii="Courier New" w:hAnsi="Courier New"/>
+                <w:b/>
+                <w:sz w:val="22"/>
+              </w:rPr>
+              <w:t>dentity(</w:t>
+            </w:r>
+            <w:proofErr w:type="gramEnd"/>
+            <w:r>
+              <w:rPr>
+                <w:rFonts w:ascii="Courier New" w:hAnsi="Courier New"/>
+                <w:b/>
+                <w:sz w:val="22"/>
+              </w:rPr>
+              <w:t xml:space="preserve">n, </w:t>
             </w:r>
             <w:proofErr w:type="spellStart"/>
-            <w:proofErr w:type="gramStart"/>
-            <w:r>
-              <w:rPr>
-                <w:rFonts w:ascii="Courier New" w:hAnsi="Courier New"/>
-                <w:sz w:val="22"/>
-              </w:rPr>
-              <w:t>np.identity</w:t>
+            <w:r>
+              <w:rPr>
+                <w:rFonts w:ascii="Courier New" w:hAnsi="Courier New"/>
+                <w:b/>
+                <w:sz w:val="22"/>
+              </w:rPr>
+              <w:t>dtype</w:t>
             </w:r>
             <w:proofErr w:type="spellEnd"/>
-            <w:proofErr w:type="gramEnd"/>
-            <w:r>
-              <w:rPr>
-                <w:rFonts w:ascii="Courier New" w:hAnsi="Courier New"/>
-                <w:sz w:val="22"/>
-              </w:rPr>
-              <w:t>(4)</w:t>
-            </w:r>
-          </w:p>
-          <w:p>
-            <w:pPr>
-              <w:rPr>
-                <w:rFonts w:ascii="Courier New" w:hAnsi="Courier New"/>
-                <w:sz w:val="22"/>
-              </w:rPr>
-            </w:pPr>
-            <w:r>
-              <w:rPr>
-                <w:rFonts w:ascii="Courier New" w:hAnsi="Courier New" w:hint="eastAsia"/>
-                <w:sz w:val="22"/>
-              </w:rPr>
-              <w:t>&gt;</w:t>
-            </w:r>
-            <w:r>
-              <w:rPr>
-                <w:rFonts w:ascii="Courier New" w:hAnsi="Courier New"/>
-                <w:sz w:val="22"/>
-              </w:rPr>
-              <w:t>&gt;&gt; a</w:t>
-            </w:r>
-          </w:p>
-          <w:p>
-            <w:pPr>
-              <w:rPr>
-                <w:rFonts w:ascii="Courier New" w:hAnsi="Courier New"/>
-                <w:sz w:val="22"/>
-              </w:rPr>
-            </w:pPr>
-            <w:proofErr w:type="gramStart"/>
-            <w:r>
-              <w:rPr>
-                <w:rFonts w:ascii="Courier New" w:hAnsi="Courier New"/>
-                <w:sz w:val="22"/>
-              </w:rPr>
-              <w:t>array(</w:t>
-            </w:r>
-            <w:proofErr w:type="gramEnd"/>
-            <w:r>
-              <w:rPr>
-                <w:rFonts w:ascii="Courier New" w:hAnsi="Courier New"/>
-                <w:sz w:val="22"/>
-              </w:rPr>
-              <w:t>[[ 1.,  0.,  0.,  0.],</w:t>
-            </w:r>
-          </w:p>
-          <w:p>
-            <w:pPr>
-              <w:rPr>
-                <w:rFonts w:ascii="Courier New" w:hAnsi="Courier New"/>
-                <w:sz w:val="22"/>
-              </w:rPr>
-            </w:pPr>
-            <w:r>
-              <w:rPr>
-                <w:rFonts w:ascii="Courier New" w:hAnsi="Courier New"/>
-                <w:sz w:val="22"/>
-              </w:rPr>
-              <w:t xml:space="preserve">       [ 0</w:t>
-            </w:r>
-            <w:proofErr w:type="gramStart"/>
-            <w:r>
-              <w:rPr>
-                <w:rFonts w:ascii="Courier New" w:hAnsi="Courier New"/>
-                <w:sz w:val="22"/>
-              </w:rPr>
-              <w:t>.,  1</w:t>
-            </w:r>
-            <w:proofErr w:type="gramEnd"/>
-            <w:r>
-              <w:rPr>
-                <w:rFonts w:ascii="Courier New" w:hAnsi="Courier New"/>
-                <w:sz w:val="22"/>
-              </w:rPr>
-              <w:t>.,  0.,  0.],</w:t>
-            </w:r>
-          </w:p>
-          <w:p>
-            <w:pPr>
-              <w:rPr>
-                <w:rFonts w:ascii="Courier New" w:hAnsi="Courier New"/>
-                <w:sz w:val="22"/>
-              </w:rPr>
-            </w:pPr>
-            <w:r>
-              <w:rPr>
-                <w:rFonts w:ascii="Courier New" w:hAnsi="Courier New"/>
-                <w:sz w:val="22"/>
-              </w:rPr>
-              <w:t xml:space="preserve">       [ 0</w:t>
-            </w:r>
-            <w:proofErr w:type="gramStart"/>
-            <w:r>
-              <w:rPr>
-                <w:rFonts w:ascii="Courier New" w:hAnsi="Courier New"/>
-                <w:sz w:val="22"/>
-              </w:rPr>
-              <w:t>.,  0</w:t>
-            </w:r>
-            <w:proofErr w:type="gramEnd"/>
-            <w:r>
-              <w:rPr>
-                <w:rFonts w:ascii="Courier New" w:hAnsi="Courier New"/>
-                <w:sz w:val="22"/>
-              </w:rPr>
-              <w:t>.,  1.,  0.],</w:t>
-            </w:r>
-          </w:p>
-          <w:p>
-            <w:pPr>
-              <w:rPr>
-                <w:rFonts w:ascii="Courier New" w:hAnsi="Courier New"/>
-                <w:sz w:val="22"/>
-              </w:rPr>
-            </w:pPr>
-            <w:r>
-              <w:rPr>
-                <w:rFonts w:ascii="Courier New" w:hAnsi="Courier New"/>
-                <w:sz w:val="22"/>
-              </w:rPr>
-              <w:t xml:space="preserve">       [ 0</w:t>
-            </w:r>
-            <w:proofErr w:type="gramStart"/>
-            <w:r>
-              <w:rPr>
-                <w:rFonts w:ascii="Courier New" w:hAnsi="Courier New"/>
-                <w:sz w:val="22"/>
-              </w:rPr>
-              <w:t>.,  0</w:t>
-            </w:r>
-            <w:proofErr w:type="gramEnd"/>
-            <w:r>
-              <w:rPr>
-                <w:rFonts w:ascii="Courier New" w:hAnsi="Courier New"/>
-                <w:sz w:val="22"/>
-              </w:rPr>
-              <w:t>.,  0.,  1.]])</w:t>
-            </w:r>
-          </w:p>
-          <w:p>
-            <w:pPr>
-              <w:rPr>
-                <w:rFonts w:ascii="Courier New" w:hAnsi="Courier New"/>
-                <w:sz w:val="22"/>
-              </w:rPr>
-            </w:pPr>
-          </w:p>
-          <w:p>
-            <w:pPr>
-              <w:rPr>
-                <w:rFonts w:ascii="Courier New" w:hAnsi="Courier New"/>
-                <w:sz w:val="22"/>
-              </w:rPr>
-            </w:pPr>
-            <w:r>
-              <w:rPr>
-                <w:rFonts w:ascii="Courier New" w:hAnsi="Courier New" w:hint="eastAsia"/>
-                <w:sz w:val="22"/>
-              </w:rPr>
-              <w:lastRenderedPageBreak/>
-              <w:t>&gt;</w:t>
-            </w:r>
-            <w:r>
-              <w:rPr>
-                <w:rFonts w:ascii="Courier New" w:hAnsi="Courier New"/>
-                <w:sz w:val="22"/>
-              </w:rPr>
-              <w:t xml:space="preserve">&gt;&gt; </w:t>
-            </w:r>
-            <w:proofErr w:type="spellStart"/>
-            <w:proofErr w:type="gramStart"/>
-            <w:r>
-              <w:rPr>
-                <w:rFonts w:ascii="Courier New" w:hAnsi="Courier New"/>
-                <w:sz w:val="22"/>
-              </w:rPr>
-              <w:t>a.dtype</w:t>
-            </w:r>
-            <w:proofErr w:type="spellEnd"/>
-            <w:proofErr w:type="gramEnd"/>
-          </w:p>
-          <w:p>
-            <w:pPr>
-              <w:rPr>
-                <w:rFonts w:ascii="Courier New" w:hAnsi="Courier New"/>
-                <w:sz w:val="22"/>
-              </w:rPr>
-            </w:pPr>
-            <w:proofErr w:type="spellStart"/>
-            <w:r>
-              <w:rPr>
-                <w:rFonts w:ascii="Courier New" w:hAnsi="Courier New" w:hint="eastAsia"/>
-                <w:sz w:val="22"/>
-              </w:rPr>
-              <w:t>d</w:t>
-            </w:r>
-            <w:r>
-              <w:rPr>
-                <w:rFonts w:ascii="Courier New" w:hAnsi="Courier New"/>
-                <w:sz w:val="22"/>
-              </w:rPr>
-              <w:t>type</w:t>
-            </w:r>
-            <w:proofErr w:type="spellEnd"/>
-            <w:r>
-              <w:rPr>
-                <w:rFonts w:ascii="Courier New" w:hAnsi="Courier New"/>
-                <w:sz w:val="22"/>
-              </w:rPr>
-              <w:t>(‘float64’)</w:t>
-            </w:r>
-          </w:p>
-          <w:p>
-            <w:pPr>
-              <w:rPr>
-                <w:rFonts w:ascii="Courier New" w:hAnsi="Courier New"/>
-                <w:sz w:val="22"/>
-              </w:rPr>
-            </w:pPr>
-          </w:p>
-          <w:p>
-            <w:pPr>
-              <w:rPr>
-                <w:rFonts w:ascii="Courier New" w:hAnsi="Courier New" w:hint="eastAsia"/>
-                <w:sz w:val="22"/>
-              </w:rPr>
-            </w:pPr>
-            <w:r>
-              <w:rPr>
-                <w:rFonts w:ascii="Courier New" w:hAnsi="Courier New" w:hint="eastAsia"/>
-                <w:sz w:val="22"/>
-              </w:rPr>
-              <w:t>&gt;</w:t>
-            </w:r>
-            <w:r>
-              <w:rPr>
-                <w:rFonts w:ascii="Courier New" w:hAnsi="Courier New"/>
-                <w:sz w:val="22"/>
-              </w:rPr>
-              <w:t xml:space="preserve">&gt; </w:t>
-            </w:r>
-            <w:proofErr w:type="spellStart"/>
-            <w:proofErr w:type="gramStart"/>
-            <w:r>
-              <w:rPr>
-                <w:rFonts w:ascii="Courier New" w:hAnsi="Courier New"/>
-                <w:sz w:val="22"/>
-              </w:rPr>
-              <w:t>np.identity</w:t>
-            </w:r>
-            <w:proofErr w:type="spellEnd"/>
-            <w:proofErr w:type="gramEnd"/>
-            <w:r>
-              <w:rPr>
-                <w:rFonts w:ascii="Courier New" w:hAnsi="Courier New"/>
-                <w:sz w:val="22"/>
-              </w:rPr>
-              <w:t xml:space="preserve">(4, </w:t>
-            </w:r>
-            <w:proofErr w:type="spellStart"/>
-            <w:r>
-              <w:rPr>
-                <w:rFonts w:ascii="Courier New" w:hAnsi="Courier New"/>
-                <w:sz w:val="22"/>
-              </w:rPr>
-              <w:t>dtype</w:t>
-            </w:r>
-            <w:proofErr w:type="spellEnd"/>
-            <w:r>
-              <w:rPr>
-                <w:rFonts w:ascii="Courier New" w:hAnsi="Courier New"/>
-                <w:sz w:val="22"/>
-              </w:rPr>
-              <w:t>=int)</w:t>
-            </w:r>
-          </w:p>
-          <w:p>
-            <w:pPr>
-              <w:rPr>
-                <w:rFonts w:ascii="Courier New" w:hAnsi="Courier New"/>
-                <w:sz w:val="22"/>
-              </w:rPr>
-            </w:pPr>
-            <w:proofErr w:type="gramStart"/>
-            <w:r>
-              <w:rPr>
-                <w:rFonts w:ascii="Courier New" w:hAnsi="Courier New"/>
-                <w:sz w:val="22"/>
-              </w:rPr>
-              <w:t>array(</w:t>
-            </w:r>
-            <w:proofErr w:type="gramEnd"/>
-            <w:r>
-              <w:rPr>
-                <w:rFonts w:ascii="Courier New" w:hAnsi="Courier New"/>
-                <w:sz w:val="22"/>
-              </w:rPr>
-              <w:t>[[1, 0, 0, 0],</w:t>
-            </w:r>
-          </w:p>
-          <w:p>
-            <w:pPr>
-              <w:rPr>
-                <w:rFonts w:ascii="Courier New" w:hAnsi="Courier New"/>
-                <w:sz w:val="22"/>
-              </w:rPr>
-            </w:pPr>
-            <w:r>
-              <w:rPr>
-                <w:rFonts w:ascii="Courier New" w:hAnsi="Courier New"/>
-                <w:sz w:val="22"/>
-              </w:rPr>
-              <w:t xml:space="preserve">       [0, 1, 0, 0],</w:t>
-            </w:r>
-          </w:p>
-          <w:p>
-            <w:pPr>
-              <w:rPr>
-                <w:rFonts w:ascii="Courier New" w:hAnsi="Courier New"/>
-                <w:sz w:val="22"/>
-              </w:rPr>
-            </w:pPr>
-            <w:r>
-              <w:rPr>
-                <w:rFonts w:ascii="Courier New" w:hAnsi="Courier New"/>
-                <w:sz w:val="22"/>
-              </w:rPr>
-              <w:t xml:space="preserve">       [0, 0, 1, 0],</w:t>
-            </w:r>
-          </w:p>
-          <w:p>
-            <w:pPr>
-              <w:rPr>
-                <w:rFonts w:ascii="Courier New" w:hAnsi="Courier New" w:hint="eastAsia"/>
-                <w:sz w:val="22"/>
-              </w:rPr>
-            </w:pPr>
-            <w:r>
-              <w:rPr>
-                <w:rFonts w:ascii="Courier New" w:hAnsi="Courier New"/>
-                <w:sz w:val="22"/>
-              </w:rPr>
-              <w:t xml:space="preserve">       [0, 0, 0, 1]])</w:t>
+            <w:r>
+              <w:rPr>
+                <w:rFonts w:ascii="Courier New" w:hAnsi="Courier New"/>
+                <w:b/>
+                <w:sz w:val="22"/>
+              </w:rPr>
+              <w:t>=’float64’)</w:t>
             </w:r>
           </w:p>
         </w:tc>
@@ -14073,7 +13774,1190 @@
       <w:pPr>
         <w:ind w:firstLineChars="200" w:firstLine="440"/>
         <w:rPr>
-          <w:rFonts w:ascii="Courier New" w:hAnsi="Courier New"/>
+          <w:rFonts w:ascii="Courier New" w:hAnsi="Courier New" w:hint="eastAsia"/>
+          <w:sz w:val="22"/>
+        </w:rPr>
+      </w:pPr>
+      <w:r>
+        <w:rPr>
+          <w:rFonts w:ascii="Courier New" w:hAnsi="Courier New" w:hint="eastAsia"/>
+          <w:sz w:val="22"/>
+        </w:rPr>
+        <w:t>下面是一组</w:t>
+      </w:r>
+      <w:r>
+        <w:rPr>
+          <w:rFonts w:ascii="Courier New" w:hAnsi="Courier New" w:hint="eastAsia"/>
+          <w:sz w:val="22"/>
+        </w:rPr>
+        <w:t>identity</w:t>
+      </w:r>
+      <w:r>
+        <w:rPr>
+          <w:rFonts w:ascii="Courier New" w:hAnsi="Courier New"/>
+          <w:sz w:val="22"/>
+        </w:rPr>
+        <w:t>()</w:t>
+      </w:r>
+      <w:r>
+        <w:rPr>
+          <w:rFonts w:ascii="Courier New" w:hAnsi="Courier New" w:hint="eastAsia"/>
+          <w:sz w:val="22"/>
+        </w:rPr>
+        <w:t>函数的应用实例：</w:t>
+      </w:r>
+    </w:p>
+    <w:tbl>
+      <w:tblPr>
+        <w:tblStyle w:val="a9"/>
+        <w:tblW w:w="0" w:type="auto"/>
+        <w:tblLook w:val="04A0" w:firstRow="1" w:lastRow="0" w:firstColumn="1" w:lastColumn="0" w:noHBand="0" w:noVBand="1"/>
+      </w:tblPr>
+      <w:tblGrid>
+        <w:gridCol w:w="8522"/>
+      </w:tblGrid>
+      <w:tr>
+        <w:tc>
+          <w:tcPr>
+            <w:tcW w:w="8522" w:type="dxa"/>
+          </w:tcPr>
+          <w:p>
+            <w:pPr>
+              <w:rPr>
+                <w:rFonts w:ascii="Courier New" w:hAnsi="Courier New"/>
+                <w:sz w:val="22"/>
+              </w:rPr>
+            </w:pPr>
+            <w:r>
+              <w:rPr>
+                <w:rFonts w:ascii="Courier New" w:hAnsi="Courier New"/>
+                <w:sz w:val="22"/>
+              </w:rPr>
+              <w:t>&gt;&gt;&gt;</w:t>
+            </w:r>
+            <w:r>
+              <w:rPr>
+                <w:rFonts w:ascii="Courier New" w:hAnsi="Courier New"/>
+                <w:sz w:val="22"/>
+              </w:rPr>
+              <w:t xml:space="preserve"> a = </w:t>
+            </w:r>
+            <w:proofErr w:type="spellStart"/>
+            <w:proofErr w:type="gramStart"/>
+            <w:r>
+              <w:rPr>
+                <w:rFonts w:ascii="Courier New" w:hAnsi="Courier New"/>
+                <w:sz w:val="22"/>
+              </w:rPr>
+              <w:t>np.identity</w:t>
+            </w:r>
+            <w:proofErr w:type="spellEnd"/>
+            <w:proofErr w:type="gramEnd"/>
+            <w:r>
+              <w:rPr>
+                <w:rFonts w:ascii="Courier New" w:hAnsi="Courier New"/>
+                <w:sz w:val="22"/>
+              </w:rPr>
+              <w:t>(4)</w:t>
+            </w:r>
+          </w:p>
+          <w:p>
+            <w:pPr>
+              <w:rPr>
+                <w:rFonts w:ascii="Courier New" w:hAnsi="Courier New"/>
+                <w:sz w:val="22"/>
+              </w:rPr>
+            </w:pPr>
+            <w:r>
+              <w:rPr>
+                <w:rFonts w:ascii="Courier New" w:hAnsi="Courier New" w:hint="eastAsia"/>
+                <w:sz w:val="22"/>
+              </w:rPr>
+              <w:t>&gt;</w:t>
+            </w:r>
+            <w:r>
+              <w:rPr>
+                <w:rFonts w:ascii="Courier New" w:hAnsi="Courier New"/>
+                <w:sz w:val="22"/>
+              </w:rPr>
+              <w:t>&gt;&gt; a</w:t>
+            </w:r>
+          </w:p>
+          <w:p>
+            <w:pPr>
+              <w:rPr>
+                <w:rFonts w:ascii="Courier New" w:hAnsi="Courier New"/>
+                <w:sz w:val="22"/>
+              </w:rPr>
+            </w:pPr>
+            <w:proofErr w:type="gramStart"/>
+            <w:r>
+              <w:rPr>
+                <w:rFonts w:ascii="Courier New" w:hAnsi="Courier New"/>
+                <w:sz w:val="22"/>
+              </w:rPr>
+              <w:t>array(</w:t>
+            </w:r>
+            <w:proofErr w:type="gramEnd"/>
+            <w:r>
+              <w:rPr>
+                <w:rFonts w:ascii="Courier New" w:hAnsi="Courier New"/>
+                <w:sz w:val="22"/>
+              </w:rPr>
+              <w:t>[[ 1.,  0.,  0.,  0.],</w:t>
+            </w:r>
+          </w:p>
+          <w:p>
+            <w:pPr>
+              <w:rPr>
+                <w:rFonts w:ascii="Courier New" w:hAnsi="Courier New"/>
+                <w:sz w:val="22"/>
+              </w:rPr>
+            </w:pPr>
+            <w:r>
+              <w:rPr>
+                <w:rFonts w:ascii="Courier New" w:hAnsi="Courier New"/>
+                <w:sz w:val="22"/>
+              </w:rPr>
+              <w:t xml:space="preserve">       [ 0</w:t>
+            </w:r>
+            <w:proofErr w:type="gramStart"/>
+            <w:r>
+              <w:rPr>
+                <w:rFonts w:ascii="Courier New" w:hAnsi="Courier New"/>
+                <w:sz w:val="22"/>
+              </w:rPr>
+              <w:t>.,  1</w:t>
+            </w:r>
+            <w:proofErr w:type="gramEnd"/>
+            <w:r>
+              <w:rPr>
+                <w:rFonts w:ascii="Courier New" w:hAnsi="Courier New"/>
+                <w:sz w:val="22"/>
+              </w:rPr>
+              <w:t>.,  0.,  0.],</w:t>
+            </w:r>
+          </w:p>
+          <w:p>
+            <w:pPr>
+              <w:rPr>
+                <w:rFonts w:ascii="Courier New" w:hAnsi="Courier New"/>
+                <w:sz w:val="22"/>
+              </w:rPr>
+            </w:pPr>
+            <w:r>
+              <w:rPr>
+                <w:rFonts w:ascii="Courier New" w:hAnsi="Courier New"/>
+                <w:sz w:val="22"/>
+              </w:rPr>
+              <w:t xml:space="preserve">       [ 0</w:t>
+            </w:r>
+            <w:proofErr w:type="gramStart"/>
+            <w:r>
+              <w:rPr>
+                <w:rFonts w:ascii="Courier New" w:hAnsi="Courier New"/>
+                <w:sz w:val="22"/>
+              </w:rPr>
+              <w:t>.,  0</w:t>
+            </w:r>
+            <w:proofErr w:type="gramEnd"/>
+            <w:r>
+              <w:rPr>
+                <w:rFonts w:ascii="Courier New" w:hAnsi="Courier New"/>
+                <w:sz w:val="22"/>
+              </w:rPr>
+              <w:t>.,  1.,  0.],</w:t>
+            </w:r>
+          </w:p>
+          <w:p>
+            <w:pPr>
+              <w:rPr>
+                <w:rFonts w:ascii="Courier New" w:hAnsi="Courier New"/>
+                <w:sz w:val="22"/>
+              </w:rPr>
+            </w:pPr>
+            <w:r>
+              <w:rPr>
+                <w:rFonts w:ascii="Courier New" w:hAnsi="Courier New"/>
+                <w:sz w:val="22"/>
+              </w:rPr>
+              <w:lastRenderedPageBreak/>
+              <w:t xml:space="preserve">       [ 0</w:t>
+            </w:r>
+            <w:proofErr w:type="gramStart"/>
+            <w:r>
+              <w:rPr>
+                <w:rFonts w:ascii="Courier New" w:hAnsi="Courier New"/>
+                <w:sz w:val="22"/>
+              </w:rPr>
+              <w:t>.,  0</w:t>
+            </w:r>
+            <w:proofErr w:type="gramEnd"/>
+            <w:r>
+              <w:rPr>
+                <w:rFonts w:ascii="Courier New" w:hAnsi="Courier New"/>
+                <w:sz w:val="22"/>
+              </w:rPr>
+              <w:t>.,  0.,  1.]])</w:t>
+            </w:r>
+          </w:p>
+          <w:p>
+            <w:pPr>
+              <w:rPr>
+                <w:rFonts w:ascii="Courier New" w:hAnsi="Courier New"/>
+                <w:sz w:val="22"/>
+              </w:rPr>
+            </w:pPr>
+          </w:p>
+          <w:p>
+            <w:pPr>
+              <w:rPr>
+                <w:rFonts w:ascii="Courier New" w:hAnsi="Courier New"/>
+                <w:sz w:val="22"/>
+              </w:rPr>
+            </w:pPr>
+            <w:r>
+              <w:rPr>
+                <w:rFonts w:ascii="Courier New" w:hAnsi="Courier New" w:hint="eastAsia"/>
+                <w:sz w:val="22"/>
+              </w:rPr>
+              <w:t>&gt;</w:t>
+            </w:r>
+            <w:r>
+              <w:rPr>
+                <w:rFonts w:ascii="Courier New" w:hAnsi="Courier New"/>
+                <w:sz w:val="22"/>
+              </w:rPr>
+              <w:t xml:space="preserve">&gt;&gt; </w:t>
+            </w:r>
+            <w:proofErr w:type="spellStart"/>
+            <w:proofErr w:type="gramStart"/>
+            <w:r>
+              <w:rPr>
+                <w:rFonts w:ascii="Courier New" w:hAnsi="Courier New"/>
+                <w:sz w:val="22"/>
+              </w:rPr>
+              <w:t>a.dtype</w:t>
+            </w:r>
+            <w:proofErr w:type="spellEnd"/>
+            <w:proofErr w:type="gramEnd"/>
+          </w:p>
+          <w:p>
+            <w:pPr>
+              <w:rPr>
+                <w:rFonts w:ascii="Courier New" w:hAnsi="Courier New"/>
+                <w:sz w:val="22"/>
+              </w:rPr>
+            </w:pPr>
+            <w:proofErr w:type="spellStart"/>
+            <w:r>
+              <w:rPr>
+                <w:rFonts w:ascii="Courier New" w:hAnsi="Courier New" w:hint="eastAsia"/>
+                <w:sz w:val="22"/>
+              </w:rPr>
+              <w:t>d</w:t>
+            </w:r>
+            <w:r>
+              <w:rPr>
+                <w:rFonts w:ascii="Courier New" w:hAnsi="Courier New"/>
+                <w:sz w:val="22"/>
+              </w:rPr>
+              <w:t>type</w:t>
+            </w:r>
+            <w:proofErr w:type="spellEnd"/>
+            <w:r>
+              <w:rPr>
+                <w:rFonts w:ascii="Courier New" w:hAnsi="Courier New"/>
+                <w:sz w:val="22"/>
+              </w:rPr>
+              <w:t>(‘float64’)</w:t>
+            </w:r>
+          </w:p>
+          <w:p>
+            <w:pPr>
+              <w:rPr>
+                <w:rFonts w:ascii="Courier New" w:hAnsi="Courier New"/>
+                <w:sz w:val="22"/>
+              </w:rPr>
+            </w:pPr>
+          </w:p>
+          <w:p>
+            <w:pPr>
+              <w:rPr>
+                <w:rFonts w:ascii="Courier New" w:hAnsi="Courier New" w:hint="eastAsia"/>
+                <w:sz w:val="22"/>
+              </w:rPr>
+            </w:pPr>
+            <w:r>
+              <w:rPr>
+                <w:rFonts w:ascii="Courier New" w:hAnsi="Courier New" w:hint="eastAsia"/>
+                <w:sz w:val="22"/>
+              </w:rPr>
+              <w:t>&gt;</w:t>
+            </w:r>
+            <w:r>
+              <w:rPr>
+                <w:rFonts w:ascii="Courier New" w:hAnsi="Courier New"/>
+                <w:sz w:val="22"/>
+              </w:rPr>
+              <w:t xml:space="preserve">&gt; </w:t>
+            </w:r>
+            <w:proofErr w:type="spellStart"/>
+            <w:proofErr w:type="gramStart"/>
+            <w:r>
+              <w:rPr>
+                <w:rFonts w:ascii="Courier New" w:hAnsi="Courier New"/>
+                <w:sz w:val="22"/>
+              </w:rPr>
+              <w:t>np.identity</w:t>
+            </w:r>
+            <w:proofErr w:type="spellEnd"/>
+            <w:proofErr w:type="gramEnd"/>
+            <w:r>
+              <w:rPr>
+                <w:rFonts w:ascii="Courier New" w:hAnsi="Courier New"/>
+                <w:sz w:val="22"/>
+              </w:rPr>
+              <w:t xml:space="preserve">(4, </w:t>
+            </w:r>
+            <w:proofErr w:type="spellStart"/>
+            <w:r>
+              <w:rPr>
+                <w:rFonts w:ascii="Courier New" w:hAnsi="Courier New"/>
+                <w:sz w:val="22"/>
+              </w:rPr>
+              <w:t>dtype</w:t>
+            </w:r>
+            <w:proofErr w:type="spellEnd"/>
+            <w:r>
+              <w:rPr>
+                <w:rFonts w:ascii="Courier New" w:hAnsi="Courier New"/>
+                <w:sz w:val="22"/>
+              </w:rPr>
+              <w:t>=int)</w:t>
+            </w:r>
+          </w:p>
+          <w:p>
+            <w:pPr>
+              <w:rPr>
+                <w:rFonts w:ascii="Courier New" w:hAnsi="Courier New"/>
+                <w:sz w:val="22"/>
+              </w:rPr>
+            </w:pPr>
+            <w:proofErr w:type="gramStart"/>
+            <w:r>
+              <w:rPr>
+                <w:rFonts w:ascii="Courier New" w:hAnsi="Courier New"/>
+                <w:sz w:val="22"/>
+              </w:rPr>
+              <w:t>array(</w:t>
+            </w:r>
+            <w:proofErr w:type="gramEnd"/>
+            <w:r>
+              <w:rPr>
+                <w:rFonts w:ascii="Courier New" w:hAnsi="Courier New"/>
+                <w:sz w:val="22"/>
+              </w:rPr>
+              <w:t>[[1, 0, 0, 0],</w:t>
+            </w:r>
+          </w:p>
+          <w:p>
+            <w:pPr>
+              <w:rPr>
+                <w:rFonts w:ascii="Courier New" w:hAnsi="Courier New"/>
+                <w:sz w:val="22"/>
+              </w:rPr>
+            </w:pPr>
+            <w:r>
+              <w:rPr>
+                <w:rFonts w:ascii="Courier New" w:hAnsi="Courier New"/>
+                <w:sz w:val="22"/>
+              </w:rPr>
+              <w:t xml:space="preserve">       [0, 1, 0, 0],</w:t>
+            </w:r>
+          </w:p>
+          <w:p>
+            <w:pPr>
+              <w:rPr>
+                <w:rFonts w:ascii="Courier New" w:hAnsi="Courier New"/>
+                <w:sz w:val="22"/>
+              </w:rPr>
+            </w:pPr>
+            <w:r>
+              <w:rPr>
+                <w:rFonts w:ascii="Courier New" w:hAnsi="Courier New"/>
+                <w:sz w:val="22"/>
+              </w:rPr>
+              <w:t xml:space="preserve">       [0, 0, 1, 0],</w:t>
+            </w:r>
+          </w:p>
+          <w:p>
+            <w:pPr>
+              <w:rPr>
+                <w:rFonts w:ascii="Courier New" w:hAnsi="Courier New" w:hint="eastAsia"/>
+                <w:sz w:val="22"/>
+              </w:rPr>
+            </w:pPr>
+            <w:r>
+              <w:rPr>
+                <w:rFonts w:ascii="Courier New" w:hAnsi="Courier New"/>
+                <w:sz w:val="22"/>
+              </w:rPr>
+              <w:t xml:space="preserve">       [0, 0, 0, 1]])</w:t>
+            </w:r>
+          </w:p>
+        </w:tc>
+      </w:tr>
+    </w:tbl>
+    <w:p>
+      <w:pPr>
+        <w:ind w:firstLineChars="200" w:firstLine="440"/>
+        <w:rPr>
+          <w:rFonts w:ascii="Courier New" w:hAnsi="Courier New"/>
+          <w:sz w:val="22"/>
+        </w:rPr>
+      </w:pPr>
+      <w:r>
+        <w:rPr>
+          <w:rFonts w:ascii="Courier New" w:hAnsi="Courier New" w:hint="eastAsia"/>
+          <w:sz w:val="22"/>
+        </w:rPr>
+        <w:lastRenderedPageBreak/>
+        <w:t>empty(</w:t>
+      </w:r>
+      <w:r>
+        <w:rPr>
+          <w:rFonts w:ascii="Courier New" w:hAnsi="Courier New"/>
+          <w:sz w:val="22"/>
+        </w:rPr>
+        <w:t>)</w:t>
+      </w:r>
+      <w:r>
+        <w:rPr>
+          <w:rFonts w:ascii="Courier New" w:hAnsi="Courier New" w:hint="eastAsia"/>
+          <w:sz w:val="22"/>
+        </w:rPr>
+        <w:t>函数可以创建一个指定形状与数据类型的空数组：</w:t>
+      </w:r>
+    </w:p>
+    <w:tbl>
+      <w:tblPr>
+        <w:tblStyle w:val="a9"/>
+        <w:tblW w:w="0" w:type="auto"/>
+        <w:tblLook w:val="04A0" w:firstRow="1" w:lastRow="0" w:firstColumn="1" w:lastColumn="0" w:noHBand="0" w:noVBand="1"/>
+      </w:tblPr>
+      <w:tblGrid>
+        <w:gridCol w:w="8522"/>
+      </w:tblGrid>
+      <w:tr>
+        <w:tc>
+          <w:tcPr>
+            <w:tcW w:w="8522" w:type="dxa"/>
+          </w:tcPr>
+          <w:p>
+            <w:pPr>
+              <w:rPr>
+                <w:rFonts w:ascii="Courier New" w:hAnsi="Courier New" w:hint="eastAsia"/>
+                <w:b/>
+                <w:sz w:val="22"/>
+              </w:rPr>
+            </w:pPr>
+            <w:proofErr w:type="gramStart"/>
+            <w:r>
+              <w:rPr>
+                <w:rFonts w:ascii="Courier New" w:hAnsi="Courier New"/>
+                <w:b/>
+                <w:sz w:val="22"/>
+              </w:rPr>
+              <w:t>empty(</w:t>
+            </w:r>
+            <w:proofErr w:type="gramEnd"/>
+            <w:r>
+              <w:rPr>
+                <w:rFonts w:ascii="Courier New" w:hAnsi="Courier New"/>
+                <w:b/>
+                <w:sz w:val="22"/>
+              </w:rPr>
+              <w:t xml:space="preserve">shape, </w:t>
+            </w:r>
+            <w:proofErr w:type="spellStart"/>
+            <w:r>
+              <w:rPr>
+                <w:rFonts w:ascii="Courier New" w:hAnsi="Courier New"/>
+                <w:b/>
+                <w:sz w:val="22"/>
+              </w:rPr>
+              <w:t>dtype</w:t>
+            </w:r>
+            <w:proofErr w:type="spellEnd"/>
+            <w:r>
+              <w:rPr>
+                <w:rFonts w:ascii="Courier New" w:hAnsi="Courier New"/>
+                <w:b/>
+                <w:sz w:val="22"/>
+              </w:rPr>
+              <w:t>=float</w:t>
+            </w:r>
+            <w:r>
+              <w:rPr>
+                <w:rFonts w:ascii="Courier New" w:hAnsi="Courier New"/>
+                <w:b/>
+                <w:sz w:val="22"/>
+              </w:rPr>
+              <w:t>64</w:t>
+            </w:r>
+            <w:r>
+              <w:rPr>
+                <w:rFonts w:ascii="Courier New" w:hAnsi="Courier New"/>
+                <w:b/>
+                <w:sz w:val="22"/>
+              </w:rPr>
+              <w:t>, order='C')</w:t>
+            </w:r>
+          </w:p>
+        </w:tc>
+      </w:tr>
+    </w:tbl>
+    <w:p>
+      <w:pPr>
+        <w:ind w:firstLineChars="200" w:firstLine="440"/>
+        <w:rPr>
+          <w:rFonts w:ascii="Courier New" w:hAnsi="Courier New"/>
+          <w:sz w:val="22"/>
+        </w:rPr>
+      </w:pPr>
+      <w:r>
+        <w:rPr>
+          <w:rFonts w:ascii="Courier New" w:hAnsi="Courier New" w:hint="eastAsia"/>
+          <w:sz w:val="22"/>
+        </w:rPr>
+        <w:t>其中，</w:t>
+      </w:r>
+      <w:r>
+        <w:rPr>
+          <w:rFonts w:ascii="Courier New" w:hAnsi="Courier New" w:hint="eastAsia"/>
+          <w:sz w:val="22"/>
+        </w:rPr>
+        <w:t>shape</w:t>
+      </w:r>
+      <w:r>
+        <w:rPr>
+          <w:rFonts w:ascii="Courier New" w:hAnsi="Courier New" w:hint="eastAsia"/>
+          <w:sz w:val="22"/>
+        </w:rPr>
+        <w:t>是一个用于确定数组形状的整数</w:t>
+      </w:r>
+      <w:r>
+        <w:rPr>
+          <w:rFonts w:ascii="Courier New" w:hAnsi="Courier New" w:hint="eastAsia"/>
+          <w:sz w:val="22"/>
+        </w:rPr>
+        <w:t>序列。</w:t>
+      </w:r>
+      <w:r>
+        <w:rPr>
+          <w:rFonts w:ascii="Courier New" w:hAnsi="Courier New" w:hint="eastAsia"/>
+          <w:sz w:val="22"/>
+        </w:rPr>
+        <w:t>若数据类型参数</w:t>
+      </w:r>
+      <w:proofErr w:type="spellStart"/>
+      <w:r>
+        <w:rPr>
+          <w:rFonts w:ascii="Courier New" w:hAnsi="Courier New" w:hint="eastAsia"/>
+          <w:sz w:val="22"/>
+        </w:rPr>
+        <w:t>dtype</w:t>
+      </w:r>
+      <w:proofErr w:type="spellEnd"/>
+      <w:r>
+        <w:rPr>
+          <w:rFonts w:ascii="Courier New" w:hAnsi="Courier New" w:hint="eastAsia"/>
+          <w:sz w:val="22"/>
+        </w:rPr>
+        <w:t>未被指定，则其默认值为</w:t>
+      </w:r>
+      <w:r>
+        <w:rPr>
+          <w:rFonts w:ascii="Courier New" w:hAnsi="Courier New" w:hint="eastAsia"/>
+          <w:sz w:val="22"/>
+        </w:rPr>
+        <w:t>f</w:t>
+      </w:r>
+      <w:r>
+        <w:rPr>
+          <w:rFonts w:ascii="Courier New" w:hAnsi="Courier New"/>
+          <w:sz w:val="22"/>
+        </w:rPr>
+        <w:t>loat64</w:t>
+      </w:r>
+      <w:r>
+        <w:rPr>
+          <w:rFonts w:ascii="Courier New" w:hAnsi="Courier New" w:hint="eastAsia"/>
+          <w:sz w:val="22"/>
+        </w:rPr>
+        <w:t>。</w:t>
+      </w:r>
+      <w:r>
+        <w:rPr>
+          <w:rFonts w:ascii="Courier New" w:hAnsi="Courier New" w:hint="eastAsia"/>
+          <w:sz w:val="22"/>
+        </w:rPr>
+        <w:t>参数</w:t>
+      </w:r>
+      <w:r>
+        <w:rPr>
+          <w:rFonts w:ascii="Courier New" w:hAnsi="Courier New" w:hint="eastAsia"/>
+          <w:sz w:val="22"/>
+        </w:rPr>
+        <w:t>order</w:t>
+      </w:r>
+      <w:r>
+        <w:rPr>
+          <w:rFonts w:ascii="Courier New" w:hAnsi="Courier New" w:hint="eastAsia"/>
+          <w:sz w:val="22"/>
+        </w:rPr>
+        <w:t>有两个选项：</w:t>
+      </w:r>
+      <w:r>
+        <w:rPr>
+          <w:rFonts w:ascii="Courier New" w:hAnsi="Courier New"/>
+          <w:sz w:val="22"/>
+        </w:rPr>
+        <w:t>’C</w:t>
+      </w:r>
+      <w:proofErr w:type="gramStart"/>
+      <w:r>
+        <w:rPr>
+          <w:rFonts w:ascii="Courier New" w:hAnsi="Courier New"/>
+          <w:sz w:val="22"/>
+        </w:rPr>
+        <w:t>’</w:t>
+      </w:r>
+      <w:proofErr w:type="gramEnd"/>
+      <w:r>
+        <w:rPr>
+          <w:rFonts w:ascii="Courier New" w:hAnsi="Courier New" w:hint="eastAsia"/>
+          <w:sz w:val="22"/>
+        </w:rPr>
+        <w:t>（行优先）</w:t>
+      </w:r>
+      <w:r>
+        <w:rPr>
+          <w:rFonts w:ascii="Courier New" w:hAnsi="Courier New" w:hint="eastAsia"/>
+          <w:sz w:val="22"/>
+        </w:rPr>
+        <w:t>和</w:t>
+      </w:r>
+      <w:proofErr w:type="gramStart"/>
+      <w:r>
+        <w:rPr>
+          <w:rFonts w:ascii="Courier New" w:hAnsi="Courier New"/>
+          <w:sz w:val="22"/>
+        </w:rPr>
+        <w:t>’</w:t>
+      </w:r>
+      <w:proofErr w:type="gramEnd"/>
+      <w:r>
+        <w:rPr>
+          <w:rFonts w:ascii="Courier New" w:hAnsi="Courier New"/>
+          <w:sz w:val="22"/>
+        </w:rPr>
+        <w:t>F</w:t>
+      </w:r>
+      <w:proofErr w:type="gramStart"/>
+      <w:r>
+        <w:rPr>
+          <w:rFonts w:ascii="Courier New" w:hAnsi="Courier New"/>
+          <w:sz w:val="22"/>
+        </w:rPr>
+        <w:t>’</w:t>
+      </w:r>
+      <w:proofErr w:type="gramEnd"/>
+      <w:r>
+        <w:rPr>
+          <w:rFonts w:ascii="Courier New" w:hAnsi="Courier New" w:hint="eastAsia"/>
+          <w:sz w:val="22"/>
+        </w:rPr>
+        <w:t>（列优先），即在计算机内存中元素的存储顺序。</w:t>
+      </w:r>
+    </w:p>
+    <w:p>
+      <w:pPr>
+        <w:ind w:firstLineChars="200" w:firstLine="440"/>
+        <w:rPr>
+          <w:rFonts w:ascii="Courier New" w:hAnsi="Courier New"/>
+          <w:sz w:val="22"/>
+        </w:rPr>
+      </w:pPr>
+      <w:r>
+        <w:rPr>
+          <w:rFonts w:ascii="Courier New" w:hAnsi="Courier New" w:hint="eastAsia"/>
+          <w:sz w:val="22"/>
+        </w:rPr>
+        <w:t>而</w:t>
+      </w:r>
+      <w:r>
+        <w:rPr>
+          <w:rFonts w:ascii="Courier New" w:hAnsi="Courier New" w:hint="eastAsia"/>
+          <w:sz w:val="22"/>
+        </w:rPr>
+        <w:t>fill</w:t>
+      </w:r>
+      <w:r>
+        <w:rPr>
+          <w:rFonts w:ascii="Courier New" w:hAnsi="Courier New"/>
+          <w:sz w:val="22"/>
+        </w:rPr>
+        <w:t>()</w:t>
+      </w:r>
+      <w:r>
+        <w:rPr>
+          <w:rFonts w:ascii="Courier New" w:hAnsi="Courier New" w:hint="eastAsia"/>
+          <w:sz w:val="22"/>
+        </w:rPr>
+        <w:t>方法则可以</w:t>
+      </w:r>
+      <w:r>
+        <w:rPr>
+          <w:rFonts w:ascii="Courier New" w:hAnsi="Courier New" w:hint="eastAsia"/>
+          <w:sz w:val="22"/>
+        </w:rPr>
+        <w:t>将一个数组</w:t>
+      </w:r>
+      <w:r>
+        <w:rPr>
+          <w:rFonts w:ascii="Courier New" w:hAnsi="Courier New" w:hint="eastAsia"/>
+          <w:sz w:val="22"/>
+        </w:rPr>
+        <w:t>所有元素填充为指定取值：</w:t>
+      </w:r>
+    </w:p>
+    <w:tbl>
+      <w:tblPr>
+        <w:tblStyle w:val="a9"/>
+        <w:tblW w:w="0" w:type="auto"/>
+        <w:tblLook w:val="04A0" w:firstRow="1" w:lastRow="0" w:firstColumn="1" w:lastColumn="0" w:noHBand="0" w:noVBand="1"/>
+      </w:tblPr>
+      <w:tblGrid>
+        <w:gridCol w:w="8522"/>
+      </w:tblGrid>
+      <w:tr>
+        <w:tc>
+          <w:tcPr>
+            <w:tcW w:w="8522" w:type="dxa"/>
+          </w:tcPr>
+          <w:p>
+            <w:pPr>
+              <w:rPr>
+                <w:rFonts w:ascii="Courier New" w:hAnsi="Courier New" w:hint="eastAsia"/>
+                <w:b/>
+                <w:sz w:val="22"/>
+              </w:rPr>
+            </w:pPr>
+            <w:r>
+              <w:rPr>
+                <w:rFonts w:ascii="Courier New" w:hAnsi="Courier New" w:hint="eastAsia"/>
+                <w:b/>
+                <w:sz w:val="22"/>
+              </w:rPr>
+              <w:t>f</w:t>
+            </w:r>
+            <w:r>
+              <w:rPr>
+                <w:rFonts w:ascii="Courier New" w:hAnsi="Courier New"/>
+                <w:b/>
+                <w:sz w:val="22"/>
+              </w:rPr>
+              <w:t>ill(value)</w:t>
+            </w:r>
+          </w:p>
+        </w:tc>
+      </w:tr>
+    </w:tbl>
+    <w:p>
+      <w:pPr>
+        <w:ind w:firstLineChars="200" w:firstLine="440"/>
+        <w:rPr>
+          <w:rFonts w:ascii="Courier New" w:hAnsi="Courier New" w:hint="eastAsia"/>
+          <w:sz w:val="22"/>
+        </w:rPr>
+      </w:pPr>
+      <w:r>
+        <w:rPr>
+          <w:rFonts w:ascii="Courier New" w:hAnsi="Courier New" w:hint="eastAsia"/>
+          <w:sz w:val="22"/>
+        </w:rPr>
+        <w:t>其中</w:t>
+      </w:r>
+      <w:r>
+        <w:rPr>
+          <w:rFonts w:ascii="Courier New" w:hAnsi="Courier New" w:hint="eastAsia"/>
+          <w:sz w:val="22"/>
+        </w:rPr>
+        <w:t>value</w:t>
+      </w:r>
+      <w:r>
+        <w:rPr>
+          <w:rFonts w:ascii="Courier New" w:hAnsi="Courier New" w:hint="eastAsia"/>
+          <w:sz w:val="22"/>
+        </w:rPr>
+        <w:t>即为填充值。</w:t>
+      </w:r>
+    </w:p>
+    <w:tbl>
+      <w:tblPr>
+        <w:tblStyle w:val="a9"/>
+        <w:tblW w:w="0" w:type="auto"/>
+        <w:tblLook w:val="04A0" w:firstRow="1" w:lastRow="0" w:firstColumn="1" w:lastColumn="0" w:noHBand="0" w:noVBand="1"/>
+      </w:tblPr>
+      <w:tblGrid>
+        <w:gridCol w:w="8522"/>
+      </w:tblGrid>
+      <w:tr>
+        <w:tc>
+          <w:tcPr>
+            <w:tcW w:w="8522" w:type="dxa"/>
+          </w:tcPr>
+          <w:p>
+            <w:pPr>
+              <w:rPr>
+                <w:rFonts w:ascii="Courier New" w:hAnsi="Courier New"/>
+                <w:sz w:val="22"/>
+              </w:rPr>
+            </w:pPr>
+            <w:r>
+              <w:rPr>
+                <w:rFonts w:ascii="Courier New" w:hAnsi="Courier New" w:hint="eastAsia"/>
+                <w:sz w:val="22"/>
+              </w:rPr>
+              <w:t>#</w:t>
+            </w:r>
+            <w:r>
+              <w:rPr>
+                <w:rFonts w:ascii="Courier New" w:hAnsi="Courier New"/>
+                <w:sz w:val="22"/>
+              </w:rPr>
+              <w:t xml:space="preserve"> </w:t>
+            </w:r>
+            <w:r>
+              <w:rPr>
+                <w:rFonts w:ascii="Courier New" w:hAnsi="Courier New" w:hint="eastAsia"/>
+                <w:sz w:val="22"/>
+              </w:rPr>
+              <w:t>创建一个一行两列的空数组</w:t>
+            </w:r>
+          </w:p>
+          <w:p>
+            <w:pPr>
+              <w:rPr>
+                <w:rFonts w:ascii="Courier New" w:hAnsi="Courier New"/>
+                <w:sz w:val="22"/>
+              </w:rPr>
+            </w:pPr>
+            <w:r>
+              <w:rPr>
+                <w:rFonts w:ascii="Courier New" w:hAnsi="Courier New"/>
+                <w:sz w:val="22"/>
+              </w:rPr>
+              <w:t xml:space="preserve">&gt;&gt;&gt; a = </w:t>
+            </w:r>
+            <w:proofErr w:type="spellStart"/>
+            <w:proofErr w:type="gramStart"/>
+            <w:r>
+              <w:rPr>
+                <w:rFonts w:ascii="Courier New" w:hAnsi="Courier New"/>
+                <w:sz w:val="22"/>
+              </w:rPr>
+              <w:t>np.empty</w:t>
+            </w:r>
+            <w:proofErr w:type="spellEnd"/>
+            <w:proofErr w:type="gramEnd"/>
+            <w:r>
+              <w:rPr>
+                <w:rFonts w:ascii="Courier New" w:hAnsi="Courier New"/>
+                <w:sz w:val="22"/>
+              </w:rPr>
+              <w:t>(2)</w:t>
+            </w:r>
+          </w:p>
+          <w:p>
+            <w:pPr>
+              <w:rPr>
+                <w:rFonts w:ascii="Courier New" w:hAnsi="Courier New"/>
+                <w:sz w:val="22"/>
+              </w:rPr>
+            </w:pPr>
+            <w:r>
+              <w:rPr>
+                <w:rFonts w:ascii="Courier New" w:hAnsi="Courier New"/>
+                <w:sz w:val="22"/>
+              </w:rPr>
+              <w:t>&gt;&gt;&gt; a</w:t>
+            </w:r>
+          </w:p>
+          <w:p>
+            <w:pPr>
+              <w:rPr>
+                <w:rFonts w:ascii="Courier New" w:hAnsi="Courier New"/>
+                <w:sz w:val="22"/>
+              </w:rPr>
+            </w:pPr>
+            <w:proofErr w:type="gramStart"/>
+            <w:r>
+              <w:rPr>
+                <w:rFonts w:ascii="Courier New" w:hAnsi="Courier New"/>
+                <w:sz w:val="22"/>
+              </w:rPr>
+              <w:t>array(</w:t>
+            </w:r>
+            <w:proofErr w:type="gramEnd"/>
+            <w:r>
+              <w:rPr>
+                <w:rFonts w:ascii="Courier New" w:hAnsi="Courier New"/>
+                <w:sz w:val="22"/>
+              </w:rPr>
+              <w:t>[  5.43230922e-312,   7.29112202e-304])</w:t>
+            </w:r>
+          </w:p>
+          <w:p>
+            <w:pPr>
+              <w:rPr>
+                <w:rFonts w:ascii="Courier New" w:hAnsi="Courier New"/>
+                <w:sz w:val="22"/>
+              </w:rPr>
+            </w:pPr>
+            <w:r>
+              <w:rPr>
+                <w:rFonts w:ascii="Courier New" w:hAnsi="Courier New" w:hint="eastAsia"/>
+                <w:sz w:val="22"/>
+              </w:rPr>
+              <w:t>#</w:t>
+            </w:r>
+            <w:r>
+              <w:rPr>
+                <w:rFonts w:ascii="Courier New" w:hAnsi="Courier New"/>
+                <w:sz w:val="22"/>
+              </w:rPr>
+              <w:t xml:space="preserve"> </w:t>
+            </w:r>
+            <w:r>
+              <w:rPr>
+                <w:rFonts w:ascii="Courier New" w:hAnsi="Courier New" w:hint="eastAsia"/>
+                <w:sz w:val="22"/>
+              </w:rPr>
+              <w:t>将</w:t>
+            </w:r>
+            <w:r>
+              <w:rPr>
+                <w:rFonts w:ascii="Courier New" w:hAnsi="Courier New" w:hint="eastAsia"/>
+                <w:sz w:val="22"/>
+              </w:rPr>
+              <w:t>a</w:t>
+            </w:r>
+            <w:r>
+              <w:rPr>
+                <w:rFonts w:ascii="Courier New" w:hAnsi="Courier New" w:hint="eastAsia"/>
+                <w:sz w:val="22"/>
+              </w:rPr>
+              <w:t>中所有元素填充为</w:t>
+            </w:r>
+            <w:r>
+              <w:rPr>
+                <w:rFonts w:ascii="Courier New" w:hAnsi="Courier New" w:hint="eastAsia"/>
+                <w:sz w:val="22"/>
+              </w:rPr>
+              <w:t>5</w:t>
+            </w:r>
+            <w:r>
+              <w:rPr>
+                <w:rFonts w:ascii="Courier New" w:hAnsi="Courier New"/>
+                <w:sz w:val="22"/>
+              </w:rPr>
+              <w:t>.0</w:t>
+            </w:r>
+          </w:p>
+          <w:p>
+            <w:pPr>
+              <w:rPr>
+                <w:rFonts w:ascii="Courier New" w:hAnsi="Courier New"/>
+                <w:sz w:val="22"/>
+              </w:rPr>
+            </w:pPr>
+            <w:r>
+              <w:rPr>
+                <w:rFonts w:ascii="Courier New" w:hAnsi="Courier New"/>
+                <w:sz w:val="22"/>
+              </w:rPr>
+              <w:t xml:space="preserve">&gt;&gt;&gt; </w:t>
+            </w:r>
+            <w:proofErr w:type="spellStart"/>
+            <w:proofErr w:type="gramStart"/>
+            <w:r>
+              <w:rPr>
+                <w:rFonts w:ascii="Courier New" w:hAnsi="Courier New"/>
+                <w:sz w:val="22"/>
+              </w:rPr>
+              <w:t>a.fill</w:t>
+            </w:r>
+            <w:proofErr w:type="spellEnd"/>
+            <w:proofErr w:type="gramEnd"/>
+            <w:r>
+              <w:rPr>
+                <w:rFonts w:ascii="Courier New" w:hAnsi="Courier New"/>
+                <w:sz w:val="22"/>
+              </w:rPr>
+              <w:t>(5.0)</w:t>
+            </w:r>
+          </w:p>
+          <w:p>
+            <w:pPr>
+              <w:rPr>
+                <w:rFonts w:ascii="Courier New" w:hAnsi="Courier New"/>
+                <w:sz w:val="22"/>
+              </w:rPr>
+            </w:pPr>
+            <w:r>
+              <w:rPr>
+                <w:rFonts w:ascii="Courier New" w:hAnsi="Courier New"/>
+                <w:sz w:val="22"/>
+              </w:rPr>
+              <w:t>&gt;&gt;&gt; a</w:t>
+            </w:r>
+          </w:p>
+          <w:p>
+            <w:pPr>
+              <w:rPr>
+                <w:rFonts w:ascii="Courier New" w:hAnsi="Courier New"/>
+                <w:sz w:val="22"/>
+              </w:rPr>
+            </w:pPr>
+            <w:proofErr w:type="gramStart"/>
+            <w:r>
+              <w:rPr>
+                <w:rFonts w:ascii="Courier New" w:hAnsi="Courier New"/>
+                <w:sz w:val="22"/>
+              </w:rPr>
+              <w:t>array(</w:t>
+            </w:r>
+            <w:proofErr w:type="gramEnd"/>
+            <w:r>
+              <w:rPr>
+                <w:rFonts w:ascii="Courier New" w:hAnsi="Courier New"/>
+                <w:sz w:val="22"/>
+              </w:rPr>
+              <w:t>[ 5.,  5.])</w:t>
+            </w:r>
+          </w:p>
+          <w:p>
+            <w:pPr>
+              <w:rPr>
+                <w:rFonts w:ascii="Courier New" w:hAnsi="Courier New" w:hint="eastAsia"/>
+                <w:sz w:val="22"/>
+              </w:rPr>
+            </w:pPr>
+            <w:r>
+              <w:rPr>
+                <w:rFonts w:ascii="Courier New" w:hAnsi="Courier New" w:hint="eastAsia"/>
+                <w:sz w:val="22"/>
+              </w:rPr>
+              <w:t>#</w:t>
+            </w:r>
+            <w:r>
+              <w:rPr>
+                <w:rFonts w:ascii="Courier New" w:hAnsi="Courier New"/>
+                <w:sz w:val="22"/>
+              </w:rPr>
+              <w:t xml:space="preserve"> </w:t>
+            </w:r>
+            <w:r>
+              <w:rPr>
+                <w:rFonts w:ascii="Courier New" w:hAnsi="Courier New" w:hint="eastAsia"/>
+                <w:sz w:val="22"/>
+              </w:rPr>
+              <w:t>也可以用如下数组切片方式实现数组填充为统一值，但速度更慢</w:t>
+            </w:r>
+            <w:bookmarkStart w:id="0" w:name="_GoBack"/>
+            <w:bookmarkEnd w:id="0"/>
+          </w:p>
+          <w:p>
+            <w:pPr>
+              <w:rPr>
+                <w:rFonts w:ascii="Courier New" w:hAnsi="Courier New"/>
+                <w:sz w:val="22"/>
+              </w:rPr>
+            </w:pPr>
+            <w:r>
+              <w:rPr>
+                <w:rFonts w:ascii="Courier New" w:hAnsi="Courier New"/>
+                <w:sz w:val="22"/>
+              </w:rPr>
+              <w:t xml:space="preserve">&gt;&gt;&gt; </w:t>
+            </w:r>
+            <w:proofErr w:type="gramStart"/>
+            <w:r>
+              <w:rPr>
+                <w:rFonts w:ascii="Courier New" w:hAnsi="Courier New"/>
+                <w:sz w:val="22"/>
+              </w:rPr>
+              <w:t>a[</w:t>
+            </w:r>
+            <w:proofErr w:type="gramEnd"/>
+            <w:r>
+              <w:rPr>
+                <w:rFonts w:ascii="Courier New" w:hAnsi="Courier New"/>
+                <w:sz w:val="22"/>
+              </w:rPr>
+              <w:t>:] = 4.0</w:t>
+            </w:r>
+          </w:p>
+          <w:p>
+            <w:pPr>
+              <w:rPr>
+                <w:rFonts w:ascii="Courier New" w:hAnsi="Courier New"/>
+                <w:sz w:val="22"/>
+              </w:rPr>
+            </w:pPr>
+            <w:r>
+              <w:rPr>
+                <w:rFonts w:ascii="Courier New" w:hAnsi="Courier New"/>
+                <w:sz w:val="22"/>
+              </w:rPr>
+              <w:t>&gt;&gt;&gt; a</w:t>
+            </w:r>
+          </w:p>
+          <w:p>
+            <w:pPr>
+              <w:rPr>
+                <w:rFonts w:ascii="Courier New" w:hAnsi="Courier New" w:hint="eastAsia"/>
+                <w:sz w:val="22"/>
+              </w:rPr>
+            </w:pPr>
+            <w:proofErr w:type="gramStart"/>
+            <w:r>
+              <w:rPr>
+                <w:rFonts w:ascii="Courier New" w:hAnsi="Courier New"/>
+                <w:sz w:val="22"/>
+              </w:rPr>
+              <w:t>array(</w:t>
+            </w:r>
+            <w:proofErr w:type="gramEnd"/>
+            <w:r>
+              <w:rPr>
+                <w:rFonts w:ascii="Courier New" w:hAnsi="Courier New"/>
+                <w:sz w:val="22"/>
+              </w:rPr>
+              <w:t>[ 4.,  4.])</w:t>
+            </w:r>
+          </w:p>
+        </w:tc>
+      </w:tr>
+    </w:tbl>
+    <w:p>
+      <w:pPr>
+        <w:ind w:firstLineChars="200" w:firstLine="440"/>
+        <w:rPr>
+          <w:rFonts w:ascii="Courier New" w:hAnsi="Courier New" w:hint="eastAsia"/>
           <w:sz w:val="22"/>
         </w:rPr>
       </w:pPr>

</xml_diff>

<commit_message>
Book chapter update: updating chapter 2.5.4 "linspace() and logspace() function"
</commit_message>
<xml_diff>
--- a/numpy/numpy.docx
+++ b/numpy/numpy.docx
@@ -14877,8 +14877,6 @@
               </w:rPr>
               <w:t>也可以用如下数组切片方式实现数组填充为统一值，但速度更慢</w:t>
             </w:r>
-            <w:bookmarkStart w:id="0" w:name="_GoBack"/>
-            <w:bookmarkEnd w:id="0"/>
           </w:p>
           <w:p>
             <w:pPr>
@@ -14962,6 +14960,1074 @@
         </w:rPr>
       </w:pPr>
     </w:p>
+    <w:p>
+      <w:pPr>
+        <w:ind w:firstLineChars="200" w:firstLine="442"/>
+        <w:rPr>
+          <w:rFonts w:ascii="Courier New" w:hAnsi="Courier New"/>
+          <w:b/>
+          <w:sz w:val="22"/>
+        </w:rPr>
+      </w:pPr>
+      <w:r>
+        <w:rPr>
+          <w:rFonts w:ascii="Courier New" w:hAnsi="Courier New" w:hint="eastAsia"/>
+          <w:b/>
+          <w:sz w:val="22"/>
+        </w:rPr>
+        <w:t>2.</w:t>
+      </w:r>
+      <w:r>
+        <w:rPr>
+          <w:rFonts w:ascii="Courier New" w:hAnsi="Courier New"/>
+          <w:b/>
+          <w:sz w:val="22"/>
+        </w:rPr>
+        <w:t>5</w:t>
+      </w:r>
+      <w:r>
+        <w:rPr>
+          <w:rFonts w:ascii="Courier New" w:hAnsi="Courier New" w:hint="eastAsia"/>
+          <w:b/>
+          <w:sz w:val="22"/>
+        </w:rPr>
+        <w:t>.</w:t>
+      </w:r>
+      <w:r>
+        <w:rPr>
+          <w:rFonts w:ascii="Courier New" w:hAnsi="Courier New"/>
+          <w:b/>
+          <w:sz w:val="22"/>
+        </w:rPr>
+        <w:t xml:space="preserve">4 </w:t>
+      </w:r>
+      <w:proofErr w:type="spellStart"/>
+      <w:r>
+        <w:rPr>
+          <w:rFonts w:ascii="Courier New" w:hAnsi="Courier New" w:hint="eastAsia"/>
+          <w:b/>
+          <w:sz w:val="22"/>
+        </w:rPr>
+        <w:t>linspace</w:t>
+      </w:r>
+      <w:proofErr w:type="spellEnd"/>
+      <w:r>
+        <w:rPr>
+          <w:rFonts w:ascii="Courier New" w:hAnsi="Courier New"/>
+          <w:b/>
+          <w:sz w:val="22"/>
+        </w:rPr>
+        <w:t>()</w:t>
+      </w:r>
+      <w:r>
+        <w:rPr>
+          <w:rFonts w:ascii="Courier New" w:hAnsi="Courier New" w:hint="eastAsia"/>
+          <w:b/>
+          <w:sz w:val="22"/>
+        </w:rPr>
+        <w:t>和</w:t>
+      </w:r>
+      <w:proofErr w:type="spellStart"/>
+      <w:r>
+        <w:rPr>
+          <w:rFonts w:ascii="Courier New" w:hAnsi="Courier New" w:hint="eastAsia"/>
+          <w:b/>
+          <w:sz w:val="22"/>
+        </w:rPr>
+        <w:t>l</w:t>
+      </w:r>
+      <w:r>
+        <w:rPr>
+          <w:rFonts w:ascii="Courier New" w:hAnsi="Courier New"/>
+          <w:b/>
+          <w:sz w:val="22"/>
+        </w:rPr>
+        <w:t>ogspace</w:t>
+      </w:r>
+      <w:proofErr w:type="spellEnd"/>
+      <w:r>
+        <w:rPr>
+          <w:rFonts w:ascii="Courier New" w:hAnsi="Courier New"/>
+          <w:b/>
+          <w:sz w:val="22"/>
+        </w:rPr>
+        <w:t>()</w:t>
+      </w:r>
+      <w:r>
+        <w:rPr>
+          <w:rFonts w:ascii="Courier New" w:hAnsi="Courier New" w:hint="eastAsia"/>
+          <w:b/>
+          <w:sz w:val="22"/>
+        </w:rPr>
+        <w:t>函数</w:t>
+      </w:r>
+    </w:p>
+    <w:p>
+      <w:pPr>
+        <w:ind w:firstLineChars="200" w:firstLine="440"/>
+        <w:rPr>
+          <w:rFonts w:ascii="Courier New" w:hAnsi="Courier New"/>
+          <w:sz w:val="22"/>
+        </w:rPr>
+      </w:pPr>
+      <w:proofErr w:type="spellStart"/>
+      <w:r>
+        <w:rPr>
+          <w:rFonts w:ascii="Courier New" w:hAnsi="Courier New" w:hint="eastAsia"/>
+          <w:sz w:val="22"/>
+        </w:rPr>
+        <w:t>linspace</w:t>
+      </w:r>
+      <w:proofErr w:type="spellEnd"/>
+      <w:r>
+        <w:rPr>
+          <w:rFonts w:ascii="Courier New" w:hAnsi="Courier New"/>
+          <w:sz w:val="22"/>
+        </w:rPr>
+        <w:t>()</w:t>
+      </w:r>
+      <w:r>
+        <w:rPr>
+          <w:rFonts w:ascii="Courier New" w:hAnsi="Courier New" w:hint="eastAsia"/>
+          <w:sz w:val="22"/>
+        </w:rPr>
+        <w:t>的函数原型如下：</w:t>
+      </w:r>
+    </w:p>
+    <w:tbl>
+      <w:tblPr>
+        <w:tblStyle w:val="a9"/>
+        <w:tblW w:w="0" w:type="auto"/>
+        <w:tblLook w:val="04A0" w:firstRow="1" w:lastRow="0" w:firstColumn="1" w:lastColumn="0" w:noHBand="0" w:noVBand="1"/>
+      </w:tblPr>
+      <w:tblGrid>
+        <w:gridCol w:w="8522"/>
+      </w:tblGrid>
+      <w:tr>
+        <w:tc>
+          <w:tcPr>
+            <w:tcW w:w="8522" w:type="dxa"/>
+          </w:tcPr>
+          <w:p>
+            <w:pPr>
+              <w:rPr>
+                <w:rFonts w:ascii="Courier New" w:hAnsi="Courier New"/>
+                <w:b/>
+                <w:sz w:val="22"/>
+              </w:rPr>
+            </w:pPr>
+            <w:proofErr w:type="spellStart"/>
+            <w:proofErr w:type="gramStart"/>
+            <w:r>
+              <w:rPr>
+                <w:rFonts w:ascii="Courier New" w:hAnsi="Courier New" w:hint="eastAsia"/>
+                <w:b/>
+                <w:sz w:val="22"/>
+              </w:rPr>
+              <w:t>linspace</w:t>
+            </w:r>
+            <w:proofErr w:type="spellEnd"/>
+            <w:r>
+              <w:rPr>
+                <w:rFonts w:ascii="Courier New" w:hAnsi="Courier New" w:hint="eastAsia"/>
+                <w:b/>
+                <w:sz w:val="22"/>
+              </w:rPr>
+              <w:t>(</w:t>
+            </w:r>
+            <w:proofErr w:type="gramEnd"/>
+            <w:r>
+              <w:rPr>
+                <w:rFonts w:ascii="Courier New" w:hAnsi="Courier New" w:hint="eastAsia"/>
+                <w:b/>
+                <w:sz w:val="22"/>
+              </w:rPr>
+              <w:t>start, stop, num=50,</w:t>
+            </w:r>
+            <w:r>
+              <w:rPr>
+                <w:rFonts w:ascii="Courier New" w:hAnsi="Courier New"/>
+                <w:b/>
+                <w:sz w:val="22"/>
+              </w:rPr>
+              <w:t xml:space="preserve"> </w:t>
+            </w:r>
+            <w:r>
+              <w:rPr>
+                <w:rFonts w:ascii="Courier New" w:hAnsi="Courier New" w:hint="eastAsia"/>
+                <w:b/>
+                <w:sz w:val="22"/>
+              </w:rPr>
+              <w:t xml:space="preserve">endpoint=True, </w:t>
+            </w:r>
+          </w:p>
+          <w:p>
+            <w:pPr>
+              <w:ind w:firstLineChars="550" w:firstLine="1215"/>
+              <w:rPr>
+                <w:rFonts w:ascii="Courier New" w:hAnsi="Courier New" w:hint="eastAsia"/>
+                <w:b/>
+                <w:sz w:val="22"/>
+              </w:rPr>
+            </w:pPr>
+            <w:proofErr w:type="spellStart"/>
+            <w:r>
+              <w:rPr>
+                <w:rFonts w:ascii="Courier New" w:hAnsi="Courier New" w:hint="eastAsia"/>
+                <w:b/>
+                <w:sz w:val="22"/>
+              </w:rPr>
+              <w:t>retstep</w:t>
+            </w:r>
+            <w:proofErr w:type="spellEnd"/>
+            <w:r>
+              <w:rPr>
+                <w:rFonts w:ascii="Courier New" w:hAnsi="Courier New" w:hint="eastAsia"/>
+                <w:b/>
+                <w:sz w:val="22"/>
+              </w:rPr>
+              <w:t xml:space="preserve">=False, </w:t>
+            </w:r>
+            <w:proofErr w:type="spellStart"/>
+            <w:r>
+              <w:rPr>
+                <w:rFonts w:ascii="Courier New" w:hAnsi="Courier New" w:hint="eastAsia"/>
+                <w:b/>
+                <w:sz w:val="22"/>
+              </w:rPr>
+              <w:t>dtype</w:t>
+            </w:r>
+            <w:proofErr w:type="spellEnd"/>
+            <w:r>
+              <w:rPr>
+                <w:rFonts w:ascii="Courier New" w:hAnsi="Courier New" w:hint="eastAsia"/>
+                <w:b/>
+                <w:sz w:val="22"/>
+              </w:rPr>
+              <w:t>=</w:t>
+            </w:r>
+            <w:r>
+              <w:rPr>
+                <w:rFonts w:ascii="Courier New" w:hAnsi="Courier New" w:hint="eastAsia"/>
+                <w:b/>
+                <w:sz w:val="22"/>
+              </w:rPr>
+              <w:t>‘</w:t>
+            </w:r>
+            <w:r>
+              <w:rPr>
+                <w:rFonts w:ascii="Courier New" w:hAnsi="Courier New" w:hint="eastAsia"/>
+                <w:b/>
+                <w:sz w:val="22"/>
+              </w:rPr>
+              <w:t>float</w:t>
+            </w:r>
+            <w:r>
+              <w:rPr>
+                <w:rFonts w:ascii="Courier New" w:hAnsi="Courier New"/>
+                <w:b/>
+                <w:sz w:val="22"/>
+              </w:rPr>
+              <w:t>64</w:t>
+            </w:r>
+            <w:r>
+              <w:rPr>
+                <w:rFonts w:ascii="Courier New" w:hAnsi="Courier New"/>
+                <w:b/>
+                <w:sz w:val="22"/>
+              </w:rPr>
+              <w:t>’</w:t>
+            </w:r>
+            <w:r>
+              <w:rPr>
+                <w:rFonts w:ascii="Courier New" w:hAnsi="Courier New" w:hint="eastAsia"/>
+                <w:b/>
+                <w:sz w:val="22"/>
+              </w:rPr>
+              <w:t>)</w:t>
+            </w:r>
+          </w:p>
+        </w:tc>
+      </w:tr>
+    </w:tbl>
+    <w:p>
+      <w:pPr>
+        <w:ind w:firstLineChars="200" w:firstLine="440"/>
+        <w:rPr>
+          <w:rFonts w:ascii="Courier New" w:hAnsi="Courier New"/>
+          <w:sz w:val="22"/>
+        </w:rPr>
+      </w:pPr>
+      <w:r>
+        <w:rPr>
+          <w:rFonts w:ascii="Courier New" w:hAnsi="Courier New" w:hint="eastAsia"/>
+          <w:sz w:val="22"/>
+        </w:rPr>
+        <w:t>使用</w:t>
+      </w:r>
+      <w:proofErr w:type="spellStart"/>
+      <w:r>
+        <w:rPr>
+          <w:rFonts w:ascii="Courier New" w:hAnsi="Courier New" w:hint="eastAsia"/>
+          <w:sz w:val="22"/>
+        </w:rPr>
+        <w:t>linspace</w:t>
+      </w:r>
+      <w:proofErr w:type="spellEnd"/>
+      <w:r>
+        <w:rPr>
+          <w:rFonts w:ascii="Courier New" w:hAnsi="Courier New"/>
+          <w:sz w:val="22"/>
+        </w:rPr>
+        <w:t>()</w:t>
+      </w:r>
+      <w:r>
+        <w:rPr>
+          <w:rFonts w:ascii="Courier New" w:hAnsi="Courier New" w:hint="eastAsia"/>
+          <w:sz w:val="22"/>
+        </w:rPr>
+        <w:t>函数，可以创建一个以</w:t>
+      </w:r>
+      <w:r>
+        <w:rPr>
+          <w:rFonts w:ascii="Courier New" w:hAnsi="Courier New" w:hint="eastAsia"/>
+          <w:sz w:val="22"/>
+        </w:rPr>
+        <w:t>start</w:t>
+      </w:r>
+      <w:r>
+        <w:rPr>
+          <w:rFonts w:ascii="Courier New" w:hAnsi="Courier New" w:hint="eastAsia"/>
+          <w:sz w:val="22"/>
+        </w:rPr>
+        <w:t>为起点值，</w:t>
+      </w:r>
+      <w:r>
+        <w:rPr>
+          <w:rFonts w:ascii="Courier New" w:hAnsi="Courier New" w:hint="eastAsia"/>
+          <w:sz w:val="22"/>
+        </w:rPr>
+        <w:t>stop</w:t>
+      </w:r>
+      <w:r>
+        <w:rPr>
+          <w:rFonts w:ascii="Courier New" w:hAnsi="Courier New" w:hint="eastAsia"/>
+          <w:sz w:val="22"/>
+        </w:rPr>
+        <w:t>为终点值，包含</w:t>
+      </w:r>
+      <w:r>
+        <w:rPr>
+          <w:rFonts w:ascii="Courier New" w:hAnsi="Courier New" w:hint="eastAsia"/>
+          <w:sz w:val="22"/>
+        </w:rPr>
+        <w:t>num</w:t>
+      </w:r>
+      <w:proofErr w:type="gramStart"/>
+      <w:r>
+        <w:rPr>
+          <w:rFonts w:ascii="Courier New" w:hAnsi="Courier New" w:hint="eastAsia"/>
+          <w:sz w:val="22"/>
+        </w:rPr>
+        <w:t>个</w:t>
+      </w:r>
+      <w:proofErr w:type="gramEnd"/>
+      <w:r>
+        <w:rPr>
+          <w:rFonts w:ascii="Courier New" w:hAnsi="Courier New" w:hint="eastAsia"/>
+          <w:sz w:val="22"/>
+        </w:rPr>
+        <w:t>元素的等差数组。</w:t>
+      </w:r>
+      <w:r>
+        <w:rPr>
+          <w:rFonts w:ascii="Courier New" w:hAnsi="Courier New" w:hint="eastAsia"/>
+          <w:sz w:val="22"/>
+        </w:rPr>
+        <w:t>endpoint</w:t>
+      </w:r>
+      <w:r>
+        <w:rPr>
+          <w:rFonts w:ascii="Courier New" w:hAnsi="Courier New" w:hint="eastAsia"/>
+          <w:sz w:val="22"/>
+        </w:rPr>
+        <w:t>参数可以设置该数组是否包含</w:t>
+      </w:r>
+      <w:r>
+        <w:rPr>
+          <w:rFonts w:ascii="Courier New" w:hAnsi="Courier New" w:hint="eastAsia"/>
+          <w:sz w:val="22"/>
+        </w:rPr>
+        <w:t>终点值</w:t>
+      </w:r>
+      <w:r>
+        <w:rPr>
+          <w:rFonts w:ascii="Courier New" w:hAnsi="Courier New" w:hint="eastAsia"/>
+          <w:sz w:val="22"/>
+        </w:rPr>
+        <w:t>stop</w:t>
+      </w:r>
+      <w:r>
+        <w:rPr>
+          <w:rFonts w:ascii="Courier New" w:hAnsi="Courier New" w:hint="eastAsia"/>
+          <w:sz w:val="22"/>
+        </w:rPr>
+        <w:t>，当取值为</w:t>
+      </w:r>
+      <w:r>
+        <w:rPr>
+          <w:rFonts w:ascii="Courier New" w:hAnsi="Courier New" w:hint="eastAsia"/>
+          <w:sz w:val="22"/>
+        </w:rPr>
+        <w:t>True</w:t>
+      </w:r>
+      <w:r>
+        <w:rPr>
+          <w:rFonts w:ascii="Courier New" w:hAnsi="Courier New" w:hint="eastAsia"/>
+          <w:sz w:val="22"/>
+        </w:rPr>
+        <w:t>则包含，</w:t>
+      </w:r>
+      <w:r>
+        <w:rPr>
+          <w:rFonts w:ascii="Courier New" w:hAnsi="Courier New" w:hint="eastAsia"/>
+          <w:sz w:val="22"/>
+        </w:rPr>
+        <w:t>False</w:t>
+      </w:r>
+      <w:r>
+        <w:rPr>
+          <w:rFonts w:ascii="Courier New" w:hAnsi="Courier New" w:hint="eastAsia"/>
+          <w:sz w:val="22"/>
+        </w:rPr>
+        <w:t>则不包含</w:t>
+      </w:r>
+      <w:r>
+        <w:rPr>
+          <w:rFonts w:ascii="Courier New" w:hAnsi="Courier New" w:hint="eastAsia"/>
+          <w:sz w:val="22"/>
+        </w:rPr>
+        <w:t>，默认值为</w:t>
+      </w:r>
+      <w:r>
+        <w:rPr>
+          <w:rFonts w:ascii="Courier New" w:hAnsi="Courier New" w:hint="eastAsia"/>
+          <w:sz w:val="22"/>
+        </w:rPr>
+        <w:t>True</w:t>
+      </w:r>
+      <w:r>
+        <w:rPr>
+          <w:rFonts w:ascii="Courier New" w:hAnsi="Courier New" w:hint="eastAsia"/>
+          <w:sz w:val="22"/>
+        </w:rPr>
+        <w:t>。</w:t>
+      </w:r>
+      <w:proofErr w:type="spellStart"/>
+      <w:r>
+        <w:rPr>
+          <w:rFonts w:ascii="Courier New" w:hAnsi="Courier New" w:hint="eastAsia"/>
+          <w:sz w:val="22"/>
+        </w:rPr>
+        <w:t>re</w:t>
+      </w:r>
+      <w:r>
+        <w:rPr>
+          <w:rFonts w:ascii="Courier New" w:hAnsi="Courier New" w:hint="eastAsia"/>
+          <w:sz w:val="22"/>
+        </w:rPr>
+        <w:t>t</w:t>
+      </w:r>
+      <w:r>
+        <w:rPr>
+          <w:rFonts w:ascii="Courier New" w:hAnsi="Courier New" w:hint="eastAsia"/>
+          <w:sz w:val="22"/>
+        </w:rPr>
+        <w:t>step</w:t>
+      </w:r>
+      <w:proofErr w:type="spellEnd"/>
+      <w:r>
+        <w:rPr>
+          <w:rFonts w:ascii="Courier New" w:hAnsi="Courier New" w:hint="eastAsia"/>
+          <w:sz w:val="22"/>
+        </w:rPr>
+        <w:t>参数可以设置结果中是否显示出步长，</w:t>
+      </w:r>
+      <w:r>
+        <w:rPr>
+          <w:rFonts w:ascii="Courier New" w:hAnsi="Courier New" w:hint="eastAsia"/>
+          <w:sz w:val="22"/>
+        </w:rPr>
+        <w:t>True</w:t>
+      </w:r>
+      <w:r>
+        <w:rPr>
+          <w:rFonts w:ascii="Courier New" w:hAnsi="Courier New" w:hint="eastAsia"/>
+          <w:sz w:val="22"/>
+        </w:rPr>
+        <w:t>为显示，</w:t>
+      </w:r>
+      <w:r>
+        <w:rPr>
+          <w:rFonts w:ascii="Courier New" w:hAnsi="Courier New" w:hint="eastAsia"/>
+          <w:sz w:val="22"/>
+        </w:rPr>
+        <w:t>False</w:t>
+      </w:r>
+      <w:r>
+        <w:rPr>
+          <w:rFonts w:ascii="Courier New" w:hAnsi="Courier New" w:hint="eastAsia"/>
+          <w:sz w:val="22"/>
+        </w:rPr>
+        <w:t>则不显示</w:t>
+      </w:r>
+      <w:r>
+        <w:rPr>
+          <w:rFonts w:ascii="Courier New" w:hAnsi="Courier New" w:hint="eastAsia"/>
+          <w:sz w:val="22"/>
+        </w:rPr>
+        <w:t>，默认值为</w:t>
+      </w:r>
+      <w:r>
+        <w:rPr>
+          <w:rFonts w:ascii="Courier New" w:hAnsi="Courier New" w:hint="eastAsia"/>
+          <w:sz w:val="22"/>
+        </w:rPr>
+        <w:t>False</w:t>
+      </w:r>
+      <w:r>
+        <w:rPr>
+          <w:rFonts w:ascii="Courier New" w:hAnsi="Courier New" w:hint="eastAsia"/>
+          <w:sz w:val="22"/>
+        </w:rPr>
+        <w:t>。数据类型</w:t>
+      </w:r>
+      <w:proofErr w:type="spellStart"/>
+      <w:r>
+        <w:rPr>
+          <w:rFonts w:ascii="Courier New" w:hAnsi="Courier New" w:hint="eastAsia"/>
+          <w:sz w:val="22"/>
+        </w:rPr>
+        <w:t>dtype</w:t>
+      </w:r>
+      <w:proofErr w:type="spellEnd"/>
+      <w:r>
+        <w:rPr>
+          <w:rFonts w:ascii="Courier New" w:hAnsi="Courier New" w:hint="eastAsia"/>
+          <w:sz w:val="22"/>
+        </w:rPr>
+        <w:t>默认为</w:t>
+      </w:r>
+      <w:r>
+        <w:rPr>
+          <w:rFonts w:ascii="Courier New" w:hAnsi="Courier New" w:hint="eastAsia"/>
+          <w:sz w:val="22"/>
+        </w:rPr>
+        <w:t>float</w:t>
+      </w:r>
+      <w:r>
+        <w:rPr>
+          <w:rFonts w:ascii="Courier New" w:hAnsi="Courier New"/>
+          <w:sz w:val="22"/>
+        </w:rPr>
+        <w:t>64</w:t>
+      </w:r>
+      <w:r>
+        <w:rPr>
+          <w:rFonts w:ascii="Courier New" w:hAnsi="Courier New" w:hint="eastAsia"/>
+          <w:sz w:val="22"/>
+        </w:rPr>
+        <w:t>型</w:t>
+      </w:r>
+      <w:r>
+        <w:rPr>
+          <w:rFonts w:ascii="Courier New" w:hAnsi="Courier New" w:hint="eastAsia"/>
+          <w:sz w:val="22"/>
+        </w:rPr>
+        <w:t>。</w:t>
+      </w:r>
+    </w:p>
+    <w:tbl>
+      <w:tblPr>
+        <w:tblStyle w:val="a9"/>
+        <w:tblW w:w="0" w:type="auto"/>
+        <w:tblLook w:val="04A0" w:firstRow="1" w:lastRow="0" w:firstColumn="1" w:lastColumn="0" w:noHBand="0" w:noVBand="1"/>
+      </w:tblPr>
+      <w:tblGrid>
+        <w:gridCol w:w="8522"/>
+      </w:tblGrid>
+      <w:tr>
+        <w:tc>
+          <w:tcPr>
+            <w:tcW w:w="8522" w:type="dxa"/>
+          </w:tcPr>
+          <w:p>
+            <w:pPr>
+              <w:rPr>
+                <w:rFonts w:ascii="Courier New" w:hAnsi="Courier New"/>
+                <w:sz w:val="22"/>
+              </w:rPr>
+            </w:pPr>
+            <w:r>
+              <w:rPr>
+                <w:rFonts w:ascii="Courier New" w:hAnsi="Courier New" w:hint="eastAsia"/>
+                <w:sz w:val="22"/>
+              </w:rPr>
+              <w:t>#</w:t>
+            </w:r>
+            <w:r>
+              <w:rPr>
+                <w:rFonts w:ascii="Courier New" w:hAnsi="Courier New"/>
+                <w:sz w:val="22"/>
+              </w:rPr>
+              <w:t xml:space="preserve"> </w:t>
+            </w:r>
+            <w:r>
+              <w:rPr>
+                <w:rFonts w:ascii="Courier New" w:hAnsi="Courier New" w:hint="eastAsia"/>
+                <w:sz w:val="22"/>
+              </w:rPr>
+              <w:t>创建从</w:t>
+            </w:r>
+            <w:r>
+              <w:rPr>
+                <w:rFonts w:ascii="Courier New" w:hAnsi="Courier New" w:hint="eastAsia"/>
+                <w:sz w:val="22"/>
+              </w:rPr>
+              <w:t>1</w:t>
+            </w:r>
+            <w:r>
+              <w:rPr>
+                <w:rFonts w:ascii="Courier New" w:hAnsi="Courier New" w:hint="eastAsia"/>
+                <w:sz w:val="22"/>
+              </w:rPr>
+              <w:t>到</w:t>
+            </w:r>
+            <w:r>
+              <w:rPr>
+                <w:rFonts w:ascii="Courier New" w:hAnsi="Courier New" w:hint="eastAsia"/>
+                <w:sz w:val="22"/>
+              </w:rPr>
+              <w:t>1</w:t>
+            </w:r>
+            <w:r>
+              <w:rPr>
+                <w:rFonts w:ascii="Courier New" w:hAnsi="Courier New"/>
+                <w:sz w:val="22"/>
+              </w:rPr>
+              <w:t>0</w:t>
+            </w:r>
+            <w:r>
+              <w:rPr>
+                <w:rFonts w:ascii="Courier New" w:hAnsi="Courier New" w:hint="eastAsia"/>
+                <w:sz w:val="22"/>
+              </w:rPr>
+              <w:t>，共</w:t>
+            </w:r>
+            <w:r>
+              <w:rPr>
+                <w:rFonts w:ascii="Courier New" w:hAnsi="Courier New" w:hint="eastAsia"/>
+                <w:sz w:val="22"/>
+              </w:rPr>
+              <w:t>1</w:t>
+            </w:r>
+            <w:r>
+              <w:rPr>
+                <w:rFonts w:ascii="Courier New" w:hAnsi="Courier New"/>
+                <w:sz w:val="22"/>
+              </w:rPr>
+              <w:t>0</w:t>
+            </w:r>
+            <w:r>
+              <w:rPr>
+                <w:rFonts w:ascii="Courier New" w:hAnsi="Courier New" w:hint="eastAsia"/>
+                <w:sz w:val="22"/>
+              </w:rPr>
+              <w:t>个元素的等差数组</w:t>
+            </w:r>
+          </w:p>
+          <w:p>
+            <w:pPr>
+              <w:rPr>
+                <w:rFonts w:ascii="Courier New" w:hAnsi="Courier New"/>
+                <w:sz w:val="22"/>
+              </w:rPr>
+            </w:pPr>
+            <w:r>
+              <w:rPr>
+                <w:rFonts w:ascii="Courier New" w:hAnsi="Courier New"/>
+                <w:sz w:val="22"/>
+              </w:rPr>
+              <w:t xml:space="preserve">&gt;&gt;&gt; a = </w:t>
+            </w:r>
+            <w:proofErr w:type="spellStart"/>
+            <w:proofErr w:type="gramStart"/>
+            <w:r>
+              <w:rPr>
+                <w:rFonts w:ascii="Courier New" w:hAnsi="Courier New"/>
+                <w:sz w:val="22"/>
+              </w:rPr>
+              <w:t>np.linspace</w:t>
+            </w:r>
+            <w:proofErr w:type="spellEnd"/>
+            <w:proofErr w:type="gramEnd"/>
+            <w:r>
+              <w:rPr>
+                <w:rFonts w:ascii="Courier New" w:hAnsi="Courier New"/>
+                <w:sz w:val="22"/>
+              </w:rPr>
+              <w:t>(1, 10, 10)</w:t>
+            </w:r>
+          </w:p>
+          <w:p>
+            <w:pPr>
+              <w:rPr>
+                <w:rFonts w:ascii="Courier New" w:hAnsi="Courier New"/>
+                <w:sz w:val="22"/>
+              </w:rPr>
+            </w:pPr>
+            <w:r>
+              <w:rPr>
+                <w:rFonts w:ascii="Courier New" w:hAnsi="Courier New"/>
+                <w:sz w:val="22"/>
+              </w:rPr>
+              <w:t>&gt;&gt;&gt; a</w:t>
+            </w:r>
+          </w:p>
+          <w:p>
+            <w:pPr>
+              <w:rPr>
+                <w:rFonts w:ascii="Courier New" w:hAnsi="Courier New"/>
+                <w:sz w:val="22"/>
+              </w:rPr>
+            </w:pPr>
+            <w:proofErr w:type="gramStart"/>
+            <w:r>
+              <w:rPr>
+                <w:rFonts w:ascii="Courier New" w:hAnsi="Courier New"/>
+                <w:sz w:val="22"/>
+              </w:rPr>
+              <w:t>array(</w:t>
+            </w:r>
+            <w:proofErr w:type="gramEnd"/>
+            <w:r>
+              <w:rPr>
+                <w:rFonts w:ascii="Courier New" w:hAnsi="Courier New"/>
+                <w:sz w:val="22"/>
+              </w:rPr>
+              <w:t>[  1.,   2.,   3.,   4.,   5.,   6.,   7.,   8.,   9.,  10.])</w:t>
+            </w:r>
+          </w:p>
+          <w:p>
+            <w:pPr>
+              <w:rPr>
+                <w:rFonts w:ascii="Courier New" w:hAnsi="Courier New" w:hint="eastAsia"/>
+                <w:sz w:val="22"/>
+              </w:rPr>
+            </w:pPr>
+            <w:r>
+              <w:rPr>
+                <w:rFonts w:ascii="Courier New" w:hAnsi="Courier New" w:hint="eastAsia"/>
+                <w:sz w:val="22"/>
+              </w:rPr>
+              <w:lastRenderedPageBreak/>
+              <w:t>#</w:t>
+            </w:r>
+            <w:r>
+              <w:rPr>
+                <w:rFonts w:ascii="Courier New" w:hAnsi="Courier New"/>
+                <w:sz w:val="22"/>
+              </w:rPr>
+              <w:t xml:space="preserve"> </w:t>
+            </w:r>
+            <w:r>
+              <w:rPr>
+                <w:rFonts w:ascii="Courier New" w:hAnsi="Courier New" w:hint="eastAsia"/>
+                <w:sz w:val="22"/>
+              </w:rPr>
+              <w:t>在等差数列中不包含终点值</w:t>
+            </w:r>
+          </w:p>
+          <w:p>
+            <w:pPr>
+              <w:rPr>
+                <w:rFonts w:ascii="Courier New" w:hAnsi="Courier New"/>
+                <w:sz w:val="22"/>
+              </w:rPr>
+            </w:pPr>
+            <w:r>
+              <w:rPr>
+                <w:rFonts w:ascii="Courier New" w:hAnsi="Courier New"/>
+                <w:sz w:val="22"/>
+              </w:rPr>
+              <w:t xml:space="preserve">&gt;&gt;&gt; a = </w:t>
+            </w:r>
+            <w:proofErr w:type="spellStart"/>
+            <w:proofErr w:type="gramStart"/>
+            <w:r>
+              <w:rPr>
+                <w:rFonts w:ascii="Courier New" w:hAnsi="Courier New"/>
+                <w:sz w:val="22"/>
+              </w:rPr>
+              <w:t>np.linspace</w:t>
+            </w:r>
+            <w:proofErr w:type="spellEnd"/>
+            <w:proofErr w:type="gramEnd"/>
+            <w:r>
+              <w:rPr>
+                <w:rFonts w:ascii="Courier New" w:hAnsi="Courier New"/>
+                <w:sz w:val="22"/>
+              </w:rPr>
+              <w:t>(1, 10, 10, endpoint=False)</w:t>
+            </w:r>
+          </w:p>
+          <w:p>
+            <w:pPr>
+              <w:rPr>
+                <w:rFonts w:ascii="Courier New" w:hAnsi="Courier New"/>
+                <w:sz w:val="22"/>
+              </w:rPr>
+            </w:pPr>
+            <w:r>
+              <w:rPr>
+                <w:rFonts w:ascii="Courier New" w:hAnsi="Courier New"/>
+                <w:sz w:val="22"/>
+              </w:rPr>
+              <w:t>&gt;&gt;&gt; a</w:t>
+            </w:r>
+          </w:p>
+          <w:p>
+            <w:pPr>
+              <w:rPr>
+                <w:rFonts w:ascii="Courier New" w:hAnsi="Courier New"/>
+                <w:sz w:val="22"/>
+              </w:rPr>
+            </w:pPr>
+            <w:proofErr w:type="gramStart"/>
+            <w:r>
+              <w:rPr>
+                <w:rFonts w:ascii="Courier New" w:hAnsi="Courier New"/>
+                <w:sz w:val="22"/>
+              </w:rPr>
+              <w:t>array(</w:t>
+            </w:r>
+            <w:proofErr w:type="gramEnd"/>
+            <w:r>
+              <w:rPr>
+                <w:rFonts w:ascii="Courier New" w:hAnsi="Courier New"/>
+                <w:sz w:val="22"/>
+              </w:rPr>
+              <w:t>[ 1. ,  1.9,  2.8,  3.7,  4.6,  5.5,  6.4,  7.3,  8.2,  9.1])</w:t>
+            </w:r>
+          </w:p>
+          <w:p>
+            <w:pPr>
+              <w:rPr>
+                <w:rFonts w:ascii="Courier New" w:hAnsi="Courier New"/>
+                <w:sz w:val="22"/>
+              </w:rPr>
+            </w:pPr>
+            <w:r>
+              <w:rPr>
+                <w:rFonts w:ascii="Courier New" w:hAnsi="Courier New" w:hint="eastAsia"/>
+                <w:sz w:val="22"/>
+              </w:rPr>
+              <w:t>#</w:t>
+            </w:r>
+            <w:r>
+              <w:rPr>
+                <w:rFonts w:ascii="Courier New" w:hAnsi="Courier New"/>
+                <w:sz w:val="22"/>
+              </w:rPr>
+              <w:t xml:space="preserve"> </w:t>
+            </w:r>
+            <w:r>
+              <w:rPr>
+                <w:rFonts w:ascii="Courier New" w:hAnsi="Courier New" w:hint="eastAsia"/>
+                <w:sz w:val="22"/>
+              </w:rPr>
+              <w:t>在结果中显示步长</w:t>
+            </w:r>
+          </w:p>
+          <w:p>
+            <w:pPr>
+              <w:rPr>
+                <w:rFonts w:ascii="Courier New" w:hAnsi="Courier New"/>
+                <w:sz w:val="22"/>
+              </w:rPr>
+            </w:pPr>
+            <w:r>
+              <w:rPr>
+                <w:rFonts w:ascii="Courier New" w:hAnsi="Courier New"/>
+                <w:sz w:val="22"/>
+              </w:rPr>
+              <w:t xml:space="preserve">&gt;&gt;&gt; a = </w:t>
+            </w:r>
+            <w:proofErr w:type="spellStart"/>
+            <w:proofErr w:type="gramStart"/>
+            <w:r>
+              <w:rPr>
+                <w:rFonts w:ascii="Courier New" w:hAnsi="Courier New"/>
+                <w:sz w:val="22"/>
+              </w:rPr>
+              <w:t>np.linspace</w:t>
+            </w:r>
+            <w:proofErr w:type="spellEnd"/>
+            <w:proofErr w:type="gramEnd"/>
+            <w:r>
+              <w:rPr>
+                <w:rFonts w:ascii="Courier New" w:hAnsi="Courier New"/>
+                <w:sz w:val="22"/>
+              </w:rPr>
+              <w:t xml:space="preserve">(1, 10, 10, </w:t>
+            </w:r>
+            <w:proofErr w:type="spellStart"/>
+            <w:r>
+              <w:rPr>
+                <w:rFonts w:ascii="Courier New" w:hAnsi="Courier New"/>
+                <w:sz w:val="22"/>
+              </w:rPr>
+              <w:t>retstep</w:t>
+            </w:r>
+            <w:proofErr w:type="spellEnd"/>
+            <w:r>
+              <w:rPr>
+                <w:rFonts w:ascii="Courier New" w:hAnsi="Courier New"/>
+                <w:sz w:val="22"/>
+              </w:rPr>
+              <w:t>=True)</w:t>
+            </w:r>
+          </w:p>
+          <w:p>
+            <w:pPr>
+              <w:rPr>
+                <w:rFonts w:ascii="Courier New" w:hAnsi="Courier New"/>
+                <w:sz w:val="22"/>
+              </w:rPr>
+            </w:pPr>
+            <w:r>
+              <w:rPr>
+                <w:rFonts w:ascii="Courier New" w:hAnsi="Courier New"/>
+                <w:sz w:val="22"/>
+              </w:rPr>
+              <w:t>&gt;&gt;&gt; a</w:t>
+            </w:r>
+          </w:p>
+          <w:p>
+            <w:pPr>
+              <w:rPr>
+                <w:rFonts w:ascii="Courier New" w:hAnsi="Courier New"/>
+                <w:sz w:val="22"/>
+              </w:rPr>
+            </w:pPr>
+            <w:r>
+              <w:rPr>
+                <w:rFonts w:ascii="Courier New" w:hAnsi="Courier New"/>
+                <w:sz w:val="22"/>
+              </w:rPr>
+              <w:t>(</w:t>
+            </w:r>
+            <w:proofErr w:type="gramStart"/>
+            <w:r>
+              <w:rPr>
+                <w:rFonts w:ascii="Courier New" w:hAnsi="Courier New"/>
+                <w:sz w:val="22"/>
+              </w:rPr>
+              <w:t>array(</w:t>
+            </w:r>
+            <w:proofErr w:type="gramEnd"/>
+            <w:r>
+              <w:rPr>
+                <w:rFonts w:ascii="Courier New" w:hAnsi="Courier New"/>
+                <w:sz w:val="22"/>
+              </w:rPr>
+              <w:t>[  1.,   2.,   3.,   4.,   5.,   6.,   7.,   8.,   9.,  10.]), 1.0)</w:t>
+            </w:r>
+          </w:p>
+          <w:p>
+            <w:pPr>
+              <w:rPr>
+                <w:rFonts w:ascii="Courier New" w:hAnsi="Courier New"/>
+                <w:sz w:val="22"/>
+              </w:rPr>
+            </w:pPr>
+            <w:r>
+              <w:rPr>
+                <w:rFonts w:ascii="Courier New" w:hAnsi="Courier New" w:hint="eastAsia"/>
+                <w:sz w:val="22"/>
+              </w:rPr>
+              <w:t>#</w:t>
+            </w:r>
+            <w:r>
+              <w:rPr>
+                <w:rFonts w:ascii="Courier New" w:hAnsi="Courier New"/>
+                <w:sz w:val="22"/>
+              </w:rPr>
+              <w:t xml:space="preserve"> </w:t>
+            </w:r>
+            <w:r>
+              <w:rPr>
+                <w:rFonts w:ascii="Courier New" w:hAnsi="Courier New" w:hint="eastAsia"/>
+                <w:sz w:val="22"/>
+              </w:rPr>
+              <w:t>查看数组数据类型</w:t>
+            </w:r>
+          </w:p>
+          <w:p>
+            <w:pPr>
+              <w:rPr>
+                <w:rFonts w:ascii="Courier New" w:hAnsi="Courier New"/>
+                <w:sz w:val="22"/>
+              </w:rPr>
+            </w:pPr>
+            <w:r>
+              <w:rPr>
+                <w:rFonts w:ascii="Courier New" w:hAnsi="Courier New"/>
+                <w:sz w:val="22"/>
+              </w:rPr>
+              <w:t xml:space="preserve">&gt;&gt;&gt; </w:t>
+            </w:r>
+            <w:proofErr w:type="spellStart"/>
+            <w:proofErr w:type="gramStart"/>
+            <w:r>
+              <w:rPr>
+                <w:rFonts w:ascii="Courier New" w:hAnsi="Courier New"/>
+                <w:sz w:val="22"/>
+              </w:rPr>
+              <w:t>a.dtype</w:t>
+            </w:r>
+            <w:proofErr w:type="spellEnd"/>
+            <w:proofErr w:type="gramEnd"/>
+          </w:p>
+          <w:p>
+            <w:pPr>
+              <w:rPr>
+                <w:rFonts w:ascii="Courier New" w:hAnsi="Courier New" w:hint="eastAsia"/>
+                <w:sz w:val="22"/>
+              </w:rPr>
+            </w:pPr>
+            <w:proofErr w:type="spellStart"/>
+            <w:r>
+              <w:rPr>
+                <w:rFonts w:ascii="Courier New" w:hAnsi="Courier New"/>
+                <w:sz w:val="22"/>
+              </w:rPr>
+              <w:t>dtype</w:t>
+            </w:r>
+            <w:proofErr w:type="spellEnd"/>
+            <w:r>
+              <w:rPr>
+                <w:rFonts w:ascii="Courier New" w:hAnsi="Courier New"/>
+                <w:sz w:val="22"/>
+              </w:rPr>
+              <w:t>('float64')</w:t>
+            </w:r>
+            <w:bookmarkStart w:id="0" w:name="_GoBack"/>
+            <w:bookmarkEnd w:id="0"/>
+          </w:p>
+        </w:tc>
+      </w:tr>
+    </w:tbl>
     <w:p>
       <w:pPr>
         <w:ind w:firstLineChars="200" w:firstLine="440"/>

</xml_diff>

<commit_message>
Book chapter update: updating chapter 2.6 "Array Calculation Method"
</commit_message>
<xml_diff>
--- a/numpy/numpy.docx
+++ b/numpy/numpy.docx
@@ -13717,7 +13717,7 @@
           <w:p>
             <w:pPr>
               <w:rPr>
-                <w:rFonts w:ascii="Courier New" w:hAnsi="Courier New" w:hint="eastAsia"/>
+                <w:rFonts w:ascii="Courier New" w:hAnsi="Courier New"/>
                 <w:b/>
                 <w:sz w:val="22"/>
               </w:rPr>
@@ -13774,7 +13774,7 @@
       <w:pPr>
         <w:ind w:firstLineChars="200" w:firstLine="440"/>
         <w:rPr>
-          <w:rFonts w:ascii="Courier New" w:hAnsi="Courier New" w:hint="eastAsia"/>
+          <w:rFonts w:ascii="Courier New" w:hAnsi="Courier New"/>
           <w:sz w:val="22"/>
         </w:rPr>
       </w:pPr>
@@ -14084,7 +14084,7 @@
           <w:p>
             <w:pPr>
               <w:rPr>
-                <w:rFonts w:ascii="Courier New" w:hAnsi="Courier New" w:hint="eastAsia"/>
+                <w:rFonts w:ascii="Courier New" w:hAnsi="Courier New"/>
                 <w:sz w:val="22"/>
               </w:rPr>
             </w:pPr>
@@ -14194,7 +14194,7 @@
           <w:p>
             <w:pPr>
               <w:rPr>
-                <w:rFonts w:ascii="Courier New" w:hAnsi="Courier New" w:hint="eastAsia"/>
+                <w:rFonts w:ascii="Courier New" w:hAnsi="Courier New"/>
                 <w:sz w:val="22"/>
               </w:rPr>
             </w:pPr>
@@ -14257,7 +14257,7 @@
           <w:p>
             <w:pPr>
               <w:rPr>
-                <w:rFonts w:ascii="Courier New" w:hAnsi="Courier New" w:hint="eastAsia"/>
+                <w:rFonts w:ascii="Courier New" w:hAnsi="Courier New"/>
                 <w:b/>
                 <w:sz w:val="22"/>
               </w:rPr>
@@ -14345,21 +14345,7 @@
           <w:rFonts w:ascii="Courier New" w:hAnsi="Courier New" w:hint="eastAsia"/>
           <w:sz w:val="22"/>
         </w:rPr>
-        <w:t>是一个用于确定数组形状的整数</w:t>
-      </w:r>
-      <w:r>
-        <w:rPr>
-          <w:rFonts w:ascii="Courier New" w:hAnsi="Courier New" w:hint="eastAsia"/>
-          <w:sz w:val="22"/>
-        </w:rPr>
-        <w:t>序列。</w:t>
-      </w:r>
-      <w:r>
-        <w:rPr>
-          <w:rFonts w:ascii="Courier New" w:hAnsi="Courier New" w:hint="eastAsia"/>
-          <w:sz w:val="22"/>
-        </w:rPr>
-        <w:t>若数据类型参数</w:t>
+        <w:t>是一个用于确定数组形状的整数序列。若数据类型参数</w:t>
       </w:r>
       <w:proofErr w:type="spellStart"/>
       <w:r>
@@ -14396,14 +14382,7 @@
           <w:rFonts w:ascii="Courier New" w:hAnsi="Courier New" w:hint="eastAsia"/>
           <w:sz w:val="22"/>
         </w:rPr>
-        <w:t>。</w:t>
-      </w:r>
-      <w:r>
-        <w:rPr>
-          <w:rFonts w:ascii="Courier New" w:hAnsi="Courier New" w:hint="eastAsia"/>
-          <w:sz w:val="22"/>
-        </w:rPr>
-        <w:t>参数</w:t>
+        <w:t>。参数</w:t>
       </w:r>
       <w:r>
         <w:rPr>
@@ -14550,7 +14529,7 @@
           <w:p>
             <w:pPr>
               <w:rPr>
-                <w:rFonts w:ascii="Courier New" w:hAnsi="Courier New" w:hint="eastAsia"/>
+                <w:rFonts w:ascii="Courier New" w:hAnsi="Courier New"/>
                 <w:b/>
                 <w:sz w:val="22"/>
               </w:rPr>
@@ -14579,7 +14558,7 @@
       <w:pPr>
         <w:ind w:firstLineChars="200" w:firstLine="440"/>
         <w:rPr>
-          <w:rFonts w:ascii="Courier New" w:hAnsi="Courier New" w:hint="eastAsia"/>
+          <w:rFonts w:ascii="Courier New" w:hAnsi="Courier New"/>
           <w:sz w:val="22"/>
         </w:rPr>
       </w:pPr>
@@ -14852,7 +14831,7 @@
           <w:p>
             <w:pPr>
               <w:rPr>
-                <w:rFonts w:ascii="Courier New" w:hAnsi="Courier New" w:hint="eastAsia"/>
+                <w:rFonts w:ascii="Courier New" w:hAnsi="Courier New"/>
                 <w:sz w:val="22"/>
               </w:rPr>
             </w:pPr>
@@ -14927,7 +14906,7 @@
           <w:p>
             <w:pPr>
               <w:rPr>
-                <w:rFonts w:ascii="Courier New" w:hAnsi="Courier New" w:hint="eastAsia"/>
+                <w:rFonts w:ascii="Courier New" w:hAnsi="Courier New"/>
                 <w:sz w:val="22"/>
               </w:rPr>
             </w:pPr>
@@ -14955,7 +14934,7 @@
       <w:pPr>
         <w:ind w:firstLineChars="200" w:firstLine="440"/>
         <w:rPr>
-          <w:rFonts w:ascii="Courier New" w:hAnsi="Courier New" w:hint="eastAsia"/>
+          <w:rFonts w:ascii="Courier New" w:hAnsi="Courier New"/>
           <w:sz w:val="22"/>
         </w:rPr>
       </w:pPr>
@@ -15165,7 +15144,7 @@
             <w:pPr>
               <w:ind w:firstLineChars="550" w:firstLine="1215"/>
               <w:rPr>
-                <w:rFonts w:ascii="Courier New" w:hAnsi="Courier New" w:hint="eastAsia"/>
+                <w:rFonts w:ascii="Courier New" w:hAnsi="Courier New"/>
                 <w:b/>
                 <w:sz w:val="22"/>
               </w:rPr>
@@ -15721,7 +15700,7 @@
           <w:p>
             <w:pPr>
               <w:rPr>
-                <w:rFonts w:ascii="Courier New" w:hAnsi="Courier New" w:hint="eastAsia"/>
+                <w:rFonts w:ascii="Courier New" w:hAnsi="Courier New"/>
                 <w:sz w:val="22"/>
               </w:rPr>
             </w:pPr>
@@ -16002,7 +15981,7 @@
           <w:p>
             <w:pPr>
               <w:rPr>
-                <w:rFonts w:ascii="Courier New" w:hAnsi="Courier New" w:hint="eastAsia"/>
+                <w:rFonts w:ascii="Courier New" w:hAnsi="Courier New"/>
                 <w:sz w:val="22"/>
               </w:rPr>
             </w:pPr>
@@ -16022,20 +16001,433 @@
               </w:rPr>
               <w:t>('float64')</w:t>
             </w:r>
-            <w:bookmarkStart w:id="0" w:name="_GoBack"/>
-            <w:bookmarkEnd w:id="0"/>
           </w:p>
         </w:tc>
       </w:tr>
     </w:tbl>
     <w:p>
       <w:pPr>
+        <w:rPr>
+          <w:rFonts w:ascii="Courier New" w:hAnsi="Courier New"/>
+          <w:sz w:val="22"/>
+        </w:rPr>
+      </w:pPr>
+    </w:p>
+    <w:p>
+      <w:pPr>
+        <w:rPr>
+          <w:rFonts w:ascii="Courier New" w:hAnsi="Courier New" w:hint="eastAsia"/>
+          <w:sz w:val="22"/>
+        </w:rPr>
+      </w:pPr>
+    </w:p>
+    <w:p>
+      <w:pPr>
+        <w:rPr>
+          <w:rFonts w:ascii="Courier New" w:hAnsi="Courier New"/>
+          <w:sz w:val="22"/>
+        </w:rPr>
+      </w:pPr>
+      <w:r>
+        <w:rPr>
+          <w:rFonts w:ascii="Courier New" w:hAnsi="Courier New" w:hint="eastAsia"/>
+          <w:sz w:val="22"/>
+        </w:rPr>
+        <w:t>2</w:t>
+      </w:r>
+      <w:r>
+        <w:rPr>
+          <w:rFonts w:ascii="Courier New" w:hAnsi="Courier New"/>
+          <w:sz w:val="22"/>
+        </w:rPr>
+        <w:t>.</w:t>
+      </w:r>
+      <w:r>
+        <w:rPr>
+          <w:rFonts w:ascii="Courier New" w:hAnsi="Courier New"/>
+          <w:sz w:val="22"/>
+        </w:rPr>
+        <w:t>6</w:t>
+      </w:r>
+      <w:r>
+        <w:rPr>
+          <w:rFonts w:ascii="Courier New" w:hAnsi="Courier New"/>
+          <w:sz w:val="22"/>
+        </w:rPr>
+        <w:t xml:space="preserve"> </w:t>
+      </w:r>
+      <w:r>
+        <w:rPr>
+          <w:rFonts w:ascii="Courier New" w:hAnsi="Courier New" w:hint="eastAsia"/>
+          <w:sz w:val="22"/>
+        </w:rPr>
+        <w:t>数组计算方法</w:t>
+      </w:r>
+    </w:p>
+    <w:p>
+      <w:pPr>
         <w:ind w:firstLineChars="200" w:firstLine="440"/>
         <w:rPr>
-          <w:rFonts w:ascii="Courier New" w:hAnsi="Courier New" w:hint="eastAsia"/>
+          <w:rFonts w:ascii="Courier New" w:hAnsi="Courier New"/>
           <w:sz w:val="22"/>
         </w:rPr>
       </w:pPr>
+      <w:r>
+        <w:rPr>
+          <w:rFonts w:ascii="Courier New" w:hAnsi="Courier New" w:hint="eastAsia"/>
+          <w:sz w:val="22"/>
+        </w:rPr>
+        <w:t>总体而言，</w:t>
+      </w:r>
+      <w:r>
+        <w:rPr>
+          <w:rFonts w:ascii="Courier New" w:hAnsi="Courier New" w:hint="eastAsia"/>
+          <w:sz w:val="22"/>
+        </w:rPr>
+        <w:t>对数组的计算来说，有以下四条</w:t>
+      </w:r>
+      <w:r>
+        <w:rPr>
+          <w:rFonts w:ascii="Courier New" w:hAnsi="Courier New" w:hint="eastAsia"/>
+          <w:sz w:val="22"/>
+        </w:rPr>
+        <w:t>主要</w:t>
+      </w:r>
+      <w:r>
+        <w:rPr>
+          <w:rFonts w:ascii="Courier New" w:hAnsi="Courier New" w:hint="eastAsia"/>
+          <w:sz w:val="22"/>
+        </w:rPr>
+        <w:t>法则：</w:t>
+      </w:r>
+    </w:p>
+    <w:p>
+      <w:pPr>
+        <w:pStyle w:val="a7"/>
+        <w:numPr>
+          <w:ilvl w:val="0"/>
+          <w:numId w:val="1"/>
+        </w:numPr>
+        <w:ind w:firstLineChars="0"/>
+        <w:rPr>
+          <w:rFonts w:ascii="Courier New" w:hAnsi="Courier New"/>
+          <w:sz w:val="22"/>
+        </w:rPr>
+      </w:pPr>
+      <w:r>
+        <w:rPr>
+          <w:rFonts w:ascii="Courier New" w:hAnsi="Courier New" w:hint="eastAsia"/>
+          <w:sz w:val="22"/>
+        </w:rPr>
+        <w:t>在多个数组之间的操作需要首先进行数组形状匹配检查；</w:t>
+      </w:r>
+    </w:p>
+    <w:p>
+      <w:pPr>
+        <w:pStyle w:val="a7"/>
+        <w:numPr>
+          <w:ilvl w:val="0"/>
+          <w:numId w:val="1"/>
+        </w:numPr>
+        <w:ind w:firstLineChars="0"/>
+        <w:rPr>
+          <w:rFonts w:ascii="Courier New" w:hAnsi="Courier New"/>
+          <w:sz w:val="22"/>
+        </w:rPr>
+      </w:pPr>
+      <w:r>
+        <w:rPr>
+          <w:rFonts w:ascii="Courier New" w:hAnsi="Courier New" w:hint="eastAsia"/>
+          <w:sz w:val="22"/>
+        </w:rPr>
+        <w:t>数学运算符（如</w:t>
+      </w:r>
+      <w:r>
+        <w:rPr>
+          <w:rFonts w:ascii="Courier New" w:hAnsi="Courier New" w:hint="eastAsia"/>
+          <w:sz w:val="22"/>
+        </w:rPr>
+        <w:t>+</w:t>
+      </w:r>
+      <w:r>
+        <w:rPr>
+          <w:rFonts w:ascii="Courier New" w:hAnsi="Courier New" w:hint="eastAsia"/>
+          <w:sz w:val="22"/>
+        </w:rPr>
+        <w:t>，</w:t>
+      </w:r>
+      <w:r>
+        <w:rPr>
+          <w:rFonts w:ascii="Courier New" w:hAnsi="Courier New" w:hint="eastAsia"/>
+          <w:sz w:val="22"/>
+        </w:rPr>
+        <w:t>-</w:t>
+      </w:r>
+      <w:r>
+        <w:rPr>
+          <w:rFonts w:ascii="Courier New" w:hAnsi="Courier New" w:hint="eastAsia"/>
+          <w:sz w:val="22"/>
+        </w:rPr>
+        <w:t>，</w:t>
+      </w:r>
+      <w:r>
+        <w:rPr>
+          <w:rFonts w:ascii="Courier New" w:hAnsi="Courier New" w:hint="eastAsia"/>
+          <w:sz w:val="22"/>
+        </w:rPr>
+        <w:t>*</w:t>
+      </w:r>
+      <w:r>
+        <w:rPr>
+          <w:rFonts w:ascii="Courier New" w:hAnsi="Courier New" w:hint="eastAsia"/>
+          <w:sz w:val="22"/>
+        </w:rPr>
+        <w:t>，</w:t>
+      </w:r>
+      <w:r>
+        <w:rPr>
+          <w:rFonts w:ascii="Courier New" w:hAnsi="Courier New" w:hint="eastAsia"/>
+          <w:sz w:val="22"/>
+        </w:rPr>
+        <w:t>/</w:t>
+      </w:r>
+      <w:r>
+        <w:rPr>
+          <w:rFonts w:ascii="Courier New" w:hAnsi="Courier New" w:hint="eastAsia"/>
+          <w:sz w:val="22"/>
+        </w:rPr>
+        <w:t>，</w:t>
+      </w:r>
+      <w:r>
+        <w:rPr>
+          <w:rFonts w:ascii="Courier New" w:hAnsi="Courier New" w:hint="eastAsia"/>
+          <w:sz w:val="22"/>
+        </w:rPr>
+        <w:t>exp</w:t>
+      </w:r>
+      <w:r>
+        <w:rPr>
+          <w:rFonts w:ascii="Courier New" w:hAnsi="Courier New" w:hint="eastAsia"/>
+          <w:sz w:val="22"/>
+        </w:rPr>
+        <w:t>，</w:t>
+      </w:r>
+      <w:r>
+        <w:rPr>
+          <w:rFonts w:ascii="Courier New" w:hAnsi="Courier New" w:hint="eastAsia"/>
+          <w:sz w:val="22"/>
+        </w:rPr>
+        <w:t>log</w:t>
+      </w:r>
+      <w:r>
+        <w:rPr>
+          <w:rFonts w:ascii="Courier New" w:hAnsi="Courier New" w:hint="eastAsia"/>
+          <w:sz w:val="22"/>
+        </w:rPr>
+        <w:t>等）是逐个应用于元素进行计算的；</w:t>
+      </w:r>
+    </w:p>
+    <w:p>
+      <w:pPr>
+        <w:pStyle w:val="a7"/>
+        <w:numPr>
+          <w:ilvl w:val="0"/>
+          <w:numId w:val="1"/>
+        </w:numPr>
+        <w:ind w:firstLineChars="0"/>
+        <w:rPr>
+          <w:rFonts w:ascii="Courier New" w:hAnsi="Courier New"/>
+          <w:sz w:val="22"/>
+        </w:rPr>
+      </w:pPr>
+      <w:r>
+        <w:rPr>
+          <w:rFonts w:ascii="Courier New" w:hAnsi="Courier New" w:hint="eastAsia"/>
+          <w:sz w:val="22"/>
+        </w:rPr>
+        <w:t>归约操作（</w:t>
+      </w:r>
+      <w:r>
+        <w:rPr>
+          <w:rFonts w:ascii="Courier New" w:hAnsi="Courier New" w:hint="eastAsia"/>
+          <w:sz w:val="22"/>
+        </w:rPr>
+        <w:t>如</w:t>
+      </w:r>
+      <w:r>
+        <w:rPr>
+          <w:rFonts w:ascii="Courier New" w:hAnsi="Courier New" w:hint="eastAsia"/>
+          <w:sz w:val="22"/>
+        </w:rPr>
+        <w:t>求均值</w:t>
+      </w:r>
+      <w:r>
+        <w:rPr>
+          <w:rFonts w:ascii="Courier New" w:hAnsi="Courier New" w:hint="eastAsia"/>
+          <w:sz w:val="22"/>
+        </w:rPr>
+        <w:t>m</w:t>
+      </w:r>
+      <w:r>
+        <w:rPr>
+          <w:rFonts w:ascii="Courier New" w:hAnsi="Courier New"/>
+          <w:sz w:val="22"/>
+        </w:rPr>
+        <w:t>ean</w:t>
+      </w:r>
+      <w:r>
+        <w:rPr>
+          <w:rFonts w:ascii="Courier New" w:hAnsi="Courier New" w:hint="eastAsia"/>
+          <w:sz w:val="22"/>
+        </w:rPr>
+        <w:t>，</w:t>
+      </w:r>
+      <w:r>
+        <w:rPr>
+          <w:rFonts w:ascii="Courier New" w:hAnsi="Courier New" w:hint="eastAsia"/>
+          <w:sz w:val="22"/>
+        </w:rPr>
+        <w:t>标准化</w:t>
+      </w:r>
+      <w:r>
+        <w:rPr>
+          <w:rFonts w:ascii="Courier New" w:hAnsi="Courier New" w:hint="eastAsia"/>
+          <w:sz w:val="22"/>
+        </w:rPr>
+        <w:t>s</w:t>
+      </w:r>
+      <w:r>
+        <w:rPr>
+          <w:rFonts w:ascii="Courier New" w:hAnsi="Courier New"/>
+          <w:sz w:val="22"/>
+        </w:rPr>
+        <w:t>td</w:t>
+      </w:r>
+      <w:r>
+        <w:rPr>
+          <w:rFonts w:ascii="Courier New" w:hAnsi="Courier New" w:hint="eastAsia"/>
+          <w:sz w:val="22"/>
+        </w:rPr>
+        <w:t>，求偏度</w:t>
+      </w:r>
+      <w:r>
+        <w:rPr>
+          <w:rFonts w:ascii="Courier New" w:hAnsi="Courier New" w:hint="eastAsia"/>
+          <w:sz w:val="22"/>
+        </w:rPr>
+        <w:t>s</w:t>
+      </w:r>
+      <w:r>
+        <w:rPr>
+          <w:rFonts w:ascii="Courier New" w:hAnsi="Courier New"/>
+          <w:sz w:val="22"/>
+        </w:rPr>
+        <w:t>kew</w:t>
+      </w:r>
+      <w:r>
+        <w:rPr>
+          <w:rFonts w:ascii="Courier New" w:hAnsi="Courier New" w:hint="eastAsia"/>
+          <w:sz w:val="22"/>
+        </w:rPr>
+        <w:t>，求和</w:t>
+      </w:r>
+      <w:r>
+        <w:rPr>
+          <w:rFonts w:ascii="Courier New" w:hAnsi="Courier New" w:hint="eastAsia"/>
+          <w:sz w:val="22"/>
+        </w:rPr>
+        <w:t>sum</w:t>
+      </w:r>
+      <w:r>
+        <w:rPr>
+          <w:rFonts w:ascii="Courier New" w:hAnsi="Courier New" w:hint="eastAsia"/>
+          <w:sz w:val="22"/>
+        </w:rPr>
+        <w:t>等</w:t>
+      </w:r>
+      <w:r>
+        <w:rPr>
+          <w:rFonts w:ascii="Courier New" w:hAnsi="Courier New" w:hint="eastAsia"/>
+          <w:sz w:val="22"/>
+        </w:rPr>
+        <w:t>）</w:t>
+      </w:r>
+      <w:r>
+        <w:rPr>
+          <w:rFonts w:ascii="Courier New" w:hAnsi="Courier New" w:hint="eastAsia"/>
+          <w:sz w:val="22"/>
+        </w:rPr>
+        <w:t>应用于整个数组，除非指定了某个数轴；</w:t>
+      </w:r>
+    </w:p>
+    <w:p>
+      <w:pPr>
+        <w:pStyle w:val="a7"/>
+        <w:numPr>
+          <w:ilvl w:val="0"/>
+          <w:numId w:val="1"/>
+        </w:numPr>
+        <w:ind w:firstLineChars="0"/>
+        <w:rPr>
+          <w:rFonts w:ascii="Courier New" w:hAnsi="Courier New" w:hint="eastAsia"/>
+          <w:sz w:val="22"/>
+        </w:rPr>
+      </w:pPr>
+      <w:r>
+        <w:rPr>
+          <w:rFonts w:ascii="Courier New" w:hAnsi="Courier New" w:hint="eastAsia"/>
+          <w:sz w:val="22"/>
+        </w:rPr>
+        <w:t>丢失值会被传递，除非它们被显式忽略（如</w:t>
+      </w:r>
+      <w:proofErr w:type="spellStart"/>
+      <w:r>
+        <w:rPr>
+          <w:rFonts w:ascii="Courier New" w:hAnsi="Courier New" w:hint="eastAsia"/>
+          <w:sz w:val="22"/>
+        </w:rPr>
+        <w:t>n</w:t>
+      </w:r>
+      <w:r>
+        <w:rPr>
+          <w:rFonts w:ascii="Courier New" w:hAnsi="Courier New"/>
+          <w:sz w:val="22"/>
+        </w:rPr>
+        <w:t>anmean</w:t>
+      </w:r>
+      <w:proofErr w:type="spellEnd"/>
+      <w:r>
+        <w:rPr>
+          <w:rFonts w:ascii="Courier New" w:hAnsi="Courier New" w:hint="eastAsia"/>
+          <w:sz w:val="22"/>
+        </w:rPr>
+        <w:t>，</w:t>
+      </w:r>
+      <w:proofErr w:type="spellStart"/>
+      <w:r>
+        <w:rPr>
+          <w:rFonts w:ascii="Courier New" w:hAnsi="Courier New" w:hint="eastAsia"/>
+          <w:sz w:val="22"/>
+        </w:rPr>
+        <w:t>nansum</w:t>
+      </w:r>
+      <w:proofErr w:type="spellEnd"/>
+      <w:r>
+        <w:rPr>
+          <w:rFonts w:ascii="Courier New" w:hAnsi="Courier New" w:hint="eastAsia"/>
+          <w:sz w:val="22"/>
+        </w:rPr>
+        <w:t>等）</w:t>
+      </w:r>
+      <w:r>
+        <w:rPr>
+          <w:rFonts w:ascii="Courier New" w:hAnsi="Courier New" w:hint="eastAsia"/>
+          <w:sz w:val="22"/>
+        </w:rPr>
+        <w:t>。</w:t>
+      </w:r>
+      <w:bookmarkStart w:id="0" w:name="_GoBack"/>
+      <w:bookmarkEnd w:id="0"/>
     </w:p>
     <w:p>
       <w:pPr>
@@ -16116,6 +16508,103 @@
     </w:p>
   </w:footnote>
 </w:footnotes>
+</file>
+
+<file path=word/numbering.xml><?xml version="1.0" encoding="utf-8"?>
+<w:numbering xmlns:wpc="http://schemas.microsoft.com/office/word/2010/wordprocessingCanvas" xmlns:cx="http://schemas.microsoft.com/office/drawing/2014/chartex" xmlns:cx1="http://schemas.microsoft.com/office/drawing/2015/9/8/chartex" xmlns:cx2="http://schemas.microsoft.com/office/drawing/2015/10/21/chartex" xmlns:cx3="http://schemas.microsoft.com/office/drawing/2016/5/9/chartex" xmlns:cx4="http://schemas.microsoft.com/office/drawing/2016/5/10/chartex" xmlns:cx5="http://schemas.microsoft.com/office/drawing/2016/5/11/chartex" xmlns:cx6="http://schemas.microsoft.com/office/drawing/2016/5/12/chartex" xmlns:cx7="http://schemas.microsoft.com/office/drawing/2016/5/13/chartex" xmlns:cx8="http://schemas.microsoft.com/office/drawing/2016/5/14/chartex" xmlns:mc="http://schemas.openxmlformats.org/markup-compatibility/2006" xmlns:aink="http://schemas.microsoft.com/office/drawing/2016/ink" xmlns:am3d="http://schemas.microsoft.com/office/drawing/2017/model3d" xmlns:o="urn:schemas-microsoft-com:office:office" xmlns:r="http://schemas.openxmlformats.org/officeDocument/2006/relationships" xmlns:m="http://schemas.openxmlformats.org/officeDocument/2006/math" xmlns:v="urn:schemas-microsoft-com:vml" xmlns:wp14="http://schemas.microsoft.com/office/word/2010/wordprocessingDrawing" xmlns:wp="http://schemas.openxmlformats.org/drawingml/2006/wordprocessingDrawing" xmlns:w10="urn:schemas-microsoft-com:office:word" xmlns:w="http://schemas.openxmlformats.org/wordprocessingml/2006/main" xmlns:w14="http://schemas.microsoft.com/office/word/2010/wordml" xmlns:w15="http://schemas.microsoft.com/office/word/2012/wordml" xmlns:w16cid="http://schemas.microsoft.com/office/word/2016/wordml/cid" xmlns:w16se="http://schemas.microsoft.com/office/word/2015/wordml/symex" xmlns:wpg="http://schemas.microsoft.com/office/word/2010/wordprocessingGroup" xmlns:wpi="http://schemas.microsoft.com/office/word/2010/wordprocessingInk" xmlns:wne="http://schemas.microsoft.com/office/word/2006/wordml" xmlns:wps="http://schemas.microsoft.com/office/word/2010/wordprocessingShape" mc:Ignorable="w14 w15 w16se w16cid wp14">
+  <w:abstractNum w:abstractNumId="0" w15:restartNumberingAfterBreak="0">
+    <w:nsid w:val="65B80071"/>
+    <w:multiLevelType w:val="hybridMultilevel"/>
+    <w:tmpl w:val="EBD865B6"/>
+    <w:lvl w:ilvl="0" w:tplc="66C61326">
+      <w:start w:val="1"/>
+      <w:numFmt w:val="decimal"/>
+      <w:lvlText w:val="%1."/>
+      <w:lvlJc w:val="left"/>
+      <w:pPr>
+        <w:ind w:left="800" w:hanging="360"/>
+      </w:pPr>
+      <w:rPr>
+        <w:rFonts w:hint="default"/>
+      </w:rPr>
+    </w:lvl>
+    <w:lvl w:ilvl="1" w:tplc="04090019" w:tentative="1">
+      <w:start w:val="1"/>
+      <w:numFmt w:val="lowerLetter"/>
+      <w:lvlText w:val="%2)"/>
+      <w:lvlJc w:val="left"/>
+      <w:pPr>
+        <w:ind w:left="1280" w:hanging="420"/>
+      </w:pPr>
+    </w:lvl>
+    <w:lvl w:ilvl="2" w:tplc="0409001B" w:tentative="1">
+      <w:start w:val="1"/>
+      <w:numFmt w:val="lowerRoman"/>
+      <w:lvlText w:val="%3."/>
+      <w:lvlJc w:val="right"/>
+      <w:pPr>
+        <w:ind w:left="1700" w:hanging="420"/>
+      </w:pPr>
+    </w:lvl>
+    <w:lvl w:ilvl="3" w:tplc="0409000F" w:tentative="1">
+      <w:start w:val="1"/>
+      <w:numFmt w:val="decimal"/>
+      <w:lvlText w:val="%4."/>
+      <w:lvlJc w:val="left"/>
+      <w:pPr>
+        <w:ind w:left="2120" w:hanging="420"/>
+      </w:pPr>
+    </w:lvl>
+    <w:lvl w:ilvl="4" w:tplc="04090019" w:tentative="1">
+      <w:start w:val="1"/>
+      <w:numFmt w:val="lowerLetter"/>
+      <w:lvlText w:val="%5)"/>
+      <w:lvlJc w:val="left"/>
+      <w:pPr>
+        <w:ind w:left="2540" w:hanging="420"/>
+      </w:pPr>
+    </w:lvl>
+    <w:lvl w:ilvl="5" w:tplc="0409001B" w:tentative="1">
+      <w:start w:val="1"/>
+      <w:numFmt w:val="lowerRoman"/>
+      <w:lvlText w:val="%6."/>
+      <w:lvlJc w:val="right"/>
+      <w:pPr>
+        <w:ind w:left="2960" w:hanging="420"/>
+      </w:pPr>
+    </w:lvl>
+    <w:lvl w:ilvl="6" w:tplc="0409000F" w:tentative="1">
+      <w:start w:val="1"/>
+      <w:numFmt w:val="decimal"/>
+      <w:lvlText w:val="%7."/>
+      <w:lvlJc w:val="left"/>
+      <w:pPr>
+        <w:ind w:left="3380" w:hanging="420"/>
+      </w:pPr>
+    </w:lvl>
+    <w:lvl w:ilvl="7" w:tplc="04090019" w:tentative="1">
+      <w:start w:val="1"/>
+      <w:numFmt w:val="lowerLetter"/>
+      <w:lvlText w:val="%8)"/>
+      <w:lvlJc w:val="left"/>
+      <w:pPr>
+        <w:ind w:left="3800" w:hanging="420"/>
+      </w:pPr>
+    </w:lvl>
+    <w:lvl w:ilvl="8" w:tplc="0409001B" w:tentative="1">
+      <w:start w:val="1"/>
+      <w:numFmt w:val="lowerRoman"/>
+      <w:lvlText w:val="%9."/>
+      <w:lvlJc w:val="right"/>
+      <w:pPr>
+        <w:ind w:left="4220" w:hanging="420"/>
+      </w:pPr>
+    </w:lvl>
+  </w:abstractNum>
+  <w:num w:numId="1">
+    <w:abstractNumId w:val="0"/>
+  </w:num>
+</w:numbering>
 </file>
 
 <file path=word/styles.xml><?xml version="1.0" encoding="utf-8"?>

</xml_diff>

<commit_message>
Book chapter update: updating chapter 2.6.1 "Sum Method"
</commit_message>
<xml_diff>
--- a/numpy/numpy.docx
+++ b/numpy/numpy.docx
@@ -16016,7 +16016,7 @@
     <w:p>
       <w:pPr>
         <w:rPr>
-          <w:rFonts w:ascii="Courier New" w:hAnsi="Courier New" w:hint="eastAsia"/>
+          <w:rFonts w:ascii="Courier New" w:hAnsi="Courier New"/>
           <w:sz w:val="22"/>
         </w:rPr>
       </w:pPr>
@@ -16357,7 +16357,7 @@
           <w:rFonts w:ascii="Courier New" w:hAnsi="Courier New" w:hint="eastAsia"/>
           <w:sz w:val="22"/>
         </w:rPr>
-        <w:t>应用于整个数组，除非指定了某个数轴；</w:t>
+        <w:t>应用于整个数组，除非指定了某个轴；</w:t>
       </w:r>
     </w:p>
     <w:p>
@@ -16369,16 +16369,41 @@
         </w:numPr>
         <w:ind w:firstLineChars="0"/>
         <w:rPr>
-          <w:rFonts w:ascii="Courier New" w:hAnsi="Courier New" w:hint="eastAsia"/>
+          <w:rFonts w:ascii="Courier New" w:hAnsi="Courier New"/>
           <w:sz w:val="22"/>
         </w:rPr>
       </w:pPr>
-      <w:r>
-        <w:rPr>
-          <w:rFonts w:ascii="Courier New" w:hAnsi="Courier New" w:hint="eastAsia"/>
-          <w:sz w:val="22"/>
-        </w:rPr>
-        <w:t>丢失值会被传递，除非它们被显式忽略（如</w:t>
+      <w:proofErr w:type="gramStart"/>
+      <w:r>
+        <w:rPr>
+          <w:rFonts w:ascii="Courier New" w:hAnsi="Courier New" w:hint="eastAsia"/>
+          <w:sz w:val="22"/>
+        </w:rPr>
+        <w:t>丢失值</w:t>
+      </w:r>
+      <w:proofErr w:type="gramEnd"/>
+      <w:r>
+        <w:rPr>
+          <w:rFonts w:ascii="Courier New" w:hAnsi="Courier New" w:hint="eastAsia"/>
+          <w:sz w:val="22"/>
+        </w:rPr>
+        <w:t>会被传递，除非</w:t>
+      </w:r>
+      <w:proofErr w:type="gramStart"/>
+      <w:r>
+        <w:rPr>
+          <w:rFonts w:ascii="Courier New" w:hAnsi="Courier New" w:hint="eastAsia"/>
+          <w:sz w:val="22"/>
+        </w:rPr>
+        <w:t>它们被显式</w:t>
+      </w:r>
+      <w:proofErr w:type="gramEnd"/>
+      <w:r>
+        <w:rPr>
+          <w:rFonts w:ascii="Courier New" w:hAnsi="Courier New" w:hint="eastAsia"/>
+          <w:sz w:val="22"/>
+        </w:rPr>
+        <w:t>忽略（如</w:t>
       </w:r>
       <w:proofErr w:type="spellStart"/>
       <w:r>
@@ -16426,6 +16451,227 @@
         </w:rPr>
         <w:t>。</w:t>
       </w:r>
+    </w:p>
+    <w:p>
+      <w:pPr>
+        <w:ind w:left="440"/>
+        <w:rPr>
+          <w:rFonts w:ascii="Courier New" w:hAnsi="Courier New"/>
+          <w:sz w:val="22"/>
+        </w:rPr>
+      </w:pPr>
+    </w:p>
+    <w:p>
+      <w:pPr>
+        <w:ind w:left="440"/>
+        <w:rPr>
+          <w:rFonts w:ascii="Courier New" w:hAnsi="Courier New"/>
+          <w:b/>
+          <w:sz w:val="22"/>
+        </w:rPr>
+      </w:pPr>
+      <w:r>
+        <w:rPr>
+          <w:rFonts w:ascii="Courier New" w:hAnsi="Courier New" w:hint="eastAsia"/>
+          <w:b/>
+          <w:sz w:val="22"/>
+        </w:rPr>
+        <w:t>2</w:t>
+      </w:r>
+      <w:r>
+        <w:rPr>
+          <w:rFonts w:ascii="Courier New" w:hAnsi="Courier New"/>
+          <w:b/>
+          <w:sz w:val="22"/>
+        </w:rPr>
+        <w:t xml:space="preserve">.6.1 </w:t>
+      </w:r>
+      <w:r>
+        <w:rPr>
+          <w:rFonts w:ascii="Courier New" w:hAnsi="Courier New" w:hint="eastAsia"/>
+          <w:b/>
+          <w:sz w:val="22"/>
+        </w:rPr>
+        <w:t>求和方法</w:t>
+      </w:r>
+      <w:r>
+        <w:rPr>
+          <w:rFonts w:ascii="Courier New" w:hAnsi="Courier New" w:hint="eastAsia"/>
+          <w:b/>
+          <w:sz w:val="22"/>
+        </w:rPr>
+        <w:t>s</w:t>
+      </w:r>
+      <w:r>
+        <w:rPr>
+          <w:rFonts w:ascii="Courier New" w:hAnsi="Courier New"/>
+          <w:b/>
+          <w:sz w:val="22"/>
+        </w:rPr>
+        <w:t>um()</w:t>
+      </w:r>
+    </w:p>
+    <w:p>
+      <w:pPr>
+        <w:ind w:firstLineChars="200" w:firstLine="440"/>
+        <w:rPr>
+          <w:rFonts w:ascii="Courier New" w:hAnsi="Courier New"/>
+          <w:sz w:val="22"/>
+        </w:rPr>
+      </w:pPr>
+      <w:r>
+        <w:rPr>
+          <w:rFonts w:ascii="Courier New" w:hAnsi="Courier New" w:hint="eastAsia"/>
+          <w:sz w:val="22"/>
+        </w:rPr>
+        <w:t>s</w:t>
+      </w:r>
+      <w:r>
+        <w:rPr>
+          <w:rFonts w:ascii="Courier New" w:hAnsi="Courier New"/>
+          <w:sz w:val="22"/>
+        </w:rPr>
+        <w:t>um()</w:t>
+      </w:r>
+      <w:r>
+        <w:rPr>
+          <w:rFonts w:ascii="Courier New" w:hAnsi="Courier New" w:hint="eastAsia"/>
+          <w:sz w:val="22"/>
+        </w:rPr>
+        <w:t>方法作用于存储于数组中的数据。</w:t>
+      </w:r>
+      <w:r>
+        <w:rPr>
+          <w:rFonts w:ascii="Courier New" w:hAnsi="Courier New" w:hint="eastAsia"/>
+          <w:sz w:val="22"/>
+        </w:rPr>
+        <w:t>在默认情况下，它将</w:t>
+      </w:r>
+      <w:r>
+        <w:rPr>
+          <w:rFonts w:ascii="Courier New" w:hAnsi="Courier New" w:hint="eastAsia"/>
+          <w:sz w:val="22"/>
+        </w:rPr>
+        <w:t>求出数组中所有</w:t>
+      </w:r>
+      <w:r>
+        <w:rPr>
+          <w:rFonts w:ascii="Courier New" w:hAnsi="Courier New" w:hint="eastAsia"/>
+          <w:sz w:val="22"/>
+        </w:rPr>
+        <w:t>元素</w:t>
+      </w:r>
+      <w:r>
+        <w:rPr>
+          <w:rFonts w:ascii="Courier New" w:hAnsi="Courier New" w:hint="eastAsia"/>
+          <w:sz w:val="22"/>
+        </w:rPr>
+        <w:t>相加的</w:t>
+      </w:r>
+      <w:proofErr w:type="gramStart"/>
+      <w:r>
+        <w:rPr>
+          <w:rFonts w:ascii="Courier New" w:hAnsi="Courier New" w:hint="eastAsia"/>
+          <w:sz w:val="22"/>
+        </w:rPr>
+        <w:t>和</w:t>
+      </w:r>
+      <w:proofErr w:type="gramEnd"/>
+      <w:r>
+        <w:rPr>
+          <w:rFonts w:ascii="Courier New" w:hAnsi="Courier New" w:hint="eastAsia"/>
+          <w:sz w:val="22"/>
+        </w:rPr>
+        <w:t>。</w:t>
+      </w:r>
+      <w:r>
+        <w:rPr>
+          <w:rFonts w:ascii="Courier New" w:hAnsi="Courier New" w:hint="eastAsia"/>
+          <w:sz w:val="22"/>
+        </w:rPr>
+        <w:t>若提供了轴关键字</w:t>
+      </w:r>
+      <w:r>
+        <w:rPr>
+          <w:rFonts w:ascii="Courier New" w:hAnsi="Courier New" w:hint="eastAsia"/>
+          <w:sz w:val="22"/>
+        </w:rPr>
+        <w:t>，</w:t>
+      </w:r>
+      <w:r>
+        <w:rPr>
+          <w:rFonts w:ascii="Courier New" w:hAnsi="Courier New" w:hint="eastAsia"/>
+          <w:sz w:val="22"/>
+        </w:rPr>
+        <w:t>则</w:t>
+      </w:r>
+      <w:r>
+        <w:rPr>
+          <w:rFonts w:ascii="Courier New" w:hAnsi="Courier New" w:hint="eastAsia"/>
+          <w:sz w:val="22"/>
+        </w:rPr>
+        <w:t>sum</w:t>
+      </w:r>
+      <w:r>
+        <w:rPr>
+          <w:rFonts w:ascii="Courier New" w:hAnsi="Courier New"/>
+          <w:sz w:val="22"/>
+        </w:rPr>
+        <w:t>()</w:t>
+      </w:r>
+      <w:r>
+        <w:rPr>
+          <w:rFonts w:ascii="Courier New" w:hAnsi="Courier New" w:hint="eastAsia"/>
+          <w:sz w:val="22"/>
+        </w:rPr>
+        <w:t>方法将计算指定轴的元素之</w:t>
+      </w:r>
+      <w:proofErr w:type="gramStart"/>
+      <w:r>
+        <w:rPr>
+          <w:rFonts w:ascii="Courier New" w:hAnsi="Courier New" w:hint="eastAsia"/>
+          <w:sz w:val="22"/>
+        </w:rPr>
+        <w:t>和</w:t>
+      </w:r>
+      <w:proofErr w:type="gramEnd"/>
+      <w:r>
+        <w:rPr>
+          <w:rFonts w:ascii="Courier New" w:hAnsi="Courier New" w:hint="eastAsia"/>
+          <w:sz w:val="22"/>
+        </w:rPr>
+        <w:t>。轴关键字和数组索引一样，支持使用负整数索引。例如，当指定</w:t>
+      </w:r>
+      <w:r>
+        <w:rPr>
+          <w:rFonts w:ascii="Courier New" w:hAnsi="Courier New" w:hint="eastAsia"/>
+          <w:sz w:val="22"/>
+        </w:rPr>
+        <w:t>axis</w:t>
+      </w:r>
+      <w:r>
+        <w:rPr>
+          <w:rFonts w:ascii="Courier New" w:hAnsi="Courier New"/>
+          <w:sz w:val="22"/>
+        </w:rPr>
+        <w:t>=-1</w:t>
+      </w:r>
+      <w:r>
+        <w:rPr>
+          <w:rFonts w:ascii="Courier New" w:hAnsi="Courier New" w:hint="eastAsia"/>
+          <w:sz w:val="22"/>
+        </w:rPr>
+        <w:t>时，则可以求出最后一个轴的元素之和：</w:t>
+      </w:r>
+    </w:p>
+    <w:p>
+      <w:pPr>
+        <w:ind w:firstLineChars="200" w:firstLine="440"/>
+        <w:rPr>
+          <w:rFonts w:ascii="Courier New" w:hAnsi="Courier New" w:hint="eastAsia"/>
+          <w:sz w:val="22"/>
+        </w:rPr>
+      </w:pPr>
       <w:bookmarkStart w:id="0" w:name="_GoBack"/>
       <w:bookmarkEnd w:id="0"/>
     </w:p>

</xml_diff>

<commit_message>
Book chapter update: updating chapter 2.6.1 "Sum Method", sample code added
</commit_message>
<xml_diff>
--- a/numpy/numpy.docx
+++ b/numpy/numpy.docx
@@ -16492,7 +16492,7 @@
           <w:b/>
           <w:sz w:val="22"/>
         </w:rPr>
-        <w:t>求和方法</w:t>
+        <w:t>使</w:t>
       </w:r>
       <w:r>
         <w:rPr>
@@ -16500,6 +16500,22 @@
           <w:b/>
           <w:sz w:val="22"/>
         </w:rPr>
+        <w:t>用</w:t>
+      </w:r>
+      <w:r>
+        <w:rPr>
+          <w:rFonts w:ascii="Courier New" w:hAnsi="Courier New" w:hint="eastAsia"/>
+          <w:b/>
+          <w:sz w:val="22"/>
+        </w:rPr>
+        <w:t>数组对象的</w:t>
+      </w:r>
+      <w:r>
+        <w:rPr>
+          <w:rFonts w:ascii="Courier New" w:hAnsi="Courier New" w:hint="eastAsia"/>
+          <w:b/>
+          <w:sz w:val="22"/>
+        </w:rPr>
         <w:t>s</w:t>
       </w:r>
       <w:r>
@@ -16509,6 +16525,14 @@
           <w:sz w:val="22"/>
         </w:rPr>
         <w:t>um()</w:t>
+      </w:r>
+      <w:r>
+        <w:rPr>
+          <w:rFonts w:ascii="Courier New" w:hAnsi="Courier New" w:hint="eastAsia"/>
+          <w:b/>
+          <w:sz w:val="22"/>
+        </w:rPr>
+        <w:t>方法求和</w:t>
       </w:r>
     </w:p>
     <w:p>
@@ -16524,6 +16548,13 @@
           <w:rFonts w:ascii="Courier New" w:hAnsi="Courier New" w:hint="eastAsia"/>
           <w:sz w:val="22"/>
         </w:rPr>
+        <w:t>数组对象的</w:t>
+      </w:r>
+      <w:r>
+        <w:rPr>
+          <w:rFonts w:ascii="Courier New" w:hAnsi="Courier New" w:hint="eastAsia"/>
+          <w:sz w:val="22"/>
+        </w:rPr>
         <w:t>s</w:t>
       </w:r>
       <w:r>
@@ -16664,6 +16695,405 @@
         <w:t>时，则可以求出最后一个轴的元素之和：</w:t>
       </w:r>
     </w:p>
+    <w:tbl>
+      <w:tblPr>
+        <w:tblStyle w:val="a9"/>
+        <w:tblW w:w="0" w:type="auto"/>
+        <w:tblLook w:val="04A0" w:firstRow="1" w:lastRow="0" w:firstColumn="1" w:lastColumn="0" w:noHBand="0" w:noVBand="1"/>
+      </w:tblPr>
+      <w:tblGrid>
+        <w:gridCol w:w="8522"/>
+      </w:tblGrid>
+      <w:tr>
+        <w:tc>
+          <w:tcPr>
+            <w:tcW w:w="8522" w:type="dxa"/>
+          </w:tcPr>
+          <w:p>
+            <w:pPr>
+              <w:rPr>
+                <w:rFonts w:ascii="Courier New" w:hAnsi="Courier New"/>
+                <w:sz w:val="22"/>
+              </w:rPr>
+            </w:pPr>
+            <w:r>
+              <w:rPr>
+                <w:rFonts w:ascii="Courier New" w:hAnsi="Courier New"/>
+                <w:sz w:val="22"/>
+              </w:rPr>
+              <w:t xml:space="preserve">&gt;&gt;&gt; a = </w:t>
+            </w:r>
+            <w:proofErr w:type="spellStart"/>
+            <w:proofErr w:type="gramStart"/>
+            <w:r>
+              <w:rPr>
+                <w:rFonts w:ascii="Courier New" w:hAnsi="Courier New"/>
+                <w:sz w:val="22"/>
+              </w:rPr>
+              <w:t>np.array</w:t>
+            </w:r>
+            <w:proofErr w:type="spellEnd"/>
+            <w:proofErr w:type="gramEnd"/>
+            <w:r>
+              <w:rPr>
+                <w:rFonts w:ascii="Courier New" w:hAnsi="Courier New"/>
+                <w:sz w:val="22"/>
+              </w:rPr>
+              <w:t>([1, 2, 3], [4, 5, 6])</w:t>
+            </w:r>
+          </w:p>
+          <w:p>
+            <w:pPr>
+              <w:rPr>
+                <w:rFonts w:ascii="Courier New" w:hAnsi="Courier New"/>
+                <w:sz w:val="22"/>
+              </w:rPr>
+            </w:pPr>
+            <w:r>
+              <w:rPr>
+                <w:rFonts w:ascii="Courier New" w:hAnsi="Courier New" w:hint="eastAsia"/>
+                <w:sz w:val="22"/>
+              </w:rPr>
+              <w:t>#</w:t>
+            </w:r>
+            <w:r>
+              <w:rPr>
+                <w:rFonts w:ascii="Courier New" w:hAnsi="Courier New"/>
+                <w:sz w:val="22"/>
+              </w:rPr>
+              <w:t xml:space="preserve"> </w:t>
+            </w:r>
+            <w:r>
+              <w:rPr>
+                <w:rFonts w:ascii="Courier New" w:hAnsi="Courier New" w:hint="eastAsia"/>
+                <w:sz w:val="22"/>
+              </w:rPr>
+              <w:t>默认情况下，</w:t>
+            </w:r>
+            <w:r>
+              <w:rPr>
+                <w:rFonts w:ascii="Courier New" w:hAnsi="Courier New" w:hint="eastAsia"/>
+                <w:sz w:val="22"/>
+              </w:rPr>
+              <w:t>sum</w:t>
+            </w:r>
+            <w:r>
+              <w:rPr>
+                <w:rFonts w:ascii="Courier New" w:hAnsi="Courier New"/>
+                <w:sz w:val="22"/>
+              </w:rPr>
+              <w:t>()</w:t>
+            </w:r>
+            <w:r>
+              <w:rPr>
+                <w:rFonts w:ascii="Courier New" w:hAnsi="Courier New" w:hint="eastAsia"/>
+                <w:sz w:val="22"/>
+              </w:rPr>
+              <w:t>方法直接求出数组中所有元素之</w:t>
+            </w:r>
+            <w:proofErr w:type="gramStart"/>
+            <w:r>
+              <w:rPr>
+                <w:rFonts w:ascii="Courier New" w:hAnsi="Courier New" w:hint="eastAsia"/>
+                <w:sz w:val="22"/>
+              </w:rPr>
+              <w:t>和</w:t>
+            </w:r>
+            <w:proofErr w:type="gramEnd"/>
+          </w:p>
+          <w:p>
+            <w:pPr>
+              <w:rPr>
+                <w:rFonts w:ascii="Courier New" w:hAnsi="Courier New"/>
+                <w:sz w:val="22"/>
+              </w:rPr>
+            </w:pPr>
+            <w:r>
+              <w:rPr>
+                <w:rFonts w:ascii="Courier New" w:hAnsi="Courier New"/>
+                <w:sz w:val="22"/>
+              </w:rPr>
+              <w:t xml:space="preserve">&gt;&gt;&gt; </w:t>
+            </w:r>
+            <w:proofErr w:type="spellStart"/>
+            <w:proofErr w:type="gramStart"/>
+            <w:r>
+              <w:rPr>
+                <w:rFonts w:ascii="Courier New" w:hAnsi="Courier New"/>
+                <w:sz w:val="22"/>
+              </w:rPr>
+              <w:t>a.sum</w:t>
+            </w:r>
+            <w:proofErr w:type="spellEnd"/>
+            <w:r>
+              <w:rPr>
+                <w:rFonts w:ascii="Courier New" w:hAnsi="Courier New"/>
+                <w:sz w:val="22"/>
+              </w:rPr>
+              <w:t>(</w:t>
+            </w:r>
+            <w:proofErr w:type="gramEnd"/>
+            <w:r>
+              <w:rPr>
+                <w:rFonts w:ascii="Courier New" w:hAnsi="Courier New"/>
+                <w:sz w:val="22"/>
+              </w:rPr>
+              <w:t>)</w:t>
+            </w:r>
+          </w:p>
+          <w:p>
+            <w:pPr>
+              <w:rPr>
+                <w:rFonts w:ascii="Courier New" w:hAnsi="Courier New"/>
+                <w:sz w:val="22"/>
+              </w:rPr>
+            </w:pPr>
+            <w:r>
+              <w:rPr>
+                <w:rFonts w:ascii="Courier New" w:hAnsi="Courier New"/>
+                <w:sz w:val="22"/>
+              </w:rPr>
+              <w:t>21</w:t>
+            </w:r>
+          </w:p>
+          <w:p>
+            <w:pPr>
+              <w:rPr>
+                <w:rFonts w:ascii="Courier New" w:hAnsi="Courier New" w:hint="eastAsia"/>
+                <w:sz w:val="22"/>
+              </w:rPr>
+            </w:pPr>
+            <w:r>
+              <w:rPr>
+                <w:rFonts w:ascii="Courier New" w:hAnsi="Courier New" w:hint="eastAsia"/>
+                <w:sz w:val="22"/>
+              </w:rPr>
+              <w:t>#</w:t>
+            </w:r>
+            <w:r>
+              <w:rPr>
+                <w:rFonts w:ascii="Courier New" w:hAnsi="Courier New"/>
+                <w:sz w:val="22"/>
+              </w:rPr>
+              <w:t xml:space="preserve"> </w:t>
+            </w:r>
+            <w:r>
+              <w:rPr>
+                <w:rFonts w:ascii="Courier New" w:hAnsi="Courier New" w:hint="eastAsia"/>
+                <w:sz w:val="22"/>
+              </w:rPr>
+              <w:t>指定轴关键字时，</w:t>
+            </w:r>
+            <w:r>
+              <w:rPr>
+                <w:rFonts w:ascii="Courier New" w:hAnsi="Courier New" w:hint="eastAsia"/>
+                <w:sz w:val="22"/>
+              </w:rPr>
+              <w:t>s</w:t>
+            </w:r>
+            <w:r>
+              <w:rPr>
+                <w:rFonts w:ascii="Courier New" w:hAnsi="Courier New"/>
+                <w:sz w:val="22"/>
+              </w:rPr>
+              <w:t>um()</w:t>
+            </w:r>
+            <w:r>
+              <w:rPr>
+                <w:rFonts w:ascii="Courier New" w:hAnsi="Courier New" w:hint="eastAsia"/>
+                <w:sz w:val="22"/>
+              </w:rPr>
+              <w:t>方法将计算</w:t>
+            </w:r>
+            <w:r>
+              <w:rPr>
+                <w:rFonts w:ascii="Courier New" w:hAnsi="Courier New" w:hint="eastAsia"/>
+                <w:sz w:val="22"/>
+              </w:rPr>
+              <w:t>该指定轴上所有元素之</w:t>
+            </w:r>
+            <w:proofErr w:type="gramStart"/>
+            <w:r>
+              <w:rPr>
+                <w:rFonts w:ascii="Courier New" w:hAnsi="Courier New" w:hint="eastAsia"/>
+                <w:sz w:val="22"/>
+              </w:rPr>
+              <w:t>和</w:t>
+            </w:r>
+            <w:proofErr w:type="gramEnd"/>
+          </w:p>
+          <w:p>
+            <w:pPr>
+              <w:rPr>
+                <w:rFonts w:ascii="Courier New" w:hAnsi="Courier New"/>
+                <w:sz w:val="22"/>
+              </w:rPr>
+            </w:pPr>
+            <w:r>
+              <w:rPr>
+                <w:rFonts w:ascii="Courier New" w:hAnsi="Courier New"/>
+                <w:sz w:val="22"/>
+              </w:rPr>
+              <w:t xml:space="preserve">&gt;&gt;&gt; </w:t>
+            </w:r>
+            <w:proofErr w:type="spellStart"/>
+            <w:r>
+              <w:rPr>
+                <w:rFonts w:ascii="Courier New" w:hAnsi="Courier New"/>
+                <w:sz w:val="22"/>
+              </w:rPr>
+              <w:t>a.sum</w:t>
+            </w:r>
+            <w:proofErr w:type="spellEnd"/>
+            <w:r>
+              <w:rPr>
+                <w:rFonts w:ascii="Courier New" w:hAnsi="Courier New"/>
+                <w:sz w:val="22"/>
+              </w:rPr>
+              <w:t>(axis=0)</w:t>
+            </w:r>
+          </w:p>
+          <w:p>
+            <w:pPr>
+              <w:rPr>
+                <w:rFonts w:ascii="Courier New" w:hAnsi="Courier New"/>
+                <w:sz w:val="22"/>
+              </w:rPr>
+            </w:pPr>
+            <w:proofErr w:type="gramStart"/>
+            <w:r>
+              <w:rPr>
+                <w:rFonts w:ascii="Courier New" w:hAnsi="Courier New"/>
+                <w:sz w:val="22"/>
+              </w:rPr>
+              <w:t>array(</w:t>
+            </w:r>
+            <w:proofErr w:type="gramEnd"/>
+            <w:r>
+              <w:rPr>
+                <w:rFonts w:ascii="Courier New" w:hAnsi="Courier New"/>
+                <w:sz w:val="22"/>
+              </w:rPr>
+              <w:t>[5, 7, 9])</w:t>
+            </w:r>
+          </w:p>
+          <w:p>
+            <w:pPr>
+              <w:rPr>
+                <w:rFonts w:ascii="Courier New" w:hAnsi="Courier New"/>
+                <w:sz w:val="22"/>
+              </w:rPr>
+            </w:pPr>
+            <w:r>
+              <w:rPr>
+                <w:rFonts w:ascii="Courier New" w:hAnsi="Courier New" w:hint="eastAsia"/>
+                <w:sz w:val="22"/>
+              </w:rPr>
+              <w:t>#</w:t>
+            </w:r>
+            <w:r>
+              <w:rPr>
+                <w:rFonts w:ascii="Courier New" w:hAnsi="Courier New"/>
+                <w:sz w:val="22"/>
+              </w:rPr>
+              <w:t xml:space="preserve"> </w:t>
+            </w:r>
+            <w:r>
+              <w:rPr>
+                <w:rFonts w:ascii="Courier New" w:hAnsi="Courier New" w:hint="eastAsia"/>
+                <w:sz w:val="22"/>
+              </w:rPr>
+              <w:t>轴关键字支持使用负数索引</w:t>
+            </w:r>
+            <w:r>
+              <w:rPr>
+                <w:rFonts w:ascii="Courier New" w:hAnsi="Courier New" w:hint="eastAsia"/>
+                <w:sz w:val="22"/>
+              </w:rPr>
+              <w:t>。如</w:t>
+            </w:r>
+            <w:r>
+              <w:rPr>
+                <w:rFonts w:ascii="Courier New" w:hAnsi="Courier New" w:hint="eastAsia"/>
+                <w:sz w:val="22"/>
+              </w:rPr>
+              <w:t>a</w:t>
+            </w:r>
+            <w:r>
+              <w:rPr>
+                <w:rFonts w:ascii="Courier New" w:hAnsi="Courier New"/>
+                <w:sz w:val="22"/>
+              </w:rPr>
+              <w:t>xis=-1</w:t>
+            </w:r>
+            <w:r>
+              <w:rPr>
+                <w:rFonts w:ascii="Courier New" w:hAnsi="Courier New" w:hint="eastAsia"/>
+                <w:sz w:val="22"/>
+              </w:rPr>
+              <w:t>表示选中最后一个轴</w:t>
+            </w:r>
+            <w:bookmarkStart w:id="0" w:name="_GoBack"/>
+            <w:bookmarkEnd w:id="0"/>
+          </w:p>
+          <w:p>
+            <w:pPr>
+              <w:rPr>
+                <w:rFonts w:ascii="Courier New" w:hAnsi="Courier New"/>
+                <w:sz w:val="22"/>
+              </w:rPr>
+            </w:pPr>
+            <w:r>
+              <w:rPr>
+                <w:rFonts w:ascii="Courier New" w:hAnsi="Courier New"/>
+                <w:sz w:val="22"/>
+              </w:rPr>
+              <w:t xml:space="preserve">&gt;&gt;&gt; </w:t>
+            </w:r>
+            <w:proofErr w:type="spellStart"/>
+            <w:r>
+              <w:rPr>
+                <w:rFonts w:ascii="Courier New" w:hAnsi="Courier New"/>
+                <w:sz w:val="22"/>
+              </w:rPr>
+              <w:t>a.sum</w:t>
+            </w:r>
+            <w:proofErr w:type="spellEnd"/>
+            <w:r>
+              <w:rPr>
+                <w:rFonts w:ascii="Courier New" w:hAnsi="Courier New"/>
+                <w:sz w:val="22"/>
+              </w:rPr>
+              <w:t>(axis=-1)</w:t>
+            </w:r>
+          </w:p>
+          <w:p>
+            <w:pPr>
+              <w:rPr>
+                <w:rFonts w:ascii="Courier New" w:hAnsi="Courier New" w:hint="eastAsia"/>
+                <w:sz w:val="22"/>
+              </w:rPr>
+            </w:pPr>
+            <w:proofErr w:type="gramStart"/>
+            <w:r>
+              <w:rPr>
+                <w:rFonts w:ascii="Courier New" w:hAnsi="Courier New"/>
+                <w:sz w:val="22"/>
+              </w:rPr>
+              <w:t>array(</w:t>
+            </w:r>
+            <w:proofErr w:type="gramEnd"/>
+            <w:r>
+              <w:rPr>
+                <w:rFonts w:ascii="Courier New" w:hAnsi="Courier New"/>
+                <w:sz w:val="22"/>
+              </w:rPr>
+              <w:t>[ 6, 15])</w:t>
+            </w:r>
+          </w:p>
+        </w:tc>
+      </w:tr>
+    </w:tbl>
     <w:p>
       <w:pPr>
         <w:ind w:firstLineChars="200" w:firstLine="440"/>
@@ -16672,8 +17102,6 @@
           <w:sz w:val="22"/>
         </w:rPr>
       </w:pPr>
-      <w:bookmarkStart w:id="0" w:name="_GoBack"/>
-      <w:bookmarkEnd w:id="0"/>
     </w:p>
     <w:p>
       <w:pPr>

</xml_diff>

<commit_message>
Book chapter update: updated chapter 2.6.2 "Min/MaMax"
</commit_message>
<xml_diff>
--- a/numpy/numpy.docx
+++ b/numpy/numpy.docx
@@ -16454,12 +16454,26 @@
     </w:p>
     <w:p>
       <w:pPr>
-        <w:ind w:left="440"/>
+        <w:ind w:firstLineChars="200" w:firstLine="440"/>
         <w:rPr>
           <w:rFonts w:ascii="Courier New" w:hAnsi="Courier New"/>
           <w:sz w:val="22"/>
         </w:rPr>
       </w:pPr>
+      <w:r>
+        <w:rPr>
+          <w:rFonts w:ascii="Courier New" w:hAnsi="Courier New" w:hint="eastAsia"/>
+          <w:sz w:val="22"/>
+        </w:rPr>
+        <w:t>在本节中，我们将介绍</w:t>
+      </w:r>
+      <w:r>
+        <w:rPr>
+          <w:rFonts w:ascii="Courier New" w:hAnsi="Courier New" w:hint="eastAsia"/>
+          <w:sz w:val="22"/>
+        </w:rPr>
+        <w:t>求数组的和、最值、均值、标准差、方差的几种常用函数或方法。</w:t>
+      </w:r>
     </w:p>
     <w:p>
       <w:pPr>
@@ -16501,14 +16515,6 @@
           <w:sz w:val="22"/>
         </w:rPr>
         <w:t>用</w:t>
-      </w:r>
-      <w:r>
-        <w:rPr>
-          <w:rFonts w:ascii="Courier New" w:hAnsi="Courier New" w:hint="eastAsia"/>
-          <w:b/>
-          <w:sz w:val="22"/>
-        </w:rPr>
-        <w:t>数组对象的</w:t>
       </w:r>
       <w:r>
         <w:rPr>
@@ -16859,7 +16865,7 @@
           <w:p>
             <w:pPr>
               <w:rPr>
-                <w:rFonts w:ascii="Courier New" w:hAnsi="Courier New" w:hint="eastAsia"/>
+                <w:rFonts w:ascii="Courier New" w:hAnsi="Courier New"/>
                 <w:sz w:val="22"/>
               </w:rPr>
             </w:pPr>
@@ -17033,8 +17039,6 @@
               </w:rPr>
               <w:t>表示选中最后一个轴</w:t>
             </w:r>
-            <w:bookmarkStart w:id="0" w:name="_GoBack"/>
-            <w:bookmarkEnd w:id="0"/>
           </w:p>
           <w:p>
             <w:pPr>
@@ -17070,7 +17074,7 @@
           <w:p>
             <w:pPr>
               <w:rPr>
-                <w:rFonts w:ascii="Courier New" w:hAnsi="Courier New" w:hint="eastAsia"/>
+                <w:rFonts w:ascii="Courier New" w:hAnsi="Courier New"/>
                 <w:sz w:val="22"/>
               </w:rPr>
             </w:pPr>
@@ -17089,6 +17093,937 @@
                 <w:sz w:val="22"/>
               </w:rPr>
               <w:t>[ 6, 15])</w:t>
+            </w:r>
+          </w:p>
+        </w:tc>
+      </w:tr>
+    </w:tbl>
+    <w:p>
+      <w:pPr>
+        <w:ind w:firstLineChars="200" w:firstLine="440"/>
+        <w:rPr>
+          <w:rFonts w:ascii="Courier New" w:hAnsi="Courier New"/>
+          <w:sz w:val="22"/>
+        </w:rPr>
+      </w:pPr>
+    </w:p>
+    <w:p>
+      <w:pPr>
+        <w:ind w:firstLineChars="200" w:firstLine="442"/>
+        <w:rPr>
+          <w:rFonts w:ascii="Courier New" w:hAnsi="Courier New"/>
+          <w:b/>
+          <w:sz w:val="22"/>
+        </w:rPr>
+      </w:pPr>
+      <w:r>
+        <w:rPr>
+          <w:rFonts w:ascii="Courier New" w:hAnsi="Courier New" w:hint="eastAsia"/>
+          <w:b/>
+          <w:sz w:val="22"/>
+        </w:rPr>
+        <w:t>2.</w:t>
+      </w:r>
+      <w:r>
+        <w:rPr>
+          <w:rFonts w:ascii="Courier New" w:hAnsi="Courier New"/>
+          <w:b/>
+          <w:sz w:val="22"/>
+        </w:rPr>
+        <w:t>6</w:t>
+      </w:r>
+      <w:r>
+        <w:rPr>
+          <w:rFonts w:ascii="Courier New" w:hAnsi="Courier New" w:hint="eastAsia"/>
+          <w:b/>
+          <w:sz w:val="22"/>
+        </w:rPr>
+        <w:t>.</w:t>
+      </w:r>
+      <w:r>
+        <w:rPr>
+          <w:rFonts w:ascii="Courier New" w:hAnsi="Courier New"/>
+          <w:b/>
+          <w:sz w:val="22"/>
+        </w:rPr>
+        <w:t xml:space="preserve">2 </w:t>
+      </w:r>
+      <w:r>
+        <w:rPr>
+          <w:rFonts w:ascii="Courier New" w:hAnsi="Courier New" w:hint="eastAsia"/>
+          <w:b/>
+          <w:sz w:val="22"/>
+        </w:rPr>
+        <w:t>使用</w:t>
+      </w:r>
+      <w:r>
+        <w:rPr>
+          <w:rFonts w:ascii="Courier New" w:hAnsi="Courier New" w:hint="eastAsia"/>
+          <w:b/>
+          <w:sz w:val="22"/>
+        </w:rPr>
+        <w:t>NumPy</w:t>
+      </w:r>
+      <w:r>
+        <w:rPr>
+          <w:rFonts w:ascii="Courier New" w:hAnsi="Courier New" w:hint="eastAsia"/>
+          <w:b/>
+          <w:sz w:val="22"/>
+        </w:rPr>
+        <w:t>的</w:t>
+      </w:r>
+      <w:r>
+        <w:rPr>
+          <w:rFonts w:ascii="Courier New" w:hAnsi="Courier New" w:hint="eastAsia"/>
+          <w:b/>
+          <w:sz w:val="22"/>
+        </w:rPr>
+        <w:t>m</w:t>
+      </w:r>
+      <w:r>
+        <w:rPr>
+          <w:rFonts w:ascii="Courier New" w:hAnsi="Courier New"/>
+          <w:b/>
+          <w:sz w:val="22"/>
+        </w:rPr>
+        <w:t>in()/max()</w:t>
+      </w:r>
+      <w:r>
+        <w:rPr>
+          <w:rFonts w:ascii="Courier New" w:hAnsi="Courier New" w:hint="eastAsia"/>
+          <w:b/>
+          <w:sz w:val="22"/>
+        </w:rPr>
+        <w:t>函数</w:t>
+      </w:r>
+      <w:r>
+        <w:rPr>
+          <w:rFonts w:ascii="Courier New" w:hAnsi="Courier New" w:hint="eastAsia"/>
+          <w:b/>
+          <w:sz w:val="22"/>
+        </w:rPr>
+        <w:t>求数组的最值</w:t>
+      </w:r>
+    </w:p>
+    <w:p>
+      <w:pPr>
+        <w:ind w:firstLineChars="200" w:firstLine="440"/>
+        <w:rPr>
+          <w:rFonts w:ascii="Courier New" w:hAnsi="Courier New"/>
+          <w:sz w:val="22"/>
+        </w:rPr>
+      </w:pPr>
+      <w:r>
+        <w:rPr>
+          <w:rFonts w:ascii="Courier New" w:hAnsi="Courier New" w:hint="eastAsia"/>
+          <w:sz w:val="22"/>
+        </w:rPr>
+        <w:t>NumPy</w:t>
+      </w:r>
+      <w:r>
+        <w:rPr>
+          <w:rFonts w:ascii="Courier New" w:hAnsi="Courier New" w:hint="eastAsia"/>
+          <w:sz w:val="22"/>
+        </w:rPr>
+        <w:t>提供了</w:t>
+      </w:r>
+      <w:r>
+        <w:rPr>
+          <w:rFonts w:ascii="Courier New" w:hAnsi="Courier New" w:hint="eastAsia"/>
+          <w:sz w:val="22"/>
+        </w:rPr>
+        <w:t>m</w:t>
+      </w:r>
+      <w:r>
+        <w:rPr>
+          <w:rFonts w:ascii="Courier New" w:hAnsi="Courier New"/>
+          <w:sz w:val="22"/>
+        </w:rPr>
+        <w:t>in()</w:t>
+      </w:r>
+      <w:r>
+        <w:rPr>
+          <w:rFonts w:ascii="Courier New" w:hAnsi="Courier New" w:hint="eastAsia"/>
+          <w:sz w:val="22"/>
+        </w:rPr>
+        <w:t>和</w:t>
+      </w:r>
+      <w:r>
+        <w:rPr>
+          <w:rFonts w:ascii="Courier New" w:hAnsi="Courier New" w:hint="eastAsia"/>
+          <w:sz w:val="22"/>
+        </w:rPr>
+        <w:t>m</w:t>
+      </w:r>
+      <w:r>
+        <w:rPr>
+          <w:rFonts w:ascii="Courier New" w:hAnsi="Courier New"/>
+          <w:sz w:val="22"/>
+        </w:rPr>
+        <w:t>ax()</w:t>
+      </w:r>
+      <w:r>
+        <w:rPr>
+          <w:rFonts w:ascii="Courier New" w:hAnsi="Courier New" w:hint="eastAsia"/>
+          <w:sz w:val="22"/>
+        </w:rPr>
+        <w:t>函数</w:t>
+      </w:r>
+      <w:r>
+        <w:rPr>
+          <w:rFonts w:ascii="Courier New" w:hAnsi="Courier New" w:hint="eastAsia"/>
+          <w:sz w:val="22"/>
+        </w:rPr>
+        <w:t>用于求数组的最大值和最小值。</w:t>
+      </w:r>
+      <w:r>
+        <w:rPr>
+          <w:rFonts w:ascii="Courier New" w:hAnsi="Courier New" w:hint="eastAsia"/>
+          <w:sz w:val="22"/>
+        </w:rPr>
+        <w:t>通过设置参数</w:t>
+      </w:r>
+      <w:r>
+        <w:rPr>
+          <w:rFonts w:ascii="Courier New" w:hAnsi="Courier New" w:hint="eastAsia"/>
+          <w:sz w:val="22"/>
+        </w:rPr>
+        <w:t>axis</w:t>
+      </w:r>
+      <w:r>
+        <w:rPr>
+          <w:rFonts w:ascii="Courier New" w:hAnsi="Courier New" w:hint="eastAsia"/>
+          <w:sz w:val="22"/>
+        </w:rPr>
+        <w:t>，可以选择针对某个数轴进行求最值。使用</w:t>
+      </w:r>
+      <w:r>
+        <w:rPr>
+          <w:rFonts w:ascii="Courier New" w:hAnsi="Courier New" w:hint="eastAsia"/>
+          <w:sz w:val="22"/>
+        </w:rPr>
+        <w:t>NumPy</w:t>
+      </w:r>
+      <w:r>
+        <w:rPr>
+          <w:rFonts w:ascii="Courier New" w:hAnsi="Courier New" w:hint="eastAsia"/>
+          <w:sz w:val="22"/>
+        </w:rPr>
+        <w:t>的</w:t>
+      </w:r>
+      <w:r>
+        <w:rPr>
+          <w:rFonts w:ascii="Courier New" w:hAnsi="Courier New" w:hint="eastAsia"/>
+          <w:sz w:val="22"/>
+        </w:rPr>
+        <w:t>min</w:t>
+      </w:r>
+      <w:r>
+        <w:rPr>
+          <w:rFonts w:ascii="Courier New" w:hAnsi="Courier New"/>
+          <w:sz w:val="22"/>
+        </w:rPr>
+        <w:t>()</w:t>
+      </w:r>
+      <w:r>
+        <w:rPr>
+          <w:rFonts w:ascii="Courier New" w:hAnsi="Courier New" w:hint="eastAsia"/>
+          <w:sz w:val="22"/>
+        </w:rPr>
+        <w:t>和</w:t>
+      </w:r>
+      <w:r>
+        <w:rPr>
+          <w:rFonts w:ascii="Courier New" w:hAnsi="Courier New" w:hint="eastAsia"/>
+          <w:sz w:val="22"/>
+        </w:rPr>
+        <w:t>max</w:t>
+      </w:r>
+      <w:r>
+        <w:rPr>
+          <w:rFonts w:ascii="Courier New" w:hAnsi="Courier New"/>
+          <w:sz w:val="22"/>
+        </w:rPr>
+        <w:t>()</w:t>
+      </w:r>
+      <w:r>
+        <w:rPr>
+          <w:rFonts w:ascii="Courier New" w:hAnsi="Courier New" w:hint="eastAsia"/>
+          <w:sz w:val="22"/>
+        </w:rPr>
+        <w:t>函数</w:t>
+      </w:r>
+      <w:r>
+        <w:rPr>
+          <w:rFonts w:ascii="Courier New" w:hAnsi="Courier New" w:hint="eastAsia"/>
+          <w:sz w:val="22"/>
+        </w:rPr>
+        <w:t>来代替</w:t>
+      </w:r>
+      <w:r>
+        <w:rPr>
+          <w:rFonts w:ascii="Courier New" w:hAnsi="Courier New" w:hint="eastAsia"/>
+          <w:sz w:val="22"/>
+        </w:rPr>
+        <w:t>Python</w:t>
+      </w:r>
+      <w:r>
+        <w:rPr>
+          <w:rFonts w:ascii="Courier New" w:hAnsi="Courier New" w:hint="eastAsia"/>
+          <w:sz w:val="22"/>
+        </w:rPr>
+        <w:t>内置的</w:t>
+      </w:r>
+      <w:r>
+        <w:rPr>
+          <w:rFonts w:ascii="Courier New" w:hAnsi="Courier New" w:hint="eastAsia"/>
+          <w:sz w:val="22"/>
+        </w:rPr>
+        <w:t>min(</w:t>
+      </w:r>
+      <w:r>
+        <w:rPr>
+          <w:rFonts w:ascii="Courier New" w:hAnsi="Courier New"/>
+          <w:sz w:val="22"/>
+        </w:rPr>
+        <w:t>)</w:t>
+      </w:r>
+      <w:r>
+        <w:rPr>
+          <w:rFonts w:ascii="Courier New" w:hAnsi="Courier New" w:hint="eastAsia"/>
+          <w:sz w:val="22"/>
+        </w:rPr>
+        <w:t>和</w:t>
+      </w:r>
+      <w:r>
+        <w:rPr>
+          <w:rFonts w:ascii="Courier New" w:hAnsi="Courier New" w:hint="eastAsia"/>
+          <w:sz w:val="22"/>
+        </w:rPr>
+        <w:t>m</w:t>
+      </w:r>
+      <w:r>
+        <w:rPr>
+          <w:rFonts w:ascii="Courier New" w:hAnsi="Courier New"/>
+          <w:sz w:val="22"/>
+        </w:rPr>
+        <w:t>ax()</w:t>
+      </w:r>
+      <w:r>
+        <w:rPr>
+          <w:rFonts w:ascii="Courier New" w:hAnsi="Courier New" w:hint="eastAsia"/>
+          <w:sz w:val="22"/>
+        </w:rPr>
+        <w:t>可以在多维数组运算方面有更快的速度。</w:t>
+      </w:r>
+      <w:r>
+        <w:rPr>
+          <w:rFonts w:ascii="Courier New" w:hAnsi="Courier New" w:hint="eastAsia"/>
+          <w:sz w:val="22"/>
+        </w:rPr>
+        <w:t>类似地，</w:t>
+      </w:r>
+      <w:r>
+        <w:rPr>
+          <w:rFonts w:ascii="Courier New" w:hAnsi="Courier New" w:hint="eastAsia"/>
+          <w:sz w:val="22"/>
+        </w:rPr>
+        <w:t>NumPy</w:t>
+      </w:r>
+      <w:r>
+        <w:rPr>
+          <w:rFonts w:ascii="Courier New" w:hAnsi="Courier New" w:hint="eastAsia"/>
+          <w:sz w:val="22"/>
+        </w:rPr>
+        <w:t>也</w:t>
+      </w:r>
+      <w:r>
+        <w:rPr>
+          <w:rFonts w:ascii="Courier New" w:hAnsi="Courier New" w:hint="eastAsia"/>
+          <w:sz w:val="22"/>
+        </w:rPr>
+        <w:t>提供了</w:t>
+      </w:r>
+      <w:bookmarkStart w:id="0" w:name="_GoBack"/>
+      <w:bookmarkEnd w:id="0"/>
+      <w:r>
+        <w:rPr>
+          <w:rFonts w:ascii="Courier New" w:hAnsi="Courier New" w:hint="eastAsia"/>
+          <w:sz w:val="22"/>
+        </w:rPr>
+        <w:t>argmin</w:t>
+      </w:r>
+      <w:r>
+        <w:rPr>
+          <w:rFonts w:ascii="Courier New" w:hAnsi="Courier New"/>
+          <w:sz w:val="22"/>
+        </w:rPr>
+        <w:t>()</w:t>
+      </w:r>
+      <w:r>
+        <w:rPr>
+          <w:rFonts w:ascii="Courier New" w:hAnsi="Courier New" w:hint="eastAsia"/>
+          <w:sz w:val="22"/>
+        </w:rPr>
+        <w:t>和</w:t>
+      </w:r>
+      <w:r>
+        <w:rPr>
+          <w:rFonts w:ascii="Courier New" w:hAnsi="Courier New" w:hint="eastAsia"/>
+          <w:sz w:val="22"/>
+        </w:rPr>
+        <w:t>argmax</w:t>
+      </w:r>
+      <w:r>
+        <w:rPr>
+          <w:rFonts w:ascii="Courier New" w:hAnsi="Courier New"/>
+          <w:sz w:val="22"/>
+        </w:rPr>
+        <w:t>()</w:t>
+      </w:r>
+      <w:r>
+        <w:rPr>
+          <w:rFonts w:ascii="Courier New" w:hAnsi="Courier New" w:hint="eastAsia"/>
+          <w:sz w:val="22"/>
+        </w:rPr>
+        <w:t>函数用于</w:t>
+      </w:r>
+      <w:r>
+        <w:rPr>
+          <w:rFonts w:ascii="Courier New" w:hAnsi="Courier New" w:hint="eastAsia"/>
+          <w:sz w:val="22"/>
+        </w:rPr>
+        <w:t>找到最小值和最大值元素的索引。</w:t>
+      </w:r>
+    </w:p>
+    <w:tbl>
+      <w:tblPr>
+        <w:tblStyle w:val="a9"/>
+        <w:tblW w:w="0" w:type="auto"/>
+        <w:tblLook w:val="04A0" w:firstRow="1" w:lastRow="0" w:firstColumn="1" w:lastColumn="0" w:noHBand="0" w:noVBand="1"/>
+      </w:tblPr>
+      <w:tblGrid>
+        <w:gridCol w:w="8522"/>
+      </w:tblGrid>
+      <w:tr>
+        <w:tc>
+          <w:tcPr>
+            <w:tcW w:w="8522" w:type="dxa"/>
+          </w:tcPr>
+          <w:p>
+            <w:pPr>
+              <w:rPr>
+                <w:rFonts w:ascii="Courier New" w:hAnsi="Courier New"/>
+                <w:sz w:val="22"/>
+              </w:rPr>
+            </w:pPr>
+            <w:r>
+              <w:rPr>
+                <w:rFonts w:ascii="Courier New" w:hAnsi="Courier New"/>
+                <w:sz w:val="22"/>
+              </w:rPr>
+              <w:lastRenderedPageBreak/>
+              <w:t xml:space="preserve">&gt;&gt;&gt; a = </w:t>
+            </w:r>
+            <w:proofErr w:type="spellStart"/>
+            <w:proofErr w:type="gramStart"/>
+            <w:r>
+              <w:rPr>
+                <w:rFonts w:ascii="Courier New" w:hAnsi="Courier New"/>
+                <w:sz w:val="22"/>
+              </w:rPr>
+              <w:t>np.array</w:t>
+            </w:r>
+            <w:proofErr w:type="spellEnd"/>
+            <w:proofErr w:type="gramEnd"/>
+            <w:r>
+              <w:rPr>
+                <w:rFonts w:ascii="Courier New" w:hAnsi="Courier New"/>
+                <w:sz w:val="22"/>
+              </w:rPr>
+              <w:t>([2., 3., 0., 1.])</w:t>
+            </w:r>
+          </w:p>
+          <w:p>
+            <w:pPr>
+              <w:tabs>
+                <w:tab w:val="left" w:pos="3696"/>
+              </w:tabs>
+              <w:rPr>
+                <w:rFonts w:ascii="Courier New" w:hAnsi="Courier New" w:hint="eastAsia"/>
+                <w:sz w:val="22"/>
+              </w:rPr>
+            </w:pPr>
+            <w:r>
+              <w:rPr>
+                <w:rFonts w:ascii="Courier New" w:hAnsi="Courier New" w:hint="eastAsia"/>
+                <w:sz w:val="22"/>
+              </w:rPr>
+              <w:t>#</w:t>
+            </w:r>
+            <w:r>
+              <w:rPr>
+                <w:rFonts w:ascii="Courier New" w:hAnsi="Courier New"/>
+                <w:sz w:val="22"/>
+              </w:rPr>
+              <w:t xml:space="preserve"> </w:t>
+            </w:r>
+            <w:r>
+              <w:rPr>
+                <w:rFonts w:ascii="Courier New" w:hAnsi="Courier New" w:hint="eastAsia"/>
+                <w:sz w:val="22"/>
+              </w:rPr>
+              <w:t>使用</w:t>
+            </w:r>
+            <w:r>
+              <w:rPr>
+                <w:rFonts w:ascii="Courier New" w:hAnsi="Courier New" w:hint="eastAsia"/>
+                <w:sz w:val="22"/>
+              </w:rPr>
+              <w:t>Python</w:t>
+            </w:r>
+            <w:r>
+              <w:rPr>
+                <w:rFonts w:ascii="Courier New" w:hAnsi="Courier New" w:hint="eastAsia"/>
+                <w:sz w:val="22"/>
+              </w:rPr>
+              <w:t>内置的</w:t>
+            </w:r>
+            <w:r>
+              <w:rPr>
+                <w:rFonts w:ascii="Courier New" w:hAnsi="Courier New" w:hint="eastAsia"/>
+                <w:sz w:val="22"/>
+              </w:rPr>
+              <w:t>min(</w:t>
+            </w:r>
+            <w:r>
+              <w:rPr>
+                <w:rFonts w:ascii="Courier New" w:hAnsi="Courier New"/>
+                <w:sz w:val="22"/>
+              </w:rPr>
+              <w:t>)</w:t>
+            </w:r>
+          </w:p>
+          <w:p>
+            <w:pPr>
+              <w:rPr>
+                <w:rFonts w:ascii="Courier New" w:hAnsi="Courier New"/>
+                <w:sz w:val="22"/>
+              </w:rPr>
+            </w:pPr>
+            <w:r>
+              <w:rPr>
+                <w:rFonts w:ascii="Courier New" w:hAnsi="Courier New"/>
+                <w:sz w:val="22"/>
+              </w:rPr>
+              <w:t xml:space="preserve">&gt;&gt;&gt; </w:t>
+            </w:r>
+            <w:proofErr w:type="spellStart"/>
+            <w:r>
+              <w:rPr>
+                <w:rFonts w:ascii="Courier New" w:hAnsi="Courier New"/>
+                <w:sz w:val="22"/>
+              </w:rPr>
+              <w:t>a.min</w:t>
+            </w:r>
+            <w:proofErr w:type="spellEnd"/>
+            <w:r>
+              <w:rPr>
+                <w:rFonts w:ascii="Courier New" w:hAnsi="Courier New"/>
+                <w:sz w:val="22"/>
+              </w:rPr>
+              <w:t>(axis=0)</w:t>
+            </w:r>
+          </w:p>
+          <w:p>
+            <w:pPr>
+              <w:rPr>
+                <w:rFonts w:ascii="Courier New" w:hAnsi="Courier New" w:hint="eastAsia"/>
+                <w:sz w:val="22"/>
+              </w:rPr>
+            </w:pPr>
+            <w:r>
+              <w:rPr>
+                <w:rFonts w:ascii="Courier New" w:hAnsi="Courier New"/>
+                <w:sz w:val="22"/>
+              </w:rPr>
+              <w:t>0.0</w:t>
+            </w:r>
+          </w:p>
+          <w:p>
+            <w:pPr>
+              <w:rPr>
+                <w:rFonts w:ascii="Courier New" w:hAnsi="Courier New"/>
+                <w:sz w:val="22"/>
+              </w:rPr>
+            </w:pPr>
+            <w:r>
+              <w:rPr>
+                <w:rFonts w:ascii="Courier New" w:hAnsi="Courier New" w:hint="eastAsia"/>
+                <w:sz w:val="22"/>
+              </w:rPr>
+              <w:t>#</w:t>
+            </w:r>
+            <w:r>
+              <w:rPr>
+                <w:rFonts w:ascii="Courier New" w:hAnsi="Courier New"/>
+                <w:sz w:val="22"/>
+              </w:rPr>
+              <w:t xml:space="preserve"> </w:t>
+            </w:r>
+            <w:r>
+              <w:rPr>
+                <w:rFonts w:ascii="Courier New" w:hAnsi="Courier New" w:hint="eastAsia"/>
+                <w:sz w:val="22"/>
+              </w:rPr>
+              <w:t>使用</w:t>
+            </w:r>
+            <w:r>
+              <w:rPr>
+                <w:rFonts w:ascii="Courier New" w:hAnsi="Courier New" w:hint="eastAsia"/>
+                <w:sz w:val="22"/>
+              </w:rPr>
+              <w:t>NumPy</w:t>
+            </w:r>
+            <w:r>
+              <w:rPr>
+                <w:rFonts w:ascii="Courier New" w:hAnsi="Courier New" w:hint="eastAsia"/>
+                <w:sz w:val="22"/>
+              </w:rPr>
+              <w:t>的</w:t>
+            </w:r>
+            <w:r>
+              <w:rPr>
+                <w:rFonts w:ascii="Courier New" w:hAnsi="Courier New" w:hint="eastAsia"/>
+                <w:sz w:val="22"/>
+              </w:rPr>
+              <w:t>min</w:t>
+            </w:r>
+            <w:r>
+              <w:rPr>
+                <w:rFonts w:ascii="Courier New" w:hAnsi="Courier New"/>
+                <w:sz w:val="22"/>
+              </w:rPr>
+              <w:t>()</w:t>
+            </w:r>
+          </w:p>
+          <w:p>
+            <w:pPr>
+              <w:rPr>
+                <w:rFonts w:ascii="Courier New" w:hAnsi="Courier New"/>
+                <w:sz w:val="22"/>
+              </w:rPr>
+            </w:pPr>
+            <w:r>
+              <w:rPr>
+                <w:rFonts w:ascii="Courier New" w:hAnsi="Courier New"/>
+                <w:sz w:val="22"/>
+              </w:rPr>
+              <w:t xml:space="preserve">&gt;&gt;&gt; </w:t>
+            </w:r>
+            <w:proofErr w:type="spellStart"/>
+            <w:r>
+              <w:rPr>
+                <w:rFonts w:ascii="Courier New" w:hAnsi="Courier New"/>
+                <w:sz w:val="22"/>
+              </w:rPr>
+              <w:t>np.min</w:t>
+            </w:r>
+            <w:proofErr w:type="spellEnd"/>
+            <w:r>
+              <w:rPr>
+                <w:rFonts w:ascii="Courier New" w:hAnsi="Courier New"/>
+                <w:sz w:val="22"/>
+              </w:rPr>
+              <w:t>(</w:t>
+            </w:r>
+            <w:proofErr w:type="spellStart"/>
+            <w:proofErr w:type="gramStart"/>
+            <w:r>
+              <w:rPr>
+                <w:rFonts w:ascii="Courier New" w:hAnsi="Courier New"/>
+                <w:sz w:val="22"/>
+              </w:rPr>
+              <w:t>a,axis</w:t>
+            </w:r>
+            <w:proofErr w:type="spellEnd"/>
+            <w:proofErr w:type="gramEnd"/>
+            <w:r>
+              <w:rPr>
+                <w:rFonts w:ascii="Courier New" w:hAnsi="Courier New"/>
+                <w:sz w:val="22"/>
+              </w:rPr>
+              <w:t>=0)</w:t>
+            </w:r>
+          </w:p>
+          <w:p>
+            <w:pPr>
+              <w:rPr>
+                <w:rFonts w:ascii="Courier New" w:hAnsi="Courier New"/>
+                <w:sz w:val="22"/>
+              </w:rPr>
+            </w:pPr>
+            <w:r>
+              <w:rPr>
+                <w:rFonts w:ascii="Courier New" w:hAnsi="Courier New"/>
+                <w:sz w:val="22"/>
+              </w:rPr>
+              <w:t>0.0</w:t>
+            </w:r>
+          </w:p>
+          <w:p>
+            <w:pPr>
+              <w:tabs>
+                <w:tab w:val="center" w:pos="4153"/>
+              </w:tabs>
+              <w:rPr>
+                <w:rFonts w:ascii="Courier New" w:hAnsi="Courier New"/>
+                <w:sz w:val="22"/>
+              </w:rPr>
+            </w:pPr>
+            <w:r>
+              <w:rPr>
+                <w:rFonts w:ascii="Courier New" w:hAnsi="Courier New" w:hint="eastAsia"/>
+                <w:sz w:val="22"/>
+              </w:rPr>
+              <w:t>#</w:t>
+            </w:r>
+            <w:r>
+              <w:rPr>
+                <w:rFonts w:ascii="Courier New" w:hAnsi="Courier New"/>
+                <w:sz w:val="22"/>
+              </w:rPr>
+              <w:t xml:space="preserve"> </w:t>
+            </w:r>
+            <w:r>
+              <w:rPr>
+                <w:rFonts w:ascii="Courier New" w:hAnsi="Courier New" w:hint="eastAsia"/>
+                <w:sz w:val="22"/>
+              </w:rPr>
+              <w:t>使用</w:t>
+            </w:r>
+            <w:r>
+              <w:rPr>
+                <w:rFonts w:ascii="Courier New" w:hAnsi="Courier New" w:hint="eastAsia"/>
+                <w:sz w:val="22"/>
+              </w:rPr>
+              <w:t>Python</w:t>
+            </w:r>
+            <w:r>
+              <w:rPr>
+                <w:rFonts w:ascii="Courier New" w:hAnsi="Courier New" w:hint="eastAsia"/>
+                <w:sz w:val="22"/>
+              </w:rPr>
+              <w:t>内置的</w:t>
+            </w:r>
+            <w:r>
+              <w:rPr>
+                <w:rFonts w:ascii="Courier New" w:hAnsi="Courier New" w:hint="eastAsia"/>
+                <w:sz w:val="22"/>
+              </w:rPr>
+              <w:t>argmax</w:t>
+            </w:r>
+            <w:r>
+              <w:rPr>
+                <w:rFonts w:ascii="Courier New" w:hAnsi="Courier New"/>
+                <w:sz w:val="22"/>
+              </w:rPr>
+              <w:t>()</w:t>
+            </w:r>
+            <w:r>
+              <w:rPr>
+                <w:rFonts w:ascii="Courier New" w:hAnsi="Courier New"/>
+                <w:sz w:val="22"/>
+              </w:rPr>
+              <w:tab/>
+            </w:r>
+          </w:p>
+          <w:p>
+            <w:pPr>
+              <w:tabs>
+                <w:tab w:val="center" w:pos="4153"/>
+              </w:tabs>
+              <w:rPr>
+                <w:rFonts w:ascii="Courier New" w:hAnsi="Courier New"/>
+                <w:sz w:val="22"/>
+              </w:rPr>
+            </w:pPr>
+            <w:r>
+              <w:rPr>
+                <w:rFonts w:ascii="Courier New" w:hAnsi="Courier New"/>
+                <w:sz w:val="22"/>
+              </w:rPr>
+              <w:t xml:space="preserve">&gt;&gt;&gt; </w:t>
+            </w:r>
+            <w:proofErr w:type="spellStart"/>
+            <w:proofErr w:type="gramStart"/>
+            <w:r>
+              <w:rPr>
+                <w:rFonts w:ascii="Courier New" w:hAnsi="Courier New"/>
+                <w:sz w:val="22"/>
+              </w:rPr>
+              <w:t>a.argmax</w:t>
+            </w:r>
+            <w:proofErr w:type="spellEnd"/>
+            <w:proofErr w:type="gramEnd"/>
+            <w:r>
+              <w:rPr>
+                <w:rFonts w:ascii="Courier New" w:hAnsi="Courier New"/>
+                <w:sz w:val="22"/>
+              </w:rPr>
+              <w:t>(axis=0)</w:t>
+            </w:r>
+          </w:p>
+          <w:p>
+            <w:pPr>
+              <w:tabs>
+                <w:tab w:val="center" w:pos="4153"/>
+              </w:tabs>
+              <w:rPr>
+                <w:rFonts w:ascii="Courier New" w:hAnsi="Courier New"/>
+                <w:sz w:val="22"/>
+              </w:rPr>
+            </w:pPr>
+            <w:r>
+              <w:rPr>
+                <w:rFonts w:ascii="Courier New" w:hAnsi="Courier New"/>
+                <w:sz w:val="22"/>
+              </w:rPr>
+              <w:t>1</w:t>
+            </w:r>
+          </w:p>
+          <w:p>
+            <w:pPr>
+              <w:tabs>
+                <w:tab w:val="center" w:pos="4153"/>
+              </w:tabs>
+              <w:rPr>
+                <w:rFonts w:ascii="Courier New" w:hAnsi="Courier New"/>
+                <w:sz w:val="22"/>
+              </w:rPr>
+            </w:pPr>
+            <w:r>
+              <w:rPr>
+                <w:rFonts w:ascii="Courier New" w:hAnsi="Courier New" w:hint="eastAsia"/>
+                <w:sz w:val="22"/>
+              </w:rPr>
+              <w:t>#</w:t>
+            </w:r>
+            <w:r>
+              <w:rPr>
+                <w:rFonts w:ascii="Courier New" w:hAnsi="Courier New"/>
+                <w:sz w:val="22"/>
+              </w:rPr>
+              <w:t xml:space="preserve"> </w:t>
+            </w:r>
+            <w:r>
+              <w:rPr>
+                <w:rFonts w:ascii="Courier New" w:hAnsi="Courier New" w:hint="eastAsia"/>
+                <w:sz w:val="22"/>
+              </w:rPr>
+              <w:t>使用</w:t>
+            </w:r>
+            <w:r>
+              <w:rPr>
+                <w:rFonts w:ascii="Courier New" w:hAnsi="Courier New" w:hint="eastAsia"/>
+                <w:sz w:val="22"/>
+              </w:rPr>
+              <w:t>NumPy</w:t>
+            </w:r>
+            <w:r>
+              <w:rPr>
+                <w:rFonts w:ascii="Courier New" w:hAnsi="Courier New" w:hint="eastAsia"/>
+                <w:sz w:val="22"/>
+              </w:rPr>
+              <w:t>的</w:t>
+            </w:r>
+            <w:proofErr w:type="spellStart"/>
+            <w:r>
+              <w:rPr>
+                <w:rFonts w:ascii="Courier New" w:hAnsi="Courier New" w:hint="eastAsia"/>
+                <w:sz w:val="22"/>
+              </w:rPr>
+              <w:t>argmin</w:t>
+            </w:r>
+            <w:proofErr w:type="spellEnd"/>
+            <w:r>
+              <w:rPr>
+                <w:rFonts w:ascii="Courier New" w:hAnsi="Courier New" w:hint="eastAsia"/>
+                <w:sz w:val="22"/>
+              </w:rPr>
+              <w:t>函数</w:t>
+            </w:r>
+          </w:p>
+          <w:p>
+            <w:pPr>
+              <w:tabs>
+                <w:tab w:val="center" w:pos="4153"/>
+              </w:tabs>
+              <w:rPr>
+                <w:rFonts w:ascii="Courier New" w:hAnsi="Courier New"/>
+                <w:sz w:val="22"/>
+              </w:rPr>
+            </w:pPr>
+            <w:r>
+              <w:rPr>
+                <w:rFonts w:ascii="Courier New" w:hAnsi="Courier New"/>
+                <w:sz w:val="22"/>
+              </w:rPr>
+              <w:t xml:space="preserve">&gt;&gt;&gt; </w:t>
+            </w:r>
+            <w:proofErr w:type="spellStart"/>
+            <w:proofErr w:type="gramStart"/>
+            <w:r>
+              <w:rPr>
+                <w:rFonts w:ascii="Courier New" w:hAnsi="Courier New"/>
+                <w:sz w:val="22"/>
+              </w:rPr>
+              <w:t>np.argmax</w:t>
+            </w:r>
+            <w:proofErr w:type="spellEnd"/>
+            <w:proofErr w:type="gramEnd"/>
+            <w:r>
+              <w:rPr>
+                <w:rFonts w:ascii="Courier New" w:hAnsi="Courier New"/>
+                <w:sz w:val="22"/>
+              </w:rPr>
+              <w:t>(a, axis=0)</w:t>
+            </w:r>
+          </w:p>
+          <w:p>
+            <w:pPr>
+              <w:tabs>
+                <w:tab w:val="center" w:pos="4153"/>
+              </w:tabs>
+              <w:rPr>
+                <w:rFonts w:ascii="Courier New" w:hAnsi="Courier New"/>
+                <w:sz w:val="22"/>
+              </w:rPr>
+            </w:pPr>
+            <w:r>
+              <w:rPr>
+                <w:rFonts w:ascii="Courier New" w:hAnsi="Courier New"/>
+                <w:sz w:val="22"/>
+              </w:rPr>
+              <w:t>1</w:t>
+            </w:r>
+          </w:p>
+          <w:p>
+            <w:pPr>
+              <w:tabs>
+                <w:tab w:val="center" w:pos="4153"/>
+              </w:tabs>
+              <w:rPr>
+                <w:rFonts w:ascii="Courier New" w:hAnsi="Courier New" w:hint="eastAsia"/>
+                <w:sz w:val="22"/>
+              </w:rPr>
+            </w:pPr>
+            <w:r>
+              <w:rPr>
+                <w:rFonts w:ascii="Courier New" w:hAnsi="Courier New"/>
+                <w:sz w:val="22"/>
+              </w:rPr>
+              <w:t>&gt;&gt;&gt;</w:t>
             </w:r>
           </w:p>
         </w:tc>

</xml_diff>

<commit_message>
Book chapter update: updating chapter 2.7 "Array Broadcasting"
</commit_message>
<xml_diff>
--- a/numpy/numpy.docx
+++ b/numpy/numpy.docx
@@ -16479,7 +16479,7 @@
       <w:pPr>
         <w:ind w:firstLineChars="200" w:firstLine="440"/>
         <w:rPr>
-          <w:rFonts w:ascii="Courier New" w:hAnsi="Courier New" w:hint="eastAsia"/>
+          <w:rFonts w:ascii="Courier New" w:hAnsi="Courier New"/>
           <w:sz w:val="22"/>
         </w:rPr>
       </w:pPr>
@@ -17543,7 +17543,7 @@
                 <w:tab w:val="left" w:pos="3696"/>
               </w:tabs>
               <w:rPr>
-                <w:rFonts w:ascii="Courier New" w:hAnsi="Courier New" w:hint="eastAsia"/>
+                <w:rFonts w:ascii="Courier New" w:hAnsi="Courier New"/>
                 <w:sz w:val="22"/>
               </w:rPr>
             </w:pPr>
@@ -17631,7 +17631,7 @@
           <w:p>
             <w:pPr>
               <w:rPr>
-                <w:rFonts w:ascii="Courier New" w:hAnsi="Courier New" w:hint="eastAsia"/>
+                <w:rFonts w:ascii="Courier New" w:hAnsi="Courier New"/>
                 <w:sz w:val="22"/>
               </w:rPr>
             </w:pPr>
@@ -18007,7 +18007,7 @@
                 <w:tab w:val="center" w:pos="4153"/>
               </w:tabs>
               <w:rPr>
-                <w:rFonts w:ascii="Courier New" w:hAnsi="Courier New" w:hint="eastAsia"/>
+                <w:rFonts w:ascii="Courier New" w:hAnsi="Courier New"/>
                 <w:sz w:val="22"/>
               </w:rPr>
             </w:pPr>
@@ -18116,7 +18116,7 @@
           <w:p>
             <w:pPr>
               <w:rPr>
-                <w:rFonts w:ascii="Courier New" w:hAnsi="Courier New" w:hint="eastAsia"/>
+                <w:rFonts w:ascii="Courier New" w:hAnsi="Courier New"/>
                 <w:sz w:val="22"/>
               </w:rPr>
             </w:pPr>
@@ -18263,7 +18263,7 @@
           <w:p>
             <w:pPr>
               <w:rPr>
-                <w:rFonts w:ascii="Courier New" w:hAnsi="Courier New" w:hint="eastAsia"/>
+                <w:rFonts w:ascii="Courier New" w:hAnsi="Courier New"/>
                 <w:sz w:val="22"/>
               </w:rPr>
             </w:pPr>
@@ -18693,7 +18693,7 @@
           <w:p>
             <w:pPr>
               <w:rPr>
-                <w:rFonts w:ascii="Courier New" w:hAnsi="Courier New" w:hint="eastAsia"/>
+                <w:rFonts w:ascii="Courier New" w:hAnsi="Courier New"/>
                 <w:sz w:val="22"/>
               </w:rPr>
             </w:pPr>
@@ -18718,8 +18718,6 @@
               </w:rPr>
               <w:t>求方差</w:t>
             </w:r>
-            <w:bookmarkStart w:id="0" w:name="_GoBack"/>
-            <w:bookmarkEnd w:id="0"/>
           </w:p>
           <w:p>
             <w:pPr>
@@ -18843,7 +18841,7 @@
           <w:p>
             <w:pPr>
               <w:rPr>
-                <w:rFonts w:ascii="Courier New" w:hAnsi="Courier New" w:hint="eastAsia"/>
+                <w:rFonts w:ascii="Courier New" w:hAnsi="Courier New"/>
                 <w:sz w:val="22"/>
               </w:rPr>
             </w:pPr>
@@ -18862,7 +18860,7 @@
       <w:pPr>
         <w:ind w:firstLineChars="200" w:firstLine="440"/>
         <w:rPr>
-          <w:rFonts w:ascii="Courier New" w:hAnsi="Courier New" w:hint="eastAsia"/>
+          <w:rFonts w:ascii="Courier New" w:hAnsi="Courier New"/>
           <w:sz w:val="22"/>
         </w:rPr>
       </w:pPr>
@@ -18871,10 +18869,163 @@
       <w:pPr>
         <w:ind w:firstLineChars="200" w:firstLine="440"/>
         <w:rPr>
-          <w:rFonts w:ascii="Courier New" w:hAnsi="Courier New" w:hint="eastAsia"/>
+          <w:rFonts w:ascii="Courier New" w:hAnsi="Courier New"/>
           <w:sz w:val="22"/>
         </w:rPr>
       </w:pPr>
+    </w:p>
+    <w:p>
+      <w:pPr>
+        <w:rPr>
+          <w:rFonts w:ascii="Courier New" w:hAnsi="Courier New"/>
+          <w:sz w:val="22"/>
+        </w:rPr>
+      </w:pPr>
+      <w:r>
+        <w:rPr>
+          <w:rFonts w:ascii="Courier New" w:hAnsi="Courier New"/>
+          <w:sz w:val="22"/>
+        </w:rPr>
+        <w:t>2</w:t>
+      </w:r>
+      <w:r>
+        <w:rPr>
+          <w:rFonts w:ascii="Courier New" w:hAnsi="Courier New" w:hint="eastAsia"/>
+          <w:sz w:val="22"/>
+        </w:rPr>
+        <w:t>.</w:t>
+      </w:r>
+      <w:r>
+        <w:rPr>
+          <w:rFonts w:ascii="Courier New" w:hAnsi="Courier New"/>
+          <w:sz w:val="22"/>
+        </w:rPr>
+        <w:t xml:space="preserve">7 </w:t>
+      </w:r>
+      <w:r>
+        <w:rPr>
+          <w:rFonts w:ascii="Courier New" w:hAnsi="Courier New" w:hint="eastAsia"/>
+          <w:sz w:val="22"/>
+        </w:rPr>
+        <w:t>数组广播</w:t>
+      </w:r>
+    </w:p>
+    <w:p>
+      <w:pPr>
+        <w:ind w:firstLineChars="200" w:firstLine="440"/>
+        <w:rPr>
+          <w:rFonts w:ascii="Courier New" w:hAnsi="Courier New" w:hint="eastAsia"/>
+          <w:sz w:val="22"/>
+        </w:rPr>
+      </w:pPr>
+      <w:r>
+        <w:rPr>
+          <w:rFonts w:ascii="Courier New" w:hAnsi="Courier New" w:hint="eastAsia"/>
+          <w:sz w:val="22"/>
+        </w:rPr>
+        <w:t>具有不同维度的</w:t>
+      </w:r>
+      <w:r>
+        <w:rPr>
+          <w:rFonts w:ascii="Courier New" w:hAnsi="Courier New" w:hint="eastAsia"/>
+          <w:sz w:val="22"/>
+        </w:rPr>
+        <w:t>NumPy</w:t>
+      </w:r>
+      <w:r>
+        <w:rPr>
+          <w:rFonts w:ascii="Courier New" w:hAnsi="Courier New" w:hint="eastAsia"/>
+          <w:sz w:val="22"/>
+        </w:rPr>
+        <w:t>数组可以通过相同的表达式结合起来。此时，维度较小的数组将会被广播以与维度较大的数组相匹配。进行数组广播</w:t>
+      </w:r>
+      <w:bookmarkStart w:id="0" w:name="_GoBack"/>
+      <w:bookmarkEnd w:id="0"/>
+      <w:r>
+        <w:rPr>
+          <w:rFonts w:ascii="Courier New" w:hAnsi="Courier New" w:hint="eastAsia"/>
+          <w:sz w:val="22"/>
+        </w:rPr>
+        <w:t>时，</w:t>
+      </w:r>
+      <w:r>
+        <w:rPr>
+          <w:rFonts w:ascii="Courier New" w:hAnsi="Courier New" w:hint="eastAsia"/>
+          <w:sz w:val="22"/>
+        </w:rPr>
+        <w:t>不</w:t>
+      </w:r>
+      <w:r>
+        <w:rPr>
+          <w:rFonts w:ascii="Courier New" w:hAnsi="Courier New" w:hint="eastAsia"/>
+          <w:sz w:val="22"/>
+        </w:rPr>
+        <w:t>会发生</w:t>
+      </w:r>
+      <w:r>
+        <w:rPr>
+          <w:rFonts w:ascii="Courier New" w:hAnsi="Courier New" w:hint="eastAsia"/>
+          <w:sz w:val="22"/>
+        </w:rPr>
+        <w:t>数据</w:t>
+      </w:r>
+      <w:r>
+        <w:rPr>
+          <w:rFonts w:ascii="Courier New" w:hAnsi="Courier New" w:hint="eastAsia"/>
+          <w:sz w:val="22"/>
+        </w:rPr>
+        <w:t>的</w:t>
+      </w:r>
+      <w:r>
+        <w:rPr>
+          <w:rFonts w:ascii="Courier New" w:hAnsi="Courier New" w:hint="eastAsia"/>
+          <w:sz w:val="22"/>
+        </w:rPr>
+        <w:t>复制</w:t>
+      </w:r>
+      <w:r>
+        <w:rPr>
+          <w:rFonts w:ascii="Courier New" w:hAnsi="Courier New" w:hint="eastAsia"/>
+          <w:sz w:val="22"/>
+        </w:rPr>
+        <w:t>。</w:t>
+      </w:r>
+      <w:r>
+        <w:rPr>
+          <w:rFonts w:ascii="Courier New" w:hAnsi="Courier New" w:hint="eastAsia"/>
+          <w:sz w:val="22"/>
+        </w:rPr>
+        <w:lastRenderedPageBreak/>
+        <w:t>数组广播的规则主要有两条：第一，向形状较小的数组头插</w:t>
+      </w:r>
+      <w:r>
+        <w:rPr>
+          <w:rFonts w:ascii="Courier New" w:hAnsi="Courier New" w:hint="eastAsia"/>
+          <w:sz w:val="22"/>
+        </w:rPr>
+        <w:t>1</w:t>
+      </w:r>
+      <w:r>
+        <w:rPr>
+          <w:rFonts w:ascii="Courier New" w:hAnsi="Courier New" w:hint="eastAsia"/>
+          <w:sz w:val="22"/>
+        </w:rPr>
+        <w:t>元素；第二，大小为</w:t>
+      </w:r>
+      <w:r>
+        <w:rPr>
+          <w:rFonts w:ascii="Courier New" w:hAnsi="Courier New" w:hint="eastAsia"/>
+          <w:sz w:val="22"/>
+        </w:rPr>
+        <w:t>1</w:t>
+      </w:r>
+      <w:r>
+        <w:rPr>
+          <w:rFonts w:ascii="Courier New" w:hAnsi="Courier New" w:hint="eastAsia"/>
+          <w:sz w:val="22"/>
+        </w:rPr>
+        <w:t>的维度会被不加复制地重复。</w:t>
+      </w:r>
     </w:p>
     <w:p>
       <w:pPr>

</xml_diff>

<commit_message>
Book chapter update: updating chapter 2.7.2 "Array Broadcasting Application: Distance from center"
</commit_message>
<xml_diff>
--- a/numpy/numpy.docx
+++ b/numpy/numpy.docx
@@ -18937,14 +18937,87 @@
           <w:rFonts w:ascii="Courier New" w:hAnsi="Courier New" w:hint="eastAsia"/>
           <w:sz w:val="22"/>
         </w:rPr>
-        <w:t>数组可以通过相同的表达式结合起来。此时，维度较小的数组将会被广播以与维度较大的数组相匹配。进行数组广播时，不会发生数据的复制。</w:t>
-      </w:r>
-      <w:r>
-        <w:rPr>
-          <w:rFonts w:ascii="Courier New" w:hAnsi="Courier New" w:hint="eastAsia"/>
+        <w:t>数组可以通过相同的表达式结合起来。此时，维度较小的数组将会被广播以与维度较大的数组相匹配</w:t>
+      </w:r>
+      <w:r>
+        <w:rPr>
+          <w:rFonts w:ascii="Courier New" w:hAnsi="Courier New" w:hint="eastAsia"/>
+          <w:sz w:val="22"/>
+        </w:rPr>
+        <w:t>（而不是复制大数组的数据）</w:t>
+      </w:r>
+      <w:r>
+        <w:rPr>
+          <w:rFonts w:ascii="Courier New" w:hAnsi="Courier New" w:hint="eastAsia"/>
+          <w:sz w:val="22"/>
+        </w:rPr>
+        <w:t>。</w:t>
+      </w:r>
+    </w:p>
+    <w:p>
+      <w:pPr>
+        <w:ind w:firstLineChars="200" w:firstLine="442"/>
+        <w:rPr>
+          <w:rFonts w:ascii="Courier New" w:hAnsi="Courier New"/>
+          <w:b/>
+          <w:sz w:val="22"/>
+        </w:rPr>
+      </w:pPr>
+      <w:r>
+        <w:rPr>
+          <w:rFonts w:ascii="Courier New" w:hAnsi="Courier New" w:hint="eastAsia"/>
+          <w:b/>
           <w:sz w:val="22"/>
         </w:rPr>
         <w:lastRenderedPageBreak/>
+        <w:t>2.</w:t>
+      </w:r>
+      <w:r>
+        <w:rPr>
+          <w:rFonts w:ascii="Courier New" w:hAnsi="Courier New"/>
+          <w:b/>
+          <w:sz w:val="22"/>
+        </w:rPr>
+        <w:t>7</w:t>
+      </w:r>
+      <w:r>
+        <w:rPr>
+          <w:rFonts w:ascii="Courier New" w:hAnsi="Courier New" w:hint="eastAsia"/>
+          <w:b/>
+          <w:sz w:val="22"/>
+        </w:rPr>
+        <w:t>.</w:t>
+      </w:r>
+      <w:r>
+        <w:rPr>
+          <w:rFonts w:ascii="Courier New" w:hAnsi="Courier New"/>
+          <w:b/>
+          <w:sz w:val="22"/>
+        </w:rPr>
+        <w:t xml:space="preserve">1 </w:t>
+      </w:r>
+      <w:r>
+        <w:rPr>
+          <w:rFonts w:ascii="Courier New" w:hAnsi="Courier New" w:hint="eastAsia"/>
+          <w:b/>
+          <w:sz w:val="22"/>
+        </w:rPr>
+        <w:t>数组广播的规则</w:t>
+      </w:r>
+    </w:p>
+    <w:p>
+      <w:pPr>
+        <w:ind w:firstLineChars="200" w:firstLine="440"/>
+        <w:rPr>
+          <w:rFonts w:ascii="Courier New" w:hAnsi="Courier New"/>
+          <w:sz w:val="22"/>
+        </w:rPr>
+      </w:pPr>
+      <w:r>
+        <w:rPr>
+          <w:rFonts w:ascii="Courier New" w:hAnsi="Courier New" w:hint="eastAsia"/>
+          <w:sz w:val="22"/>
+        </w:rPr>
         <w:t>数组广播的规则主要有两条</w:t>
       </w:r>
       <w:r>
@@ -19287,7 +19360,7 @@
           <w:p>
             <w:pPr>
               <w:rPr>
-                <w:rFonts w:ascii="Courier New" w:hAnsi="Courier New" w:hint="eastAsia"/>
+                <w:rFonts w:ascii="Courier New" w:hAnsi="Courier New"/>
                 <w:sz w:val="22"/>
               </w:rPr>
             </w:pPr>
@@ -19334,22 +19407,31 @@
     </w:tbl>
     <w:p>
       <w:pPr>
-        <w:pStyle w:val="a7"/>
-        <w:numPr>
-          <w:ilvl w:val="0"/>
-          <w:numId w:val="2"/>
-        </w:numPr>
-        <w:ind w:firstLineChars="0"/>
-        <w:rPr>
-          <w:rFonts w:ascii="Courier New" w:hAnsi="Courier New"/>
-          <w:sz w:val="22"/>
+        <w:ind w:firstLineChars="200" w:firstLine="440"/>
+        <w:rPr>
+          <w:rFonts w:ascii="Courier New" w:hAnsi="Courier New"/>
+          <w:sz w:val="22"/>
+          <w:highlight w:val="yellow"/>
         </w:rPr>
       </w:pPr>
       <w:r>
         <w:rPr>
           <w:rFonts w:ascii="Courier New" w:hAnsi="Courier New" w:hint="eastAsia"/>
           <w:sz w:val="22"/>
-          <w:highlight w:val="yellow"/>
+        </w:rPr>
+        <w:t>第二，</w:t>
+      </w:r>
+      <w:r>
+        <w:rPr>
+          <w:rFonts w:ascii="Courier New" w:hAnsi="Courier New" w:hint="eastAsia"/>
+          <w:sz w:val="22"/>
+        </w:rPr>
+        <w:t>维度</w:t>
+      </w:r>
+      <w:r>
+        <w:rPr>
+          <w:rFonts w:ascii="Courier New" w:hAnsi="Courier New" w:hint="eastAsia"/>
+          <w:sz w:val="22"/>
         </w:rPr>
         <w:t>大小为</w:t>
       </w:r>
@@ -19357,7 +19439,6 @@
         <w:rPr>
           <w:rFonts w:ascii="Courier New" w:hAnsi="Courier New" w:hint="eastAsia"/>
           <w:sz w:val="22"/>
-          <w:highlight w:val="yellow"/>
         </w:rPr>
         <w:t>1</w:t>
       </w:r>
@@ -19365,9 +19446,15 @@
         <w:rPr>
           <w:rFonts w:ascii="Courier New" w:hAnsi="Courier New" w:hint="eastAsia"/>
           <w:sz w:val="22"/>
-          <w:highlight w:val="yellow"/>
-        </w:rPr>
-        <w:t>的维度会被不加复制地重复</w:t>
+        </w:rPr>
+        <w:t>的</w:t>
+      </w:r>
+      <w:r>
+        <w:rPr>
+          <w:rFonts w:ascii="Courier New" w:hAnsi="Courier New" w:hint="eastAsia"/>
+          <w:sz w:val="22"/>
+        </w:rPr>
+        <w:t>数组在广播时会重复自身内容，而不是复制大数组的内容</w:t>
       </w:r>
       <w:r>
         <w:rPr>
@@ -19614,7 +19701,7 @@
           <w:p>
             <w:pPr>
               <w:rPr>
-                <w:rFonts w:ascii="Courier New" w:hAnsi="Courier New" w:hint="eastAsia"/>
+                <w:rFonts w:ascii="Courier New" w:hAnsi="Courier New"/>
                 <w:sz w:val="22"/>
               </w:rPr>
             </w:pPr>
@@ -19681,15 +19768,533 @@
               </w:rPr>
               <w:t>的副本</w:t>
             </w:r>
-            <w:bookmarkStart w:id="0" w:name="_GoBack"/>
-            <w:bookmarkEnd w:id="0"/>
           </w:p>
         </w:tc>
       </w:tr>
     </w:tbl>
     <w:p>
       <w:pPr>
-        <w:ind w:left="440"/>
+        <w:ind w:firstLineChars="200" w:firstLine="442"/>
+        <w:rPr>
+          <w:rFonts w:ascii="Courier New" w:hAnsi="Courier New"/>
+          <w:b/>
+          <w:sz w:val="22"/>
+        </w:rPr>
+      </w:pPr>
+      <w:r>
+        <w:rPr>
+          <w:rFonts w:ascii="Courier New" w:hAnsi="Courier New" w:hint="eastAsia"/>
+          <w:b/>
+          <w:sz w:val="22"/>
+        </w:rPr>
+        <w:t>2.</w:t>
+      </w:r>
+      <w:r>
+        <w:rPr>
+          <w:rFonts w:ascii="Courier New" w:hAnsi="Courier New"/>
+          <w:b/>
+          <w:sz w:val="22"/>
+        </w:rPr>
+        <w:t>7</w:t>
+      </w:r>
+      <w:r>
+        <w:rPr>
+          <w:rFonts w:ascii="Courier New" w:hAnsi="Courier New" w:hint="eastAsia"/>
+          <w:b/>
+          <w:sz w:val="22"/>
+        </w:rPr>
+        <w:t>.</w:t>
+      </w:r>
+      <w:r>
+        <w:rPr>
+          <w:rFonts w:ascii="Courier New" w:hAnsi="Courier New"/>
+          <w:b/>
+          <w:sz w:val="22"/>
+        </w:rPr>
+        <w:t xml:space="preserve">2 </w:t>
+      </w:r>
+      <w:r>
+        <w:rPr>
+          <w:rFonts w:ascii="Courier New" w:hAnsi="Courier New" w:hint="eastAsia"/>
+          <w:b/>
+          <w:sz w:val="22"/>
+        </w:rPr>
+        <w:t>数组广播的应用</w:t>
+      </w:r>
+      <w:r>
+        <w:rPr>
+          <w:rFonts w:ascii="Courier New" w:hAnsi="Courier New" w:hint="eastAsia"/>
+          <w:b/>
+          <w:sz w:val="22"/>
+        </w:rPr>
+        <w:t>：到中心点的距离</w:t>
+      </w:r>
+    </w:p>
+    <w:p>
+      <w:pPr>
+        <w:ind w:firstLineChars="200" w:firstLine="440"/>
+        <w:rPr>
+          <w:rFonts w:ascii="Courier New" w:hAnsi="Courier New" w:hint="eastAsia"/>
+          <w:sz w:val="22"/>
+        </w:rPr>
+      </w:pPr>
+      <w:r>
+        <w:rPr>
+          <w:rFonts w:ascii="Courier New" w:hAnsi="Courier New" w:hint="eastAsia"/>
+          <w:sz w:val="22"/>
+        </w:rPr>
+        <w:t>下面给出一个利用数组广播绘图的例子。我们将通过</w:t>
+      </w:r>
+      <w:r>
+        <w:rPr>
+          <w:rFonts w:ascii="Courier New" w:hAnsi="Courier New" w:hint="eastAsia"/>
+          <w:sz w:val="22"/>
+        </w:rPr>
+        <w:t>matplotlib</w:t>
+      </w:r>
+      <w:r>
+        <w:rPr>
+          <w:rFonts w:ascii="Courier New" w:hAnsi="Courier New" w:hint="eastAsia"/>
+          <w:sz w:val="22"/>
+        </w:rPr>
+        <w:t>库进行绘图，用色块深浅表示与中心距离的远近。距中心点越近的，色块颜色越深；反之则越浅。</w:t>
+      </w:r>
+    </w:p>
+    <w:tbl>
+      <w:tblPr>
+        <w:tblStyle w:val="a9"/>
+        <w:tblW w:w="0" w:type="auto"/>
+        <w:tblInd w:w="440" w:type="dxa"/>
+        <w:tblLook w:val="04A0" w:firstRow="1" w:lastRow="0" w:firstColumn="1" w:lastColumn="0" w:noHBand="0" w:noVBand="1"/>
+      </w:tblPr>
+      <w:tblGrid>
+        <w:gridCol w:w="8082"/>
+      </w:tblGrid>
+      <w:tr>
+        <w:tc>
+          <w:tcPr>
+            <w:tcW w:w="8522" w:type="dxa"/>
+          </w:tcPr>
+          <w:p>
+            <w:pPr>
+              <w:rPr>
+                <w:rFonts w:ascii="Courier New" w:hAnsi="Courier New"/>
+                <w:sz w:val="22"/>
+              </w:rPr>
+            </w:pPr>
+            <w:r>
+              <w:rPr>
+                <w:rFonts w:ascii="Courier New" w:hAnsi="Courier New"/>
+                <w:sz w:val="22"/>
+              </w:rPr>
+              <w:t xml:space="preserve">&gt;&gt;&gt; import </w:t>
+            </w:r>
+            <w:proofErr w:type="spellStart"/>
+            <w:r>
+              <w:rPr>
+                <w:rFonts w:ascii="Courier New" w:hAnsi="Courier New"/>
+                <w:sz w:val="22"/>
+              </w:rPr>
+              <w:t>numpy</w:t>
+            </w:r>
+            <w:proofErr w:type="spellEnd"/>
+            <w:r>
+              <w:rPr>
+                <w:rFonts w:ascii="Courier New" w:hAnsi="Courier New"/>
+                <w:sz w:val="22"/>
+              </w:rPr>
+              <w:t xml:space="preserve"> as np</w:t>
+            </w:r>
+          </w:p>
+          <w:p>
+            <w:pPr>
+              <w:rPr>
+                <w:rFonts w:ascii="Courier New" w:hAnsi="Courier New"/>
+                <w:sz w:val="22"/>
+              </w:rPr>
+            </w:pPr>
+            <w:r>
+              <w:rPr>
+                <w:rFonts w:ascii="Courier New" w:hAnsi="Courier New"/>
+                <w:sz w:val="22"/>
+              </w:rPr>
+              <w:t xml:space="preserve">&gt;&gt;&gt; import </w:t>
+            </w:r>
+            <w:proofErr w:type="spellStart"/>
+            <w:proofErr w:type="gramStart"/>
+            <w:r>
+              <w:rPr>
+                <w:rFonts w:ascii="Courier New" w:hAnsi="Courier New"/>
+                <w:sz w:val="22"/>
+              </w:rPr>
+              <w:t>matplotlib.pyplot</w:t>
+            </w:r>
+            <w:proofErr w:type="spellEnd"/>
+            <w:proofErr w:type="gramEnd"/>
+            <w:r>
+              <w:rPr>
+                <w:rFonts w:ascii="Courier New" w:hAnsi="Courier New"/>
+                <w:sz w:val="22"/>
+              </w:rPr>
+              <w:t xml:space="preserve"> as </w:t>
+            </w:r>
+            <w:proofErr w:type="spellStart"/>
+            <w:r>
+              <w:rPr>
+                <w:rFonts w:ascii="Courier New" w:hAnsi="Courier New"/>
+                <w:sz w:val="22"/>
+              </w:rPr>
+              <w:t>plt</w:t>
+            </w:r>
+            <w:proofErr w:type="spellEnd"/>
+          </w:p>
+          <w:p>
+            <w:pPr>
+              <w:rPr>
+                <w:rFonts w:ascii="Courier New" w:hAnsi="Courier New"/>
+                <w:sz w:val="22"/>
+              </w:rPr>
+            </w:pPr>
+            <w:r>
+              <w:rPr>
+                <w:rFonts w:ascii="Courier New" w:hAnsi="Courier New"/>
+                <w:sz w:val="22"/>
+              </w:rPr>
+              <w:t xml:space="preserve">&gt;&gt;&gt; a = </w:t>
+            </w:r>
+            <w:proofErr w:type="spellStart"/>
+            <w:proofErr w:type="gramStart"/>
+            <w:r>
+              <w:rPr>
+                <w:rFonts w:ascii="Courier New" w:hAnsi="Courier New"/>
+                <w:sz w:val="22"/>
+              </w:rPr>
+              <w:t>np.linspace</w:t>
+            </w:r>
+            <w:proofErr w:type="spellEnd"/>
+            <w:proofErr w:type="gramEnd"/>
+            <w:r>
+              <w:rPr>
+                <w:rFonts w:ascii="Courier New" w:hAnsi="Courier New"/>
+                <w:sz w:val="22"/>
+              </w:rPr>
+              <w:t>(0, 1, 15) - 0.5</w:t>
+            </w:r>
+          </w:p>
+          <w:p>
+            <w:pPr>
+              <w:rPr>
+                <w:rFonts w:ascii="Courier New" w:hAnsi="Courier New"/>
+                <w:sz w:val="22"/>
+              </w:rPr>
+            </w:pPr>
+            <w:r>
+              <w:rPr>
+                <w:rFonts w:ascii="Courier New" w:hAnsi="Courier New"/>
+                <w:sz w:val="22"/>
+              </w:rPr>
+              <w:t>&gt;&gt;&gt; b = a</w:t>
+            </w:r>
+            <w:proofErr w:type="gramStart"/>
+            <w:r>
+              <w:rPr>
+                <w:rFonts w:ascii="Courier New" w:hAnsi="Courier New"/>
+                <w:sz w:val="22"/>
+              </w:rPr>
+              <w:t>[:,</w:t>
+            </w:r>
+            <w:proofErr w:type="gramEnd"/>
+            <w:r>
+              <w:rPr>
+                <w:rFonts w:ascii="Courier New" w:hAnsi="Courier New"/>
+                <w:sz w:val="22"/>
+              </w:rPr>
+              <w:t xml:space="preserve"> </w:t>
+            </w:r>
+            <w:proofErr w:type="spellStart"/>
+            <w:r>
+              <w:rPr>
+                <w:rFonts w:ascii="Courier New" w:hAnsi="Courier New"/>
+                <w:sz w:val="22"/>
+              </w:rPr>
+              <w:t>np.newaxis</w:t>
+            </w:r>
+            <w:proofErr w:type="spellEnd"/>
+            <w:r>
+              <w:rPr>
+                <w:rFonts w:ascii="Courier New" w:hAnsi="Courier New"/>
+                <w:sz w:val="22"/>
+              </w:rPr>
+              <w:t xml:space="preserve">]  # </w:t>
+            </w:r>
+            <w:proofErr w:type="spellStart"/>
+            <w:r>
+              <w:rPr>
+                <w:rFonts w:ascii="Courier New" w:hAnsi="Courier New"/>
+                <w:sz w:val="22"/>
+              </w:rPr>
+              <w:t>b.shape</w:t>
+            </w:r>
+            <w:proofErr w:type="spellEnd"/>
+            <w:r>
+              <w:rPr>
+                <w:rFonts w:ascii="Courier New" w:hAnsi="Courier New"/>
+                <w:sz w:val="22"/>
+              </w:rPr>
+              <w:t xml:space="preserve"> == (15, 1)</w:t>
+            </w:r>
+          </w:p>
+          <w:p>
+            <w:pPr>
+              <w:rPr>
+                <w:rFonts w:ascii="Courier New" w:hAnsi="Courier New" w:hint="eastAsia"/>
+                <w:sz w:val="22"/>
+              </w:rPr>
+            </w:pPr>
+            <w:r>
+              <w:rPr>
+                <w:rFonts w:ascii="Courier New" w:hAnsi="Courier New" w:hint="eastAsia"/>
+                <w:sz w:val="22"/>
+              </w:rPr>
+              <w:t xml:space="preserve">&gt;&gt;&gt; dist2 = a**2 + b**2   # </w:t>
+            </w:r>
+            <w:r>
+              <w:rPr>
+                <w:rFonts w:ascii="Courier New" w:hAnsi="Courier New" w:hint="eastAsia"/>
+                <w:sz w:val="22"/>
+              </w:rPr>
+              <w:t>广播</w:t>
+            </w:r>
+            <w:r>
+              <w:rPr>
+                <w:rFonts w:ascii="Courier New" w:hAnsi="Courier New" w:hint="eastAsia"/>
+                <w:sz w:val="22"/>
+              </w:rPr>
+              <w:t>sum</w:t>
+            </w:r>
+          </w:p>
+          <w:p>
+            <w:pPr>
+              <w:rPr>
+                <w:rFonts w:ascii="Courier New" w:hAnsi="Courier New"/>
+                <w:sz w:val="22"/>
+              </w:rPr>
+            </w:pPr>
+            <w:r>
+              <w:rPr>
+                <w:rFonts w:ascii="Courier New" w:hAnsi="Courier New"/>
+                <w:sz w:val="22"/>
+              </w:rPr>
+              <w:t xml:space="preserve">&gt;&gt;&gt; </w:t>
+            </w:r>
+            <w:proofErr w:type="spellStart"/>
+            <w:r>
+              <w:rPr>
+                <w:rFonts w:ascii="Courier New" w:hAnsi="Courier New"/>
+                <w:sz w:val="22"/>
+              </w:rPr>
+              <w:t>dist</w:t>
+            </w:r>
+            <w:proofErr w:type="spellEnd"/>
+            <w:r>
+              <w:rPr>
+                <w:rFonts w:ascii="Courier New" w:hAnsi="Courier New"/>
+                <w:sz w:val="22"/>
+              </w:rPr>
+              <w:t xml:space="preserve"> = </w:t>
+            </w:r>
+            <w:proofErr w:type="spellStart"/>
+            <w:proofErr w:type="gramStart"/>
+            <w:r>
+              <w:rPr>
+                <w:rFonts w:ascii="Courier New" w:hAnsi="Courier New"/>
+                <w:sz w:val="22"/>
+              </w:rPr>
+              <w:t>np.sqrt</w:t>
+            </w:r>
+            <w:proofErr w:type="spellEnd"/>
+            <w:proofErr w:type="gramEnd"/>
+            <w:r>
+              <w:rPr>
+                <w:rFonts w:ascii="Courier New" w:hAnsi="Courier New"/>
+                <w:sz w:val="22"/>
+              </w:rPr>
+              <w:t>(dist2)</w:t>
+            </w:r>
+          </w:p>
+          <w:p>
+            <w:pPr>
+              <w:rPr>
+                <w:rFonts w:ascii="Courier New" w:hAnsi="Courier New"/>
+                <w:sz w:val="22"/>
+              </w:rPr>
+            </w:pPr>
+            <w:r>
+              <w:rPr>
+                <w:rFonts w:ascii="Courier New" w:hAnsi="Courier New"/>
+                <w:sz w:val="22"/>
+              </w:rPr>
+              <w:t xml:space="preserve">&gt;&gt;&gt; </w:t>
+            </w:r>
+            <w:proofErr w:type="spellStart"/>
+            <w:proofErr w:type="gramStart"/>
+            <w:r>
+              <w:rPr>
+                <w:rFonts w:ascii="Courier New" w:hAnsi="Courier New"/>
+                <w:sz w:val="22"/>
+              </w:rPr>
+              <w:t>plt.imshow</w:t>
+            </w:r>
+            <w:proofErr w:type="spellEnd"/>
+            <w:proofErr w:type="gramEnd"/>
+            <w:r>
+              <w:rPr>
+                <w:rFonts w:ascii="Courier New" w:hAnsi="Courier New"/>
+                <w:sz w:val="22"/>
+              </w:rPr>
+              <w:t>(</w:t>
+            </w:r>
+            <w:proofErr w:type="spellStart"/>
+            <w:r>
+              <w:rPr>
+                <w:rFonts w:ascii="Courier New" w:hAnsi="Courier New"/>
+                <w:sz w:val="22"/>
+              </w:rPr>
+              <w:t>dist</w:t>
+            </w:r>
+            <w:proofErr w:type="spellEnd"/>
+            <w:r>
+              <w:rPr>
+                <w:rFonts w:ascii="Courier New" w:hAnsi="Courier New"/>
+                <w:sz w:val="22"/>
+              </w:rPr>
+              <w:t>)</w:t>
+            </w:r>
+          </w:p>
+          <w:p>
+            <w:pPr>
+              <w:rPr>
+                <w:rFonts w:ascii="Courier New" w:hAnsi="Courier New" w:hint="eastAsia"/>
+                <w:sz w:val="22"/>
+              </w:rPr>
+            </w:pPr>
+            <w:r>
+              <w:rPr>
+                <w:rFonts w:ascii="Courier New" w:hAnsi="Courier New"/>
+                <w:sz w:val="22"/>
+              </w:rPr>
+              <w:t xml:space="preserve">&gt;&gt;&gt; </w:t>
+            </w:r>
+            <w:proofErr w:type="spellStart"/>
+            <w:proofErr w:type="gramStart"/>
+            <w:r>
+              <w:rPr>
+                <w:rFonts w:ascii="Courier New" w:hAnsi="Courier New"/>
+                <w:sz w:val="22"/>
+              </w:rPr>
+              <w:t>plt.show</w:t>
+            </w:r>
+            <w:proofErr w:type="spellEnd"/>
+            <w:proofErr w:type="gramEnd"/>
+            <w:r>
+              <w:rPr>
+                <w:rFonts w:ascii="Courier New" w:hAnsi="Courier New"/>
+                <w:sz w:val="22"/>
+              </w:rPr>
+              <w:t>()</w:t>
+            </w:r>
+          </w:p>
+        </w:tc>
+      </w:tr>
+    </w:tbl>
+    <w:p>
+      <w:pPr>
+        <w:ind w:firstLineChars="200" w:firstLine="440"/>
+        <w:rPr>
+          <w:rFonts w:ascii="Courier New" w:hAnsi="Courier New"/>
+          <w:sz w:val="22"/>
+        </w:rPr>
+      </w:pPr>
+      <w:r>
+        <w:rPr>
+          <w:rFonts w:ascii="Courier New" w:hAnsi="Courier New" w:hint="eastAsia"/>
+          <w:sz w:val="22"/>
+        </w:rPr>
+        <w:t>绘图结果如下所示。</w:t>
+      </w:r>
+    </w:p>
+    <w:p>
+      <w:pPr>
+        <w:ind w:firstLineChars="200" w:firstLine="440"/>
+        <w:jc w:val="center"/>
+        <w:rPr>
+          <w:rFonts w:ascii="Courier New" w:hAnsi="Courier New"/>
+          <w:sz w:val="22"/>
+        </w:rPr>
+      </w:pPr>
+      <w:r>
+        <w:rPr>
+          <w:rFonts w:ascii="Courier New" w:hAnsi="Courier New" w:hint="eastAsia"/>
+          <w:noProof/>
+          <w:sz w:val="22"/>
+        </w:rPr>
+        <w:drawing>
+          <wp:inline distT="0" distB="0" distL="0" distR="0" wp14:anchorId="00DCABC4" wp14:editId="285CF605">
+            <wp:extent cx="3412800" cy="2520000"/>
+            <wp:effectExtent l="0" t="0" r="0" b="0"/>
+            <wp:docPr id="2" name="图片 2" descr="图片包含 屏幕截图&#10;&#10;描述已自动生成"/>
+            <wp:cNvGraphicFramePr>
+              <a:graphicFrameLocks xmlns:a="http://schemas.openxmlformats.org/drawingml/2006/main" noChangeAspect="1"/>
+            </wp:cNvGraphicFramePr>
+            <a:graphic xmlns:a="http://schemas.openxmlformats.org/drawingml/2006/main">
+              <a:graphicData uri="http://schemas.openxmlformats.org/drawingml/2006/picture">
+                <pic:pic xmlns:pic="http://schemas.openxmlformats.org/drawingml/2006/picture">
+                  <pic:nvPicPr>
+                    <pic:cNvPr id="2" name="Figure_1-1.png"/>
+                    <pic:cNvPicPr/>
+                  </pic:nvPicPr>
+                  <pic:blipFill>
+                    <a:blip r:embed="rId7">
+                      <a:extLst>
+                        <a:ext uri="{28A0092B-C50C-407E-A947-70E740481C1C}">
+                          <a14:useLocalDpi xmlns:a14="http://schemas.microsoft.com/office/drawing/2010/main" val="0"/>
+                        </a:ext>
+                      </a:extLst>
+                    </a:blip>
+                    <a:stretch>
+                      <a:fillRect/>
+                    </a:stretch>
+                  </pic:blipFill>
+                  <pic:spPr>
+                    <a:xfrm>
+                      <a:off x="0" y="0"/>
+                      <a:ext cx="3412800" cy="2520000"/>
+                    </a:xfrm>
+                    <a:prstGeom prst="rect">
+                      <a:avLst/>
+                    </a:prstGeom>
+                  </pic:spPr>
+                </pic:pic>
+              </a:graphicData>
+            </a:graphic>
+          </wp:inline>
+        </w:drawing>
+      </w:r>
+      <w:bookmarkStart w:id="0" w:name="_GoBack"/>
+      <w:bookmarkEnd w:id="0"/>
+    </w:p>
+    <w:p>
+      <w:pPr>
+        <w:ind w:firstLineChars="200" w:firstLine="440"/>
+        <w:rPr>
+          <w:rFonts w:ascii="Courier New" w:hAnsi="Courier New"/>
+          <w:sz w:val="22"/>
+        </w:rPr>
+      </w:pPr>
+    </w:p>
+    <w:p>
+      <w:pPr>
+        <w:ind w:firstLineChars="200" w:firstLine="440"/>
         <w:rPr>
           <w:rFonts w:ascii="Courier New" w:hAnsi="Courier New" w:hint="eastAsia"/>
           <w:sz w:val="22"/>
@@ -20571,6 +21176,31 @@
       <w:szCs w:val="24"/>
     </w:rPr>
   </w:style>
+  <w:style w:type="paragraph" w:styleId="aa">
+    <w:name w:val="Balloon Text"/>
+    <w:basedOn w:val="a"/>
+    <w:link w:val="ab"/>
+    <w:uiPriority w:val="99"/>
+    <w:semiHidden/>
+    <w:unhideWhenUsed/>
+    <w:rsid w:val="002C463C"/>
+    <w:rPr>
+      <w:sz w:val="18"/>
+      <w:szCs w:val="18"/>
+    </w:rPr>
+  </w:style>
+  <w:style w:type="character" w:customStyle="1" w:styleId="ab">
+    <w:name w:val="批注框文本 字符"/>
+    <w:basedOn w:val="a0"/>
+    <w:link w:val="aa"/>
+    <w:uiPriority w:val="99"/>
+    <w:semiHidden/>
+    <w:rsid w:val="002C463C"/>
+    <w:rPr>
+      <w:sz w:val="18"/>
+      <w:szCs w:val="18"/>
+    </w:rPr>
+  </w:style>
 </w:styles>
 </file>
 

</xml_diff>

<commit_message>
Book chapter update: chapter 2.8.1 "op.reduce()" updated
</commit_message>
<xml_diff>
--- a/numpy/numpy.docx
+++ b/numpy/numpy.docx
@@ -19819,7 +19819,15 @@
           <w:b/>
           <w:sz w:val="22"/>
         </w:rPr>
-        <w:t>数组广播的应用</w:t>
+        <w:t>数组广播的</w:t>
+      </w:r>
+      <w:r>
+        <w:rPr>
+          <w:rFonts w:ascii="Courier New" w:hAnsi="Courier New" w:hint="eastAsia"/>
+          <w:b/>
+          <w:sz w:val="22"/>
+        </w:rPr>
+        <w:t>实例</w:t>
       </w:r>
       <w:r>
         <w:rPr>
@@ -19834,7 +19842,7 @@
       <w:pPr>
         <w:ind w:firstLineChars="200" w:firstLine="440"/>
         <w:rPr>
-          <w:rFonts w:ascii="Courier New" w:hAnsi="Courier New" w:hint="eastAsia"/>
+          <w:rFonts w:ascii="Courier New" w:hAnsi="Courier New"/>
           <w:sz w:val="22"/>
         </w:rPr>
       </w:pPr>
@@ -19857,7 +19865,7 @@
           <w:rFonts w:ascii="Courier New" w:hAnsi="Courier New" w:hint="eastAsia"/>
           <w:sz w:val="22"/>
         </w:rPr>
-        <w:t>库进行绘图，用色块深浅表示与中心距离的远近。距中心点越近的，色块颜色越深；反之则越浅。</w:t>
+        <w:t>库进行绘图，用色块深浅表示与中心距离的远近。</w:t>
       </w:r>
     </w:p>
     <w:tbl>
@@ -20047,7 +20055,7 @@
           <w:p>
             <w:pPr>
               <w:rPr>
-                <w:rFonts w:ascii="Courier New" w:hAnsi="Courier New" w:hint="eastAsia"/>
+                <w:rFonts w:ascii="Courier New" w:hAnsi="Courier New"/>
                 <w:sz w:val="22"/>
               </w:rPr>
             </w:pPr>
@@ -20174,7 +20182,7 @@
           <w:p>
             <w:pPr>
               <w:rPr>
-                <w:rFonts w:ascii="Courier New" w:hAnsi="Courier New" w:hint="eastAsia"/>
+                <w:rFonts w:ascii="Courier New" w:hAnsi="Courier New"/>
                 <w:sz w:val="22"/>
               </w:rPr>
             </w:pPr>
@@ -20221,6 +20229,13 @@
           <w:sz w:val="22"/>
         </w:rPr>
         <w:t>绘图结果如下所示。</w:t>
+      </w:r>
+      <w:r>
+        <w:rPr>
+          <w:rFonts w:ascii="Courier New" w:hAnsi="Courier New" w:hint="eastAsia"/>
+          <w:sz w:val="22"/>
+        </w:rPr>
+        <w:t>距中心点越近的，色块颜色越深；反之则越浅。</w:t>
       </w:r>
     </w:p>
     <w:p>
@@ -20254,7 +20269,7 @@
                     <pic:cNvPicPr/>
                   </pic:nvPicPr>
                   <pic:blipFill>
-                    <a:blip r:embed="rId7">
+                    <a:blip r:embed="rId8">
                       <a:extLst>
                         <a:ext uri="{28A0092B-C50C-407E-A947-70E740481C1C}">
                           <a14:useLocalDpi xmlns:a14="http://schemas.microsoft.com/office/drawing/2010/main" val="0"/>
@@ -20280,8 +20295,6 @@
           </wp:inline>
         </w:drawing>
       </w:r>
-      <w:bookmarkStart w:id="0" w:name="_GoBack"/>
-      <w:bookmarkEnd w:id="0"/>
     </w:p>
     <w:p>
       <w:pPr>
@@ -20292,6 +20305,1384 @@
         </w:rPr>
       </w:pPr>
     </w:p>
+    <w:p>
+      <w:pPr>
+        <w:ind w:firstLineChars="200" w:firstLine="440"/>
+        <w:rPr>
+          <w:rFonts w:ascii="Courier New" w:hAnsi="Courier New"/>
+          <w:sz w:val="22"/>
+        </w:rPr>
+      </w:pPr>
+    </w:p>
+    <w:p>
+      <w:pPr>
+        <w:rPr>
+          <w:rFonts w:ascii="Courier New" w:hAnsi="Courier New"/>
+          <w:sz w:val="22"/>
+        </w:rPr>
+      </w:pPr>
+      <w:r>
+        <w:rPr>
+          <w:rFonts w:ascii="Courier New" w:hAnsi="Courier New" w:hint="eastAsia"/>
+          <w:sz w:val="22"/>
+        </w:rPr>
+        <w:t>2.</w:t>
+      </w:r>
+      <w:r>
+        <w:rPr>
+          <w:rFonts w:ascii="Courier New" w:hAnsi="Courier New"/>
+          <w:sz w:val="22"/>
+        </w:rPr>
+        <w:t xml:space="preserve">8 </w:t>
+      </w:r>
+      <w:r>
+        <w:rPr>
+          <w:rFonts w:ascii="Courier New" w:hAnsi="Courier New" w:hint="eastAsia"/>
+          <w:sz w:val="22"/>
+          <w:highlight w:val="yellow"/>
+        </w:rPr>
+        <w:t>NumPy</w:t>
+      </w:r>
+      <w:r>
+        <w:rPr>
+          <w:rFonts w:ascii="Courier New" w:hAnsi="Courier New" w:hint="eastAsia"/>
+          <w:sz w:val="22"/>
+          <w:highlight w:val="yellow"/>
+        </w:rPr>
+        <w:t>运算符通用函数</w:t>
+      </w:r>
+    </w:p>
+    <w:p>
+      <w:pPr>
+        <w:ind w:firstLineChars="200" w:firstLine="440"/>
+        <w:rPr>
+          <w:rFonts w:ascii="Courier New" w:hAnsi="Courier New"/>
+          <w:sz w:val="22"/>
+        </w:rPr>
+      </w:pPr>
+      <w:r>
+        <w:rPr>
+          <w:rFonts w:ascii="Courier New" w:hAnsi="Courier New" w:hint="eastAsia"/>
+          <w:sz w:val="22"/>
+        </w:rPr>
+        <w:t>对于数学、比较、逻辑和位运算等各类二元运算符而言，在它们应用于数组时，会</w:t>
+      </w:r>
+      <w:r>
+        <w:rPr>
+          <w:rFonts w:ascii="Courier New" w:hAnsi="Courier New" w:hint="eastAsia"/>
+          <w:sz w:val="22"/>
+        </w:rPr>
+        <w:lastRenderedPageBreak/>
+        <w:t>有一些特殊的方法</w:t>
+      </w:r>
+      <w:r>
+        <w:rPr>
+          <w:rFonts w:ascii="Courier New" w:hAnsi="Courier New" w:hint="eastAsia"/>
+          <w:sz w:val="22"/>
+        </w:rPr>
+        <w:t>，本节将介绍这些方法。在后文中提到这些二元运算符时，我们将用</w:t>
+      </w:r>
+      <w:r>
+        <w:rPr>
+          <w:rFonts w:ascii="Courier New" w:hAnsi="Courier New" w:hint="eastAsia"/>
+          <w:sz w:val="22"/>
+        </w:rPr>
+        <w:t>o</w:t>
+      </w:r>
+      <w:r>
+        <w:rPr>
+          <w:rFonts w:ascii="Courier New" w:hAnsi="Courier New"/>
+          <w:sz w:val="22"/>
+        </w:rPr>
+        <w:t>p</w:t>
+      </w:r>
+      <w:r>
+        <w:rPr>
+          <w:rFonts w:ascii="Courier New" w:hAnsi="Courier New" w:hint="eastAsia"/>
+          <w:sz w:val="22"/>
+        </w:rPr>
+        <w:t>作为它们的泛称。</w:t>
+      </w:r>
+    </w:p>
+    <w:p>
+      <w:pPr>
+        <w:ind w:firstLineChars="200" w:firstLine="440"/>
+        <w:rPr>
+          <w:rFonts w:ascii="Courier New" w:hAnsi="Courier New"/>
+          <w:sz w:val="22"/>
+        </w:rPr>
+      </w:pPr>
+    </w:p>
+    <w:p>
+      <w:pPr>
+        <w:ind w:firstLineChars="200" w:firstLine="440"/>
+        <w:rPr>
+          <w:rFonts w:ascii="Courier New" w:hAnsi="Courier New"/>
+          <w:sz w:val="22"/>
+        </w:rPr>
+      </w:pPr>
+      <w:r>
+        <w:rPr>
+          <w:rFonts w:ascii="Courier New" w:hAnsi="Courier New" w:hint="eastAsia"/>
+          <w:sz w:val="22"/>
+        </w:rPr>
+        <w:t>2.</w:t>
+      </w:r>
+      <w:r>
+        <w:rPr>
+          <w:rFonts w:ascii="Courier New" w:hAnsi="Courier New"/>
+          <w:sz w:val="22"/>
+        </w:rPr>
+        <w:t>8</w:t>
+      </w:r>
+      <w:r>
+        <w:rPr>
+          <w:rFonts w:ascii="Courier New" w:hAnsi="Courier New" w:hint="eastAsia"/>
+          <w:sz w:val="22"/>
+        </w:rPr>
+        <w:t>.</w:t>
+      </w:r>
+      <w:r>
+        <w:rPr>
+          <w:rFonts w:ascii="Courier New" w:hAnsi="Courier New"/>
+          <w:sz w:val="22"/>
+        </w:rPr>
+        <w:t xml:space="preserve">1 </w:t>
+      </w:r>
+      <w:proofErr w:type="spellStart"/>
+      <w:proofErr w:type="gramStart"/>
+      <w:r>
+        <w:rPr>
+          <w:rFonts w:ascii="Courier New" w:hAnsi="Courier New" w:hint="eastAsia"/>
+          <w:sz w:val="22"/>
+        </w:rPr>
+        <w:t>op</w:t>
+      </w:r>
+      <w:r>
+        <w:rPr>
+          <w:rFonts w:ascii="Courier New" w:hAnsi="Courier New"/>
+          <w:sz w:val="22"/>
+        </w:rPr>
+        <w:t>.reduce</w:t>
+      </w:r>
+      <w:proofErr w:type="spellEnd"/>
+      <w:proofErr w:type="gramEnd"/>
+      <w:r>
+        <w:rPr>
+          <w:rFonts w:ascii="Courier New" w:hAnsi="Courier New"/>
+          <w:sz w:val="22"/>
+        </w:rPr>
+        <w:t>()</w:t>
+      </w:r>
+    </w:p>
+    <w:p>
+      <w:pPr>
+        <w:ind w:firstLineChars="200" w:firstLine="440"/>
+        <w:rPr>
+          <w:rFonts w:ascii="Courier New" w:hAnsi="Courier New"/>
+          <w:sz w:val="22"/>
+        </w:rPr>
+      </w:pPr>
+      <w:proofErr w:type="spellStart"/>
+      <w:r>
+        <w:rPr>
+          <w:rFonts w:ascii="Courier New" w:hAnsi="Courier New" w:hint="eastAsia"/>
+          <w:sz w:val="22"/>
+        </w:rPr>
+        <w:t>o</w:t>
+      </w:r>
+      <w:r>
+        <w:rPr>
+          <w:rFonts w:ascii="Courier New" w:hAnsi="Courier New"/>
+          <w:sz w:val="22"/>
+        </w:rPr>
+        <w:t>p.reduce</w:t>
+      </w:r>
+      <w:proofErr w:type="spellEnd"/>
+      <w:r>
+        <w:rPr>
+          <w:rFonts w:ascii="Courier New" w:hAnsi="Courier New"/>
+          <w:sz w:val="22"/>
+        </w:rPr>
+        <w:t>(a)</w:t>
+      </w:r>
+      <w:r>
+        <w:rPr>
+          <w:rFonts w:ascii="Courier New" w:hAnsi="Courier New" w:hint="eastAsia"/>
+          <w:sz w:val="22"/>
+        </w:rPr>
+        <w:t>会将运算符</w:t>
+      </w:r>
+      <w:r>
+        <w:rPr>
+          <w:rFonts w:ascii="Courier New" w:hAnsi="Courier New" w:hint="eastAsia"/>
+          <w:sz w:val="22"/>
+        </w:rPr>
+        <w:t>op</w:t>
+      </w:r>
+      <w:r>
+        <w:rPr>
+          <w:rFonts w:ascii="Courier New" w:hAnsi="Courier New" w:hint="eastAsia"/>
+          <w:sz w:val="22"/>
+        </w:rPr>
+        <w:t>应用于一维数组</w:t>
+      </w:r>
+      <w:r>
+        <w:rPr>
+          <w:rFonts w:ascii="Courier New" w:hAnsi="Courier New" w:hint="eastAsia"/>
+          <w:sz w:val="22"/>
+        </w:rPr>
+        <w:t>a</w:t>
+      </w:r>
+      <w:r>
+        <w:rPr>
+          <w:rFonts w:ascii="Courier New" w:hAnsi="Courier New" w:hint="eastAsia"/>
+          <w:sz w:val="22"/>
+        </w:rPr>
+        <w:t>中所有的单个元素</w:t>
+      </w:r>
+      <w:r>
+        <w:rPr>
+          <w:rFonts w:ascii="Courier New" w:hAnsi="Courier New" w:hint="eastAsia"/>
+          <w:sz w:val="22"/>
+        </w:rPr>
+        <w:t>，将</w:t>
+      </w:r>
+      <w:r>
+        <w:rPr>
+          <w:rFonts w:ascii="Courier New" w:hAnsi="Courier New" w:hint="eastAsia"/>
+          <w:sz w:val="22"/>
+        </w:rPr>
+        <w:t>a</w:t>
+      </w:r>
+      <w:r>
+        <w:rPr>
+          <w:rFonts w:ascii="Courier New" w:hAnsi="Courier New" w:hint="eastAsia"/>
+          <w:sz w:val="22"/>
+        </w:rPr>
+        <w:t>数组减少（</w:t>
+      </w:r>
+      <w:r>
+        <w:rPr>
+          <w:rFonts w:ascii="Courier New" w:hAnsi="Courier New" w:hint="eastAsia"/>
+          <w:sz w:val="22"/>
+        </w:rPr>
+        <w:t>reduce</w:t>
+      </w:r>
+      <w:r>
+        <w:rPr>
+          <w:rFonts w:ascii="Courier New" w:hAnsi="Courier New" w:hint="eastAsia"/>
+          <w:sz w:val="22"/>
+        </w:rPr>
+        <w:t>）到只有</w:t>
+      </w:r>
+      <w:r>
+        <w:rPr>
+          <w:rFonts w:ascii="Courier New" w:hAnsi="Courier New" w:hint="eastAsia"/>
+          <w:sz w:val="22"/>
+        </w:rPr>
+        <w:t>单个</w:t>
+      </w:r>
+      <w:r>
+        <w:rPr>
+          <w:rFonts w:ascii="Courier New" w:hAnsi="Courier New" w:hint="eastAsia"/>
+          <w:sz w:val="22"/>
+        </w:rPr>
+        <w:t>值。例如</w:t>
+      </w:r>
+      <w:r>
+        <w:rPr>
+          <w:rFonts w:ascii="Courier New" w:hAnsi="Courier New" w:hint="eastAsia"/>
+          <w:sz w:val="22"/>
+        </w:rPr>
+        <w:t>对于</w:t>
+      </w:r>
+      <w:proofErr w:type="spellStart"/>
+      <w:r>
+        <w:rPr>
+          <w:rFonts w:ascii="Courier New" w:hAnsi="Courier New" w:hint="eastAsia"/>
+          <w:sz w:val="22"/>
+        </w:rPr>
+        <w:t>a</w:t>
+      </w:r>
+      <w:r>
+        <w:rPr>
+          <w:rFonts w:ascii="Courier New" w:hAnsi="Courier New"/>
+          <w:sz w:val="22"/>
+        </w:rPr>
+        <w:t>dd.reduce</w:t>
+      </w:r>
+      <w:proofErr w:type="spellEnd"/>
+      <w:r>
+        <w:rPr>
+          <w:rFonts w:ascii="Courier New" w:hAnsi="Courier New"/>
+          <w:sz w:val="22"/>
+        </w:rPr>
+        <w:t>(a)</w:t>
+      </w:r>
+      <w:r>
+        <w:rPr>
+          <w:rFonts w:ascii="Courier New" w:hAnsi="Courier New" w:hint="eastAsia"/>
+          <w:sz w:val="22"/>
+        </w:rPr>
+        <w:t>，其数学含义如下</w:t>
+      </w:r>
+      <w:r>
+        <w:rPr>
+          <w:rFonts w:ascii="Courier New" w:hAnsi="Courier New" w:hint="eastAsia"/>
+          <w:sz w:val="22"/>
+        </w:rPr>
+        <w:t>：</w:t>
+      </w:r>
+    </w:p>
+    <w:p>
+      <w:pPr>
+        <w:ind w:firstLineChars="200" w:firstLine="440"/>
+        <w:rPr>
+          <w:rFonts w:ascii="Courier New" w:hAnsi="Courier New"/>
+          <w:sz w:val="22"/>
+        </w:rPr>
+      </w:pPr>
+      <w:r>
+        <w:rPr>
+          <w:rFonts w:ascii="Courier New" w:hAnsi="Courier New" w:hint="eastAsia"/>
+          <w:sz w:val="22"/>
+        </w:rPr>
+        <w:t>y</w:t>
+      </w:r>
+      <w:r>
+        <w:rPr>
+          <w:rFonts w:ascii="Courier New" w:hAnsi="Courier New"/>
+          <w:sz w:val="22"/>
+        </w:rPr>
+        <w:t xml:space="preserve"> = </w:t>
+      </w:r>
+      <w:proofErr w:type="spellStart"/>
+      <w:proofErr w:type="gramStart"/>
+      <w:r>
+        <w:rPr>
+          <w:rFonts w:ascii="Courier New" w:hAnsi="Courier New"/>
+          <w:sz w:val="22"/>
+        </w:rPr>
+        <w:t>add.reduce</w:t>
+      </w:r>
+      <w:proofErr w:type="spellEnd"/>
+      <w:proofErr w:type="gramEnd"/>
+      <w:r>
+        <w:rPr>
+          <w:rFonts w:ascii="Courier New" w:hAnsi="Courier New"/>
+          <w:sz w:val="22"/>
+        </w:rPr>
+        <w:t>(a)</w:t>
+      </w:r>
+      <w:r>
+        <w:rPr>
+          <w:rFonts w:ascii="Courier New" w:hAnsi="Courier New" w:hint="eastAsia"/>
+          <w:sz w:val="22"/>
+        </w:rPr>
+        <w:t xml:space="preserve"> </w:t>
+      </w:r>
+      <w:r>
+        <w:rPr>
+          <w:rFonts w:ascii="Courier New" w:hAnsi="Courier New"/>
+          <w:sz w:val="22"/>
+        </w:rPr>
+        <w:t xml:space="preserve">= </w:t>
+      </w:r>
+      <m:oMath>
+        <m:nary>
+          <m:naryPr>
+            <m:chr m:val="∑"/>
+            <m:limLoc m:val="undOvr"/>
+            <m:ctrlPr>
+              <w:rPr>
+                <w:rFonts w:ascii="Cambria Math" w:hAnsi="Cambria Math"/>
+                <w:sz w:val="22"/>
+              </w:rPr>
+            </m:ctrlPr>
+          </m:naryPr>
+          <m:sub>
+            <m:r>
+              <w:rPr>
+                <w:rFonts w:ascii="Cambria Math" w:hAnsi="Cambria Math"/>
+                <w:sz w:val="22"/>
+              </w:rPr>
+              <m:t>n=0</m:t>
+            </m:r>
+          </m:sub>
+          <m:sup>
+            <m:r>
+              <w:rPr>
+                <w:rFonts w:ascii="Cambria Math" w:hAnsi="Cambria Math"/>
+                <w:sz w:val="22"/>
+              </w:rPr>
+              <m:t>N-1</m:t>
+            </m:r>
+          </m:sup>
+          <m:e>
+            <m:r>
+              <w:rPr>
+                <w:rFonts w:ascii="Cambria Math" w:hAnsi="Cambria Math"/>
+                <w:sz w:val="22"/>
+              </w:rPr>
+              <m:t>a[n]</m:t>
+            </m:r>
+          </m:e>
+        </m:nary>
+      </m:oMath>
+      <w:r>
+        <w:rPr>
+          <w:rFonts w:ascii="Courier New" w:hAnsi="Courier New"/>
+          <w:sz w:val="22"/>
+        </w:rPr>
+        <w:t xml:space="preserve"> = </w:t>
+      </w:r>
+      <w:r>
+        <w:rPr>
+          <w:rFonts w:ascii="Courier New" w:hAnsi="Courier New"/>
+          <w:sz w:val="22"/>
+        </w:rPr>
+        <w:t>a[0] + a[1] + … + a[N – 1]</w:t>
+      </w:r>
+    </w:p>
+    <w:p>
+      <w:pPr>
+        <w:ind w:firstLineChars="200" w:firstLine="440"/>
+        <w:rPr>
+          <w:rFonts w:ascii="Courier New" w:hAnsi="Courier New"/>
+          <w:sz w:val="22"/>
+        </w:rPr>
+      </w:pPr>
+      <w:r>
+        <w:rPr>
+          <w:rFonts w:ascii="Courier New" w:hAnsi="Courier New" w:hint="eastAsia"/>
+          <w:sz w:val="22"/>
+        </w:rPr>
+        <w:t>对</w:t>
+      </w:r>
+      <w:r>
+        <w:rPr>
+          <w:rFonts w:ascii="Courier New" w:hAnsi="Courier New" w:hint="eastAsia"/>
+          <w:sz w:val="22"/>
+        </w:rPr>
+        <w:t>加法</w:t>
+      </w:r>
+      <w:r>
+        <w:rPr>
+          <w:rFonts w:ascii="Courier New" w:hAnsi="Courier New" w:hint="eastAsia"/>
+          <w:sz w:val="22"/>
+        </w:rPr>
+        <w:t>add</w:t>
+      </w:r>
+      <w:r>
+        <w:rPr>
+          <w:rFonts w:ascii="Courier New" w:hAnsi="Courier New" w:hint="eastAsia"/>
+          <w:sz w:val="22"/>
+        </w:rPr>
+        <w:t>调用</w:t>
+      </w:r>
+      <w:proofErr w:type="spellStart"/>
+      <w:r>
+        <w:rPr>
+          <w:rFonts w:ascii="Courier New" w:hAnsi="Courier New" w:hint="eastAsia"/>
+          <w:sz w:val="22"/>
+        </w:rPr>
+        <w:t>add</w:t>
+      </w:r>
+      <w:r>
+        <w:rPr>
+          <w:rFonts w:ascii="Courier New" w:hAnsi="Courier New"/>
+          <w:sz w:val="22"/>
+        </w:rPr>
+        <w:t>.reduce</w:t>
+      </w:r>
+      <w:proofErr w:type="spellEnd"/>
+      <w:r>
+        <w:rPr>
+          <w:rFonts w:ascii="Courier New" w:hAnsi="Courier New"/>
+          <w:sz w:val="22"/>
+        </w:rPr>
+        <w:t>(a)</w:t>
+      </w:r>
+      <w:r>
+        <w:rPr>
+          <w:rFonts w:ascii="Courier New" w:hAnsi="Courier New" w:hint="eastAsia"/>
+          <w:sz w:val="22"/>
+        </w:rPr>
+        <w:t>，</w:t>
+      </w:r>
+      <w:r>
+        <w:rPr>
+          <w:rFonts w:ascii="Courier New" w:hAnsi="Courier New" w:hint="eastAsia"/>
+          <w:sz w:val="22"/>
+        </w:rPr>
+        <w:t>其中参数</w:t>
+      </w:r>
+      <w:r>
+        <w:rPr>
+          <w:rFonts w:ascii="Courier New" w:hAnsi="Courier New" w:hint="eastAsia"/>
+          <w:sz w:val="22"/>
+        </w:rPr>
+        <w:t>a</w:t>
+      </w:r>
+      <w:r>
+        <w:rPr>
+          <w:rFonts w:ascii="Courier New" w:hAnsi="Courier New" w:hint="eastAsia"/>
+          <w:sz w:val="22"/>
+        </w:rPr>
+        <w:t>为一维数组，</w:t>
+      </w:r>
+      <w:r>
+        <w:rPr>
+          <w:rFonts w:ascii="Courier New" w:hAnsi="Courier New" w:hint="eastAsia"/>
+          <w:sz w:val="22"/>
+        </w:rPr>
+        <w:t>则</w:t>
+      </w:r>
+      <w:r>
+        <w:rPr>
+          <w:rFonts w:ascii="Courier New" w:hAnsi="Courier New" w:hint="eastAsia"/>
+          <w:sz w:val="22"/>
+        </w:rPr>
+        <w:t>会通过将</w:t>
+      </w:r>
+      <w:r>
+        <w:rPr>
+          <w:rFonts w:ascii="Courier New" w:hAnsi="Courier New" w:hint="eastAsia"/>
+          <w:sz w:val="22"/>
+        </w:rPr>
+        <w:t>add</w:t>
+      </w:r>
+      <w:r>
+        <w:rPr>
+          <w:rFonts w:ascii="Courier New" w:hAnsi="Courier New" w:hint="eastAsia"/>
+          <w:sz w:val="22"/>
+        </w:rPr>
+        <w:t>（加法）运算应用于</w:t>
+      </w:r>
+      <w:r>
+        <w:rPr>
+          <w:rFonts w:ascii="Courier New" w:hAnsi="Courier New" w:hint="eastAsia"/>
+          <w:sz w:val="22"/>
+        </w:rPr>
+        <w:t>a</w:t>
+      </w:r>
+      <w:r>
+        <w:rPr>
+          <w:rFonts w:ascii="Courier New" w:hAnsi="Courier New" w:hint="eastAsia"/>
+          <w:sz w:val="22"/>
+        </w:rPr>
+        <w:t>中所有单个元素的方式（即将所有</w:t>
+      </w:r>
+      <w:r>
+        <w:rPr>
+          <w:rFonts w:ascii="Courier New" w:hAnsi="Courier New" w:hint="eastAsia"/>
+          <w:sz w:val="22"/>
+        </w:rPr>
+        <w:t>a</w:t>
+      </w:r>
+      <w:r>
+        <w:rPr>
+          <w:rFonts w:ascii="Courier New" w:hAnsi="Courier New" w:hint="eastAsia"/>
+          <w:sz w:val="22"/>
+        </w:rPr>
+        <w:t>的元素相加），</w:t>
+      </w:r>
+      <w:r>
+        <w:rPr>
+          <w:rFonts w:ascii="Courier New" w:hAnsi="Courier New" w:hint="eastAsia"/>
+          <w:sz w:val="22"/>
+        </w:rPr>
+        <w:t>对</w:t>
+      </w:r>
+      <w:r>
+        <w:rPr>
+          <w:rFonts w:ascii="Courier New" w:hAnsi="Courier New" w:hint="eastAsia"/>
+          <w:sz w:val="22"/>
+        </w:rPr>
+        <w:t>a</w:t>
+      </w:r>
+      <w:r>
+        <w:rPr>
+          <w:rFonts w:ascii="Courier New" w:hAnsi="Courier New" w:hint="eastAsia"/>
+          <w:sz w:val="22"/>
+        </w:rPr>
+        <w:t>求和，如此将</w:t>
+      </w:r>
+      <w:r>
+        <w:rPr>
+          <w:rFonts w:ascii="Courier New" w:hAnsi="Courier New" w:hint="eastAsia"/>
+          <w:sz w:val="22"/>
+        </w:rPr>
+        <w:t>a</w:t>
+      </w:r>
+      <w:r>
+        <w:rPr>
+          <w:rFonts w:ascii="Courier New" w:hAnsi="Courier New" w:hint="eastAsia"/>
+          <w:sz w:val="22"/>
+        </w:rPr>
+        <w:t>“减少到”单个值。</w:t>
+      </w:r>
+    </w:p>
+    <w:p>
+      <w:pPr>
+        <w:ind w:firstLineChars="200" w:firstLine="440"/>
+        <w:rPr>
+          <w:rFonts w:ascii="Courier New" w:hAnsi="Courier New"/>
+          <w:sz w:val="22"/>
+        </w:rPr>
+      </w:pPr>
+      <w:r>
+        <w:rPr>
+          <w:rFonts w:ascii="Courier New" w:hAnsi="Courier New" w:hint="eastAsia"/>
+          <w:sz w:val="22"/>
+        </w:rPr>
+        <w:t>下面给出在</w:t>
+      </w:r>
+      <w:r>
+        <w:rPr>
+          <w:rFonts w:ascii="Courier New" w:hAnsi="Courier New" w:hint="eastAsia"/>
+          <w:sz w:val="22"/>
+        </w:rPr>
+        <w:t>NumPy</w:t>
+      </w:r>
+      <w:r>
+        <w:rPr>
+          <w:rFonts w:ascii="Courier New" w:hAnsi="Courier New" w:hint="eastAsia"/>
+          <w:sz w:val="22"/>
+        </w:rPr>
+        <w:t>中，</w:t>
+      </w:r>
+      <w:r>
+        <w:rPr>
+          <w:rFonts w:ascii="Courier New" w:hAnsi="Courier New" w:hint="eastAsia"/>
+          <w:sz w:val="22"/>
+        </w:rPr>
+        <w:t>运算符调用</w:t>
+      </w:r>
+      <w:r>
+        <w:rPr>
+          <w:rFonts w:ascii="Courier New" w:hAnsi="Courier New" w:hint="eastAsia"/>
+          <w:sz w:val="22"/>
+        </w:rPr>
+        <w:t>reduce</w:t>
+      </w:r>
+      <w:r>
+        <w:rPr>
+          <w:rFonts w:ascii="Courier New" w:hAnsi="Courier New"/>
+          <w:sz w:val="22"/>
+        </w:rPr>
+        <w:t>()</w:t>
+      </w:r>
+      <w:r>
+        <w:rPr>
+          <w:rFonts w:ascii="Courier New" w:hAnsi="Courier New" w:hint="eastAsia"/>
+          <w:sz w:val="22"/>
+        </w:rPr>
+        <w:t>方法</w:t>
+      </w:r>
+      <w:r>
+        <w:rPr>
+          <w:rFonts w:ascii="Courier New" w:hAnsi="Courier New" w:hint="eastAsia"/>
+          <w:sz w:val="22"/>
+        </w:rPr>
+        <w:t>若干示例</w:t>
+      </w:r>
+      <w:r>
+        <w:rPr>
+          <w:rFonts w:ascii="Courier New" w:hAnsi="Courier New" w:hint="eastAsia"/>
+          <w:sz w:val="22"/>
+        </w:rPr>
+        <w:t>：</w:t>
+      </w:r>
+    </w:p>
+    <w:tbl>
+      <w:tblPr>
+        <w:tblStyle w:val="a9"/>
+        <w:tblW w:w="0" w:type="auto"/>
+        <w:tblLook w:val="04A0" w:firstRow="1" w:lastRow="0" w:firstColumn="1" w:lastColumn="0" w:noHBand="0" w:noVBand="1"/>
+      </w:tblPr>
+      <w:tblGrid>
+        <w:gridCol w:w="8522"/>
+      </w:tblGrid>
+      <w:tr>
+        <w:tc>
+          <w:tcPr>
+            <w:tcW w:w="8522" w:type="dxa"/>
+          </w:tcPr>
+          <w:p>
+            <w:pPr>
+              <w:rPr>
+                <w:rFonts w:ascii="Courier New" w:hAnsi="Courier New"/>
+                <w:sz w:val="22"/>
+              </w:rPr>
+            </w:pPr>
+            <w:r>
+              <w:rPr>
+                <w:rFonts w:ascii="Courier New" w:hAnsi="Courier New" w:hint="eastAsia"/>
+                <w:sz w:val="22"/>
+              </w:rPr>
+              <w:t>#</w:t>
+            </w:r>
+            <w:r>
+              <w:rPr>
+                <w:rFonts w:ascii="Courier New" w:hAnsi="Courier New"/>
+                <w:sz w:val="22"/>
+              </w:rPr>
+              <w:t xml:space="preserve"> </w:t>
+            </w:r>
+            <w:r>
+              <w:rPr>
+                <w:rFonts w:ascii="Courier New" w:hAnsi="Courier New" w:hint="eastAsia"/>
+                <w:sz w:val="22"/>
+              </w:rPr>
+              <w:t>对</w:t>
+            </w:r>
+            <w:r>
+              <w:rPr>
+                <w:rFonts w:ascii="Courier New" w:hAnsi="Courier New" w:hint="eastAsia"/>
+                <w:sz w:val="22"/>
+              </w:rPr>
+              <w:t>add</w:t>
+            </w:r>
+            <w:r>
+              <w:rPr>
+                <w:rFonts w:ascii="Courier New" w:hAnsi="Courier New" w:hint="eastAsia"/>
+                <w:sz w:val="22"/>
+              </w:rPr>
+              <w:t>（加法）调用</w:t>
+            </w:r>
+            <w:r>
+              <w:rPr>
+                <w:rFonts w:ascii="Courier New" w:hAnsi="Courier New" w:hint="eastAsia"/>
+                <w:sz w:val="22"/>
+              </w:rPr>
+              <w:t>reduce</w:t>
+            </w:r>
+            <w:r>
+              <w:rPr>
+                <w:rFonts w:ascii="Courier New" w:hAnsi="Courier New"/>
+                <w:sz w:val="22"/>
+              </w:rPr>
+              <w:t>()</w:t>
+            </w:r>
+            <w:r>
+              <w:rPr>
+                <w:rFonts w:ascii="Courier New" w:hAnsi="Courier New" w:hint="eastAsia"/>
+                <w:sz w:val="22"/>
+              </w:rPr>
+              <w:t>方法</w:t>
+            </w:r>
+          </w:p>
+          <w:p>
+            <w:pPr>
+              <w:rPr>
+                <w:rFonts w:ascii="Courier New" w:hAnsi="Courier New"/>
+                <w:sz w:val="22"/>
+              </w:rPr>
+            </w:pPr>
+            <w:r>
+              <w:rPr>
+                <w:rFonts w:ascii="Courier New" w:hAnsi="Courier New"/>
+                <w:sz w:val="22"/>
+              </w:rPr>
+              <w:t xml:space="preserve">&gt;&gt;&gt; a = </w:t>
+            </w:r>
+            <w:proofErr w:type="spellStart"/>
+            <w:proofErr w:type="gramStart"/>
+            <w:r>
+              <w:rPr>
+                <w:rFonts w:ascii="Courier New" w:hAnsi="Courier New"/>
+                <w:sz w:val="22"/>
+              </w:rPr>
+              <w:t>np.array</w:t>
+            </w:r>
+            <w:proofErr w:type="spellEnd"/>
+            <w:proofErr w:type="gramEnd"/>
+            <w:r>
+              <w:rPr>
+                <w:rFonts w:ascii="Courier New" w:hAnsi="Courier New"/>
+                <w:sz w:val="22"/>
+              </w:rPr>
+              <w:t>([1, 2, 3, 4])</w:t>
+            </w:r>
+          </w:p>
+          <w:p>
+            <w:pPr>
+              <w:rPr>
+                <w:rFonts w:ascii="Courier New" w:hAnsi="Courier New"/>
+                <w:sz w:val="22"/>
+              </w:rPr>
+            </w:pPr>
+            <w:r>
+              <w:rPr>
+                <w:rFonts w:ascii="Courier New" w:hAnsi="Courier New"/>
+                <w:sz w:val="22"/>
+              </w:rPr>
+              <w:t xml:space="preserve">&gt;&gt;&gt; </w:t>
+            </w:r>
+            <w:proofErr w:type="spellStart"/>
+            <w:proofErr w:type="gramStart"/>
+            <w:r>
+              <w:rPr>
+                <w:rFonts w:ascii="Courier New" w:hAnsi="Courier New"/>
+                <w:sz w:val="22"/>
+              </w:rPr>
+              <w:t>np.add.reduce</w:t>
+            </w:r>
+            <w:proofErr w:type="spellEnd"/>
+            <w:proofErr w:type="gramEnd"/>
+            <w:r>
+              <w:rPr>
+                <w:rFonts w:ascii="Courier New" w:hAnsi="Courier New"/>
+                <w:sz w:val="22"/>
+              </w:rPr>
+              <w:t>(a)</w:t>
+            </w:r>
+          </w:p>
+          <w:p>
+            <w:pPr>
+              <w:rPr>
+                <w:rFonts w:ascii="Courier New" w:hAnsi="Courier New"/>
+                <w:sz w:val="22"/>
+              </w:rPr>
+            </w:pPr>
+            <w:r>
+              <w:rPr>
+                <w:rFonts w:ascii="Courier New" w:hAnsi="Courier New"/>
+                <w:sz w:val="22"/>
+              </w:rPr>
+              <w:t>10</w:t>
+            </w:r>
+          </w:p>
+          <w:p>
+            <w:pPr>
+              <w:rPr>
+                <w:rFonts w:ascii="Courier New" w:hAnsi="Courier New"/>
+                <w:sz w:val="22"/>
+              </w:rPr>
+            </w:pPr>
+          </w:p>
+          <w:p>
+            <w:pPr>
+              <w:rPr>
+                <w:rFonts w:ascii="Courier New" w:hAnsi="Courier New" w:hint="eastAsia"/>
+                <w:sz w:val="22"/>
+              </w:rPr>
+            </w:pPr>
+            <w:r>
+              <w:rPr>
+                <w:rFonts w:ascii="Courier New" w:hAnsi="Courier New" w:hint="eastAsia"/>
+                <w:sz w:val="22"/>
+              </w:rPr>
+              <w:t>#</w:t>
+            </w:r>
+            <w:r>
+              <w:rPr>
+                <w:rFonts w:ascii="Courier New" w:hAnsi="Courier New"/>
+                <w:sz w:val="22"/>
+              </w:rPr>
+              <w:t xml:space="preserve"> </w:t>
+            </w:r>
+            <w:r>
+              <w:rPr>
+                <w:rFonts w:ascii="Courier New" w:hAnsi="Courier New" w:hint="eastAsia"/>
+                <w:sz w:val="22"/>
+              </w:rPr>
+              <w:t>对</w:t>
+            </w:r>
+            <w:r>
+              <w:rPr>
+                <w:rFonts w:ascii="Courier New" w:hAnsi="Courier New" w:hint="eastAsia"/>
+                <w:sz w:val="22"/>
+              </w:rPr>
+              <w:t>add</w:t>
+            </w:r>
+            <w:r>
+              <w:rPr>
+                <w:rFonts w:ascii="Courier New" w:hAnsi="Courier New" w:hint="eastAsia"/>
+                <w:sz w:val="22"/>
+              </w:rPr>
+              <w:t>调用</w:t>
+            </w:r>
+            <w:r>
+              <w:rPr>
+                <w:rFonts w:ascii="Courier New" w:hAnsi="Courier New" w:hint="eastAsia"/>
+                <w:sz w:val="22"/>
+              </w:rPr>
+              <w:t>reduce</w:t>
+            </w:r>
+            <w:r>
+              <w:rPr>
+                <w:rFonts w:ascii="Courier New" w:hAnsi="Courier New"/>
+                <w:sz w:val="22"/>
+              </w:rPr>
+              <w:t>()</w:t>
+            </w:r>
+            <w:r>
+              <w:rPr>
+                <w:rFonts w:ascii="Courier New" w:hAnsi="Courier New" w:hint="eastAsia"/>
+                <w:sz w:val="22"/>
+              </w:rPr>
+              <w:t>方法，并作用于字符串对象</w:t>
+            </w:r>
+          </w:p>
+          <w:p>
+            <w:pPr>
+              <w:rPr>
+                <w:rFonts w:ascii="Courier New" w:hAnsi="Courier New"/>
+                <w:sz w:val="22"/>
+              </w:rPr>
+            </w:pPr>
+            <w:r>
+              <w:rPr>
+                <w:rFonts w:ascii="Courier New" w:hAnsi="Courier New"/>
+                <w:sz w:val="22"/>
+              </w:rPr>
+              <w:t xml:space="preserve">&gt;&gt;&gt; a = </w:t>
+            </w:r>
+            <w:proofErr w:type="spellStart"/>
+            <w:proofErr w:type="gramStart"/>
+            <w:r>
+              <w:rPr>
+                <w:rFonts w:ascii="Courier New" w:hAnsi="Courier New"/>
+                <w:sz w:val="22"/>
+              </w:rPr>
+              <w:t>np.array</w:t>
+            </w:r>
+            <w:proofErr w:type="spellEnd"/>
+            <w:proofErr w:type="gramEnd"/>
+            <w:r>
+              <w:rPr>
+                <w:rFonts w:ascii="Courier New" w:hAnsi="Courier New"/>
+                <w:sz w:val="22"/>
+              </w:rPr>
+              <w:t>(['ab', 'cd', '</w:t>
+            </w:r>
+            <w:proofErr w:type="spellStart"/>
+            <w:r>
+              <w:rPr>
+                <w:rFonts w:ascii="Courier New" w:hAnsi="Courier New"/>
+                <w:sz w:val="22"/>
+              </w:rPr>
+              <w:t>ef</w:t>
+            </w:r>
+            <w:proofErr w:type="spellEnd"/>
+            <w:r>
+              <w:rPr>
+                <w:rFonts w:ascii="Courier New" w:hAnsi="Courier New"/>
+                <w:sz w:val="22"/>
+              </w:rPr>
+              <w:t xml:space="preserve">'], </w:t>
+            </w:r>
+            <w:proofErr w:type="spellStart"/>
+            <w:r>
+              <w:rPr>
+                <w:rFonts w:ascii="Courier New" w:hAnsi="Courier New"/>
+                <w:sz w:val="22"/>
+              </w:rPr>
+              <w:t>dtype</w:t>
+            </w:r>
+            <w:proofErr w:type="spellEnd"/>
+            <w:r>
+              <w:rPr>
+                <w:rFonts w:ascii="Courier New" w:hAnsi="Courier New"/>
+                <w:sz w:val="22"/>
+              </w:rPr>
+              <w:t>='object')</w:t>
+            </w:r>
+          </w:p>
+          <w:p>
+            <w:pPr>
+              <w:rPr>
+                <w:rFonts w:ascii="Courier New" w:hAnsi="Courier New"/>
+                <w:sz w:val="22"/>
+              </w:rPr>
+            </w:pPr>
+            <w:r>
+              <w:rPr>
+                <w:rFonts w:ascii="Courier New" w:hAnsi="Courier New"/>
+                <w:sz w:val="22"/>
+              </w:rPr>
+              <w:t xml:space="preserve">&gt;&gt;&gt; </w:t>
+            </w:r>
+            <w:proofErr w:type="spellStart"/>
+            <w:proofErr w:type="gramStart"/>
+            <w:r>
+              <w:rPr>
+                <w:rFonts w:ascii="Courier New" w:hAnsi="Courier New"/>
+                <w:sz w:val="22"/>
+              </w:rPr>
+              <w:t>np.add.reduce</w:t>
+            </w:r>
+            <w:proofErr w:type="spellEnd"/>
+            <w:proofErr w:type="gramEnd"/>
+            <w:r>
+              <w:rPr>
+                <w:rFonts w:ascii="Courier New" w:hAnsi="Courier New"/>
+                <w:sz w:val="22"/>
+              </w:rPr>
+              <w:t>(a)</w:t>
+            </w:r>
+          </w:p>
+          <w:p>
+            <w:pPr>
+              <w:rPr>
+                <w:rFonts w:ascii="Courier New" w:hAnsi="Courier New"/>
+                <w:sz w:val="22"/>
+              </w:rPr>
+            </w:pPr>
+            <w:r>
+              <w:rPr>
+                <w:rFonts w:ascii="Courier New" w:hAnsi="Courier New"/>
+                <w:sz w:val="22"/>
+              </w:rPr>
+              <w:t>'</w:t>
+            </w:r>
+            <w:proofErr w:type="spellStart"/>
+            <w:r>
+              <w:rPr>
+                <w:rFonts w:ascii="Courier New" w:hAnsi="Courier New"/>
+                <w:sz w:val="22"/>
+              </w:rPr>
+              <w:t>abcdef</w:t>
+            </w:r>
+            <w:proofErr w:type="spellEnd"/>
+            <w:r>
+              <w:rPr>
+                <w:rFonts w:ascii="Courier New" w:hAnsi="Courier New"/>
+                <w:sz w:val="22"/>
+              </w:rPr>
+              <w:t>'</w:t>
+            </w:r>
+          </w:p>
+          <w:p>
+            <w:pPr>
+              <w:rPr>
+                <w:rFonts w:ascii="Courier New" w:hAnsi="Courier New"/>
+                <w:sz w:val="22"/>
+              </w:rPr>
+            </w:pPr>
+          </w:p>
+          <w:p>
+            <w:pPr>
+              <w:rPr>
+                <w:rFonts w:ascii="Courier New" w:hAnsi="Courier New" w:hint="eastAsia"/>
+                <w:sz w:val="22"/>
+              </w:rPr>
+            </w:pPr>
+            <w:r>
+              <w:rPr>
+                <w:rFonts w:ascii="Courier New" w:hAnsi="Courier New" w:hint="eastAsia"/>
+                <w:sz w:val="22"/>
+              </w:rPr>
+              <w:t>#</w:t>
+            </w:r>
+            <w:r>
+              <w:rPr>
+                <w:rFonts w:ascii="Courier New" w:hAnsi="Courier New"/>
+                <w:sz w:val="22"/>
+              </w:rPr>
+              <w:t xml:space="preserve"> </w:t>
+            </w:r>
+            <w:r>
+              <w:rPr>
+                <w:rFonts w:ascii="Courier New" w:hAnsi="Courier New" w:hint="eastAsia"/>
+                <w:sz w:val="22"/>
+              </w:rPr>
+              <w:t>对逻辑运算调用</w:t>
+            </w:r>
+            <w:r>
+              <w:rPr>
+                <w:rFonts w:ascii="Courier New" w:hAnsi="Courier New" w:hint="eastAsia"/>
+                <w:sz w:val="22"/>
+              </w:rPr>
+              <w:t>r</w:t>
+            </w:r>
+            <w:r>
+              <w:rPr>
+                <w:rFonts w:ascii="Courier New" w:hAnsi="Courier New"/>
+                <w:sz w:val="22"/>
+              </w:rPr>
+              <w:t>educe()</w:t>
+            </w:r>
+            <w:r>
+              <w:rPr>
+                <w:rFonts w:ascii="Courier New" w:hAnsi="Courier New" w:hint="eastAsia"/>
+                <w:sz w:val="22"/>
+              </w:rPr>
+              <w:t>方法</w:t>
+            </w:r>
+          </w:p>
+          <w:p>
+            <w:pPr>
+              <w:rPr>
+                <w:rFonts w:ascii="Courier New" w:hAnsi="Courier New"/>
+                <w:sz w:val="22"/>
+              </w:rPr>
+            </w:pPr>
+            <w:r>
+              <w:rPr>
+                <w:rFonts w:ascii="Courier New" w:hAnsi="Courier New"/>
+                <w:sz w:val="22"/>
+              </w:rPr>
+              <w:t xml:space="preserve">&gt;&gt;&gt; a = </w:t>
+            </w:r>
+            <w:proofErr w:type="spellStart"/>
+            <w:proofErr w:type="gramStart"/>
+            <w:r>
+              <w:rPr>
+                <w:rFonts w:ascii="Courier New" w:hAnsi="Courier New"/>
+                <w:sz w:val="22"/>
+              </w:rPr>
+              <w:t>np.array</w:t>
+            </w:r>
+            <w:proofErr w:type="spellEnd"/>
+            <w:proofErr w:type="gramEnd"/>
+            <w:r>
+              <w:rPr>
+                <w:rFonts w:ascii="Courier New" w:hAnsi="Courier New"/>
+                <w:sz w:val="22"/>
+              </w:rPr>
+              <w:t>([1, 1, 0, 1])</w:t>
+            </w:r>
+          </w:p>
+          <w:p>
+            <w:pPr>
+              <w:rPr>
+                <w:rFonts w:ascii="Courier New" w:hAnsi="Courier New"/>
+                <w:sz w:val="22"/>
+              </w:rPr>
+            </w:pPr>
+            <w:r>
+              <w:rPr>
+                <w:rFonts w:ascii="Courier New" w:hAnsi="Courier New"/>
+                <w:sz w:val="22"/>
+              </w:rPr>
+              <w:t xml:space="preserve">&gt;&gt;&gt; </w:t>
+            </w:r>
+            <w:proofErr w:type="spellStart"/>
+            <w:r>
+              <w:rPr>
+                <w:rFonts w:ascii="Courier New" w:hAnsi="Courier New"/>
+                <w:sz w:val="22"/>
+              </w:rPr>
+              <w:t>np.logical_and.reduce</w:t>
+            </w:r>
+            <w:proofErr w:type="spellEnd"/>
+            <w:r>
+              <w:rPr>
+                <w:rFonts w:ascii="Courier New" w:hAnsi="Courier New"/>
+                <w:sz w:val="22"/>
+              </w:rPr>
+              <w:t>(a)</w:t>
+            </w:r>
+            <w:r>
+              <w:rPr>
+                <w:rFonts w:ascii="Courier New" w:hAnsi="Courier New"/>
+                <w:sz w:val="22"/>
+              </w:rPr>
+              <w:t xml:space="preserve">     </w:t>
+            </w:r>
+            <w:r>
+              <w:rPr>
+                <w:rFonts w:ascii="Courier New" w:hAnsi="Courier New" w:hint="eastAsia"/>
+                <w:sz w:val="22"/>
+              </w:rPr>
+              <w:t>#</w:t>
+            </w:r>
+            <w:r>
+              <w:rPr>
+                <w:rFonts w:ascii="Courier New" w:hAnsi="Courier New"/>
+                <w:sz w:val="22"/>
+              </w:rPr>
+              <w:t xml:space="preserve"> </w:t>
+            </w:r>
+            <w:r>
+              <w:rPr>
+                <w:rFonts w:ascii="Courier New" w:hAnsi="Courier New" w:hint="eastAsia"/>
+                <w:sz w:val="22"/>
+              </w:rPr>
+              <w:t>逻辑</w:t>
+            </w:r>
+            <w:proofErr w:type="gramStart"/>
+            <w:r>
+              <w:rPr>
+                <w:rFonts w:ascii="Courier New" w:hAnsi="Courier New" w:hint="eastAsia"/>
+                <w:sz w:val="22"/>
+              </w:rPr>
+              <w:t>和</w:t>
+            </w:r>
+            <w:proofErr w:type="gramEnd"/>
+          </w:p>
+          <w:p>
+            <w:pPr>
+              <w:rPr>
+                <w:rFonts w:ascii="Courier New" w:hAnsi="Courier New"/>
+                <w:sz w:val="22"/>
+              </w:rPr>
+            </w:pPr>
+            <w:r>
+              <w:rPr>
+                <w:rFonts w:ascii="Courier New" w:hAnsi="Courier New"/>
+                <w:sz w:val="22"/>
+              </w:rPr>
+              <w:t>False</w:t>
+            </w:r>
+          </w:p>
+          <w:p>
+            <w:pPr>
+              <w:rPr>
+                <w:rFonts w:ascii="Courier New" w:hAnsi="Courier New"/>
+                <w:sz w:val="22"/>
+              </w:rPr>
+            </w:pPr>
+            <w:r>
+              <w:rPr>
+                <w:rFonts w:ascii="Courier New" w:hAnsi="Courier New"/>
+                <w:sz w:val="22"/>
+              </w:rPr>
+              <w:t xml:space="preserve">&gt;&gt;&gt; </w:t>
+            </w:r>
+            <w:proofErr w:type="spellStart"/>
+            <w:r>
+              <w:rPr>
+                <w:rFonts w:ascii="Courier New" w:hAnsi="Courier New"/>
+                <w:sz w:val="22"/>
+              </w:rPr>
+              <w:t>np.logical_or.reduce</w:t>
+            </w:r>
+            <w:proofErr w:type="spellEnd"/>
+            <w:r>
+              <w:rPr>
+                <w:rFonts w:ascii="Courier New" w:hAnsi="Courier New"/>
+                <w:sz w:val="22"/>
+              </w:rPr>
+              <w:t>(a)</w:t>
+            </w:r>
+            <w:r>
+              <w:rPr>
+                <w:rFonts w:ascii="Courier New" w:hAnsi="Courier New"/>
+                <w:sz w:val="22"/>
+              </w:rPr>
+              <w:t xml:space="preserve">      </w:t>
+            </w:r>
+            <w:r>
+              <w:rPr>
+                <w:rFonts w:ascii="Courier New" w:hAnsi="Courier New" w:hint="eastAsia"/>
+                <w:sz w:val="22"/>
+              </w:rPr>
+              <w:t>#</w:t>
+            </w:r>
+            <w:r>
+              <w:rPr>
+                <w:rFonts w:ascii="Courier New" w:hAnsi="Courier New"/>
+                <w:sz w:val="22"/>
+              </w:rPr>
+              <w:t xml:space="preserve"> </w:t>
+            </w:r>
+            <w:r>
+              <w:rPr>
+                <w:rFonts w:ascii="Courier New" w:hAnsi="Courier New" w:hint="eastAsia"/>
+                <w:sz w:val="22"/>
+              </w:rPr>
+              <w:t>逻辑或</w:t>
+            </w:r>
+          </w:p>
+          <w:p>
+            <w:pPr>
+              <w:rPr>
+                <w:rFonts w:ascii="Courier New" w:hAnsi="Courier New"/>
+                <w:sz w:val="22"/>
+              </w:rPr>
+            </w:pPr>
+            <w:r>
+              <w:rPr>
+                <w:rFonts w:ascii="Courier New" w:hAnsi="Courier New"/>
+                <w:sz w:val="22"/>
+              </w:rPr>
+              <w:t>True</w:t>
+            </w:r>
+          </w:p>
+          <w:p>
+            <w:pPr>
+              <w:rPr>
+                <w:rFonts w:ascii="Courier New" w:hAnsi="Courier New"/>
+                <w:sz w:val="22"/>
+              </w:rPr>
+            </w:pPr>
+            <w:r>
+              <w:rPr>
+                <w:rFonts w:ascii="Courier New" w:hAnsi="Courier New"/>
+                <w:sz w:val="22"/>
+              </w:rPr>
+              <w:t xml:space="preserve">&gt;&gt;&gt; </w:t>
+            </w:r>
+            <w:proofErr w:type="spellStart"/>
+            <w:r>
+              <w:rPr>
+                <w:rFonts w:ascii="Courier New" w:hAnsi="Courier New"/>
+                <w:sz w:val="22"/>
+              </w:rPr>
+              <w:t>np.logical_xor.reduce</w:t>
+            </w:r>
+            <w:proofErr w:type="spellEnd"/>
+            <w:r>
+              <w:rPr>
+                <w:rFonts w:ascii="Courier New" w:hAnsi="Courier New"/>
+                <w:sz w:val="22"/>
+              </w:rPr>
+              <w:t>(a)</w:t>
+            </w:r>
+            <w:r>
+              <w:rPr>
+                <w:rFonts w:ascii="Courier New" w:hAnsi="Courier New"/>
+                <w:sz w:val="22"/>
+              </w:rPr>
+              <w:t xml:space="preserve">     </w:t>
+            </w:r>
+            <w:r>
+              <w:rPr>
+                <w:rFonts w:ascii="Courier New" w:hAnsi="Courier New" w:hint="eastAsia"/>
+                <w:sz w:val="22"/>
+              </w:rPr>
+              <w:t>#</w:t>
+            </w:r>
+            <w:r>
+              <w:rPr>
+                <w:rFonts w:ascii="Courier New" w:hAnsi="Courier New"/>
+                <w:sz w:val="22"/>
+              </w:rPr>
+              <w:t xml:space="preserve"> </w:t>
+            </w:r>
+            <w:r>
+              <w:rPr>
+                <w:rFonts w:ascii="Courier New" w:hAnsi="Courier New" w:hint="eastAsia"/>
+                <w:sz w:val="22"/>
+              </w:rPr>
+              <w:t>异或</w:t>
+            </w:r>
+            <w:bookmarkStart w:id="0" w:name="_GoBack"/>
+            <w:bookmarkEnd w:id="0"/>
+          </w:p>
+          <w:p>
+            <w:pPr>
+              <w:rPr>
+                <w:rFonts w:ascii="Courier New" w:hAnsi="Courier New" w:hint="eastAsia"/>
+                <w:sz w:val="22"/>
+              </w:rPr>
+            </w:pPr>
+            <w:r>
+              <w:rPr>
+                <w:rFonts w:ascii="Courier New" w:hAnsi="Courier New"/>
+                <w:sz w:val="22"/>
+              </w:rPr>
+              <w:t>True</w:t>
+            </w:r>
+          </w:p>
+        </w:tc>
+      </w:tr>
+    </w:tbl>
     <w:p>
       <w:pPr>
         <w:ind w:firstLineChars="200" w:firstLine="440"/>
@@ -21201,6 +22592,16 @@
       <w:szCs w:val="18"/>
     </w:rPr>
   </w:style>
+  <w:style w:type="character" w:styleId="ac">
+    <w:name w:val="Placeholder Text"/>
+    <w:basedOn w:val="a0"/>
+    <w:uiPriority w:val="99"/>
+    <w:semiHidden/>
+    <w:rsid w:val="004373E7"/>
+    <w:rPr>
+      <w:color w:val="808080"/>
+    </w:rPr>
+  </w:style>
 </w:styles>
 </file>
 
@@ -21485,4 +22886,16 @@
   <a:objectDefaults/>
   <a:extraClrSchemeLst/>
 </a:theme>
+</file>
+
+<file path=customXml/item1.xml><?xml version="1.0" encoding="utf-8"?>
+<b:Sources xmlns:b="http://schemas.openxmlformats.org/officeDocument/2006/bibliography" xmlns="http://schemas.openxmlformats.org/officeDocument/2006/bibliography" SelectedStyle="\APASixthEditionOfficeOnline.xsl" StyleName="APA" Version="6"/>
+</file>
+
+<file path=customXml/itemProps1.xml><?xml version="1.0" encoding="utf-8"?>
+<ds:datastoreItem xmlns:ds="http://schemas.openxmlformats.org/officeDocument/2006/customXml" ds:itemID="{8E57FDB5-8C28-4DDF-B8E1-1A25F5EA5F68}">
+  <ds:schemaRefs>
+    <ds:schemaRef ds:uri="http://schemas.openxmlformats.org/officeDocument/2006/bibliography"/>
+  </ds:schemaRefs>
+</ds:datastoreItem>
 </file>
</xml_diff>

<commit_message>
Book chapter update: updating chapter 2.8.2 "op.accumulate()"
</commit_message>
<xml_diff>
--- a/numpy/numpy.docx
+++ b/numpy/numpy.docx
@@ -20415,15 +20415,17 @@
     </w:p>
     <w:p>
       <w:pPr>
-        <w:ind w:firstLineChars="200" w:firstLine="440"/>
-        <w:rPr>
-          <w:rFonts w:ascii="Courier New" w:hAnsi="Courier New"/>
+        <w:ind w:firstLineChars="200" w:firstLine="442"/>
+        <w:rPr>
+          <w:rFonts w:ascii="Courier New" w:hAnsi="Courier New"/>
+          <w:b/>
           <w:sz w:val="22"/>
         </w:rPr>
       </w:pPr>
       <w:r>
         <w:rPr>
           <w:rFonts w:ascii="Courier New" w:hAnsi="Courier New" w:hint="eastAsia"/>
+          <w:b/>
           <w:sz w:val="22"/>
         </w:rPr>
         <w:t>2.</w:t>
@@ -20431,6 +20433,7 @@
       <w:r>
         <w:rPr>
           <w:rFonts w:ascii="Courier New" w:hAnsi="Courier New"/>
+          <w:b/>
           <w:sz w:val="22"/>
         </w:rPr>
         <w:t>8</w:t>
@@ -20438,6 +20441,7 @@
       <w:r>
         <w:rPr>
           <w:rFonts w:ascii="Courier New" w:hAnsi="Courier New" w:hint="eastAsia"/>
+          <w:b/>
           <w:sz w:val="22"/>
         </w:rPr>
         <w:t>.</w:t>
@@ -20445,6 +20449,7 @@
       <w:r>
         <w:rPr>
           <w:rFonts w:ascii="Courier New" w:hAnsi="Courier New"/>
+          <w:b/>
           <w:sz w:val="22"/>
         </w:rPr>
         <w:t xml:space="preserve">1 </w:t>
@@ -20454,6 +20459,7 @@
       <w:r>
         <w:rPr>
           <w:rFonts w:ascii="Courier New" w:hAnsi="Courier New" w:hint="eastAsia"/>
+          <w:b/>
           <w:sz w:val="22"/>
         </w:rPr>
         <w:t>op</w:t>
@@ -20461,6 +20467,7 @@
       <w:r>
         <w:rPr>
           <w:rFonts w:ascii="Courier New" w:hAnsi="Courier New"/>
+          <w:b/>
           <w:sz w:val="22"/>
         </w:rPr>
         <w:t>.reduce</w:t>
@@ -20470,6 +20477,7 @@
       <w:r>
         <w:rPr>
           <w:rFonts w:ascii="Courier New" w:hAnsi="Courier New"/>
+          <w:b/>
           <w:sz w:val="22"/>
         </w:rPr>
         <w:t>()</w:t>
@@ -20625,7 +20633,7 @@
           <w:rFonts w:ascii="Courier New" w:hAnsi="Courier New" w:hint="eastAsia"/>
           <w:sz w:val="22"/>
         </w:rPr>
-        <w:t>，其数学含义如下</w:t>
+        <w:t>用数学语言可表达为</w:t>
       </w:r>
       <w:r>
         <w:rPr>
@@ -21936,7 +21944,7 @@
           <w:p>
             <w:pPr>
               <w:rPr>
-                <w:rFonts w:ascii="Courier New" w:hAnsi="Courier New" w:hint="eastAsia"/>
+                <w:rFonts w:ascii="Courier New" w:hAnsi="Courier New"/>
                 <w:sz w:val="22"/>
               </w:rPr>
             </w:pPr>
@@ -21975,8 +21983,6 @@
               </w:rPr>
               <w:t>从二维数组降维为一维数组</w:t>
             </w:r>
-            <w:bookmarkStart w:id="0" w:name="_GoBack"/>
-            <w:bookmarkEnd w:id="0"/>
           </w:p>
         </w:tc>
       </w:tr>
@@ -21985,10 +21991,480 @@
       <w:pPr>
         <w:ind w:firstLineChars="200" w:firstLine="440"/>
         <w:rPr>
-          <w:rFonts w:ascii="Courier New" w:hAnsi="Courier New" w:hint="eastAsia"/>
+          <w:rFonts w:ascii="Courier New" w:hAnsi="Courier New"/>
           <w:sz w:val="22"/>
         </w:rPr>
       </w:pPr>
+    </w:p>
+    <w:p>
+      <w:pPr>
+        <w:ind w:firstLineChars="200" w:firstLine="440"/>
+        <w:rPr>
+          <w:rFonts w:ascii="Courier New" w:hAnsi="Courier New"/>
+          <w:sz w:val="22"/>
+        </w:rPr>
+      </w:pPr>
+      <w:r>
+        <w:rPr>
+          <w:rFonts w:ascii="Courier New" w:hAnsi="Courier New" w:hint="eastAsia"/>
+          <w:sz w:val="22"/>
+        </w:rPr>
+        <w:t>2.</w:t>
+      </w:r>
+      <w:r>
+        <w:rPr>
+          <w:rFonts w:ascii="Courier New" w:hAnsi="Courier New"/>
+          <w:sz w:val="22"/>
+        </w:rPr>
+        <w:t>8</w:t>
+      </w:r>
+      <w:r>
+        <w:rPr>
+          <w:rFonts w:ascii="Courier New" w:hAnsi="Courier New" w:hint="eastAsia"/>
+          <w:sz w:val="22"/>
+        </w:rPr>
+        <w:t>.</w:t>
+      </w:r>
+      <w:r>
+        <w:rPr>
+          <w:rFonts w:ascii="Courier New" w:hAnsi="Courier New"/>
+          <w:sz w:val="22"/>
+        </w:rPr>
+        <w:t xml:space="preserve">2 </w:t>
+      </w:r>
+      <w:proofErr w:type="spellStart"/>
+      <w:proofErr w:type="gramStart"/>
+      <w:r>
+        <w:rPr>
+          <w:rFonts w:ascii="Courier New" w:hAnsi="Courier New" w:hint="eastAsia"/>
+          <w:sz w:val="22"/>
+        </w:rPr>
+        <w:t>op</w:t>
+      </w:r>
+      <w:r>
+        <w:rPr>
+          <w:rFonts w:ascii="Courier New" w:hAnsi="Courier New"/>
+          <w:sz w:val="22"/>
+        </w:rPr>
+        <w:t>.accumulate</w:t>
+      </w:r>
+      <w:proofErr w:type="spellEnd"/>
+      <w:proofErr w:type="gramEnd"/>
+      <w:r>
+        <w:rPr>
+          <w:rFonts w:ascii="Courier New" w:hAnsi="Courier New"/>
+          <w:sz w:val="22"/>
+        </w:rPr>
+        <w:t>()</w:t>
+      </w:r>
+    </w:p>
+    <w:p>
+      <w:pPr>
+        <w:ind w:firstLineChars="200" w:firstLine="440"/>
+        <w:rPr>
+          <w:rFonts w:ascii="Courier New" w:hAnsi="Courier New"/>
+          <w:sz w:val="22"/>
+        </w:rPr>
+      </w:pPr>
+      <w:proofErr w:type="spellStart"/>
+      <w:r>
+        <w:rPr>
+          <w:rFonts w:ascii="Courier New" w:hAnsi="Courier New" w:hint="eastAsia"/>
+          <w:sz w:val="22"/>
+        </w:rPr>
+        <w:t>o</w:t>
+      </w:r>
+      <w:r>
+        <w:rPr>
+          <w:rFonts w:ascii="Courier New" w:hAnsi="Courier New"/>
+          <w:sz w:val="22"/>
+        </w:rPr>
+        <w:t>p.accumulate</w:t>
+      </w:r>
+      <w:proofErr w:type="spellEnd"/>
+      <w:r>
+        <w:rPr>
+          <w:rFonts w:ascii="Courier New" w:hAnsi="Courier New"/>
+          <w:sz w:val="22"/>
+        </w:rPr>
+        <w:t>(a)</w:t>
+      </w:r>
+      <w:r>
+        <w:rPr>
+          <w:rFonts w:ascii="Courier New" w:hAnsi="Courier New" w:hint="eastAsia"/>
+          <w:sz w:val="22"/>
+        </w:rPr>
+        <w:t>创建一个新数组，该数组的元素为数组</w:t>
+      </w:r>
+      <w:r>
+        <w:rPr>
+          <w:rFonts w:ascii="Courier New" w:hAnsi="Courier New" w:hint="eastAsia"/>
+          <w:sz w:val="22"/>
+        </w:rPr>
+        <w:t>a</w:t>
+      </w:r>
+      <w:r>
+        <w:rPr>
+          <w:rFonts w:ascii="Courier New" w:hAnsi="Courier New" w:hint="eastAsia"/>
+          <w:sz w:val="22"/>
+        </w:rPr>
+        <w:t>中所有</w:t>
+      </w:r>
+      <w:r>
+        <w:rPr>
+          <w:rFonts w:ascii="Courier New" w:hAnsi="Courier New" w:hint="eastAsia"/>
+          <w:sz w:val="22"/>
+        </w:rPr>
+        <w:t>元素执行</w:t>
+      </w:r>
+      <w:r>
+        <w:rPr>
+          <w:rFonts w:ascii="Courier New" w:hAnsi="Courier New" w:hint="eastAsia"/>
+          <w:sz w:val="22"/>
+        </w:rPr>
+        <w:t>reduce</w:t>
+      </w:r>
+      <w:r>
+        <w:rPr>
+          <w:rFonts w:ascii="Courier New" w:hAnsi="Courier New" w:hint="eastAsia"/>
+          <w:sz w:val="22"/>
+        </w:rPr>
+        <w:t>运算以后的</w:t>
+      </w:r>
+      <w:r>
+        <w:rPr>
+          <w:rFonts w:ascii="Courier New" w:hAnsi="Courier New" w:hint="eastAsia"/>
+          <w:sz w:val="22"/>
+        </w:rPr>
+        <w:t>中值</w:t>
+      </w:r>
+      <w:r>
+        <w:rPr>
+          <w:rFonts w:ascii="Courier New" w:hAnsi="Courier New" w:hint="eastAsia"/>
+          <w:sz w:val="22"/>
+        </w:rPr>
+        <w:t>。</w:t>
+      </w:r>
+      <w:r>
+        <w:rPr>
+          <w:rFonts w:ascii="Courier New" w:hAnsi="Courier New" w:hint="eastAsia"/>
+          <w:sz w:val="22"/>
+        </w:rPr>
+        <w:t>例如，</w:t>
+      </w:r>
+      <w:proofErr w:type="spellStart"/>
+      <w:r>
+        <w:rPr>
+          <w:rFonts w:ascii="Courier New" w:hAnsi="Courier New" w:hint="eastAsia"/>
+          <w:sz w:val="22"/>
+        </w:rPr>
+        <w:t>add</w:t>
+      </w:r>
+      <w:r>
+        <w:rPr>
+          <w:rFonts w:ascii="Courier New" w:hAnsi="Courier New"/>
+          <w:sz w:val="22"/>
+        </w:rPr>
+        <w:t>.accumulate</w:t>
+      </w:r>
+      <w:proofErr w:type="spellEnd"/>
+      <w:r>
+        <w:rPr>
+          <w:rFonts w:ascii="Courier New" w:hAnsi="Courier New"/>
+          <w:sz w:val="22"/>
+        </w:rPr>
+        <w:t>(a)</w:t>
+      </w:r>
+      <w:r>
+        <w:rPr>
+          <w:rFonts w:ascii="Courier New" w:hAnsi="Courier New" w:hint="eastAsia"/>
+          <w:sz w:val="22"/>
+        </w:rPr>
+        <w:t>用数学语言可表达</w:t>
+      </w:r>
+      <w:r>
+        <w:rPr>
+          <w:rFonts w:ascii="Courier New" w:hAnsi="Courier New" w:hint="eastAsia"/>
+          <w:sz w:val="22"/>
+        </w:rPr>
+        <w:t>为</w:t>
+      </w:r>
+      <w:r>
+        <w:rPr>
+          <w:rFonts w:ascii="Courier New" w:hAnsi="Courier New" w:hint="eastAsia"/>
+          <w:sz w:val="22"/>
+        </w:rPr>
+        <w:t>：</w:t>
+      </w:r>
+    </w:p>
+    <w:p>
+      <w:pPr>
+        <w:ind w:firstLineChars="200" w:firstLine="440"/>
+        <w:rPr>
+          <w:rFonts w:ascii="Courier New" w:hAnsi="Courier New"/>
+          <w:sz w:val="22"/>
+        </w:rPr>
+      </w:pPr>
+      <w:r>
+        <w:rPr>
+          <w:rFonts w:ascii="Courier New" w:hAnsi="Courier New" w:hint="eastAsia"/>
+          <w:sz w:val="22"/>
+        </w:rPr>
+        <w:t>y</w:t>
+      </w:r>
+      <w:r>
+        <w:rPr>
+          <w:rFonts w:ascii="Courier New" w:hAnsi="Courier New"/>
+          <w:sz w:val="22"/>
+        </w:rPr>
+        <w:t xml:space="preserve"> = </w:t>
+      </w:r>
+      <w:proofErr w:type="spellStart"/>
+      <w:proofErr w:type="gramStart"/>
+      <w:r>
+        <w:rPr>
+          <w:rFonts w:ascii="Courier New" w:hAnsi="Courier New"/>
+          <w:sz w:val="22"/>
+        </w:rPr>
+        <w:t>add.accumulate</w:t>
+      </w:r>
+      <w:proofErr w:type="spellEnd"/>
+      <w:proofErr w:type="gramEnd"/>
+      <w:r>
+        <w:rPr>
+          <w:rFonts w:ascii="Courier New" w:hAnsi="Courier New"/>
+          <w:sz w:val="22"/>
+        </w:rPr>
+        <w:t>(a)</w:t>
+      </w:r>
+    </w:p>
+    <w:p>
+      <w:pPr>
+        <w:ind w:firstLineChars="200" w:firstLine="440"/>
+        <w:rPr>
+          <w:rFonts w:ascii="Courier New" w:hAnsi="Courier New"/>
+          <w:sz w:val="22"/>
+        </w:rPr>
+      </w:pPr>
+      <w:r>
+        <w:rPr>
+          <w:rFonts w:ascii="Courier New" w:hAnsi="Courier New"/>
+          <w:sz w:val="22"/>
+        </w:rPr>
+        <w:t xml:space="preserve">  = </w:t>
+      </w:r>
+      <m:oMath>
+        <m:d>
+          <m:dPr>
+            <m:begChr m:val="["/>
+            <m:endChr m:val="]"/>
+            <m:ctrlPr>
+              <w:rPr>
+                <w:rFonts w:ascii="Cambria Math" w:hAnsi="Cambria Math"/>
+                <w:sz w:val="22"/>
+              </w:rPr>
+            </m:ctrlPr>
+          </m:dPr>
+          <m:e>
+            <m:nary>
+              <m:naryPr>
+                <m:chr m:val="∑"/>
+                <m:limLoc m:val="undOvr"/>
+                <m:ctrlPr>
+                  <w:rPr>
+                    <w:rFonts w:ascii="Cambria Math" w:hAnsi="Cambria Math"/>
+                    <w:sz w:val="22"/>
+                  </w:rPr>
+                </m:ctrlPr>
+              </m:naryPr>
+              <m:sub>
+                <m:r>
+                  <w:rPr>
+                    <w:rFonts w:ascii="Cambria Math" w:hAnsi="Cambria Math"/>
+                    <w:sz w:val="22"/>
+                  </w:rPr>
+                  <m:t>n=0</m:t>
+                </m:r>
+              </m:sub>
+              <m:sup>
+                <m:r>
+                  <w:rPr>
+                    <w:rFonts w:ascii="Cambria Math" w:hAnsi="Cambria Math"/>
+                    <w:sz w:val="22"/>
+                  </w:rPr>
+                  <m:t>0</m:t>
+                </m:r>
+              </m:sup>
+              <m:e>
+                <m:r>
+                  <w:rPr>
+                    <w:rFonts w:ascii="Cambria Math" w:hAnsi="Cambria Math"/>
+                    <w:sz w:val="22"/>
+                  </w:rPr>
+                  <m:t>a</m:t>
+                </m:r>
+                <m:d>
+                  <m:dPr>
+                    <m:begChr m:val="["/>
+                    <m:endChr m:val="]"/>
+                    <m:ctrlPr>
+                      <w:rPr>
+                        <w:rFonts w:ascii="Cambria Math" w:hAnsi="Cambria Math"/>
+                        <w:i/>
+                        <w:sz w:val="22"/>
+                      </w:rPr>
+                    </m:ctrlPr>
+                  </m:dPr>
+                  <m:e>
+                    <m:r>
+                      <w:rPr>
+                        <w:rFonts w:ascii="Cambria Math" w:hAnsi="Cambria Math"/>
+                        <w:sz w:val="22"/>
+                      </w:rPr>
+                      <m:t>n</m:t>
+                    </m:r>
+                  </m:e>
+                </m:d>
+              </m:e>
+            </m:nary>
+            <m:r>
+              <w:rPr>
+                <w:rFonts w:ascii="Cambria Math" w:hAnsi="Cambria Math"/>
+                <w:sz w:val="22"/>
+              </w:rPr>
+              <m:t>,</m:t>
+            </m:r>
+            <m:nary>
+              <m:naryPr>
+                <m:chr m:val="∑"/>
+                <m:limLoc m:val="undOvr"/>
+                <m:ctrlPr>
+                  <w:rPr>
+                    <w:rFonts w:ascii="Cambria Math" w:hAnsi="Cambria Math"/>
+                    <w:sz w:val="22"/>
+                  </w:rPr>
+                </m:ctrlPr>
+              </m:naryPr>
+              <m:sub>
+                <m:r>
+                  <w:rPr>
+                    <w:rFonts w:ascii="Cambria Math" w:hAnsi="Cambria Math"/>
+                    <w:sz w:val="22"/>
+                  </w:rPr>
+                  <m:t>n=0</m:t>
+                </m:r>
+              </m:sub>
+              <m:sup>
+                <m:r>
+                  <w:rPr>
+                    <w:rFonts w:ascii="Cambria Math" w:hAnsi="Cambria Math"/>
+                    <w:sz w:val="22"/>
+                  </w:rPr>
+                  <m:t>1</m:t>
+                </m:r>
+              </m:sup>
+              <m:e>
+                <m:r>
+                  <w:rPr>
+                    <w:rFonts w:ascii="Cambria Math" w:hAnsi="Cambria Math"/>
+                    <w:sz w:val="22"/>
+                  </w:rPr>
+                  <m:t>a</m:t>
+                </m:r>
+                <m:d>
+                  <m:dPr>
+                    <m:begChr m:val="["/>
+                    <m:endChr m:val="]"/>
+                    <m:ctrlPr>
+                      <w:rPr>
+                        <w:rFonts w:ascii="Cambria Math" w:hAnsi="Cambria Math"/>
+                        <w:i/>
+                        <w:sz w:val="22"/>
+                      </w:rPr>
+                    </m:ctrlPr>
+                  </m:dPr>
+                  <m:e>
+                    <m:r>
+                      <w:rPr>
+                        <w:rFonts w:ascii="Cambria Math" w:hAnsi="Cambria Math"/>
+                        <w:sz w:val="22"/>
+                      </w:rPr>
+                      <m:t>n</m:t>
+                    </m:r>
+                  </m:e>
+                </m:d>
+                <m:r>
+                  <w:rPr>
+                    <w:rFonts w:ascii="Cambria Math" w:hAnsi="Cambria Math"/>
+                    <w:sz w:val="22"/>
+                  </w:rPr>
+                  <m:t xml:space="preserve">, …,  </m:t>
+                </m:r>
+              </m:e>
+            </m:nary>
+            <m:nary>
+              <m:naryPr>
+                <m:chr m:val="∑"/>
+                <m:limLoc m:val="subSup"/>
+                <m:ctrlPr>
+                  <w:rPr>
+                    <w:rFonts w:ascii="Cambria Math" w:hAnsi="Cambria Math"/>
+                    <w:sz w:val="22"/>
+                  </w:rPr>
+                </m:ctrlPr>
+              </m:naryPr>
+              <m:sub>
+                <m:r>
+                  <w:rPr>
+                    <w:rFonts w:ascii="Cambria Math" w:hAnsi="Cambria Math"/>
+                    <w:sz w:val="22"/>
+                  </w:rPr>
+                  <m:t>n=0</m:t>
+                </m:r>
+              </m:sub>
+              <m:sup>
+                <m:r>
+                  <w:rPr>
+                    <w:rFonts w:ascii="Cambria Math" w:hAnsi="Cambria Math"/>
+                    <w:sz w:val="22"/>
+                  </w:rPr>
+                  <m:t>N-1</m:t>
+                </m:r>
+              </m:sup>
+              <m:e>
+                <m:r>
+                  <w:rPr>
+                    <w:rFonts w:ascii="Cambria Math" w:hAnsi="Cambria Math"/>
+                    <w:sz w:val="22"/>
+                  </w:rPr>
+                  <m:t>a[n</m:t>
+                </m:r>
+              </m:e>
+            </m:nary>
+          </m:e>
+        </m:d>
+        <m:r>
+          <m:rPr>
+            <m:sty m:val="p"/>
+          </m:rPr>
+          <w:rPr>
+            <w:rFonts w:ascii="Cambria Math" w:hAnsi="Cambria Math"/>
+            <w:sz w:val="22"/>
+          </w:rPr>
+          <m:t>]</m:t>
+        </m:r>
+      </m:oMath>
+    </w:p>
+    <w:p>
+      <w:pPr>
+        <w:ind w:firstLineChars="200" w:firstLine="440"/>
+        <w:rPr>
+          <w:rFonts w:ascii="Courier New" w:hAnsi="Courier New" w:hint="eastAsia"/>
+          <w:sz w:val="22"/>
+        </w:rPr>
+      </w:pPr>
+      <w:bookmarkStart w:id="0" w:name="_GoBack"/>
+      <w:bookmarkEnd w:id="0"/>
     </w:p>
     <w:p>
       <w:pPr>
@@ -23191,7 +23667,7 @@
 </file>
 
 <file path=customXml/itemProps1.xml><?xml version="1.0" encoding="utf-8"?>
-<ds:datastoreItem xmlns:ds="http://schemas.openxmlformats.org/officeDocument/2006/customXml" ds:itemID="{E46AB04D-C176-40F2-8B9C-31DCB4FC7AAE}">
+<ds:datastoreItem xmlns:ds="http://schemas.openxmlformats.org/officeDocument/2006/customXml" ds:itemID="{C152A9B3-00AA-4E1F-8D85-A8CC44085CBA}">
   <ds:schemaRefs>
     <ds:schemaRef ds:uri="http://schemas.openxmlformats.org/officeDocument/2006/bibliography"/>
   </ds:schemaRefs>

</xml_diff>

<commit_message>
Book chapter update: updating chapter 2.8.3 "op.reduceat()"
</commit_message>
<xml_diff>
--- a/numpy/numpy.docx
+++ b/numpy/numpy.docx
@@ -22537,7 +22537,7 @@
       <w:pPr>
         <w:ind w:firstLineChars="200" w:firstLine="440"/>
         <w:rPr>
-          <w:rFonts w:ascii="Courier New" w:hAnsi="Courier New" w:hint="eastAsia"/>
+          <w:rFonts w:ascii="Courier New" w:hAnsi="Courier New"/>
           <w:sz w:val="22"/>
         </w:rPr>
       </w:pPr>
@@ -23166,7 +23166,7 @@
           <w:p>
             <w:pPr>
               <w:rPr>
-                <w:rFonts w:ascii="Courier New" w:hAnsi="Courier New" w:hint="eastAsia"/>
+                <w:rFonts w:ascii="Courier New" w:hAnsi="Courier New"/>
                 <w:sz w:val="22"/>
               </w:rPr>
             </w:pPr>
@@ -23431,21 +23431,7 @@
           <w:rFonts w:ascii="Courier New" w:hAnsi="Courier New" w:hint="eastAsia"/>
           <w:sz w:val="22"/>
         </w:rPr>
-        <w:t>方法，</w:t>
-      </w:r>
-      <w:r>
-        <w:rPr>
-          <w:rFonts w:ascii="Courier New" w:hAnsi="Courier New" w:hint="eastAsia"/>
-          <w:sz w:val="22"/>
-        </w:rPr>
-        <w:t>将</w:t>
-      </w:r>
-      <w:r>
-        <w:rPr>
-          <w:rFonts w:ascii="Courier New" w:hAnsi="Courier New" w:hint="eastAsia"/>
-          <w:sz w:val="22"/>
-        </w:rPr>
-        <w:t>字符串列表</w:t>
+        <w:t>方法，将字符串列表</w:t>
       </w:r>
       <w:r>
         <w:rPr>
@@ -23553,14 +23539,7 @@
           <w:rFonts w:ascii="Courier New" w:hAnsi="Courier New" w:hint="eastAsia"/>
           <w:sz w:val="22"/>
         </w:rPr>
-        <w:t>作为参数</w:t>
-      </w:r>
-      <w:r>
-        <w:rPr>
-          <w:rFonts w:ascii="Courier New" w:hAnsi="Courier New" w:hint="eastAsia"/>
-          <w:sz w:val="22"/>
-        </w:rPr>
-        <w:t>，我们得到一个包含</w:t>
+        <w:t>作为参数，我们得到一个包含</w:t>
       </w:r>
       <w:r>
         <w:rPr>
@@ -23637,7 +23616,7 @@
       <w:pPr>
         <w:ind w:firstLineChars="200" w:firstLine="440"/>
         <w:rPr>
-          <w:rFonts w:ascii="Courier New" w:hAnsi="Courier New" w:hint="eastAsia"/>
+          <w:rFonts w:ascii="Courier New" w:hAnsi="Courier New"/>
           <w:sz w:val="22"/>
         </w:rPr>
       </w:pPr>
@@ -23864,6 +23843,109 @@
           <w:sz w:val="22"/>
         </w:rPr>
         <w:t>布尔值</w:t>
+      </w:r>
+      <w:r>
+        <w:rPr>
+          <w:rFonts w:ascii="Courier New" w:hAnsi="Courier New" w:hint="eastAsia"/>
+          <w:sz w:val="22"/>
+        </w:rPr>
+        <w:t>。</w:t>
+      </w:r>
+    </w:p>
+    <w:p>
+      <w:pPr>
+        <w:ind w:firstLineChars="200" w:firstLine="440"/>
+        <w:rPr>
+          <w:rFonts w:ascii="Courier New" w:hAnsi="Courier New"/>
+          <w:sz w:val="22"/>
+        </w:rPr>
+      </w:pPr>
+    </w:p>
+    <w:p>
+      <w:pPr>
+        <w:ind w:firstLineChars="200" w:firstLine="440"/>
+        <w:rPr>
+          <w:rFonts w:ascii="Courier New" w:hAnsi="Courier New"/>
+          <w:sz w:val="22"/>
+        </w:rPr>
+      </w:pPr>
+      <w:r>
+        <w:rPr>
+          <w:rFonts w:ascii="Courier New" w:hAnsi="Courier New" w:hint="eastAsia"/>
+          <w:sz w:val="22"/>
+        </w:rPr>
+        <w:t>2</w:t>
+      </w:r>
+      <w:r>
+        <w:rPr>
+          <w:rFonts w:ascii="Courier New" w:hAnsi="Courier New"/>
+          <w:sz w:val="22"/>
+        </w:rPr>
+        <w:t>.8.3</w:t>
+      </w:r>
+      <w:r>
+        <w:rPr>
+          <w:rFonts w:ascii="Courier New" w:hAnsi="Courier New"/>
+          <w:sz w:val="22"/>
+        </w:rPr>
+        <w:t xml:space="preserve"> </w:t>
+      </w:r>
+      <w:proofErr w:type="spellStart"/>
+      <w:proofErr w:type="gramStart"/>
+      <w:r>
+        <w:rPr>
+          <w:rFonts w:ascii="Courier New" w:hAnsi="Courier New"/>
+          <w:sz w:val="22"/>
+        </w:rPr>
+        <w:t>op.reduceat</w:t>
+      </w:r>
+      <w:proofErr w:type="spellEnd"/>
+      <w:proofErr w:type="gramEnd"/>
+      <w:r>
+        <w:rPr>
+          <w:rFonts w:ascii="Courier New" w:hAnsi="Courier New"/>
+          <w:sz w:val="22"/>
+        </w:rPr>
+        <w:t>()</w:t>
+      </w:r>
+    </w:p>
+    <w:p>
+      <w:pPr>
+        <w:ind w:firstLineChars="200" w:firstLine="440"/>
+        <w:rPr>
+          <w:rFonts w:ascii="Courier New" w:hAnsi="Courier New"/>
+          <w:sz w:val="22"/>
+        </w:rPr>
+      </w:pPr>
+      <w:proofErr w:type="spellStart"/>
+      <w:r>
+        <w:rPr>
+          <w:rFonts w:ascii="Courier New" w:hAnsi="Courier New" w:hint="eastAsia"/>
+          <w:sz w:val="22"/>
+        </w:rPr>
+        <w:t>o</w:t>
+      </w:r>
+      <w:r>
+        <w:rPr>
+          <w:rFonts w:ascii="Courier New" w:hAnsi="Courier New"/>
+          <w:sz w:val="22"/>
+        </w:rPr>
+        <w:t>p.reduceat</w:t>
+      </w:r>
+      <w:proofErr w:type="spellEnd"/>
+      <w:r>
+        <w:rPr>
+          <w:rFonts w:ascii="Courier New" w:hAnsi="Courier New"/>
+          <w:sz w:val="22"/>
+        </w:rPr>
+        <w:t>(a, indices)</w:t>
+      </w:r>
+      <w:r>
+        <w:rPr>
+          <w:rFonts w:ascii="Courier New" w:hAnsi="Courier New" w:hint="eastAsia"/>
+          <w:sz w:val="22"/>
+        </w:rPr>
+        <w:t>接受两个参数输入：一</w:t>
       </w:r>
       <w:bookmarkStart w:id="0" w:name="_GoBack"/>
       <w:bookmarkEnd w:id="0"/>
@@ -23872,8 +23954,278 @@
           <w:rFonts w:ascii="Courier New" w:hAnsi="Courier New" w:hint="eastAsia"/>
           <w:sz w:val="22"/>
         </w:rPr>
+        <w:t>维数组</w:t>
+      </w:r>
+      <w:r>
+        <w:rPr>
+          <w:rFonts w:ascii="Courier New" w:hAnsi="Courier New" w:hint="eastAsia"/>
+          <w:sz w:val="22"/>
+        </w:rPr>
+        <w:t>a</w:t>
+      </w:r>
+      <w:r>
+        <w:rPr>
+          <w:rFonts w:ascii="Courier New" w:hAnsi="Courier New" w:hint="eastAsia"/>
+          <w:sz w:val="22"/>
+        </w:rPr>
+        <w:t>和</w:t>
+      </w:r>
+      <w:r>
+        <w:rPr>
+          <w:rFonts w:ascii="Courier New" w:hAnsi="Courier New" w:hint="eastAsia"/>
+          <w:sz w:val="22"/>
+        </w:rPr>
+        <w:t>索引列表</w:t>
+      </w:r>
+      <w:r>
+        <w:rPr>
+          <w:rFonts w:ascii="Courier New" w:hAnsi="Courier New" w:hint="eastAsia"/>
+          <w:sz w:val="22"/>
+        </w:rPr>
+        <w:t>indices</w:t>
+      </w:r>
+      <w:r>
+        <w:rPr>
+          <w:rFonts w:ascii="Courier New" w:hAnsi="Courier New" w:hint="eastAsia"/>
+          <w:sz w:val="22"/>
+        </w:rPr>
         <w:t>。</w:t>
       </w:r>
+      <w:r>
+        <w:rPr>
+          <w:rFonts w:ascii="Courier New" w:hAnsi="Courier New" w:hint="eastAsia"/>
+          <w:sz w:val="22"/>
+        </w:rPr>
+        <w:t>该方法将得到一个长度与</w:t>
+      </w:r>
+      <w:r>
+        <w:rPr>
+          <w:rFonts w:ascii="Courier New" w:hAnsi="Courier New" w:hint="eastAsia"/>
+          <w:sz w:val="22"/>
+        </w:rPr>
+        <w:t>indices</w:t>
+      </w:r>
+      <w:r>
+        <w:rPr>
+          <w:rFonts w:ascii="Courier New" w:hAnsi="Courier New" w:hint="eastAsia"/>
+          <w:sz w:val="22"/>
+        </w:rPr>
+        <w:t>相同的数组</w:t>
+      </w:r>
+      <w:r>
+        <w:rPr>
+          <w:rFonts w:ascii="Courier New" w:hAnsi="Courier New" w:hint="eastAsia"/>
+          <w:sz w:val="22"/>
+        </w:rPr>
+        <w:t>y</w:t>
+      </w:r>
+      <w:r>
+        <w:rPr>
+          <w:rFonts w:ascii="Courier New" w:hAnsi="Courier New" w:hint="eastAsia"/>
+          <w:sz w:val="22"/>
+        </w:rPr>
+        <w:t>，其中每个元素</w:t>
+      </w:r>
+      <w:r>
+        <w:rPr>
+          <w:rFonts w:ascii="Courier New" w:hAnsi="Courier New" w:hint="eastAsia"/>
+          <w:sz w:val="22"/>
+        </w:rPr>
+        <w:t>y</w:t>
+      </w:r>
+      <w:r>
+        <w:rPr>
+          <w:rFonts w:ascii="Courier New" w:hAnsi="Courier New"/>
+          <w:sz w:val="22"/>
+        </w:rPr>
+        <w:t>[</w:t>
+      </w:r>
+      <w:proofErr w:type="spellStart"/>
+      <w:r>
+        <w:rPr>
+          <w:rFonts w:ascii="Courier New" w:hAnsi="Courier New"/>
+          <w:sz w:val="22"/>
+        </w:rPr>
+        <w:t>i</w:t>
+      </w:r>
+      <w:proofErr w:type="spellEnd"/>
+      <w:r>
+        <w:rPr>
+          <w:rFonts w:ascii="Courier New" w:hAnsi="Courier New"/>
+          <w:sz w:val="22"/>
+        </w:rPr>
+        <w:t>]</w:t>
+      </w:r>
+      <w:r>
+        <w:rPr>
+          <w:rFonts w:ascii="Courier New" w:hAnsi="Courier New" w:hint="eastAsia"/>
+          <w:sz w:val="22"/>
+        </w:rPr>
+        <w:t>用数学语言表示为</w:t>
+      </w:r>
+      <w:r>
+        <w:rPr>
+          <w:rFonts w:ascii="Courier New" w:hAnsi="Courier New" w:hint="eastAsia"/>
+          <w:sz w:val="22"/>
+        </w:rPr>
+        <w:t>（以下，运算符</w:t>
+      </w:r>
+      <w:r>
+        <w:rPr>
+          <w:rFonts w:ascii="Courier New" w:hAnsi="Courier New" w:hint="eastAsia"/>
+          <w:sz w:val="22"/>
+        </w:rPr>
+        <w:t>op</w:t>
+      </w:r>
+      <w:r>
+        <w:rPr>
+          <w:rFonts w:ascii="Courier New" w:hAnsi="Courier New" w:hint="eastAsia"/>
+          <w:sz w:val="22"/>
+        </w:rPr>
+        <w:t>以加法</w:t>
+      </w:r>
+      <w:r>
+        <w:rPr>
+          <w:rFonts w:ascii="Courier New" w:hAnsi="Courier New" w:hint="eastAsia"/>
+          <w:sz w:val="22"/>
+        </w:rPr>
+        <w:t>add</w:t>
+      </w:r>
+      <w:r>
+        <w:rPr>
+          <w:rFonts w:ascii="Courier New" w:hAnsi="Courier New" w:hint="eastAsia"/>
+          <w:sz w:val="22"/>
+        </w:rPr>
+        <w:t>为例）</w:t>
+      </w:r>
+      <w:r>
+        <w:rPr>
+          <w:rFonts w:ascii="Courier New" w:hAnsi="Courier New" w:hint="eastAsia"/>
+          <w:sz w:val="22"/>
+        </w:rPr>
+        <w:t>：</w:t>
+      </w:r>
+    </w:p>
+    <w:p>
+      <w:pPr>
+        <w:ind w:firstLineChars="200" w:firstLine="440"/>
+        <w:rPr>
+          <w:rFonts w:ascii="Courier New" w:hAnsi="Courier New"/>
+          <w:sz w:val="22"/>
+        </w:rPr>
+      </w:pPr>
+      <w:r>
+        <w:rPr>
+          <w:rFonts w:ascii="Courier New" w:hAnsi="Courier New" w:hint="eastAsia"/>
+          <w:sz w:val="22"/>
+        </w:rPr>
+        <w:t>y</w:t>
+      </w:r>
+      <w:r>
+        <w:rPr>
+          <w:rFonts w:ascii="Courier New" w:hAnsi="Courier New"/>
+          <w:sz w:val="22"/>
+        </w:rPr>
+        <w:t>[</w:t>
+      </w:r>
+      <w:proofErr w:type="spellStart"/>
+      <w:r>
+        <w:rPr>
+          <w:rFonts w:ascii="Courier New" w:hAnsi="Courier New"/>
+          <w:sz w:val="22"/>
+        </w:rPr>
+        <w:t>i</w:t>
+      </w:r>
+      <w:proofErr w:type="spellEnd"/>
+      <w:r>
+        <w:rPr>
+          <w:rFonts w:ascii="Courier New" w:hAnsi="Courier New"/>
+          <w:sz w:val="22"/>
+        </w:rPr>
+        <w:t xml:space="preserve">] = </w:t>
+      </w:r>
+      <w:proofErr w:type="spellStart"/>
+      <w:proofErr w:type="gramStart"/>
+      <w:r>
+        <w:rPr>
+          <w:rFonts w:ascii="Courier New" w:hAnsi="Courier New"/>
+          <w:sz w:val="22"/>
+        </w:rPr>
+        <w:t>add.</w:t>
+      </w:r>
+      <w:r>
+        <w:rPr>
+          <w:rFonts w:ascii="Courier New" w:hAnsi="Courier New"/>
+          <w:sz w:val="22"/>
+        </w:rPr>
+        <w:t>reduceat</w:t>
+      </w:r>
+      <w:proofErr w:type="spellEnd"/>
+      <w:proofErr w:type="gramEnd"/>
+      <w:r>
+        <w:rPr>
+          <w:rFonts w:ascii="Courier New" w:hAnsi="Courier New"/>
+          <w:sz w:val="22"/>
+        </w:rPr>
+        <w:t>(a, indices)</w:t>
+      </w:r>
+    </w:p>
+    <w:p>
+      <w:pPr>
+        <w:ind w:firstLineChars="500" w:firstLine="1100"/>
+        <w:rPr>
+          <w:rFonts w:ascii="Courier New" w:hAnsi="Courier New" w:hint="eastAsia"/>
+          <w:sz w:val="22"/>
+        </w:rPr>
+      </w:pPr>
+      <w:r>
+        <w:rPr>
+          <w:rFonts w:ascii="Courier New" w:hAnsi="Courier New"/>
+          <w:sz w:val="22"/>
+        </w:rPr>
+        <w:t xml:space="preserve">= </w:t>
+      </w:r>
+      <m:oMath>
+        <m:nary>
+          <m:naryPr>
+            <m:chr m:val="∑"/>
+            <m:limLoc m:val="undOvr"/>
+            <m:ctrlPr>
+              <w:rPr>
+                <w:rFonts w:ascii="Cambria Math" w:hAnsi="Cambria Math"/>
+                <w:sz w:val="22"/>
+              </w:rPr>
+            </m:ctrlPr>
+          </m:naryPr>
+          <m:sub>
+            <m:r>
+              <w:rPr>
+                <w:rFonts w:ascii="Cambria Math" w:hAnsi="Cambria Math"/>
+                <w:sz w:val="22"/>
+              </w:rPr>
+              <m:t>n=indices[i]</m:t>
+            </m:r>
+          </m:sub>
+          <m:sup>
+            <m:r>
+              <w:rPr>
+                <w:rFonts w:ascii="Cambria Math" w:hAnsi="Cambria Math"/>
+                <w:sz w:val="22"/>
+              </w:rPr>
+              <m:t>indices[i+1]</m:t>
+            </m:r>
+          </m:sup>
+          <m:e>
+            <m:r>
+              <w:rPr>
+                <w:rFonts w:ascii="Cambria Math" w:hAnsi="Cambria Math"/>
+                <w:sz w:val="22"/>
+              </w:rPr>
+              <m:t>a[n]</m:t>
+            </m:r>
+          </m:e>
+        </m:nary>
+      </m:oMath>
     </w:p>
     <w:p>
       <w:pPr>
@@ -25076,7 +25428,7 @@
 </file>
 
 <file path=customXml/itemProps1.xml><?xml version="1.0" encoding="utf-8"?>
-<ds:datastoreItem xmlns:ds="http://schemas.openxmlformats.org/officeDocument/2006/customXml" ds:itemID="{A562643C-1533-458A-BE3C-62A7FD094779}">
+<ds:datastoreItem xmlns:ds="http://schemas.openxmlformats.org/officeDocument/2006/customXml" ds:itemID="{BE183D3C-8470-4799-A6E4-89F4FF75258B}">
   <ds:schemaRefs>
     <ds:schemaRef ds:uri="http://schemas.openxmlformats.org/officeDocument/2006/bibliography"/>
   </ds:schemaRefs>

</xml_diff>

<commit_message>
Book chapter update: updating chapter 2.8.4 "op.outer()"
</commit_message>
<xml_diff>
--- a/numpy/numpy.docx
+++ b/numpy/numpy.docx
@@ -24067,8 +24067,6 @@
         </w:rPr>
         <w:t>（以下运算符</w:t>
       </w:r>
-      <w:bookmarkStart w:id="0" w:name="_GoBack"/>
-      <w:bookmarkEnd w:id="0"/>
       <w:r>
         <w:rPr>
           <w:rFonts w:ascii="Courier New" w:hAnsi="Courier New" w:hint="eastAsia"/>
@@ -24227,13 +24225,6 @@
             </m:r>
           </m:e>
         </m:nary>
-        <m:r>
-          <w:rPr>
-            <w:rFonts w:ascii="Cambria Math" w:hAnsi="Cambria Math"/>
-            <w:sz w:val="22"/>
-          </w:rPr>
-          <w:tab/>
-        </m:r>
       </m:oMath>
     </w:p>
     <w:p>
@@ -24406,7 +24397,7 @@
                 <w:tab w:val="left" w:pos="4004"/>
               </w:tabs>
               <w:rPr>
-                <w:rFonts w:ascii="Courier New" w:hAnsi="Courier New" w:hint="eastAsia"/>
+                <w:rFonts w:ascii="Courier New" w:hAnsi="Courier New"/>
                 <w:sz w:val="22"/>
               </w:rPr>
             </w:pPr>
@@ -24686,7 +24677,7 @@
         </w:tabs>
         <w:ind w:firstLineChars="200" w:firstLine="440"/>
         <w:rPr>
-          <w:rFonts w:ascii="Courier New" w:hAnsi="Courier New" w:hint="eastAsia"/>
+          <w:rFonts w:ascii="Courier New" w:hAnsi="Courier New"/>
           <w:sz w:val="22"/>
         </w:rPr>
       </w:pPr>
@@ -24789,7 +24780,1527 @@
         </w:tabs>
         <w:ind w:firstLineChars="200" w:firstLine="440"/>
         <w:rPr>
-          <w:rFonts w:ascii="Courier New" w:hAnsi="Courier New" w:hint="eastAsia"/>
+          <w:rFonts w:ascii="Courier New" w:hAnsi="Courier New"/>
+          <w:sz w:val="22"/>
+        </w:rPr>
+      </w:pPr>
+      <w:r>
+        <w:rPr>
+          <w:rFonts w:ascii="Courier New" w:hAnsi="Courier New" w:hint="eastAsia"/>
+          <w:sz w:val="22"/>
+        </w:rPr>
+        <w:lastRenderedPageBreak/>
+        <w:t>2.</w:t>
+      </w:r>
+      <w:r>
+        <w:rPr>
+          <w:rFonts w:ascii="Courier New" w:hAnsi="Courier New"/>
+          <w:sz w:val="22"/>
+        </w:rPr>
+        <w:t>8</w:t>
+      </w:r>
+      <w:r>
+        <w:rPr>
+          <w:rFonts w:ascii="Courier New" w:hAnsi="Courier New" w:hint="eastAsia"/>
+          <w:sz w:val="22"/>
+        </w:rPr>
+        <w:t>.</w:t>
+      </w:r>
+      <w:r>
+        <w:rPr>
+          <w:rFonts w:ascii="Courier New" w:hAnsi="Courier New"/>
+          <w:sz w:val="22"/>
+        </w:rPr>
+        <w:t xml:space="preserve">4 </w:t>
+      </w:r>
+      <w:proofErr w:type="spellStart"/>
+      <w:proofErr w:type="gramStart"/>
+      <w:r>
+        <w:rPr>
+          <w:rFonts w:ascii="Courier New" w:hAnsi="Courier New" w:hint="eastAsia"/>
+          <w:sz w:val="22"/>
+        </w:rPr>
+        <w:t>op</w:t>
+      </w:r>
+      <w:r>
+        <w:rPr>
+          <w:rFonts w:ascii="Courier New" w:hAnsi="Courier New"/>
+          <w:sz w:val="22"/>
+        </w:rPr>
+        <w:t>.outer</w:t>
+      </w:r>
+      <w:proofErr w:type="spellEnd"/>
+      <w:proofErr w:type="gramEnd"/>
+      <w:r>
+        <w:rPr>
+          <w:rFonts w:ascii="Courier New" w:hAnsi="Courier New"/>
+          <w:sz w:val="22"/>
+        </w:rPr>
+        <w:t>()</w:t>
+      </w:r>
+    </w:p>
+    <w:p>
+      <w:pPr>
+        <w:tabs>
+          <w:tab w:val="left" w:pos="4004"/>
+        </w:tabs>
+        <w:ind w:firstLineChars="200" w:firstLine="440"/>
+        <w:rPr>
+          <w:rFonts w:ascii="Courier New" w:hAnsi="Courier New"/>
+          <w:sz w:val="22"/>
+        </w:rPr>
+      </w:pPr>
+      <w:proofErr w:type="spellStart"/>
+      <w:r>
+        <w:rPr>
+          <w:rFonts w:ascii="Courier New" w:hAnsi="Courier New" w:hint="eastAsia"/>
+          <w:sz w:val="22"/>
+        </w:rPr>
+        <w:t>o</w:t>
+      </w:r>
+      <w:r>
+        <w:rPr>
+          <w:rFonts w:ascii="Courier New" w:hAnsi="Courier New"/>
+          <w:sz w:val="22"/>
+        </w:rPr>
+        <w:t>p.outer</w:t>
+      </w:r>
+      <w:proofErr w:type="spellEnd"/>
+      <w:r>
+        <w:rPr>
+          <w:rFonts w:ascii="Courier New" w:hAnsi="Courier New"/>
+          <w:sz w:val="22"/>
+        </w:rPr>
+        <w:t>(a, b)</w:t>
+      </w:r>
+      <w:r>
+        <w:rPr>
+          <w:rFonts w:ascii="Courier New" w:hAnsi="Courier New" w:hint="eastAsia"/>
+          <w:sz w:val="22"/>
+        </w:rPr>
+        <w:t>将会用运算符</w:t>
+      </w:r>
+      <w:r>
+        <w:rPr>
+          <w:rFonts w:ascii="Courier New" w:hAnsi="Courier New" w:hint="eastAsia"/>
+          <w:sz w:val="22"/>
+        </w:rPr>
+        <w:t>op</w:t>
+      </w:r>
+      <w:r>
+        <w:rPr>
+          <w:rFonts w:ascii="Courier New" w:hAnsi="Courier New" w:hint="eastAsia"/>
+          <w:sz w:val="22"/>
+        </w:rPr>
+        <w:t>形成数组</w:t>
+      </w:r>
+      <w:r>
+        <w:rPr>
+          <w:rFonts w:ascii="Courier New" w:hAnsi="Courier New" w:hint="eastAsia"/>
+          <w:sz w:val="22"/>
+        </w:rPr>
+        <w:t>a</w:t>
+      </w:r>
+      <w:r>
+        <w:rPr>
+          <w:rFonts w:ascii="Courier New" w:hAnsi="Courier New" w:hint="eastAsia"/>
+          <w:sz w:val="22"/>
+        </w:rPr>
+        <w:t>和数组</w:t>
+      </w:r>
+      <w:r>
+        <w:rPr>
+          <w:rFonts w:ascii="Courier New" w:hAnsi="Courier New" w:hint="eastAsia"/>
+          <w:sz w:val="22"/>
+        </w:rPr>
+        <w:t>b</w:t>
+      </w:r>
+      <w:r>
+        <w:rPr>
+          <w:rFonts w:ascii="Courier New" w:hAnsi="Courier New" w:hint="eastAsia"/>
+          <w:sz w:val="22"/>
+        </w:rPr>
+        <w:t>元素之间所有可能的组合。</w:t>
+      </w:r>
+      <w:r>
+        <w:rPr>
+          <w:rFonts w:ascii="Courier New" w:hAnsi="Courier New" w:hint="eastAsia"/>
+          <w:sz w:val="22"/>
+        </w:rPr>
+        <w:t>所得结果数组的形状为数组</w:t>
+      </w:r>
+      <w:r>
+        <w:rPr>
+          <w:rFonts w:ascii="Courier New" w:hAnsi="Courier New" w:hint="eastAsia"/>
+          <w:sz w:val="22"/>
+        </w:rPr>
+        <w:t>a</w:t>
+      </w:r>
+      <w:r>
+        <w:rPr>
+          <w:rFonts w:ascii="Courier New" w:hAnsi="Courier New" w:hint="eastAsia"/>
+          <w:sz w:val="22"/>
+        </w:rPr>
+        <w:t>和</w:t>
+      </w:r>
+      <w:r>
+        <w:rPr>
+          <w:rFonts w:ascii="Courier New" w:hAnsi="Courier New" w:hint="eastAsia"/>
+          <w:sz w:val="22"/>
+        </w:rPr>
+        <w:t>b</w:t>
+      </w:r>
+      <w:r>
+        <w:rPr>
+          <w:rFonts w:ascii="Courier New" w:hAnsi="Courier New" w:hint="eastAsia"/>
+          <w:sz w:val="22"/>
+        </w:rPr>
+        <w:t>相连结的结果（</w:t>
+      </w:r>
+      <w:r>
+        <w:rPr>
+          <w:rFonts w:ascii="Courier New" w:hAnsi="Courier New" w:hint="eastAsia"/>
+          <w:sz w:val="22"/>
+        </w:rPr>
+        <w:t>a</w:t>
+      </w:r>
+      <w:r>
+        <w:rPr>
+          <w:rFonts w:ascii="Courier New" w:hAnsi="Courier New" w:hint="eastAsia"/>
+          <w:sz w:val="22"/>
+        </w:rPr>
+        <w:t>，</w:t>
+      </w:r>
+      <w:r>
+        <w:rPr>
+          <w:rFonts w:ascii="Courier New" w:hAnsi="Courier New" w:hint="eastAsia"/>
+          <w:sz w:val="22"/>
+        </w:rPr>
+        <w:t>b</w:t>
+      </w:r>
+      <w:r>
+        <w:rPr>
+          <w:rFonts w:ascii="Courier New" w:hAnsi="Courier New" w:hint="eastAsia"/>
+          <w:sz w:val="22"/>
+        </w:rPr>
+        <w:t>顺序不同，形状也将不同）。</w:t>
+      </w:r>
+    </w:p>
+    <w:p>
+      <w:pPr>
+        <w:tabs>
+          <w:tab w:val="left" w:pos="4004"/>
+        </w:tabs>
+        <w:ind w:firstLineChars="200" w:firstLine="440"/>
+        <w:rPr>
+          <w:rFonts w:ascii="Courier New" w:hAnsi="Courier New"/>
+          <w:sz w:val="22"/>
+        </w:rPr>
+      </w:pPr>
+      <w:r>
+        <w:rPr>
+          <w:rFonts w:ascii="Courier New" w:hAnsi="Courier New" w:hint="eastAsia"/>
+          <w:sz w:val="22"/>
+        </w:rPr>
+        <w:t>例如</w:t>
+      </w:r>
+      <w:r>
+        <w:rPr>
+          <w:rFonts w:ascii="Courier New" w:hAnsi="Courier New" w:hint="eastAsia"/>
+          <w:sz w:val="22"/>
+        </w:rPr>
+        <w:t>对</w:t>
+      </w:r>
+      <w:r>
+        <w:rPr>
+          <w:rFonts w:ascii="Courier New" w:hAnsi="Courier New" w:hint="eastAsia"/>
+          <w:sz w:val="22"/>
+        </w:rPr>
+        <w:t>长度为</w:t>
+      </w:r>
+      <w:r>
+        <w:rPr>
+          <w:rFonts w:ascii="Courier New" w:hAnsi="Courier New" w:hint="eastAsia"/>
+          <w:sz w:val="22"/>
+        </w:rPr>
+        <w:t>4</w:t>
+      </w:r>
+      <w:r>
+        <w:rPr>
+          <w:rFonts w:ascii="Courier New" w:hAnsi="Courier New" w:hint="eastAsia"/>
+          <w:sz w:val="22"/>
+        </w:rPr>
+        <w:t>的</w:t>
+      </w:r>
+      <w:r>
+        <w:rPr>
+          <w:rFonts w:ascii="Courier New" w:hAnsi="Courier New" w:hint="eastAsia"/>
+          <w:sz w:val="22"/>
+        </w:rPr>
+        <w:t>一维数组</w:t>
+      </w:r>
+      <w:r>
+        <w:rPr>
+          <w:rFonts w:ascii="Courier New" w:hAnsi="Courier New" w:hint="eastAsia"/>
+          <w:sz w:val="22"/>
+        </w:rPr>
+        <w:t>a</w:t>
+      </w:r>
+      <w:r>
+        <w:rPr>
+          <w:rFonts w:ascii="Courier New" w:hAnsi="Courier New" w:hint="eastAsia"/>
+          <w:sz w:val="22"/>
+        </w:rPr>
+        <w:t>和长度为</w:t>
+      </w:r>
+      <w:r>
+        <w:rPr>
+          <w:rFonts w:ascii="Courier New" w:hAnsi="Courier New"/>
+          <w:sz w:val="22"/>
+        </w:rPr>
+        <w:t>3</w:t>
+      </w:r>
+      <w:r>
+        <w:rPr>
+          <w:rFonts w:ascii="Courier New" w:hAnsi="Courier New" w:hint="eastAsia"/>
+          <w:sz w:val="22"/>
+        </w:rPr>
+        <w:t>的二维数组</w:t>
+      </w:r>
+      <w:r>
+        <w:rPr>
+          <w:rFonts w:ascii="Courier New" w:hAnsi="Courier New" w:hint="eastAsia"/>
+          <w:sz w:val="22"/>
+        </w:rPr>
+        <w:t>b</w:t>
+      </w:r>
+      <w:r>
+        <w:rPr>
+          <w:rFonts w:ascii="Courier New" w:hAnsi="Courier New" w:hint="eastAsia"/>
+          <w:sz w:val="22"/>
+        </w:rPr>
+        <w:t>而言，执行</w:t>
+      </w:r>
+      <w:proofErr w:type="spellStart"/>
+      <w:r>
+        <w:rPr>
+          <w:rFonts w:ascii="Courier New" w:hAnsi="Courier New"/>
+          <w:sz w:val="22"/>
+        </w:rPr>
+        <w:t>np.add.outer</w:t>
+      </w:r>
+      <w:proofErr w:type="spellEnd"/>
+      <w:r>
+        <w:rPr>
+          <w:rFonts w:ascii="Courier New" w:hAnsi="Courier New"/>
+          <w:sz w:val="22"/>
+        </w:rPr>
+        <w:t>(a, b)</w:t>
+      </w:r>
+      <w:r>
+        <w:rPr>
+          <w:rFonts w:ascii="Courier New" w:hAnsi="Courier New" w:hint="eastAsia"/>
+          <w:sz w:val="22"/>
+        </w:rPr>
+        <w:t>所得数组如下：</w:t>
+      </w:r>
+    </w:p>
+    <w:tbl>
+      <w:tblPr>
+        <w:tblStyle w:val="a9"/>
+        <w:tblW w:w="0" w:type="auto"/>
+        <w:jc w:val="center"/>
+        <w:tblLook w:val="04A0" w:firstRow="1" w:lastRow="0" w:firstColumn="1" w:lastColumn="0" w:noHBand="0" w:noVBand="1"/>
+      </w:tblPr>
+      <w:tblGrid>
+        <w:gridCol w:w="1701"/>
+        <w:gridCol w:w="1701"/>
+        <w:gridCol w:w="1701"/>
+      </w:tblGrid>
+      <w:tr>
+        <w:trPr>
+          <w:trHeight w:val="284"/>
+          <w:jc w:val="center"/>
+        </w:trPr>
+        <w:tc>
+          <w:tcPr>
+            <w:tcW w:w="1701" w:type="dxa"/>
+          </w:tcPr>
+          <w:p>
+            <w:pPr>
+              <w:tabs>
+                <w:tab w:val="left" w:pos="4004"/>
+              </w:tabs>
+              <w:jc w:val="center"/>
+              <w:rPr>
+                <w:rFonts w:ascii="Courier New" w:hAnsi="Courier New" w:hint="eastAsia"/>
+                <w:sz w:val="22"/>
+              </w:rPr>
+            </w:pPr>
+            <w:r>
+              <w:rPr>
+                <w:rFonts w:ascii="Courier New" w:hAnsi="Courier New" w:hint="eastAsia"/>
+                <w:sz w:val="22"/>
+              </w:rPr>
+              <w:t>a</w:t>
+            </w:r>
+            <w:r>
+              <w:rPr>
+                <w:rFonts w:ascii="Courier New" w:hAnsi="Courier New"/>
+                <w:sz w:val="22"/>
+              </w:rPr>
+              <w:t>[</w:t>
+            </w:r>
+            <w:proofErr w:type="gramStart"/>
+            <w:r>
+              <w:rPr>
+                <w:rFonts w:ascii="Courier New" w:hAnsi="Courier New"/>
+                <w:sz w:val="22"/>
+              </w:rPr>
+              <w:t>0]+</w:t>
+            </w:r>
+            <w:proofErr w:type="gramEnd"/>
+            <w:r>
+              <w:rPr>
+                <w:rFonts w:ascii="Courier New" w:hAnsi="Courier New"/>
+                <w:sz w:val="22"/>
+              </w:rPr>
+              <w:t>b[0]</w:t>
+            </w:r>
+          </w:p>
+        </w:tc>
+        <w:tc>
+          <w:tcPr>
+            <w:tcW w:w="1701" w:type="dxa"/>
+          </w:tcPr>
+          <w:p>
+            <w:pPr>
+              <w:tabs>
+                <w:tab w:val="left" w:pos="4004"/>
+              </w:tabs>
+              <w:jc w:val="center"/>
+              <w:rPr>
+                <w:rFonts w:ascii="Courier New" w:hAnsi="Courier New" w:hint="eastAsia"/>
+                <w:sz w:val="22"/>
+              </w:rPr>
+            </w:pPr>
+            <w:r>
+              <w:rPr>
+                <w:rFonts w:ascii="Courier New" w:hAnsi="Courier New" w:hint="eastAsia"/>
+                <w:sz w:val="22"/>
+              </w:rPr>
+              <w:t>a</w:t>
+            </w:r>
+            <w:r>
+              <w:rPr>
+                <w:rFonts w:ascii="Courier New" w:hAnsi="Courier New"/>
+                <w:sz w:val="22"/>
+              </w:rPr>
+              <w:t>[</w:t>
+            </w:r>
+            <w:proofErr w:type="gramStart"/>
+            <w:r>
+              <w:rPr>
+                <w:rFonts w:ascii="Courier New" w:hAnsi="Courier New"/>
+                <w:sz w:val="22"/>
+              </w:rPr>
+              <w:t>0]+</w:t>
+            </w:r>
+            <w:proofErr w:type="gramEnd"/>
+            <w:r>
+              <w:rPr>
+                <w:rFonts w:ascii="Courier New" w:hAnsi="Courier New"/>
+                <w:sz w:val="22"/>
+              </w:rPr>
+              <w:t>b[1]</w:t>
+            </w:r>
+          </w:p>
+        </w:tc>
+        <w:tc>
+          <w:tcPr>
+            <w:tcW w:w="1701" w:type="dxa"/>
+          </w:tcPr>
+          <w:p>
+            <w:pPr>
+              <w:tabs>
+                <w:tab w:val="left" w:pos="4004"/>
+              </w:tabs>
+              <w:jc w:val="center"/>
+              <w:rPr>
+                <w:rFonts w:ascii="Courier New" w:hAnsi="Courier New" w:hint="eastAsia"/>
+                <w:sz w:val="22"/>
+              </w:rPr>
+            </w:pPr>
+            <w:r>
+              <w:rPr>
+                <w:rFonts w:ascii="Courier New" w:hAnsi="Courier New" w:hint="eastAsia"/>
+                <w:sz w:val="22"/>
+              </w:rPr>
+              <w:t>a</w:t>
+            </w:r>
+            <w:r>
+              <w:rPr>
+                <w:rFonts w:ascii="Courier New" w:hAnsi="Courier New"/>
+                <w:sz w:val="22"/>
+              </w:rPr>
+              <w:t>[</w:t>
+            </w:r>
+            <w:proofErr w:type="gramStart"/>
+            <w:r>
+              <w:rPr>
+                <w:rFonts w:ascii="Courier New" w:hAnsi="Courier New"/>
+                <w:sz w:val="22"/>
+              </w:rPr>
+              <w:t>0]+</w:t>
+            </w:r>
+            <w:proofErr w:type="gramEnd"/>
+            <w:r>
+              <w:rPr>
+                <w:rFonts w:ascii="Courier New" w:hAnsi="Courier New"/>
+                <w:sz w:val="22"/>
+              </w:rPr>
+              <w:t>b[2]</w:t>
+            </w:r>
+          </w:p>
+        </w:tc>
+      </w:tr>
+      <w:tr>
+        <w:trPr>
+          <w:trHeight w:val="284"/>
+          <w:jc w:val="center"/>
+        </w:trPr>
+        <w:tc>
+          <w:tcPr>
+            <w:tcW w:w="1701" w:type="dxa"/>
+          </w:tcPr>
+          <w:p>
+            <w:pPr>
+              <w:tabs>
+                <w:tab w:val="left" w:pos="4004"/>
+              </w:tabs>
+              <w:jc w:val="center"/>
+              <w:rPr>
+                <w:rFonts w:ascii="Courier New" w:hAnsi="Courier New" w:hint="eastAsia"/>
+                <w:sz w:val="22"/>
+              </w:rPr>
+            </w:pPr>
+            <w:r>
+              <w:rPr>
+                <w:rFonts w:ascii="Courier New" w:hAnsi="Courier New" w:hint="eastAsia"/>
+                <w:sz w:val="22"/>
+              </w:rPr>
+              <w:t>a</w:t>
+            </w:r>
+            <w:r>
+              <w:rPr>
+                <w:rFonts w:ascii="Courier New" w:hAnsi="Courier New"/>
+                <w:sz w:val="22"/>
+              </w:rPr>
+              <w:t>[</w:t>
+            </w:r>
+            <w:proofErr w:type="gramStart"/>
+            <w:r>
+              <w:rPr>
+                <w:rFonts w:ascii="Courier New" w:hAnsi="Courier New"/>
+                <w:sz w:val="22"/>
+              </w:rPr>
+              <w:t>1]+</w:t>
+            </w:r>
+            <w:proofErr w:type="gramEnd"/>
+            <w:r>
+              <w:rPr>
+                <w:rFonts w:ascii="Courier New" w:hAnsi="Courier New"/>
+                <w:sz w:val="22"/>
+              </w:rPr>
+              <w:t>b[0]</w:t>
+            </w:r>
+          </w:p>
+        </w:tc>
+        <w:tc>
+          <w:tcPr>
+            <w:tcW w:w="1701" w:type="dxa"/>
+          </w:tcPr>
+          <w:p>
+            <w:pPr>
+              <w:tabs>
+                <w:tab w:val="left" w:pos="4004"/>
+              </w:tabs>
+              <w:jc w:val="center"/>
+              <w:rPr>
+                <w:rFonts w:ascii="Courier New" w:hAnsi="Courier New" w:hint="eastAsia"/>
+                <w:sz w:val="22"/>
+              </w:rPr>
+            </w:pPr>
+            <w:r>
+              <w:rPr>
+                <w:rFonts w:ascii="Courier New" w:hAnsi="Courier New" w:hint="eastAsia"/>
+                <w:sz w:val="22"/>
+              </w:rPr>
+              <w:t>a</w:t>
+            </w:r>
+            <w:r>
+              <w:rPr>
+                <w:rFonts w:ascii="Courier New" w:hAnsi="Courier New"/>
+                <w:sz w:val="22"/>
+              </w:rPr>
+              <w:t>[</w:t>
+            </w:r>
+            <w:proofErr w:type="gramStart"/>
+            <w:r>
+              <w:rPr>
+                <w:rFonts w:ascii="Courier New" w:hAnsi="Courier New"/>
+                <w:sz w:val="22"/>
+              </w:rPr>
+              <w:t>1]+</w:t>
+            </w:r>
+            <w:proofErr w:type="gramEnd"/>
+            <w:r>
+              <w:rPr>
+                <w:rFonts w:ascii="Courier New" w:hAnsi="Courier New"/>
+                <w:sz w:val="22"/>
+              </w:rPr>
+              <w:t>b[1]</w:t>
+            </w:r>
+          </w:p>
+        </w:tc>
+        <w:tc>
+          <w:tcPr>
+            <w:tcW w:w="1701" w:type="dxa"/>
+          </w:tcPr>
+          <w:p>
+            <w:pPr>
+              <w:tabs>
+                <w:tab w:val="left" w:pos="4004"/>
+              </w:tabs>
+              <w:jc w:val="center"/>
+              <w:rPr>
+                <w:rFonts w:ascii="Courier New" w:hAnsi="Courier New" w:hint="eastAsia"/>
+                <w:sz w:val="22"/>
+              </w:rPr>
+            </w:pPr>
+            <w:r>
+              <w:rPr>
+                <w:rFonts w:ascii="Courier New" w:hAnsi="Courier New" w:hint="eastAsia"/>
+                <w:sz w:val="22"/>
+              </w:rPr>
+              <w:t>a</w:t>
+            </w:r>
+            <w:r>
+              <w:rPr>
+                <w:rFonts w:ascii="Courier New" w:hAnsi="Courier New"/>
+                <w:sz w:val="22"/>
+              </w:rPr>
+              <w:t>[</w:t>
+            </w:r>
+            <w:proofErr w:type="gramStart"/>
+            <w:r>
+              <w:rPr>
+                <w:rFonts w:ascii="Courier New" w:hAnsi="Courier New"/>
+                <w:sz w:val="22"/>
+              </w:rPr>
+              <w:t>1]+</w:t>
+            </w:r>
+            <w:proofErr w:type="gramEnd"/>
+            <w:r>
+              <w:rPr>
+                <w:rFonts w:ascii="Courier New" w:hAnsi="Courier New"/>
+                <w:sz w:val="22"/>
+              </w:rPr>
+              <w:t>b[2]</w:t>
+            </w:r>
+          </w:p>
+        </w:tc>
+      </w:tr>
+      <w:tr>
+        <w:trPr>
+          <w:trHeight w:val="284"/>
+          <w:jc w:val="center"/>
+        </w:trPr>
+        <w:tc>
+          <w:tcPr>
+            <w:tcW w:w="1701" w:type="dxa"/>
+          </w:tcPr>
+          <w:p>
+            <w:pPr>
+              <w:tabs>
+                <w:tab w:val="left" w:pos="4004"/>
+              </w:tabs>
+              <w:jc w:val="center"/>
+              <w:rPr>
+                <w:rFonts w:ascii="Courier New" w:hAnsi="Courier New" w:hint="eastAsia"/>
+                <w:sz w:val="22"/>
+              </w:rPr>
+            </w:pPr>
+            <w:r>
+              <w:rPr>
+                <w:rFonts w:ascii="Courier New" w:hAnsi="Courier New" w:hint="eastAsia"/>
+                <w:sz w:val="22"/>
+              </w:rPr>
+              <w:t>a</w:t>
+            </w:r>
+            <w:r>
+              <w:rPr>
+                <w:rFonts w:ascii="Courier New" w:hAnsi="Courier New"/>
+                <w:sz w:val="22"/>
+              </w:rPr>
+              <w:t>[</w:t>
+            </w:r>
+            <w:proofErr w:type="gramStart"/>
+            <w:r>
+              <w:rPr>
+                <w:rFonts w:ascii="Courier New" w:hAnsi="Courier New"/>
+                <w:sz w:val="22"/>
+              </w:rPr>
+              <w:t>2]+</w:t>
+            </w:r>
+            <w:proofErr w:type="gramEnd"/>
+            <w:r>
+              <w:rPr>
+                <w:rFonts w:ascii="Courier New" w:hAnsi="Courier New"/>
+                <w:sz w:val="22"/>
+              </w:rPr>
+              <w:t>b[0]</w:t>
+            </w:r>
+          </w:p>
+        </w:tc>
+        <w:tc>
+          <w:tcPr>
+            <w:tcW w:w="1701" w:type="dxa"/>
+          </w:tcPr>
+          <w:p>
+            <w:pPr>
+              <w:tabs>
+                <w:tab w:val="left" w:pos="4004"/>
+              </w:tabs>
+              <w:jc w:val="center"/>
+              <w:rPr>
+                <w:rFonts w:ascii="Courier New" w:hAnsi="Courier New" w:hint="eastAsia"/>
+                <w:sz w:val="22"/>
+              </w:rPr>
+            </w:pPr>
+            <w:r>
+              <w:rPr>
+                <w:rFonts w:ascii="Courier New" w:hAnsi="Courier New" w:hint="eastAsia"/>
+                <w:sz w:val="22"/>
+              </w:rPr>
+              <w:t>a</w:t>
+            </w:r>
+            <w:r>
+              <w:rPr>
+                <w:rFonts w:ascii="Courier New" w:hAnsi="Courier New"/>
+                <w:sz w:val="22"/>
+              </w:rPr>
+              <w:t>[</w:t>
+            </w:r>
+            <w:proofErr w:type="gramStart"/>
+            <w:r>
+              <w:rPr>
+                <w:rFonts w:ascii="Courier New" w:hAnsi="Courier New"/>
+                <w:sz w:val="22"/>
+              </w:rPr>
+              <w:t>2]+</w:t>
+            </w:r>
+            <w:proofErr w:type="gramEnd"/>
+            <w:r>
+              <w:rPr>
+                <w:rFonts w:ascii="Courier New" w:hAnsi="Courier New"/>
+                <w:sz w:val="22"/>
+              </w:rPr>
+              <w:t>b[1]</w:t>
+            </w:r>
+          </w:p>
+        </w:tc>
+        <w:tc>
+          <w:tcPr>
+            <w:tcW w:w="1701" w:type="dxa"/>
+          </w:tcPr>
+          <w:p>
+            <w:pPr>
+              <w:tabs>
+                <w:tab w:val="left" w:pos="4004"/>
+              </w:tabs>
+              <w:jc w:val="center"/>
+              <w:rPr>
+                <w:rFonts w:ascii="Courier New" w:hAnsi="Courier New" w:hint="eastAsia"/>
+                <w:sz w:val="22"/>
+              </w:rPr>
+            </w:pPr>
+            <w:r>
+              <w:rPr>
+                <w:rFonts w:ascii="Courier New" w:hAnsi="Courier New" w:hint="eastAsia"/>
+                <w:sz w:val="22"/>
+              </w:rPr>
+              <w:t>a</w:t>
+            </w:r>
+            <w:r>
+              <w:rPr>
+                <w:rFonts w:ascii="Courier New" w:hAnsi="Courier New"/>
+                <w:sz w:val="22"/>
+              </w:rPr>
+              <w:t>[</w:t>
+            </w:r>
+            <w:proofErr w:type="gramStart"/>
+            <w:r>
+              <w:rPr>
+                <w:rFonts w:ascii="Courier New" w:hAnsi="Courier New"/>
+                <w:sz w:val="22"/>
+              </w:rPr>
+              <w:t>2]+</w:t>
+            </w:r>
+            <w:proofErr w:type="gramEnd"/>
+            <w:r>
+              <w:rPr>
+                <w:rFonts w:ascii="Courier New" w:hAnsi="Courier New"/>
+                <w:sz w:val="22"/>
+              </w:rPr>
+              <w:t>b[2]</w:t>
+            </w:r>
+          </w:p>
+        </w:tc>
+      </w:tr>
+      <w:tr>
+        <w:trPr>
+          <w:trHeight w:val="284"/>
+          <w:jc w:val="center"/>
+        </w:trPr>
+        <w:tc>
+          <w:tcPr>
+            <w:tcW w:w="1701" w:type="dxa"/>
+          </w:tcPr>
+          <w:p>
+            <w:pPr>
+              <w:tabs>
+                <w:tab w:val="left" w:pos="4004"/>
+              </w:tabs>
+              <w:jc w:val="center"/>
+              <w:rPr>
+                <w:rFonts w:ascii="Courier New" w:hAnsi="Courier New" w:hint="eastAsia"/>
+                <w:sz w:val="22"/>
+              </w:rPr>
+            </w:pPr>
+            <w:r>
+              <w:rPr>
+                <w:rFonts w:ascii="Courier New" w:hAnsi="Courier New" w:hint="eastAsia"/>
+                <w:sz w:val="22"/>
+              </w:rPr>
+              <w:t>a</w:t>
+            </w:r>
+            <w:r>
+              <w:rPr>
+                <w:rFonts w:ascii="Courier New" w:hAnsi="Courier New"/>
+                <w:sz w:val="22"/>
+              </w:rPr>
+              <w:t>[</w:t>
+            </w:r>
+            <w:proofErr w:type="gramStart"/>
+            <w:r>
+              <w:rPr>
+                <w:rFonts w:ascii="Courier New" w:hAnsi="Courier New"/>
+                <w:sz w:val="22"/>
+              </w:rPr>
+              <w:t>3]+</w:t>
+            </w:r>
+            <w:proofErr w:type="gramEnd"/>
+            <w:r>
+              <w:rPr>
+                <w:rFonts w:ascii="Courier New" w:hAnsi="Courier New"/>
+                <w:sz w:val="22"/>
+              </w:rPr>
+              <w:t>b[0]</w:t>
+            </w:r>
+          </w:p>
+        </w:tc>
+        <w:tc>
+          <w:tcPr>
+            <w:tcW w:w="1701" w:type="dxa"/>
+          </w:tcPr>
+          <w:p>
+            <w:pPr>
+              <w:tabs>
+                <w:tab w:val="left" w:pos="4004"/>
+              </w:tabs>
+              <w:jc w:val="center"/>
+              <w:rPr>
+                <w:rFonts w:ascii="Courier New" w:hAnsi="Courier New" w:hint="eastAsia"/>
+                <w:sz w:val="22"/>
+              </w:rPr>
+            </w:pPr>
+            <w:r>
+              <w:rPr>
+                <w:rFonts w:ascii="Courier New" w:hAnsi="Courier New" w:hint="eastAsia"/>
+                <w:sz w:val="22"/>
+              </w:rPr>
+              <w:t>a</w:t>
+            </w:r>
+            <w:r>
+              <w:rPr>
+                <w:rFonts w:ascii="Courier New" w:hAnsi="Courier New"/>
+                <w:sz w:val="22"/>
+              </w:rPr>
+              <w:t>[</w:t>
+            </w:r>
+            <w:proofErr w:type="gramStart"/>
+            <w:r>
+              <w:rPr>
+                <w:rFonts w:ascii="Courier New" w:hAnsi="Courier New"/>
+                <w:sz w:val="22"/>
+              </w:rPr>
+              <w:t>3]+</w:t>
+            </w:r>
+            <w:proofErr w:type="gramEnd"/>
+            <w:r>
+              <w:rPr>
+                <w:rFonts w:ascii="Courier New" w:hAnsi="Courier New"/>
+                <w:sz w:val="22"/>
+              </w:rPr>
+              <w:t>b[1]</w:t>
+            </w:r>
+          </w:p>
+        </w:tc>
+        <w:tc>
+          <w:tcPr>
+            <w:tcW w:w="1701" w:type="dxa"/>
+          </w:tcPr>
+          <w:p>
+            <w:pPr>
+              <w:tabs>
+                <w:tab w:val="left" w:pos="4004"/>
+              </w:tabs>
+              <w:jc w:val="center"/>
+              <w:rPr>
+                <w:rFonts w:ascii="Courier New" w:hAnsi="Courier New" w:hint="eastAsia"/>
+                <w:sz w:val="22"/>
+              </w:rPr>
+            </w:pPr>
+            <w:r>
+              <w:rPr>
+                <w:rFonts w:ascii="Courier New" w:hAnsi="Courier New" w:hint="eastAsia"/>
+                <w:sz w:val="22"/>
+              </w:rPr>
+              <w:t>a</w:t>
+            </w:r>
+            <w:r>
+              <w:rPr>
+                <w:rFonts w:ascii="Courier New" w:hAnsi="Courier New"/>
+                <w:sz w:val="22"/>
+              </w:rPr>
+              <w:t>[</w:t>
+            </w:r>
+            <w:proofErr w:type="gramStart"/>
+            <w:r>
+              <w:rPr>
+                <w:rFonts w:ascii="Courier New" w:hAnsi="Courier New"/>
+                <w:sz w:val="22"/>
+              </w:rPr>
+              <w:t>3]+</w:t>
+            </w:r>
+            <w:proofErr w:type="gramEnd"/>
+            <w:r>
+              <w:rPr>
+                <w:rFonts w:ascii="Courier New" w:hAnsi="Courier New"/>
+                <w:sz w:val="22"/>
+              </w:rPr>
+              <w:t>b[2]</w:t>
+            </w:r>
+          </w:p>
+        </w:tc>
+      </w:tr>
+    </w:tbl>
+    <w:p>
+      <w:pPr>
+        <w:tabs>
+          <w:tab w:val="left" w:pos="4004"/>
+        </w:tabs>
+        <w:ind w:firstLineChars="200" w:firstLine="440"/>
+        <w:rPr>
+          <w:rFonts w:ascii="Courier New" w:hAnsi="Courier New"/>
+          <w:sz w:val="22"/>
+        </w:rPr>
+      </w:pPr>
+      <w:r>
+        <w:rPr>
+          <w:rFonts w:ascii="Courier New" w:hAnsi="Courier New" w:hint="eastAsia"/>
+          <w:sz w:val="22"/>
+        </w:rPr>
+        <w:t>执行</w:t>
+      </w:r>
+      <w:proofErr w:type="spellStart"/>
+      <w:r>
+        <w:rPr>
+          <w:rFonts w:ascii="Courier New" w:hAnsi="Courier New" w:hint="eastAsia"/>
+          <w:sz w:val="22"/>
+        </w:rPr>
+        <w:t>n</w:t>
+      </w:r>
+      <w:r>
+        <w:rPr>
+          <w:rFonts w:ascii="Courier New" w:hAnsi="Courier New"/>
+          <w:sz w:val="22"/>
+        </w:rPr>
+        <w:t>p.add.outer</w:t>
+      </w:r>
+      <w:proofErr w:type="spellEnd"/>
+      <w:r>
+        <w:rPr>
+          <w:rFonts w:ascii="Courier New" w:hAnsi="Courier New"/>
+          <w:sz w:val="22"/>
+        </w:rPr>
+        <w:t>(b, a)</w:t>
+      </w:r>
+      <w:r>
+        <w:rPr>
+          <w:rFonts w:ascii="Courier New" w:hAnsi="Courier New" w:hint="eastAsia"/>
+          <w:sz w:val="22"/>
+        </w:rPr>
+        <w:t>所得数组如下：</w:t>
+      </w:r>
+    </w:p>
+    <w:tbl>
+      <w:tblPr>
+        <w:tblStyle w:val="a9"/>
+        <w:tblW w:w="0" w:type="auto"/>
+        <w:jc w:val="center"/>
+        <w:tblLook w:val="04A0" w:firstRow="1" w:lastRow="0" w:firstColumn="1" w:lastColumn="0" w:noHBand="0" w:noVBand="1"/>
+      </w:tblPr>
+      <w:tblGrid>
+        <w:gridCol w:w="1701"/>
+        <w:gridCol w:w="1701"/>
+        <w:gridCol w:w="1701"/>
+        <w:gridCol w:w="1701"/>
+      </w:tblGrid>
+      <w:tr>
+        <w:trPr>
+          <w:trHeight w:val="284"/>
+          <w:jc w:val="center"/>
+        </w:trPr>
+        <w:tc>
+          <w:tcPr>
+            <w:tcW w:w="1701" w:type="dxa"/>
+          </w:tcPr>
+          <w:p>
+            <w:pPr>
+              <w:tabs>
+                <w:tab w:val="left" w:pos="4004"/>
+              </w:tabs>
+              <w:jc w:val="center"/>
+              <w:rPr>
+                <w:rFonts w:ascii="Courier New" w:hAnsi="Courier New" w:hint="eastAsia"/>
+                <w:sz w:val="22"/>
+              </w:rPr>
+            </w:pPr>
+            <w:r>
+              <w:rPr>
+                <w:rFonts w:ascii="Courier New" w:hAnsi="Courier New" w:hint="eastAsia"/>
+                <w:sz w:val="22"/>
+              </w:rPr>
+              <w:t>b</w:t>
+            </w:r>
+            <w:r>
+              <w:rPr>
+                <w:rFonts w:ascii="Courier New" w:hAnsi="Courier New"/>
+                <w:sz w:val="22"/>
+              </w:rPr>
+              <w:t>[</w:t>
+            </w:r>
+            <w:proofErr w:type="gramStart"/>
+            <w:r>
+              <w:rPr>
+                <w:rFonts w:ascii="Courier New" w:hAnsi="Courier New"/>
+                <w:sz w:val="22"/>
+              </w:rPr>
+              <w:t>0]+</w:t>
+            </w:r>
+            <w:proofErr w:type="gramEnd"/>
+            <w:r>
+              <w:rPr>
+                <w:rFonts w:ascii="Courier New" w:hAnsi="Courier New"/>
+                <w:sz w:val="22"/>
+              </w:rPr>
+              <w:t>a[0]</w:t>
+            </w:r>
+          </w:p>
+        </w:tc>
+        <w:tc>
+          <w:tcPr>
+            <w:tcW w:w="1701" w:type="dxa"/>
+          </w:tcPr>
+          <w:p>
+            <w:pPr>
+              <w:tabs>
+                <w:tab w:val="left" w:pos="4004"/>
+              </w:tabs>
+              <w:jc w:val="center"/>
+              <w:rPr>
+                <w:rFonts w:ascii="Courier New" w:hAnsi="Courier New" w:hint="eastAsia"/>
+                <w:sz w:val="22"/>
+              </w:rPr>
+            </w:pPr>
+            <w:r>
+              <w:rPr>
+                <w:rFonts w:ascii="Courier New" w:hAnsi="Courier New"/>
+                <w:sz w:val="22"/>
+              </w:rPr>
+              <w:t>b[</w:t>
+            </w:r>
+            <w:proofErr w:type="gramStart"/>
+            <w:r>
+              <w:rPr>
+                <w:rFonts w:ascii="Courier New" w:hAnsi="Courier New"/>
+                <w:sz w:val="22"/>
+              </w:rPr>
+              <w:t>0]+</w:t>
+            </w:r>
+            <w:proofErr w:type="gramEnd"/>
+            <w:r>
+              <w:rPr>
+                <w:rFonts w:ascii="Courier New" w:hAnsi="Courier New"/>
+                <w:sz w:val="22"/>
+              </w:rPr>
+              <w:t>a[1]</w:t>
+            </w:r>
+          </w:p>
+        </w:tc>
+        <w:tc>
+          <w:tcPr>
+            <w:tcW w:w="1701" w:type="dxa"/>
+          </w:tcPr>
+          <w:p>
+            <w:pPr>
+              <w:tabs>
+                <w:tab w:val="left" w:pos="4004"/>
+              </w:tabs>
+              <w:jc w:val="center"/>
+              <w:rPr>
+                <w:rFonts w:ascii="Courier New" w:hAnsi="Courier New" w:hint="eastAsia"/>
+                <w:sz w:val="22"/>
+              </w:rPr>
+            </w:pPr>
+            <w:r>
+              <w:rPr>
+                <w:rFonts w:ascii="Courier New" w:hAnsi="Courier New"/>
+                <w:sz w:val="22"/>
+              </w:rPr>
+              <w:t>b[</w:t>
+            </w:r>
+            <w:proofErr w:type="gramStart"/>
+            <w:r>
+              <w:rPr>
+                <w:rFonts w:ascii="Courier New" w:hAnsi="Courier New"/>
+                <w:sz w:val="22"/>
+              </w:rPr>
+              <w:t>0]+</w:t>
+            </w:r>
+            <w:proofErr w:type="gramEnd"/>
+            <w:r>
+              <w:rPr>
+                <w:rFonts w:ascii="Courier New" w:hAnsi="Courier New"/>
+                <w:sz w:val="22"/>
+              </w:rPr>
+              <w:t>a[2]</w:t>
+            </w:r>
+          </w:p>
+        </w:tc>
+        <w:tc>
+          <w:tcPr>
+            <w:tcW w:w="1701" w:type="dxa"/>
+          </w:tcPr>
+          <w:p>
+            <w:pPr>
+              <w:tabs>
+                <w:tab w:val="left" w:pos="4004"/>
+              </w:tabs>
+              <w:jc w:val="center"/>
+              <w:rPr>
+                <w:rFonts w:ascii="Courier New" w:hAnsi="Courier New" w:hint="eastAsia"/>
+                <w:sz w:val="22"/>
+              </w:rPr>
+            </w:pPr>
+            <w:r>
+              <w:rPr>
+                <w:rFonts w:ascii="Courier New" w:hAnsi="Courier New" w:hint="eastAsia"/>
+                <w:sz w:val="22"/>
+              </w:rPr>
+              <w:t>b</w:t>
+            </w:r>
+            <w:r>
+              <w:rPr>
+                <w:rFonts w:ascii="Courier New" w:hAnsi="Courier New"/>
+                <w:sz w:val="22"/>
+              </w:rPr>
+              <w:t>[</w:t>
+            </w:r>
+            <w:proofErr w:type="gramStart"/>
+            <w:r>
+              <w:rPr>
+                <w:rFonts w:ascii="Courier New" w:hAnsi="Courier New"/>
+                <w:sz w:val="22"/>
+              </w:rPr>
+              <w:t>0]+</w:t>
+            </w:r>
+            <w:proofErr w:type="gramEnd"/>
+            <w:r>
+              <w:rPr>
+                <w:rFonts w:ascii="Courier New" w:hAnsi="Courier New"/>
+                <w:sz w:val="22"/>
+              </w:rPr>
+              <w:t>a[3]</w:t>
+            </w:r>
+          </w:p>
+        </w:tc>
+      </w:tr>
+      <w:tr>
+        <w:trPr>
+          <w:trHeight w:val="284"/>
+          <w:jc w:val="center"/>
+        </w:trPr>
+        <w:tc>
+          <w:tcPr>
+            <w:tcW w:w="1701" w:type="dxa"/>
+          </w:tcPr>
+          <w:p>
+            <w:pPr>
+              <w:tabs>
+                <w:tab w:val="left" w:pos="4004"/>
+              </w:tabs>
+              <w:jc w:val="center"/>
+              <w:rPr>
+                <w:rFonts w:ascii="Courier New" w:hAnsi="Courier New" w:hint="eastAsia"/>
+                <w:sz w:val="22"/>
+              </w:rPr>
+            </w:pPr>
+            <w:r>
+              <w:rPr>
+                <w:rFonts w:ascii="Courier New" w:hAnsi="Courier New"/>
+                <w:sz w:val="22"/>
+              </w:rPr>
+              <w:t>b[</w:t>
+            </w:r>
+            <w:proofErr w:type="gramStart"/>
+            <w:r>
+              <w:rPr>
+                <w:rFonts w:ascii="Courier New" w:hAnsi="Courier New"/>
+                <w:sz w:val="22"/>
+              </w:rPr>
+              <w:t>1]+</w:t>
+            </w:r>
+            <w:proofErr w:type="gramEnd"/>
+            <w:r>
+              <w:rPr>
+                <w:rFonts w:ascii="Courier New" w:hAnsi="Courier New"/>
+                <w:sz w:val="22"/>
+              </w:rPr>
+              <w:t>a[0]</w:t>
+            </w:r>
+          </w:p>
+        </w:tc>
+        <w:tc>
+          <w:tcPr>
+            <w:tcW w:w="1701" w:type="dxa"/>
+          </w:tcPr>
+          <w:p>
+            <w:pPr>
+              <w:tabs>
+                <w:tab w:val="left" w:pos="4004"/>
+              </w:tabs>
+              <w:jc w:val="center"/>
+              <w:rPr>
+                <w:rFonts w:ascii="Courier New" w:hAnsi="Courier New" w:hint="eastAsia"/>
+                <w:sz w:val="22"/>
+              </w:rPr>
+            </w:pPr>
+            <w:r>
+              <w:rPr>
+                <w:rFonts w:ascii="Courier New" w:hAnsi="Courier New"/>
+                <w:sz w:val="22"/>
+              </w:rPr>
+              <w:t>b[</w:t>
+            </w:r>
+            <w:proofErr w:type="gramStart"/>
+            <w:r>
+              <w:rPr>
+                <w:rFonts w:ascii="Courier New" w:hAnsi="Courier New"/>
+                <w:sz w:val="22"/>
+              </w:rPr>
+              <w:t>1]+</w:t>
+            </w:r>
+            <w:proofErr w:type="gramEnd"/>
+            <w:r>
+              <w:rPr>
+                <w:rFonts w:ascii="Courier New" w:hAnsi="Courier New"/>
+                <w:sz w:val="22"/>
+              </w:rPr>
+              <w:t>a[1]</w:t>
+            </w:r>
+          </w:p>
+        </w:tc>
+        <w:tc>
+          <w:tcPr>
+            <w:tcW w:w="1701" w:type="dxa"/>
+          </w:tcPr>
+          <w:p>
+            <w:pPr>
+              <w:tabs>
+                <w:tab w:val="left" w:pos="4004"/>
+              </w:tabs>
+              <w:jc w:val="center"/>
+              <w:rPr>
+                <w:rFonts w:ascii="Courier New" w:hAnsi="Courier New" w:hint="eastAsia"/>
+                <w:sz w:val="22"/>
+              </w:rPr>
+            </w:pPr>
+            <w:r>
+              <w:rPr>
+                <w:rFonts w:ascii="Courier New" w:hAnsi="Courier New"/>
+                <w:sz w:val="22"/>
+              </w:rPr>
+              <w:t>b[</w:t>
+            </w:r>
+            <w:proofErr w:type="gramStart"/>
+            <w:r>
+              <w:rPr>
+                <w:rFonts w:ascii="Courier New" w:hAnsi="Courier New"/>
+                <w:sz w:val="22"/>
+              </w:rPr>
+              <w:t>1]+</w:t>
+            </w:r>
+            <w:proofErr w:type="gramEnd"/>
+            <w:r>
+              <w:rPr>
+                <w:rFonts w:ascii="Courier New" w:hAnsi="Courier New"/>
+                <w:sz w:val="22"/>
+              </w:rPr>
+              <w:t>a[2]</w:t>
+            </w:r>
+          </w:p>
+        </w:tc>
+        <w:tc>
+          <w:tcPr>
+            <w:tcW w:w="1701" w:type="dxa"/>
+          </w:tcPr>
+          <w:p>
+            <w:pPr>
+              <w:tabs>
+                <w:tab w:val="left" w:pos="4004"/>
+              </w:tabs>
+              <w:jc w:val="center"/>
+              <w:rPr>
+                <w:rFonts w:ascii="Courier New" w:hAnsi="Courier New" w:hint="eastAsia"/>
+                <w:sz w:val="22"/>
+              </w:rPr>
+            </w:pPr>
+            <w:r>
+              <w:rPr>
+                <w:rFonts w:ascii="Courier New" w:hAnsi="Courier New" w:hint="eastAsia"/>
+                <w:sz w:val="22"/>
+              </w:rPr>
+              <w:t>b</w:t>
+            </w:r>
+            <w:r>
+              <w:rPr>
+                <w:rFonts w:ascii="Courier New" w:hAnsi="Courier New"/>
+                <w:sz w:val="22"/>
+              </w:rPr>
+              <w:t>[</w:t>
+            </w:r>
+            <w:proofErr w:type="gramStart"/>
+            <w:r>
+              <w:rPr>
+                <w:rFonts w:ascii="Courier New" w:hAnsi="Courier New"/>
+                <w:sz w:val="22"/>
+              </w:rPr>
+              <w:t>1]+</w:t>
+            </w:r>
+            <w:proofErr w:type="gramEnd"/>
+            <w:r>
+              <w:rPr>
+                <w:rFonts w:ascii="Courier New" w:hAnsi="Courier New"/>
+                <w:sz w:val="22"/>
+              </w:rPr>
+              <w:t>a[3]</w:t>
+            </w:r>
+          </w:p>
+        </w:tc>
+      </w:tr>
+      <w:tr>
+        <w:trPr>
+          <w:trHeight w:val="284"/>
+          <w:jc w:val="center"/>
+        </w:trPr>
+        <w:tc>
+          <w:tcPr>
+            <w:tcW w:w="1701" w:type="dxa"/>
+          </w:tcPr>
+          <w:p>
+            <w:pPr>
+              <w:tabs>
+                <w:tab w:val="left" w:pos="4004"/>
+              </w:tabs>
+              <w:jc w:val="center"/>
+              <w:rPr>
+                <w:rFonts w:ascii="Courier New" w:hAnsi="Courier New" w:hint="eastAsia"/>
+                <w:sz w:val="22"/>
+              </w:rPr>
+            </w:pPr>
+            <w:r>
+              <w:rPr>
+                <w:rFonts w:ascii="Courier New" w:hAnsi="Courier New"/>
+                <w:sz w:val="22"/>
+              </w:rPr>
+              <w:t>b[</w:t>
+            </w:r>
+            <w:proofErr w:type="gramStart"/>
+            <w:r>
+              <w:rPr>
+                <w:rFonts w:ascii="Courier New" w:hAnsi="Courier New"/>
+                <w:sz w:val="22"/>
+              </w:rPr>
+              <w:t>2]+</w:t>
+            </w:r>
+            <w:proofErr w:type="gramEnd"/>
+            <w:r>
+              <w:rPr>
+                <w:rFonts w:ascii="Courier New" w:hAnsi="Courier New"/>
+                <w:sz w:val="22"/>
+              </w:rPr>
+              <w:t>a[0]</w:t>
+            </w:r>
+          </w:p>
+        </w:tc>
+        <w:tc>
+          <w:tcPr>
+            <w:tcW w:w="1701" w:type="dxa"/>
+          </w:tcPr>
+          <w:p>
+            <w:pPr>
+              <w:tabs>
+                <w:tab w:val="left" w:pos="4004"/>
+              </w:tabs>
+              <w:jc w:val="center"/>
+              <w:rPr>
+                <w:rFonts w:ascii="Courier New" w:hAnsi="Courier New" w:hint="eastAsia"/>
+                <w:sz w:val="22"/>
+              </w:rPr>
+            </w:pPr>
+            <w:r>
+              <w:rPr>
+                <w:rFonts w:ascii="Courier New" w:hAnsi="Courier New"/>
+                <w:sz w:val="22"/>
+              </w:rPr>
+              <w:t>b[</w:t>
+            </w:r>
+            <w:proofErr w:type="gramStart"/>
+            <w:r>
+              <w:rPr>
+                <w:rFonts w:ascii="Courier New" w:hAnsi="Courier New"/>
+                <w:sz w:val="22"/>
+              </w:rPr>
+              <w:t>2]+</w:t>
+            </w:r>
+            <w:proofErr w:type="gramEnd"/>
+            <w:r>
+              <w:rPr>
+                <w:rFonts w:ascii="Courier New" w:hAnsi="Courier New"/>
+                <w:sz w:val="22"/>
+              </w:rPr>
+              <w:t>a[1]</w:t>
+            </w:r>
+          </w:p>
+        </w:tc>
+        <w:tc>
+          <w:tcPr>
+            <w:tcW w:w="1701" w:type="dxa"/>
+          </w:tcPr>
+          <w:p>
+            <w:pPr>
+              <w:tabs>
+                <w:tab w:val="left" w:pos="4004"/>
+              </w:tabs>
+              <w:jc w:val="center"/>
+              <w:rPr>
+                <w:rFonts w:ascii="Courier New" w:hAnsi="Courier New" w:hint="eastAsia"/>
+                <w:sz w:val="22"/>
+              </w:rPr>
+            </w:pPr>
+            <w:r>
+              <w:rPr>
+                <w:rFonts w:ascii="Courier New" w:hAnsi="Courier New"/>
+                <w:sz w:val="22"/>
+              </w:rPr>
+              <w:t>b[</w:t>
+            </w:r>
+            <w:proofErr w:type="gramStart"/>
+            <w:r>
+              <w:rPr>
+                <w:rFonts w:ascii="Courier New" w:hAnsi="Courier New"/>
+                <w:sz w:val="22"/>
+              </w:rPr>
+              <w:t>2]+</w:t>
+            </w:r>
+            <w:proofErr w:type="gramEnd"/>
+            <w:r>
+              <w:rPr>
+                <w:rFonts w:ascii="Courier New" w:hAnsi="Courier New"/>
+                <w:sz w:val="22"/>
+              </w:rPr>
+              <w:t>a[2]</w:t>
+            </w:r>
+          </w:p>
+        </w:tc>
+        <w:tc>
+          <w:tcPr>
+            <w:tcW w:w="1701" w:type="dxa"/>
+          </w:tcPr>
+          <w:p>
+            <w:pPr>
+              <w:tabs>
+                <w:tab w:val="left" w:pos="4004"/>
+              </w:tabs>
+              <w:jc w:val="center"/>
+              <w:rPr>
+                <w:rFonts w:ascii="Courier New" w:hAnsi="Courier New" w:hint="eastAsia"/>
+                <w:sz w:val="22"/>
+              </w:rPr>
+            </w:pPr>
+            <w:r>
+              <w:rPr>
+                <w:rFonts w:ascii="Courier New" w:hAnsi="Courier New" w:hint="eastAsia"/>
+                <w:sz w:val="22"/>
+              </w:rPr>
+              <w:t>b</w:t>
+            </w:r>
+            <w:r>
+              <w:rPr>
+                <w:rFonts w:ascii="Courier New" w:hAnsi="Courier New"/>
+                <w:sz w:val="22"/>
+              </w:rPr>
+              <w:t>[2]+a[3]</w:t>
+            </w:r>
+            <w:bookmarkStart w:id="0" w:name="_GoBack"/>
+            <w:bookmarkEnd w:id="0"/>
+          </w:p>
+        </w:tc>
+      </w:tr>
+    </w:tbl>
+    <w:p>
+      <w:pPr>
+        <w:tabs>
+          <w:tab w:val="left" w:pos="4004"/>
+        </w:tabs>
+        <w:ind w:firstLineChars="200" w:firstLine="440"/>
+        <w:rPr>
+          <w:rFonts w:ascii="Courier New" w:hAnsi="Courier New" w:hint="eastAsia"/>
+          <w:sz w:val="22"/>
+        </w:rPr>
+      </w:pPr>
+    </w:p>
+    <w:p>
+      <w:pPr>
+        <w:tabs>
+          <w:tab w:val="left" w:pos="4004"/>
+        </w:tabs>
+        <w:ind w:firstLineChars="200" w:firstLine="440"/>
+        <w:rPr>
+          <w:rFonts w:ascii="Courier New" w:hAnsi="Courier New"/>
           <w:sz w:val="22"/>
         </w:rPr>
       </w:pPr>
@@ -25995,7 +27506,7 @@
 </file>
 
 <file path=customXml/itemProps1.xml><?xml version="1.0" encoding="utf-8"?>
-<ds:datastoreItem xmlns:ds="http://schemas.openxmlformats.org/officeDocument/2006/customXml" ds:itemID="{EB21D699-12DE-4B7F-97FF-8F836057930B}">
+<ds:datastoreItem xmlns:ds="http://schemas.openxmlformats.org/officeDocument/2006/customXml" ds:itemID="{3DCB5C31-72CC-4D0B-9D86-D0C8B366C822}">
   <ds:schemaRefs>
     <ds:schemaRef ds:uri="http://schemas.openxmlformats.org/officeDocument/2006/bibliography"/>
   </ds:schemaRefs>

</xml_diff>

<commit_message>
Book chapter update: updating chapter 2.9.1 "transpose()"
</commit_message>
<xml_diff>
--- a/numpy/numpy.docx
+++ b/numpy/numpy.docx
@@ -24778,15 +24778,17 @@
         <w:tabs>
           <w:tab w:val="left" w:pos="4004"/>
         </w:tabs>
-        <w:ind w:firstLineChars="200" w:firstLine="440"/>
-        <w:rPr>
-          <w:rFonts w:ascii="Courier New" w:hAnsi="Courier New"/>
+        <w:ind w:firstLineChars="200" w:firstLine="442"/>
+        <w:rPr>
+          <w:rFonts w:ascii="Courier New" w:hAnsi="Courier New"/>
+          <w:b/>
           <w:sz w:val="22"/>
         </w:rPr>
       </w:pPr>
       <w:r>
         <w:rPr>
           <w:rFonts w:ascii="Courier New" w:hAnsi="Courier New" w:hint="eastAsia"/>
+          <w:b/>
           <w:sz w:val="22"/>
         </w:rPr>
         <w:lastRenderedPageBreak/>
@@ -24795,6 +24797,7 @@
       <w:r>
         <w:rPr>
           <w:rFonts w:ascii="Courier New" w:hAnsi="Courier New"/>
+          <w:b/>
           <w:sz w:val="22"/>
         </w:rPr>
         <w:t>8</w:t>
@@ -24802,6 +24805,7 @@
       <w:r>
         <w:rPr>
           <w:rFonts w:ascii="Courier New" w:hAnsi="Courier New" w:hint="eastAsia"/>
+          <w:b/>
           <w:sz w:val="22"/>
         </w:rPr>
         <w:t>.</w:t>
@@ -24809,6 +24813,7 @@
       <w:r>
         <w:rPr>
           <w:rFonts w:ascii="Courier New" w:hAnsi="Courier New"/>
+          <w:b/>
           <w:sz w:val="22"/>
         </w:rPr>
         <w:t xml:space="preserve">4 </w:t>
@@ -24818,6 +24823,7 @@
       <w:r>
         <w:rPr>
           <w:rFonts w:ascii="Courier New" w:hAnsi="Courier New" w:hint="eastAsia"/>
+          <w:b/>
           <w:sz w:val="22"/>
         </w:rPr>
         <w:t>op</w:t>
@@ -24825,6 +24831,7 @@
       <w:r>
         <w:rPr>
           <w:rFonts w:ascii="Courier New" w:hAnsi="Courier New"/>
+          <w:b/>
           <w:sz w:val="22"/>
         </w:rPr>
         <w:t>.outer</w:t>
@@ -24834,6 +24841,7 @@
       <w:r>
         <w:rPr>
           <w:rFonts w:ascii="Courier New" w:hAnsi="Courier New"/>
+          <w:b/>
           <w:sz w:val="22"/>
         </w:rPr>
         <w:t>()</w:t>
@@ -25133,7 +25141,7 @@
               </w:tabs>
               <w:jc w:val="center"/>
               <w:rPr>
-                <w:rFonts w:ascii="Courier New" w:hAnsi="Courier New" w:hint="eastAsia"/>
+                <w:rFonts w:ascii="Courier New" w:hAnsi="Courier New"/>
                 <w:sz w:val="22"/>
               </w:rPr>
             </w:pPr>
@@ -25180,7 +25188,7 @@
               </w:tabs>
               <w:jc w:val="center"/>
               <w:rPr>
-                <w:rFonts w:ascii="Courier New" w:hAnsi="Courier New" w:hint="eastAsia"/>
+                <w:rFonts w:ascii="Courier New" w:hAnsi="Courier New"/>
                 <w:sz w:val="22"/>
               </w:rPr>
             </w:pPr>
@@ -25227,7 +25235,7 @@
               </w:tabs>
               <w:jc w:val="center"/>
               <w:rPr>
-                <w:rFonts w:ascii="Courier New" w:hAnsi="Courier New" w:hint="eastAsia"/>
+                <w:rFonts w:ascii="Courier New" w:hAnsi="Courier New"/>
                 <w:sz w:val="22"/>
               </w:rPr>
             </w:pPr>
@@ -25280,7 +25288,7 @@
               </w:tabs>
               <w:jc w:val="center"/>
               <w:rPr>
-                <w:rFonts w:ascii="Courier New" w:hAnsi="Courier New" w:hint="eastAsia"/>
+                <w:rFonts w:ascii="Courier New" w:hAnsi="Courier New"/>
                 <w:sz w:val="22"/>
               </w:rPr>
             </w:pPr>
@@ -25327,7 +25335,7 @@
               </w:tabs>
               <w:jc w:val="center"/>
               <w:rPr>
-                <w:rFonts w:ascii="Courier New" w:hAnsi="Courier New" w:hint="eastAsia"/>
+                <w:rFonts w:ascii="Courier New" w:hAnsi="Courier New"/>
                 <w:sz w:val="22"/>
               </w:rPr>
             </w:pPr>
@@ -25374,7 +25382,7 @@
               </w:tabs>
               <w:jc w:val="center"/>
               <w:rPr>
-                <w:rFonts w:ascii="Courier New" w:hAnsi="Courier New" w:hint="eastAsia"/>
+                <w:rFonts w:ascii="Courier New" w:hAnsi="Courier New"/>
                 <w:sz w:val="22"/>
               </w:rPr>
             </w:pPr>
@@ -25427,7 +25435,7 @@
               </w:tabs>
               <w:jc w:val="center"/>
               <w:rPr>
-                <w:rFonts w:ascii="Courier New" w:hAnsi="Courier New" w:hint="eastAsia"/>
+                <w:rFonts w:ascii="Courier New" w:hAnsi="Courier New"/>
                 <w:sz w:val="22"/>
               </w:rPr>
             </w:pPr>
@@ -25474,7 +25482,7 @@
               </w:tabs>
               <w:jc w:val="center"/>
               <w:rPr>
-                <w:rFonts w:ascii="Courier New" w:hAnsi="Courier New" w:hint="eastAsia"/>
+                <w:rFonts w:ascii="Courier New" w:hAnsi="Courier New"/>
                 <w:sz w:val="22"/>
               </w:rPr>
             </w:pPr>
@@ -25521,7 +25529,7 @@
               </w:tabs>
               <w:jc w:val="center"/>
               <w:rPr>
-                <w:rFonts w:ascii="Courier New" w:hAnsi="Courier New" w:hint="eastAsia"/>
+                <w:rFonts w:ascii="Courier New" w:hAnsi="Courier New"/>
                 <w:sz w:val="22"/>
               </w:rPr>
             </w:pPr>
@@ -25574,7 +25582,7 @@
               </w:tabs>
               <w:jc w:val="center"/>
               <w:rPr>
-                <w:rFonts w:ascii="Courier New" w:hAnsi="Courier New" w:hint="eastAsia"/>
+                <w:rFonts w:ascii="Courier New" w:hAnsi="Courier New"/>
                 <w:sz w:val="22"/>
               </w:rPr>
             </w:pPr>
@@ -25621,7 +25629,7 @@
               </w:tabs>
               <w:jc w:val="center"/>
               <w:rPr>
-                <w:rFonts w:ascii="Courier New" w:hAnsi="Courier New" w:hint="eastAsia"/>
+                <w:rFonts w:ascii="Courier New" w:hAnsi="Courier New"/>
                 <w:sz w:val="22"/>
               </w:rPr>
             </w:pPr>
@@ -25668,7 +25676,7 @@
               </w:tabs>
               <w:jc w:val="center"/>
               <w:rPr>
-                <w:rFonts w:ascii="Courier New" w:hAnsi="Courier New" w:hint="eastAsia"/>
+                <w:rFonts w:ascii="Courier New" w:hAnsi="Courier New"/>
                 <w:sz w:val="22"/>
               </w:rPr>
             </w:pPr>
@@ -25784,7 +25792,7 @@
               </w:tabs>
               <w:jc w:val="center"/>
               <w:rPr>
-                <w:rFonts w:ascii="Courier New" w:hAnsi="Courier New" w:hint="eastAsia"/>
+                <w:rFonts w:ascii="Courier New" w:hAnsi="Courier New"/>
                 <w:sz w:val="22"/>
               </w:rPr>
             </w:pPr>
@@ -25831,7 +25839,7 @@
               </w:tabs>
               <w:jc w:val="center"/>
               <w:rPr>
-                <w:rFonts w:ascii="Courier New" w:hAnsi="Courier New" w:hint="eastAsia"/>
+                <w:rFonts w:ascii="Courier New" w:hAnsi="Courier New"/>
                 <w:sz w:val="22"/>
               </w:rPr>
             </w:pPr>
@@ -25871,7 +25879,7 @@
               </w:tabs>
               <w:jc w:val="center"/>
               <w:rPr>
-                <w:rFonts w:ascii="Courier New" w:hAnsi="Courier New" w:hint="eastAsia"/>
+                <w:rFonts w:ascii="Courier New" w:hAnsi="Courier New"/>
                 <w:sz w:val="22"/>
               </w:rPr>
             </w:pPr>
@@ -25911,7 +25919,7 @@
               </w:tabs>
               <w:jc w:val="center"/>
               <w:rPr>
-                <w:rFonts w:ascii="Courier New" w:hAnsi="Courier New" w:hint="eastAsia"/>
+                <w:rFonts w:ascii="Courier New" w:hAnsi="Courier New"/>
                 <w:sz w:val="22"/>
               </w:rPr>
             </w:pPr>
@@ -25964,7 +25972,7 @@
               </w:tabs>
               <w:jc w:val="center"/>
               <w:rPr>
-                <w:rFonts w:ascii="Courier New" w:hAnsi="Courier New" w:hint="eastAsia"/>
+                <w:rFonts w:ascii="Courier New" w:hAnsi="Courier New"/>
                 <w:sz w:val="22"/>
               </w:rPr>
             </w:pPr>
@@ -26004,7 +26012,7 @@
               </w:tabs>
               <w:jc w:val="center"/>
               <w:rPr>
-                <w:rFonts w:ascii="Courier New" w:hAnsi="Courier New" w:hint="eastAsia"/>
+                <w:rFonts w:ascii="Courier New" w:hAnsi="Courier New"/>
                 <w:sz w:val="22"/>
               </w:rPr>
             </w:pPr>
@@ -26044,7 +26052,7 @@
               </w:tabs>
               <w:jc w:val="center"/>
               <w:rPr>
-                <w:rFonts w:ascii="Courier New" w:hAnsi="Courier New" w:hint="eastAsia"/>
+                <w:rFonts w:ascii="Courier New" w:hAnsi="Courier New"/>
                 <w:sz w:val="22"/>
               </w:rPr>
             </w:pPr>
@@ -26084,7 +26092,7 @@
               </w:tabs>
               <w:jc w:val="center"/>
               <w:rPr>
-                <w:rFonts w:ascii="Courier New" w:hAnsi="Courier New" w:hint="eastAsia"/>
+                <w:rFonts w:ascii="Courier New" w:hAnsi="Courier New"/>
                 <w:sz w:val="22"/>
               </w:rPr>
             </w:pPr>
@@ -26137,7 +26145,7 @@
               </w:tabs>
               <w:jc w:val="center"/>
               <w:rPr>
-                <w:rFonts w:ascii="Courier New" w:hAnsi="Courier New" w:hint="eastAsia"/>
+                <w:rFonts w:ascii="Courier New" w:hAnsi="Courier New"/>
                 <w:sz w:val="22"/>
               </w:rPr>
             </w:pPr>
@@ -26177,7 +26185,7 @@
               </w:tabs>
               <w:jc w:val="center"/>
               <w:rPr>
-                <w:rFonts w:ascii="Courier New" w:hAnsi="Courier New" w:hint="eastAsia"/>
+                <w:rFonts w:ascii="Courier New" w:hAnsi="Courier New"/>
                 <w:sz w:val="22"/>
               </w:rPr>
             </w:pPr>
@@ -26217,7 +26225,7 @@
               </w:tabs>
               <w:jc w:val="center"/>
               <w:rPr>
-                <w:rFonts w:ascii="Courier New" w:hAnsi="Courier New" w:hint="eastAsia"/>
+                <w:rFonts w:ascii="Courier New" w:hAnsi="Courier New"/>
                 <w:sz w:val="22"/>
               </w:rPr>
             </w:pPr>
@@ -26257,7 +26265,7 @@
               </w:tabs>
               <w:jc w:val="center"/>
               <w:rPr>
-                <w:rFonts w:ascii="Courier New" w:hAnsi="Courier New" w:hint="eastAsia"/>
+                <w:rFonts w:ascii="Courier New" w:hAnsi="Courier New"/>
                 <w:sz w:val="22"/>
               </w:rPr>
             </w:pPr>
@@ -26273,10 +26281,24 @@
                 <w:rFonts w:ascii="Courier New" w:hAnsi="Courier New"/>
                 <w:sz w:val="22"/>
               </w:rPr>
-              <w:t>[2]+a[3]</w:t>
-            </w:r>
-            <w:bookmarkStart w:id="0" w:name="_GoBack"/>
-            <w:bookmarkEnd w:id="0"/>
+              <w:t>[</w:t>
+            </w:r>
+            <w:proofErr w:type="gramStart"/>
+            <w:r>
+              <w:rPr>
+                <w:rFonts w:ascii="Courier New" w:hAnsi="Courier New"/>
+                <w:sz w:val="22"/>
+              </w:rPr>
+              <w:t>2]+</w:t>
+            </w:r>
+            <w:proofErr w:type="gramEnd"/>
+            <w:r>
+              <w:rPr>
+                <w:rFonts w:ascii="Courier New" w:hAnsi="Courier New"/>
+                <w:sz w:val="22"/>
+              </w:rPr>
+              <w:t>a[3]</w:t>
+            </w:r>
           </w:p>
         </w:tc>
       </w:tr>
@@ -26288,7 +26310,7 @@
         </w:tabs>
         <w:ind w:firstLineChars="200" w:firstLine="440"/>
         <w:rPr>
-          <w:rFonts w:ascii="Courier New" w:hAnsi="Courier New" w:hint="eastAsia"/>
+          <w:rFonts w:ascii="Courier New" w:hAnsi="Courier New"/>
           <w:sz w:val="22"/>
         </w:rPr>
       </w:pPr>
@@ -26301,6 +26323,636 @@
         <w:ind w:firstLineChars="200" w:firstLine="440"/>
         <w:rPr>
           <w:rFonts w:ascii="Courier New" w:hAnsi="Courier New"/>
+          <w:sz w:val="22"/>
+        </w:rPr>
+      </w:pPr>
+    </w:p>
+    <w:p>
+      <w:pPr>
+        <w:tabs>
+          <w:tab w:val="left" w:pos="4004"/>
+        </w:tabs>
+        <w:ind w:firstLineChars="200" w:firstLine="440"/>
+        <w:rPr>
+          <w:rFonts w:ascii="Courier New" w:hAnsi="Courier New"/>
+          <w:sz w:val="22"/>
+        </w:rPr>
+      </w:pPr>
+      <w:r>
+        <w:rPr>
+          <w:rFonts w:ascii="Courier New" w:hAnsi="Courier New" w:hint="eastAsia"/>
+          <w:sz w:val="22"/>
+        </w:rPr>
+        <w:t>2</w:t>
+      </w:r>
+      <w:r>
+        <w:rPr>
+          <w:rFonts w:ascii="Courier New" w:hAnsi="Courier New" w:hint="eastAsia"/>
+          <w:sz w:val="22"/>
+        </w:rPr>
+        <w:t>．</w:t>
+      </w:r>
+      <w:r>
+        <w:rPr>
+          <w:rFonts w:ascii="Courier New" w:hAnsi="Courier New" w:hint="eastAsia"/>
+          <w:sz w:val="22"/>
+        </w:rPr>
+        <w:t>9</w:t>
+      </w:r>
+      <w:r>
+        <w:rPr>
+          <w:rFonts w:ascii="Courier New" w:hAnsi="Courier New"/>
+          <w:sz w:val="22"/>
+        </w:rPr>
+        <w:t xml:space="preserve"> </w:t>
+      </w:r>
+      <w:r>
+        <w:rPr>
+          <w:rFonts w:ascii="Courier New" w:hAnsi="Courier New" w:hint="eastAsia"/>
+          <w:sz w:val="22"/>
+        </w:rPr>
+        <w:t>数组结构操作</w:t>
+      </w:r>
+      <w:r>
+        <w:rPr>
+          <w:rFonts w:ascii="Courier New" w:hAnsi="Courier New" w:hint="eastAsia"/>
+          <w:sz w:val="22"/>
+        </w:rPr>
+        <w:t>方法</w:t>
+      </w:r>
+    </w:p>
+    <w:p>
+      <w:pPr>
+        <w:tabs>
+          <w:tab w:val="left" w:pos="4004"/>
+        </w:tabs>
+        <w:ind w:firstLineChars="200" w:firstLine="440"/>
+        <w:rPr>
+          <w:rFonts w:ascii="Courier New" w:hAnsi="Courier New" w:hint="eastAsia"/>
+          <w:sz w:val="22"/>
+        </w:rPr>
+      </w:pPr>
+      <w:r>
+        <w:rPr>
+          <w:rFonts w:ascii="Courier New" w:hAnsi="Courier New" w:hint="eastAsia"/>
+          <w:sz w:val="22"/>
+        </w:rPr>
+        <w:t>本节将介绍</w:t>
+      </w:r>
+      <w:r>
+        <w:rPr>
+          <w:rFonts w:ascii="Courier New" w:hAnsi="Courier New" w:hint="eastAsia"/>
+          <w:sz w:val="22"/>
+        </w:rPr>
+        <w:t>几个</w:t>
+      </w:r>
+      <w:r>
+        <w:rPr>
+          <w:rFonts w:ascii="Courier New" w:hAnsi="Courier New" w:hint="eastAsia"/>
+          <w:sz w:val="22"/>
+        </w:rPr>
+        <w:t>常用的数组结构操作</w:t>
+      </w:r>
+      <w:r>
+        <w:rPr>
+          <w:rFonts w:ascii="Courier New" w:hAnsi="Courier New" w:hint="eastAsia"/>
+          <w:sz w:val="22"/>
+        </w:rPr>
+        <w:t>方法</w:t>
+      </w:r>
+      <w:r>
+        <w:rPr>
+          <w:rFonts w:ascii="Courier New" w:hAnsi="Courier New" w:hint="eastAsia"/>
+          <w:sz w:val="22"/>
+        </w:rPr>
+        <w:t>。这些</w:t>
+      </w:r>
+      <w:r>
+        <w:rPr>
+          <w:rFonts w:ascii="Courier New" w:hAnsi="Courier New" w:hint="eastAsia"/>
+          <w:sz w:val="22"/>
+        </w:rPr>
+        <w:t>方法</w:t>
+      </w:r>
+      <w:r>
+        <w:rPr>
+          <w:rFonts w:ascii="Courier New" w:hAnsi="Courier New" w:hint="eastAsia"/>
+          <w:sz w:val="22"/>
+        </w:rPr>
+        <w:t>仅对数组的结构进行修改，而不改变数组内存储的数据。</w:t>
+      </w:r>
+      <w:r>
+        <w:rPr>
+          <w:rFonts w:ascii="Courier New" w:hAnsi="Courier New" w:hint="eastAsia"/>
+          <w:sz w:val="22"/>
+        </w:rPr>
+        <w:t>进行这类操作不需要复制内存中的数据。</w:t>
+      </w:r>
+    </w:p>
+    <w:p>
+      <w:pPr>
+        <w:tabs>
+          <w:tab w:val="left" w:pos="4004"/>
+        </w:tabs>
+        <w:ind w:firstLineChars="200" w:firstLine="442"/>
+        <w:rPr>
+          <w:rFonts w:ascii="Courier New" w:hAnsi="Courier New"/>
+          <w:b/>
+          <w:sz w:val="22"/>
+        </w:rPr>
+      </w:pPr>
+      <w:r>
+        <w:rPr>
+          <w:rFonts w:ascii="Courier New" w:hAnsi="Courier New" w:hint="eastAsia"/>
+          <w:b/>
+          <w:sz w:val="22"/>
+        </w:rPr>
+        <w:t>2.</w:t>
+      </w:r>
+      <w:r>
+        <w:rPr>
+          <w:rFonts w:ascii="Courier New" w:hAnsi="Courier New"/>
+          <w:b/>
+          <w:sz w:val="22"/>
+        </w:rPr>
+        <w:t>9</w:t>
+      </w:r>
+      <w:r>
+        <w:rPr>
+          <w:rFonts w:ascii="Courier New" w:hAnsi="Courier New" w:hint="eastAsia"/>
+          <w:b/>
+          <w:sz w:val="22"/>
+        </w:rPr>
+        <w:t>.</w:t>
+      </w:r>
+      <w:r>
+        <w:rPr>
+          <w:rFonts w:ascii="Courier New" w:hAnsi="Courier New"/>
+          <w:b/>
+          <w:sz w:val="22"/>
+        </w:rPr>
+        <w:t xml:space="preserve">1 </w:t>
+      </w:r>
+      <w:r>
+        <w:rPr>
+          <w:rFonts w:ascii="Courier New" w:hAnsi="Courier New" w:hint="eastAsia"/>
+          <w:b/>
+          <w:sz w:val="22"/>
+        </w:rPr>
+        <w:t>transpose</w:t>
+      </w:r>
+      <w:r>
+        <w:rPr>
+          <w:rFonts w:ascii="Courier New" w:hAnsi="Courier New"/>
+          <w:b/>
+          <w:sz w:val="22"/>
+        </w:rPr>
+        <w:t>()</w:t>
+      </w:r>
+      <w:r>
+        <w:rPr>
+          <w:rFonts w:ascii="Courier New" w:hAnsi="Courier New" w:hint="eastAsia"/>
+          <w:b/>
+          <w:sz w:val="22"/>
+        </w:rPr>
+        <w:t>方法</w:t>
+      </w:r>
+    </w:p>
+    <w:p>
+      <w:pPr>
+        <w:tabs>
+          <w:tab w:val="left" w:pos="4004"/>
+        </w:tabs>
+        <w:ind w:firstLineChars="200" w:firstLine="440"/>
+        <w:rPr>
+          <w:rFonts w:ascii="Courier New" w:hAnsi="Courier New"/>
+          <w:sz w:val="22"/>
+        </w:rPr>
+      </w:pPr>
+      <w:r>
+        <w:rPr>
+          <w:rFonts w:ascii="Courier New" w:hAnsi="Courier New" w:hint="eastAsia"/>
+          <w:sz w:val="22"/>
+        </w:rPr>
+        <w:t>transpose(</w:t>
+      </w:r>
+      <w:r>
+        <w:rPr>
+          <w:rFonts w:ascii="Courier New" w:hAnsi="Courier New"/>
+          <w:sz w:val="22"/>
+        </w:rPr>
+        <w:t>)</w:t>
+      </w:r>
+      <w:r>
+        <w:rPr>
+          <w:rFonts w:ascii="Courier New" w:hAnsi="Courier New" w:hint="eastAsia"/>
+          <w:sz w:val="22"/>
+        </w:rPr>
+        <w:t>方法，顾名思义</w:t>
+      </w:r>
+      <w:r>
+        <w:rPr>
+          <w:rFonts w:ascii="Courier New" w:hAnsi="Courier New" w:hint="eastAsia"/>
+          <w:sz w:val="22"/>
+        </w:rPr>
+        <w:t>，将会返回当前</w:t>
+      </w:r>
+      <w:r>
+        <w:rPr>
+          <w:rFonts w:ascii="Courier New" w:hAnsi="Courier New" w:hint="eastAsia"/>
+          <w:sz w:val="22"/>
+        </w:rPr>
+        <w:t>数组</w:t>
+      </w:r>
+      <w:r>
+        <w:rPr>
+          <w:rFonts w:ascii="Courier New" w:hAnsi="Courier New" w:hint="eastAsia"/>
+          <w:sz w:val="22"/>
+        </w:rPr>
+        <w:t>的一个转置</w:t>
+      </w:r>
+      <w:r>
+        <w:rPr>
+          <w:rFonts w:ascii="Courier New" w:hAnsi="Courier New" w:hint="eastAsia"/>
+          <w:sz w:val="22"/>
+        </w:rPr>
+        <w:t>数组</w:t>
+      </w:r>
+      <w:r>
+        <w:rPr>
+          <w:rFonts w:ascii="Courier New" w:hAnsi="Courier New" w:hint="eastAsia"/>
+          <w:sz w:val="22"/>
+        </w:rPr>
+        <w:t>。下面给出一个</w:t>
+      </w:r>
+      <w:r>
+        <w:rPr>
+          <w:rFonts w:ascii="Courier New" w:hAnsi="Courier New" w:hint="eastAsia"/>
+          <w:sz w:val="22"/>
+        </w:rPr>
+        <w:t>t</w:t>
+      </w:r>
+      <w:r>
+        <w:rPr>
+          <w:rFonts w:ascii="Courier New" w:hAnsi="Courier New"/>
+          <w:sz w:val="22"/>
+        </w:rPr>
+        <w:t>ranspose()</w:t>
+      </w:r>
+      <w:r>
+        <w:rPr>
+          <w:rFonts w:ascii="Courier New" w:hAnsi="Courier New" w:hint="eastAsia"/>
+          <w:sz w:val="22"/>
+        </w:rPr>
+        <w:t>方法的应用实例：</w:t>
+      </w:r>
+    </w:p>
+    <w:tbl>
+      <w:tblPr>
+        <w:tblStyle w:val="a9"/>
+        <w:tblW w:w="0" w:type="auto"/>
+        <w:tblLook w:val="04A0" w:firstRow="1" w:lastRow="0" w:firstColumn="1" w:lastColumn="0" w:noHBand="0" w:noVBand="1"/>
+      </w:tblPr>
+      <w:tblGrid>
+        <w:gridCol w:w="8522"/>
+      </w:tblGrid>
+      <w:tr>
+        <w:tc>
+          <w:tcPr>
+            <w:tcW w:w="8522" w:type="dxa"/>
+          </w:tcPr>
+          <w:p>
+            <w:pPr>
+              <w:tabs>
+                <w:tab w:val="left" w:pos="4004"/>
+              </w:tabs>
+              <w:rPr>
+                <w:rFonts w:ascii="Courier New" w:hAnsi="Courier New"/>
+                <w:sz w:val="22"/>
+              </w:rPr>
+            </w:pPr>
+            <w:r>
+              <w:rPr>
+                <w:rFonts w:ascii="Courier New" w:hAnsi="Courier New"/>
+                <w:sz w:val="22"/>
+              </w:rPr>
+              <w:t xml:space="preserve">&gt;&gt;&gt; a = </w:t>
+            </w:r>
+            <w:proofErr w:type="spellStart"/>
+            <w:proofErr w:type="gramStart"/>
+            <w:r>
+              <w:rPr>
+                <w:rFonts w:ascii="Courier New" w:hAnsi="Courier New"/>
+                <w:sz w:val="22"/>
+              </w:rPr>
+              <w:t>np.array</w:t>
+            </w:r>
+            <w:proofErr w:type="spellEnd"/>
+            <w:proofErr w:type="gramEnd"/>
+            <w:r>
+              <w:rPr>
+                <w:rFonts w:ascii="Courier New" w:hAnsi="Courier New"/>
+                <w:sz w:val="22"/>
+              </w:rPr>
+              <w:t>([[0, 1, 2], [3, 4, 5]])</w:t>
+            </w:r>
+          </w:p>
+          <w:p>
+            <w:pPr>
+              <w:tabs>
+                <w:tab w:val="left" w:pos="4004"/>
+              </w:tabs>
+              <w:rPr>
+                <w:rFonts w:ascii="Courier New" w:hAnsi="Courier New"/>
+                <w:sz w:val="22"/>
+              </w:rPr>
+            </w:pPr>
+            <w:r>
+              <w:rPr>
+                <w:rFonts w:ascii="Courier New" w:hAnsi="Courier New"/>
+                <w:sz w:val="22"/>
+              </w:rPr>
+              <w:t xml:space="preserve">&gt;&gt;&gt; </w:t>
+            </w:r>
+            <w:proofErr w:type="spellStart"/>
+            <w:r>
+              <w:rPr>
+                <w:rFonts w:ascii="Courier New" w:hAnsi="Courier New"/>
+                <w:sz w:val="22"/>
+              </w:rPr>
+              <w:t>a.shape</w:t>
+            </w:r>
+            <w:proofErr w:type="spellEnd"/>
+            <w:r>
+              <w:rPr>
+                <w:rFonts w:ascii="Courier New" w:hAnsi="Courier New"/>
+                <w:sz w:val="22"/>
+              </w:rPr>
+              <w:t xml:space="preserve">                  </w:t>
+            </w:r>
+            <w:r>
+              <w:rPr>
+                <w:rFonts w:ascii="Courier New" w:hAnsi="Courier New" w:hint="eastAsia"/>
+                <w:sz w:val="22"/>
+              </w:rPr>
+              <w:t>#</w:t>
+            </w:r>
+            <w:r>
+              <w:rPr>
+                <w:rFonts w:ascii="Courier New" w:hAnsi="Courier New"/>
+                <w:sz w:val="22"/>
+              </w:rPr>
+              <w:t xml:space="preserve"> </w:t>
+            </w:r>
+            <w:r>
+              <w:rPr>
+                <w:rFonts w:ascii="Courier New" w:hAnsi="Courier New" w:hint="eastAsia"/>
+                <w:sz w:val="22"/>
+              </w:rPr>
+              <w:t>转置前数组形状</w:t>
+            </w:r>
+          </w:p>
+          <w:p>
+            <w:pPr>
+              <w:tabs>
+                <w:tab w:val="left" w:pos="4004"/>
+              </w:tabs>
+              <w:rPr>
+                <w:rFonts w:ascii="Courier New" w:hAnsi="Courier New"/>
+                <w:sz w:val="22"/>
+              </w:rPr>
+            </w:pPr>
+            <w:r>
+              <w:rPr>
+                <w:rFonts w:ascii="Courier New" w:hAnsi="Courier New"/>
+                <w:sz w:val="22"/>
+              </w:rPr>
+              <w:t>(2, 3)</w:t>
+            </w:r>
+          </w:p>
+          <w:p>
+            <w:pPr>
+              <w:tabs>
+                <w:tab w:val="left" w:pos="4004"/>
+              </w:tabs>
+              <w:rPr>
+                <w:rFonts w:ascii="Courier New" w:hAnsi="Courier New"/>
+                <w:sz w:val="22"/>
+              </w:rPr>
+            </w:pPr>
+            <w:r>
+              <w:rPr>
+                <w:rFonts w:ascii="Courier New" w:hAnsi="Courier New"/>
+                <w:sz w:val="22"/>
+              </w:rPr>
+              <w:t xml:space="preserve">&gt;&gt;&gt; </w:t>
+            </w:r>
+            <w:proofErr w:type="spellStart"/>
+            <w:proofErr w:type="gramStart"/>
+            <w:r>
+              <w:rPr>
+                <w:rFonts w:ascii="Courier New" w:hAnsi="Courier New"/>
+                <w:sz w:val="22"/>
+              </w:rPr>
+              <w:t>a.transpose</w:t>
+            </w:r>
+            <w:proofErr w:type="spellEnd"/>
+            <w:proofErr w:type="gramEnd"/>
+            <w:r>
+              <w:rPr>
+                <w:rFonts w:ascii="Courier New" w:hAnsi="Courier New"/>
+                <w:sz w:val="22"/>
+              </w:rPr>
+              <w:t>()</w:t>
+            </w:r>
+          </w:p>
+          <w:p>
+            <w:pPr>
+              <w:tabs>
+                <w:tab w:val="left" w:pos="4004"/>
+              </w:tabs>
+              <w:rPr>
+                <w:rFonts w:ascii="Courier New" w:hAnsi="Courier New"/>
+                <w:sz w:val="22"/>
+              </w:rPr>
+            </w:pPr>
+            <w:proofErr w:type="gramStart"/>
+            <w:r>
+              <w:rPr>
+                <w:rFonts w:ascii="Courier New" w:hAnsi="Courier New"/>
+                <w:sz w:val="22"/>
+              </w:rPr>
+              <w:t>array(</w:t>
+            </w:r>
+            <w:proofErr w:type="gramEnd"/>
+            <w:r>
+              <w:rPr>
+                <w:rFonts w:ascii="Courier New" w:hAnsi="Courier New"/>
+                <w:sz w:val="22"/>
+              </w:rPr>
+              <w:t>[[0, 3],</w:t>
+            </w:r>
+          </w:p>
+          <w:p>
+            <w:pPr>
+              <w:tabs>
+                <w:tab w:val="left" w:pos="4004"/>
+              </w:tabs>
+              <w:rPr>
+                <w:rFonts w:ascii="Courier New" w:hAnsi="Courier New"/>
+                <w:sz w:val="22"/>
+              </w:rPr>
+            </w:pPr>
+            <w:r>
+              <w:rPr>
+                <w:rFonts w:ascii="Courier New" w:hAnsi="Courier New"/>
+                <w:sz w:val="22"/>
+              </w:rPr>
+              <w:t xml:space="preserve">       [1, 4],</w:t>
+            </w:r>
+          </w:p>
+          <w:p>
+            <w:pPr>
+              <w:tabs>
+                <w:tab w:val="left" w:pos="4004"/>
+              </w:tabs>
+              <w:rPr>
+                <w:rFonts w:ascii="Courier New" w:hAnsi="Courier New"/>
+                <w:sz w:val="22"/>
+              </w:rPr>
+            </w:pPr>
+            <w:r>
+              <w:rPr>
+                <w:rFonts w:ascii="Courier New" w:hAnsi="Courier New"/>
+                <w:sz w:val="22"/>
+              </w:rPr>
+              <w:t xml:space="preserve">       [2, 5]])</w:t>
+            </w:r>
+          </w:p>
+          <w:p>
+            <w:pPr>
+              <w:tabs>
+                <w:tab w:val="left" w:pos="4004"/>
+              </w:tabs>
+              <w:rPr>
+                <w:rFonts w:ascii="Courier New" w:hAnsi="Courier New" w:hint="eastAsia"/>
+                <w:sz w:val="22"/>
+              </w:rPr>
+            </w:pPr>
+            <w:r>
+              <w:rPr>
+                <w:rFonts w:ascii="Courier New" w:hAnsi="Courier New"/>
+                <w:sz w:val="22"/>
+              </w:rPr>
+              <w:t xml:space="preserve">&gt;&gt;&gt; </w:t>
+            </w:r>
+            <w:proofErr w:type="spellStart"/>
+            <w:r>
+              <w:rPr>
+                <w:rFonts w:ascii="Courier New" w:hAnsi="Courier New"/>
+                <w:sz w:val="22"/>
+              </w:rPr>
+              <w:t>a.transpose</w:t>
+            </w:r>
+            <w:proofErr w:type="spellEnd"/>
+            <w:r>
+              <w:rPr>
+                <w:rFonts w:ascii="Courier New" w:hAnsi="Courier New"/>
+                <w:sz w:val="22"/>
+              </w:rPr>
+              <w:t>().shape</w:t>
+            </w:r>
+            <w:r>
+              <w:rPr>
+                <w:rFonts w:ascii="Courier New" w:hAnsi="Courier New"/>
+                <w:sz w:val="22"/>
+              </w:rPr>
+              <w:t xml:space="preserve">    </w:t>
+            </w:r>
+            <w:r>
+              <w:rPr>
+                <w:rFonts w:ascii="Courier New" w:hAnsi="Courier New" w:hint="eastAsia"/>
+                <w:sz w:val="22"/>
+              </w:rPr>
+              <w:t>#</w:t>
+            </w:r>
+            <w:r>
+              <w:rPr>
+                <w:rFonts w:ascii="Courier New" w:hAnsi="Courier New"/>
+                <w:sz w:val="22"/>
+              </w:rPr>
+              <w:t xml:space="preserve"> </w:t>
+            </w:r>
+            <w:r>
+              <w:rPr>
+                <w:rFonts w:ascii="Courier New" w:hAnsi="Courier New" w:hint="eastAsia"/>
+                <w:sz w:val="22"/>
+              </w:rPr>
+              <w:t>转置数组</w:t>
+            </w:r>
+            <w:r>
+              <w:rPr>
+                <w:rFonts w:ascii="Courier New" w:hAnsi="Courier New" w:hint="eastAsia"/>
+                <w:sz w:val="22"/>
+              </w:rPr>
+              <w:t>形状</w:t>
+            </w:r>
+          </w:p>
+          <w:p>
+            <w:pPr>
+              <w:tabs>
+                <w:tab w:val="left" w:pos="4004"/>
+              </w:tabs>
+              <w:rPr>
+                <w:rFonts w:ascii="Courier New" w:hAnsi="Courier New"/>
+                <w:sz w:val="22"/>
+              </w:rPr>
+            </w:pPr>
+            <w:r>
+              <w:rPr>
+                <w:rFonts w:ascii="Courier New" w:hAnsi="Courier New"/>
+                <w:sz w:val="22"/>
+              </w:rPr>
+              <w:t>(3, 2)</w:t>
+            </w:r>
+          </w:p>
+        </w:tc>
+      </w:tr>
+    </w:tbl>
+    <w:p>
+      <w:pPr>
+        <w:tabs>
+          <w:tab w:val="left" w:pos="4004"/>
+        </w:tabs>
+        <w:ind w:firstLineChars="200" w:firstLine="440"/>
+        <w:rPr>
+          <w:rFonts w:ascii="Courier New" w:hAnsi="Courier New"/>
+          <w:sz w:val="22"/>
+        </w:rPr>
+      </w:pPr>
+      <w:bookmarkStart w:id="0" w:name="_GoBack"/>
+      <w:bookmarkEnd w:id="0"/>
+    </w:p>
+    <w:p>
+      <w:pPr>
+        <w:tabs>
+          <w:tab w:val="left" w:pos="4004"/>
+        </w:tabs>
+        <w:ind w:firstLineChars="200" w:firstLine="440"/>
+        <w:rPr>
+          <w:rFonts w:ascii="Courier New" w:hAnsi="Courier New" w:hint="eastAsia"/>
+          <w:sz w:val="22"/>
+        </w:rPr>
+      </w:pPr>
+    </w:p>
+    <w:p>
+      <w:pPr>
+        <w:tabs>
+          <w:tab w:val="left" w:pos="4004"/>
+        </w:tabs>
+        <w:ind w:firstLineChars="200" w:firstLine="440"/>
+        <w:rPr>
+          <w:rFonts w:ascii="Courier New" w:hAnsi="Courier New" w:hint="eastAsia"/>
           <w:sz w:val="22"/>
         </w:rPr>
       </w:pPr>
@@ -27506,7 +28158,7 @@
 </file>
 
 <file path=customXml/itemProps1.xml><?xml version="1.0" encoding="utf-8"?>
-<ds:datastoreItem xmlns:ds="http://schemas.openxmlformats.org/officeDocument/2006/customXml" ds:itemID="{3DCB5C31-72CC-4D0B-9D86-D0C8B366C822}">
+<ds:datastoreItem xmlns:ds="http://schemas.openxmlformats.org/officeDocument/2006/customXml" ds:itemID="{24B77414-8FDB-4DD6-8616-E521838FF28F}">
   <ds:schemaRefs>
     <ds:schemaRef ds:uri="http://schemas.openxmlformats.org/officeDocument/2006/bibliography"/>
   </ds:schemaRefs>

</xml_diff>

<commit_message>
Book chapter update: updating chapter 2.9.2 "reshape()"
</commit_message>
<xml_diff>
--- a/numpy/numpy.docx
+++ b/numpy/numpy.docx
@@ -26388,7 +26388,7 @@
         </w:tabs>
         <w:ind w:firstLineChars="200" w:firstLine="440"/>
         <w:rPr>
-          <w:rFonts w:ascii="Courier New" w:hAnsi="Courier New" w:hint="eastAsia"/>
+          <w:rFonts w:ascii="Courier New" w:hAnsi="Courier New"/>
           <w:sz w:val="22"/>
         </w:rPr>
       </w:pPr>
@@ -26448,6 +26448,18 @@
         </w:rPr>
         <w:t>进行这类操作不需要复制内存中的数据。</w:t>
       </w:r>
+    </w:p>
+    <w:p>
+      <w:pPr>
+        <w:tabs>
+          <w:tab w:val="left" w:pos="4004"/>
+        </w:tabs>
+        <w:ind w:firstLineChars="200" w:firstLine="440"/>
+        <w:rPr>
+          <w:rFonts w:ascii="Courier New" w:hAnsi="Courier New" w:hint="eastAsia"/>
+          <w:sz w:val="22"/>
+        </w:rPr>
+      </w:pPr>
     </w:p>
     <w:p>
       <w:pPr>
@@ -26930,6 +26942,479 @@
           <w:sz w:val="22"/>
         </w:rPr>
       </w:pPr>
+    </w:p>
+    <w:p>
+      <w:pPr>
+        <w:tabs>
+          <w:tab w:val="left" w:pos="4004"/>
+        </w:tabs>
+        <w:ind w:firstLineChars="200" w:firstLine="442"/>
+        <w:rPr>
+          <w:rFonts w:ascii="Courier New" w:hAnsi="Courier New"/>
+          <w:b/>
+          <w:sz w:val="22"/>
+        </w:rPr>
+      </w:pPr>
+      <w:r>
+        <w:rPr>
+          <w:rFonts w:ascii="Courier New" w:hAnsi="Courier New" w:hint="eastAsia"/>
+          <w:b/>
+          <w:sz w:val="22"/>
+        </w:rPr>
+        <w:t>2.</w:t>
+      </w:r>
+      <w:r>
+        <w:rPr>
+          <w:rFonts w:ascii="Courier New" w:hAnsi="Courier New"/>
+          <w:b/>
+          <w:sz w:val="22"/>
+        </w:rPr>
+        <w:t>9</w:t>
+      </w:r>
+      <w:r>
+        <w:rPr>
+          <w:rFonts w:ascii="Courier New" w:hAnsi="Courier New" w:hint="eastAsia"/>
+          <w:b/>
+          <w:sz w:val="22"/>
+        </w:rPr>
+        <w:t>.</w:t>
+      </w:r>
+      <w:r>
+        <w:rPr>
+          <w:rFonts w:ascii="Courier New" w:hAnsi="Courier New"/>
+          <w:b/>
+          <w:sz w:val="22"/>
+        </w:rPr>
+        <w:t xml:space="preserve">2 </w:t>
+      </w:r>
+      <w:r>
+        <w:rPr>
+          <w:rFonts w:ascii="Courier New" w:hAnsi="Courier New"/>
+          <w:b/>
+          <w:sz w:val="22"/>
+        </w:rPr>
+        <w:t>reshape()</w:t>
+      </w:r>
+      <w:r>
+        <w:rPr>
+          <w:rFonts w:ascii="Courier New" w:hAnsi="Courier New" w:hint="eastAsia"/>
+          <w:b/>
+          <w:sz w:val="22"/>
+        </w:rPr>
+        <w:t>方法</w:t>
+      </w:r>
+    </w:p>
+    <w:p>
+      <w:pPr>
+        <w:tabs>
+          <w:tab w:val="left" w:pos="4004"/>
+        </w:tabs>
+        <w:ind w:firstLineChars="200" w:firstLine="440"/>
+        <w:rPr>
+          <w:rFonts w:ascii="Courier New" w:hAnsi="Courier New"/>
+          <w:sz w:val="22"/>
+        </w:rPr>
+      </w:pPr>
+      <w:r>
+        <w:rPr>
+          <w:rFonts w:ascii="Courier New" w:hAnsi="Courier New" w:hint="eastAsia"/>
+          <w:sz w:val="22"/>
+        </w:rPr>
+        <w:t>r</w:t>
+      </w:r>
+      <w:r>
+        <w:rPr>
+          <w:rFonts w:ascii="Courier New" w:hAnsi="Courier New"/>
+          <w:sz w:val="22"/>
+        </w:rPr>
+        <w:t>eshape()</w:t>
+      </w:r>
+      <w:r>
+        <w:rPr>
+          <w:rFonts w:ascii="Courier New" w:hAnsi="Courier New" w:hint="eastAsia"/>
+          <w:sz w:val="22"/>
+        </w:rPr>
+        <w:t>方法可以在不改变数组内数据的情况下按照给定的参数改变原数组的形状：</w:t>
+      </w:r>
+    </w:p>
+    <w:tbl>
+      <w:tblPr>
+        <w:tblStyle w:val="a9"/>
+        <w:tblW w:w="0" w:type="auto"/>
+        <w:tblLook w:val="04A0" w:firstRow="1" w:lastRow="0" w:firstColumn="1" w:lastColumn="0" w:noHBand="0" w:noVBand="1"/>
+      </w:tblPr>
+      <w:tblGrid>
+        <w:gridCol w:w="8522"/>
+      </w:tblGrid>
+      <w:tr>
+        <w:tc>
+          <w:tcPr>
+            <w:tcW w:w="8522" w:type="dxa"/>
+          </w:tcPr>
+          <w:p>
+            <w:pPr>
+              <w:tabs>
+                <w:tab w:val="left" w:pos="4004"/>
+              </w:tabs>
+              <w:rPr>
+                <w:rFonts w:ascii="Courier New" w:hAnsi="Courier New"/>
+                <w:sz w:val="22"/>
+              </w:rPr>
+            </w:pPr>
+            <w:r>
+              <w:rPr>
+                <w:rFonts w:ascii="Courier New" w:hAnsi="Courier New"/>
+                <w:sz w:val="22"/>
+              </w:rPr>
+              <w:t xml:space="preserve">&gt;&gt;&gt; a = </w:t>
+            </w:r>
+            <w:proofErr w:type="spellStart"/>
+            <w:proofErr w:type="gramStart"/>
+            <w:r>
+              <w:rPr>
+                <w:rFonts w:ascii="Courier New" w:hAnsi="Courier New"/>
+                <w:sz w:val="22"/>
+              </w:rPr>
+              <w:t>np.array</w:t>
+            </w:r>
+            <w:proofErr w:type="spellEnd"/>
+            <w:proofErr w:type="gramEnd"/>
+            <w:r>
+              <w:rPr>
+                <w:rFonts w:ascii="Courier New" w:hAnsi="Courier New"/>
+                <w:sz w:val="22"/>
+              </w:rPr>
+              <w:t>([[0, 1, 2], [3, 4, 5]])</w:t>
+            </w:r>
+          </w:p>
+          <w:p>
+            <w:pPr>
+              <w:tabs>
+                <w:tab w:val="left" w:pos="4004"/>
+              </w:tabs>
+              <w:rPr>
+                <w:rFonts w:ascii="Courier New" w:hAnsi="Courier New"/>
+                <w:sz w:val="22"/>
+              </w:rPr>
+            </w:pPr>
+            <w:r>
+              <w:rPr>
+                <w:rFonts w:ascii="Courier New" w:hAnsi="Courier New"/>
+                <w:sz w:val="22"/>
+              </w:rPr>
+              <w:t xml:space="preserve">&gt;&gt;&gt; </w:t>
+            </w:r>
+            <w:proofErr w:type="spellStart"/>
+            <w:r>
+              <w:rPr>
+                <w:rFonts w:ascii="Courier New" w:hAnsi="Courier New"/>
+                <w:sz w:val="22"/>
+              </w:rPr>
+              <w:t>a.reshape</w:t>
+            </w:r>
+            <w:proofErr w:type="spellEnd"/>
+            <w:r>
+              <w:rPr>
+                <w:rFonts w:ascii="Courier New" w:hAnsi="Courier New"/>
+                <w:sz w:val="22"/>
+              </w:rPr>
+              <w:t>(3, 2)</w:t>
+            </w:r>
+            <w:r>
+              <w:rPr>
+                <w:rFonts w:ascii="Courier New" w:hAnsi="Courier New"/>
+                <w:sz w:val="22"/>
+              </w:rPr>
+              <w:t xml:space="preserve">                   </w:t>
+            </w:r>
+            <w:r>
+              <w:rPr>
+                <w:rFonts w:ascii="Courier New" w:hAnsi="Courier New" w:hint="eastAsia"/>
+                <w:sz w:val="22"/>
+              </w:rPr>
+              <w:t>#</w:t>
+            </w:r>
+            <w:r>
+              <w:rPr>
+                <w:rFonts w:ascii="Courier New" w:hAnsi="Courier New"/>
+                <w:sz w:val="22"/>
+              </w:rPr>
+              <w:t xml:space="preserve"> </w:t>
+            </w:r>
+            <w:r>
+              <w:rPr>
+                <w:rFonts w:ascii="Courier New" w:hAnsi="Courier New" w:hint="eastAsia"/>
+                <w:sz w:val="22"/>
+              </w:rPr>
+              <w:t>返回一个指定形状的新数组</w:t>
+            </w:r>
+          </w:p>
+          <w:p>
+            <w:pPr>
+              <w:tabs>
+                <w:tab w:val="left" w:pos="4004"/>
+              </w:tabs>
+              <w:rPr>
+                <w:rFonts w:ascii="Courier New" w:hAnsi="Courier New"/>
+                <w:sz w:val="22"/>
+              </w:rPr>
+            </w:pPr>
+            <w:proofErr w:type="gramStart"/>
+            <w:r>
+              <w:rPr>
+                <w:rFonts w:ascii="Courier New" w:hAnsi="Courier New"/>
+                <w:sz w:val="22"/>
+              </w:rPr>
+              <w:t>array(</w:t>
+            </w:r>
+            <w:proofErr w:type="gramEnd"/>
+            <w:r>
+              <w:rPr>
+                <w:rFonts w:ascii="Courier New" w:hAnsi="Courier New"/>
+                <w:sz w:val="22"/>
+              </w:rPr>
+              <w:t>[[0, 1],</w:t>
+            </w:r>
+          </w:p>
+          <w:p>
+            <w:pPr>
+              <w:tabs>
+                <w:tab w:val="left" w:pos="4004"/>
+              </w:tabs>
+              <w:rPr>
+                <w:rFonts w:ascii="Courier New" w:hAnsi="Courier New"/>
+                <w:sz w:val="22"/>
+              </w:rPr>
+            </w:pPr>
+            <w:r>
+              <w:rPr>
+                <w:rFonts w:ascii="Courier New" w:hAnsi="Courier New"/>
+                <w:sz w:val="22"/>
+              </w:rPr>
+              <w:t xml:space="preserve">       [2, 3],</w:t>
+            </w:r>
+          </w:p>
+          <w:p>
+            <w:pPr>
+              <w:tabs>
+                <w:tab w:val="left" w:pos="4004"/>
+              </w:tabs>
+              <w:rPr>
+                <w:rFonts w:ascii="Courier New" w:hAnsi="Courier New"/>
+                <w:sz w:val="22"/>
+              </w:rPr>
+            </w:pPr>
+            <w:r>
+              <w:rPr>
+                <w:rFonts w:ascii="Courier New" w:hAnsi="Courier New"/>
+                <w:sz w:val="22"/>
+              </w:rPr>
+              <w:t xml:space="preserve">       [4, 5]])</w:t>
+            </w:r>
+          </w:p>
+          <w:p>
+            <w:pPr>
+              <w:tabs>
+                <w:tab w:val="left" w:pos="4004"/>
+              </w:tabs>
+              <w:rPr>
+                <w:rFonts w:ascii="Courier New" w:hAnsi="Courier New" w:hint="eastAsia"/>
+                <w:sz w:val="22"/>
+              </w:rPr>
+            </w:pPr>
+            <w:r>
+              <w:rPr>
+                <w:rFonts w:ascii="Courier New" w:hAnsi="Courier New"/>
+                <w:sz w:val="22"/>
+              </w:rPr>
+              <w:t xml:space="preserve">&gt;&gt;&gt; </w:t>
+            </w:r>
+            <w:proofErr w:type="spellStart"/>
+            <w:r>
+              <w:rPr>
+                <w:rFonts w:ascii="Courier New" w:hAnsi="Courier New"/>
+                <w:sz w:val="22"/>
+              </w:rPr>
+              <w:t>a.reshape</w:t>
+            </w:r>
+            <w:proofErr w:type="spellEnd"/>
+            <w:r>
+              <w:rPr>
+                <w:rFonts w:ascii="Courier New" w:hAnsi="Courier New"/>
+                <w:sz w:val="22"/>
+              </w:rPr>
+              <w:t>(4, 2)</w:t>
+            </w:r>
+            <w:r>
+              <w:rPr>
+                <w:rFonts w:ascii="Courier New" w:hAnsi="Courier New"/>
+                <w:sz w:val="22"/>
+              </w:rPr>
+              <w:t xml:space="preserve">                   </w:t>
+            </w:r>
+            <w:r>
+              <w:rPr>
+                <w:rFonts w:ascii="Courier New" w:hAnsi="Courier New" w:hint="eastAsia"/>
+                <w:sz w:val="22"/>
+              </w:rPr>
+              <w:t>#</w:t>
+            </w:r>
+            <w:r>
+              <w:rPr>
+                <w:rFonts w:ascii="Courier New" w:hAnsi="Courier New"/>
+                <w:sz w:val="22"/>
+              </w:rPr>
+              <w:t xml:space="preserve"> </w:t>
+            </w:r>
+            <w:r>
+              <w:rPr>
+                <w:rFonts w:ascii="Courier New" w:hAnsi="Courier New" w:hint="eastAsia"/>
+                <w:sz w:val="22"/>
+              </w:rPr>
+              <w:t>reshape</w:t>
+            </w:r>
+            <w:r>
+              <w:rPr>
+                <w:rFonts w:ascii="Courier New" w:hAnsi="Courier New" w:hint="eastAsia"/>
+                <w:sz w:val="22"/>
+              </w:rPr>
+              <w:t>不能改变数组元素个数</w:t>
+            </w:r>
+          </w:p>
+          <w:p>
+            <w:pPr>
+              <w:tabs>
+                <w:tab w:val="left" w:pos="4004"/>
+              </w:tabs>
+              <w:rPr>
+                <w:rFonts w:ascii="Courier New" w:hAnsi="Courier New"/>
+                <w:sz w:val="22"/>
+              </w:rPr>
+            </w:pPr>
+            <w:r>
+              <w:rPr>
+                <w:rFonts w:ascii="Courier New" w:hAnsi="Courier New"/>
+                <w:sz w:val="22"/>
+              </w:rPr>
+              <w:t>Traceback (most recent call last):</w:t>
+            </w:r>
+          </w:p>
+          <w:p>
+            <w:pPr>
+              <w:tabs>
+                <w:tab w:val="left" w:pos="4004"/>
+              </w:tabs>
+              <w:rPr>
+                <w:rFonts w:ascii="Courier New" w:hAnsi="Courier New"/>
+                <w:sz w:val="22"/>
+              </w:rPr>
+            </w:pPr>
+            <w:r>
+              <w:rPr>
+                <w:rFonts w:ascii="Courier New" w:hAnsi="Courier New"/>
+                <w:sz w:val="22"/>
+              </w:rPr>
+              <w:t xml:space="preserve">  File "&lt;stdin&gt;", line 1, in &lt;module&gt;</w:t>
+            </w:r>
+          </w:p>
+          <w:p>
+            <w:pPr>
+              <w:tabs>
+                <w:tab w:val="left" w:pos="4004"/>
+              </w:tabs>
+              <w:rPr>
+                <w:rFonts w:ascii="Courier New" w:hAnsi="Courier New" w:hint="eastAsia"/>
+                <w:sz w:val="22"/>
+              </w:rPr>
+            </w:pPr>
+            <w:proofErr w:type="spellStart"/>
+            <w:r>
+              <w:rPr>
+                <w:rFonts w:ascii="Courier New" w:hAnsi="Courier New"/>
+                <w:sz w:val="22"/>
+              </w:rPr>
+              <w:t>ValueError</w:t>
+            </w:r>
+            <w:proofErr w:type="spellEnd"/>
+            <w:r>
+              <w:rPr>
+                <w:rFonts w:ascii="Courier New" w:hAnsi="Courier New"/>
+                <w:sz w:val="22"/>
+              </w:rPr>
+              <w:t>: cannot reshape array of size 6 into shape (4,2)</w:t>
+            </w:r>
+          </w:p>
+        </w:tc>
+      </w:tr>
+    </w:tbl>
+    <w:p>
+      <w:pPr>
+        <w:tabs>
+          <w:tab w:val="left" w:pos="4004"/>
+        </w:tabs>
+        <w:ind w:firstLineChars="200" w:firstLine="440"/>
+        <w:rPr>
+          <w:rFonts w:ascii="Courier New" w:hAnsi="Courier New" w:hint="eastAsia"/>
+          <w:sz w:val="22"/>
+        </w:rPr>
+      </w:pPr>
+      <w:r>
+        <w:rPr>
+          <w:rFonts w:ascii="Courier New" w:hAnsi="Courier New" w:hint="eastAsia"/>
+          <w:sz w:val="22"/>
+        </w:rPr>
+        <w:lastRenderedPageBreak/>
+        <w:t>需要注意的是，在用参数指定数组的新形状时，必须保证新数组的元素个数与原数组相同。如上例中尝试将包含</w:t>
+      </w:r>
+      <w:r>
+        <w:rPr>
+          <w:rFonts w:ascii="Courier New" w:hAnsi="Courier New" w:hint="eastAsia"/>
+          <w:sz w:val="22"/>
+        </w:rPr>
+        <w:t>6</w:t>
+      </w:r>
+      <w:r>
+        <w:rPr>
+          <w:rFonts w:ascii="Courier New" w:hAnsi="Courier New" w:hint="eastAsia"/>
+          <w:sz w:val="22"/>
+        </w:rPr>
+        <w:t>个元素的数组</w:t>
+      </w:r>
+      <w:r>
+        <w:rPr>
+          <w:rFonts w:ascii="Courier New" w:hAnsi="Courier New" w:hint="eastAsia"/>
+          <w:sz w:val="22"/>
+        </w:rPr>
+        <w:t>a</w:t>
+      </w:r>
+      <w:r>
+        <w:rPr>
+          <w:rFonts w:ascii="Courier New" w:hAnsi="Courier New" w:hint="eastAsia"/>
+          <w:sz w:val="22"/>
+        </w:rPr>
+        <w:t>变形为</w:t>
+      </w:r>
+      <w:r>
+        <w:rPr>
+          <w:rFonts w:ascii="Courier New" w:hAnsi="Courier New" w:hint="eastAsia"/>
+          <w:sz w:val="22"/>
+        </w:rPr>
+        <w:t>4*</w:t>
+      </w:r>
+      <w:r>
+        <w:rPr>
+          <w:rFonts w:ascii="Courier New" w:hAnsi="Courier New"/>
+          <w:sz w:val="22"/>
+        </w:rPr>
+        <w:t>2</w:t>
+      </w:r>
+      <w:r>
+        <w:rPr>
+          <w:rFonts w:ascii="Courier New" w:hAnsi="Courier New" w:hint="eastAsia"/>
+          <w:sz w:val="22"/>
+        </w:rPr>
+        <w:t>数组时，解释器将会报错。</w:t>
+      </w:r>
       <w:bookmarkStart w:id="0" w:name="_GoBack"/>
       <w:bookmarkEnd w:id="0"/>
     </w:p>
@@ -28158,7 +28643,7 @@
 </file>
 
 <file path=customXml/itemProps1.xml><?xml version="1.0" encoding="utf-8"?>
-<ds:datastoreItem xmlns:ds="http://schemas.openxmlformats.org/officeDocument/2006/customXml" ds:itemID="{24B77414-8FDB-4DD6-8616-E521838FF28F}">
+<ds:datastoreItem xmlns:ds="http://schemas.openxmlformats.org/officeDocument/2006/customXml" ds:itemID="{BC2575C0-0227-4975-AFEA-911D6A0D4A4D}">
   <ds:schemaRefs>
     <ds:schemaRef ds:uri="http://schemas.openxmlformats.org/officeDocument/2006/bibliography"/>
   </ds:schemaRefs>

</xml_diff>

<commit_message>
Book chapter update: updating chapter 2.9.2 "reshape() and shape attribute"
</commit_message>
<xml_diff>
--- a/numpy/numpy.docx
+++ b/numpy/numpy.docx
@@ -27003,6 +27003,38 @@
         </w:rPr>
         <w:t>方法</w:t>
       </w:r>
+      <w:r>
+        <w:rPr>
+          <w:rFonts w:ascii="Courier New" w:hAnsi="Courier New" w:hint="eastAsia"/>
+          <w:b/>
+          <w:sz w:val="22"/>
+        </w:rPr>
+        <w:t>与</w:t>
+      </w:r>
+      <w:r>
+        <w:rPr>
+          <w:rFonts w:ascii="Courier New" w:hAnsi="Courier New" w:hint="eastAsia"/>
+          <w:b/>
+          <w:sz w:val="22"/>
+        </w:rPr>
+        <w:t>对</w:t>
+      </w:r>
+      <w:r>
+        <w:rPr>
+          <w:rFonts w:ascii="Courier New" w:hAnsi="Courier New" w:hint="eastAsia"/>
+          <w:b/>
+          <w:sz w:val="22"/>
+        </w:rPr>
+        <w:t>shape</w:t>
+      </w:r>
+      <w:r>
+        <w:rPr>
+          <w:rFonts w:ascii="Courier New" w:hAnsi="Courier New" w:hint="eastAsia"/>
+          <w:b/>
+          <w:sz w:val="22"/>
+        </w:rPr>
+        <w:t>属性赋值</w:t>
+      </w:r>
     </w:p>
     <w:p>
       <w:pPr>
@@ -27414,6 +27446,540 @@
           <w:sz w:val="22"/>
         </w:rPr>
         <w:t>数组时，解释器将会报错。</w:t>
+      </w:r>
+    </w:p>
+    <w:p>
+      <w:pPr>
+        <w:tabs>
+          <w:tab w:val="left" w:pos="4004"/>
+        </w:tabs>
+        <w:ind w:firstLineChars="200" w:firstLine="440"/>
+        <w:rPr>
+          <w:rFonts w:ascii="Courier New" w:hAnsi="Courier New"/>
+          <w:sz w:val="22"/>
+        </w:rPr>
+      </w:pPr>
+      <w:r>
+        <w:rPr>
+          <w:rFonts w:ascii="Courier New" w:hAnsi="Courier New" w:hint="eastAsia"/>
+          <w:sz w:val="22"/>
+        </w:rPr>
+        <w:t>除调用</w:t>
+      </w:r>
+      <w:r>
+        <w:rPr>
+          <w:rFonts w:ascii="Courier New" w:hAnsi="Courier New" w:hint="eastAsia"/>
+          <w:sz w:val="22"/>
+        </w:rPr>
+        <w:t>reshape</w:t>
+      </w:r>
+      <w:r>
+        <w:rPr>
+          <w:rFonts w:ascii="Courier New" w:hAnsi="Courier New"/>
+          <w:sz w:val="22"/>
+        </w:rPr>
+        <w:t>()</w:t>
+      </w:r>
+      <w:r>
+        <w:rPr>
+          <w:rFonts w:ascii="Courier New" w:hAnsi="Courier New" w:hint="eastAsia"/>
+          <w:sz w:val="22"/>
+        </w:rPr>
+        <w:t>方法外，另一种改变数组形状的方式是直接修改数组的</w:t>
+      </w:r>
+      <w:r>
+        <w:rPr>
+          <w:rFonts w:ascii="Courier New" w:hAnsi="Courier New" w:hint="eastAsia"/>
+          <w:sz w:val="22"/>
+        </w:rPr>
+        <w:t>shape</w:t>
+      </w:r>
+      <w:r>
+        <w:rPr>
+          <w:rFonts w:ascii="Courier New" w:hAnsi="Courier New" w:hint="eastAsia"/>
+          <w:sz w:val="22"/>
+        </w:rPr>
+        <w:t>属性从而</w:t>
+      </w:r>
+      <w:r>
+        <w:rPr>
+          <w:rFonts w:ascii="Courier New" w:hAnsi="Courier New" w:hint="eastAsia"/>
+          <w:sz w:val="22"/>
+        </w:rPr>
+        <w:t>改变数组形状：</w:t>
+      </w:r>
+    </w:p>
+    <w:tbl>
+      <w:tblPr>
+        <w:tblStyle w:val="a9"/>
+        <w:tblW w:w="0" w:type="auto"/>
+        <w:tblLook w:val="04A0" w:firstRow="1" w:lastRow="0" w:firstColumn="1" w:lastColumn="0" w:noHBand="0" w:noVBand="1"/>
+      </w:tblPr>
+      <w:tblGrid>
+        <w:gridCol w:w="8522"/>
+      </w:tblGrid>
+      <w:tr>
+        <w:tc>
+          <w:tcPr>
+            <w:tcW w:w="8522" w:type="dxa"/>
+          </w:tcPr>
+          <w:p>
+            <w:pPr>
+              <w:tabs>
+                <w:tab w:val="left" w:pos="4004"/>
+              </w:tabs>
+              <w:rPr>
+                <w:rFonts w:ascii="Courier New" w:hAnsi="Courier New"/>
+                <w:sz w:val="22"/>
+              </w:rPr>
+            </w:pPr>
+            <w:r>
+              <w:rPr>
+                <w:rFonts w:ascii="Courier New" w:hAnsi="Courier New"/>
+                <w:sz w:val="22"/>
+              </w:rPr>
+              <w:t xml:space="preserve">&gt;&gt;&gt; a = </w:t>
+            </w:r>
+            <w:proofErr w:type="spellStart"/>
+            <w:proofErr w:type="gramStart"/>
+            <w:r>
+              <w:rPr>
+                <w:rFonts w:ascii="Courier New" w:hAnsi="Courier New"/>
+                <w:sz w:val="22"/>
+              </w:rPr>
+              <w:t>np.arange</w:t>
+            </w:r>
+            <w:proofErr w:type="spellEnd"/>
+            <w:proofErr w:type="gramEnd"/>
+            <w:r>
+              <w:rPr>
+                <w:rFonts w:ascii="Courier New" w:hAnsi="Courier New"/>
+                <w:sz w:val="22"/>
+              </w:rPr>
+              <w:t>(6)</w:t>
+            </w:r>
+          </w:p>
+          <w:p>
+            <w:pPr>
+              <w:tabs>
+                <w:tab w:val="left" w:pos="4004"/>
+              </w:tabs>
+              <w:rPr>
+                <w:rFonts w:ascii="Courier New" w:hAnsi="Courier New"/>
+                <w:sz w:val="22"/>
+              </w:rPr>
+            </w:pPr>
+            <w:r>
+              <w:rPr>
+                <w:rFonts w:ascii="Courier New" w:hAnsi="Courier New"/>
+                <w:sz w:val="22"/>
+              </w:rPr>
+              <w:t>&gt;&gt;&gt; a</w:t>
+            </w:r>
+          </w:p>
+          <w:p>
+            <w:pPr>
+              <w:tabs>
+                <w:tab w:val="left" w:pos="4004"/>
+              </w:tabs>
+              <w:rPr>
+                <w:rFonts w:ascii="Courier New" w:hAnsi="Courier New"/>
+                <w:sz w:val="22"/>
+              </w:rPr>
+            </w:pPr>
+            <w:proofErr w:type="gramStart"/>
+            <w:r>
+              <w:rPr>
+                <w:rFonts w:ascii="Courier New" w:hAnsi="Courier New"/>
+                <w:sz w:val="22"/>
+              </w:rPr>
+              <w:t>array(</w:t>
+            </w:r>
+            <w:proofErr w:type="gramEnd"/>
+            <w:r>
+              <w:rPr>
+                <w:rFonts w:ascii="Courier New" w:hAnsi="Courier New"/>
+                <w:sz w:val="22"/>
+              </w:rPr>
+              <w:t>[0, 1, 2, 3, 4, 5])</w:t>
+            </w:r>
+          </w:p>
+          <w:p>
+            <w:pPr>
+              <w:tabs>
+                <w:tab w:val="left" w:pos="4004"/>
+              </w:tabs>
+              <w:rPr>
+                <w:rFonts w:ascii="Courier New" w:hAnsi="Courier New"/>
+                <w:sz w:val="22"/>
+              </w:rPr>
+            </w:pPr>
+            <w:r>
+              <w:rPr>
+                <w:rFonts w:ascii="Courier New" w:hAnsi="Courier New"/>
+                <w:sz w:val="22"/>
+              </w:rPr>
+              <w:t xml:space="preserve">&gt;&gt;&gt; </w:t>
+            </w:r>
+            <w:proofErr w:type="spellStart"/>
+            <w:proofErr w:type="gramStart"/>
+            <w:r>
+              <w:rPr>
+                <w:rFonts w:ascii="Courier New" w:hAnsi="Courier New"/>
+                <w:sz w:val="22"/>
+              </w:rPr>
+              <w:t>a.shape</w:t>
+            </w:r>
+            <w:proofErr w:type="spellEnd"/>
+            <w:proofErr w:type="gramEnd"/>
+          </w:p>
+          <w:p>
+            <w:pPr>
+              <w:tabs>
+                <w:tab w:val="left" w:pos="4004"/>
+              </w:tabs>
+              <w:rPr>
+                <w:rFonts w:ascii="Courier New" w:hAnsi="Courier New"/>
+                <w:sz w:val="22"/>
+              </w:rPr>
+            </w:pPr>
+            <w:r>
+              <w:rPr>
+                <w:rFonts w:ascii="Courier New" w:hAnsi="Courier New"/>
+                <w:sz w:val="22"/>
+              </w:rPr>
+              <w:t>(6,)</w:t>
+            </w:r>
+          </w:p>
+          <w:p>
+            <w:pPr>
+              <w:tabs>
+                <w:tab w:val="left" w:pos="4004"/>
+              </w:tabs>
+              <w:rPr>
+                <w:rFonts w:ascii="Courier New" w:hAnsi="Courier New"/>
+                <w:sz w:val="22"/>
+              </w:rPr>
+            </w:pPr>
+            <w:r>
+              <w:rPr>
+                <w:rFonts w:ascii="Courier New" w:hAnsi="Courier New"/>
+                <w:sz w:val="22"/>
+              </w:rPr>
+              <w:t xml:space="preserve">&gt;&gt;&gt; </w:t>
+            </w:r>
+            <w:proofErr w:type="spellStart"/>
+            <w:r>
+              <w:rPr>
+                <w:rFonts w:ascii="Courier New" w:hAnsi="Courier New"/>
+                <w:sz w:val="22"/>
+              </w:rPr>
+              <w:t>a.shape</w:t>
+            </w:r>
+            <w:proofErr w:type="spellEnd"/>
+            <w:r>
+              <w:rPr>
+                <w:rFonts w:ascii="Courier New" w:hAnsi="Courier New"/>
+                <w:sz w:val="22"/>
+              </w:rPr>
+              <w:t xml:space="preserve"> = (2, 3)</w:t>
+            </w:r>
+            <w:r>
+              <w:rPr>
+                <w:rFonts w:ascii="Courier New" w:hAnsi="Courier New"/>
+                <w:sz w:val="22"/>
+              </w:rPr>
+              <w:t xml:space="preserve">        # </w:t>
+            </w:r>
+            <w:r>
+              <w:rPr>
+                <w:rFonts w:ascii="Courier New" w:hAnsi="Courier New" w:hint="eastAsia"/>
+                <w:sz w:val="22"/>
+              </w:rPr>
+              <w:t>直接</w:t>
+            </w:r>
+            <w:r>
+              <w:rPr>
+                <w:rFonts w:ascii="Courier New" w:hAnsi="Courier New" w:hint="eastAsia"/>
+                <w:sz w:val="22"/>
+              </w:rPr>
+              <w:t>对</w:t>
+            </w:r>
+            <w:r>
+              <w:rPr>
+                <w:rFonts w:ascii="Courier New" w:hAnsi="Courier New" w:hint="eastAsia"/>
+                <w:sz w:val="22"/>
+              </w:rPr>
+              <w:t>shape</w:t>
+            </w:r>
+            <w:r>
+              <w:rPr>
+                <w:rFonts w:ascii="Courier New" w:hAnsi="Courier New" w:hint="eastAsia"/>
+                <w:sz w:val="22"/>
+              </w:rPr>
+              <w:t>属性</w:t>
+            </w:r>
+            <w:r>
+              <w:rPr>
+                <w:rFonts w:ascii="Courier New" w:hAnsi="Courier New" w:hint="eastAsia"/>
+                <w:sz w:val="22"/>
+              </w:rPr>
+              <w:t>赋值以修改之</w:t>
+            </w:r>
+          </w:p>
+          <w:p>
+            <w:pPr>
+              <w:tabs>
+                <w:tab w:val="left" w:pos="4004"/>
+              </w:tabs>
+              <w:rPr>
+                <w:rFonts w:ascii="Courier New" w:hAnsi="Courier New"/>
+                <w:sz w:val="22"/>
+              </w:rPr>
+            </w:pPr>
+            <w:r>
+              <w:rPr>
+                <w:rFonts w:ascii="Courier New" w:hAnsi="Courier New"/>
+                <w:sz w:val="22"/>
+              </w:rPr>
+              <w:t>&gt;&gt;&gt; a</w:t>
+            </w:r>
+          </w:p>
+          <w:p>
+            <w:pPr>
+              <w:tabs>
+                <w:tab w:val="left" w:pos="4004"/>
+              </w:tabs>
+              <w:rPr>
+                <w:rFonts w:ascii="Courier New" w:hAnsi="Courier New"/>
+                <w:sz w:val="22"/>
+              </w:rPr>
+            </w:pPr>
+            <w:proofErr w:type="gramStart"/>
+            <w:r>
+              <w:rPr>
+                <w:rFonts w:ascii="Courier New" w:hAnsi="Courier New"/>
+                <w:sz w:val="22"/>
+              </w:rPr>
+              <w:t>array(</w:t>
+            </w:r>
+            <w:proofErr w:type="gramEnd"/>
+            <w:r>
+              <w:rPr>
+                <w:rFonts w:ascii="Courier New" w:hAnsi="Courier New"/>
+                <w:sz w:val="22"/>
+              </w:rPr>
+              <w:t>[[0, 1, 2],</w:t>
+            </w:r>
+          </w:p>
+          <w:p>
+            <w:pPr>
+              <w:tabs>
+                <w:tab w:val="left" w:pos="4004"/>
+              </w:tabs>
+              <w:rPr>
+                <w:rFonts w:ascii="Courier New" w:hAnsi="Courier New"/>
+                <w:sz w:val="22"/>
+              </w:rPr>
+            </w:pPr>
+            <w:r>
+              <w:rPr>
+                <w:rFonts w:ascii="Courier New" w:hAnsi="Courier New"/>
+                <w:sz w:val="22"/>
+              </w:rPr>
+              <w:t xml:space="preserve">       [3, 4, 5]])</w:t>
+            </w:r>
+          </w:p>
+        </w:tc>
+      </w:tr>
+    </w:tbl>
+    <w:p>
+      <w:pPr>
+        <w:tabs>
+          <w:tab w:val="left" w:pos="4004"/>
+        </w:tabs>
+        <w:ind w:firstLineChars="200" w:firstLine="440"/>
+        <w:rPr>
+          <w:rFonts w:ascii="Courier New" w:hAnsi="Courier New" w:hint="eastAsia"/>
+          <w:sz w:val="22"/>
+        </w:rPr>
+      </w:pPr>
+      <w:r>
+        <w:rPr>
+          <w:rFonts w:ascii="Courier New" w:hAnsi="Courier New" w:hint="eastAsia"/>
+          <w:sz w:val="22"/>
+        </w:rPr>
+        <w:t>在上例中，我们新建了一个一维数组</w:t>
+      </w:r>
+      <w:r>
+        <w:rPr>
+          <w:rFonts w:ascii="Courier New" w:hAnsi="Courier New" w:hint="eastAsia"/>
+          <w:sz w:val="22"/>
+        </w:rPr>
+        <w:t>a</w:t>
+      </w:r>
+      <w:r>
+        <w:rPr>
+          <w:rFonts w:ascii="Courier New" w:hAnsi="Courier New" w:hint="eastAsia"/>
+          <w:sz w:val="22"/>
+        </w:rPr>
+        <w:t>，其初始形状（</w:t>
+      </w:r>
+      <w:r>
+        <w:rPr>
+          <w:rFonts w:ascii="Courier New" w:hAnsi="Courier New" w:hint="eastAsia"/>
+          <w:sz w:val="22"/>
+        </w:rPr>
+        <w:t>s</w:t>
+      </w:r>
+      <w:r>
+        <w:rPr>
+          <w:rFonts w:ascii="Courier New" w:hAnsi="Courier New"/>
+          <w:sz w:val="22"/>
+        </w:rPr>
+        <w:t>hape</w:t>
+      </w:r>
+      <w:r>
+        <w:rPr>
+          <w:rFonts w:ascii="Courier New" w:hAnsi="Courier New" w:hint="eastAsia"/>
+          <w:sz w:val="22"/>
+        </w:rPr>
+        <w:t>属性值）为</w:t>
+      </w:r>
+      <w:r>
+        <w:rPr>
+          <w:rFonts w:ascii="Courier New" w:hAnsi="Courier New" w:hint="eastAsia"/>
+          <w:sz w:val="22"/>
+        </w:rPr>
+        <w:t>(</w:t>
+      </w:r>
+      <w:r>
+        <w:rPr>
+          <w:rFonts w:ascii="Courier New" w:hAnsi="Courier New"/>
+          <w:sz w:val="22"/>
+        </w:rPr>
+        <w:t>6,)</w:t>
+      </w:r>
+      <w:r>
+        <w:rPr>
+          <w:rFonts w:ascii="Courier New" w:hAnsi="Courier New" w:hint="eastAsia"/>
+          <w:sz w:val="22"/>
+        </w:rPr>
+        <w:t>。随后我们直接对其</w:t>
+      </w:r>
+      <w:r>
+        <w:rPr>
+          <w:rFonts w:ascii="Courier New" w:hAnsi="Courier New" w:hint="eastAsia"/>
+          <w:sz w:val="22"/>
+        </w:rPr>
+        <w:t>shape</w:t>
+      </w:r>
+      <w:r>
+        <w:rPr>
+          <w:rFonts w:ascii="Courier New" w:hAnsi="Courier New" w:hint="eastAsia"/>
+          <w:sz w:val="22"/>
+        </w:rPr>
+        <w:t>属性进行赋值操作，将元组</w:t>
+      </w:r>
+      <w:r>
+        <w:rPr>
+          <w:rFonts w:ascii="Courier New" w:hAnsi="Courier New" w:hint="eastAsia"/>
+          <w:sz w:val="22"/>
+        </w:rPr>
+        <w:t>(</w:t>
+      </w:r>
+      <w:r>
+        <w:rPr>
+          <w:rFonts w:ascii="Courier New" w:hAnsi="Courier New"/>
+          <w:sz w:val="22"/>
+        </w:rPr>
+        <w:t>2, 3)</w:t>
+      </w:r>
+      <w:r>
+        <w:rPr>
+          <w:rFonts w:ascii="Courier New" w:hAnsi="Courier New" w:hint="eastAsia"/>
+          <w:sz w:val="22"/>
+        </w:rPr>
+        <w:t>赋值给</w:t>
+      </w:r>
+      <w:proofErr w:type="spellStart"/>
+      <w:r>
+        <w:rPr>
+          <w:rFonts w:ascii="Courier New" w:hAnsi="Courier New" w:hint="eastAsia"/>
+          <w:sz w:val="22"/>
+        </w:rPr>
+        <w:t>a</w:t>
+      </w:r>
+      <w:r>
+        <w:rPr>
+          <w:rFonts w:ascii="Courier New" w:hAnsi="Courier New"/>
+          <w:sz w:val="22"/>
+        </w:rPr>
+        <w:t>.shape</w:t>
+      </w:r>
+      <w:proofErr w:type="spellEnd"/>
+      <w:r>
+        <w:rPr>
+          <w:rFonts w:ascii="Courier New" w:hAnsi="Courier New" w:hint="eastAsia"/>
+          <w:sz w:val="22"/>
+        </w:rPr>
+        <w:t>以修改</w:t>
+      </w:r>
+      <w:r>
+        <w:rPr>
+          <w:rFonts w:ascii="Courier New" w:hAnsi="Courier New" w:hint="eastAsia"/>
+          <w:sz w:val="22"/>
+        </w:rPr>
+        <w:t>a</w:t>
+      </w:r>
+      <w:r>
+        <w:rPr>
+          <w:rFonts w:ascii="Courier New" w:hAnsi="Courier New" w:hint="eastAsia"/>
+          <w:sz w:val="22"/>
+        </w:rPr>
+        <w:t>的形状。再次调出</w:t>
+      </w:r>
+      <w:r>
+        <w:rPr>
+          <w:rFonts w:ascii="Courier New" w:hAnsi="Courier New" w:hint="eastAsia"/>
+          <w:sz w:val="22"/>
+        </w:rPr>
+        <w:t>a</w:t>
+      </w:r>
+      <w:r>
+        <w:rPr>
+          <w:rFonts w:ascii="Courier New" w:hAnsi="Courier New" w:hint="eastAsia"/>
+          <w:sz w:val="22"/>
+        </w:rPr>
+        <w:t>，可以看到其已经变成一个</w:t>
+      </w:r>
+      <w:r>
+        <w:rPr>
+          <w:rFonts w:ascii="Courier New" w:hAnsi="Courier New" w:hint="eastAsia"/>
+          <w:sz w:val="22"/>
+        </w:rPr>
+        <w:t>3</w:t>
+      </w:r>
+      <w:r>
+        <w:rPr>
+          <w:rFonts w:ascii="Courier New" w:hAnsi="Courier New" w:hint="eastAsia"/>
+          <w:sz w:val="22"/>
+        </w:rPr>
+        <w:t>行</w:t>
+      </w:r>
+      <w:r>
+        <w:rPr>
+          <w:rFonts w:ascii="Courier New" w:hAnsi="Courier New" w:hint="eastAsia"/>
+          <w:sz w:val="22"/>
+        </w:rPr>
+        <w:t>2</w:t>
+      </w:r>
+      <w:r>
+        <w:rPr>
+          <w:rFonts w:ascii="Courier New" w:hAnsi="Courier New" w:hint="eastAsia"/>
+          <w:sz w:val="22"/>
+        </w:rPr>
+        <w:t>列的数组。</w:t>
       </w:r>
       <w:bookmarkStart w:id="0" w:name="_GoBack"/>
       <w:bookmarkEnd w:id="0"/>
@@ -28643,7 +29209,7 @@
 </file>
 
 <file path=customXml/itemProps1.xml><?xml version="1.0" encoding="utf-8"?>
-<ds:datastoreItem xmlns:ds="http://schemas.openxmlformats.org/officeDocument/2006/customXml" ds:itemID="{BC2575C0-0227-4975-AFEA-911D6A0D4A4D}">
+<ds:datastoreItem xmlns:ds="http://schemas.openxmlformats.org/officeDocument/2006/customXml" ds:itemID="{978AF9F6-0BD6-4EB6-9073-0746088A359F}">
   <ds:schemaRefs>
     <ds:schemaRef ds:uri="http://schemas.openxmlformats.org/officeDocument/2006/bibliography"/>
   </ds:schemaRefs>

</xml_diff>

<commit_message>
Book chapter update: updating chapter 2.9.3 "Flattening Arrays"
</commit_message>
<xml_diff>
--- a/numpy/numpy.docx
+++ b/numpy/numpy.docx
@@ -26456,7 +26456,7 @@
         </w:tabs>
         <w:ind w:firstLineChars="200" w:firstLine="440"/>
         <w:rPr>
-          <w:rFonts w:ascii="Courier New" w:hAnsi="Courier New" w:hint="eastAsia"/>
+          <w:rFonts w:ascii="Courier New" w:hAnsi="Courier New"/>
           <w:sz w:val="22"/>
         </w:rPr>
       </w:pPr>
@@ -26847,7 +26847,7 @@
                 <w:tab w:val="left" w:pos="4004"/>
               </w:tabs>
               <w:rPr>
-                <w:rFonts w:ascii="Courier New" w:hAnsi="Courier New" w:hint="eastAsia"/>
+                <w:rFonts w:ascii="Courier New" w:hAnsi="Courier New"/>
                 <w:sz w:val="22"/>
               </w:rPr>
             </w:pPr>
@@ -27250,7 +27250,7 @@
                 <w:tab w:val="left" w:pos="4004"/>
               </w:tabs>
               <w:rPr>
-                <w:rFonts w:ascii="Courier New" w:hAnsi="Courier New" w:hint="eastAsia"/>
+                <w:rFonts w:ascii="Courier New" w:hAnsi="Courier New"/>
                 <w:sz w:val="22"/>
               </w:rPr>
             </w:pPr>
@@ -27355,7 +27355,7 @@
                 <w:tab w:val="left" w:pos="4004"/>
               </w:tabs>
               <w:rPr>
-                <w:rFonts w:ascii="Courier New" w:hAnsi="Courier New" w:hint="eastAsia"/>
+                <w:rFonts w:ascii="Courier New" w:hAnsi="Courier New"/>
                 <w:sz w:val="22"/>
               </w:rPr>
             </w:pPr>
@@ -27386,7 +27386,7 @@
         </w:tabs>
         <w:ind w:firstLineChars="200" w:firstLine="440"/>
         <w:rPr>
-          <w:rFonts w:ascii="Courier New" w:hAnsi="Courier New" w:hint="eastAsia"/>
+          <w:rFonts w:ascii="Courier New" w:hAnsi="Courier New"/>
           <w:sz w:val="22"/>
         </w:rPr>
       </w:pPr>
@@ -27800,7 +27800,7 @@
         </w:tabs>
         <w:ind w:firstLineChars="200" w:firstLine="440"/>
         <w:rPr>
-          <w:rFonts w:ascii="Courier New" w:hAnsi="Courier New" w:hint="eastAsia"/>
+          <w:rFonts w:ascii="Courier New" w:hAnsi="Courier New"/>
           <w:sz w:val="22"/>
         </w:rPr>
       </w:pPr>
@@ -27981,6 +27981,18 @@
         </w:rPr>
         <w:t>列的数组。</w:t>
       </w:r>
+    </w:p>
+    <w:p>
+      <w:pPr>
+        <w:tabs>
+          <w:tab w:val="left" w:pos="4004"/>
+        </w:tabs>
+        <w:ind w:firstLineChars="200" w:firstLine="440"/>
+        <w:rPr>
+          <w:rFonts w:ascii="Courier New" w:hAnsi="Courier New"/>
+          <w:sz w:val="22"/>
+        </w:rPr>
+      </w:pPr>
       <w:bookmarkStart w:id="0" w:name="_GoBack"/>
       <w:bookmarkEnd w:id="0"/>
     </w:p>
@@ -27989,12 +28001,53 @@
         <w:tabs>
           <w:tab w:val="left" w:pos="4004"/>
         </w:tabs>
-        <w:ind w:firstLineChars="200" w:firstLine="440"/>
-        <w:rPr>
-          <w:rFonts w:ascii="Courier New" w:hAnsi="Courier New" w:hint="eastAsia"/>
+        <w:ind w:firstLineChars="200" w:firstLine="442"/>
+        <w:rPr>
+          <w:rFonts w:ascii="Courier New" w:hAnsi="Courier New"/>
+          <w:b/>
           <w:sz w:val="22"/>
         </w:rPr>
       </w:pPr>
+      <w:r>
+        <w:rPr>
+          <w:rFonts w:ascii="Courier New" w:hAnsi="Courier New" w:hint="eastAsia"/>
+          <w:b/>
+          <w:sz w:val="22"/>
+        </w:rPr>
+        <w:t>2.</w:t>
+      </w:r>
+      <w:r>
+        <w:rPr>
+          <w:rFonts w:ascii="Courier New" w:hAnsi="Courier New"/>
+          <w:b/>
+          <w:sz w:val="22"/>
+        </w:rPr>
+        <w:t>9</w:t>
+      </w:r>
+      <w:r>
+        <w:rPr>
+          <w:rFonts w:ascii="Courier New" w:hAnsi="Courier New" w:hint="eastAsia"/>
+          <w:b/>
+          <w:sz w:val="22"/>
+        </w:rPr>
+        <w:t>.</w:t>
+      </w:r>
+      <w:r>
+        <w:rPr>
+          <w:rFonts w:ascii="Courier New" w:hAnsi="Courier New"/>
+          <w:b/>
+          <w:sz w:val="22"/>
+        </w:rPr>
+        <w:t xml:space="preserve">3 </w:t>
+      </w:r>
+      <w:r>
+        <w:rPr>
+          <w:rFonts w:ascii="Courier New" w:hAnsi="Courier New" w:hint="eastAsia"/>
+          <w:b/>
+          <w:sz w:val="22"/>
+        </w:rPr>
+        <w:t>数组扁平化</w:t>
+      </w:r>
     </w:p>
     <w:p>
       <w:pPr>
@@ -28007,6 +28060,55 @@
           <w:sz w:val="22"/>
         </w:rPr>
       </w:pPr>
+      <w:r>
+        <w:rPr>
+          <w:rFonts w:ascii="Courier New" w:hAnsi="Courier New" w:hint="eastAsia"/>
+          <w:sz w:val="22"/>
+        </w:rPr>
+        <w:t>数组扁平化主要是指将高维度的数组通过某种方法转化为一维数组。常用的方法有两个，一种是较为安全的</w:t>
+      </w:r>
+      <w:r>
+        <w:rPr>
+          <w:rFonts w:ascii="Courier New" w:hAnsi="Courier New" w:hint="eastAsia"/>
+          <w:sz w:val="22"/>
+        </w:rPr>
+        <w:t>f</w:t>
+      </w:r>
+      <w:r>
+        <w:rPr>
+          <w:rFonts w:ascii="Courier New" w:hAnsi="Courier New"/>
+          <w:sz w:val="22"/>
+        </w:rPr>
+        <w:t>latten()</w:t>
+      </w:r>
+      <w:r>
+        <w:rPr>
+          <w:rFonts w:ascii="Courier New" w:hAnsi="Courier New" w:hint="eastAsia"/>
+          <w:sz w:val="22"/>
+        </w:rPr>
+        <w:t>方法，一种是效率较高的</w:t>
+      </w:r>
+      <w:r>
+        <w:rPr>
+          <w:rFonts w:ascii="Courier New" w:hAnsi="Courier New" w:hint="eastAsia"/>
+          <w:sz w:val="22"/>
+        </w:rPr>
+        <w:t>r</w:t>
+      </w:r>
+      <w:r>
+        <w:rPr>
+          <w:rFonts w:ascii="Courier New" w:hAnsi="Courier New"/>
+          <w:sz w:val="22"/>
+        </w:rPr>
+        <w:t>avel()</w:t>
+      </w:r>
+      <w:r>
+        <w:rPr>
+          <w:rFonts w:ascii="Courier New" w:hAnsi="Courier New" w:hint="eastAsia"/>
+          <w:sz w:val="22"/>
+        </w:rPr>
+        <w:t>方法。</w:t>
+      </w:r>
     </w:p>
     <w:p>
       <w:pPr>
@@ -29209,7 +29311,7 @@
 </file>
 
 <file path=customXml/itemProps1.xml><?xml version="1.0" encoding="utf-8"?>
-<ds:datastoreItem xmlns:ds="http://schemas.openxmlformats.org/officeDocument/2006/customXml" ds:itemID="{978AF9F6-0BD6-4EB6-9073-0746088A359F}">
+<ds:datastoreItem xmlns:ds="http://schemas.openxmlformats.org/officeDocument/2006/customXml" ds:itemID="{063FCF76-84E7-433D-8DE3-05E952F4F8C7}">
   <ds:schemaRefs>
     <ds:schemaRef ds:uri="http://schemas.openxmlformats.org/officeDocument/2006/bibliography"/>
   </ds:schemaRefs>

</xml_diff>